<commit_message>
DB-Completed_rad pdf, docx versions of removing view navagation slider use case and receive notifications from text message removed
</commit_message>
<xml_diff>
--- a/RAD/completed_rad.docx
+++ b/RAD/completed_rad.docx
@@ -263,6 +263,7 @@
                               <w:dataBinding w:prefixMappings="xmlns:ns0='http://purl.org/dc/elements/1.1/' xmlns:ns1='http://schemas.openxmlformats.org/package/2006/metadata/core-properties' " w:xpath="/ns1:coreProperties[1]/ns0:title[1]" w:storeItemID="{6C3C8BC8-F283-45AE-878A-BAB7291924A1}"/>
                               <w:text/>
                             </w:sdtPr>
+                            <w:sdtEndPr/>
                             <w:sdtContent>
                               <w:r>
                                 <w:rPr>
@@ -289,6 +290,7 @@
                             <w:dataBinding w:prefixMappings="xmlns:ns0='http://purl.org/dc/elements/1.1/' xmlns:ns1='http://schemas.openxmlformats.org/package/2006/metadata/core-properties' " w:xpath="/ns1:coreProperties[1]/ns0:subject[1]" w:storeItemID="{6C3C8BC8-F283-45AE-878A-BAB7291924A1}"/>
                             <w:text/>
                           </w:sdtPr>
+                          <w:sdtEndPr/>
                           <w:sdtContent>
                             <w:p>
                               <w:pPr>
@@ -327,6 +329,7 @@
                             <w:dataBinding w:prefixMappings="xmlns:ns0='http://purl.org/dc/elements/1.1/' xmlns:ns1='http://schemas.openxmlformats.org/package/2006/metadata/core-properties' " w:xpath="/ns1:coreProperties[1]/ns0:creator[1]" w:storeItemID="{6C3C8BC8-F283-45AE-878A-BAB7291924A1}"/>
                             <w:text/>
                           </w:sdtPr>
+                          <w:sdtEndPr/>
                           <w:sdtContent>
                             <w:p>
                               <w:pPr>
@@ -512,6 +515,7 @@
                               <w:calendar w:val="gregorian"/>
                             </w:date>
                           </w:sdtPr>
+                          <w:sdtEndPr/>
                           <w:sdtContent>
                             <w:p>
                               <w:pPr>
@@ -617,7 +621,27 @@
           <w:szCs w:val="24"/>
           <w:shd w:val="clear" w:color="auto" w:fill="FFFFFF"/>
         </w:rPr>
-        <w:t>Functional and Non-Functional Requirements ......................................................................... pg 4</w:t>
+        <w:t xml:space="preserve">Functional and Non-Functional Requirements ......................................................................... </w:t>
+      </w:r>
+      <w:proofErr w:type="spellStart"/>
+      <w:r>
+        <w:rPr>
+          <w:rFonts w:ascii="Times New Roman" w:eastAsia="Times New Roman" w:hAnsi="Times New Roman" w:cs="Times New Roman"/>
+          <w:sz w:val="24"/>
+          <w:szCs w:val="24"/>
+          <w:shd w:val="clear" w:color="auto" w:fill="FFFFFF"/>
+        </w:rPr>
+        <w:t>pg</w:t>
+      </w:r>
+      <w:proofErr w:type="spellEnd"/>
+      <w:r>
+        <w:rPr>
+          <w:rFonts w:ascii="Times New Roman" w:eastAsia="Times New Roman" w:hAnsi="Times New Roman" w:cs="Times New Roman"/>
+          <w:sz w:val="24"/>
+          <w:szCs w:val="24"/>
+          <w:shd w:val="clear" w:color="auto" w:fill="FFFFFF"/>
+        </w:rPr>
+        <w:t xml:space="preserve"> 4</w:t>
       </w:r>
     </w:p>
     <w:p>
@@ -655,7 +679,27 @@
           <w:szCs w:val="24"/>
           <w:shd w:val="clear" w:color="auto" w:fill="FFFFFF"/>
         </w:rPr>
-        <w:t>.................. pg 5</w:t>
+        <w:t xml:space="preserve">.................. </w:t>
+      </w:r>
+      <w:proofErr w:type="spellStart"/>
+      <w:r>
+        <w:rPr>
+          <w:rFonts w:ascii="Times New Roman" w:eastAsia="Times New Roman" w:hAnsi="Times New Roman" w:cs="Times New Roman"/>
+          <w:sz w:val="24"/>
+          <w:szCs w:val="24"/>
+          <w:shd w:val="clear" w:color="auto" w:fill="FFFFFF"/>
+        </w:rPr>
+        <w:t>pg</w:t>
+      </w:r>
+      <w:proofErr w:type="spellEnd"/>
+      <w:r>
+        <w:rPr>
+          <w:rFonts w:ascii="Times New Roman" w:eastAsia="Times New Roman" w:hAnsi="Times New Roman" w:cs="Times New Roman"/>
+          <w:sz w:val="24"/>
+          <w:szCs w:val="24"/>
+          <w:shd w:val="clear" w:color="auto" w:fill="FFFFFF"/>
+        </w:rPr>
+        <w:t xml:space="preserve"> 5</w:t>
       </w:r>
     </w:p>
     <w:p>
@@ -712,7 +756,27 @@
           <w:szCs w:val="24"/>
           <w:shd w:val="clear" w:color="auto" w:fill="FFFFFF"/>
         </w:rPr>
-        <w:t xml:space="preserve">.......... pg </w:t>
+        <w:t xml:space="preserve">.......... </w:t>
+      </w:r>
+      <w:proofErr w:type="spellStart"/>
+      <w:r>
+        <w:rPr>
+          <w:rFonts w:ascii="Times New Roman" w:eastAsia="Times New Roman" w:hAnsi="Times New Roman" w:cs="Times New Roman"/>
+          <w:sz w:val="24"/>
+          <w:szCs w:val="24"/>
+          <w:shd w:val="clear" w:color="auto" w:fill="FFFFFF"/>
+        </w:rPr>
+        <w:t>pg</w:t>
+      </w:r>
+      <w:proofErr w:type="spellEnd"/>
+      <w:r>
+        <w:rPr>
+          <w:rFonts w:ascii="Times New Roman" w:eastAsia="Times New Roman" w:hAnsi="Times New Roman" w:cs="Times New Roman"/>
+          <w:sz w:val="24"/>
+          <w:szCs w:val="24"/>
+          <w:shd w:val="clear" w:color="auto" w:fill="FFFFFF"/>
+        </w:rPr>
+        <w:t xml:space="preserve"> </w:t>
       </w:r>
       <w:r>
         <w:rPr>
@@ -759,7 +823,27 @@
           <w:szCs w:val="24"/>
           <w:shd w:val="clear" w:color="auto" w:fill="FFFFFF"/>
         </w:rPr>
-        <w:t xml:space="preserve"> pg </w:t>
+        <w:t xml:space="preserve"> </w:t>
+      </w:r>
+      <w:proofErr w:type="spellStart"/>
+      <w:r>
+        <w:rPr>
+          <w:rFonts w:ascii="Times New Roman" w:eastAsia="Times New Roman" w:hAnsi="Times New Roman" w:cs="Times New Roman"/>
+          <w:sz w:val="24"/>
+          <w:szCs w:val="24"/>
+          <w:shd w:val="clear" w:color="auto" w:fill="FFFFFF"/>
+        </w:rPr>
+        <w:t>pg</w:t>
+      </w:r>
+      <w:proofErr w:type="spellEnd"/>
+      <w:r>
+        <w:rPr>
+          <w:rFonts w:ascii="Times New Roman" w:eastAsia="Times New Roman" w:hAnsi="Times New Roman" w:cs="Times New Roman"/>
+          <w:sz w:val="24"/>
+          <w:szCs w:val="24"/>
+          <w:shd w:val="clear" w:color="auto" w:fill="FFFFFF"/>
+        </w:rPr>
+        <w:t xml:space="preserve"> </w:t>
       </w:r>
       <w:r>
         <w:rPr>
@@ -789,7 +873,27 @@
           <w:szCs w:val="24"/>
           <w:shd w:val="clear" w:color="auto" w:fill="FFFFFF"/>
         </w:rPr>
-        <w:t xml:space="preserve">Start Application Use Case.......................................................................................... pg </w:t>
+        <w:t xml:space="preserve">Start Application Use Case.......................................................................................... </w:t>
+      </w:r>
+      <w:proofErr w:type="spellStart"/>
+      <w:r>
+        <w:rPr>
+          <w:rFonts w:ascii="Times New Roman" w:eastAsia="Times New Roman" w:hAnsi="Times New Roman" w:cs="Times New Roman"/>
+          <w:sz w:val="24"/>
+          <w:szCs w:val="24"/>
+          <w:shd w:val="clear" w:color="auto" w:fill="FFFFFF"/>
+        </w:rPr>
+        <w:t>pg</w:t>
+      </w:r>
+      <w:proofErr w:type="spellEnd"/>
+      <w:r>
+        <w:rPr>
+          <w:rFonts w:ascii="Times New Roman" w:eastAsia="Times New Roman" w:hAnsi="Times New Roman" w:cs="Times New Roman"/>
+          <w:sz w:val="24"/>
+          <w:szCs w:val="24"/>
+          <w:shd w:val="clear" w:color="auto" w:fill="FFFFFF"/>
+        </w:rPr>
+        <w:t xml:space="preserve"> </w:t>
       </w:r>
       <w:r>
         <w:rPr>
@@ -819,8 +923,19 @@
           <w:szCs w:val="24"/>
           <w:shd w:val="clear" w:color="auto" w:fill="FFFFFF"/>
         </w:rPr>
-        <w:t>Log Out........................................................................................................................ pg</w:t>
-      </w:r>
+        <w:t xml:space="preserve">Log Out........................................................................................................................ </w:t>
+      </w:r>
+      <w:proofErr w:type="spellStart"/>
+      <w:r>
+        <w:rPr>
+          <w:rFonts w:ascii="Times New Roman" w:eastAsia="Times New Roman" w:hAnsi="Times New Roman" w:cs="Times New Roman"/>
+          <w:sz w:val="24"/>
+          <w:szCs w:val="24"/>
+          <w:shd w:val="clear" w:color="auto" w:fill="FFFFFF"/>
+        </w:rPr>
+        <w:t>pg</w:t>
+      </w:r>
+      <w:proofErr w:type="spellEnd"/>
       <w:r>
         <w:rPr>
           <w:rFonts w:ascii="Times New Roman" w:eastAsia="Times New Roman" w:hAnsi="Times New Roman" w:cs="Times New Roman"/>
@@ -932,7 +1047,27 @@
           <w:szCs w:val="24"/>
           <w:shd w:val="clear" w:color="auto" w:fill="FFFFFF"/>
         </w:rPr>
-        <w:t xml:space="preserve">.. pg </w:t>
+        <w:t xml:space="preserve">.. </w:t>
+      </w:r>
+      <w:proofErr w:type="spellStart"/>
+      <w:r>
+        <w:rPr>
+          <w:rFonts w:ascii="Times New Roman" w:eastAsia="Times New Roman" w:hAnsi="Times New Roman" w:cs="Times New Roman"/>
+          <w:sz w:val="24"/>
+          <w:szCs w:val="24"/>
+          <w:shd w:val="clear" w:color="auto" w:fill="FFFFFF"/>
+        </w:rPr>
+        <w:t>pg</w:t>
+      </w:r>
+      <w:proofErr w:type="spellEnd"/>
+      <w:r>
+        <w:rPr>
+          <w:rFonts w:ascii="Times New Roman" w:eastAsia="Times New Roman" w:hAnsi="Times New Roman" w:cs="Times New Roman"/>
+          <w:sz w:val="24"/>
+          <w:szCs w:val="24"/>
+          <w:shd w:val="clear" w:color="auto" w:fill="FFFFFF"/>
+        </w:rPr>
+        <w:t xml:space="preserve"> </w:t>
       </w:r>
       <w:r>
         <w:rPr>
@@ -961,8 +1096,19 @@
           <w:szCs w:val="24"/>
           <w:shd w:val="clear" w:color="auto" w:fill="FFFFFF"/>
         </w:rPr>
-        <w:t>View Navigation Slider................................................................................................ pg</w:t>
-      </w:r>
+        <w:t xml:space="preserve">View Navigation Slider................................................................................................ </w:t>
+      </w:r>
+      <w:proofErr w:type="spellStart"/>
+      <w:r>
+        <w:rPr>
+          <w:rFonts w:ascii="Times New Roman" w:eastAsia="Times New Roman" w:hAnsi="Times New Roman" w:cs="Times New Roman"/>
+          <w:sz w:val="24"/>
+          <w:szCs w:val="24"/>
+          <w:shd w:val="clear" w:color="auto" w:fill="FFFFFF"/>
+        </w:rPr>
+        <w:t>pg</w:t>
+      </w:r>
+      <w:proofErr w:type="spellEnd"/>
       <w:r>
         <w:rPr>
           <w:rFonts w:ascii="Times New Roman" w:eastAsia="Times New Roman" w:hAnsi="Times New Roman" w:cs="Times New Roman"/>
@@ -991,8 +1137,19 @@
           <w:szCs w:val="24"/>
           <w:shd w:val="clear" w:color="auto" w:fill="FFFFFF"/>
         </w:rPr>
-        <w:t>View Portfolio Summary............................................................................................. pg</w:t>
-      </w:r>
+        <w:t xml:space="preserve">View Portfolio Summary............................................................................................. </w:t>
+      </w:r>
+      <w:proofErr w:type="spellStart"/>
+      <w:r>
+        <w:rPr>
+          <w:rFonts w:ascii="Times New Roman" w:eastAsia="Times New Roman" w:hAnsi="Times New Roman" w:cs="Times New Roman"/>
+          <w:sz w:val="24"/>
+          <w:szCs w:val="24"/>
+          <w:shd w:val="clear" w:color="auto" w:fill="FFFFFF"/>
+        </w:rPr>
+        <w:t>pg</w:t>
+      </w:r>
+      <w:proofErr w:type="spellEnd"/>
       <w:r>
         <w:rPr>
           <w:rFonts w:ascii="Times New Roman" w:eastAsia="Times New Roman" w:hAnsi="Times New Roman" w:cs="Times New Roman"/>
@@ -1021,8 +1178,19 @@
           <w:szCs w:val="24"/>
           <w:shd w:val="clear" w:color="auto" w:fill="FFFFFF"/>
         </w:rPr>
-        <w:t>Edit User Settings........................................................................................................ pg</w:t>
-      </w:r>
+        <w:t xml:space="preserve">Edit User Settings........................................................................................................ </w:t>
+      </w:r>
+      <w:proofErr w:type="spellStart"/>
+      <w:r>
+        <w:rPr>
+          <w:rFonts w:ascii="Times New Roman" w:eastAsia="Times New Roman" w:hAnsi="Times New Roman" w:cs="Times New Roman"/>
+          <w:sz w:val="24"/>
+          <w:szCs w:val="24"/>
+          <w:shd w:val="clear" w:color="auto" w:fill="FFFFFF"/>
+        </w:rPr>
+        <w:t>pg</w:t>
+      </w:r>
+      <w:proofErr w:type="spellEnd"/>
       <w:r>
         <w:rPr>
           <w:rFonts w:ascii="Times New Roman" w:eastAsia="Times New Roman" w:hAnsi="Times New Roman" w:cs="Times New Roman"/>
@@ -1051,8 +1219,19 @@
           <w:szCs w:val="24"/>
           <w:shd w:val="clear" w:color="auto" w:fill="FFFFFF"/>
         </w:rPr>
-        <w:t>Search for Stock.......................................................................................................... pg</w:t>
-      </w:r>
+        <w:t xml:space="preserve">Search for Stock.......................................................................................................... </w:t>
+      </w:r>
+      <w:proofErr w:type="spellStart"/>
+      <w:r>
+        <w:rPr>
+          <w:rFonts w:ascii="Times New Roman" w:eastAsia="Times New Roman" w:hAnsi="Times New Roman" w:cs="Times New Roman"/>
+          <w:sz w:val="24"/>
+          <w:szCs w:val="24"/>
+          <w:shd w:val="clear" w:color="auto" w:fill="FFFFFF"/>
+        </w:rPr>
+        <w:t>pg</w:t>
+      </w:r>
+      <w:proofErr w:type="spellEnd"/>
       <w:r>
         <w:rPr>
           <w:rFonts w:ascii="Times New Roman" w:eastAsia="Times New Roman" w:hAnsi="Times New Roman" w:cs="Times New Roman"/>
@@ -1108,8 +1287,19 @@
           <w:szCs w:val="24"/>
           <w:shd w:val="clear" w:color="auto" w:fill="FFFFFF"/>
         </w:rPr>
-        <w:t>.................................................................. pg</w:t>
-      </w:r>
+        <w:t xml:space="preserve">.................................................................. </w:t>
+      </w:r>
+      <w:proofErr w:type="spellStart"/>
+      <w:r>
+        <w:rPr>
+          <w:rFonts w:ascii="Times New Roman" w:eastAsia="Times New Roman" w:hAnsi="Times New Roman" w:cs="Times New Roman"/>
+          <w:sz w:val="24"/>
+          <w:szCs w:val="24"/>
+          <w:shd w:val="clear" w:color="auto" w:fill="FFFFFF"/>
+        </w:rPr>
+        <w:t>pg</w:t>
+      </w:r>
+      <w:proofErr w:type="spellEnd"/>
       <w:r>
         <w:rPr>
           <w:rFonts w:ascii="Times New Roman" w:eastAsia="Times New Roman" w:hAnsi="Times New Roman" w:cs="Times New Roman"/>
@@ -1138,8 +1328,19 @@
           <w:szCs w:val="24"/>
           <w:shd w:val="clear" w:color="auto" w:fill="FFFFFF"/>
         </w:rPr>
-        <w:t>View Infinite Scrolling Banner................................................................................... pg</w:t>
-      </w:r>
+        <w:t xml:space="preserve">View Infinite Scrolling Banner................................................................................... </w:t>
+      </w:r>
+      <w:proofErr w:type="spellStart"/>
+      <w:r>
+        <w:rPr>
+          <w:rFonts w:ascii="Times New Roman" w:eastAsia="Times New Roman" w:hAnsi="Times New Roman" w:cs="Times New Roman"/>
+          <w:sz w:val="24"/>
+          <w:szCs w:val="24"/>
+          <w:shd w:val="clear" w:color="auto" w:fill="FFFFFF"/>
+        </w:rPr>
+        <w:t>pg</w:t>
+      </w:r>
+      <w:proofErr w:type="spellEnd"/>
       <w:r>
         <w:rPr>
           <w:rFonts w:ascii="Times New Roman" w:eastAsia="Times New Roman" w:hAnsi="Times New Roman" w:cs="Times New Roman"/>
@@ -1167,8 +1368,19 @@
           <w:szCs w:val="24"/>
           <w:shd w:val="clear" w:color="auto" w:fill="FFFFFF"/>
         </w:rPr>
-        <w:t>Remove from Watchlist.............................................................................................. pg</w:t>
-      </w:r>
+        <w:t xml:space="preserve">Remove from Watchlist.............................................................................................. </w:t>
+      </w:r>
+      <w:proofErr w:type="spellStart"/>
+      <w:r>
+        <w:rPr>
+          <w:rFonts w:ascii="Times New Roman" w:eastAsia="Times New Roman" w:hAnsi="Times New Roman" w:cs="Times New Roman"/>
+          <w:sz w:val="24"/>
+          <w:szCs w:val="24"/>
+          <w:shd w:val="clear" w:color="auto" w:fill="FFFFFF"/>
+        </w:rPr>
+        <w:t>pg</w:t>
+      </w:r>
+      <w:proofErr w:type="spellEnd"/>
       <w:r>
         <w:rPr>
           <w:rFonts w:ascii="Times New Roman" w:eastAsia="Times New Roman" w:hAnsi="Times New Roman" w:cs="Times New Roman"/>
@@ -1215,8 +1427,19 @@
           <w:szCs w:val="24"/>
           <w:shd w:val="clear" w:color="auto" w:fill="FFFFFF"/>
         </w:rPr>
-        <w:t>............................................................................... pg</w:t>
-      </w:r>
+        <w:t xml:space="preserve">............................................................................... </w:t>
+      </w:r>
+      <w:proofErr w:type="spellStart"/>
+      <w:r>
+        <w:rPr>
+          <w:rFonts w:ascii="Times New Roman" w:eastAsia="Times New Roman" w:hAnsi="Times New Roman" w:cs="Times New Roman"/>
+          <w:sz w:val="24"/>
+          <w:szCs w:val="24"/>
+          <w:shd w:val="clear" w:color="auto" w:fill="FFFFFF"/>
+        </w:rPr>
+        <w:t>pg</w:t>
+      </w:r>
+      <w:proofErr w:type="spellEnd"/>
       <w:r>
         <w:rPr>
           <w:rFonts w:ascii="Times New Roman" w:eastAsia="Times New Roman" w:hAnsi="Times New Roman" w:cs="Times New Roman"/>
@@ -1244,8 +1467,19 @@
           <w:szCs w:val="24"/>
           <w:shd w:val="clear" w:color="auto" w:fill="FFFFFF"/>
         </w:rPr>
-        <w:t>View Individual Stock Page....................................................................................... pg</w:t>
-      </w:r>
+        <w:t xml:space="preserve">View Individual Stock Page....................................................................................... </w:t>
+      </w:r>
+      <w:proofErr w:type="spellStart"/>
+      <w:r>
+        <w:rPr>
+          <w:rFonts w:ascii="Times New Roman" w:eastAsia="Times New Roman" w:hAnsi="Times New Roman" w:cs="Times New Roman"/>
+          <w:sz w:val="24"/>
+          <w:szCs w:val="24"/>
+          <w:shd w:val="clear" w:color="auto" w:fill="FFFFFF"/>
+        </w:rPr>
+        <w:t>pg</w:t>
+      </w:r>
+      <w:proofErr w:type="spellEnd"/>
       <w:r>
         <w:rPr>
           <w:rFonts w:ascii="Times New Roman" w:eastAsia="Times New Roman" w:hAnsi="Times New Roman" w:cs="Times New Roman"/>
@@ -1336,8 +1570,19 @@
           <w:szCs w:val="24"/>
           <w:shd w:val="clear" w:color="auto" w:fill="FFFFFF"/>
         </w:rPr>
-        <w:t>........ pg</w:t>
-      </w:r>
+        <w:t xml:space="preserve">........ </w:t>
+      </w:r>
+      <w:proofErr w:type="spellStart"/>
+      <w:r>
+        <w:rPr>
+          <w:rFonts w:ascii="Times New Roman" w:eastAsia="Times New Roman" w:hAnsi="Times New Roman" w:cs="Times New Roman"/>
+          <w:sz w:val="24"/>
+          <w:szCs w:val="24"/>
+          <w:shd w:val="clear" w:color="auto" w:fill="FFFFFF"/>
+        </w:rPr>
+        <w:t>pg</w:t>
+      </w:r>
+      <w:proofErr w:type="spellEnd"/>
       <w:r>
         <w:rPr>
           <w:rFonts w:ascii="Times New Roman" w:eastAsia="Times New Roman" w:hAnsi="Times New Roman" w:cs="Times New Roman"/>
@@ -1401,7 +1646,27 @@
           <w:szCs w:val="24"/>
           <w:shd w:val="clear" w:color="auto" w:fill="FFFFFF"/>
         </w:rPr>
-        <w:t xml:space="preserve">......... pg </w:t>
+        <w:t xml:space="preserve">......... </w:t>
+      </w:r>
+      <w:proofErr w:type="spellStart"/>
+      <w:r>
+        <w:rPr>
+          <w:rFonts w:ascii="Times New Roman" w:eastAsia="Times New Roman" w:hAnsi="Times New Roman" w:cs="Times New Roman"/>
+          <w:sz w:val="24"/>
+          <w:szCs w:val="24"/>
+          <w:shd w:val="clear" w:color="auto" w:fill="FFFFFF"/>
+        </w:rPr>
+        <w:t>pg</w:t>
+      </w:r>
+      <w:proofErr w:type="spellEnd"/>
+      <w:r>
+        <w:rPr>
+          <w:rFonts w:ascii="Times New Roman" w:eastAsia="Times New Roman" w:hAnsi="Times New Roman" w:cs="Times New Roman"/>
+          <w:sz w:val="24"/>
+          <w:szCs w:val="24"/>
+          <w:shd w:val="clear" w:color="auto" w:fill="FFFFFF"/>
+        </w:rPr>
+        <w:t xml:space="preserve"> </w:t>
       </w:r>
       <w:r>
         <w:rPr>
@@ -1466,7 +1731,27 @@
           <w:szCs w:val="24"/>
           <w:shd w:val="clear" w:color="auto" w:fill="FFFFFF"/>
         </w:rPr>
-        <w:t xml:space="preserve">....... pg </w:t>
+        <w:t xml:space="preserve">....... </w:t>
+      </w:r>
+      <w:proofErr w:type="spellStart"/>
+      <w:r>
+        <w:rPr>
+          <w:rFonts w:ascii="Times New Roman" w:eastAsia="Times New Roman" w:hAnsi="Times New Roman" w:cs="Times New Roman"/>
+          <w:sz w:val="24"/>
+          <w:szCs w:val="24"/>
+          <w:shd w:val="clear" w:color="auto" w:fill="FFFFFF"/>
+        </w:rPr>
+        <w:t>pg</w:t>
+      </w:r>
+      <w:proofErr w:type="spellEnd"/>
+      <w:r>
+        <w:rPr>
+          <w:rFonts w:ascii="Times New Roman" w:eastAsia="Times New Roman" w:hAnsi="Times New Roman" w:cs="Times New Roman"/>
+          <w:sz w:val="24"/>
+          <w:szCs w:val="24"/>
+          <w:shd w:val="clear" w:color="auto" w:fill="FFFFFF"/>
+        </w:rPr>
+        <w:t xml:space="preserve"> </w:t>
       </w:r>
       <w:r>
         <w:rPr>
@@ -1512,7 +1797,27 @@
           <w:szCs w:val="24"/>
           <w:shd w:val="clear" w:color="auto" w:fill="FFFFFF"/>
         </w:rPr>
-        <w:t xml:space="preserve">................. pg </w:t>
+        <w:t xml:space="preserve">................. </w:t>
+      </w:r>
+      <w:proofErr w:type="spellStart"/>
+      <w:r>
+        <w:rPr>
+          <w:rFonts w:ascii="Times New Roman" w:eastAsia="Times New Roman" w:hAnsi="Times New Roman" w:cs="Times New Roman"/>
+          <w:sz w:val="24"/>
+          <w:szCs w:val="24"/>
+          <w:shd w:val="clear" w:color="auto" w:fill="FFFFFF"/>
+        </w:rPr>
+        <w:t>pg</w:t>
+      </w:r>
+      <w:proofErr w:type="spellEnd"/>
+      <w:r>
+        <w:rPr>
+          <w:rFonts w:ascii="Times New Roman" w:eastAsia="Times New Roman" w:hAnsi="Times New Roman" w:cs="Times New Roman"/>
+          <w:sz w:val="24"/>
+          <w:szCs w:val="24"/>
+          <w:shd w:val="clear" w:color="auto" w:fill="FFFFFF"/>
+        </w:rPr>
+        <w:t xml:space="preserve"> </w:t>
       </w:r>
       <w:r>
         <w:rPr>
@@ -1558,7 +1863,27 @@
           <w:szCs w:val="24"/>
           <w:shd w:val="clear" w:color="auto" w:fill="FFFFFF"/>
         </w:rPr>
-        <w:t xml:space="preserve">................ pg </w:t>
+        <w:t xml:space="preserve">................ </w:t>
+      </w:r>
+      <w:proofErr w:type="spellStart"/>
+      <w:r>
+        <w:rPr>
+          <w:rFonts w:ascii="Times New Roman" w:eastAsia="Times New Roman" w:hAnsi="Times New Roman" w:cs="Times New Roman"/>
+          <w:sz w:val="24"/>
+          <w:szCs w:val="24"/>
+          <w:shd w:val="clear" w:color="auto" w:fill="FFFFFF"/>
+        </w:rPr>
+        <w:t>pg</w:t>
+      </w:r>
+      <w:proofErr w:type="spellEnd"/>
+      <w:r>
+        <w:rPr>
+          <w:rFonts w:ascii="Times New Roman" w:eastAsia="Times New Roman" w:hAnsi="Times New Roman" w:cs="Times New Roman"/>
+          <w:sz w:val="24"/>
+          <w:szCs w:val="24"/>
+          <w:shd w:val="clear" w:color="auto" w:fill="FFFFFF"/>
+        </w:rPr>
+        <w:t xml:space="preserve"> </w:t>
       </w:r>
       <w:r>
         <w:rPr>
@@ -2218,7 +2543,51 @@
           <w:szCs w:val="24"/>
           <w:shd w:val="clear" w:color="auto" w:fill="FFFFFF"/>
         </w:rPr>
-        <w:t>uses the TextLocal api to send SMS alerts.  </w:t>
+        <w:t xml:space="preserve">uses the </w:t>
+      </w:r>
+      <w:proofErr w:type="spellStart"/>
+      <w:r>
+        <w:rPr>
+          <w:rFonts w:ascii="Times New Roman" w:eastAsia="Times New Roman" w:hAnsi="Times New Roman" w:cs="Times New Roman"/>
+          <w:color w:val="222222"/>
+          <w:sz w:val="24"/>
+          <w:szCs w:val="24"/>
+          <w:shd w:val="clear" w:color="auto" w:fill="FFFFFF"/>
+        </w:rPr>
+        <w:t>TextLocal</w:t>
+      </w:r>
+      <w:proofErr w:type="spellEnd"/>
+      <w:r>
+        <w:rPr>
+          <w:rFonts w:ascii="Times New Roman" w:eastAsia="Times New Roman" w:hAnsi="Times New Roman" w:cs="Times New Roman"/>
+          <w:color w:val="222222"/>
+          <w:sz w:val="24"/>
+          <w:szCs w:val="24"/>
+          <w:shd w:val="clear" w:color="auto" w:fill="FFFFFF"/>
+        </w:rPr>
+        <w:t xml:space="preserve"> </w:t>
+      </w:r>
+      <w:proofErr w:type="spellStart"/>
+      <w:r>
+        <w:rPr>
+          <w:rFonts w:ascii="Times New Roman" w:eastAsia="Times New Roman" w:hAnsi="Times New Roman" w:cs="Times New Roman"/>
+          <w:color w:val="222222"/>
+          <w:sz w:val="24"/>
+          <w:szCs w:val="24"/>
+          <w:shd w:val="clear" w:color="auto" w:fill="FFFFFF"/>
+        </w:rPr>
+        <w:t>api</w:t>
+      </w:r>
+      <w:proofErr w:type="spellEnd"/>
+      <w:r>
+        <w:rPr>
+          <w:rFonts w:ascii="Times New Roman" w:eastAsia="Times New Roman" w:hAnsi="Times New Roman" w:cs="Times New Roman"/>
+          <w:color w:val="222222"/>
+          <w:sz w:val="24"/>
+          <w:szCs w:val="24"/>
+          <w:shd w:val="clear" w:color="auto" w:fill="FFFFFF"/>
+        </w:rPr>
+        <w:t xml:space="preserve"> to send SMS alerts.  </w:t>
       </w:r>
     </w:p>
     <w:p>
@@ -2292,7 +2661,29 @@
           <w:szCs w:val="24"/>
           <w:shd w:val="clear" w:color="auto" w:fill="FFFFFF"/>
         </w:rPr>
-        <w:t>The server-side web crawler will pull the trending stocks from websites every 15 mins via cron to upload to the Firebase database.</w:t>
+        <w:t xml:space="preserve">The server-side web crawler will pull the trending stocks from websites every 15 mins via </w:t>
+      </w:r>
+      <w:proofErr w:type="spellStart"/>
+      <w:r>
+        <w:rPr>
+          <w:rFonts w:ascii="Times New Roman" w:eastAsia="Times New Roman" w:hAnsi="Times New Roman" w:cs="Times New Roman"/>
+          <w:color w:val="222222"/>
+          <w:sz w:val="24"/>
+          <w:szCs w:val="24"/>
+          <w:shd w:val="clear" w:color="auto" w:fill="FFFFFF"/>
+        </w:rPr>
+        <w:t>cron</w:t>
+      </w:r>
+      <w:proofErr w:type="spellEnd"/>
+      <w:r>
+        <w:rPr>
+          <w:rFonts w:ascii="Times New Roman" w:eastAsia="Times New Roman" w:hAnsi="Times New Roman" w:cs="Times New Roman"/>
+          <w:color w:val="222222"/>
+          <w:sz w:val="24"/>
+          <w:szCs w:val="24"/>
+          <w:shd w:val="clear" w:color="auto" w:fill="FFFFFF"/>
+        </w:rPr>
+        <w:t xml:space="preserve"> to upload to the Firebase database.</w:t>
       </w:r>
     </w:p>
     <w:p>
@@ -3006,8 +3397,6 @@
         </w:rPr>
         <w:t xml:space="preserve"> </w:t>
       </w:r>
-      <w:bookmarkStart w:id="0" w:name="_GoBack"/>
-      <w:bookmarkEnd w:id="0"/>
       <w:r>
         <w:rPr>
           <w:rFonts w:ascii="Times New Roman" w:eastAsia="Times New Roman" w:hAnsi="Times New Roman" w:cs="Times New Roman"/>
@@ -3269,27 +3658,71 @@
           <w:szCs w:val="24"/>
           <w:shd w:val="clear" w:color="auto" w:fill="FFFFFF"/>
         </w:rPr>
-        <w:t>Frequency of Use: Many times per day</w:t>
-      </w:r>
-    </w:p>
-    <w:p>
-      <w:pPr>
-        <w:spacing w:after="0" w:line="480" w:lineRule="auto"/>
-        <w:rPr>
-          <w:rFonts w:ascii="Times New Roman" w:eastAsia="Times New Roman" w:hAnsi="Times New Roman" w:cs="Times New Roman"/>
-          <w:sz w:val="24"/>
-          <w:szCs w:val="24"/>
-        </w:rPr>
-      </w:pPr>
-      <w:r>
-        <w:rPr>
-          <w:rFonts w:ascii="Times New Roman" w:eastAsia="Times New Roman" w:hAnsi="Times New Roman" w:cs="Times New Roman"/>
-          <w:color w:val="222222"/>
-          <w:sz w:val="24"/>
-          <w:szCs w:val="24"/>
-          <w:shd w:val="clear" w:color="auto" w:fill="FFFFFF"/>
-        </w:rPr>
-        <w:t>Open Issues: No open issues at this time.</w:t>
+        <w:t xml:space="preserve">Frequency of Use: Many </w:t>
+      </w:r>
+      <w:proofErr w:type="gramStart"/>
+      <w:r>
+        <w:rPr>
+          <w:rFonts w:ascii="Times New Roman" w:eastAsia="Times New Roman" w:hAnsi="Times New Roman" w:cs="Times New Roman"/>
+          <w:color w:val="222222"/>
+          <w:sz w:val="24"/>
+          <w:szCs w:val="24"/>
+          <w:shd w:val="clear" w:color="auto" w:fill="FFFFFF"/>
+        </w:rPr>
+        <w:t>times</w:t>
+      </w:r>
+      <w:proofErr w:type="gramEnd"/>
+      <w:r>
+        <w:rPr>
+          <w:rFonts w:ascii="Times New Roman" w:eastAsia="Times New Roman" w:hAnsi="Times New Roman" w:cs="Times New Roman"/>
+          <w:color w:val="222222"/>
+          <w:sz w:val="24"/>
+          <w:szCs w:val="24"/>
+          <w:shd w:val="clear" w:color="auto" w:fill="FFFFFF"/>
+        </w:rPr>
+        <w:t xml:space="preserve"> per day</w:t>
+      </w:r>
+    </w:p>
+    <w:p>
+      <w:pPr>
+        <w:spacing w:after="0" w:line="480" w:lineRule="auto"/>
+        <w:rPr>
+          <w:rFonts w:ascii="Times New Roman" w:eastAsia="Times New Roman" w:hAnsi="Times New Roman" w:cs="Times New Roman"/>
+          <w:sz w:val="24"/>
+          <w:szCs w:val="24"/>
+        </w:rPr>
+      </w:pPr>
+      <w:r>
+        <w:rPr>
+          <w:rFonts w:ascii="Times New Roman" w:eastAsia="Times New Roman" w:hAnsi="Times New Roman" w:cs="Times New Roman"/>
+          <w:color w:val="222222"/>
+          <w:sz w:val="24"/>
+          <w:szCs w:val="24"/>
+          <w:shd w:val="clear" w:color="auto" w:fill="FFFFFF"/>
+        </w:rPr>
+        <w:t xml:space="preserve">Open Issues: No open issues </w:t>
+      </w:r>
+      <w:proofErr w:type="gramStart"/>
+      <w:r>
+        <w:rPr>
+          <w:rFonts w:ascii="Times New Roman" w:eastAsia="Times New Roman" w:hAnsi="Times New Roman" w:cs="Times New Roman"/>
+          <w:color w:val="222222"/>
+          <w:sz w:val="24"/>
+          <w:szCs w:val="24"/>
+          <w:shd w:val="clear" w:color="auto" w:fill="FFFFFF"/>
+        </w:rPr>
+        <w:t>at this time</w:t>
+      </w:r>
+      <w:proofErr w:type="gramEnd"/>
+      <w:r>
+        <w:rPr>
+          <w:rFonts w:ascii="Times New Roman" w:eastAsia="Times New Roman" w:hAnsi="Times New Roman" w:cs="Times New Roman"/>
+          <w:color w:val="222222"/>
+          <w:sz w:val="24"/>
+          <w:szCs w:val="24"/>
+          <w:shd w:val="clear" w:color="auto" w:fill="FFFFFF"/>
+        </w:rPr>
+        <w:t>.</w:t>
       </w:r>
     </w:p>
     <w:p>
@@ -3843,7 +4276,29 @@
           <w:szCs w:val="24"/>
           <w:shd w:val="clear" w:color="auto" w:fill="FFFFFF"/>
         </w:rPr>
-        <w:t>Frequency of Use: Many times per day</w:t>
+        <w:t xml:space="preserve">Frequency of Use: Many </w:t>
+      </w:r>
+      <w:proofErr w:type="gramStart"/>
+      <w:r>
+        <w:rPr>
+          <w:rFonts w:ascii="Times New Roman" w:eastAsia="Times New Roman" w:hAnsi="Times New Roman" w:cs="Times New Roman"/>
+          <w:color w:val="222222"/>
+          <w:sz w:val="24"/>
+          <w:szCs w:val="24"/>
+          <w:shd w:val="clear" w:color="auto" w:fill="FFFFFF"/>
+        </w:rPr>
+        <w:t>times</w:t>
+      </w:r>
+      <w:proofErr w:type="gramEnd"/>
+      <w:r>
+        <w:rPr>
+          <w:rFonts w:ascii="Times New Roman" w:eastAsia="Times New Roman" w:hAnsi="Times New Roman" w:cs="Times New Roman"/>
+          <w:color w:val="222222"/>
+          <w:sz w:val="24"/>
+          <w:szCs w:val="24"/>
+          <w:shd w:val="clear" w:color="auto" w:fill="FFFFFF"/>
+        </w:rPr>
+        <w:t xml:space="preserve"> per day</w:t>
       </w:r>
     </w:p>
     <w:p>
@@ -3864,7 +4319,29 @@
           <w:shd w:val="clear" w:color="auto" w:fill="FFFFFF"/>
         </w:rPr>
         <w:lastRenderedPageBreak/>
-        <w:t>Open Issues: No open issues at this time.</w:t>
+        <w:t xml:space="preserve">Open Issues: No open issues </w:t>
+      </w:r>
+      <w:proofErr w:type="gramStart"/>
+      <w:r>
+        <w:rPr>
+          <w:rFonts w:ascii="Times New Roman" w:eastAsia="Times New Roman" w:hAnsi="Times New Roman" w:cs="Times New Roman"/>
+          <w:color w:val="222222"/>
+          <w:sz w:val="24"/>
+          <w:szCs w:val="24"/>
+          <w:shd w:val="clear" w:color="auto" w:fill="FFFFFF"/>
+        </w:rPr>
+        <w:t>at this time</w:t>
+      </w:r>
+      <w:proofErr w:type="gramEnd"/>
+      <w:r>
+        <w:rPr>
+          <w:rFonts w:ascii="Times New Roman" w:eastAsia="Times New Roman" w:hAnsi="Times New Roman" w:cs="Times New Roman"/>
+          <w:color w:val="222222"/>
+          <w:sz w:val="24"/>
+          <w:szCs w:val="24"/>
+          <w:shd w:val="clear" w:color="auto" w:fill="FFFFFF"/>
+        </w:rPr>
+        <w:t>.</w:t>
       </w:r>
     </w:p>
     <w:p>
@@ -4428,8 +4905,20 @@
           <w:szCs w:val="24"/>
           <w:shd w:val="clear" w:color="auto" w:fill="FFFFFF"/>
         </w:rPr>
-        <w:t>There are no exceptions at this time</w:t>
-      </w:r>
+        <w:t xml:space="preserve">There are no exceptions </w:t>
+      </w:r>
+      <w:proofErr w:type="gramStart"/>
+      <w:r>
+        <w:rPr>
+          <w:rFonts w:ascii="Times New Roman" w:eastAsia="Times New Roman" w:hAnsi="Times New Roman" w:cs="Times New Roman"/>
+          <w:color w:val="222222"/>
+          <w:sz w:val="24"/>
+          <w:szCs w:val="24"/>
+          <w:shd w:val="clear" w:color="auto" w:fill="FFFFFF"/>
+        </w:rPr>
+        <w:t>at this time</w:t>
+      </w:r>
+      <w:proofErr w:type="gramEnd"/>
       <w:r>
         <w:rPr>
           <w:rFonts w:ascii="Times New Roman" w:eastAsia="Times New Roman" w:hAnsi="Times New Roman" w:cs="Times New Roman"/>
@@ -4528,7 +5017,29 @@
           <w:szCs w:val="24"/>
           <w:shd w:val="clear" w:color="auto" w:fill="FFFFFF"/>
         </w:rPr>
-        <w:t>Open Issues: No open issues at this time.</w:t>
+        <w:t xml:space="preserve">Open Issues: No open issues </w:t>
+      </w:r>
+      <w:proofErr w:type="gramStart"/>
+      <w:r>
+        <w:rPr>
+          <w:rFonts w:ascii="Times New Roman" w:eastAsia="Times New Roman" w:hAnsi="Times New Roman" w:cs="Times New Roman"/>
+          <w:color w:val="222222"/>
+          <w:sz w:val="24"/>
+          <w:szCs w:val="24"/>
+          <w:shd w:val="clear" w:color="auto" w:fill="FFFFFF"/>
+        </w:rPr>
+        <w:t>at this time</w:t>
+      </w:r>
+      <w:proofErr w:type="gramEnd"/>
+      <w:r>
+        <w:rPr>
+          <w:rFonts w:ascii="Times New Roman" w:eastAsia="Times New Roman" w:hAnsi="Times New Roman" w:cs="Times New Roman"/>
+          <w:color w:val="222222"/>
+          <w:sz w:val="24"/>
+          <w:szCs w:val="24"/>
+          <w:shd w:val="clear" w:color="auto" w:fill="FFFFFF"/>
+        </w:rPr>
+        <w:t>.</w:t>
       </w:r>
     </w:p>
     <w:p>
@@ -4662,15 +5173,27 @@
         </w:rPr>
         <w:t xml:space="preserve">Trigger: User clicks the logout button to exit the application </w:t>
       </w:r>
-      <w:r>
-        <w:rPr>
-          <w:rFonts w:ascii="Times New Roman" w:eastAsia="Times New Roman" w:hAnsi="Times New Roman" w:cs="Times New Roman"/>
-          <w:color w:val="222222"/>
-          <w:sz w:val="24"/>
-          <w:szCs w:val="24"/>
-          <w:shd w:val="clear" w:color="auto" w:fill="FFFFFF"/>
-        </w:rPr>
-        <w:t>is located in the Navigation Slider.</w:t>
+      <w:proofErr w:type="gramStart"/>
+      <w:r>
+        <w:rPr>
+          <w:rFonts w:ascii="Times New Roman" w:eastAsia="Times New Roman" w:hAnsi="Times New Roman" w:cs="Times New Roman"/>
+          <w:color w:val="222222"/>
+          <w:sz w:val="24"/>
+          <w:szCs w:val="24"/>
+          <w:shd w:val="clear" w:color="auto" w:fill="FFFFFF"/>
+        </w:rPr>
+        <w:t>is located in</w:t>
+      </w:r>
+      <w:proofErr w:type="gramEnd"/>
+      <w:r>
+        <w:rPr>
+          <w:rFonts w:ascii="Times New Roman" w:eastAsia="Times New Roman" w:hAnsi="Times New Roman" w:cs="Times New Roman"/>
+          <w:color w:val="222222"/>
+          <w:sz w:val="24"/>
+          <w:szCs w:val="24"/>
+          <w:shd w:val="clear" w:color="auto" w:fill="FFFFFF"/>
+        </w:rPr>
+        <w:t xml:space="preserve"> the Navigation Slider.</w:t>
       </w:r>
     </w:p>
     <w:p>
@@ -4965,7 +5488,29 @@
           <w:szCs w:val="24"/>
           <w:shd w:val="clear" w:color="auto" w:fill="FFFFFF"/>
         </w:rPr>
-        <w:t>Open Issues: No open issues at this time.</w:t>
+        <w:t xml:space="preserve">Open Issues: No open issues </w:t>
+      </w:r>
+      <w:proofErr w:type="gramStart"/>
+      <w:r>
+        <w:rPr>
+          <w:rFonts w:ascii="Times New Roman" w:eastAsia="Times New Roman" w:hAnsi="Times New Roman" w:cs="Times New Roman"/>
+          <w:color w:val="222222"/>
+          <w:sz w:val="24"/>
+          <w:szCs w:val="24"/>
+          <w:shd w:val="clear" w:color="auto" w:fill="FFFFFF"/>
+        </w:rPr>
+        <w:t>at this time</w:t>
+      </w:r>
+      <w:proofErr w:type="gramEnd"/>
+      <w:r>
+        <w:rPr>
+          <w:rFonts w:ascii="Times New Roman" w:eastAsia="Times New Roman" w:hAnsi="Times New Roman" w:cs="Times New Roman"/>
+          <w:color w:val="222222"/>
+          <w:sz w:val="24"/>
+          <w:szCs w:val="24"/>
+          <w:shd w:val="clear" w:color="auto" w:fill="FFFFFF"/>
+        </w:rPr>
+        <w:t>.</w:t>
       </w:r>
     </w:p>
     <w:p>
@@ -5560,7 +6105,27 @@
           <w:sz w:val="24"/>
           <w:szCs w:val="24"/>
         </w:rPr>
-        <w:t xml:space="preserve">User enters a password that does not meet all of the requirements: Message 3 is displayed to the user underneath the password field. </w:t>
+        <w:t xml:space="preserve">User enters a password that does not meet </w:t>
+      </w:r>
+      <w:proofErr w:type="gramStart"/>
+      <w:r>
+        <w:rPr>
+          <w:rFonts w:ascii="Times New Roman" w:eastAsia="Times New Roman" w:hAnsi="Times New Roman" w:cs="Times New Roman"/>
+          <w:color w:val="222222"/>
+          <w:sz w:val="24"/>
+          <w:szCs w:val="24"/>
+        </w:rPr>
+        <w:t>all of</w:t>
+      </w:r>
+      <w:proofErr w:type="gramEnd"/>
+      <w:r>
+        <w:rPr>
+          <w:rFonts w:ascii="Times New Roman" w:eastAsia="Times New Roman" w:hAnsi="Times New Roman" w:cs="Times New Roman"/>
+          <w:color w:val="222222"/>
+          <w:sz w:val="24"/>
+          <w:szCs w:val="24"/>
+        </w:rPr>
+        <w:t xml:space="preserve"> the requirements: Message 3 is displayed to the user underneath the password field. </w:t>
       </w:r>
     </w:p>
     <w:p>
@@ -5641,7 +6206,29 @@
           <w:szCs w:val="24"/>
           <w:shd w:val="clear" w:color="auto" w:fill="FFFFFF"/>
         </w:rPr>
-        <w:t>Open Issues: No open issues at this time.</w:t>
+        <w:t xml:space="preserve">Open Issues: No open issues </w:t>
+      </w:r>
+      <w:proofErr w:type="gramStart"/>
+      <w:r>
+        <w:rPr>
+          <w:rFonts w:ascii="Times New Roman" w:eastAsia="Times New Roman" w:hAnsi="Times New Roman" w:cs="Times New Roman"/>
+          <w:color w:val="222222"/>
+          <w:sz w:val="24"/>
+          <w:szCs w:val="24"/>
+          <w:shd w:val="clear" w:color="auto" w:fill="FFFFFF"/>
+        </w:rPr>
+        <w:t>at this time</w:t>
+      </w:r>
+      <w:proofErr w:type="gramEnd"/>
+      <w:r>
+        <w:rPr>
+          <w:rFonts w:ascii="Times New Roman" w:eastAsia="Times New Roman" w:hAnsi="Times New Roman" w:cs="Times New Roman"/>
+          <w:color w:val="222222"/>
+          <w:sz w:val="24"/>
+          <w:szCs w:val="24"/>
+          <w:shd w:val="clear" w:color="auto" w:fill="FFFFFF"/>
+        </w:rPr>
+        <w:t>.</w:t>
       </w:r>
     </w:p>
     <w:p>
@@ -5974,7 +6561,29 @@
           <w:szCs w:val="24"/>
           <w:shd w:val="clear" w:color="auto" w:fill="FFFFFF"/>
         </w:rPr>
-        <w:t>The application notices a percent increase/decrease in all stocks in the watchlist/stocks owned page. The percentage will be determined by the User in Settings by a upper and lower bound according to the user</w:t>
+        <w:t xml:space="preserve">The application notices a percent increase/decrease in all stocks in the watchlist/stocks owned page. The percentage will be determined by the User in Settings by </w:t>
+      </w:r>
+      <w:proofErr w:type="gramStart"/>
+      <w:r>
+        <w:rPr>
+          <w:rFonts w:ascii="Times New Roman" w:eastAsia="Times New Roman" w:hAnsi="Times New Roman" w:cs="Times New Roman"/>
+          <w:color w:val="222222"/>
+          <w:sz w:val="24"/>
+          <w:szCs w:val="24"/>
+          <w:shd w:val="clear" w:color="auto" w:fill="FFFFFF"/>
+        </w:rPr>
+        <w:t>a</w:t>
+      </w:r>
+      <w:proofErr w:type="gramEnd"/>
+      <w:r>
+        <w:rPr>
+          <w:rFonts w:ascii="Times New Roman" w:eastAsia="Times New Roman" w:hAnsi="Times New Roman" w:cs="Times New Roman"/>
+          <w:color w:val="222222"/>
+          <w:sz w:val="24"/>
+          <w:szCs w:val="24"/>
+          <w:shd w:val="clear" w:color="auto" w:fill="FFFFFF"/>
+        </w:rPr>
+        <w:t xml:space="preserve"> upper and lower bound according to the user</w:t>
       </w:r>
       <w:r>
         <w:rPr>
@@ -6468,7 +7077,29 @@
           <w:szCs w:val="24"/>
           <w:shd w:val="clear" w:color="auto" w:fill="FFFFFF"/>
         </w:rPr>
-        <w:t>Open Issues: No open  issues at this time.</w:t>
+        <w:t xml:space="preserve">Open Issues: No </w:t>
+      </w:r>
+      <w:proofErr w:type="gramStart"/>
+      <w:r>
+        <w:rPr>
+          <w:rFonts w:ascii="Times New Roman" w:eastAsia="Times New Roman" w:hAnsi="Times New Roman" w:cs="Times New Roman"/>
+          <w:color w:val="222222"/>
+          <w:sz w:val="24"/>
+          <w:szCs w:val="24"/>
+          <w:shd w:val="clear" w:color="auto" w:fill="FFFFFF"/>
+        </w:rPr>
+        <w:t>open  issues</w:t>
+      </w:r>
+      <w:proofErr w:type="gramEnd"/>
+      <w:r>
+        <w:rPr>
+          <w:rFonts w:ascii="Times New Roman" w:eastAsia="Times New Roman" w:hAnsi="Times New Roman" w:cs="Times New Roman"/>
+          <w:color w:val="222222"/>
+          <w:sz w:val="24"/>
+          <w:szCs w:val="24"/>
+          <w:shd w:val="clear" w:color="auto" w:fill="FFFFFF"/>
+        </w:rPr>
+        <w:t xml:space="preserve"> at this time.</w:t>
       </w:r>
     </w:p>
     <w:p>
@@ -6534,7 +7165,7 @@
     </w:p>
     <w:p>
       <w:pPr>
-        <w:spacing w:after="240" w:line="240" w:lineRule="auto"/>
+        <w:spacing w:after="0" w:line="240" w:lineRule="auto"/>
         <w:rPr>
           <w:rFonts w:ascii="Times New Roman" w:eastAsia="Times New Roman" w:hAnsi="Times New Roman" w:cs="Times New Roman"/>
           <w:sz w:val="24"/>
@@ -6550,540 +7181,21 @@
           <w:shd w:val="clear" w:color="auto" w:fill="FFFFFF"/>
         </w:rPr>
         <w:lastRenderedPageBreak/>
-        <w:t>Use Case: View Navigation slider</w:t>
-      </w:r>
-    </w:p>
-    <w:p>
-      <w:pPr>
-        <w:spacing w:after="240" w:line="240" w:lineRule="auto"/>
-        <w:rPr>
-          <w:rFonts w:ascii="Times New Roman" w:eastAsia="Times New Roman" w:hAnsi="Times New Roman" w:cs="Times New Roman"/>
-          <w:sz w:val="24"/>
-          <w:szCs w:val="24"/>
-        </w:rPr>
-      </w:pPr>
-      <w:r>
-        <w:rPr>
-          <w:rFonts w:ascii="Times New Roman" w:eastAsia="Times New Roman" w:hAnsi="Times New Roman" w:cs="Times New Roman"/>
-          <w:color w:val="222222"/>
-          <w:sz w:val="24"/>
-          <w:szCs w:val="24"/>
-          <w:shd w:val="clear" w:color="auto" w:fill="FFFFFF"/>
-        </w:rPr>
-        <w:t>Primary Actor: User</w:t>
-      </w:r>
-    </w:p>
-    <w:p>
-      <w:pPr>
-        <w:spacing w:after="0" w:line="480" w:lineRule="auto"/>
-        <w:rPr>
-          <w:rFonts w:ascii="Times New Roman" w:eastAsia="Times New Roman" w:hAnsi="Times New Roman" w:cs="Times New Roman"/>
-          <w:sz w:val="24"/>
-          <w:szCs w:val="24"/>
-        </w:rPr>
-      </w:pPr>
-      <w:r>
-        <w:rPr>
-          <w:rFonts w:ascii="Times New Roman" w:eastAsia="Times New Roman" w:hAnsi="Times New Roman" w:cs="Times New Roman"/>
-          <w:color w:val="222222"/>
-          <w:sz w:val="24"/>
-          <w:szCs w:val="24"/>
-          <w:shd w:val="clear" w:color="auto" w:fill="FFFFFF"/>
-        </w:rPr>
-        <w:t xml:space="preserve">Goal Context: The view Navigation slider is a side panel and top bar which houses different panes including the search bar, and </w:t>
-      </w:r>
-      <w:r>
-        <w:rPr>
-          <w:rFonts w:ascii="Times New Roman" w:eastAsia="Times New Roman" w:hAnsi="Times New Roman" w:cs="Times New Roman"/>
-          <w:color w:val="222222"/>
-          <w:sz w:val="24"/>
-          <w:szCs w:val="24"/>
-          <w:shd w:val="clear" w:color="auto" w:fill="FFFFFF"/>
-        </w:rPr>
-        <w:t xml:space="preserve">a link </w:t>
-      </w:r>
-      <w:r>
-        <w:rPr>
-          <w:rFonts w:ascii="Times New Roman" w:eastAsia="Times New Roman" w:hAnsi="Times New Roman" w:cs="Times New Roman"/>
-          <w:color w:val="222222"/>
-          <w:sz w:val="24"/>
-          <w:szCs w:val="24"/>
-          <w:shd w:val="clear" w:color="auto" w:fill="FFFFFF"/>
-        </w:rPr>
-        <w:t>to the trending stocks page.</w:t>
-      </w:r>
-    </w:p>
-    <w:p>
-      <w:pPr>
-        <w:spacing w:after="0" w:line="480" w:lineRule="auto"/>
-        <w:rPr>
-          <w:rFonts w:ascii="Times New Roman" w:eastAsia="Times New Roman" w:hAnsi="Times New Roman" w:cs="Times New Roman"/>
-          <w:sz w:val="24"/>
-          <w:szCs w:val="24"/>
-        </w:rPr>
-      </w:pPr>
-      <w:r>
-        <w:rPr>
-          <w:rFonts w:ascii="Times New Roman" w:eastAsia="Times New Roman" w:hAnsi="Times New Roman" w:cs="Times New Roman"/>
-          <w:color w:val="222222"/>
-          <w:sz w:val="24"/>
-          <w:szCs w:val="24"/>
-          <w:shd w:val="clear" w:color="auto" w:fill="FFFFFF"/>
-        </w:rPr>
-        <w:t xml:space="preserve">Preconditions: </w:t>
-      </w:r>
-      <w:r>
-        <w:rPr>
-          <w:rFonts w:ascii="Times New Roman" w:eastAsia="Times New Roman" w:hAnsi="Times New Roman" w:cs="Times New Roman"/>
-          <w:color w:val="222222"/>
-          <w:sz w:val="24"/>
-          <w:szCs w:val="24"/>
-          <w:shd w:val="clear" w:color="auto" w:fill="FFFFFF"/>
-        </w:rPr>
-        <w:t>Internet connection needed.</w:t>
-      </w:r>
-    </w:p>
-    <w:p>
-      <w:pPr>
-        <w:spacing w:after="0" w:line="480" w:lineRule="auto"/>
-        <w:rPr>
-          <w:rFonts w:ascii="Times New Roman" w:eastAsia="Times New Roman" w:hAnsi="Times New Roman" w:cs="Times New Roman"/>
-          <w:sz w:val="24"/>
-          <w:szCs w:val="24"/>
-        </w:rPr>
-      </w:pPr>
-      <w:r>
-        <w:rPr>
-          <w:rFonts w:ascii="Times New Roman" w:eastAsia="Times New Roman" w:hAnsi="Times New Roman" w:cs="Times New Roman"/>
-          <w:color w:val="222222"/>
-          <w:sz w:val="24"/>
-          <w:szCs w:val="24"/>
-          <w:shd w:val="clear" w:color="auto" w:fill="FFFFFF"/>
-        </w:rPr>
-        <w:t>Trigger: The start application use case will have been triggered for this to occur for the first time.</w:t>
-      </w:r>
-    </w:p>
-    <w:p>
-      <w:pPr>
-        <w:spacing w:after="0" w:line="480" w:lineRule="auto"/>
-        <w:rPr>
-          <w:rFonts w:ascii="Times New Roman" w:eastAsia="Times New Roman" w:hAnsi="Times New Roman" w:cs="Times New Roman"/>
-          <w:sz w:val="24"/>
-          <w:szCs w:val="24"/>
-        </w:rPr>
-      </w:pPr>
-      <w:r>
-        <w:rPr>
-          <w:rFonts w:ascii="Times New Roman" w:eastAsia="Times New Roman" w:hAnsi="Times New Roman" w:cs="Times New Roman"/>
-          <w:color w:val="222222"/>
-          <w:sz w:val="24"/>
-          <w:szCs w:val="24"/>
-          <w:shd w:val="clear" w:color="auto" w:fill="FFFFFF"/>
-        </w:rPr>
-        <w:t>Scenario:</w:t>
-      </w:r>
-    </w:p>
-    <w:p>
-      <w:pPr>
-        <w:pStyle w:val="ListParagraph"/>
-        <w:numPr>
-          <w:ilvl w:val="0"/>
-          <w:numId w:val="38"/>
-        </w:numPr>
-        <w:spacing w:after="0" w:line="480" w:lineRule="auto"/>
-        <w:rPr>
-          <w:rFonts w:ascii="Times New Roman" w:eastAsia="Times New Roman" w:hAnsi="Times New Roman" w:cs="Times New Roman"/>
-          <w:sz w:val="24"/>
-          <w:szCs w:val="24"/>
-        </w:rPr>
-      </w:pPr>
-      <w:r>
-        <w:rPr>
-          <w:rFonts w:ascii="Times New Roman" w:eastAsia="Times New Roman" w:hAnsi="Times New Roman" w:cs="Times New Roman"/>
-          <w:color w:val="222222"/>
-          <w:sz w:val="24"/>
-          <w:szCs w:val="24"/>
-          <w:shd w:val="clear" w:color="auto" w:fill="FFFFFF"/>
-        </w:rPr>
-        <w:t>The user views the navigation slider page which includes the following clickable buttons:</w:t>
-      </w:r>
-    </w:p>
-    <w:p>
-      <w:pPr>
-        <w:pStyle w:val="ListParagraph"/>
-        <w:numPr>
-          <w:ilvl w:val="1"/>
-          <w:numId w:val="38"/>
-        </w:numPr>
-        <w:spacing w:after="0" w:line="480" w:lineRule="auto"/>
-        <w:rPr>
-          <w:rFonts w:ascii="Times New Roman" w:eastAsia="Times New Roman" w:hAnsi="Times New Roman" w:cs="Times New Roman"/>
-          <w:sz w:val="24"/>
-          <w:szCs w:val="24"/>
-        </w:rPr>
-      </w:pPr>
-      <w:r>
-        <w:rPr>
-          <w:rFonts w:ascii="Times New Roman" w:eastAsia="Times New Roman" w:hAnsi="Times New Roman" w:cs="Times New Roman"/>
-          <w:sz w:val="24"/>
-          <w:szCs w:val="24"/>
-        </w:rPr>
         <w:t xml:space="preserve"> </w:t>
       </w:r>
-      <w:r>
-        <w:rPr>
-          <w:rFonts w:ascii="Times New Roman" w:eastAsia="Times New Roman" w:hAnsi="Times New Roman" w:cs="Times New Roman"/>
-          <w:color w:val="222222"/>
-          <w:sz w:val="24"/>
-          <w:szCs w:val="24"/>
-          <w:shd w:val="clear" w:color="auto" w:fill="FFFFFF"/>
-        </w:rPr>
-        <w:t>Search for Stock button in top right-hand corner (See Search for Stock use case)</w:t>
-      </w:r>
-      <w:r>
-        <w:rPr>
-          <w:rFonts w:ascii="Times New Roman" w:eastAsia="Times New Roman" w:hAnsi="Times New Roman" w:cs="Times New Roman"/>
-          <w:color w:val="222222"/>
-          <w:sz w:val="24"/>
-          <w:szCs w:val="24"/>
-          <w:shd w:val="clear" w:color="auto" w:fill="FFFFFF"/>
-        </w:rPr>
-        <w:t>.</w:t>
-      </w:r>
-    </w:p>
-    <w:p>
-      <w:pPr>
-        <w:pStyle w:val="ListParagraph"/>
-        <w:numPr>
-          <w:ilvl w:val="1"/>
-          <w:numId w:val="38"/>
-        </w:numPr>
-        <w:spacing w:after="0" w:line="480" w:lineRule="auto"/>
-        <w:rPr>
-          <w:rFonts w:ascii="Times New Roman" w:eastAsia="Times New Roman" w:hAnsi="Times New Roman" w:cs="Times New Roman"/>
-          <w:sz w:val="24"/>
-          <w:szCs w:val="24"/>
-        </w:rPr>
-      </w:pPr>
-      <w:r>
-        <w:rPr>
-          <w:rFonts w:ascii="Times New Roman" w:eastAsia="Times New Roman" w:hAnsi="Times New Roman" w:cs="Times New Roman"/>
-          <w:sz w:val="24"/>
-          <w:szCs w:val="24"/>
-        </w:rPr>
-        <w:t xml:space="preserve"> </w:t>
-      </w:r>
-      <w:r>
-        <w:rPr>
-          <w:rFonts w:ascii="Times New Roman" w:eastAsia="Times New Roman" w:hAnsi="Times New Roman" w:cs="Times New Roman"/>
-          <w:color w:val="222222"/>
-          <w:sz w:val="24"/>
-          <w:szCs w:val="24"/>
-          <w:shd w:val="clear" w:color="auto" w:fill="FFFFFF"/>
-        </w:rPr>
-        <w:t>View Trending Stocks button on the left-hand side of the panel (See View Trending stocks use case)</w:t>
-      </w:r>
-      <w:r>
-        <w:rPr>
-          <w:rFonts w:ascii="Times New Roman" w:eastAsia="Times New Roman" w:hAnsi="Times New Roman" w:cs="Times New Roman"/>
-          <w:color w:val="222222"/>
-          <w:sz w:val="24"/>
-          <w:szCs w:val="24"/>
-          <w:shd w:val="clear" w:color="auto" w:fill="FFFFFF"/>
-        </w:rPr>
-        <w:t>.</w:t>
-      </w:r>
-    </w:p>
-    <w:p>
-      <w:pPr>
-        <w:pStyle w:val="ListParagraph"/>
-        <w:numPr>
-          <w:ilvl w:val="1"/>
-          <w:numId w:val="38"/>
-        </w:numPr>
-        <w:spacing w:after="0" w:line="480" w:lineRule="auto"/>
-        <w:rPr>
-          <w:rFonts w:ascii="Times New Roman" w:eastAsia="Times New Roman" w:hAnsi="Times New Roman" w:cs="Times New Roman"/>
-          <w:sz w:val="24"/>
-          <w:szCs w:val="24"/>
-        </w:rPr>
-      </w:pPr>
-      <w:r>
-        <w:rPr>
-          <w:rFonts w:ascii="Times New Roman" w:eastAsia="Times New Roman" w:hAnsi="Times New Roman" w:cs="Times New Roman"/>
-          <w:sz w:val="24"/>
-          <w:szCs w:val="24"/>
-        </w:rPr>
-        <w:t xml:space="preserve"> </w:t>
-      </w:r>
-      <w:r>
-        <w:rPr>
-          <w:rFonts w:ascii="Times New Roman" w:eastAsia="Times New Roman" w:hAnsi="Times New Roman" w:cs="Times New Roman"/>
-          <w:color w:val="222222"/>
-          <w:sz w:val="24"/>
-          <w:szCs w:val="24"/>
-          <w:shd w:val="clear" w:color="auto" w:fill="FFFFFF"/>
-        </w:rPr>
-        <w:t>View Logout button on the top right-hand side of the panel (See Logout use case).</w:t>
-      </w:r>
-    </w:p>
-    <w:p>
-      <w:pPr>
-        <w:spacing w:after="0" w:line="480" w:lineRule="auto"/>
-        <w:rPr>
-          <w:rFonts w:ascii="Times New Roman" w:eastAsia="Times New Roman" w:hAnsi="Times New Roman" w:cs="Times New Roman"/>
-          <w:sz w:val="24"/>
-          <w:szCs w:val="24"/>
-        </w:rPr>
-      </w:pPr>
-      <w:r>
-        <w:rPr>
-          <w:rFonts w:ascii="Times New Roman" w:eastAsia="Times New Roman" w:hAnsi="Times New Roman" w:cs="Times New Roman"/>
-          <w:color w:val="222222"/>
-          <w:sz w:val="24"/>
-          <w:szCs w:val="24"/>
-          <w:shd w:val="clear" w:color="auto" w:fill="FFFFFF"/>
-        </w:rPr>
-        <w:t>Exceptions:</w:t>
-      </w:r>
-    </w:p>
-    <w:p>
-      <w:pPr>
-        <w:numPr>
-          <w:ilvl w:val="0"/>
-          <w:numId w:val="11"/>
-        </w:numPr>
-        <w:shd w:val="clear" w:color="auto" w:fill="FFFFFF"/>
-        <w:spacing w:after="0" w:line="480" w:lineRule="auto"/>
-        <w:textAlignment w:val="baseline"/>
-        <w:rPr>
-          <w:rFonts w:ascii="Times New Roman" w:eastAsia="Times New Roman" w:hAnsi="Times New Roman" w:cs="Times New Roman"/>
-          <w:color w:val="222222"/>
-          <w:sz w:val="24"/>
-          <w:szCs w:val="24"/>
-        </w:rPr>
-      </w:pPr>
-      <w:r>
-        <w:rPr>
-          <w:rFonts w:ascii="Times New Roman" w:eastAsia="Times New Roman" w:hAnsi="Times New Roman" w:cs="Times New Roman"/>
-          <w:color w:val="222222"/>
-          <w:sz w:val="24"/>
-          <w:szCs w:val="24"/>
-          <w:shd w:val="clear" w:color="auto" w:fill="FFFFFF"/>
-        </w:rPr>
-        <w:t>There are no exceptions at this time.</w:t>
-      </w:r>
-    </w:p>
-    <w:p>
-      <w:pPr>
-        <w:spacing w:after="0" w:line="480" w:lineRule="auto"/>
-        <w:rPr>
-          <w:rFonts w:ascii="Times New Roman" w:eastAsia="Times New Roman" w:hAnsi="Times New Roman" w:cs="Times New Roman"/>
-          <w:sz w:val="24"/>
-          <w:szCs w:val="24"/>
-        </w:rPr>
-      </w:pPr>
-      <w:r>
-        <w:rPr>
-          <w:rFonts w:ascii="Times New Roman" w:eastAsia="Times New Roman" w:hAnsi="Times New Roman" w:cs="Times New Roman"/>
-          <w:color w:val="222222"/>
-          <w:sz w:val="24"/>
-          <w:szCs w:val="24"/>
-          <w:shd w:val="clear" w:color="auto" w:fill="FFFFFF"/>
-        </w:rPr>
-        <w:t>Priority: High</w:t>
-      </w:r>
-    </w:p>
-    <w:p>
-      <w:pPr>
-        <w:spacing w:after="0" w:line="480" w:lineRule="auto"/>
-        <w:rPr>
-          <w:rFonts w:ascii="Times New Roman" w:eastAsia="Times New Roman" w:hAnsi="Times New Roman" w:cs="Times New Roman"/>
-          <w:sz w:val="24"/>
-          <w:szCs w:val="24"/>
-        </w:rPr>
-      </w:pPr>
-      <w:r>
-        <w:rPr>
-          <w:rFonts w:ascii="Times New Roman" w:eastAsia="Times New Roman" w:hAnsi="Times New Roman" w:cs="Times New Roman"/>
-          <w:color w:val="222222"/>
-          <w:sz w:val="24"/>
-          <w:szCs w:val="24"/>
-          <w:shd w:val="clear" w:color="auto" w:fill="FFFFFF"/>
-        </w:rPr>
-        <w:t xml:space="preserve">When Available: Week </w:t>
-      </w:r>
-      <w:r>
-        <w:rPr>
-          <w:rFonts w:ascii="Times New Roman" w:eastAsia="Times New Roman" w:hAnsi="Times New Roman" w:cs="Times New Roman"/>
-          <w:color w:val="222222"/>
-          <w:sz w:val="24"/>
-          <w:szCs w:val="24"/>
-          <w:shd w:val="clear" w:color="auto" w:fill="FFFFFF"/>
-        </w:rPr>
-        <w:t>4</w:t>
-      </w:r>
-    </w:p>
-    <w:p>
-      <w:pPr>
-        <w:spacing w:after="0" w:line="480" w:lineRule="auto"/>
-        <w:rPr>
-          <w:rFonts w:ascii="Times New Roman" w:eastAsia="Times New Roman" w:hAnsi="Times New Roman" w:cs="Times New Roman"/>
-          <w:sz w:val="24"/>
-          <w:szCs w:val="24"/>
-        </w:rPr>
-      </w:pPr>
-      <w:r>
-        <w:rPr>
-          <w:rFonts w:ascii="Times New Roman" w:eastAsia="Times New Roman" w:hAnsi="Times New Roman" w:cs="Times New Roman"/>
-          <w:color w:val="222222"/>
-          <w:sz w:val="24"/>
-          <w:szCs w:val="24"/>
-          <w:shd w:val="clear" w:color="auto" w:fill="FFFFFF"/>
-        </w:rPr>
-        <w:t>Frequency of Use: Many times per day</w:t>
-      </w:r>
-    </w:p>
-    <w:p>
-      <w:pPr>
-        <w:spacing w:after="0" w:line="480" w:lineRule="auto"/>
-        <w:rPr>
-          <w:rFonts w:ascii="Times New Roman" w:eastAsia="Times New Roman" w:hAnsi="Times New Roman" w:cs="Times New Roman"/>
-          <w:sz w:val="24"/>
-          <w:szCs w:val="24"/>
-        </w:rPr>
-      </w:pPr>
-      <w:r>
-        <w:rPr>
-          <w:rFonts w:ascii="Times New Roman" w:eastAsia="Times New Roman" w:hAnsi="Times New Roman" w:cs="Times New Roman"/>
-          <w:color w:val="222222"/>
-          <w:sz w:val="24"/>
-          <w:szCs w:val="24"/>
-          <w:shd w:val="clear" w:color="auto" w:fill="FFFFFF"/>
-        </w:rPr>
-        <w:t>Open Issues: No open issues at this time.</w:t>
-      </w:r>
-    </w:p>
-    <w:p>
-      <w:pPr>
-        <w:spacing w:after="0" w:line="240" w:lineRule="auto"/>
-        <w:rPr>
-          <w:rFonts w:ascii="Times New Roman" w:eastAsia="Times New Roman" w:hAnsi="Times New Roman" w:cs="Times New Roman"/>
-          <w:sz w:val="24"/>
-          <w:szCs w:val="24"/>
-        </w:rPr>
-      </w:pPr>
-      <w:r>
-        <w:rPr>
-          <w:rFonts w:ascii="Times New Roman" w:eastAsia="Times New Roman" w:hAnsi="Times New Roman" w:cs="Times New Roman"/>
-          <w:color w:val="222222"/>
-          <w:sz w:val="24"/>
-          <w:szCs w:val="24"/>
-          <w:shd w:val="clear" w:color="auto" w:fill="FFFFFF"/>
-        </w:rPr>
-        <w:t xml:space="preserve"> </w:t>
-      </w:r>
-    </w:p>
-    <w:p>
-      <w:pPr>
-        <w:spacing w:after="0" w:line="240" w:lineRule="auto"/>
-        <w:rPr>
-          <w:rFonts w:ascii="Times New Roman" w:eastAsia="Times New Roman" w:hAnsi="Times New Roman" w:cs="Times New Roman"/>
-          <w:sz w:val="24"/>
-          <w:szCs w:val="24"/>
-        </w:rPr>
-      </w:pPr>
-    </w:p>
-    <w:p>
-      <w:pPr>
-        <w:spacing w:after="0" w:line="480" w:lineRule="auto"/>
-        <w:rPr>
-          <w:rFonts w:ascii="Times New Roman" w:eastAsia="Times New Roman" w:hAnsi="Times New Roman" w:cs="Times New Roman"/>
-          <w:sz w:val="24"/>
-          <w:szCs w:val="24"/>
-        </w:rPr>
-      </w:pPr>
-      <w:r>
-        <w:rPr>
-          <w:rFonts w:ascii="Times New Roman" w:eastAsia="Times New Roman" w:hAnsi="Times New Roman" w:cs="Times New Roman"/>
-          <w:color w:val="222222"/>
-          <w:sz w:val="24"/>
-          <w:szCs w:val="24"/>
-          <w:shd w:val="clear" w:color="auto" w:fill="FFFFFF"/>
-        </w:rPr>
-        <w:t xml:space="preserve"> </w:t>
-      </w:r>
-    </w:p>
-    <w:p>
-      <w:pPr>
-        <w:spacing w:after="0" w:line="240" w:lineRule="auto"/>
-        <w:rPr>
-          <w:rFonts w:ascii="Times New Roman" w:eastAsia="Times New Roman" w:hAnsi="Times New Roman" w:cs="Times New Roman"/>
-          <w:sz w:val="24"/>
-          <w:szCs w:val="24"/>
-        </w:rPr>
-      </w:pPr>
-    </w:p>
-    <w:p>
-      <w:pPr>
-        <w:spacing w:after="0" w:line="240" w:lineRule="auto"/>
-        <w:rPr>
-          <w:rFonts w:ascii="Times New Roman" w:eastAsia="Times New Roman" w:hAnsi="Times New Roman" w:cs="Times New Roman"/>
-          <w:sz w:val="24"/>
-          <w:szCs w:val="24"/>
-        </w:rPr>
-      </w:pPr>
-      <w:r>
-        <w:rPr>
-          <w:rFonts w:ascii="Times New Roman" w:eastAsia="Times New Roman" w:hAnsi="Times New Roman" w:cs="Times New Roman"/>
-          <w:color w:val="222222"/>
-          <w:sz w:val="24"/>
-          <w:szCs w:val="24"/>
-          <w:shd w:val="clear" w:color="auto" w:fill="FFFFFF"/>
-        </w:rPr>
-        <w:t xml:space="preserve"> </w:t>
-      </w:r>
-    </w:p>
-    <w:p>
-      <w:pPr>
-        <w:spacing w:after="0" w:line="240" w:lineRule="auto"/>
-        <w:rPr>
-          <w:rFonts w:ascii="Times New Roman" w:eastAsia="Times New Roman" w:hAnsi="Times New Roman" w:cs="Times New Roman"/>
-          <w:sz w:val="24"/>
-          <w:szCs w:val="24"/>
-        </w:rPr>
-      </w:pPr>
-    </w:p>
-    <w:p>
-      <w:pPr>
-        <w:rPr>
-          <w:rFonts w:ascii="Times New Roman" w:eastAsia="Times New Roman" w:hAnsi="Times New Roman" w:cs="Times New Roman"/>
-          <w:color w:val="222222"/>
-          <w:sz w:val="24"/>
-          <w:szCs w:val="24"/>
-          <w:shd w:val="clear" w:color="auto" w:fill="FFFFFF"/>
-        </w:rPr>
-      </w:pPr>
-      <w:r>
-        <w:rPr>
-          <w:rFonts w:ascii="Times New Roman" w:eastAsia="Times New Roman" w:hAnsi="Times New Roman" w:cs="Times New Roman"/>
-          <w:color w:val="222222"/>
-          <w:sz w:val="24"/>
-          <w:szCs w:val="24"/>
-          <w:shd w:val="clear" w:color="auto" w:fill="FFFFFF"/>
-        </w:rPr>
-        <w:br w:type="page"/>
-      </w:r>
-    </w:p>
-    <w:p>
-      <w:pPr>
-        <w:spacing w:after="0" w:line="480" w:lineRule="auto"/>
-        <w:rPr>
-          <w:rFonts w:ascii="Times New Roman" w:eastAsia="Times New Roman" w:hAnsi="Times New Roman" w:cs="Times New Roman"/>
-          <w:sz w:val="24"/>
-          <w:szCs w:val="24"/>
-        </w:rPr>
-      </w:pPr>
+    </w:p>
+    <w:p>
+      <w:pPr>
+        <w:rPr>
+          <w:rFonts w:ascii="Times New Roman" w:eastAsia="Times New Roman" w:hAnsi="Times New Roman" w:cs="Times New Roman"/>
+          <w:color w:val="222222"/>
+          <w:sz w:val="24"/>
+          <w:szCs w:val="24"/>
+          <w:shd w:val="clear" w:color="auto" w:fill="FFFFFF"/>
+        </w:rPr>
+      </w:pPr>
+      <w:bookmarkStart w:id="0" w:name="_GoBack"/>
+      <w:bookmarkEnd w:id="0"/>
       <w:r>
         <w:rPr>
           <w:rFonts w:ascii="Times New Roman" w:eastAsia="Times New Roman" w:hAnsi="Times New Roman" w:cs="Times New Roman"/>
@@ -7093,7 +7205,6 @@
           <w:u w:val="single"/>
           <w:shd w:val="clear" w:color="auto" w:fill="FFFFFF"/>
         </w:rPr>
-        <w:lastRenderedPageBreak/>
         <w:t>U</w:t>
       </w:r>
       <w:r>
@@ -7311,7 +7422,29 @@
           <w:szCs w:val="24"/>
           <w:shd w:val="clear" w:color="auto" w:fill="FFFFFF"/>
         </w:rPr>
-        <w:t>symbol, name, price, and quantity is listed</w:t>
+        <w:t xml:space="preserve">symbol, name, price, and quantity </w:t>
+      </w:r>
+      <w:proofErr w:type="gramStart"/>
+      <w:r>
+        <w:rPr>
+          <w:rFonts w:ascii="Times New Roman" w:eastAsia="Times New Roman" w:hAnsi="Times New Roman" w:cs="Times New Roman"/>
+          <w:color w:val="222222"/>
+          <w:sz w:val="24"/>
+          <w:szCs w:val="24"/>
+          <w:shd w:val="clear" w:color="auto" w:fill="FFFFFF"/>
+        </w:rPr>
+        <w:t>is</w:t>
+      </w:r>
+      <w:proofErr w:type="gramEnd"/>
+      <w:r>
+        <w:rPr>
+          <w:rFonts w:ascii="Times New Roman" w:eastAsia="Times New Roman" w:hAnsi="Times New Roman" w:cs="Times New Roman"/>
+          <w:color w:val="222222"/>
+          <w:sz w:val="24"/>
+          <w:szCs w:val="24"/>
+          <w:shd w:val="clear" w:color="auto" w:fill="FFFFFF"/>
+        </w:rPr>
+        <w:t xml:space="preserve"> listed</w:t>
       </w:r>
       <w:r>
         <w:rPr>
@@ -7388,7 +7521,29 @@
           <w:szCs w:val="24"/>
           <w:shd w:val="clear" w:color="auto" w:fill="FFFFFF"/>
         </w:rPr>
-        <w:t>The user’s portfolio data is pulled from the Firebase database and stock information is pulled from the Iex Trading server.</w:t>
+        <w:t xml:space="preserve">The user’s portfolio data is pulled from the Firebase database and stock information is pulled from the </w:t>
+      </w:r>
+      <w:proofErr w:type="spellStart"/>
+      <w:r>
+        <w:rPr>
+          <w:rFonts w:ascii="Times New Roman" w:eastAsia="Times New Roman" w:hAnsi="Times New Roman" w:cs="Times New Roman"/>
+          <w:color w:val="222222"/>
+          <w:sz w:val="24"/>
+          <w:szCs w:val="24"/>
+          <w:shd w:val="clear" w:color="auto" w:fill="FFFFFF"/>
+        </w:rPr>
+        <w:t>Iex</w:t>
+      </w:r>
+      <w:proofErr w:type="spellEnd"/>
+      <w:r>
+        <w:rPr>
+          <w:rFonts w:ascii="Times New Roman" w:eastAsia="Times New Roman" w:hAnsi="Times New Roman" w:cs="Times New Roman"/>
+          <w:color w:val="222222"/>
+          <w:sz w:val="24"/>
+          <w:szCs w:val="24"/>
+          <w:shd w:val="clear" w:color="auto" w:fill="FFFFFF"/>
+        </w:rPr>
+        <w:t xml:space="preserve"> Trading server.</w:t>
       </w:r>
     </w:p>
     <w:p>
@@ -7634,7 +7789,29 @@
           <w:szCs w:val="24"/>
           <w:shd w:val="clear" w:color="auto" w:fill="FFFFFF"/>
         </w:rPr>
-        <w:t>Open Issues: No open Issues at this time.</w:t>
+        <w:t xml:space="preserve">Open Issues: No open Issues </w:t>
+      </w:r>
+      <w:proofErr w:type="gramStart"/>
+      <w:r>
+        <w:rPr>
+          <w:rFonts w:ascii="Times New Roman" w:eastAsia="Times New Roman" w:hAnsi="Times New Roman" w:cs="Times New Roman"/>
+          <w:color w:val="222222"/>
+          <w:sz w:val="24"/>
+          <w:szCs w:val="24"/>
+          <w:shd w:val="clear" w:color="auto" w:fill="FFFFFF"/>
+        </w:rPr>
+        <w:t>at this time</w:t>
+      </w:r>
+      <w:proofErr w:type="gramEnd"/>
+      <w:r>
+        <w:rPr>
+          <w:rFonts w:ascii="Times New Roman" w:eastAsia="Times New Roman" w:hAnsi="Times New Roman" w:cs="Times New Roman"/>
+          <w:color w:val="222222"/>
+          <w:sz w:val="24"/>
+          <w:szCs w:val="24"/>
+          <w:shd w:val="clear" w:color="auto" w:fill="FFFFFF"/>
+        </w:rPr>
+        <w:t>.</w:t>
       </w:r>
     </w:p>
     <w:p>
@@ -7888,15 +8065,27 @@
         </w:rPr>
         <w:t xml:space="preserve">Trigger: User clicks on settings button to view and change settings which </w:t>
       </w:r>
-      <w:r>
-        <w:rPr>
-          <w:rFonts w:ascii="Times New Roman" w:eastAsia="Times New Roman" w:hAnsi="Times New Roman" w:cs="Times New Roman"/>
-          <w:color w:val="222222"/>
-          <w:sz w:val="24"/>
-          <w:szCs w:val="24"/>
-          <w:shd w:val="clear" w:color="auto" w:fill="FFFFFF"/>
-        </w:rPr>
-        <w:t>is located in the top right next to the search bar located within the Navigation Slider.</w:t>
+      <w:proofErr w:type="gramStart"/>
+      <w:r>
+        <w:rPr>
+          <w:rFonts w:ascii="Times New Roman" w:eastAsia="Times New Roman" w:hAnsi="Times New Roman" w:cs="Times New Roman"/>
+          <w:color w:val="222222"/>
+          <w:sz w:val="24"/>
+          <w:szCs w:val="24"/>
+          <w:shd w:val="clear" w:color="auto" w:fill="FFFFFF"/>
+        </w:rPr>
+        <w:t>is located in</w:t>
+      </w:r>
+      <w:proofErr w:type="gramEnd"/>
+      <w:r>
+        <w:rPr>
+          <w:rFonts w:ascii="Times New Roman" w:eastAsia="Times New Roman" w:hAnsi="Times New Roman" w:cs="Times New Roman"/>
+          <w:color w:val="222222"/>
+          <w:sz w:val="24"/>
+          <w:szCs w:val="24"/>
+          <w:shd w:val="clear" w:color="auto" w:fill="FFFFFF"/>
+        </w:rPr>
+        <w:t xml:space="preserve"> the top right next to the search bar located within the Navigation Slider.</w:t>
       </w:r>
     </w:p>
     <w:p>
@@ -8305,7 +8494,29 @@
           <w:szCs w:val="24"/>
           <w:shd w:val="clear" w:color="auto" w:fill="FFFFFF"/>
         </w:rPr>
-        <w:t>Open Issues: None at this time.</w:t>
+        <w:t xml:space="preserve">Open Issues: None </w:t>
+      </w:r>
+      <w:proofErr w:type="gramStart"/>
+      <w:r>
+        <w:rPr>
+          <w:rFonts w:ascii="Times New Roman" w:eastAsia="Times New Roman" w:hAnsi="Times New Roman" w:cs="Times New Roman"/>
+          <w:color w:val="222222"/>
+          <w:sz w:val="24"/>
+          <w:szCs w:val="24"/>
+          <w:shd w:val="clear" w:color="auto" w:fill="FFFFFF"/>
+        </w:rPr>
+        <w:t>at this time</w:t>
+      </w:r>
+      <w:proofErr w:type="gramEnd"/>
+      <w:r>
+        <w:rPr>
+          <w:rFonts w:ascii="Times New Roman" w:eastAsia="Times New Roman" w:hAnsi="Times New Roman" w:cs="Times New Roman"/>
+          <w:color w:val="222222"/>
+          <w:sz w:val="24"/>
+          <w:szCs w:val="24"/>
+          <w:shd w:val="clear" w:color="auto" w:fill="FFFFFF"/>
+        </w:rPr>
+        <w:t>.</w:t>
       </w:r>
     </w:p>
     <w:p>
@@ -8822,7 +9033,29 @@
           <w:szCs w:val="24"/>
           <w:shd w:val="clear" w:color="auto" w:fill="FFFFFF"/>
         </w:rPr>
-        <w:t>Open issues: No open issues at this time.</w:t>
+        <w:t xml:space="preserve">Open issues: No open issues </w:t>
+      </w:r>
+      <w:proofErr w:type="gramStart"/>
+      <w:r>
+        <w:rPr>
+          <w:rFonts w:ascii="Times New Roman" w:eastAsia="Times New Roman" w:hAnsi="Times New Roman" w:cs="Times New Roman"/>
+          <w:color w:val="222222"/>
+          <w:sz w:val="24"/>
+          <w:szCs w:val="24"/>
+          <w:shd w:val="clear" w:color="auto" w:fill="FFFFFF"/>
+        </w:rPr>
+        <w:t>at this time</w:t>
+      </w:r>
+      <w:proofErr w:type="gramEnd"/>
+      <w:r>
+        <w:rPr>
+          <w:rFonts w:ascii="Times New Roman" w:eastAsia="Times New Roman" w:hAnsi="Times New Roman" w:cs="Times New Roman"/>
+          <w:color w:val="222222"/>
+          <w:sz w:val="24"/>
+          <w:szCs w:val="24"/>
+          <w:shd w:val="clear" w:color="auto" w:fill="FFFFFF"/>
+        </w:rPr>
+        <w:t>.</w:t>
       </w:r>
     </w:p>
     <w:p>
@@ -8953,7 +9186,29 @@
           <w:szCs w:val="24"/>
           <w:shd w:val="clear" w:color="auto" w:fill="FFFFFF"/>
         </w:rPr>
-        <w:t>Preconditions: The User will have to be connected to the firebase database, and be connected to the internet.</w:t>
+        <w:t xml:space="preserve">Preconditions: The User will have to be connected to the firebase </w:t>
+      </w:r>
+      <w:proofErr w:type="gramStart"/>
+      <w:r>
+        <w:rPr>
+          <w:rFonts w:ascii="Times New Roman" w:eastAsia="Times New Roman" w:hAnsi="Times New Roman" w:cs="Times New Roman"/>
+          <w:color w:val="222222"/>
+          <w:sz w:val="24"/>
+          <w:szCs w:val="24"/>
+          <w:shd w:val="clear" w:color="auto" w:fill="FFFFFF"/>
+        </w:rPr>
+        <w:t>database, and</w:t>
+      </w:r>
+      <w:proofErr w:type="gramEnd"/>
+      <w:r>
+        <w:rPr>
+          <w:rFonts w:ascii="Times New Roman" w:eastAsia="Times New Roman" w:hAnsi="Times New Roman" w:cs="Times New Roman"/>
+          <w:color w:val="222222"/>
+          <w:sz w:val="24"/>
+          <w:szCs w:val="24"/>
+          <w:shd w:val="clear" w:color="auto" w:fill="FFFFFF"/>
+        </w:rPr>
+        <w:t xml:space="preserve"> be connected to the internet.</w:t>
       </w:r>
     </w:p>
     <w:p>
@@ -9095,8 +9350,19 @@
           <w:sz w:val="24"/>
           <w:szCs w:val="24"/>
         </w:rPr>
-        <w:t>Percentage growth that particular day</w:t>
-      </w:r>
+        <w:t xml:space="preserve">Percentage growth that </w:t>
+      </w:r>
+      <w:proofErr w:type="gramStart"/>
+      <w:r>
+        <w:rPr>
+          <w:rFonts w:ascii="Times New Roman" w:eastAsia="Times New Roman" w:hAnsi="Times New Roman" w:cs="Times New Roman"/>
+          <w:color w:val="222222"/>
+          <w:sz w:val="24"/>
+          <w:szCs w:val="24"/>
+        </w:rPr>
+        <w:t>particular day</w:t>
+      </w:r>
+      <w:proofErr w:type="gramEnd"/>
     </w:p>
     <w:p>
       <w:pPr>
@@ -9206,17 +9472,61 @@
           <w:szCs w:val="24"/>
           <w:shd w:val="clear" w:color="auto" w:fill="FFFFFF"/>
         </w:rPr>
-        <w:t xml:space="preserve">The application can not grab the </w:t>
-      </w:r>
-      <w:r>
-        <w:rPr>
-          <w:rFonts w:ascii="Times New Roman" w:eastAsia="Times New Roman" w:hAnsi="Times New Roman" w:cs="Times New Roman"/>
-          <w:color w:val="222222"/>
-          <w:sz w:val="24"/>
-          <w:szCs w:val="24"/>
-          <w:shd w:val="clear" w:color="auto" w:fill="FFFFFF"/>
-        </w:rPr>
-        <w:t>stock information due to the Iex Trading API is down</w:t>
+        <w:t xml:space="preserve">The application </w:t>
+      </w:r>
+      <w:proofErr w:type="spellStart"/>
+      <w:r>
+        <w:rPr>
+          <w:rFonts w:ascii="Times New Roman" w:eastAsia="Times New Roman" w:hAnsi="Times New Roman" w:cs="Times New Roman"/>
+          <w:color w:val="222222"/>
+          <w:sz w:val="24"/>
+          <w:szCs w:val="24"/>
+          <w:shd w:val="clear" w:color="auto" w:fill="FFFFFF"/>
+        </w:rPr>
+        <w:t>can not</w:t>
+      </w:r>
+      <w:proofErr w:type="spellEnd"/>
+      <w:r>
+        <w:rPr>
+          <w:rFonts w:ascii="Times New Roman" w:eastAsia="Times New Roman" w:hAnsi="Times New Roman" w:cs="Times New Roman"/>
+          <w:color w:val="222222"/>
+          <w:sz w:val="24"/>
+          <w:szCs w:val="24"/>
+          <w:shd w:val="clear" w:color="auto" w:fill="FFFFFF"/>
+        </w:rPr>
+        <w:t xml:space="preserve"> grab the </w:t>
+      </w:r>
+      <w:r>
+        <w:rPr>
+          <w:rFonts w:ascii="Times New Roman" w:eastAsia="Times New Roman" w:hAnsi="Times New Roman" w:cs="Times New Roman"/>
+          <w:color w:val="222222"/>
+          <w:sz w:val="24"/>
+          <w:szCs w:val="24"/>
+          <w:shd w:val="clear" w:color="auto" w:fill="FFFFFF"/>
+        </w:rPr>
+        <w:t xml:space="preserve">stock information due to the </w:t>
+      </w:r>
+      <w:proofErr w:type="spellStart"/>
+      <w:r>
+        <w:rPr>
+          <w:rFonts w:ascii="Times New Roman" w:eastAsia="Times New Roman" w:hAnsi="Times New Roman" w:cs="Times New Roman"/>
+          <w:color w:val="222222"/>
+          <w:sz w:val="24"/>
+          <w:szCs w:val="24"/>
+          <w:shd w:val="clear" w:color="auto" w:fill="FFFFFF"/>
+        </w:rPr>
+        <w:t>Iex</w:t>
+      </w:r>
+      <w:proofErr w:type="spellEnd"/>
+      <w:r>
+        <w:rPr>
+          <w:rFonts w:ascii="Times New Roman" w:eastAsia="Times New Roman" w:hAnsi="Times New Roman" w:cs="Times New Roman"/>
+          <w:color w:val="222222"/>
+          <w:sz w:val="24"/>
+          <w:szCs w:val="24"/>
+          <w:shd w:val="clear" w:color="auto" w:fill="FFFFFF"/>
+        </w:rPr>
+        <w:t xml:space="preserve"> Trading API is down</w:t>
       </w:r>
       <w:r>
         <w:rPr>
@@ -9282,7 +9592,27 @@
           <w:sz w:val="24"/>
           <w:szCs w:val="24"/>
         </w:rPr>
-        <w:t>The application can not scrape stock symbol from CNN Money because the web server is down</w:t>
+        <w:t xml:space="preserve">The application </w:t>
+      </w:r>
+      <w:proofErr w:type="spellStart"/>
+      <w:r>
+        <w:rPr>
+          <w:rFonts w:ascii="Times New Roman" w:eastAsia="Times New Roman" w:hAnsi="Times New Roman" w:cs="Times New Roman"/>
+          <w:color w:val="222222"/>
+          <w:sz w:val="24"/>
+          <w:szCs w:val="24"/>
+        </w:rPr>
+        <w:t>can not</w:t>
+      </w:r>
+      <w:proofErr w:type="spellEnd"/>
+      <w:r>
+        <w:rPr>
+          <w:rFonts w:ascii="Times New Roman" w:eastAsia="Times New Roman" w:hAnsi="Times New Roman" w:cs="Times New Roman"/>
+          <w:color w:val="222222"/>
+          <w:sz w:val="24"/>
+          <w:szCs w:val="24"/>
+        </w:rPr>
+        <w:t xml:space="preserve"> scrape stock symbol from CNN Money because the web server is down</w:t>
       </w:r>
       <w:r>
         <w:rPr>
@@ -9326,7 +9656,27 @@
           <w:sz w:val="24"/>
           <w:szCs w:val="24"/>
         </w:rPr>
-        <w:t xml:space="preserve">The application can not scrape stock symbol from Motley Fool </w:t>
+        <w:t xml:space="preserve">The application </w:t>
+      </w:r>
+      <w:proofErr w:type="spellStart"/>
+      <w:r>
+        <w:rPr>
+          <w:rFonts w:ascii="Times New Roman" w:eastAsia="Times New Roman" w:hAnsi="Times New Roman" w:cs="Times New Roman"/>
+          <w:color w:val="222222"/>
+          <w:sz w:val="24"/>
+          <w:szCs w:val="24"/>
+        </w:rPr>
+        <w:t>can not</w:t>
+      </w:r>
+      <w:proofErr w:type="spellEnd"/>
+      <w:r>
+        <w:rPr>
+          <w:rFonts w:ascii="Times New Roman" w:eastAsia="Times New Roman" w:hAnsi="Times New Roman" w:cs="Times New Roman"/>
+          <w:color w:val="222222"/>
+          <w:sz w:val="24"/>
+          <w:szCs w:val="24"/>
+        </w:rPr>
+        <w:t xml:space="preserve"> scrape stock symbol from Motley Fool </w:t>
       </w:r>
       <w:r>
         <w:rPr>
@@ -9344,7 +9694,27 @@
           <w:sz w:val="24"/>
           <w:szCs w:val="24"/>
         </w:rPr>
-        <w:t xml:space="preserve"> the web sever is down</w:t>
+        <w:t xml:space="preserve"> the web </w:t>
+      </w:r>
+      <w:proofErr w:type="spellStart"/>
+      <w:r>
+        <w:rPr>
+          <w:rFonts w:ascii="Times New Roman" w:eastAsia="Times New Roman" w:hAnsi="Times New Roman" w:cs="Times New Roman"/>
+          <w:color w:val="222222"/>
+          <w:sz w:val="24"/>
+          <w:szCs w:val="24"/>
+        </w:rPr>
+        <w:t>sever</w:t>
+      </w:r>
+      <w:proofErr w:type="spellEnd"/>
+      <w:r>
+        <w:rPr>
+          <w:rFonts w:ascii="Times New Roman" w:eastAsia="Times New Roman" w:hAnsi="Times New Roman" w:cs="Times New Roman"/>
+          <w:color w:val="222222"/>
+          <w:sz w:val="24"/>
+          <w:szCs w:val="24"/>
+        </w:rPr>
+        <w:t xml:space="preserve"> is down</w:t>
       </w:r>
       <w:r>
         <w:rPr>
@@ -9388,7 +9758,27 @@
           <w:sz w:val="24"/>
           <w:szCs w:val="24"/>
         </w:rPr>
-        <w:t>The application can not scrape stock symbol from Yahoo Money because the web server is down</w:t>
+        <w:t xml:space="preserve">The application </w:t>
+      </w:r>
+      <w:proofErr w:type="spellStart"/>
+      <w:r>
+        <w:rPr>
+          <w:rFonts w:ascii="Times New Roman" w:eastAsia="Times New Roman" w:hAnsi="Times New Roman" w:cs="Times New Roman"/>
+          <w:color w:val="222222"/>
+          <w:sz w:val="24"/>
+          <w:szCs w:val="24"/>
+        </w:rPr>
+        <w:t>can not</w:t>
+      </w:r>
+      <w:proofErr w:type="spellEnd"/>
+      <w:r>
+        <w:rPr>
+          <w:rFonts w:ascii="Times New Roman" w:eastAsia="Times New Roman" w:hAnsi="Times New Roman" w:cs="Times New Roman"/>
+          <w:color w:val="222222"/>
+          <w:sz w:val="24"/>
+          <w:szCs w:val="24"/>
+        </w:rPr>
+        <w:t xml:space="preserve"> scrape stock symbol from Yahoo Money because the web server is down</w:t>
       </w:r>
       <w:r>
         <w:rPr>
@@ -9477,27 +9867,71 @@
           <w:szCs w:val="24"/>
           <w:shd w:val="clear" w:color="auto" w:fill="FFFFFF"/>
         </w:rPr>
-        <w:t>Frequency of Use: Many times per day</w:t>
-      </w:r>
-    </w:p>
-    <w:p>
-      <w:pPr>
-        <w:spacing w:after="0" w:line="480" w:lineRule="auto"/>
-        <w:rPr>
-          <w:rFonts w:ascii="Times New Roman" w:eastAsia="Times New Roman" w:hAnsi="Times New Roman" w:cs="Times New Roman"/>
-          <w:sz w:val="24"/>
-          <w:szCs w:val="24"/>
-        </w:rPr>
-      </w:pPr>
-      <w:r>
-        <w:rPr>
-          <w:rFonts w:ascii="Times New Roman" w:eastAsia="Times New Roman" w:hAnsi="Times New Roman" w:cs="Times New Roman"/>
-          <w:color w:val="222222"/>
-          <w:sz w:val="24"/>
-          <w:szCs w:val="24"/>
-          <w:shd w:val="clear" w:color="auto" w:fill="FFFFFF"/>
-        </w:rPr>
-        <w:t>Open Issues: No open issues at this time.</w:t>
+        <w:t xml:space="preserve">Frequency of Use: Many </w:t>
+      </w:r>
+      <w:proofErr w:type="gramStart"/>
+      <w:r>
+        <w:rPr>
+          <w:rFonts w:ascii="Times New Roman" w:eastAsia="Times New Roman" w:hAnsi="Times New Roman" w:cs="Times New Roman"/>
+          <w:color w:val="222222"/>
+          <w:sz w:val="24"/>
+          <w:szCs w:val="24"/>
+          <w:shd w:val="clear" w:color="auto" w:fill="FFFFFF"/>
+        </w:rPr>
+        <w:t>times</w:t>
+      </w:r>
+      <w:proofErr w:type="gramEnd"/>
+      <w:r>
+        <w:rPr>
+          <w:rFonts w:ascii="Times New Roman" w:eastAsia="Times New Roman" w:hAnsi="Times New Roman" w:cs="Times New Roman"/>
+          <w:color w:val="222222"/>
+          <w:sz w:val="24"/>
+          <w:szCs w:val="24"/>
+          <w:shd w:val="clear" w:color="auto" w:fill="FFFFFF"/>
+        </w:rPr>
+        <w:t xml:space="preserve"> per day</w:t>
+      </w:r>
+    </w:p>
+    <w:p>
+      <w:pPr>
+        <w:spacing w:after="0" w:line="480" w:lineRule="auto"/>
+        <w:rPr>
+          <w:rFonts w:ascii="Times New Roman" w:eastAsia="Times New Roman" w:hAnsi="Times New Roman" w:cs="Times New Roman"/>
+          <w:sz w:val="24"/>
+          <w:szCs w:val="24"/>
+        </w:rPr>
+      </w:pPr>
+      <w:r>
+        <w:rPr>
+          <w:rFonts w:ascii="Times New Roman" w:eastAsia="Times New Roman" w:hAnsi="Times New Roman" w:cs="Times New Roman"/>
+          <w:color w:val="222222"/>
+          <w:sz w:val="24"/>
+          <w:szCs w:val="24"/>
+          <w:shd w:val="clear" w:color="auto" w:fill="FFFFFF"/>
+        </w:rPr>
+        <w:t xml:space="preserve">Open Issues: No open issues </w:t>
+      </w:r>
+      <w:proofErr w:type="gramStart"/>
+      <w:r>
+        <w:rPr>
+          <w:rFonts w:ascii="Times New Roman" w:eastAsia="Times New Roman" w:hAnsi="Times New Roman" w:cs="Times New Roman"/>
+          <w:color w:val="222222"/>
+          <w:sz w:val="24"/>
+          <w:szCs w:val="24"/>
+          <w:shd w:val="clear" w:color="auto" w:fill="FFFFFF"/>
+        </w:rPr>
+        <w:t>at this time</w:t>
+      </w:r>
+      <w:proofErr w:type="gramEnd"/>
+      <w:r>
+        <w:rPr>
+          <w:rFonts w:ascii="Times New Roman" w:eastAsia="Times New Roman" w:hAnsi="Times New Roman" w:cs="Times New Roman"/>
+          <w:color w:val="222222"/>
+          <w:sz w:val="24"/>
+          <w:szCs w:val="24"/>
+          <w:shd w:val="clear" w:color="auto" w:fill="FFFFFF"/>
+        </w:rPr>
+        <w:t>.</w:t>
       </w:r>
     </w:p>
     <w:p>
@@ -9998,27 +10432,71 @@
           <w:szCs w:val="24"/>
           <w:shd w:val="clear" w:color="auto" w:fill="FFFFFF"/>
         </w:rPr>
-        <w:t>Frequency of Use: Many times per day</w:t>
-      </w:r>
-    </w:p>
-    <w:p>
-      <w:pPr>
-        <w:spacing w:after="0" w:line="480" w:lineRule="auto"/>
-        <w:rPr>
-          <w:rFonts w:ascii="Times New Roman" w:eastAsia="Times New Roman" w:hAnsi="Times New Roman" w:cs="Times New Roman"/>
-          <w:sz w:val="24"/>
-          <w:szCs w:val="24"/>
-        </w:rPr>
-      </w:pPr>
-      <w:r>
-        <w:rPr>
-          <w:rFonts w:ascii="Times New Roman" w:eastAsia="Times New Roman" w:hAnsi="Times New Roman" w:cs="Times New Roman"/>
-          <w:color w:val="222222"/>
-          <w:sz w:val="24"/>
-          <w:szCs w:val="24"/>
-          <w:shd w:val="clear" w:color="auto" w:fill="FFFFFF"/>
-        </w:rPr>
-        <w:t>Open Issues: No open issues at this time.</w:t>
+        <w:t xml:space="preserve">Frequency of Use: Many </w:t>
+      </w:r>
+      <w:proofErr w:type="gramStart"/>
+      <w:r>
+        <w:rPr>
+          <w:rFonts w:ascii="Times New Roman" w:eastAsia="Times New Roman" w:hAnsi="Times New Roman" w:cs="Times New Roman"/>
+          <w:color w:val="222222"/>
+          <w:sz w:val="24"/>
+          <w:szCs w:val="24"/>
+          <w:shd w:val="clear" w:color="auto" w:fill="FFFFFF"/>
+        </w:rPr>
+        <w:t>times</w:t>
+      </w:r>
+      <w:proofErr w:type="gramEnd"/>
+      <w:r>
+        <w:rPr>
+          <w:rFonts w:ascii="Times New Roman" w:eastAsia="Times New Roman" w:hAnsi="Times New Roman" w:cs="Times New Roman"/>
+          <w:color w:val="222222"/>
+          <w:sz w:val="24"/>
+          <w:szCs w:val="24"/>
+          <w:shd w:val="clear" w:color="auto" w:fill="FFFFFF"/>
+        </w:rPr>
+        <w:t xml:space="preserve"> per day</w:t>
+      </w:r>
+    </w:p>
+    <w:p>
+      <w:pPr>
+        <w:spacing w:after="0" w:line="480" w:lineRule="auto"/>
+        <w:rPr>
+          <w:rFonts w:ascii="Times New Roman" w:eastAsia="Times New Roman" w:hAnsi="Times New Roman" w:cs="Times New Roman"/>
+          <w:sz w:val="24"/>
+          <w:szCs w:val="24"/>
+        </w:rPr>
+      </w:pPr>
+      <w:r>
+        <w:rPr>
+          <w:rFonts w:ascii="Times New Roman" w:eastAsia="Times New Roman" w:hAnsi="Times New Roman" w:cs="Times New Roman"/>
+          <w:color w:val="222222"/>
+          <w:sz w:val="24"/>
+          <w:szCs w:val="24"/>
+          <w:shd w:val="clear" w:color="auto" w:fill="FFFFFF"/>
+        </w:rPr>
+        <w:t xml:space="preserve">Open Issues: No open issues </w:t>
+      </w:r>
+      <w:proofErr w:type="gramStart"/>
+      <w:r>
+        <w:rPr>
+          <w:rFonts w:ascii="Times New Roman" w:eastAsia="Times New Roman" w:hAnsi="Times New Roman" w:cs="Times New Roman"/>
+          <w:color w:val="222222"/>
+          <w:sz w:val="24"/>
+          <w:szCs w:val="24"/>
+          <w:shd w:val="clear" w:color="auto" w:fill="FFFFFF"/>
+        </w:rPr>
+        <w:t>at this time</w:t>
+      </w:r>
+      <w:proofErr w:type="gramEnd"/>
+      <w:r>
+        <w:rPr>
+          <w:rFonts w:ascii="Times New Roman" w:eastAsia="Times New Roman" w:hAnsi="Times New Roman" w:cs="Times New Roman"/>
+          <w:color w:val="222222"/>
+          <w:sz w:val="24"/>
+          <w:szCs w:val="24"/>
+          <w:shd w:val="clear" w:color="auto" w:fill="FFFFFF"/>
+        </w:rPr>
+        <w:t>.</w:t>
       </w:r>
     </w:p>
     <w:p>
@@ -10192,7 +10670,29 @@
           <w:szCs w:val="24"/>
           <w:shd w:val="clear" w:color="auto" w:fill="FFFFFF"/>
         </w:rPr>
-        <w:t>Preconditions: The User will have to be connected to the firebase database, and be connected to the internet.</w:t>
+        <w:t xml:space="preserve">Preconditions: The User will have to be connected to the firebase </w:t>
+      </w:r>
+      <w:proofErr w:type="gramStart"/>
+      <w:r>
+        <w:rPr>
+          <w:rFonts w:ascii="Times New Roman" w:eastAsia="Times New Roman" w:hAnsi="Times New Roman" w:cs="Times New Roman"/>
+          <w:color w:val="222222"/>
+          <w:sz w:val="24"/>
+          <w:szCs w:val="24"/>
+          <w:shd w:val="clear" w:color="auto" w:fill="FFFFFF"/>
+        </w:rPr>
+        <w:t>database, and</w:t>
+      </w:r>
+      <w:proofErr w:type="gramEnd"/>
+      <w:r>
+        <w:rPr>
+          <w:rFonts w:ascii="Times New Roman" w:eastAsia="Times New Roman" w:hAnsi="Times New Roman" w:cs="Times New Roman"/>
+          <w:color w:val="222222"/>
+          <w:sz w:val="24"/>
+          <w:szCs w:val="24"/>
+          <w:shd w:val="clear" w:color="auto" w:fill="FFFFFF"/>
+        </w:rPr>
+        <w:t xml:space="preserve"> be connected to the internet.</w:t>
       </w:r>
     </w:p>
     <w:p>
@@ -10578,7 +11078,29 @@
           <w:szCs w:val="24"/>
           <w:shd w:val="clear" w:color="auto" w:fill="FFFFFF"/>
         </w:rPr>
-        <w:t>Open Issues: No open issues at this time.</w:t>
+        <w:t xml:space="preserve">Open Issues: No open issues </w:t>
+      </w:r>
+      <w:proofErr w:type="gramStart"/>
+      <w:r>
+        <w:rPr>
+          <w:rFonts w:ascii="Times New Roman" w:eastAsia="Times New Roman" w:hAnsi="Times New Roman" w:cs="Times New Roman"/>
+          <w:color w:val="222222"/>
+          <w:sz w:val="24"/>
+          <w:szCs w:val="24"/>
+          <w:shd w:val="clear" w:color="auto" w:fill="FFFFFF"/>
+        </w:rPr>
+        <w:t>at this time</w:t>
+      </w:r>
+      <w:proofErr w:type="gramEnd"/>
+      <w:r>
+        <w:rPr>
+          <w:rFonts w:ascii="Times New Roman" w:eastAsia="Times New Roman" w:hAnsi="Times New Roman" w:cs="Times New Roman"/>
+          <w:color w:val="222222"/>
+          <w:sz w:val="24"/>
+          <w:szCs w:val="24"/>
+          <w:shd w:val="clear" w:color="auto" w:fill="FFFFFF"/>
+        </w:rPr>
+        <w:t>.</w:t>
       </w:r>
     </w:p>
     <w:p>
@@ -10740,7 +11262,29 @@
           <w:szCs w:val="24"/>
           <w:shd w:val="clear" w:color="auto" w:fill="FFFFFF"/>
         </w:rPr>
-        <w:t>Preconditions:  The User will have to be connected to the firebase database, and be connected to the internet.</w:t>
+        <w:t xml:space="preserve">Preconditions:  The User will have to be connected to the firebase </w:t>
+      </w:r>
+      <w:proofErr w:type="gramStart"/>
+      <w:r>
+        <w:rPr>
+          <w:rFonts w:ascii="Times New Roman" w:eastAsia="Times New Roman" w:hAnsi="Times New Roman" w:cs="Times New Roman"/>
+          <w:color w:val="222222"/>
+          <w:sz w:val="24"/>
+          <w:szCs w:val="24"/>
+          <w:shd w:val="clear" w:color="auto" w:fill="FFFFFF"/>
+        </w:rPr>
+        <w:t>database, and</w:t>
+      </w:r>
+      <w:proofErr w:type="gramEnd"/>
+      <w:r>
+        <w:rPr>
+          <w:rFonts w:ascii="Times New Roman" w:eastAsia="Times New Roman" w:hAnsi="Times New Roman" w:cs="Times New Roman"/>
+          <w:color w:val="222222"/>
+          <w:sz w:val="24"/>
+          <w:szCs w:val="24"/>
+          <w:shd w:val="clear" w:color="auto" w:fill="FFFFFF"/>
+        </w:rPr>
+        <w:t xml:space="preserve"> be connected to the internet.</w:t>
       </w:r>
     </w:p>
     <w:p>
@@ -11256,7 +11800,29 @@
           <w:szCs w:val="24"/>
           <w:shd w:val="clear" w:color="auto" w:fill="FFFFFF"/>
         </w:rPr>
-        <w:t>Open Issues: No open Issues at this time.</w:t>
+        <w:t xml:space="preserve">Open Issues: No open Issues </w:t>
+      </w:r>
+      <w:proofErr w:type="gramStart"/>
+      <w:r>
+        <w:rPr>
+          <w:rFonts w:ascii="Times New Roman" w:eastAsia="Times New Roman" w:hAnsi="Times New Roman" w:cs="Times New Roman"/>
+          <w:color w:val="222222"/>
+          <w:sz w:val="24"/>
+          <w:szCs w:val="24"/>
+          <w:shd w:val="clear" w:color="auto" w:fill="FFFFFF"/>
+        </w:rPr>
+        <w:t>at this time</w:t>
+      </w:r>
+      <w:proofErr w:type="gramEnd"/>
+      <w:r>
+        <w:rPr>
+          <w:rFonts w:ascii="Times New Roman" w:eastAsia="Times New Roman" w:hAnsi="Times New Roman" w:cs="Times New Roman"/>
+          <w:color w:val="222222"/>
+          <w:sz w:val="24"/>
+          <w:szCs w:val="24"/>
+          <w:shd w:val="clear" w:color="auto" w:fill="FFFFFF"/>
+        </w:rPr>
+        <w:t>.</w:t>
       </w:r>
     </w:p>
     <w:p>
@@ -12158,27 +12724,71 @@
           <w:szCs w:val="24"/>
           <w:shd w:val="clear" w:color="auto" w:fill="FFFFFF"/>
         </w:rPr>
-        <w:t>Frequency of Use: Many times per day</w:t>
-      </w:r>
-    </w:p>
-    <w:p>
-      <w:pPr>
-        <w:spacing w:after="0" w:line="480" w:lineRule="auto"/>
-        <w:rPr>
-          <w:rFonts w:ascii="Times New Roman" w:eastAsia="Times New Roman" w:hAnsi="Times New Roman" w:cs="Times New Roman"/>
-          <w:sz w:val="24"/>
-          <w:szCs w:val="24"/>
-        </w:rPr>
-      </w:pPr>
-      <w:r>
-        <w:rPr>
-          <w:rFonts w:ascii="Times New Roman" w:eastAsia="Times New Roman" w:hAnsi="Times New Roman" w:cs="Times New Roman"/>
-          <w:color w:val="222222"/>
-          <w:sz w:val="24"/>
-          <w:szCs w:val="24"/>
-          <w:shd w:val="clear" w:color="auto" w:fill="FFFFFF"/>
-        </w:rPr>
-        <w:t>Open Issues: No open issues at this time.</w:t>
+        <w:t xml:space="preserve">Frequency of Use: Many </w:t>
+      </w:r>
+      <w:proofErr w:type="gramStart"/>
+      <w:r>
+        <w:rPr>
+          <w:rFonts w:ascii="Times New Roman" w:eastAsia="Times New Roman" w:hAnsi="Times New Roman" w:cs="Times New Roman"/>
+          <w:color w:val="222222"/>
+          <w:sz w:val="24"/>
+          <w:szCs w:val="24"/>
+          <w:shd w:val="clear" w:color="auto" w:fill="FFFFFF"/>
+        </w:rPr>
+        <w:t>times</w:t>
+      </w:r>
+      <w:proofErr w:type="gramEnd"/>
+      <w:r>
+        <w:rPr>
+          <w:rFonts w:ascii="Times New Roman" w:eastAsia="Times New Roman" w:hAnsi="Times New Roman" w:cs="Times New Roman"/>
+          <w:color w:val="222222"/>
+          <w:sz w:val="24"/>
+          <w:szCs w:val="24"/>
+          <w:shd w:val="clear" w:color="auto" w:fill="FFFFFF"/>
+        </w:rPr>
+        <w:t xml:space="preserve"> per day</w:t>
+      </w:r>
+    </w:p>
+    <w:p>
+      <w:pPr>
+        <w:spacing w:after="0" w:line="480" w:lineRule="auto"/>
+        <w:rPr>
+          <w:rFonts w:ascii="Times New Roman" w:eastAsia="Times New Roman" w:hAnsi="Times New Roman" w:cs="Times New Roman"/>
+          <w:sz w:val="24"/>
+          <w:szCs w:val="24"/>
+        </w:rPr>
+      </w:pPr>
+      <w:r>
+        <w:rPr>
+          <w:rFonts w:ascii="Times New Roman" w:eastAsia="Times New Roman" w:hAnsi="Times New Roman" w:cs="Times New Roman"/>
+          <w:color w:val="222222"/>
+          <w:sz w:val="24"/>
+          <w:szCs w:val="24"/>
+          <w:shd w:val="clear" w:color="auto" w:fill="FFFFFF"/>
+        </w:rPr>
+        <w:t xml:space="preserve">Open Issues: No open issues </w:t>
+      </w:r>
+      <w:proofErr w:type="gramStart"/>
+      <w:r>
+        <w:rPr>
+          <w:rFonts w:ascii="Times New Roman" w:eastAsia="Times New Roman" w:hAnsi="Times New Roman" w:cs="Times New Roman"/>
+          <w:color w:val="222222"/>
+          <w:sz w:val="24"/>
+          <w:szCs w:val="24"/>
+          <w:shd w:val="clear" w:color="auto" w:fill="FFFFFF"/>
+        </w:rPr>
+        <w:t>at this time</w:t>
+      </w:r>
+      <w:proofErr w:type="gramEnd"/>
+      <w:r>
+        <w:rPr>
+          <w:rFonts w:ascii="Times New Roman" w:eastAsia="Times New Roman" w:hAnsi="Times New Roman" w:cs="Times New Roman"/>
+          <w:color w:val="222222"/>
+          <w:sz w:val="24"/>
+          <w:szCs w:val="24"/>
+          <w:shd w:val="clear" w:color="auto" w:fill="FFFFFF"/>
+        </w:rPr>
+        <w:t>.</w:t>
       </w:r>
     </w:p>
     <w:p>
@@ -12667,7 +13277,29 @@
           <w:szCs w:val="24"/>
           <w:shd w:val="clear" w:color="auto" w:fill="FFFFFF"/>
         </w:rPr>
-        <w:t>There are no exceptions at this time.</w:t>
+        <w:t xml:space="preserve">There are no exceptions </w:t>
+      </w:r>
+      <w:proofErr w:type="gramStart"/>
+      <w:r>
+        <w:rPr>
+          <w:rFonts w:ascii="Times New Roman" w:eastAsia="Times New Roman" w:hAnsi="Times New Roman" w:cs="Times New Roman"/>
+          <w:color w:val="222222"/>
+          <w:sz w:val="24"/>
+          <w:szCs w:val="24"/>
+          <w:shd w:val="clear" w:color="auto" w:fill="FFFFFF"/>
+        </w:rPr>
+        <w:t>at this time</w:t>
+      </w:r>
+      <w:proofErr w:type="gramEnd"/>
+      <w:r>
+        <w:rPr>
+          <w:rFonts w:ascii="Times New Roman" w:eastAsia="Times New Roman" w:hAnsi="Times New Roman" w:cs="Times New Roman"/>
+          <w:color w:val="222222"/>
+          <w:sz w:val="24"/>
+          <w:szCs w:val="24"/>
+          <w:shd w:val="clear" w:color="auto" w:fill="FFFFFF"/>
+        </w:rPr>
+        <w:t>.</w:t>
       </w:r>
     </w:p>
     <w:p>
@@ -12777,7 +13409,29 @@
           <w:szCs w:val="24"/>
           <w:shd w:val="clear" w:color="auto" w:fill="FFFFFF"/>
         </w:rPr>
-        <w:t>Open Issues: No open issues at this time.</w:t>
+        <w:t xml:space="preserve">Open Issues: No open issues </w:t>
+      </w:r>
+      <w:proofErr w:type="gramStart"/>
+      <w:r>
+        <w:rPr>
+          <w:rFonts w:ascii="Times New Roman" w:eastAsia="Times New Roman" w:hAnsi="Times New Roman" w:cs="Times New Roman"/>
+          <w:color w:val="222222"/>
+          <w:sz w:val="24"/>
+          <w:szCs w:val="24"/>
+          <w:shd w:val="clear" w:color="auto" w:fill="FFFFFF"/>
+        </w:rPr>
+        <w:t>at this time</w:t>
+      </w:r>
+      <w:proofErr w:type="gramEnd"/>
+      <w:r>
+        <w:rPr>
+          <w:rFonts w:ascii="Times New Roman" w:eastAsia="Times New Roman" w:hAnsi="Times New Roman" w:cs="Times New Roman"/>
+          <w:color w:val="222222"/>
+          <w:sz w:val="24"/>
+          <w:szCs w:val="24"/>
+          <w:shd w:val="clear" w:color="auto" w:fill="FFFFFF"/>
+        </w:rPr>
+        <w:t>.</w:t>
       </w:r>
     </w:p>
     <w:p>
@@ -12909,7 +13563,29 @@
           <w:szCs w:val="24"/>
           <w:shd w:val="clear" w:color="auto" w:fill="FFFFFF"/>
         </w:rPr>
-        <w:t xml:space="preserve"> with relational data in regards to the</w:t>
+        <w:t xml:space="preserve"> with relational data </w:t>
+      </w:r>
+      <w:proofErr w:type="gramStart"/>
+      <w:r>
+        <w:rPr>
+          <w:rFonts w:ascii="Times New Roman" w:eastAsia="Times New Roman" w:hAnsi="Times New Roman" w:cs="Times New Roman"/>
+          <w:color w:val="222222"/>
+          <w:sz w:val="24"/>
+          <w:szCs w:val="24"/>
+          <w:shd w:val="clear" w:color="auto" w:fill="FFFFFF"/>
+        </w:rPr>
+        <w:t>in regards to</w:t>
+      </w:r>
+      <w:proofErr w:type="gramEnd"/>
+      <w:r>
+        <w:rPr>
+          <w:rFonts w:ascii="Times New Roman" w:eastAsia="Times New Roman" w:hAnsi="Times New Roman" w:cs="Times New Roman"/>
+          <w:color w:val="222222"/>
+          <w:sz w:val="24"/>
+          <w:szCs w:val="24"/>
+          <w:shd w:val="clear" w:color="auto" w:fill="FFFFFF"/>
+        </w:rPr>
+        <w:t xml:space="preserve"> the</w:t>
       </w:r>
       <w:r>
         <w:rPr>
@@ -12951,7 +13627,29 @@
           <w:szCs w:val="24"/>
           <w:shd w:val="clear" w:color="auto" w:fill="FFFFFF"/>
         </w:rPr>
-        <w:t>Preconditions: The User will have to be connected to the firebase database, and be connected to the internet.</w:t>
+        <w:t xml:space="preserve">Preconditions: The User will have to be connected to the firebase </w:t>
+      </w:r>
+      <w:proofErr w:type="gramStart"/>
+      <w:r>
+        <w:rPr>
+          <w:rFonts w:ascii="Times New Roman" w:eastAsia="Times New Roman" w:hAnsi="Times New Roman" w:cs="Times New Roman"/>
+          <w:color w:val="222222"/>
+          <w:sz w:val="24"/>
+          <w:szCs w:val="24"/>
+          <w:shd w:val="clear" w:color="auto" w:fill="FFFFFF"/>
+        </w:rPr>
+        <w:t>database, and</w:t>
+      </w:r>
+      <w:proofErr w:type="gramEnd"/>
+      <w:r>
+        <w:rPr>
+          <w:rFonts w:ascii="Times New Roman" w:eastAsia="Times New Roman" w:hAnsi="Times New Roman" w:cs="Times New Roman"/>
+          <w:color w:val="222222"/>
+          <w:sz w:val="24"/>
+          <w:szCs w:val="24"/>
+          <w:shd w:val="clear" w:color="auto" w:fill="FFFFFF"/>
+        </w:rPr>
+        <w:t xml:space="preserve"> be connected to the internet.</w:t>
       </w:r>
     </w:p>
     <w:p>
@@ -12991,7 +13689,29 @@
           <w:szCs w:val="24"/>
           <w:shd w:val="clear" w:color="auto" w:fill="FFFFFF"/>
         </w:rPr>
-        <w:t xml:space="preserve"> button that will be viewed with an Individual stock page which will add that particular stock to their </w:t>
+        <w:t xml:space="preserve"> button that will be viewed with an Individual stock page which will add that </w:t>
+      </w:r>
+      <w:proofErr w:type="gramStart"/>
+      <w:r>
+        <w:rPr>
+          <w:rFonts w:ascii="Times New Roman" w:eastAsia="Times New Roman" w:hAnsi="Times New Roman" w:cs="Times New Roman"/>
+          <w:color w:val="222222"/>
+          <w:sz w:val="24"/>
+          <w:szCs w:val="24"/>
+          <w:shd w:val="clear" w:color="auto" w:fill="FFFFFF"/>
+        </w:rPr>
+        <w:t>particular stock</w:t>
+      </w:r>
+      <w:proofErr w:type="gramEnd"/>
+      <w:r>
+        <w:rPr>
+          <w:rFonts w:ascii="Times New Roman" w:eastAsia="Times New Roman" w:hAnsi="Times New Roman" w:cs="Times New Roman"/>
+          <w:color w:val="222222"/>
+          <w:sz w:val="24"/>
+          <w:szCs w:val="24"/>
+          <w:shd w:val="clear" w:color="auto" w:fill="FFFFFF"/>
+        </w:rPr>
+        <w:t xml:space="preserve"> to their </w:t>
       </w:r>
       <w:r>
         <w:rPr>
@@ -13367,8 +14087,20 @@
           <w:szCs w:val="24"/>
           <w:shd w:val="clear" w:color="auto" w:fill="FFFFFF"/>
         </w:rPr>
-        <w:t>There are no exceptions at this time</w:t>
-      </w:r>
+        <w:t xml:space="preserve">There are no exceptions </w:t>
+      </w:r>
+      <w:proofErr w:type="gramStart"/>
+      <w:r>
+        <w:rPr>
+          <w:rFonts w:ascii="Times New Roman" w:eastAsia="Times New Roman" w:hAnsi="Times New Roman" w:cs="Times New Roman"/>
+          <w:color w:val="222222"/>
+          <w:sz w:val="24"/>
+          <w:szCs w:val="24"/>
+          <w:shd w:val="clear" w:color="auto" w:fill="FFFFFF"/>
+        </w:rPr>
+        <w:t>at this time</w:t>
+      </w:r>
+      <w:proofErr w:type="gramEnd"/>
     </w:p>
     <w:p>
       <w:pPr>
@@ -13458,7 +14190,29 @@
           <w:szCs w:val="24"/>
           <w:shd w:val="clear" w:color="auto" w:fill="FFFFFF"/>
         </w:rPr>
-        <w:t>Open Issues: No open issues at this time.</w:t>
+        <w:t xml:space="preserve">Open Issues: No open issues </w:t>
+      </w:r>
+      <w:proofErr w:type="gramStart"/>
+      <w:r>
+        <w:rPr>
+          <w:rFonts w:ascii="Times New Roman" w:eastAsia="Times New Roman" w:hAnsi="Times New Roman" w:cs="Times New Roman"/>
+          <w:color w:val="222222"/>
+          <w:sz w:val="24"/>
+          <w:szCs w:val="24"/>
+          <w:shd w:val="clear" w:color="auto" w:fill="FFFFFF"/>
+        </w:rPr>
+        <w:t>at this time</w:t>
+      </w:r>
+      <w:proofErr w:type="gramEnd"/>
+      <w:r>
+        <w:rPr>
+          <w:rFonts w:ascii="Times New Roman" w:eastAsia="Times New Roman" w:hAnsi="Times New Roman" w:cs="Times New Roman"/>
+          <w:color w:val="222222"/>
+          <w:sz w:val="24"/>
+          <w:szCs w:val="24"/>
+          <w:shd w:val="clear" w:color="auto" w:fill="FFFFFF"/>
+        </w:rPr>
+        <w:t>.</w:t>
       </w:r>
     </w:p>
     <w:p>
@@ -14450,7 +15204,18 @@
           <w:szCs w:val="24"/>
           <w:shd w:val="clear" w:color="auto" w:fill="FFFFFF"/>
         </w:rPr>
-        <w:t>Are you sure you want to logout? Yes or No</w:t>
+        <w:t xml:space="preserve">Are you sure you want to logout? Yes or </w:t>
+      </w:r>
+      <w:proofErr w:type="gramStart"/>
+      <w:r>
+        <w:rPr>
+          <w:rFonts w:ascii="Times New Roman" w:eastAsia="Times New Roman" w:hAnsi="Times New Roman" w:cs="Times New Roman"/>
+          <w:color w:val="222222"/>
+          <w:sz w:val="24"/>
+          <w:szCs w:val="24"/>
+          <w:shd w:val="clear" w:color="auto" w:fill="FFFFFF"/>
+        </w:rPr>
+        <w:t>No</w:t>
       </w:r>
       <w:r>
         <w:rPr>
@@ -14462,6 +15227,7 @@
         </w:rPr>
         <w:t>..</w:t>
       </w:r>
+      <w:proofErr w:type="gramEnd"/>
     </w:p>
     <w:p>
       <w:pPr>
@@ -15122,7 +15888,29 @@
           <w:szCs w:val="24"/>
           <w:shd w:val="clear" w:color="auto" w:fill="FFFFFF"/>
         </w:rPr>
-        <w:t>Stock Watchlist: Stocks that are being added to a list so they can b</w:t>
+        <w:t xml:space="preserve">Stock Watchlist: Stocks that are being added to a </w:t>
+      </w:r>
+      <w:proofErr w:type="gramStart"/>
+      <w:r>
+        <w:rPr>
+          <w:rFonts w:ascii="Times New Roman" w:eastAsia="Times New Roman" w:hAnsi="Times New Roman" w:cs="Times New Roman"/>
+          <w:color w:val="222222"/>
+          <w:sz w:val="24"/>
+          <w:szCs w:val="24"/>
+          <w:shd w:val="clear" w:color="auto" w:fill="FFFFFF"/>
+        </w:rPr>
+        <w:t>list</w:t>
+      </w:r>
+      <w:proofErr w:type="gramEnd"/>
+      <w:r>
+        <w:rPr>
+          <w:rFonts w:ascii="Times New Roman" w:eastAsia="Times New Roman" w:hAnsi="Times New Roman" w:cs="Times New Roman"/>
+          <w:color w:val="222222"/>
+          <w:sz w:val="24"/>
+          <w:szCs w:val="24"/>
+          <w:shd w:val="clear" w:color="auto" w:fill="FFFFFF"/>
+        </w:rPr>
+        <w:t xml:space="preserve"> so they can b</w:t>
       </w:r>
       <w:r>
         <w:rPr>
@@ -20873,7 +21661,7 @@
 </file>
 
 <file path=customXml/itemProps2.xml><?xml version="1.0" encoding="utf-8"?>
-<ds:datastoreItem xmlns:ds="http://schemas.openxmlformats.org/officeDocument/2006/customXml" ds:itemID="{FF169C9A-9C0C-4C86-99B6-CA26303D238F}">
+<ds:datastoreItem xmlns:ds="http://schemas.openxmlformats.org/officeDocument/2006/customXml" ds:itemID="{7D49205C-69F4-457D-8FAC-AECB9B7B7155}">
   <ds:schemaRefs>
     <ds:schemaRef ds:uri="http://schemas.openxmlformats.org/officeDocument/2006/bibliography"/>
   </ds:schemaRefs>

</xml_diff>

<commit_message>
DB-  Will remove anything that mentions 'view navigation slider', the register use case, delete infinite scroll banner use case, delete calculate price alert use case, and login use case, deleted message 6 to user
</commit_message>
<xml_diff>
--- a/RAD/completed_rad.docx
+++ b/RAD/completed_rad.docx
@@ -2,6 +2,13 @@
 <file path=word/document.xml><?xml version="1.0" encoding="utf-8"?>
 <w:document xmlns:wpc="http://schemas.microsoft.com/office/word/2010/wordprocessingCanvas" xmlns:cx="http://schemas.microsoft.com/office/drawing/2014/chartex" xmlns:cx1="http://schemas.microsoft.com/office/drawing/2015/9/8/chartex" xmlns:cx2="http://schemas.microsoft.com/office/drawing/2015/10/21/chartex" xmlns:cx3="http://schemas.microsoft.com/office/drawing/2016/5/9/chartex" xmlns:cx4="http://schemas.microsoft.com/office/drawing/2016/5/10/chartex" xmlns:cx5="http://schemas.microsoft.com/office/drawing/2016/5/11/chartex" xmlns:cx6="http://schemas.microsoft.com/office/drawing/2016/5/12/chartex" xmlns:cx7="http://schemas.microsoft.com/office/drawing/2016/5/13/chartex" xmlns:cx8="http://schemas.microsoft.com/office/drawing/2016/5/14/chartex" xmlns:mc="http://schemas.openxmlformats.org/markup-compatibility/2006" xmlns:aink="http://schemas.microsoft.com/office/drawing/2016/ink" xmlns:am3d="http://schemas.microsoft.com/office/drawing/2017/model3d" xmlns:o="urn:schemas-microsoft-com:office:office" xmlns:r="http://schemas.openxmlformats.org/officeDocument/2006/relationships" xmlns:m="http://schemas.openxmlformats.org/officeDocument/2006/math" xmlns:v="urn:schemas-microsoft-com:vml" xmlns:wp14="http://schemas.microsoft.com/office/word/2010/wordprocessingDrawing" xmlns:wp="http://schemas.openxmlformats.org/drawingml/2006/wordprocessingDrawing" xmlns:w10="urn:schemas-microsoft-com:office:word" xmlns:w="http://schemas.openxmlformats.org/wordprocessingml/2006/main" xmlns:w14="http://schemas.microsoft.com/office/word/2010/wordml" xmlns:w15="http://schemas.microsoft.com/office/word/2012/wordml" xmlns:w16cid="http://schemas.microsoft.com/office/word/2016/wordml/cid" xmlns:w16se="http://schemas.microsoft.com/office/word/2015/wordml/symex" xmlns:wpg="http://schemas.microsoft.com/office/word/2010/wordprocessingGroup" xmlns:wpi="http://schemas.microsoft.com/office/word/2010/wordprocessingInk" xmlns:wne="http://schemas.microsoft.com/office/word/2006/wordml" xmlns:wps="http://schemas.microsoft.com/office/word/2010/wordprocessingShape" mc:Ignorable="w14 w15 w16se w16cid wp14">
   <w:body>
+    <w:p>
+      <w:pPr>
+        <w:rPr>
+          <w:rFonts w:ascii="Times New Roman" w:hAnsi="Times New Roman" w:cs="Times New Roman"/>
+        </w:rPr>
+      </w:pPr>
+    </w:p>
     <w:sdt>
       <w:sdtPr>
         <w:rPr>
@@ -1011,43 +1018,7 @@
           <w:szCs w:val="24"/>
           <w:shd w:val="clear" w:color="auto" w:fill="FFFFFF"/>
         </w:rPr>
-        <w:t>Calculate Price Alert...................................................................................</w:t>
-      </w:r>
-      <w:r>
-        <w:rPr>
-          <w:rFonts w:ascii="Times New Roman" w:eastAsia="Times New Roman" w:hAnsi="Times New Roman" w:cs="Times New Roman"/>
-          <w:sz w:val="24"/>
-          <w:szCs w:val="24"/>
-          <w:shd w:val="clear" w:color="auto" w:fill="FFFFFF"/>
-        </w:rPr>
-        <w:t>.</w:t>
-      </w:r>
-      <w:r>
-        <w:rPr>
-          <w:rFonts w:ascii="Times New Roman" w:eastAsia="Times New Roman" w:hAnsi="Times New Roman" w:cs="Times New Roman"/>
-          <w:sz w:val="24"/>
-          <w:szCs w:val="24"/>
-          <w:shd w:val="clear" w:color="auto" w:fill="FFFFFF"/>
-        </w:rPr>
-        <w:t>.............</w:t>
-      </w:r>
-      <w:r>
-        <w:rPr>
-          <w:rFonts w:ascii="Times New Roman" w:eastAsia="Times New Roman" w:hAnsi="Times New Roman" w:cs="Times New Roman"/>
-          <w:sz w:val="24"/>
-          <w:szCs w:val="24"/>
-          <w:shd w:val="clear" w:color="auto" w:fill="FFFFFF"/>
-        </w:rPr>
-        <w:t>.</w:t>
-      </w:r>
-      <w:r>
-        <w:rPr>
-          <w:rFonts w:ascii="Times New Roman" w:eastAsia="Times New Roman" w:hAnsi="Times New Roman" w:cs="Times New Roman"/>
-          <w:sz w:val="24"/>
-          <w:szCs w:val="24"/>
-          <w:shd w:val="clear" w:color="auto" w:fill="FFFFFF"/>
-        </w:rPr>
-        <w:t xml:space="preserve">.. </w:t>
+        <w:t xml:space="preserve">View Portfolio Summary............................................................................................. </w:t>
       </w:r>
       <w:proofErr w:type="spellStart"/>
       <w:r>
@@ -1067,6 +1038,474 @@
           <w:szCs w:val="24"/>
           <w:shd w:val="clear" w:color="auto" w:fill="FFFFFF"/>
         </w:rPr>
+        <w:t xml:space="preserve"> 17</w:t>
+      </w:r>
+    </w:p>
+    <w:p>
+      <w:pPr>
+        <w:spacing w:after="0" w:line="480" w:lineRule="auto"/>
+        <w:ind w:firstLine="720"/>
+        <w:rPr>
+          <w:rFonts w:ascii="Times New Roman" w:eastAsia="Times New Roman" w:hAnsi="Times New Roman" w:cs="Times New Roman"/>
+          <w:sz w:val="24"/>
+          <w:szCs w:val="24"/>
+          <w:shd w:val="clear" w:color="auto" w:fill="FFFFFF"/>
+        </w:rPr>
+      </w:pPr>
+      <w:r>
+        <w:rPr>
+          <w:rFonts w:ascii="Times New Roman" w:eastAsia="Times New Roman" w:hAnsi="Times New Roman" w:cs="Times New Roman"/>
+          <w:sz w:val="24"/>
+          <w:szCs w:val="24"/>
+          <w:shd w:val="clear" w:color="auto" w:fill="FFFFFF"/>
+        </w:rPr>
+        <w:t xml:space="preserve">Edit User Settings........................................................................................................ </w:t>
+      </w:r>
+      <w:proofErr w:type="spellStart"/>
+      <w:r>
+        <w:rPr>
+          <w:rFonts w:ascii="Times New Roman" w:eastAsia="Times New Roman" w:hAnsi="Times New Roman" w:cs="Times New Roman"/>
+          <w:sz w:val="24"/>
+          <w:szCs w:val="24"/>
+          <w:shd w:val="clear" w:color="auto" w:fill="FFFFFF"/>
+        </w:rPr>
+        <w:t>pg</w:t>
+      </w:r>
+      <w:proofErr w:type="spellEnd"/>
+      <w:r>
+        <w:rPr>
+          <w:rFonts w:ascii="Times New Roman" w:eastAsia="Times New Roman" w:hAnsi="Times New Roman" w:cs="Times New Roman"/>
+          <w:sz w:val="24"/>
+          <w:szCs w:val="24"/>
+          <w:shd w:val="clear" w:color="auto" w:fill="FFFFFF"/>
+        </w:rPr>
+        <w:t xml:space="preserve"> 19</w:t>
+      </w:r>
+    </w:p>
+    <w:p>
+      <w:pPr>
+        <w:spacing w:after="0" w:line="480" w:lineRule="auto"/>
+        <w:ind w:firstLine="720"/>
+        <w:rPr>
+          <w:rFonts w:ascii="Times New Roman" w:eastAsia="Times New Roman" w:hAnsi="Times New Roman" w:cs="Times New Roman"/>
+          <w:sz w:val="24"/>
+          <w:szCs w:val="24"/>
+          <w:shd w:val="clear" w:color="auto" w:fill="FFFFFF"/>
+        </w:rPr>
+      </w:pPr>
+      <w:r>
+        <w:rPr>
+          <w:rFonts w:ascii="Times New Roman" w:eastAsia="Times New Roman" w:hAnsi="Times New Roman" w:cs="Times New Roman"/>
+          <w:sz w:val="24"/>
+          <w:szCs w:val="24"/>
+          <w:shd w:val="clear" w:color="auto" w:fill="FFFFFF"/>
+        </w:rPr>
+        <w:t xml:space="preserve">Search for Stock.......................................................................................................... </w:t>
+      </w:r>
+      <w:proofErr w:type="spellStart"/>
+      <w:r>
+        <w:rPr>
+          <w:rFonts w:ascii="Times New Roman" w:eastAsia="Times New Roman" w:hAnsi="Times New Roman" w:cs="Times New Roman"/>
+          <w:sz w:val="24"/>
+          <w:szCs w:val="24"/>
+          <w:shd w:val="clear" w:color="auto" w:fill="FFFFFF"/>
+        </w:rPr>
+        <w:t>pg</w:t>
+      </w:r>
+      <w:proofErr w:type="spellEnd"/>
+      <w:r>
+        <w:rPr>
+          <w:rFonts w:ascii="Times New Roman" w:eastAsia="Times New Roman" w:hAnsi="Times New Roman" w:cs="Times New Roman"/>
+          <w:sz w:val="24"/>
+          <w:szCs w:val="24"/>
+          <w:shd w:val="clear" w:color="auto" w:fill="FFFFFF"/>
+        </w:rPr>
+        <w:t xml:space="preserve"> 20</w:t>
+      </w:r>
+    </w:p>
+    <w:p>
+      <w:pPr>
+        <w:spacing w:after="0" w:line="480" w:lineRule="auto"/>
+        <w:ind w:firstLine="720"/>
+        <w:rPr>
+          <w:rFonts w:ascii="Times New Roman" w:eastAsia="Times New Roman" w:hAnsi="Times New Roman" w:cs="Times New Roman"/>
+          <w:sz w:val="24"/>
+          <w:szCs w:val="24"/>
+          <w:shd w:val="clear" w:color="auto" w:fill="FFFFFF"/>
+        </w:rPr>
+      </w:pPr>
+      <w:r>
+        <w:rPr>
+          <w:rFonts w:ascii="Times New Roman" w:eastAsia="Times New Roman" w:hAnsi="Times New Roman" w:cs="Times New Roman"/>
+          <w:sz w:val="24"/>
+          <w:szCs w:val="24"/>
+          <w:shd w:val="clear" w:color="auto" w:fill="FFFFFF"/>
+        </w:rPr>
+        <w:t>View</w:t>
+      </w:r>
+      <w:r>
+        <w:rPr>
+          <w:rFonts w:ascii="Times New Roman" w:eastAsia="Times New Roman" w:hAnsi="Times New Roman" w:cs="Times New Roman"/>
+          <w:sz w:val="24"/>
+          <w:szCs w:val="24"/>
+          <w:shd w:val="clear" w:color="auto" w:fill="FFFFFF"/>
+        </w:rPr>
+        <w:t xml:space="preserve"> Trending Stocks........................</w:t>
+      </w:r>
+      <w:r>
+        <w:rPr>
+          <w:rFonts w:ascii="Times New Roman" w:eastAsia="Times New Roman" w:hAnsi="Times New Roman" w:cs="Times New Roman"/>
+          <w:sz w:val="24"/>
+          <w:szCs w:val="24"/>
+          <w:shd w:val="clear" w:color="auto" w:fill="FFFFFF"/>
+        </w:rPr>
+        <w:t>.......</w:t>
+      </w:r>
+      <w:r>
+        <w:rPr>
+          <w:rFonts w:ascii="Times New Roman" w:eastAsia="Times New Roman" w:hAnsi="Times New Roman" w:cs="Times New Roman"/>
+          <w:sz w:val="24"/>
+          <w:szCs w:val="24"/>
+          <w:shd w:val="clear" w:color="auto" w:fill="FFFFFF"/>
+        </w:rPr>
+        <w:t xml:space="preserve">.................................................................. </w:t>
+      </w:r>
+      <w:proofErr w:type="spellStart"/>
+      <w:r>
+        <w:rPr>
+          <w:rFonts w:ascii="Times New Roman" w:eastAsia="Times New Roman" w:hAnsi="Times New Roman" w:cs="Times New Roman"/>
+          <w:sz w:val="24"/>
+          <w:szCs w:val="24"/>
+          <w:shd w:val="clear" w:color="auto" w:fill="FFFFFF"/>
+        </w:rPr>
+        <w:t>pg</w:t>
+      </w:r>
+      <w:proofErr w:type="spellEnd"/>
+      <w:r>
+        <w:rPr>
+          <w:rFonts w:ascii="Times New Roman" w:eastAsia="Times New Roman" w:hAnsi="Times New Roman" w:cs="Times New Roman"/>
+          <w:sz w:val="24"/>
+          <w:szCs w:val="24"/>
+          <w:shd w:val="clear" w:color="auto" w:fill="FFFFFF"/>
+        </w:rPr>
+        <w:t xml:space="preserve"> 21</w:t>
+      </w:r>
+    </w:p>
+    <w:p>
+      <w:pPr>
+        <w:spacing w:after="0" w:line="480" w:lineRule="auto"/>
+        <w:ind w:firstLine="720"/>
+        <w:rPr>
+          <w:rFonts w:ascii="Times New Roman" w:eastAsia="Times New Roman" w:hAnsi="Times New Roman" w:cs="Times New Roman"/>
+          <w:sz w:val="24"/>
+          <w:szCs w:val="24"/>
+        </w:rPr>
+      </w:pPr>
+      <w:r>
+        <w:rPr>
+          <w:rFonts w:ascii="Times New Roman" w:eastAsia="Times New Roman" w:hAnsi="Times New Roman" w:cs="Times New Roman"/>
+          <w:sz w:val="24"/>
+          <w:szCs w:val="24"/>
+          <w:shd w:val="clear" w:color="auto" w:fill="FFFFFF"/>
+        </w:rPr>
+        <w:t xml:space="preserve">Remove from Watchlist.............................................................................................. </w:t>
+      </w:r>
+      <w:proofErr w:type="spellStart"/>
+      <w:r>
+        <w:rPr>
+          <w:rFonts w:ascii="Times New Roman" w:eastAsia="Times New Roman" w:hAnsi="Times New Roman" w:cs="Times New Roman"/>
+          <w:sz w:val="24"/>
+          <w:szCs w:val="24"/>
+          <w:shd w:val="clear" w:color="auto" w:fill="FFFFFF"/>
+        </w:rPr>
+        <w:t>pg</w:t>
+      </w:r>
+      <w:proofErr w:type="spellEnd"/>
+      <w:r>
+        <w:rPr>
+          <w:rFonts w:ascii="Times New Roman" w:eastAsia="Times New Roman" w:hAnsi="Times New Roman" w:cs="Times New Roman"/>
+          <w:sz w:val="24"/>
+          <w:szCs w:val="24"/>
+          <w:shd w:val="clear" w:color="auto" w:fill="FFFFFF"/>
+        </w:rPr>
+        <w:t xml:space="preserve"> 24</w:t>
+      </w:r>
+    </w:p>
+    <w:p>
+      <w:pPr>
+        <w:spacing w:after="0" w:line="480" w:lineRule="auto"/>
+        <w:ind w:firstLine="720"/>
+        <w:rPr>
+          <w:rFonts w:ascii="Times New Roman" w:eastAsia="Times New Roman" w:hAnsi="Times New Roman" w:cs="Times New Roman"/>
+          <w:sz w:val="24"/>
+          <w:szCs w:val="24"/>
+          <w:shd w:val="clear" w:color="auto" w:fill="FFFFFF"/>
+        </w:rPr>
+      </w:pPr>
+      <w:r>
+        <w:rPr>
+          <w:rFonts w:ascii="Times New Roman" w:eastAsia="Times New Roman" w:hAnsi="Times New Roman" w:cs="Times New Roman"/>
+          <w:sz w:val="24"/>
+          <w:szCs w:val="24"/>
+          <w:shd w:val="clear" w:color="auto" w:fill="FFFFFF"/>
+        </w:rPr>
+        <w:t xml:space="preserve">Remove from </w:t>
+      </w:r>
+      <w:r>
+        <w:rPr>
+          <w:rFonts w:ascii="Times New Roman" w:eastAsia="Times New Roman" w:hAnsi="Times New Roman" w:cs="Times New Roman"/>
+          <w:sz w:val="24"/>
+          <w:szCs w:val="24"/>
+          <w:shd w:val="clear" w:color="auto" w:fill="FFFFFF"/>
+        </w:rPr>
+        <w:t>Stocks Owned List</w:t>
+      </w:r>
+      <w:r>
+        <w:rPr>
+          <w:rFonts w:ascii="Times New Roman" w:eastAsia="Times New Roman" w:hAnsi="Times New Roman" w:cs="Times New Roman"/>
+          <w:sz w:val="24"/>
+          <w:szCs w:val="24"/>
+          <w:shd w:val="clear" w:color="auto" w:fill="FFFFFF"/>
+        </w:rPr>
+        <w:t xml:space="preserve">............................................................................... </w:t>
+      </w:r>
+      <w:proofErr w:type="spellStart"/>
+      <w:r>
+        <w:rPr>
+          <w:rFonts w:ascii="Times New Roman" w:eastAsia="Times New Roman" w:hAnsi="Times New Roman" w:cs="Times New Roman"/>
+          <w:sz w:val="24"/>
+          <w:szCs w:val="24"/>
+          <w:shd w:val="clear" w:color="auto" w:fill="FFFFFF"/>
+        </w:rPr>
+        <w:t>pg</w:t>
+      </w:r>
+      <w:proofErr w:type="spellEnd"/>
+      <w:r>
+        <w:rPr>
+          <w:rFonts w:ascii="Times New Roman" w:eastAsia="Times New Roman" w:hAnsi="Times New Roman" w:cs="Times New Roman"/>
+          <w:sz w:val="24"/>
+          <w:szCs w:val="24"/>
+          <w:shd w:val="clear" w:color="auto" w:fill="FFFFFF"/>
+        </w:rPr>
+        <w:t xml:space="preserve"> 25</w:t>
+      </w:r>
+    </w:p>
+    <w:p>
+      <w:pPr>
+        <w:spacing w:after="0" w:line="480" w:lineRule="auto"/>
+        <w:ind w:firstLine="720"/>
+        <w:rPr>
+          <w:rFonts w:ascii="Times New Roman" w:eastAsia="Times New Roman" w:hAnsi="Times New Roman" w:cs="Times New Roman"/>
+          <w:sz w:val="24"/>
+          <w:szCs w:val="24"/>
+        </w:rPr>
+      </w:pPr>
+      <w:r>
+        <w:rPr>
+          <w:rFonts w:ascii="Times New Roman" w:eastAsia="Times New Roman" w:hAnsi="Times New Roman" w:cs="Times New Roman"/>
+          <w:sz w:val="24"/>
+          <w:szCs w:val="24"/>
+          <w:shd w:val="clear" w:color="auto" w:fill="FFFFFF"/>
+        </w:rPr>
+        <w:t xml:space="preserve">View Individual Stock Page....................................................................................... </w:t>
+      </w:r>
+      <w:proofErr w:type="spellStart"/>
+      <w:r>
+        <w:rPr>
+          <w:rFonts w:ascii="Times New Roman" w:eastAsia="Times New Roman" w:hAnsi="Times New Roman" w:cs="Times New Roman"/>
+          <w:sz w:val="24"/>
+          <w:szCs w:val="24"/>
+          <w:shd w:val="clear" w:color="auto" w:fill="FFFFFF"/>
+        </w:rPr>
+        <w:t>pg</w:t>
+      </w:r>
+      <w:proofErr w:type="spellEnd"/>
+      <w:r>
+        <w:rPr>
+          <w:rFonts w:ascii="Times New Roman" w:eastAsia="Times New Roman" w:hAnsi="Times New Roman" w:cs="Times New Roman"/>
+          <w:sz w:val="24"/>
+          <w:szCs w:val="24"/>
+          <w:shd w:val="clear" w:color="auto" w:fill="FFFFFF"/>
+        </w:rPr>
+        <w:t xml:space="preserve"> 26</w:t>
+      </w:r>
+    </w:p>
+    <w:p>
+      <w:pPr>
+        <w:spacing w:after="0" w:line="480" w:lineRule="auto"/>
+        <w:ind w:firstLine="720"/>
+        <w:rPr>
+          <w:rFonts w:ascii="Times New Roman" w:eastAsia="Times New Roman" w:hAnsi="Times New Roman" w:cs="Times New Roman"/>
+          <w:sz w:val="24"/>
+          <w:szCs w:val="24"/>
+        </w:rPr>
+      </w:pPr>
+    </w:p>
+    <w:p>
+      <w:pPr>
+        <w:spacing w:after="0" w:line="480" w:lineRule="auto"/>
+        <w:ind w:firstLine="720"/>
+        <w:rPr>
+          <w:rFonts w:ascii="Times New Roman" w:eastAsia="Times New Roman" w:hAnsi="Times New Roman" w:cs="Times New Roman"/>
+          <w:sz w:val="24"/>
+          <w:szCs w:val="24"/>
+          <w:shd w:val="clear" w:color="auto" w:fill="FFFFFF"/>
+        </w:rPr>
+      </w:pPr>
+    </w:p>
+    <w:p>
+      <w:pPr>
+        <w:spacing w:after="0" w:line="480" w:lineRule="auto"/>
+        <w:ind w:firstLine="720"/>
+        <w:rPr>
+          <w:rFonts w:ascii="Times New Roman" w:eastAsia="Times New Roman" w:hAnsi="Times New Roman" w:cs="Times New Roman"/>
+          <w:sz w:val="24"/>
+          <w:szCs w:val="24"/>
+        </w:rPr>
+      </w:pPr>
+    </w:p>
+    <w:p>
+      <w:pPr>
+        <w:spacing w:after="0" w:line="480" w:lineRule="auto"/>
+        <w:ind w:firstLine="720"/>
+        <w:rPr>
+          <w:rFonts w:ascii="Times New Roman" w:eastAsia="Times New Roman" w:hAnsi="Times New Roman" w:cs="Times New Roman"/>
+          <w:sz w:val="24"/>
+          <w:szCs w:val="24"/>
+        </w:rPr>
+      </w:pPr>
+    </w:p>
+    <w:p>
+      <w:pPr>
+        <w:spacing w:after="0" w:line="480" w:lineRule="auto"/>
+        <w:ind w:firstLine="720"/>
+        <w:rPr>
+          <w:rFonts w:ascii="Times New Roman" w:eastAsia="Times New Roman" w:hAnsi="Times New Roman" w:cs="Times New Roman"/>
+          <w:sz w:val="24"/>
+          <w:szCs w:val="24"/>
+        </w:rPr>
+      </w:pPr>
+      <w:r>
+        <w:rPr>
+          <w:rFonts w:ascii="Times New Roman" w:eastAsia="Times New Roman" w:hAnsi="Times New Roman" w:cs="Times New Roman"/>
+          <w:sz w:val="24"/>
+          <w:szCs w:val="24"/>
+          <w:shd w:val="clear" w:color="auto" w:fill="FFFFFF"/>
+        </w:rPr>
+        <w:t>Add to Watchlist................................................................................................</w:t>
+      </w:r>
+      <w:r>
+        <w:rPr>
+          <w:rFonts w:ascii="Times New Roman" w:eastAsia="Times New Roman" w:hAnsi="Times New Roman" w:cs="Times New Roman"/>
+          <w:sz w:val="24"/>
+          <w:szCs w:val="24"/>
+          <w:shd w:val="clear" w:color="auto" w:fill="FFFFFF"/>
+        </w:rPr>
+        <w:t>..</w:t>
+      </w:r>
+      <w:r>
+        <w:rPr>
+          <w:rFonts w:ascii="Times New Roman" w:eastAsia="Times New Roman" w:hAnsi="Times New Roman" w:cs="Times New Roman"/>
+          <w:sz w:val="24"/>
+          <w:szCs w:val="24"/>
+          <w:shd w:val="clear" w:color="auto" w:fill="FFFFFF"/>
+        </w:rPr>
+        <w:t xml:space="preserve">........ </w:t>
+      </w:r>
+      <w:proofErr w:type="spellStart"/>
+      <w:r>
+        <w:rPr>
+          <w:rFonts w:ascii="Times New Roman" w:eastAsia="Times New Roman" w:hAnsi="Times New Roman" w:cs="Times New Roman"/>
+          <w:sz w:val="24"/>
+          <w:szCs w:val="24"/>
+          <w:shd w:val="clear" w:color="auto" w:fill="FFFFFF"/>
+        </w:rPr>
+        <w:t>pg</w:t>
+      </w:r>
+      <w:proofErr w:type="spellEnd"/>
+      <w:r>
+        <w:rPr>
+          <w:rFonts w:ascii="Times New Roman" w:eastAsia="Times New Roman" w:hAnsi="Times New Roman" w:cs="Times New Roman"/>
+          <w:sz w:val="24"/>
+          <w:szCs w:val="24"/>
+          <w:shd w:val="clear" w:color="auto" w:fill="FFFFFF"/>
+        </w:rPr>
+        <w:t xml:space="preserve"> 28</w:t>
+      </w:r>
+    </w:p>
+    <w:p>
+      <w:pPr>
+        <w:spacing w:after="0" w:line="480" w:lineRule="auto"/>
+        <w:ind w:firstLine="720"/>
+        <w:rPr>
+          <w:rFonts w:ascii="Times New Roman" w:eastAsia="Times New Roman" w:hAnsi="Times New Roman" w:cs="Times New Roman"/>
+          <w:sz w:val="24"/>
+          <w:szCs w:val="24"/>
+        </w:rPr>
+      </w:pPr>
+      <w:r>
+        <w:rPr>
+          <w:rFonts w:ascii="Times New Roman" w:eastAsia="Times New Roman" w:hAnsi="Times New Roman" w:cs="Times New Roman"/>
+          <w:sz w:val="24"/>
+          <w:szCs w:val="24"/>
+          <w:shd w:val="clear" w:color="auto" w:fill="FFFFFF"/>
+        </w:rPr>
+        <w:t xml:space="preserve">Add to </w:t>
+      </w:r>
+      <w:r>
+        <w:rPr>
+          <w:rFonts w:ascii="Times New Roman" w:eastAsia="Times New Roman" w:hAnsi="Times New Roman" w:cs="Times New Roman"/>
+          <w:sz w:val="24"/>
+          <w:szCs w:val="24"/>
+          <w:shd w:val="clear" w:color="auto" w:fill="FFFFFF"/>
+        </w:rPr>
+        <w:t>Stocks Owned List.</w:t>
+      </w:r>
+      <w:r>
+        <w:rPr>
+          <w:rFonts w:ascii="Times New Roman" w:eastAsia="Times New Roman" w:hAnsi="Times New Roman" w:cs="Times New Roman"/>
+          <w:sz w:val="24"/>
+          <w:szCs w:val="24"/>
+          <w:shd w:val="clear" w:color="auto" w:fill="FFFFFF"/>
+        </w:rPr>
+        <w:t>...............................................................................</w:t>
+      </w:r>
+      <w:r>
+        <w:rPr>
+          <w:rFonts w:ascii="Times New Roman" w:eastAsia="Times New Roman" w:hAnsi="Times New Roman" w:cs="Times New Roman"/>
+          <w:sz w:val="24"/>
+          <w:szCs w:val="24"/>
+          <w:shd w:val="clear" w:color="auto" w:fill="FFFFFF"/>
+        </w:rPr>
+        <w:t>..</w:t>
+      </w:r>
+      <w:r>
+        <w:rPr>
+          <w:rFonts w:ascii="Times New Roman" w:eastAsia="Times New Roman" w:hAnsi="Times New Roman" w:cs="Times New Roman"/>
+          <w:sz w:val="24"/>
+          <w:szCs w:val="24"/>
+          <w:shd w:val="clear" w:color="auto" w:fill="FFFFFF"/>
+        </w:rPr>
+        <w:t xml:space="preserve">......... </w:t>
+      </w:r>
+      <w:proofErr w:type="spellStart"/>
+      <w:r>
+        <w:rPr>
+          <w:rFonts w:ascii="Times New Roman" w:eastAsia="Times New Roman" w:hAnsi="Times New Roman" w:cs="Times New Roman"/>
+          <w:sz w:val="24"/>
+          <w:szCs w:val="24"/>
+          <w:shd w:val="clear" w:color="auto" w:fill="FFFFFF"/>
+        </w:rPr>
+        <w:t>pg</w:t>
+      </w:r>
+      <w:proofErr w:type="spellEnd"/>
+      <w:r>
+        <w:rPr>
+          <w:rFonts w:ascii="Times New Roman" w:eastAsia="Times New Roman" w:hAnsi="Times New Roman" w:cs="Times New Roman"/>
+          <w:sz w:val="24"/>
+          <w:szCs w:val="24"/>
+          <w:shd w:val="clear" w:color="auto" w:fill="FFFFFF"/>
+        </w:rPr>
         <w:t xml:space="preserve"> </w:t>
       </w:r>
       <w:r>
@@ -1076,605 +1515,6 @@
           <w:szCs w:val="24"/>
           <w:shd w:val="clear" w:color="auto" w:fill="FFFFFF"/>
         </w:rPr>
-        <w:t>14</w:t>
-      </w:r>
-    </w:p>
-    <w:p>
-      <w:pPr>
-        <w:spacing w:after="0" w:line="480" w:lineRule="auto"/>
-        <w:ind w:firstLine="720"/>
-        <w:rPr>
-          <w:rFonts w:ascii="Times New Roman" w:eastAsia="Times New Roman" w:hAnsi="Times New Roman" w:cs="Times New Roman"/>
-          <w:sz w:val="24"/>
-          <w:szCs w:val="24"/>
-        </w:rPr>
-      </w:pPr>
-      <w:r>
-        <w:rPr>
-          <w:rFonts w:ascii="Times New Roman" w:eastAsia="Times New Roman" w:hAnsi="Times New Roman" w:cs="Times New Roman"/>
-          <w:sz w:val="24"/>
-          <w:szCs w:val="24"/>
-          <w:shd w:val="clear" w:color="auto" w:fill="FFFFFF"/>
-        </w:rPr>
-        <w:t xml:space="preserve">View Navigation Slider................................................................................................ </w:t>
-      </w:r>
-      <w:proofErr w:type="spellStart"/>
-      <w:r>
-        <w:rPr>
-          <w:rFonts w:ascii="Times New Roman" w:eastAsia="Times New Roman" w:hAnsi="Times New Roman" w:cs="Times New Roman"/>
-          <w:sz w:val="24"/>
-          <w:szCs w:val="24"/>
-          <w:shd w:val="clear" w:color="auto" w:fill="FFFFFF"/>
-        </w:rPr>
-        <w:t>pg</w:t>
-      </w:r>
-      <w:proofErr w:type="spellEnd"/>
-      <w:r>
-        <w:rPr>
-          <w:rFonts w:ascii="Times New Roman" w:eastAsia="Times New Roman" w:hAnsi="Times New Roman" w:cs="Times New Roman"/>
-          <w:sz w:val="24"/>
-          <w:szCs w:val="24"/>
-          <w:shd w:val="clear" w:color="auto" w:fill="FFFFFF"/>
-        </w:rPr>
-        <w:t xml:space="preserve"> 16</w:t>
-      </w:r>
-    </w:p>
-    <w:p>
-      <w:pPr>
-        <w:spacing w:after="0" w:line="480" w:lineRule="auto"/>
-        <w:ind w:firstLine="720"/>
-        <w:rPr>
-          <w:rFonts w:ascii="Times New Roman" w:eastAsia="Times New Roman" w:hAnsi="Times New Roman" w:cs="Times New Roman"/>
-          <w:sz w:val="24"/>
-          <w:szCs w:val="24"/>
-          <w:shd w:val="clear" w:color="auto" w:fill="FFFFFF"/>
-        </w:rPr>
-      </w:pPr>
-      <w:r>
-        <w:rPr>
-          <w:rFonts w:ascii="Times New Roman" w:eastAsia="Times New Roman" w:hAnsi="Times New Roman" w:cs="Times New Roman"/>
-          <w:sz w:val="24"/>
-          <w:szCs w:val="24"/>
-          <w:shd w:val="clear" w:color="auto" w:fill="FFFFFF"/>
-        </w:rPr>
-        <w:t xml:space="preserve">View Portfolio Summary............................................................................................. </w:t>
-      </w:r>
-      <w:proofErr w:type="spellStart"/>
-      <w:r>
-        <w:rPr>
-          <w:rFonts w:ascii="Times New Roman" w:eastAsia="Times New Roman" w:hAnsi="Times New Roman" w:cs="Times New Roman"/>
-          <w:sz w:val="24"/>
-          <w:szCs w:val="24"/>
-          <w:shd w:val="clear" w:color="auto" w:fill="FFFFFF"/>
-        </w:rPr>
-        <w:t>pg</w:t>
-      </w:r>
-      <w:proofErr w:type="spellEnd"/>
-      <w:r>
-        <w:rPr>
-          <w:rFonts w:ascii="Times New Roman" w:eastAsia="Times New Roman" w:hAnsi="Times New Roman" w:cs="Times New Roman"/>
-          <w:sz w:val="24"/>
-          <w:szCs w:val="24"/>
-          <w:shd w:val="clear" w:color="auto" w:fill="FFFFFF"/>
-        </w:rPr>
-        <w:t xml:space="preserve"> 17</w:t>
-      </w:r>
-    </w:p>
-    <w:p>
-      <w:pPr>
-        <w:spacing w:after="0" w:line="480" w:lineRule="auto"/>
-        <w:ind w:firstLine="720"/>
-        <w:rPr>
-          <w:rFonts w:ascii="Times New Roman" w:eastAsia="Times New Roman" w:hAnsi="Times New Roman" w:cs="Times New Roman"/>
-          <w:sz w:val="24"/>
-          <w:szCs w:val="24"/>
-          <w:shd w:val="clear" w:color="auto" w:fill="FFFFFF"/>
-        </w:rPr>
-      </w:pPr>
-      <w:r>
-        <w:rPr>
-          <w:rFonts w:ascii="Times New Roman" w:eastAsia="Times New Roman" w:hAnsi="Times New Roman" w:cs="Times New Roman"/>
-          <w:sz w:val="24"/>
-          <w:szCs w:val="24"/>
-          <w:shd w:val="clear" w:color="auto" w:fill="FFFFFF"/>
-        </w:rPr>
-        <w:t xml:space="preserve">Edit User Settings........................................................................................................ </w:t>
-      </w:r>
-      <w:proofErr w:type="spellStart"/>
-      <w:r>
-        <w:rPr>
-          <w:rFonts w:ascii="Times New Roman" w:eastAsia="Times New Roman" w:hAnsi="Times New Roman" w:cs="Times New Roman"/>
-          <w:sz w:val="24"/>
-          <w:szCs w:val="24"/>
-          <w:shd w:val="clear" w:color="auto" w:fill="FFFFFF"/>
-        </w:rPr>
-        <w:t>pg</w:t>
-      </w:r>
-      <w:proofErr w:type="spellEnd"/>
-      <w:r>
-        <w:rPr>
-          <w:rFonts w:ascii="Times New Roman" w:eastAsia="Times New Roman" w:hAnsi="Times New Roman" w:cs="Times New Roman"/>
-          <w:sz w:val="24"/>
-          <w:szCs w:val="24"/>
-          <w:shd w:val="clear" w:color="auto" w:fill="FFFFFF"/>
-        </w:rPr>
-        <w:t xml:space="preserve"> 19</w:t>
-      </w:r>
-    </w:p>
-    <w:p>
-      <w:pPr>
-        <w:spacing w:after="0" w:line="480" w:lineRule="auto"/>
-        <w:ind w:firstLine="720"/>
-        <w:rPr>
-          <w:rFonts w:ascii="Times New Roman" w:eastAsia="Times New Roman" w:hAnsi="Times New Roman" w:cs="Times New Roman"/>
-          <w:sz w:val="24"/>
-          <w:szCs w:val="24"/>
-          <w:shd w:val="clear" w:color="auto" w:fill="FFFFFF"/>
-        </w:rPr>
-      </w:pPr>
-      <w:r>
-        <w:rPr>
-          <w:rFonts w:ascii="Times New Roman" w:eastAsia="Times New Roman" w:hAnsi="Times New Roman" w:cs="Times New Roman"/>
-          <w:sz w:val="24"/>
-          <w:szCs w:val="24"/>
-          <w:shd w:val="clear" w:color="auto" w:fill="FFFFFF"/>
-        </w:rPr>
-        <w:t xml:space="preserve">Search for Stock.......................................................................................................... </w:t>
-      </w:r>
-      <w:proofErr w:type="spellStart"/>
-      <w:r>
-        <w:rPr>
-          <w:rFonts w:ascii="Times New Roman" w:eastAsia="Times New Roman" w:hAnsi="Times New Roman" w:cs="Times New Roman"/>
-          <w:sz w:val="24"/>
-          <w:szCs w:val="24"/>
-          <w:shd w:val="clear" w:color="auto" w:fill="FFFFFF"/>
-        </w:rPr>
-        <w:t>pg</w:t>
-      </w:r>
-      <w:proofErr w:type="spellEnd"/>
-      <w:r>
-        <w:rPr>
-          <w:rFonts w:ascii="Times New Roman" w:eastAsia="Times New Roman" w:hAnsi="Times New Roman" w:cs="Times New Roman"/>
-          <w:sz w:val="24"/>
-          <w:szCs w:val="24"/>
-          <w:shd w:val="clear" w:color="auto" w:fill="FFFFFF"/>
-        </w:rPr>
-        <w:t xml:space="preserve"> 20</w:t>
-      </w:r>
-    </w:p>
-    <w:p>
-      <w:pPr>
-        <w:spacing w:after="0" w:line="480" w:lineRule="auto"/>
-        <w:ind w:firstLine="720"/>
-        <w:rPr>
-          <w:rFonts w:ascii="Times New Roman" w:eastAsia="Times New Roman" w:hAnsi="Times New Roman" w:cs="Times New Roman"/>
-          <w:sz w:val="24"/>
-          <w:szCs w:val="24"/>
-          <w:shd w:val="clear" w:color="auto" w:fill="FFFFFF"/>
-        </w:rPr>
-      </w:pPr>
-      <w:r>
-        <w:rPr>
-          <w:rFonts w:ascii="Times New Roman" w:eastAsia="Times New Roman" w:hAnsi="Times New Roman" w:cs="Times New Roman"/>
-          <w:sz w:val="24"/>
-          <w:szCs w:val="24"/>
-          <w:shd w:val="clear" w:color="auto" w:fill="FFFFFF"/>
-        </w:rPr>
-        <w:t>View</w:t>
-      </w:r>
-      <w:r>
-        <w:rPr>
-          <w:rFonts w:ascii="Times New Roman" w:eastAsia="Times New Roman" w:hAnsi="Times New Roman" w:cs="Times New Roman"/>
-          <w:sz w:val="24"/>
-          <w:szCs w:val="24"/>
-          <w:shd w:val="clear" w:color="auto" w:fill="FFFFFF"/>
-        </w:rPr>
-        <w:t xml:space="preserve"> Trending Stocks........................</w:t>
-      </w:r>
-      <w:r>
-        <w:rPr>
-          <w:rFonts w:ascii="Times New Roman" w:eastAsia="Times New Roman" w:hAnsi="Times New Roman" w:cs="Times New Roman"/>
-          <w:sz w:val="24"/>
-          <w:szCs w:val="24"/>
-          <w:shd w:val="clear" w:color="auto" w:fill="FFFFFF"/>
-        </w:rPr>
-        <w:t>.......</w:t>
-      </w:r>
-      <w:r>
-        <w:rPr>
-          <w:rFonts w:ascii="Times New Roman" w:eastAsia="Times New Roman" w:hAnsi="Times New Roman" w:cs="Times New Roman"/>
-          <w:sz w:val="24"/>
-          <w:szCs w:val="24"/>
-          <w:shd w:val="clear" w:color="auto" w:fill="FFFFFF"/>
-        </w:rPr>
-        <w:t xml:space="preserve">.................................................................. </w:t>
-      </w:r>
-      <w:proofErr w:type="spellStart"/>
-      <w:r>
-        <w:rPr>
-          <w:rFonts w:ascii="Times New Roman" w:eastAsia="Times New Roman" w:hAnsi="Times New Roman" w:cs="Times New Roman"/>
-          <w:sz w:val="24"/>
-          <w:szCs w:val="24"/>
-          <w:shd w:val="clear" w:color="auto" w:fill="FFFFFF"/>
-        </w:rPr>
-        <w:t>pg</w:t>
-      </w:r>
-      <w:proofErr w:type="spellEnd"/>
-      <w:r>
-        <w:rPr>
-          <w:rFonts w:ascii="Times New Roman" w:eastAsia="Times New Roman" w:hAnsi="Times New Roman" w:cs="Times New Roman"/>
-          <w:sz w:val="24"/>
-          <w:szCs w:val="24"/>
-          <w:shd w:val="clear" w:color="auto" w:fill="FFFFFF"/>
-        </w:rPr>
-        <w:t xml:space="preserve"> 21</w:t>
-      </w:r>
-    </w:p>
-    <w:p>
-      <w:pPr>
-        <w:spacing w:after="0" w:line="480" w:lineRule="auto"/>
-        <w:ind w:firstLine="720"/>
-        <w:rPr>
-          <w:rFonts w:ascii="Times New Roman" w:eastAsia="Times New Roman" w:hAnsi="Times New Roman" w:cs="Times New Roman"/>
-          <w:sz w:val="24"/>
-          <w:szCs w:val="24"/>
-          <w:shd w:val="clear" w:color="auto" w:fill="FFFFFF"/>
-        </w:rPr>
-      </w:pPr>
-      <w:r>
-        <w:rPr>
-          <w:rFonts w:ascii="Times New Roman" w:eastAsia="Times New Roman" w:hAnsi="Times New Roman" w:cs="Times New Roman"/>
-          <w:sz w:val="24"/>
-          <w:szCs w:val="24"/>
-          <w:shd w:val="clear" w:color="auto" w:fill="FFFFFF"/>
-        </w:rPr>
-        <w:t xml:space="preserve">View Infinite Scrolling Banner................................................................................... </w:t>
-      </w:r>
-      <w:proofErr w:type="spellStart"/>
-      <w:r>
-        <w:rPr>
-          <w:rFonts w:ascii="Times New Roman" w:eastAsia="Times New Roman" w:hAnsi="Times New Roman" w:cs="Times New Roman"/>
-          <w:sz w:val="24"/>
-          <w:szCs w:val="24"/>
-          <w:shd w:val="clear" w:color="auto" w:fill="FFFFFF"/>
-        </w:rPr>
-        <w:t>pg</w:t>
-      </w:r>
-      <w:proofErr w:type="spellEnd"/>
-      <w:r>
-        <w:rPr>
-          <w:rFonts w:ascii="Times New Roman" w:eastAsia="Times New Roman" w:hAnsi="Times New Roman" w:cs="Times New Roman"/>
-          <w:sz w:val="24"/>
-          <w:szCs w:val="24"/>
-          <w:shd w:val="clear" w:color="auto" w:fill="FFFFFF"/>
-        </w:rPr>
-        <w:t xml:space="preserve"> 23</w:t>
-      </w:r>
-    </w:p>
-    <w:p>
-      <w:pPr>
-        <w:spacing w:after="0" w:line="480" w:lineRule="auto"/>
-        <w:ind w:firstLine="720"/>
-        <w:rPr>
-          <w:rFonts w:ascii="Times New Roman" w:eastAsia="Times New Roman" w:hAnsi="Times New Roman" w:cs="Times New Roman"/>
-          <w:sz w:val="24"/>
-          <w:szCs w:val="24"/>
-        </w:rPr>
-      </w:pPr>
-      <w:r>
-        <w:rPr>
-          <w:rFonts w:ascii="Times New Roman" w:eastAsia="Times New Roman" w:hAnsi="Times New Roman" w:cs="Times New Roman"/>
-          <w:sz w:val="24"/>
-          <w:szCs w:val="24"/>
-          <w:shd w:val="clear" w:color="auto" w:fill="FFFFFF"/>
-        </w:rPr>
-        <w:t xml:space="preserve">Remove from Watchlist.............................................................................................. </w:t>
-      </w:r>
-      <w:proofErr w:type="spellStart"/>
-      <w:r>
-        <w:rPr>
-          <w:rFonts w:ascii="Times New Roman" w:eastAsia="Times New Roman" w:hAnsi="Times New Roman" w:cs="Times New Roman"/>
-          <w:sz w:val="24"/>
-          <w:szCs w:val="24"/>
-          <w:shd w:val="clear" w:color="auto" w:fill="FFFFFF"/>
-        </w:rPr>
-        <w:t>pg</w:t>
-      </w:r>
-      <w:proofErr w:type="spellEnd"/>
-      <w:r>
-        <w:rPr>
-          <w:rFonts w:ascii="Times New Roman" w:eastAsia="Times New Roman" w:hAnsi="Times New Roman" w:cs="Times New Roman"/>
-          <w:sz w:val="24"/>
-          <w:szCs w:val="24"/>
-          <w:shd w:val="clear" w:color="auto" w:fill="FFFFFF"/>
-        </w:rPr>
-        <w:t xml:space="preserve"> 24</w:t>
-      </w:r>
-    </w:p>
-    <w:p>
-      <w:pPr>
-        <w:spacing w:after="0" w:line="480" w:lineRule="auto"/>
-        <w:ind w:firstLine="720"/>
-        <w:rPr>
-          <w:rFonts w:ascii="Times New Roman" w:eastAsia="Times New Roman" w:hAnsi="Times New Roman" w:cs="Times New Roman"/>
-          <w:sz w:val="24"/>
-          <w:szCs w:val="24"/>
-          <w:shd w:val="clear" w:color="auto" w:fill="FFFFFF"/>
-        </w:rPr>
-      </w:pPr>
-      <w:r>
-        <w:rPr>
-          <w:rFonts w:ascii="Times New Roman" w:eastAsia="Times New Roman" w:hAnsi="Times New Roman" w:cs="Times New Roman"/>
-          <w:sz w:val="24"/>
-          <w:szCs w:val="24"/>
-          <w:shd w:val="clear" w:color="auto" w:fill="FFFFFF"/>
-        </w:rPr>
-        <w:t xml:space="preserve">Remove from </w:t>
-      </w:r>
-      <w:r>
-        <w:rPr>
-          <w:rFonts w:ascii="Times New Roman" w:eastAsia="Times New Roman" w:hAnsi="Times New Roman" w:cs="Times New Roman"/>
-          <w:sz w:val="24"/>
-          <w:szCs w:val="24"/>
-          <w:shd w:val="clear" w:color="auto" w:fill="FFFFFF"/>
-        </w:rPr>
-        <w:t>Stocks Owned List</w:t>
-      </w:r>
-      <w:r>
-        <w:rPr>
-          <w:rFonts w:ascii="Times New Roman" w:eastAsia="Times New Roman" w:hAnsi="Times New Roman" w:cs="Times New Roman"/>
-          <w:sz w:val="24"/>
-          <w:szCs w:val="24"/>
-          <w:shd w:val="clear" w:color="auto" w:fill="FFFFFF"/>
-        </w:rPr>
-        <w:t xml:space="preserve">............................................................................... </w:t>
-      </w:r>
-      <w:proofErr w:type="spellStart"/>
-      <w:r>
-        <w:rPr>
-          <w:rFonts w:ascii="Times New Roman" w:eastAsia="Times New Roman" w:hAnsi="Times New Roman" w:cs="Times New Roman"/>
-          <w:sz w:val="24"/>
-          <w:szCs w:val="24"/>
-          <w:shd w:val="clear" w:color="auto" w:fill="FFFFFF"/>
-        </w:rPr>
-        <w:t>pg</w:t>
-      </w:r>
-      <w:proofErr w:type="spellEnd"/>
-      <w:r>
-        <w:rPr>
-          <w:rFonts w:ascii="Times New Roman" w:eastAsia="Times New Roman" w:hAnsi="Times New Roman" w:cs="Times New Roman"/>
-          <w:sz w:val="24"/>
-          <w:szCs w:val="24"/>
-          <w:shd w:val="clear" w:color="auto" w:fill="FFFFFF"/>
-        </w:rPr>
-        <w:t xml:space="preserve"> 25</w:t>
-      </w:r>
-    </w:p>
-    <w:p>
-      <w:pPr>
-        <w:spacing w:after="0" w:line="480" w:lineRule="auto"/>
-        <w:ind w:firstLine="720"/>
-        <w:rPr>
-          <w:rFonts w:ascii="Times New Roman" w:eastAsia="Times New Roman" w:hAnsi="Times New Roman" w:cs="Times New Roman"/>
-          <w:sz w:val="24"/>
-          <w:szCs w:val="24"/>
-        </w:rPr>
-      </w:pPr>
-      <w:r>
-        <w:rPr>
-          <w:rFonts w:ascii="Times New Roman" w:eastAsia="Times New Roman" w:hAnsi="Times New Roman" w:cs="Times New Roman"/>
-          <w:sz w:val="24"/>
-          <w:szCs w:val="24"/>
-          <w:shd w:val="clear" w:color="auto" w:fill="FFFFFF"/>
-        </w:rPr>
-        <w:t xml:space="preserve">View Individual Stock Page....................................................................................... </w:t>
-      </w:r>
-      <w:proofErr w:type="spellStart"/>
-      <w:r>
-        <w:rPr>
-          <w:rFonts w:ascii="Times New Roman" w:eastAsia="Times New Roman" w:hAnsi="Times New Roman" w:cs="Times New Roman"/>
-          <w:sz w:val="24"/>
-          <w:szCs w:val="24"/>
-          <w:shd w:val="clear" w:color="auto" w:fill="FFFFFF"/>
-        </w:rPr>
-        <w:t>pg</w:t>
-      </w:r>
-      <w:proofErr w:type="spellEnd"/>
-      <w:r>
-        <w:rPr>
-          <w:rFonts w:ascii="Times New Roman" w:eastAsia="Times New Roman" w:hAnsi="Times New Roman" w:cs="Times New Roman"/>
-          <w:sz w:val="24"/>
-          <w:szCs w:val="24"/>
-          <w:shd w:val="clear" w:color="auto" w:fill="FFFFFF"/>
-        </w:rPr>
-        <w:t xml:space="preserve"> 26</w:t>
-      </w:r>
-    </w:p>
-    <w:p>
-      <w:pPr>
-        <w:spacing w:after="0" w:line="480" w:lineRule="auto"/>
-        <w:ind w:firstLine="720"/>
-        <w:rPr>
-          <w:rFonts w:ascii="Times New Roman" w:eastAsia="Times New Roman" w:hAnsi="Times New Roman" w:cs="Times New Roman"/>
-          <w:sz w:val="24"/>
-          <w:szCs w:val="24"/>
-        </w:rPr>
-      </w:pPr>
-    </w:p>
-    <w:p>
-      <w:pPr>
-        <w:spacing w:after="0" w:line="480" w:lineRule="auto"/>
-        <w:ind w:firstLine="720"/>
-        <w:rPr>
-          <w:rFonts w:ascii="Times New Roman" w:eastAsia="Times New Roman" w:hAnsi="Times New Roman" w:cs="Times New Roman"/>
-          <w:sz w:val="24"/>
-          <w:szCs w:val="24"/>
-          <w:shd w:val="clear" w:color="auto" w:fill="FFFFFF"/>
-        </w:rPr>
-      </w:pPr>
-    </w:p>
-    <w:p>
-      <w:pPr>
-        <w:spacing w:after="0" w:line="480" w:lineRule="auto"/>
-        <w:ind w:firstLine="720"/>
-        <w:rPr>
-          <w:rFonts w:ascii="Times New Roman" w:eastAsia="Times New Roman" w:hAnsi="Times New Roman" w:cs="Times New Roman"/>
-          <w:sz w:val="24"/>
-          <w:szCs w:val="24"/>
-        </w:rPr>
-      </w:pPr>
-    </w:p>
-    <w:p>
-      <w:pPr>
-        <w:spacing w:after="0" w:line="480" w:lineRule="auto"/>
-        <w:ind w:firstLine="720"/>
-        <w:rPr>
-          <w:rFonts w:ascii="Times New Roman" w:eastAsia="Times New Roman" w:hAnsi="Times New Roman" w:cs="Times New Roman"/>
-          <w:sz w:val="24"/>
-          <w:szCs w:val="24"/>
-        </w:rPr>
-      </w:pPr>
-    </w:p>
-    <w:p>
-      <w:pPr>
-        <w:spacing w:after="0" w:line="480" w:lineRule="auto"/>
-        <w:ind w:firstLine="720"/>
-        <w:rPr>
-          <w:rFonts w:ascii="Times New Roman" w:eastAsia="Times New Roman" w:hAnsi="Times New Roman" w:cs="Times New Roman"/>
-          <w:sz w:val="24"/>
-          <w:szCs w:val="24"/>
-        </w:rPr>
-      </w:pPr>
-      <w:r>
-        <w:rPr>
-          <w:rFonts w:ascii="Times New Roman" w:eastAsia="Times New Roman" w:hAnsi="Times New Roman" w:cs="Times New Roman"/>
-          <w:sz w:val="24"/>
-          <w:szCs w:val="24"/>
-          <w:shd w:val="clear" w:color="auto" w:fill="FFFFFF"/>
-        </w:rPr>
-        <w:t>Add to Watchlist................................................................................................</w:t>
-      </w:r>
-      <w:r>
-        <w:rPr>
-          <w:rFonts w:ascii="Times New Roman" w:eastAsia="Times New Roman" w:hAnsi="Times New Roman" w:cs="Times New Roman"/>
-          <w:sz w:val="24"/>
-          <w:szCs w:val="24"/>
-          <w:shd w:val="clear" w:color="auto" w:fill="FFFFFF"/>
-        </w:rPr>
-        <w:t>..</w:t>
-      </w:r>
-      <w:r>
-        <w:rPr>
-          <w:rFonts w:ascii="Times New Roman" w:eastAsia="Times New Roman" w:hAnsi="Times New Roman" w:cs="Times New Roman"/>
-          <w:sz w:val="24"/>
-          <w:szCs w:val="24"/>
-          <w:shd w:val="clear" w:color="auto" w:fill="FFFFFF"/>
-        </w:rPr>
-        <w:t xml:space="preserve">........ </w:t>
-      </w:r>
-      <w:proofErr w:type="spellStart"/>
-      <w:r>
-        <w:rPr>
-          <w:rFonts w:ascii="Times New Roman" w:eastAsia="Times New Roman" w:hAnsi="Times New Roman" w:cs="Times New Roman"/>
-          <w:sz w:val="24"/>
-          <w:szCs w:val="24"/>
-          <w:shd w:val="clear" w:color="auto" w:fill="FFFFFF"/>
-        </w:rPr>
-        <w:t>pg</w:t>
-      </w:r>
-      <w:proofErr w:type="spellEnd"/>
-      <w:r>
-        <w:rPr>
-          <w:rFonts w:ascii="Times New Roman" w:eastAsia="Times New Roman" w:hAnsi="Times New Roman" w:cs="Times New Roman"/>
-          <w:sz w:val="24"/>
-          <w:szCs w:val="24"/>
-          <w:shd w:val="clear" w:color="auto" w:fill="FFFFFF"/>
-        </w:rPr>
-        <w:t xml:space="preserve"> 28</w:t>
-      </w:r>
-    </w:p>
-    <w:p>
-      <w:pPr>
-        <w:spacing w:after="0" w:line="480" w:lineRule="auto"/>
-        <w:ind w:firstLine="720"/>
-        <w:rPr>
-          <w:rFonts w:ascii="Times New Roman" w:eastAsia="Times New Roman" w:hAnsi="Times New Roman" w:cs="Times New Roman"/>
-          <w:sz w:val="24"/>
-          <w:szCs w:val="24"/>
-        </w:rPr>
-      </w:pPr>
-      <w:r>
-        <w:rPr>
-          <w:rFonts w:ascii="Times New Roman" w:eastAsia="Times New Roman" w:hAnsi="Times New Roman" w:cs="Times New Roman"/>
-          <w:sz w:val="24"/>
-          <w:szCs w:val="24"/>
-          <w:shd w:val="clear" w:color="auto" w:fill="FFFFFF"/>
-        </w:rPr>
-        <w:t xml:space="preserve">Add to </w:t>
-      </w:r>
-      <w:r>
-        <w:rPr>
-          <w:rFonts w:ascii="Times New Roman" w:eastAsia="Times New Roman" w:hAnsi="Times New Roman" w:cs="Times New Roman"/>
-          <w:sz w:val="24"/>
-          <w:szCs w:val="24"/>
-          <w:shd w:val="clear" w:color="auto" w:fill="FFFFFF"/>
-        </w:rPr>
-        <w:t>Stocks Owned List.</w:t>
-      </w:r>
-      <w:r>
-        <w:rPr>
-          <w:rFonts w:ascii="Times New Roman" w:eastAsia="Times New Roman" w:hAnsi="Times New Roman" w:cs="Times New Roman"/>
-          <w:sz w:val="24"/>
-          <w:szCs w:val="24"/>
-          <w:shd w:val="clear" w:color="auto" w:fill="FFFFFF"/>
-        </w:rPr>
-        <w:t>...............................................................................</w:t>
-      </w:r>
-      <w:r>
-        <w:rPr>
-          <w:rFonts w:ascii="Times New Roman" w:eastAsia="Times New Roman" w:hAnsi="Times New Roman" w:cs="Times New Roman"/>
-          <w:sz w:val="24"/>
-          <w:szCs w:val="24"/>
-          <w:shd w:val="clear" w:color="auto" w:fill="FFFFFF"/>
-        </w:rPr>
-        <w:t>..</w:t>
-      </w:r>
-      <w:r>
-        <w:rPr>
-          <w:rFonts w:ascii="Times New Roman" w:eastAsia="Times New Roman" w:hAnsi="Times New Roman" w:cs="Times New Roman"/>
-          <w:sz w:val="24"/>
-          <w:szCs w:val="24"/>
-          <w:shd w:val="clear" w:color="auto" w:fill="FFFFFF"/>
-        </w:rPr>
-        <w:t xml:space="preserve">......... </w:t>
-      </w:r>
-      <w:proofErr w:type="spellStart"/>
-      <w:r>
-        <w:rPr>
-          <w:rFonts w:ascii="Times New Roman" w:eastAsia="Times New Roman" w:hAnsi="Times New Roman" w:cs="Times New Roman"/>
-          <w:sz w:val="24"/>
-          <w:szCs w:val="24"/>
-          <w:shd w:val="clear" w:color="auto" w:fill="FFFFFF"/>
-        </w:rPr>
-        <w:t>pg</w:t>
-      </w:r>
-      <w:proofErr w:type="spellEnd"/>
-      <w:r>
-        <w:rPr>
-          <w:rFonts w:ascii="Times New Roman" w:eastAsia="Times New Roman" w:hAnsi="Times New Roman" w:cs="Times New Roman"/>
-          <w:sz w:val="24"/>
-          <w:szCs w:val="24"/>
-          <w:shd w:val="clear" w:color="auto" w:fill="FFFFFF"/>
-        </w:rPr>
-        <w:t xml:space="preserve"> </w:t>
-      </w:r>
-      <w:r>
-        <w:rPr>
-          <w:rFonts w:ascii="Times New Roman" w:eastAsia="Times New Roman" w:hAnsi="Times New Roman" w:cs="Times New Roman"/>
-          <w:sz w:val="24"/>
-          <w:szCs w:val="24"/>
-          <w:shd w:val="clear" w:color="auto" w:fill="FFFFFF"/>
-        </w:rPr>
         <w:t>29</w:t>
       </w:r>
     </w:p>
@@ -1695,6 +1535,7 @@
           <w:szCs w:val="24"/>
           <w:shd w:val="clear" w:color="auto" w:fill="FFFFFF"/>
         </w:rPr>
+        <w:lastRenderedPageBreak/>
         <w:t>Schedule Gantt Chart..........................................................................................</w:t>
       </w:r>
       <w:r>
@@ -2115,7 +1956,17 @@
           <w:szCs w:val="24"/>
           <w:shd w:val="clear" w:color="auto" w:fill="FFFFFF"/>
         </w:rPr>
-        <w:t xml:space="preserve"> through the easy to find logout button at the top of the Navigation Slider</w:t>
+        <w:t xml:space="preserve"> through the easy to find logout button at the top of the </w:t>
+      </w:r>
+      <w:r>
+        <w:rPr>
+          <w:rFonts w:ascii="Times New Roman" w:eastAsia="Times New Roman" w:hAnsi="Times New Roman" w:cs="Times New Roman"/>
+          <w:color w:val="222222"/>
+          <w:sz w:val="24"/>
+          <w:szCs w:val="24"/>
+          <w:shd w:val="clear" w:color="auto" w:fill="FFFFFF"/>
+        </w:rPr>
+        <w:t>webpage</w:t>
       </w:r>
       <w:r>
         <w:rPr>
@@ -3328,7 +3179,7 @@
           <w:szCs w:val="24"/>
           <w:shd w:val="clear" w:color="auto" w:fill="FFFFFF"/>
         </w:rPr>
-        <w:t xml:space="preserve">firebase database with password, currency code, phone number and email. </w:t>
+        <w:t xml:space="preserve">firebase database with password, phone number and email. </w:t>
       </w:r>
     </w:p>
     <w:p>
@@ -3517,17 +3368,7 @@
           <w:sz w:val="24"/>
           <w:szCs w:val="24"/>
         </w:rPr>
-        <w:lastRenderedPageBreak/>
-        <w:t xml:space="preserve">User does not </w:t>
-      </w:r>
-      <w:r>
-        <w:rPr>
-          <w:rFonts w:ascii="Times New Roman" w:eastAsia="Times New Roman" w:hAnsi="Times New Roman" w:cs="Times New Roman"/>
-          <w:color w:val="222222"/>
-          <w:sz w:val="24"/>
-          <w:szCs w:val="24"/>
-        </w:rPr>
-        <w:t>enter a valid email address</w:t>
+        <w:t>Please enter a valid email address</w:t>
       </w:r>
       <w:r>
         <w:rPr>
@@ -3580,16 +3421,8 @@
           <w:sz w:val="24"/>
           <w:szCs w:val="24"/>
         </w:rPr>
-        <w:t xml:space="preserve">User enters </w:t>
-      </w:r>
-      <w:r>
-        <w:rPr>
-          <w:rFonts w:ascii="Times New Roman" w:eastAsia="Times New Roman" w:hAnsi="Times New Roman" w:cs="Times New Roman"/>
-          <w:color w:val="222222"/>
-          <w:sz w:val="24"/>
-          <w:szCs w:val="24"/>
-        </w:rPr>
-        <w:t>invalid password.</w:t>
+        <w:lastRenderedPageBreak/>
+        <w:t>Please enter a valid password</w:t>
       </w:r>
       <w:r>
         <w:rPr>
@@ -3599,6 +3432,76 @@
           <w:szCs w:val="24"/>
         </w:rPr>
         <w:t xml:space="preserve">: Message 2 is displayed underneath the email field. </w:t>
+      </w:r>
+    </w:p>
+    <w:p>
+      <w:pPr>
+        <w:numPr>
+          <w:ilvl w:val="0"/>
+          <w:numId w:val="4"/>
+        </w:numPr>
+        <w:shd w:val="clear" w:color="auto" w:fill="FFFFFF"/>
+        <w:spacing w:after="0" w:line="480" w:lineRule="auto"/>
+        <w:textAlignment w:val="baseline"/>
+        <w:rPr>
+          <w:rFonts w:ascii="Times New Roman" w:eastAsia="Times New Roman" w:hAnsi="Times New Roman" w:cs="Times New Roman"/>
+          <w:color w:val="222222"/>
+          <w:sz w:val="24"/>
+          <w:szCs w:val="24"/>
+        </w:rPr>
+      </w:pPr>
+      <w:r>
+        <w:rPr>
+          <w:rFonts w:ascii="Times New Roman" w:eastAsia="Times New Roman" w:hAnsi="Times New Roman" w:cs="Times New Roman"/>
+          <w:color w:val="222222"/>
+          <w:sz w:val="24"/>
+          <w:szCs w:val="24"/>
+        </w:rPr>
+        <w:t xml:space="preserve">Please enter a valid phone number: </w:t>
+      </w:r>
+      <w:r>
+        <w:rPr>
+          <w:rFonts w:ascii="Times New Roman" w:eastAsia="Times New Roman" w:hAnsi="Times New Roman" w:cs="Times New Roman"/>
+          <w:color w:val="222222"/>
+          <w:sz w:val="24"/>
+          <w:szCs w:val="24"/>
+        </w:rPr>
+        <w:t>Message 24 is displayed underneath the phone number field.</w:t>
+      </w:r>
+    </w:p>
+    <w:p>
+      <w:pPr>
+        <w:numPr>
+          <w:ilvl w:val="0"/>
+          <w:numId w:val="4"/>
+        </w:numPr>
+        <w:shd w:val="clear" w:color="auto" w:fill="FFFFFF"/>
+        <w:spacing w:after="0" w:line="480" w:lineRule="auto"/>
+        <w:textAlignment w:val="baseline"/>
+        <w:rPr>
+          <w:rFonts w:ascii="Times New Roman" w:eastAsia="Times New Roman" w:hAnsi="Times New Roman" w:cs="Times New Roman"/>
+          <w:color w:val="222222"/>
+          <w:sz w:val="24"/>
+          <w:szCs w:val="24"/>
+        </w:rPr>
+      </w:pPr>
+      <w:r>
+        <w:rPr>
+          <w:rFonts w:ascii="Times New Roman" w:eastAsia="Times New Roman" w:hAnsi="Times New Roman" w:cs="Times New Roman"/>
+          <w:color w:val="222222"/>
+          <w:sz w:val="24"/>
+          <w:szCs w:val="24"/>
+        </w:rPr>
+        <w:t xml:space="preserve">Pleaser enter a valid first and last name: </w:t>
+      </w:r>
+      <w:r>
+        <w:rPr>
+          <w:rFonts w:ascii="Times New Roman" w:eastAsia="Times New Roman" w:hAnsi="Times New Roman" w:cs="Times New Roman"/>
+          <w:color w:val="222222"/>
+          <w:sz w:val="24"/>
+          <w:szCs w:val="24"/>
+        </w:rPr>
+        <w:t xml:space="preserve">Message 25 is displayed </w:t>
       </w:r>
     </w:p>
     <w:p>
@@ -4189,34 +4092,29 @@
           <w:szCs w:val="24"/>
           <w:shd w:val="clear" w:color="auto" w:fill="FFFFFF"/>
         </w:rPr>
-        <w:t>: Message 6 is displayed if user enters the wrong username or password into the Stock App and an error is displayed asking user to re-enter username or password. If the user gets the username or password wrong five times, they are asked to enter email to reset the password.</w:t>
-      </w:r>
-    </w:p>
-    <w:p>
-      <w:pPr>
-        <w:numPr>
-          <w:ilvl w:val="0"/>
-          <w:numId w:val="6"/>
-        </w:numPr>
-        <w:shd w:val="clear" w:color="auto" w:fill="FFFFFF"/>
-        <w:spacing w:after="0" w:line="480" w:lineRule="auto"/>
-        <w:textAlignment w:val="baseline"/>
-        <w:rPr>
-          <w:rFonts w:ascii="Times New Roman" w:eastAsia="Times New Roman" w:hAnsi="Times New Roman" w:cs="Times New Roman"/>
-          <w:color w:val="222222"/>
-          <w:sz w:val="24"/>
-          <w:szCs w:val="24"/>
-        </w:rPr>
-      </w:pPr>
-      <w:r>
-        <w:rPr>
-          <w:rFonts w:ascii="Times New Roman" w:eastAsia="Times New Roman" w:hAnsi="Times New Roman" w:cs="Times New Roman"/>
-          <w:color w:val="222222"/>
-          <w:sz w:val="24"/>
-          <w:szCs w:val="24"/>
-          <w:shd w:val="clear" w:color="auto" w:fill="FFFFFF"/>
-        </w:rPr>
-        <w:t>Email is invalid: Message 1 is displayed if the user enters an invalid email.</w:t>
+        <w:t xml:space="preserve">: Message </w:t>
+      </w:r>
+      <w:r>
+        <w:rPr>
+          <w:rFonts w:ascii="Times New Roman" w:eastAsia="Times New Roman" w:hAnsi="Times New Roman" w:cs="Times New Roman"/>
+          <w:color w:val="222222"/>
+          <w:sz w:val="24"/>
+          <w:szCs w:val="24"/>
+          <w:shd w:val="clear" w:color="auto" w:fill="FFFFFF"/>
+        </w:rPr>
+        <w:t>4</w:t>
+      </w:r>
+      <w:bookmarkStart w:id="0" w:name="_GoBack"/>
+      <w:bookmarkEnd w:id="0"/>
+      <w:r>
+        <w:rPr>
+          <w:rFonts w:ascii="Times New Roman" w:eastAsia="Times New Roman" w:hAnsi="Times New Roman" w:cs="Times New Roman"/>
+          <w:color w:val="222222"/>
+          <w:sz w:val="24"/>
+          <w:szCs w:val="24"/>
+          <w:shd w:val="clear" w:color="auto" w:fill="FFFFFF"/>
+        </w:rPr>
+        <w:t xml:space="preserve"> is displayed if user enters the wrong username or password into the Stock App and an error is displayed asking user to re-enter username or password. If the user gets the username or password wrong five times, they are asked to enter email to reset the password.</w:t>
       </w:r>
     </w:p>
     <w:p>
@@ -4318,50 +4216,50 @@
           <w:szCs w:val="24"/>
           <w:shd w:val="clear" w:color="auto" w:fill="FFFFFF"/>
         </w:rPr>
+        <w:t xml:space="preserve">Open Issues: No open issues </w:t>
+      </w:r>
+      <w:proofErr w:type="gramStart"/>
+      <w:r>
+        <w:rPr>
+          <w:rFonts w:ascii="Times New Roman" w:eastAsia="Times New Roman" w:hAnsi="Times New Roman" w:cs="Times New Roman"/>
+          <w:color w:val="222222"/>
+          <w:sz w:val="24"/>
+          <w:szCs w:val="24"/>
+          <w:shd w:val="clear" w:color="auto" w:fill="FFFFFF"/>
+        </w:rPr>
+        <w:t>at this time</w:t>
+      </w:r>
+      <w:proofErr w:type="gramEnd"/>
+      <w:r>
+        <w:rPr>
+          <w:rFonts w:ascii="Times New Roman" w:eastAsia="Times New Roman" w:hAnsi="Times New Roman" w:cs="Times New Roman"/>
+          <w:color w:val="222222"/>
+          <w:sz w:val="24"/>
+          <w:szCs w:val="24"/>
+          <w:shd w:val="clear" w:color="auto" w:fill="FFFFFF"/>
+        </w:rPr>
+        <w:t>.</w:t>
+      </w:r>
+    </w:p>
+    <w:p>
+      <w:pPr>
+        <w:rPr>
+          <w:rFonts w:ascii="Times New Roman" w:eastAsia="Times New Roman" w:hAnsi="Times New Roman" w:cs="Times New Roman"/>
+          <w:color w:val="222222"/>
+          <w:sz w:val="24"/>
+          <w:szCs w:val="24"/>
+          <w:shd w:val="clear" w:color="auto" w:fill="FFFFFF"/>
+        </w:rPr>
+      </w:pPr>
+      <w:r>
+        <w:rPr>
+          <w:rFonts w:ascii="Times New Roman" w:eastAsia="Times New Roman" w:hAnsi="Times New Roman" w:cs="Times New Roman"/>
+          <w:color w:val="222222"/>
+          <w:sz w:val="24"/>
+          <w:szCs w:val="24"/>
+          <w:shd w:val="clear" w:color="auto" w:fill="FFFFFF"/>
+        </w:rPr>
         <w:lastRenderedPageBreak/>
-        <w:t xml:space="preserve">Open Issues: No open issues </w:t>
-      </w:r>
-      <w:proofErr w:type="gramStart"/>
-      <w:r>
-        <w:rPr>
-          <w:rFonts w:ascii="Times New Roman" w:eastAsia="Times New Roman" w:hAnsi="Times New Roman" w:cs="Times New Roman"/>
-          <w:color w:val="222222"/>
-          <w:sz w:val="24"/>
-          <w:szCs w:val="24"/>
-          <w:shd w:val="clear" w:color="auto" w:fill="FFFFFF"/>
-        </w:rPr>
-        <w:t>at this time</w:t>
-      </w:r>
-      <w:proofErr w:type="gramEnd"/>
-      <w:r>
-        <w:rPr>
-          <w:rFonts w:ascii="Times New Roman" w:eastAsia="Times New Roman" w:hAnsi="Times New Roman" w:cs="Times New Roman"/>
-          <w:color w:val="222222"/>
-          <w:sz w:val="24"/>
-          <w:szCs w:val="24"/>
-          <w:shd w:val="clear" w:color="auto" w:fill="FFFFFF"/>
-        </w:rPr>
-        <w:t>.</w:t>
-      </w:r>
-    </w:p>
-    <w:p>
-      <w:pPr>
-        <w:rPr>
-          <w:rFonts w:ascii="Times New Roman" w:eastAsia="Times New Roman" w:hAnsi="Times New Roman" w:cs="Times New Roman"/>
-          <w:color w:val="222222"/>
-          <w:sz w:val="24"/>
-          <w:szCs w:val="24"/>
-          <w:shd w:val="clear" w:color="auto" w:fill="FFFFFF"/>
-        </w:rPr>
-      </w:pPr>
-      <w:r>
-        <w:rPr>
-          <w:rFonts w:ascii="Times New Roman" w:eastAsia="Times New Roman" w:hAnsi="Times New Roman" w:cs="Times New Roman"/>
-          <w:color w:val="222222"/>
-          <w:sz w:val="24"/>
-          <w:szCs w:val="24"/>
-          <w:shd w:val="clear" w:color="auto" w:fill="FFFFFF"/>
-        </w:rPr>
         <w:br w:type="page"/>
       </w:r>
     </w:p>
@@ -4547,77 +4445,17 @@
           <w:szCs w:val="24"/>
           <w:shd w:val="clear" w:color="auto" w:fill="FFFFFF"/>
         </w:rPr>
-        <w:t>V</w:t>
-      </w:r>
-      <w:r>
-        <w:rPr>
-          <w:rFonts w:ascii="Times New Roman" w:eastAsia="Times New Roman" w:hAnsi="Times New Roman" w:cs="Times New Roman"/>
-          <w:color w:val="222222"/>
-          <w:sz w:val="24"/>
-          <w:szCs w:val="24"/>
-          <w:shd w:val="clear" w:color="auto" w:fill="FFFFFF"/>
-        </w:rPr>
-        <w:t xml:space="preserve">iew </w:t>
-      </w:r>
-      <w:r>
-        <w:rPr>
-          <w:rFonts w:ascii="Times New Roman" w:eastAsia="Times New Roman" w:hAnsi="Times New Roman" w:cs="Times New Roman"/>
-          <w:color w:val="222222"/>
-          <w:sz w:val="24"/>
-          <w:szCs w:val="24"/>
-          <w:shd w:val="clear" w:color="auto" w:fill="FFFFFF"/>
-        </w:rPr>
-        <w:t>N</w:t>
-      </w:r>
-      <w:r>
-        <w:rPr>
-          <w:rFonts w:ascii="Times New Roman" w:eastAsia="Times New Roman" w:hAnsi="Times New Roman" w:cs="Times New Roman"/>
-          <w:color w:val="222222"/>
-          <w:sz w:val="24"/>
-          <w:szCs w:val="24"/>
-          <w:shd w:val="clear" w:color="auto" w:fill="FFFFFF"/>
-        </w:rPr>
-        <w:t xml:space="preserve">avigation </w:t>
-      </w:r>
-      <w:r>
-        <w:rPr>
-          <w:rFonts w:ascii="Times New Roman" w:eastAsia="Times New Roman" w:hAnsi="Times New Roman" w:cs="Times New Roman"/>
-          <w:color w:val="222222"/>
-          <w:sz w:val="24"/>
-          <w:szCs w:val="24"/>
-          <w:shd w:val="clear" w:color="auto" w:fill="FFFFFF"/>
-        </w:rPr>
-        <w:t>S</w:t>
-      </w:r>
-      <w:r>
-        <w:rPr>
-          <w:rFonts w:ascii="Times New Roman" w:eastAsia="Times New Roman" w:hAnsi="Times New Roman" w:cs="Times New Roman"/>
-          <w:color w:val="222222"/>
-          <w:sz w:val="24"/>
-          <w:szCs w:val="24"/>
-          <w:shd w:val="clear" w:color="auto" w:fill="FFFFFF"/>
-        </w:rPr>
-        <w:t xml:space="preserve">lider. (See </w:t>
-      </w:r>
-      <w:r>
-        <w:rPr>
-          <w:rFonts w:ascii="Times New Roman" w:eastAsia="Times New Roman" w:hAnsi="Times New Roman" w:cs="Times New Roman"/>
-          <w:color w:val="222222"/>
-          <w:sz w:val="24"/>
-          <w:szCs w:val="24"/>
-          <w:shd w:val="clear" w:color="auto" w:fill="FFFFFF"/>
-        </w:rPr>
-        <w:t>View Navigation Slider u</w:t>
-      </w:r>
-      <w:r>
-        <w:rPr>
-          <w:rFonts w:ascii="Times New Roman" w:eastAsia="Times New Roman" w:hAnsi="Times New Roman" w:cs="Times New Roman"/>
-          <w:color w:val="222222"/>
-          <w:sz w:val="24"/>
-          <w:szCs w:val="24"/>
-          <w:shd w:val="clear" w:color="auto" w:fill="FFFFFF"/>
-        </w:rPr>
-        <w:t>se case).</w:t>
+        <w:t>Webpage</w:t>
+      </w:r>
+      <w:r>
+        <w:rPr>
+          <w:rFonts w:ascii="Times New Roman" w:eastAsia="Times New Roman" w:hAnsi="Times New Roman" w:cs="Times New Roman"/>
+          <w:color w:val="222222"/>
+          <w:sz w:val="24"/>
+          <w:szCs w:val="24"/>
+          <w:shd w:val="clear" w:color="auto" w:fill="FFFFFF"/>
+        </w:rPr>
+        <w:t>.</w:t>
       </w:r>
     </w:p>
     <w:p>
@@ -4838,27 +4676,17 @@
           <w:szCs w:val="24"/>
           <w:shd w:val="clear" w:color="auto" w:fill="FFFFFF"/>
         </w:rPr>
-        <w:t>The application loads Infinite Scrolling Banner.</w:t>
-      </w:r>
-      <w:r>
-        <w:rPr>
-          <w:rFonts w:ascii="Times New Roman" w:eastAsia="Times New Roman" w:hAnsi="Times New Roman" w:cs="Times New Roman"/>
-          <w:color w:val="222222"/>
-          <w:sz w:val="24"/>
-          <w:szCs w:val="24"/>
-          <w:shd w:val="clear" w:color="auto" w:fill="FFFFFF"/>
-        </w:rPr>
-        <w:t xml:space="preserve"> </w:t>
-      </w:r>
-      <w:r>
-        <w:rPr>
-          <w:rFonts w:ascii="Times New Roman" w:eastAsia="Times New Roman" w:hAnsi="Times New Roman" w:cs="Times New Roman"/>
-          <w:color w:val="222222"/>
-          <w:sz w:val="24"/>
-          <w:szCs w:val="24"/>
-          <w:shd w:val="clear" w:color="auto" w:fill="FFFFFF"/>
-        </w:rPr>
-        <w:t>(See Infinite Scrolling Banner use case).</w:t>
+        <w:t xml:space="preserve">The application loads </w:t>
+      </w:r>
+      <w:r>
+        <w:rPr>
+          <w:rFonts w:ascii="Times New Roman" w:eastAsia="Times New Roman" w:hAnsi="Times New Roman" w:cs="Times New Roman"/>
+          <w:color w:val="222222"/>
+          <w:sz w:val="24"/>
+          <w:szCs w:val="24"/>
+          <w:shd w:val="clear" w:color="auto" w:fill="FFFFFF"/>
+        </w:rPr>
+        <w:t>Webpage.</w:t>
       </w:r>
     </w:p>
     <w:p>
@@ -5193,7 +5021,27 @@
           <w:szCs w:val="24"/>
           <w:shd w:val="clear" w:color="auto" w:fill="FFFFFF"/>
         </w:rPr>
-        <w:t xml:space="preserve"> the Navigation Slider.</w:t>
+        <w:t xml:space="preserve"> the </w:t>
+      </w:r>
+      <w:r>
+        <w:rPr>
+          <w:rFonts w:ascii="Times New Roman" w:eastAsia="Times New Roman" w:hAnsi="Times New Roman" w:cs="Times New Roman"/>
+          <w:color w:val="222222"/>
+          <w:sz w:val="24"/>
+          <w:szCs w:val="24"/>
+          <w:shd w:val="clear" w:color="auto" w:fill="FFFFFF"/>
+        </w:rPr>
+        <w:t>Webpage</w:t>
+      </w:r>
+      <w:r>
+        <w:rPr>
+          <w:rFonts w:ascii="Times New Roman" w:eastAsia="Times New Roman" w:hAnsi="Times New Roman" w:cs="Times New Roman"/>
+          <w:color w:val="222222"/>
+          <w:sz w:val="24"/>
+          <w:szCs w:val="24"/>
+          <w:shd w:val="clear" w:color="auto" w:fill="FFFFFF"/>
+        </w:rPr>
+        <w:t>.</w:t>
       </w:r>
     </w:p>
     <w:p>
@@ -5240,7 +5088,17 @@
           <w:szCs w:val="24"/>
           <w:shd w:val="clear" w:color="auto" w:fill="FFFFFF"/>
         </w:rPr>
-        <w:t>User observes logout button on the View Navigation Slider use case</w:t>
+        <w:t xml:space="preserve">User observes logout button on the </w:t>
+      </w:r>
+      <w:r>
+        <w:rPr>
+          <w:rFonts w:ascii="Times New Roman" w:eastAsia="Times New Roman" w:hAnsi="Times New Roman" w:cs="Times New Roman"/>
+          <w:color w:val="222222"/>
+          <w:sz w:val="24"/>
+          <w:szCs w:val="24"/>
+          <w:shd w:val="clear" w:color="auto" w:fill="FFFFFF"/>
+        </w:rPr>
+        <w:t>Webpage</w:t>
       </w:r>
       <w:r>
         <w:rPr>
@@ -6284,154 +6142,24 @@
     </w:p>
     <w:p>
       <w:pPr>
-        <w:spacing w:after="0" w:line="480" w:lineRule="auto"/>
-        <w:rPr>
-          <w:rFonts w:ascii="Times New Roman" w:eastAsia="Times New Roman" w:hAnsi="Times New Roman" w:cs="Times New Roman"/>
-          <w:sz w:val="24"/>
-          <w:szCs w:val="24"/>
-        </w:rPr>
-      </w:pPr>
-      <w:r>
-        <w:rPr>
-          <w:rFonts w:ascii="Times New Roman" w:eastAsia="Times New Roman" w:hAnsi="Times New Roman" w:cs="Times New Roman"/>
-          <w:color w:val="222222"/>
-          <w:sz w:val="24"/>
-          <w:szCs w:val="24"/>
-          <w:shd w:val="clear" w:color="auto" w:fill="FFFFFF"/>
-        </w:rPr>
-        <w:lastRenderedPageBreak/>
-        <w:t>Use Case: Calculate Price Alert</w:t>
-      </w:r>
-    </w:p>
-    <w:p>
-      <w:pPr>
-        <w:spacing w:after="0" w:line="480" w:lineRule="auto"/>
-        <w:rPr>
-          <w:rFonts w:ascii="Times New Roman" w:eastAsia="Times New Roman" w:hAnsi="Times New Roman" w:cs="Times New Roman"/>
-          <w:sz w:val="24"/>
-          <w:szCs w:val="24"/>
-        </w:rPr>
-      </w:pPr>
-      <w:r>
-        <w:rPr>
-          <w:rFonts w:ascii="Times New Roman" w:eastAsia="Times New Roman" w:hAnsi="Times New Roman" w:cs="Times New Roman"/>
-          <w:color w:val="222222"/>
-          <w:sz w:val="24"/>
-          <w:szCs w:val="24"/>
-          <w:shd w:val="clear" w:color="auto" w:fill="FFFFFF"/>
-        </w:rPr>
-        <w:t>Primary Actor: User</w:t>
-      </w:r>
-    </w:p>
-    <w:p>
-      <w:pPr>
-        <w:spacing w:after="0" w:line="480" w:lineRule="auto"/>
-        <w:rPr>
-          <w:rFonts w:ascii="Times New Roman" w:eastAsia="Times New Roman" w:hAnsi="Times New Roman" w:cs="Times New Roman"/>
-          <w:sz w:val="24"/>
-          <w:szCs w:val="24"/>
-        </w:rPr>
-      </w:pPr>
-      <w:r>
-        <w:rPr>
-          <w:rFonts w:ascii="Times New Roman" w:eastAsia="Times New Roman" w:hAnsi="Times New Roman" w:cs="Times New Roman"/>
-          <w:color w:val="222222"/>
-          <w:sz w:val="24"/>
-          <w:szCs w:val="24"/>
-          <w:shd w:val="clear" w:color="auto" w:fill="FFFFFF"/>
-        </w:rPr>
-        <w:t>Goal in Context: To calculate how much the User’s stock price fluctuated and send the User an automated alert.</w:t>
-      </w:r>
-    </w:p>
-    <w:p>
-      <w:pPr>
-        <w:spacing w:after="0" w:line="480" w:lineRule="auto"/>
-        <w:rPr>
-          <w:rFonts w:ascii="Times New Roman" w:eastAsia="Times New Roman" w:hAnsi="Times New Roman" w:cs="Times New Roman"/>
-          <w:sz w:val="24"/>
-          <w:szCs w:val="24"/>
-        </w:rPr>
-      </w:pPr>
-      <w:r>
-        <w:rPr>
-          <w:rFonts w:ascii="Times New Roman" w:eastAsia="Times New Roman" w:hAnsi="Times New Roman" w:cs="Times New Roman"/>
-          <w:color w:val="222222"/>
-          <w:sz w:val="24"/>
-          <w:szCs w:val="24"/>
-          <w:shd w:val="clear" w:color="auto" w:fill="FFFFFF"/>
-        </w:rPr>
-        <w:t xml:space="preserve">Trigger: When the </w:t>
-      </w:r>
-      <w:r>
-        <w:rPr>
-          <w:rFonts w:ascii="Times New Roman" w:eastAsia="Times New Roman" w:hAnsi="Times New Roman" w:cs="Times New Roman"/>
-          <w:color w:val="222222"/>
-          <w:sz w:val="24"/>
-          <w:szCs w:val="24"/>
-          <w:shd w:val="clear" w:color="auto" w:fill="FFFFFF"/>
-        </w:rPr>
-        <w:t>u</w:t>
-      </w:r>
-      <w:r>
-        <w:rPr>
-          <w:rFonts w:ascii="Times New Roman" w:eastAsia="Times New Roman" w:hAnsi="Times New Roman" w:cs="Times New Roman"/>
-          <w:color w:val="222222"/>
-          <w:sz w:val="24"/>
-          <w:szCs w:val="24"/>
-          <w:shd w:val="clear" w:color="auto" w:fill="FFFFFF"/>
-        </w:rPr>
-        <w:t xml:space="preserve">ser’s </w:t>
-      </w:r>
-      <w:r>
-        <w:rPr>
-          <w:rFonts w:ascii="Times New Roman" w:eastAsia="Times New Roman" w:hAnsi="Times New Roman" w:cs="Times New Roman"/>
-          <w:color w:val="222222"/>
-          <w:sz w:val="24"/>
-          <w:szCs w:val="24"/>
-          <w:shd w:val="clear" w:color="auto" w:fill="FFFFFF"/>
-        </w:rPr>
-        <w:t>s</w:t>
-      </w:r>
-      <w:r>
-        <w:rPr>
-          <w:rFonts w:ascii="Times New Roman" w:eastAsia="Times New Roman" w:hAnsi="Times New Roman" w:cs="Times New Roman"/>
-          <w:color w:val="222222"/>
-          <w:sz w:val="24"/>
-          <w:szCs w:val="24"/>
-          <w:shd w:val="clear" w:color="auto" w:fill="FFFFFF"/>
-        </w:rPr>
-        <w:t xml:space="preserve">tock on </w:t>
-      </w:r>
-      <w:r>
-        <w:rPr>
-          <w:rFonts w:ascii="Times New Roman" w:eastAsia="Times New Roman" w:hAnsi="Times New Roman" w:cs="Times New Roman"/>
-          <w:color w:val="222222"/>
-          <w:sz w:val="24"/>
-          <w:szCs w:val="24"/>
-          <w:shd w:val="clear" w:color="auto" w:fill="FFFFFF"/>
-        </w:rPr>
-        <w:t>their</w:t>
-      </w:r>
-      <w:r>
-        <w:rPr>
-          <w:rFonts w:ascii="Times New Roman" w:eastAsia="Times New Roman" w:hAnsi="Times New Roman" w:cs="Times New Roman"/>
-          <w:color w:val="222222"/>
-          <w:sz w:val="24"/>
-          <w:szCs w:val="24"/>
-          <w:shd w:val="clear" w:color="auto" w:fill="FFFFFF"/>
-        </w:rPr>
-        <w:t xml:space="preserve"> watch list or </w:t>
-      </w:r>
-      <w:r>
-        <w:rPr>
-          <w:rFonts w:ascii="Times New Roman" w:eastAsia="Times New Roman" w:hAnsi="Times New Roman" w:cs="Times New Roman"/>
-          <w:color w:val="222222"/>
-          <w:sz w:val="24"/>
-          <w:szCs w:val="24"/>
-          <w:shd w:val="clear" w:color="auto" w:fill="FFFFFF"/>
-        </w:rPr>
-        <w:t>a stock on their stock owned list</w:t>
-      </w:r>
+        <w:rPr>
+          <w:rFonts w:ascii="Times New Roman" w:eastAsia="Times New Roman" w:hAnsi="Times New Roman" w:cs="Times New Roman"/>
+          <w:color w:val="222222"/>
+          <w:sz w:val="24"/>
+          <w:szCs w:val="24"/>
+          <w:shd w:val="clear" w:color="auto" w:fill="FFFFFF"/>
+        </w:rPr>
+      </w:pPr>
+    </w:p>
+    <w:p>
+      <w:pPr>
+        <w:spacing w:after="0" w:line="240" w:lineRule="auto"/>
+        <w:rPr>
+          <w:rFonts w:ascii="Times New Roman" w:eastAsia="Times New Roman" w:hAnsi="Times New Roman" w:cs="Times New Roman"/>
+          <w:sz w:val="24"/>
+          <w:szCs w:val="24"/>
+        </w:rPr>
+      </w:pPr>
       <w:r>
         <w:rPr>
           <w:rFonts w:ascii="Times New Roman" w:eastAsia="Times New Roman" w:hAnsi="Times New Roman" w:cs="Times New Roman"/>
@@ -6442,760 +6170,17 @@
         </w:rPr>
         <w:t xml:space="preserve"> </w:t>
       </w:r>
-      <w:r>
-        <w:rPr>
-          <w:rFonts w:ascii="Times New Roman" w:eastAsia="Times New Roman" w:hAnsi="Times New Roman" w:cs="Times New Roman"/>
-          <w:color w:val="222222"/>
-          <w:sz w:val="24"/>
-          <w:szCs w:val="24"/>
-          <w:shd w:val="clear" w:color="auto" w:fill="FFFFFF"/>
-        </w:rPr>
-        <w:t xml:space="preserve">goes </w:t>
-      </w:r>
-      <w:r>
-        <w:rPr>
-          <w:rFonts w:ascii="Times New Roman" w:eastAsia="Times New Roman" w:hAnsi="Times New Roman" w:cs="Times New Roman"/>
-          <w:color w:val="222222"/>
-          <w:sz w:val="24"/>
-          <w:szCs w:val="24"/>
-          <w:shd w:val="clear" w:color="auto" w:fill="FFFFFF"/>
-        </w:rPr>
-        <w:t>up/down a certain percentage.</w:t>
-      </w:r>
-    </w:p>
-    <w:p>
-      <w:pPr>
-        <w:spacing w:after="0" w:line="480" w:lineRule="auto"/>
-        <w:rPr>
-          <w:rFonts w:ascii="Times New Roman" w:eastAsia="Times New Roman" w:hAnsi="Times New Roman" w:cs="Times New Roman"/>
-          <w:sz w:val="24"/>
-          <w:szCs w:val="24"/>
-        </w:rPr>
-      </w:pPr>
-      <w:r>
-        <w:rPr>
-          <w:rFonts w:ascii="Times New Roman" w:eastAsia="Times New Roman" w:hAnsi="Times New Roman" w:cs="Times New Roman"/>
-          <w:color w:val="222222"/>
-          <w:sz w:val="24"/>
-          <w:szCs w:val="24"/>
-          <w:shd w:val="clear" w:color="auto" w:fill="FFFFFF"/>
-        </w:rPr>
-        <w:t>Scenario:</w:t>
-      </w:r>
-    </w:p>
-    <w:p>
-      <w:pPr>
-        <w:numPr>
-          <w:ilvl w:val="0"/>
-          <w:numId w:val="34"/>
-        </w:numPr>
-        <w:shd w:val="clear" w:color="auto" w:fill="FFFFFF"/>
-        <w:spacing w:after="0" w:line="480" w:lineRule="auto"/>
-        <w:textAlignment w:val="baseline"/>
-        <w:rPr>
-          <w:rFonts w:ascii="Times New Roman" w:eastAsia="Times New Roman" w:hAnsi="Times New Roman" w:cs="Times New Roman"/>
-          <w:color w:val="222222"/>
-          <w:sz w:val="24"/>
-          <w:szCs w:val="24"/>
-        </w:rPr>
-      </w:pPr>
-      <w:r>
-        <w:rPr>
-          <w:rFonts w:ascii="Times New Roman" w:eastAsia="Times New Roman" w:hAnsi="Times New Roman" w:cs="Times New Roman"/>
-          <w:color w:val="222222"/>
-          <w:sz w:val="24"/>
-          <w:szCs w:val="24"/>
-          <w:shd w:val="clear" w:color="auto" w:fill="FFFFFF"/>
-        </w:rPr>
-        <w:t>The software pulls information on the original stock price from the Firebase Database and compares it to the current listed stock price.</w:t>
-      </w:r>
-    </w:p>
-    <w:p>
-      <w:pPr>
-        <w:numPr>
-          <w:ilvl w:val="0"/>
-          <w:numId w:val="34"/>
-        </w:numPr>
-        <w:shd w:val="clear" w:color="auto" w:fill="FFFFFF"/>
-        <w:spacing w:after="0" w:line="480" w:lineRule="auto"/>
-        <w:textAlignment w:val="baseline"/>
-        <w:rPr>
-          <w:rFonts w:ascii="Times New Roman" w:eastAsia="Times New Roman" w:hAnsi="Times New Roman" w:cs="Times New Roman"/>
-          <w:color w:val="222222"/>
-          <w:sz w:val="24"/>
-          <w:szCs w:val="24"/>
-        </w:rPr>
-      </w:pPr>
-      <w:r>
-        <w:rPr>
-          <w:rFonts w:ascii="Times New Roman" w:eastAsia="Times New Roman" w:hAnsi="Times New Roman" w:cs="Times New Roman"/>
-          <w:color w:val="222222"/>
-          <w:sz w:val="24"/>
-          <w:szCs w:val="24"/>
-          <w:shd w:val="clear" w:color="auto" w:fill="FFFFFF"/>
-        </w:rPr>
-        <w:t>The current stock price is then pushed to the database as the new current price.</w:t>
-      </w:r>
-    </w:p>
-    <w:p>
-      <w:pPr>
-        <w:numPr>
-          <w:ilvl w:val="0"/>
-          <w:numId w:val="34"/>
-        </w:numPr>
-        <w:shd w:val="clear" w:color="auto" w:fill="FFFFFF"/>
-        <w:spacing w:after="0" w:line="480" w:lineRule="auto"/>
-        <w:textAlignment w:val="baseline"/>
-        <w:rPr>
-          <w:rFonts w:ascii="Times New Roman" w:eastAsia="Times New Roman" w:hAnsi="Times New Roman" w:cs="Times New Roman"/>
-          <w:color w:val="222222"/>
-          <w:sz w:val="24"/>
-          <w:szCs w:val="24"/>
-        </w:rPr>
-      </w:pPr>
-      <w:r>
-        <w:rPr>
-          <w:rFonts w:ascii="Times New Roman" w:eastAsia="Times New Roman" w:hAnsi="Times New Roman" w:cs="Times New Roman"/>
-          <w:color w:val="222222"/>
-          <w:sz w:val="24"/>
-          <w:szCs w:val="24"/>
-          <w:shd w:val="clear" w:color="auto" w:fill="FFFFFF"/>
-        </w:rPr>
-        <w:t xml:space="preserve">The application notices a percent increase/decrease in all stocks in the watchlist/stocks owned page. The percentage will be determined by the User in Settings by </w:t>
-      </w:r>
-      <w:proofErr w:type="gramStart"/>
-      <w:r>
-        <w:rPr>
-          <w:rFonts w:ascii="Times New Roman" w:eastAsia="Times New Roman" w:hAnsi="Times New Roman" w:cs="Times New Roman"/>
-          <w:color w:val="222222"/>
-          <w:sz w:val="24"/>
-          <w:szCs w:val="24"/>
-          <w:shd w:val="clear" w:color="auto" w:fill="FFFFFF"/>
-        </w:rPr>
-        <w:t>a</w:t>
-      </w:r>
-      <w:proofErr w:type="gramEnd"/>
-      <w:r>
-        <w:rPr>
-          <w:rFonts w:ascii="Times New Roman" w:eastAsia="Times New Roman" w:hAnsi="Times New Roman" w:cs="Times New Roman"/>
-          <w:color w:val="222222"/>
-          <w:sz w:val="24"/>
-          <w:szCs w:val="24"/>
-          <w:shd w:val="clear" w:color="auto" w:fill="FFFFFF"/>
-        </w:rPr>
-        <w:t xml:space="preserve"> upper and lower bound according to the user</w:t>
-      </w:r>
-      <w:r>
-        <w:rPr>
-          <w:rFonts w:ascii="Times New Roman" w:eastAsia="Times New Roman" w:hAnsi="Times New Roman" w:cs="Times New Roman"/>
-          <w:color w:val="222222"/>
-          <w:sz w:val="24"/>
-          <w:szCs w:val="24"/>
-          <w:shd w:val="clear" w:color="auto" w:fill="FFFFFF"/>
-        </w:rPr>
-        <w:t>’</w:t>
-      </w:r>
-      <w:r>
-        <w:rPr>
-          <w:rFonts w:ascii="Times New Roman" w:eastAsia="Times New Roman" w:hAnsi="Times New Roman" w:cs="Times New Roman"/>
-          <w:color w:val="222222"/>
-          <w:sz w:val="24"/>
-          <w:szCs w:val="24"/>
-          <w:shd w:val="clear" w:color="auto" w:fill="FFFFFF"/>
-        </w:rPr>
-        <w:t>s preference.</w:t>
-      </w:r>
-    </w:p>
-    <w:p>
-      <w:pPr>
-        <w:numPr>
-          <w:ilvl w:val="0"/>
-          <w:numId w:val="34"/>
-        </w:numPr>
-        <w:shd w:val="clear" w:color="auto" w:fill="FFFFFF"/>
-        <w:spacing w:after="0" w:line="480" w:lineRule="auto"/>
-        <w:textAlignment w:val="baseline"/>
-        <w:rPr>
-          <w:rFonts w:ascii="Times New Roman" w:eastAsia="Times New Roman" w:hAnsi="Times New Roman" w:cs="Times New Roman"/>
-          <w:color w:val="222222"/>
-          <w:sz w:val="24"/>
-          <w:szCs w:val="24"/>
-        </w:rPr>
-      </w:pPr>
-      <w:r>
-        <w:rPr>
-          <w:rFonts w:ascii="Times New Roman" w:eastAsia="Times New Roman" w:hAnsi="Times New Roman" w:cs="Times New Roman"/>
-          <w:color w:val="222222"/>
-          <w:sz w:val="24"/>
-          <w:szCs w:val="24"/>
-          <w:shd w:val="clear" w:color="auto" w:fill="FFFFFF"/>
-        </w:rPr>
-        <w:t xml:space="preserve">The computer then sends an SMS message to the User via the telephone number provided in </w:t>
-      </w:r>
-      <w:r>
-        <w:rPr>
-          <w:rFonts w:ascii="Times New Roman" w:eastAsia="Times New Roman" w:hAnsi="Times New Roman" w:cs="Times New Roman"/>
-          <w:color w:val="222222"/>
-          <w:sz w:val="24"/>
-          <w:szCs w:val="24"/>
-          <w:shd w:val="clear" w:color="auto" w:fill="FFFFFF"/>
-        </w:rPr>
-        <w:t>account registration</w:t>
-      </w:r>
-      <w:r>
-        <w:rPr>
-          <w:rFonts w:ascii="Times New Roman" w:eastAsia="Times New Roman" w:hAnsi="Times New Roman" w:cs="Times New Roman"/>
-          <w:color w:val="222222"/>
-          <w:sz w:val="24"/>
-          <w:szCs w:val="24"/>
-          <w:shd w:val="clear" w:color="auto" w:fill="FFFFFF"/>
-        </w:rPr>
-        <w:t>.</w:t>
-      </w:r>
-    </w:p>
-    <w:p>
-      <w:pPr>
-        <w:shd w:val="clear" w:color="auto" w:fill="FFFFFF"/>
-        <w:spacing w:after="0" w:line="480" w:lineRule="auto"/>
-        <w:textAlignment w:val="baseline"/>
-        <w:rPr>
-          <w:rFonts w:ascii="Times New Roman" w:eastAsia="Times New Roman" w:hAnsi="Times New Roman" w:cs="Times New Roman"/>
-          <w:color w:val="222222"/>
-          <w:sz w:val="24"/>
-          <w:szCs w:val="24"/>
-        </w:rPr>
-      </w:pPr>
-      <w:r>
-        <w:rPr>
-          <w:rFonts w:ascii="Times New Roman" w:eastAsia="Times New Roman" w:hAnsi="Times New Roman" w:cs="Times New Roman"/>
-          <w:color w:val="222222"/>
-          <w:sz w:val="24"/>
-          <w:szCs w:val="24"/>
-        </w:rPr>
-        <w:t xml:space="preserve">Exceptions: </w:t>
-      </w:r>
-    </w:p>
-    <w:p>
-      <w:pPr>
-        <w:pStyle w:val="ListParagraph"/>
-        <w:numPr>
-          <w:ilvl w:val="0"/>
-          <w:numId w:val="35"/>
-        </w:numPr>
-        <w:shd w:val="clear" w:color="auto" w:fill="FFFFFF"/>
-        <w:spacing w:after="0" w:line="480" w:lineRule="auto"/>
-        <w:textAlignment w:val="baseline"/>
-        <w:rPr>
-          <w:rFonts w:ascii="Times New Roman" w:eastAsia="Times New Roman" w:hAnsi="Times New Roman" w:cs="Times New Roman"/>
-          <w:color w:val="222222"/>
-          <w:sz w:val="24"/>
-          <w:szCs w:val="24"/>
-        </w:rPr>
-      </w:pPr>
-      <w:r>
-        <w:rPr>
-          <w:rFonts w:ascii="Times New Roman" w:eastAsia="Times New Roman" w:hAnsi="Times New Roman" w:cs="Times New Roman"/>
-          <w:color w:val="222222"/>
-          <w:sz w:val="24"/>
-          <w:szCs w:val="24"/>
-        </w:rPr>
-        <w:t xml:space="preserve">The stock in </w:t>
-      </w:r>
-      <w:r>
-        <w:rPr>
-          <w:rFonts w:ascii="Times New Roman" w:eastAsia="Times New Roman" w:hAnsi="Times New Roman" w:cs="Times New Roman"/>
-          <w:color w:val="222222"/>
-          <w:sz w:val="24"/>
-          <w:szCs w:val="24"/>
-        </w:rPr>
-        <w:t xml:space="preserve">the </w:t>
-      </w:r>
-      <w:r>
-        <w:rPr>
-          <w:rFonts w:ascii="Times New Roman" w:eastAsia="Times New Roman" w:hAnsi="Times New Roman" w:cs="Times New Roman"/>
-          <w:color w:val="222222"/>
-          <w:sz w:val="24"/>
-          <w:szCs w:val="24"/>
-        </w:rPr>
-        <w:t>user’s watchlist has increased</w:t>
-      </w:r>
-      <w:r>
-        <w:rPr>
-          <w:rFonts w:ascii="Times New Roman" w:eastAsia="Times New Roman" w:hAnsi="Times New Roman" w:cs="Times New Roman"/>
-          <w:color w:val="222222"/>
-          <w:sz w:val="24"/>
-          <w:szCs w:val="24"/>
-        </w:rPr>
-        <w:t>:</w:t>
-      </w:r>
-      <w:r>
-        <w:rPr>
-          <w:rFonts w:ascii="Times New Roman" w:eastAsia="Times New Roman" w:hAnsi="Times New Roman" w:cs="Times New Roman"/>
-          <w:color w:val="222222"/>
-          <w:sz w:val="24"/>
-          <w:szCs w:val="24"/>
-        </w:rPr>
-        <w:t xml:space="preserve"> See message 8</w:t>
-      </w:r>
-      <w:r>
-        <w:rPr>
-          <w:rFonts w:ascii="Times New Roman" w:eastAsia="Times New Roman" w:hAnsi="Times New Roman" w:cs="Times New Roman"/>
-          <w:color w:val="222222"/>
-          <w:sz w:val="24"/>
-          <w:szCs w:val="24"/>
-        </w:rPr>
-        <w:t xml:space="preserve"> is displayed</w:t>
-      </w:r>
-      <w:r>
-        <w:rPr>
-          <w:rFonts w:ascii="Times New Roman" w:eastAsia="Times New Roman" w:hAnsi="Times New Roman" w:cs="Times New Roman"/>
-          <w:color w:val="222222"/>
-          <w:sz w:val="24"/>
-          <w:szCs w:val="24"/>
-        </w:rPr>
-        <w:t>.</w:t>
-      </w:r>
-    </w:p>
-    <w:p>
-      <w:pPr>
-        <w:pStyle w:val="ListParagraph"/>
-        <w:numPr>
-          <w:ilvl w:val="0"/>
-          <w:numId w:val="35"/>
-        </w:numPr>
-        <w:shd w:val="clear" w:color="auto" w:fill="FFFFFF"/>
-        <w:spacing w:after="0" w:line="480" w:lineRule="auto"/>
-        <w:textAlignment w:val="baseline"/>
-        <w:rPr>
-          <w:rFonts w:ascii="Times New Roman" w:eastAsia="Times New Roman" w:hAnsi="Times New Roman" w:cs="Times New Roman"/>
-          <w:color w:val="222222"/>
-          <w:sz w:val="24"/>
-          <w:szCs w:val="24"/>
-        </w:rPr>
-      </w:pPr>
-      <w:r>
-        <w:rPr>
-          <w:rFonts w:ascii="Times New Roman" w:eastAsia="Times New Roman" w:hAnsi="Times New Roman" w:cs="Times New Roman"/>
-          <w:color w:val="222222"/>
-          <w:sz w:val="24"/>
-          <w:szCs w:val="24"/>
-        </w:rPr>
-        <w:t>The stock in the user’s owned list has increased</w:t>
-      </w:r>
-      <w:r>
-        <w:rPr>
-          <w:rFonts w:ascii="Times New Roman" w:eastAsia="Times New Roman" w:hAnsi="Times New Roman" w:cs="Times New Roman"/>
-          <w:color w:val="222222"/>
-          <w:sz w:val="24"/>
-          <w:szCs w:val="24"/>
-        </w:rPr>
-        <w:t>:</w:t>
-      </w:r>
-      <w:r>
-        <w:rPr>
-          <w:rFonts w:ascii="Times New Roman" w:eastAsia="Times New Roman" w:hAnsi="Times New Roman" w:cs="Times New Roman"/>
-          <w:color w:val="222222"/>
-          <w:sz w:val="24"/>
-          <w:szCs w:val="24"/>
-        </w:rPr>
-        <w:t xml:space="preserve"> See message 10</w:t>
-      </w:r>
-      <w:r>
-        <w:rPr>
-          <w:rFonts w:ascii="Times New Roman" w:eastAsia="Times New Roman" w:hAnsi="Times New Roman" w:cs="Times New Roman"/>
-          <w:color w:val="222222"/>
-          <w:sz w:val="24"/>
-          <w:szCs w:val="24"/>
-        </w:rPr>
-        <w:t xml:space="preserve"> </w:t>
-      </w:r>
-      <w:r>
-        <w:rPr>
-          <w:rFonts w:ascii="Times New Roman" w:eastAsia="Times New Roman" w:hAnsi="Times New Roman" w:cs="Times New Roman"/>
-          <w:color w:val="222222"/>
-          <w:sz w:val="24"/>
-          <w:szCs w:val="24"/>
-        </w:rPr>
-        <w:t>is displayed</w:t>
-      </w:r>
-      <w:r>
-        <w:rPr>
-          <w:rFonts w:ascii="Times New Roman" w:eastAsia="Times New Roman" w:hAnsi="Times New Roman" w:cs="Times New Roman"/>
-          <w:color w:val="222222"/>
-          <w:sz w:val="24"/>
-          <w:szCs w:val="24"/>
-        </w:rPr>
-        <w:t>.</w:t>
-      </w:r>
-    </w:p>
-    <w:p>
-      <w:pPr>
-        <w:pStyle w:val="ListParagraph"/>
-        <w:numPr>
-          <w:ilvl w:val="0"/>
-          <w:numId w:val="35"/>
-        </w:numPr>
-        <w:shd w:val="clear" w:color="auto" w:fill="FFFFFF"/>
-        <w:spacing w:after="0" w:line="480" w:lineRule="auto"/>
-        <w:textAlignment w:val="baseline"/>
-        <w:rPr>
-          <w:rFonts w:ascii="Times New Roman" w:eastAsia="Times New Roman" w:hAnsi="Times New Roman" w:cs="Times New Roman"/>
-          <w:color w:val="222222"/>
-          <w:sz w:val="24"/>
-          <w:szCs w:val="24"/>
-        </w:rPr>
-      </w:pPr>
-      <w:r>
-        <w:rPr>
-          <w:rFonts w:ascii="Times New Roman" w:eastAsia="Times New Roman" w:hAnsi="Times New Roman" w:cs="Times New Roman"/>
-          <w:color w:val="222222"/>
-          <w:sz w:val="24"/>
-          <w:szCs w:val="24"/>
-        </w:rPr>
-        <w:t>The stock in the user’s watchlist has decreased</w:t>
-      </w:r>
-      <w:r>
-        <w:rPr>
-          <w:rFonts w:ascii="Times New Roman" w:eastAsia="Times New Roman" w:hAnsi="Times New Roman" w:cs="Times New Roman"/>
-          <w:color w:val="222222"/>
-          <w:sz w:val="24"/>
-          <w:szCs w:val="24"/>
-        </w:rPr>
-        <w:t>:</w:t>
-      </w:r>
-      <w:r>
-        <w:rPr>
-          <w:rFonts w:ascii="Times New Roman" w:eastAsia="Times New Roman" w:hAnsi="Times New Roman" w:cs="Times New Roman"/>
-          <w:color w:val="222222"/>
-          <w:sz w:val="24"/>
-          <w:szCs w:val="24"/>
-        </w:rPr>
-        <w:t xml:space="preserve"> See message 9</w:t>
-      </w:r>
-      <w:r>
-        <w:rPr>
-          <w:rFonts w:ascii="Times New Roman" w:eastAsia="Times New Roman" w:hAnsi="Times New Roman" w:cs="Times New Roman"/>
-          <w:color w:val="222222"/>
-          <w:sz w:val="24"/>
-          <w:szCs w:val="24"/>
-        </w:rPr>
-        <w:t xml:space="preserve"> is displayed</w:t>
-      </w:r>
-      <w:r>
-        <w:rPr>
-          <w:rFonts w:ascii="Times New Roman" w:eastAsia="Times New Roman" w:hAnsi="Times New Roman" w:cs="Times New Roman"/>
-          <w:color w:val="222222"/>
-          <w:sz w:val="24"/>
-          <w:szCs w:val="24"/>
-        </w:rPr>
-        <w:t>.</w:t>
-      </w:r>
-    </w:p>
-    <w:p>
-      <w:pPr>
-        <w:pStyle w:val="ListParagraph"/>
-        <w:numPr>
-          <w:ilvl w:val="0"/>
-          <w:numId w:val="35"/>
-        </w:numPr>
-        <w:shd w:val="clear" w:color="auto" w:fill="FFFFFF"/>
-        <w:spacing w:after="0" w:line="480" w:lineRule="auto"/>
-        <w:textAlignment w:val="baseline"/>
-        <w:rPr>
-          <w:rFonts w:ascii="Times New Roman" w:eastAsia="Times New Roman" w:hAnsi="Times New Roman" w:cs="Times New Roman"/>
-          <w:color w:val="222222"/>
-          <w:sz w:val="24"/>
-          <w:szCs w:val="24"/>
-        </w:rPr>
-      </w:pPr>
-      <w:r>
-        <w:rPr>
-          <w:rFonts w:ascii="Times New Roman" w:eastAsia="Times New Roman" w:hAnsi="Times New Roman" w:cs="Times New Roman"/>
-          <w:color w:val="222222"/>
-          <w:sz w:val="24"/>
-          <w:szCs w:val="24"/>
-        </w:rPr>
-        <w:t>The stock in the user’s owned list has increased</w:t>
-      </w:r>
-      <w:r>
-        <w:rPr>
-          <w:rFonts w:ascii="Times New Roman" w:eastAsia="Times New Roman" w:hAnsi="Times New Roman" w:cs="Times New Roman"/>
-          <w:color w:val="222222"/>
-          <w:sz w:val="24"/>
-          <w:szCs w:val="24"/>
-        </w:rPr>
-        <w:t>:</w:t>
-      </w:r>
-      <w:r>
-        <w:rPr>
-          <w:rFonts w:ascii="Times New Roman" w:eastAsia="Times New Roman" w:hAnsi="Times New Roman" w:cs="Times New Roman"/>
-          <w:color w:val="222222"/>
-          <w:sz w:val="24"/>
-          <w:szCs w:val="24"/>
-        </w:rPr>
-        <w:t xml:space="preserve"> See message 11</w:t>
-      </w:r>
-      <w:r>
-        <w:rPr>
-          <w:rFonts w:ascii="Times New Roman" w:eastAsia="Times New Roman" w:hAnsi="Times New Roman" w:cs="Times New Roman"/>
-          <w:color w:val="222222"/>
-          <w:sz w:val="24"/>
-          <w:szCs w:val="24"/>
-        </w:rPr>
-        <w:t xml:space="preserve"> is displayed</w:t>
-      </w:r>
-      <w:r>
-        <w:rPr>
-          <w:rFonts w:ascii="Times New Roman" w:eastAsia="Times New Roman" w:hAnsi="Times New Roman" w:cs="Times New Roman"/>
-          <w:color w:val="222222"/>
-          <w:sz w:val="24"/>
-          <w:szCs w:val="24"/>
-        </w:rPr>
-        <w:t>.</w:t>
-      </w:r>
-    </w:p>
-    <w:p>
-      <w:pPr>
-        <w:shd w:val="clear" w:color="auto" w:fill="FFFFFF"/>
-        <w:spacing w:after="0" w:line="480" w:lineRule="auto"/>
-        <w:textAlignment w:val="baseline"/>
-        <w:rPr>
-          <w:rFonts w:ascii="Times New Roman" w:eastAsia="Times New Roman" w:hAnsi="Times New Roman" w:cs="Times New Roman"/>
-          <w:color w:val="222222"/>
-          <w:sz w:val="24"/>
-          <w:szCs w:val="24"/>
-        </w:rPr>
-      </w:pPr>
-    </w:p>
-    <w:p>
-      <w:pPr>
-        <w:spacing w:after="0" w:line="480" w:lineRule="auto"/>
-        <w:rPr>
-          <w:rFonts w:ascii="Times New Roman" w:eastAsia="Times New Roman" w:hAnsi="Times New Roman" w:cs="Times New Roman"/>
-          <w:color w:val="222222"/>
-          <w:sz w:val="24"/>
-          <w:szCs w:val="24"/>
-          <w:shd w:val="clear" w:color="auto" w:fill="FFFFFF"/>
-        </w:rPr>
-      </w:pPr>
-      <w:r>
-        <w:rPr>
-          <w:rFonts w:ascii="Times New Roman" w:eastAsia="Times New Roman" w:hAnsi="Times New Roman" w:cs="Times New Roman"/>
-          <w:color w:val="222222"/>
-          <w:sz w:val="24"/>
-          <w:szCs w:val="24"/>
-          <w:shd w:val="clear" w:color="auto" w:fill="FFFFFF"/>
-        </w:rPr>
-        <w:t xml:space="preserve">Priority: </w:t>
-      </w:r>
-      <w:r>
-        <w:rPr>
-          <w:rFonts w:ascii="Times New Roman" w:eastAsia="Times New Roman" w:hAnsi="Times New Roman" w:cs="Times New Roman"/>
-          <w:color w:val="222222"/>
-          <w:sz w:val="24"/>
-          <w:szCs w:val="24"/>
-          <w:shd w:val="clear" w:color="auto" w:fill="FFFFFF"/>
-        </w:rPr>
-        <w:t>Low</w:t>
-      </w:r>
-      <w:r>
-        <w:rPr>
-          <w:rFonts w:ascii="Times New Roman" w:eastAsia="Times New Roman" w:hAnsi="Times New Roman" w:cs="Times New Roman"/>
-          <w:color w:val="222222"/>
-          <w:sz w:val="24"/>
-          <w:szCs w:val="24"/>
-          <w:shd w:val="clear" w:color="auto" w:fill="FFFFFF"/>
-        </w:rPr>
-        <w:t xml:space="preserve"> </w:t>
-      </w:r>
-    </w:p>
-    <w:p>
-      <w:pPr>
-        <w:spacing w:after="0" w:line="480" w:lineRule="auto"/>
-        <w:rPr>
-          <w:rFonts w:ascii="Times New Roman" w:eastAsia="Times New Roman" w:hAnsi="Times New Roman" w:cs="Times New Roman"/>
-          <w:sz w:val="24"/>
-          <w:szCs w:val="24"/>
-        </w:rPr>
-      </w:pPr>
-      <w:r>
-        <w:rPr>
-          <w:rFonts w:ascii="Times New Roman" w:eastAsia="Times New Roman" w:hAnsi="Times New Roman" w:cs="Times New Roman"/>
-          <w:color w:val="222222"/>
-          <w:sz w:val="24"/>
-          <w:szCs w:val="24"/>
-          <w:shd w:val="clear" w:color="auto" w:fill="FFFFFF"/>
-        </w:rPr>
-        <w:t xml:space="preserve">When Available:  Week </w:t>
-      </w:r>
-      <w:r>
-        <w:rPr>
-          <w:rFonts w:ascii="Times New Roman" w:eastAsia="Times New Roman" w:hAnsi="Times New Roman" w:cs="Times New Roman"/>
-          <w:color w:val="222222"/>
-          <w:sz w:val="24"/>
-          <w:szCs w:val="24"/>
-          <w:shd w:val="clear" w:color="auto" w:fill="FFFFFF"/>
-        </w:rPr>
-        <w:t>13</w:t>
-      </w:r>
-    </w:p>
-    <w:p>
-      <w:pPr>
-        <w:spacing w:after="0" w:line="480" w:lineRule="auto"/>
-        <w:rPr>
-          <w:rFonts w:ascii="Times New Roman" w:eastAsia="Times New Roman" w:hAnsi="Times New Roman" w:cs="Times New Roman"/>
-          <w:sz w:val="24"/>
-          <w:szCs w:val="24"/>
-        </w:rPr>
-      </w:pPr>
-      <w:r>
-        <w:rPr>
-          <w:rFonts w:ascii="Times New Roman" w:eastAsia="Times New Roman" w:hAnsi="Times New Roman" w:cs="Times New Roman"/>
-          <w:color w:val="222222"/>
-          <w:sz w:val="24"/>
-          <w:szCs w:val="24"/>
-          <w:shd w:val="clear" w:color="auto" w:fill="FFFFFF"/>
-        </w:rPr>
-        <w:lastRenderedPageBreak/>
-        <w:t>Frequency of use: Dependent on User</w:t>
-      </w:r>
-    </w:p>
-    <w:p>
-      <w:pPr>
-        <w:spacing w:after="0" w:line="480" w:lineRule="auto"/>
-        <w:rPr>
-          <w:rFonts w:ascii="Times New Roman" w:eastAsia="Times New Roman" w:hAnsi="Times New Roman" w:cs="Times New Roman"/>
-          <w:sz w:val="24"/>
-          <w:szCs w:val="24"/>
-        </w:rPr>
-      </w:pPr>
-      <w:r>
-        <w:rPr>
-          <w:rFonts w:ascii="Times New Roman" w:eastAsia="Times New Roman" w:hAnsi="Times New Roman" w:cs="Times New Roman"/>
-          <w:color w:val="222222"/>
-          <w:sz w:val="24"/>
-          <w:szCs w:val="24"/>
-          <w:shd w:val="clear" w:color="auto" w:fill="FFFFFF"/>
-        </w:rPr>
-        <w:t xml:space="preserve">Open Issues: No </w:t>
-      </w:r>
-      <w:proofErr w:type="gramStart"/>
-      <w:r>
-        <w:rPr>
-          <w:rFonts w:ascii="Times New Roman" w:eastAsia="Times New Roman" w:hAnsi="Times New Roman" w:cs="Times New Roman"/>
-          <w:color w:val="222222"/>
-          <w:sz w:val="24"/>
-          <w:szCs w:val="24"/>
-          <w:shd w:val="clear" w:color="auto" w:fill="FFFFFF"/>
-        </w:rPr>
-        <w:t>open  issues</w:t>
-      </w:r>
-      <w:proofErr w:type="gramEnd"/>
-      <w:r>
-        <w:rPr>
-          <w:rFonts w:ascii="Times New Roman" w:eastAsia="Times New Roman" w:hAnsi="Times New Roman" w:cs="Times New Roman"/>
-          <w:color w:val="222222"/>
-          <w:sz w:val="24"/>
-          <w:szCs w:val="24"/>
-          <w:shd w:val="clear" w:color="auto" w:fill="FFFFFF"/>
-        </w:rPr>
-        <w:t xml:space="preserve"> at this time.</w:t>
-      </w:r>
-    </w:p>
-    <w:p>
-      <w:pPr>
-        <w:spacing w:after="0" w:line="240" w:lineRule="auto"/>
-        <w:rPr>
-          <w:rFonts w:ascii="Times New Roman" w:eastAsia="Times New Roman" w:hAnsi="Times New Roman" w:cs="Times New Roman"/>
-          <w:sz w:val="24"/>
-          <w:szCs w:val="24"/>
-        </w:rPr>
-      </w:pPr>
-    </w:p>
-    <w:p>
-      <w:pPr>
-        <w:spacing w:after="0" w:line="240" w:lineRule="auto"/>
-        <w:rPr>
-          <w:rFonts w:ascii="Times New Roman" w:eastAsia="Times New Roman" w:hAnsi="Times New Roman" w:cs="Times New Roman"/>
-          <w:sz w:val="24"/>
-          <w:szCs w:val="24"/>
-        </w:rPr>
-      </w:pPr>
-    </w:p>
-    <w:p>
-      <w:pPr>
-        <w:spacing w:after="0" w:line="480" w:lineRule="auto"/>
-        <w:rPr>
-          <w:rFonts w:ascii="Times New Roman" w:eastAsia="Times New Roman" w:hAnsi="Times New Roman" w:cs="Times New Roman"/>
-          <w:sz w:val="24"/>
-          <w:szCs w:val="24"/>
-        </w:rPr>
-      </w:pPr>
-      <w:r>
-        <w:rPr>
-          <w:rFonts w:ascii="Times New Roman" w:eastAsia="Times New Roman" w:hAnsi="Times New Roman" w:cs="Times New Roman"/>
-          <w:color w:val="222222"/>
-          <w:sz w:val="24"/>
-          <w:szCs w:val="24"/>
-          <w:shd w:val="clear" w:color="auto" w:fill="FFFFFF"/>
-        </w:rPr>
-        <w:t xml:space="preserve"> </w:t>
-      </w:r>
-    </w:p>
-    <w:p>
-      <w:pPr>
-        <w:rPr>
-          <w:rFonts w:ascii="Times New Roman" w:eastAsia="Times New Roman" w:hAnsi="Times New Roman" w:cs="Times New Roman"/>
-          <w:color w:val="222222"/>
-          <w:sz w:val="24"/>
-          <w:szCs w:val="24"/>
-          <w:shd w:val="clear" w:color="auto" w:fill="FFFFFF"/>
-        </w:rPr>
-      </w:pPr>
-      <w:r>
-        <w:rPr>
-          <w:rFonts w:ascii="Times New Roman" w:eastAsia="Times New Roman" w:hAnsi="Times New Roman" w:cs="Times New Roman"/>
-          <w:color w:val="222222"/>
-          <w:sz w:val="24"/>
-          <w:szCs w:val="24"/>
-          <w:shd w:val="clear" w:color="auto" w:fill="FFFFFF"/>
-        </w:rPr>
-        <w:br w:type="page"/>
-      </w:r>
-    </w:p>
-    <w:p>
-      <w:pPr>
-        <w:spacing w:after="0" w:line="240" w:lineRule="auto"/>
-        <w:rPr>
-          <w:rFonts w:ascii="Times New Roman" w:eastAsia="Times New Roman" w:hAnsi="Times New Roman" w:cs="Times New Roman"/>
-          <w:sz w:val="24"/>
-          <w:szCs w:val="24"/>
-        </w:rPr>
-      </w:pPr>
-      <w:r>
-        <w:rPr>
-          <w:rFonts w:ascii="Times New Roman" w:eastAsia="Times New Roman" w:hAnsi="Times New Roman" w:cs="Times New Roman"/>
-          <w:color w:val="222222"/>
-          <w:sz w:val="24"/>
-          <w:szCs w:val="24"/>
-          <w:shd w:val="clear" w:color="auto" w:fill="FFFFFF"/>
-        </w:rPr>
-        <w:lastRenderedPageBreak/>
-        <w:t xml:space="preserve"> </w:t>
-      </w:r>
-    </w:p>
-    <w:p>
-      <w:pPr>
-        <w:rPr>
-          <w:rFonts w:ascii="Times New Roman" w:eastAsia="Times New Roman" w:hAnsi="Times New Roman" w:cs="Times New Roman"/>
-          <w:color w:val="222222"/>
-          <w:sz w:val="24"/>
-          <w:szCs w:val="24"/>
-          <w:shd w:val="clear" w:color="auto" w:fill="FFFFFF"/>
-        </w:rPr>
-      </w:pPr>
-      <w:bookmarkStart w:id="0" w:name="_GoBack"/>
-      <w:bookmarkEnd w:id="0"/>
+    </w:p>
+    <w:p>
+      <w:pPr>
+        <w:rPr>
+          <w:rFonts w:ascii="Times New Roman" w:eastAsia="Times New Roman" w:hAnsi="Times New Roman" w:cs="Times New Roman"/>
+          <w:color w:val="222222"/>
+          <w:sz w:val="24"/>
+          <w:szCs w:val="24"/>
+          <w:shd w:val="clear" w:color="auto" w:fill="FFFFFF"/>
+        </w:rPr>
+      </w:pPr>
       <w:r>
         <w:rPr>
           <w:rFonts w:ascii="Times New Roman" w:eastAsia="Times New Roman" w:hAnsi="Times New Roman" w:cs="Times New Roman"/>
@@ -7690,6 +6675,7 @@
           <w:sz w:val="24"/>
           <w:szCs w:val="24"/>
         </w:rPr>
+        <w:lastRenderedPageBreak/>
         <w:t>The user has no stocks in their watchlist</w:t>
       </w:r>
       <w:r>
@@ -7728,7 +6714,6 @@
           <w:szCs w:val="24"/>
           <w:shd w:val="clear" w:color="auto" w:fill="FFFFFF"/>
         </w:rPr>
-        <w:lastRenderedPageBreak/>
         <w:t xml:space="preserve">Priority: High </w:t>
       </w:r>
     </w:p>
@@ -8085,7 +7070,27 @@
           <w:szCs w:val="24"/>
           <w:shd w:val="clear" w:color="auto" w:fill="FFFFFF"/>
         </w:rPr>
-        <w:t xml:space="preserve"> the top right next to the search bar located within the Navigation Slider.</w:t>
+        <w:t xml:space="preserve"> the top right next to the search bar located within the </w:t>
+      </w:r>
+      <w:r>
+        <w:rPr>
+          <w:rFonts w:ascii="Times New Roman" w:eastAsia="Times New Roman" w:hAnsi="Times New Roman" w:cs="Times New Roman"/>
+          <w:color w:val="222222"/>
+          <w:sz w:val="24"/>
+          <w:szCs w:val="24"/>
+          <w:shd w:val="clear" w:color="auto" w:fill="FFFFFF"/>
+        </w:rPr>
+        <w:t>Webpage</w:t>
+      </w:r>
+      <w:r>
+        <w:rPr>
+          <w:rFonts w:ascii="Times New Roman" w:eastAsia="Times New Roman" w:hAnsi="Times New Roman" w:cs="Times New Roman"/>
+          <w:color w:val="222222"/>
+          <w:sz w:val="24"/>
+          <w:szCs w:val="24"/>
+          <w:shd w:val="clear" w:color="auto" w:fill="FFFFFF"/>
+        </w:rPr>
+        <w:t>.</w:t>
       </w:r>
     </w:p>
     <w:p>
@@ -8745,17 +7750,17 @@
           <w:szCs w:val="24"/>
           <w:shd w:val="clear" w:color="auto" w:fill="FFFFFF"/>
         </w:rPr>
-        <w:t xml:space="preserve"> within the Navigation Slider</w:t>
-      </w:r>
-      <w:r>
-        <w:rPr>
-          <w:rFonts w:ascii="Times New Roman" w:eastAsia="Times New Roman" w:hAnsi="Times New Roman" w:cs="Times New Roman"/>
-          <w:color w:val="222222"/>
-          <w:sz w:val="24"/>
-          <w:szCs w:val="24"/>
-          <w:shd w:val="clear" w:color="auto" w:fill="FFFFFF"/>
-        </w:rPr>
-        <w:t>.</w:t>
+        <w:t xml:space="preserve"> within the </w:t>
+      </w:r>
+      <w:r>
+        <w:rPr>
+          <w:rFonts w:ascii="Times New Roman" w:eastAsia="Times New Roman" w:hAnsi="Times New Roman" w:cs="Times New Roman"/>
+          <w:color w:val="222222"/>
+          <w:sz w:val="24"/>
+          <w:szCs w:val="24"/>
+          <w:shd w:val="clear" w:color="auto" w:fill="FFFFFF"/>
+        </w:rPr>
+        <w:t>Webpage.</w:t>
       </w:r>
     </w:p>
     <w:p>
@@ -9125,27 +8130,27 @@
           <w:szCs w:val="24"/>
           <w:shd w:val="clear" w:color="auto" w:fill="FFFFFF"/>
         </w:rPr>
+        <w:t>Use case: View Trending Stocks</w:t>
+      </w:r>
+    </w:p>
+    <w:p>
+      <w:pPr>
+        <w:spacing w:after="0" w:line="480" w:lineRule="auto"/>
+        <w:rPr>
+          <w:rFonts w:ascii="Times New Roman" w:eastAsia="Times New Roman" w:hAnsi="Times New Roman" w:cs="Times New Roman"/>
+          <w:sz w:val="24"/>
+          <w:szCs w:val="24"/>
+        </w:rPr>
+      </w:pPr>
+      <w:r>
+        <w:rPr>
+          <w:rFonts w:ascii="Times New Roman" w:eastAsia="Times New Roman" w:hAnsi="Times New Roman" w:cs="Times New Roman"/>
+          <w:color w:val="222222"/>
+          <w:sz w:val="24"/>
+          <w:szCs w:val="24"/>
+          <w:shd w:val="clear" w:color="auto" w:fill="FFFFFF"/>
+        </w:rPr>
         <w:lastRenderedPageBreak/>
-        <w:t>Use case: View Trending Stocks</w:t>
-      </w:r>
-    </w:p>
-    <w:p>
-      <w:pPr>
-        <w:spacing w:after="0" w:line="480" w:lineRule="auto"/>
-        <w:rPr>
-          <w:rFonts w:ascii="Times New Roman" w:eastAsia="Times New Roman" w:hAnsi="Times New Roman" w:cs="Times New Roman"/>
-          <w:sz w:val="24"/>
-          <w:szCs w:val="24"/>
-        </w:rPr>
-      </w:pPr>
-      <w:r>
-        <w:rPr>
-          <w:rFonts w:ascii="Times New Roman" w:eastAsia="Times New Roman" w:hAnsi="Times New Roman" w:cs="Times New Roman"/>
-          <w:color w:val="222222"/>
-          <w:sz w:val="24"/>
-          <w:szCs w:val="24"/>
-          <w:shd w:val="clear" w:color="auto" w:fill="FFFFFF"/>
-        </w:rPr>
         <w:t>Primary Actor: User</w:t>
       </w:r>
     </w:p>
@@ -9228,7 +8233,17 @@
           <w:szCs w:val="24"/>
           <w:shd w:val="clear" w:color="auto" w:fill="FFFFFF"/>
         </w:rPr>
-        <w:t>Trigger: The User decides to click on the Trending stocks page from the Navigation Slider</w:t>
+        <w:t xml:space="preserve">Trigger: The User decides to click on the Trending stocks page from the </w:t>
+      </w:r>
+      <w:r>
+        <w:rPr>
+          <w:rFonts w:ascii="Times New Roman" w:eastAsia="Times New Roman" w:hAnsi="Times New Roman" w:cs="Times New Roman"/>
+          <w:color w:val="222222"/>
+          <w:sz w:val="24"/>
+          <w:szCs w:val="24"/>
+          <w:shd w:val="clear" w:color="auto" w:fill="FFFFFF"/>
+        </w:rPr>
+        <w:t>Webpage</w:t>
       </w:r>
       <w:r>
         <w:rPr>
@@ -9816,27 +8831,27 @@
           <w:szCs w:val="24"/>
           <w:shd w:val="clear" w:color="auto" w:fill="FFFFFF"/>
         </w:rPr>
+        <w:t xml:space="preserve">Priority: Medium </w:t>
+      </w:r>
+    </w:p>
+    <w:p>
+      <w:pPr>
+        <w:spacing w:after="0" w:line="480" w:lineRule="auto"/>
+        <w:rPr>
+          <w:rFonts w:ascii="Times New Roman" w:eastAsia="Times New Roman" w:hAnsi="Times New Roman" w:cs="Times New Roman"/>
+          <w:sz w:val="24"/>
+          <w:szCs w:val="24"/>
+        </w:rPr>
+      </w:pPr>
+      <w:r>
+        <w:rPr>
+          <w:rFonts w:ascii="Times New Roman" w:eastAsia="Times New Roman" w:hAnsi="Times New Roman" w:cs="Times New Roman"/>
+          <w:color w:val="222222"/>
+          <w:sz w:val="24"/>
+          <w:szCs w:val="24"/>
+          <w:shd w:val="clear" w:color="auto" w:fill="FFFFFF"/>
+        </w:rPr>
         <w:lastRenderedPageBreak/>
-        <w:t xml:space="preserve">Priority: Medium </w:t>
-      </w:r>
-    </w:p>
-    <w:p>
-      <w:pPr>
-        <w:spacing w:after="0" w:line="480" w:lineRule="auto"/>
-        <w:rPr>
-          <w:rFonts w:ascii="Times New Roman" w:eastAsia="Times New Roman" w:hAnsi="Times New Roman" w:cs="Times New Roman"/>
-          <w:sz w:val="24"/>
-          <w:szCs w:val="24"/>
-        </w:rPr>
-      </w:pPr>
-      <w:r>
-        <w:rPr>
-          <w:rFonts w:ascii="Times New Roman" w:eastAsia="Times New Roman" w:hAnsi="Times New Roman" w:cs="Times New Roman"/>
-          <w:color w:val="222222"/>
-          <w:sz w:val="24"/>
-          <w:szCs w:val="24"/>
-          <w:shd w:val="clear" w:color="auto" w:fill="FFFFFF"/>
-        </w:rPr>
         <w:t>When Available: Week 1</w:t>
       </w:r>
       <w:r>
@@ -9957,657 +8972,32 @@
     </w:p>
     <w:p>
       <w:pPr>
-        <w:spacing w:after="0" w:line="480" w:lineRule="auto"/>
-        <w:rPr>
-          <w:rFonts w:ascii="Times New Roman" w:eastAsia="Times New Roman" w:hAnsi="Times New Roman" w:cs="Times New Roman"/>
-          <w:sz w:val="24"/>
-          <w:szCs w:val="24"/>
-        </w:rPr>
-      </w:pPr>
-      <w:r>
-        <w:rPr>
-          <w:rFonts w:ascii="Times New Roman" w:eastAsia="Times New Roman" w:hAnsi="Times New Roman" w:cs="Times New Roman"/>
-          <w:color w:val="222222"/>
-          <w:sz w:val="24"/>
-          <w:szCs w:val="24"/>
-          <w:shd w:val="clear" w:color="auto" w:fill="FFFFFF"/>
-        </w:rPr>
-        <w:lastRenderedPageBreak/>
-        <w:t>Use case: View Infinite Scrolling Banner</w:t>
-      </w:r>
-    </w:p>
-    <w:p>
-      <w:pPr>
-        <w:spacing w:after="0" w:line="480" w:lineRule="auto"/>
-        <w:rPr>
-          <w:rFonts w:ascii="Times New Roman" w:eastAsia="Times New Roman" w:hAnsi="Times New Roman" w:cs="Times New Roman"/>
-          <w:sz w:val="24"/>
-          <w:szCs w:val="24"/>
-        </w:rPr>
-      </w:pPr>
-      <w:r>
-        <w:rPr>
-          <w:rFonts w:ascii="Times New Roman" w:eastAsia="Times New Roman" w:hAnsi="Times New Roman" w:cs="Times New Roman"/>
-          <w:color w:val="222222"/>
-          <w:sz w:val="24"/>
-          <w:szCs w:val="24"/>
-          <w:shd w:val="clear" w:color="auto" w:fill="FFFFFF"/>
-        </w:rPr>
-        <w:t>Primary Actor: User</w:t>
-      </w:r>
-    </w:p>
-    <w:p>
-      <w:pPr>
-        <w:spacing w:after="0" w:line="480" w:lineRule="auto"/>
-        <w:rPr>
-          <w:rFonts w:ascii="Times New Roman" w:eastAsia="Times New Roman" w:hAnsi="Times New Roman" w:cs="Times New Roman"/>
-          <w:sz w:val="24"/>
-          <w:szCs w:val="24"/>
-        </w:rPr>
-      </w:pPr>
-      <w:r>
-        <w:rPr>
-          <w:rFonts w:ascii="Times New Roman" w:eastAsia="Times New Roman" w:hAnsi="Times New Roman" w:cs="Times New Roman"/>
-          <w:color w:val="222222"/>
-          <w:sz w:val="24"/>
-          <w:szCs w:val="24"/>
-          <w:shd w:val="clear" w:color="auto" w:fill="FFFFFF"/>
-        </w:rPr>
-        <w:t xml:space="preserve">Goal in Context: </w:t>
-      </w:r>
-      <w:r>
-        <w:rPr>
-          <w:rFonts w:ascii="Times New Roman" w:eastAsia="Times New Roman" w:hAnsi="Times New Roman" w:cs="Times New Roman"/>
-          <w:color w:val="222222"/>
-          <w:sz w:val="24"/>
-          <w:szCs w:val="24"/>
-          <w:shd w:val="clear" w:color="auto" w:fill="FFFFFF"/>
-        </w:rPr>
-        <w:t>T</w:t>
-      </w:r>
-      <w:r>
-        <w:rPr>
-          <w:rFonts w:ascii="Times New Roman" w:eastAsia="Times New Roman" w:hAnsi="Times New Roman" w:cs="Times New Roman"/>
-          <w:color w:val="222222"/>
-          <w:sz w:val="24"/>
-          <w:szCs w:val="24"/>
-          <w:shd w:val="clear" w:color="auto" w:fill="FFFFFF"/>
-        </w:rPr>
-        <w:t>o be able to view stocks that are trending, on the bottom of their screen.</w:t>
-      </w:r>
-    </w:p>
-    <w:p>
-      <w:pPr>
-        <w:spacing w:after="0" w:line="480" w:lineRule="auto"/>
-        <w:rPr>
-          <w:rFonts w:ascii="Times New Roman" w:eastAsia="Times New Roman" w:hAnsi="Times New Roman" w:cs="Times New Roman"/>
-          <w:sz w:val="24"/>
-          <w:szCs w:val="24"/>
-        </w:rPr>
-      </w:pPr>
-      <w:r>
-        <w:rPr>
-          <w:rFonts w:ascii="Times New Roman" w:eastAsia="Times New Roman" w:hAnsi="Times New Roman" w:cs="Times New Roman"/>
-          <w:color w:val="222222"/>
-          <w:sz w:val="24"/>
-          <w:szCs w:val="24"/>
-          <w:shd w:val="clear" w:color="auto" w:fill="FFFFFF"/>
-        </w:rPr>
-        <w:t>Preconditions: Need access to the IEX Trading API and the Fire database.</w:t>
-      </w:r>
-    </w:p>
-    <w:p>
-      <w:pPr>
-        <w:spacing w:after="0" w:line="480" w:lineRule="auto"/>
-        <w:rPr>
-          <w:rFonts w:ascii="Times New Roman" w:eastAsia="Times New Roman" w:hAnsi="Times New Roman" w:cs="Times New Roman"/>
-          <w:sz w:val="24"/>
-          <w:szCs w:val="24"/>
-        </w:rPr>
-      </w:pPr>
-      <w:r>
-        <w:rPr>
-          <w:rFonts w:ascii="Times New Roman" w:eastAsia="Times New Roman" w:hAnsi="Times New Roman" w:cs="Times New Roman"/>
-          <w:color w:val="222222"/>
-          <w:sz w:val="24"/>
-          <w:szCs w:val="24"/>
-          <w:shd w:val="clear" w:color="auto" w:fill="FFFFFF"/>
-        </w:rPr>
-        <w:t>Trigger: The scrolling bar is automatically loaded with trending stocks that the user gets to choose from.</w:t>
-      </w:r>
-    </w:p>
-    <w:p>
-      <w:pPr>
-        <w:spacing w:after="0" w:line="480" w:lineRule="auto"/>
-        <w:rPr>
-          <w:rFonts w:ascii="Times New Roman" w:eastAsia="Times New Roman" w:hAnsi="Times New Roman" w:cs="Times New Roman"/>
-          <w:sz w:val="24"/>
-          <w:szCs w:val="24"/>
-        </w:rPr>
-      </w:pPr>
-      <w:r>
-        <w:rPr>
-          <w:rFonts w:ascii="Times New Roman" w:eastAsia="Times New Roman" w:hAnsi="Times New Roman" w:cs="Times New Roman"/>
-          <w:color w:val="222222"/>
-          <w:sz w:val="24"/>
-          <w:szCs w:val="24"/>
-          <w:shd w:val="clear" w:color="auto" w:fill="FFFFFF"/>
-        </w:rPr>
-        <w:t>Scenario:</w:t>
-      </w:r>
-    </w:p>
-    <w:p>
-      <w:pPr>
-        <w:numPr>
-          <w:ilvl w:val="0"/>
-          <w:numId w:val="20"/>
-        </w:numPr>
-        <w:shd w:val="clear" w:color="auto" w:fill="FFFFFF"/>
-        <w:spacing w:after="0" w:line="480" w:lineRule="auto"/>
-        <w:textAlignment w:val="baseline"/>
-        <w:rPr>
-          <w:rFonts w:ascii="Times New Roman" w:eastAsia="Times New Roman" w:hAnsi="Times New Roman" w:cs="Times New Roman"/>
-          <w:color w:val="222222"/>
-          <w:sz w:val="24"/>
-          <w:szCs w:val="24"/>
-        </w:rPr>
-      </w:pPr>
-      <w:r>
-        <w:rPr>
-          <w:rFonts w:ascii="Times New Roman" w:eastAsia="Times New Roman" w:hAnsi="Times New Roman" w:cs="Times New Roman"/>
-          <w:color w:val="222222"/>
-          <w:sz w:val="24"/>
-          <w:szCs w:val="24"/>
-          <w:shd w:val="clear" w:color="auto" w:fill="FFFFFF"/>
-        </w:rPr>
-        <w:t xml:space="preserve">The user observes an infinite banner that is scrolling to the left at the bottom of the screen (see </w:t>
-      </w:r>
-      <w:r>
-        <w:rPr>
-          <w:rFonts w:ascii="Times New Roman" w:eastAsia="Times New Roman" w:hAnsi="Times New Roman" w:cs="Times New Roman"/>
-          <w:color w:val="222222"/>
-          <w:sz w:val="24"/>
-          <w:szCs w:val="24"/>
-          <w:shd w:val="clear" w:color="auto" w:fill="FFFFFF"/>
-        </w:rPr>
-        <w:t xml:space="preserve">View </w:t>
-      </w:r>
-      <w:r>
-        <w:rPr>
-          <w:rFonts w:ascii="Times New Roman" w:eastAsia="Times New Roman" w:hAnsi="Times New Roman" w:cs="Times New Roman"/>
-          <w:color w:val="222222"/>
-          <w:sz w:val="24"/>
-          <w:szCs w:val="24"/>
-          <w:shd w:val="clear" w:color="auto" w:fill="FFFFFF"/>
-        </w:rPr>
-        <w:t>Portfolio Summary use case).</w:t>
-      </w:r>
-    </w:p>
-    <w:p>
-      <w:pPr>
-        <w:numPr>
-          <w:ilvl w:val="0"/>
-          <w:numId w:val="20"/>
-        </w:numPr>
-        <w:shd w:val="clear" w:color="auto" w:fill="FFFFFF"/>
-        <w:spacing w:after="0" w:line="480" w:lineRule="auto"/>
-        <w:textAlignment w:val="baseline"/>
-        <w:rPr>
-          <w:rFonts w:ascii="Times New Roman" w:eastAsia="Times New Roman" w:hAnsi="Times New Roman" w:cs="Times New Roman"/>
-          <w:color w:val="222222"/>
-          <w:sz w:val="24"/>
-          <w:szCs w:val="24"/>
-        </w:rPr>
-      </w:pPr>
-      <w:r>
-        <w:rPr>
-          <w:rFonts w:ascii="Times New Roman" w:eastAsia="Times New Roman" w:hAnsi="Times New Roman" w:cs="Times New Roman"/>
-          <w:color w:val="222222"/>
-          <w:sz w:val="24"/>
-          <w:szCs w:val="24"/>
-          <w:shd w:val="clear" w:color="auto" w:fill="FFFFFF"/>
-        </w:rPr>
-        <w:t>User clicks on the stock in which they want to observe.</w:t>
-      </w:r>
-    </w:p>
-    <w:p>
-      <w:pPr>
-        <w:numPr>
-          <w:ilvl w:val="0"/>
-          <w:numId w:val="20"/>
-        </w:numPr>
-        <w:shd w:val="clear" w:color="auto" w:fill="FFFFFF"/>
-        <w:spacing w:after="0" w:line="480" w:lineRule="auto"/>
-        <w:textAlignment w:val="baseline"/>
-        <w:rPr>
-          <w:rFonts w:ascii="Times New Roman" w:eastAsia="Times New Roman" w:hAnsi="Times New Roman" w:cs="Times New Roman"/>
-          <w:color w:val="222222"/>
-          <w:sz w:val="24"/>
-          <w:szCs w:val="24"/>
-        </w:rPr>
-      </w:pPr>
-      <w:r>
-        <w:rPr>
-          <w:rFonts w:ascii="Times New Roman" w:eastAsia="Times New Roman" w:hAnsi="Times New Roman" w:cs="Times New Roman"/>
-          <w:color w:val="222222"/>
-          <w:sz w:val="24"/>
-          <w:szCs w:val="24"/>
-          <w:shd w:val="clear" w:color="auto" w:fill="FFFFFF"/>
-        </w:rPr>
-        <w:t xml:space="preserve">The user is taken to the profile of the stock (see </w:t>
-      </w:r>
-      <w:r>
-        <w:rPr>
-          <w:rFonts w:ascii="Times New Roman" w:eastAsia="Times New Roman" w:hAnsi="Times New Roman" w:cs="Times New Roman"/>
-          <w:color w:val="222222"/>
-          <w:sz w:val="24"/>
-          <w:szCs w:val="24"/>
-          <w:shd w:val="clear" w:color="auto" w:fill="FFFFFF"/>
-        </w:rPr>
-        <w:t>I</w:t>
-      </w:r>
-      <w:r>
-        <w:rPr>
-          <w:rFonts w:ascii="Times New Roman" w:eastAsia="Times New Roman" w:hAnsi="Times New Roman" w:cs="Times New Roman"/>
-          <w:color w:val="222222"/>
-          <w:sz w:val="24"/>
-          <w:szCs w:val="24"/>
-          <w:shd w:val="clear" w:color="auto" w:fill="FFFFFF"/>
-        </w:rPr>
-        <w:t xml:space="preserve">ndividual </w:t>
-      </w:r>
-      <w:r>
-        <w:rPr>
-          <w:rFonts w:ascii="Times New Roman" w:eastAsia="Times New Roman" w:hAnsi="Times New Roman" w:cs="Times New Roman"/>
-          <w:color w:val="222222"/>
-          <w:sz w:val="24"/>
-          <w:szCs w:val="24"/>
-          <w:shd w:val="clear" w:color="auto" w:fill="FFFFFF"/>
-        </w:rPr>
-        <w:t>S</w:t>
-      </w:r>
-      <w:r>
-        <w:rPr>
-          <w:rFonts w:ascii="Times New Roman" w:eastAsia="Times New Roman" w:hAnsi="Times New Roman" w:cs="Times New Roman"/>
-          <w:color w:val="222222"/>
-          <w:sz w:val="24"/>
-          <w:szCs w:val="24"/>
-          <w:shd w:val="clear" w:color="auto" w:fill="FFFFFF"/>
-        </w:rPr>
-        <w:t>tock use case).</w:t>
-      </w:r>
-    </w:p>
-    <w:p>
-      <w:pPr>
-        <w:spacing w:after="0" w:line="480" w:lineRule="auto"/>
-        <w:rPr>
-          <w:rFonts w:ascii="Times New Roman" w:eastAsia="Times New Roman" w:hAnsi="Times New Roman" w:cs="Times New Roman"/>
-          <w:sz w:val="24"/>
-          <w:szCs w:val="24"/>
-        </w:rPr>
-      </w:pPr>
-      <w:r>
-        <w:rPr>
-          <w:rFonts w:ascii="Times New Roman" w:eastAsia="Times New Roman" w:hAnsi="Times New Roman" w:cs="Times New Roman"/>
-          <w:color w:val="222222"/>
-          <w:sz w:val="24"/>
-          <w:szCs w:val="24"/>
-          <w:shd w:val="clear" w:color="auto" w:fill="FFFFFF"/>
-        </w:rPr>
-        <w:t>Exceptions:</w:t>
-      </w:r>
-    </w:p>
-    <w:p>
-      <w:pPr>
-        <w:numPr>
-          <w:ilvl w:val="0"/>
-          <w:numId w:val="21"/>
-        </w:numPr>
-        <w:shd w:val="clear" w:color="auto" w:fill="FFFFFF"/>
-        <w:spacing w:after="0" w:line="480" w:lineRule="auto"/>
-        <w:textAlignment w:val="baseline"/>
-        <w:rPr>
-          <w:rFonts w:ascii="Times New Roman" w:eastAsia="Times New Roman" w:hAnsi="Times New Roman" w:cs="Times New Roman"/>
-          <w:color w:val="222222"/>
-          <w:sz w:val="24"/>
-          <w:szCs w:val="24"/>
-        </w:rPr>
-      </w:pPr>
-      <w:r>
-        <w:rPr>
-          <w:rFonts w:ascii="Times New Roman" w:eastAsia="Times New Roman" w:hAnsi="Times New Roman" w:cs="Times New Roman"/>
-          <w:color w:val="222222"/>
-          <w:sz w:val="24"/>
-          <w:szCs w:val="24"/>
-          <w:shd w:val="clear" w:color="auto" w:fill="FFFFFF"/>
-        </w:rPr>
-        <w:t>Bar doesn’t scroll: The scroll bar is unmoving, but still displays stocks.</w:t>
-      </w:r>
-    </w:p>
-    <w:p>
-      <w:pPr>
-        <w:numPr>
-          <w:ilvl w:val="0"/>
-          <w:numId w:val="21"/>
-        </w:numPr>
-        <w:shd w:val="clear" w:color="auto" w:fill="FFFFFF"/>
-        <w:spacing w:after="0" w:line="480" w:lineRule="auto"/>
-        <w:textAlignment w:val="baseline"/>
-        <w:rPr>
-          <w:rFonts w:ascii="Times New Roman" w:eastAsia="Times New Roman" w:hAnsi="Times New Roman" w:cs="Times New Roman"/>
-          <w:color w:val="222222"/>
-          <w:sz w:val="24"/>
-          <w:szCs w:val="24"/>
-        </w:rPr>
-      </w:pPr>
-      <w:r>
-        <w:rPr>
-          <w:rFonts w:ascii="Times New Roman" w:eastAsia="Times New Roman" w:hAnsi="Times New Roman" w:cs="Times New Roman"/>
-          <w:color w:val="222222"/>
-          <w:sz w:val="24"/>
-          <w:szCs w:val="24"/>
-          <w:shd w:val="clear" w:color="auto" w:fill="FFFFFF"/>
-        </w:rPr>
-        <w:t>Bar does nothing when clicked: The stock is chosen, but when clicked it doesn’t take you to the stocks page so that you may get more information.</w:t>
-      </w:r>
-    </w:p>
-    <w:p>
-      <w:pPr>
-        <w:numPr>
-          <w:ilvl w:val="0"/>
-          <w:numId w:val="21"/>
-        </w:numPr>
-        <w:shd w:val="clear" w:color="auto" w:fill="FFFFFF"/>
-        <w:spacing w:after="0" w:line="480" w:lineRule="auto"/>
-        <w:textAlignment w:val="baseline"/>
-        <w:rPr>
-          <w:rFonts w:ascii="Times New Roman" w:eastAsia="Times New Roman" w:hAnsi="Times New Roman" w:cs="Times New Roman"/>
-          <w:color w:val="222222"/>
-          <w:sz w:val="24"/>
-          <w:szCs w:val="24"/>
-        </w:rPr>
-      </w:pPr>
-      <w:r>
-        <w:rPr>
-          <w:rFonts w:ascii="Times New Roman" w:eastAsia="Times New Roman" w:hAnsi="Times New Roman" w:cs="Times New Roman"/>
-          <w:color w:val="222222"/>
-          <w:sz w:val="24"/>
-          <w:szCs w:val="24"/>
-        </w:rPr>
-        <w:t>Trending stocks are not loaded onto scrolling banner</w:t>
-      </w:r>
-      <w:r>
-        <w:rPr>
-          <w:rFonts w:ascii="Times New Roman" w:eastAsia="Times New Roman" w:hAnsi="Times New Roman" w:cs="Times New Roman"/>
-          <w:color w:val="222222"/>
-          <w:sz w:val="24"/>
-          <w:szCs w:val="24"/>
-        </w:rPr>
-        <w:t>:</w:t>
-      </w:r>
-      <w:r>
-        <w:rPr>
-          <w:rFonts w:ascii="Times New Roman" w:eastAsia="Times New Roman" w:hAnsi="Times New Roman" w:cs="Times New Roman"/>
-          <w:color w:val="222222"/>
-          <w:sz w:val="24"/>
-          <w:szCs w:val="24"/>
-        </w:rPr>
-        <w:t xml:space="preserve"> See message 19.</w:t>
-      </w:r>
-    </w:p>
-    <w:p>
-      <w:pPr>
-        <w:spacing w:after="0" w:line="480" w:lineRule="auto"/>
-        <w:rPr>
-          <w:rFonts w:ascii="Times New Roman" w:eastAsia="Times New Roman" w:hAnsi="Times New Roman" w:cs="Times New Roman"/>
-          <w:sz w:val="24"/>
-          <w:szCs w:val="24"/>
-        </w:rPr>
-      </w:pPr>
-      <w:r>
-        <w:rPr>
-          <w:rFonts w:ascii="Times New Roman" w:eastAsia="Times New Roman" w:hAnsi="Times New Roman" w:cs="Times New Roman"/>
-          <w:color w:val="222222"/>
-          <w:sz w:val="24"/>
-          <w:szCs w:val="24"/>
-          <w:shd w:val="clear" w:color="auto" w:fill="FFFFFF"/>
-        </w:rPr>
-        <w:t xml:space="preserve">Priority: </w:t>
-      </w:r>
-      <w:r>
-        <w:rPr>
-          <w:rFonts w:ascii="Times New Roman" w:eastAsia="Times New Roman" w:hAnsi="Times New Roman" w:cs="Times New Roman"/>
-          <w:color w:val="222222"/>
-          <w:sz w:val="24"/>
-          <w:szCs w:val="24"/>
-          <w:shd w:val="clear" w:color="auto" w:fill="FFFFFF"/>
-        </w:rPr>
-        <w:t>Low</w:t>
-      </w:r>
-    </w:p>
-    <w:p>
-      <w:pPr>
-        <w:spacing w:after="0" w:line="480" w:lineRule="auto"/>
-        <w:rPr>
-          <w:rFonts w:ascii="Times New Roman" w:eastAsia="Times New Roman" w:hAnsi="Times New Roman" w:cs="Times New Roman"/>
-          <w:sz w:val="24"/>
-          <w:szCs w:val="24"/>
-        </w:rPr>
-      </w:pPr>
-      <w:r>
-        <w:rPr>
-          <w:rFonts w:ascii="Times New Roman" w:eastAsia="Times New Roman" w:hAnsi="Times New Roman" w:cs="Times New Roman"/>
-          <w:color w:val="222222"/>
-          <w:sz w:val="24"/>
-          <w:szCs w:val="24"/>
-          <w:shd w:val="clear" w:color="auto" w:fill="FFFFFF"/>
-        </w:rPr>
-        <w:t xml:space="preserve">When Available: </w:t>
-      </w:r>
-      <w:r>
-        <w:rPr>
-          <w:rFonts w:ascii="Times New Roman" w:eastAsia="Times New Roman" w:hAnsi="Times New Roman" w:cs="Times New Roman"/>
-          <w:color w:val="222222"/>
-          <w:sz w:val="24"/>
-          <w:szCs w:val="24"/>
-          <w:shd w:val="clear" w:color="auto" w:fill="FFFFFF"/>
-        </w:rPr>
-        <w:t>week 14</w:t>
-      </w:r>
-    </w:p>
-    <w:p>
-      <w:pPr>
-        <w:spacing w:after="0" w:line="480" w:lineRule="auto"/>
-        <w:rPr>
-          <w:rFonts w:ascii="Times New Roman" w:eastAsia="Times New Roman" w:hAnsi="Times New Roman" w:cs="Times New Roman"/>
-          <w:sz w:val="24"/>
-          <w:szCs w:val="24"/>
-        </w:rPr>
-      </w:pPr>
-      <w:r>
-        <w:rPr>
-          <w:rFonts w:ascii="Times New Roman" w:eastAsia="Times New Roman" w:hAnsi="Times New Roman" w:cs="Times New Roman"/>
-          <w:color w:val="222222"/>
-          <w:sz w:val="24"/>
-          <w:szCs w:val="24"/>
-          <w:shd w:val="clear" w:color="auto" w:fill="FFFFFF"/>
-        </w:rPr>
-        <w:t xml:space="preserve">Frequency of Use: Many </w:t>
-      </w:r>
-      <w:proofErr w:type="gramStart"/>
-      <w:r>
-        <w:rPr>
-          <w:rFonts w:ascii="Times New Roman" w:eastAsia="Times New Roman" w:hAnsi="Times New Roman" w:cs="Times New Roman"/>
-          <w:color w:val="222222"/>
-          <w:sz w:val="24"/>
-          <w:szCs w:val="24"/>
-          <w:shd w:val="clear" w:color="auto" w:fill="FFFFFF"/>
-        </w:rPr>
-        <w:t>times</w:t>
-      </w:r>
-      <w:proofErr w:type="gramEnd"/>
-      <w:r>
-        <w:rPr>
-          <w:rFonts w:ascii="Times New Roman" w:eastAsia="Times New Roman" w:hAnsi="Times New Roman" w:cs="Times New Roman"/>
-          <w:color w:val="222222"/>
-          <w:sz w:val="24"/>
-          <w:szCs w:val="24"/>
-          <w:shd w:val="clear" w:color="auto" w:fill="FFFFFF"/>
-        </w:rPr>
-        <w:t xml:space="preserve"> per day</w:t>
-      </w:r>
-    </w:p>
-    <w:p>
-      <w:pPr>
-        <w:spacing w:after="0" w:line="480" w:lineRule="auto"/>
-        <w:rPr>
-          <w:rFonts w:ascii="Times New Roman" w:eastAsia="Times New Roman" w:hAnsi="Times New Roman" w:cs="Times New Roman"/>
-          <w:sz w:val="24"/>
-          <w:szCs w:val="24"/>
-        </w:rPr>
-      </w:pPr>
-      <w:r>
-        <w:rPr>
-          <w:rFonts w:ascii="Times New Roman" w:eastAsia="Times New Roman" w:hAnsi="Times New Roman" w:cs="Times New Roman"/>
-          <w:color w:val="222222"/>
-          <w:sz w:val="24"/>
-          <w:szCs w:val="24"/>
-          <w:shd w:val="clear" w:color="auto" w:fill="FFFFFF"/>
-        </w:rPr>
-        <w:t xml:space="preserve">Open Issues: No open issues </w:t>
-      </w:r>
-      <w:proofErr w:type="gramStart"/>
-      <w:r>
-        <w:rPr>
-          <w:rFonts w:ascii="Times New Roman" w:eastAsia="Times New Roman" w:hAnsi="Times New Roman" w:cs="Times New Roman"/>
-          <w:color w:val="222222"/>
-          <w:sz w:val="24"/>
-          <w:szCs w:val="24"/>
-          <w:shd w:val="clear" w:color="auto" w:fill="FFFFFF"/>
-        </w:rPr>
-        <w:t>at this time</w:t>
-      </w:r>
-      <w:proofErr w:type="gramEnd"/>
-      <w:r>
-        <w:rPr>
-          <w:rFonts w:ascii="Times New Roman" w:eastAsia="Times New Roman" w:hAnsi="Times New Roman" w:cs="Times New Roman"/>
-          <w:color w:val="222222"/>
-          <w:sz w:val="24"/>
-          <w:szCs w:val="24"/>
-          <w:shd w:val="clear" w:color="auto" w:fill="FFFFFF"/>
-        </w:rPr>
-        <w:t>.</w:t>
-      </w:r>
-    </w:p>
-    <w:p>
-      <w:pPr>
-        <w:spacing w:after="0" w:line="240" w:lineRule="auto"/>
-        <w:rPr>
-          <w:rFonts w:ascii="Times New Roman" w:eastAsia="Times New Roman" w:hAnsi="Times New Roman" w:cs="Times New Roman"/>
-          <w:sz w:val="24"/>
-          <w:szCs w:val="24"/>
-        </w:rPr>
-      </w:pPr>
-      <w:r>
-        <w:rPr>
-          <w:rFonts w:ascii="Times New Roman" w:eastAsia="Times New Roman" w:hAnsi="Times New Roman" w:cs="Times New Roman"/>
-          <w:color w:val="222222"/>
-          <w:sz w:val="24"/>
-          <w:szCs w:val="24"/>
-          <w:shd w:val="clear" w:color="auto" w:fill="FFFFFF"/>
-        </w:rPr>
-        <w:t xml:space="preserve"> </w:t>
-      </w:r>
-    </w:p>
-    <w:p>
-      <w:pPr>
-        <w:spacing w:after="0" w:line="240" w:lineRule="auto"/>
-        <w:rPr>
-          <w:rFonts w:ascii="Times New Roman" w:eastAsia="Times New Roman" w:hAnsi="Times New Roman" w:cs="Times New Roman"/>
-          <w:sz w:val="24"/>
-          <w:szCs w:val="24"/>
-        </w:rPr>
-      </w:pPr>
-      <w:r>
-        <w:rPr>
-          <w:rFonts w:ascii="Times New Roman" w:eastAsia="Times New Roman" w:hAnsi="Times New Roman" w:cs="Times New Roman"/>
-          <w:color w:val="222222"/>
-          <w:sz w:val="24"/>
-          <w:szCs w:val="24"/>
-          <w:shd w:val="clear" w:color="auto" w:fill="FFFFFF"/>
-        </w:rPr>
-        <w:t xml:space="preserve"> </w:t>
-      </w:r>
-    </w:p>
-    <w:p>
-      <w:pPr>
-        <w:spacing w:after="0" w:line="240" w:lineRule="auto"/>
-        <w:rPr>
-          <w:rFonts w:ascii="Times New Roman" w:eastAsia="Times New Roman" w:hAnsi="Times New Roman" w:cs="Times New Roman"/>
-          <w:sz w:val="24"/>
-          <w:szCs w:val="24"/>
-        </w:rPr>
-      </w:pPr>
-    </w:p>
-    <w:p>
-      <w:pPr>
-        <w:spacing w:after="0" w:line="480" w:lineRule="auto"/>
-        <w:rPr>
-          <w:rFonts w:ascii="Times New Roman" w:eastAsia="Times New Roman" w:hAnsi="Times New Roman" w:cs="Times New Roman"/>
-          <w:sz w:val="24"/>
-          <w:szCs w:val="24"/>
-        </w:rPr>
-      </w:pPr>
-      <w:r>
-        <w:rPr>
-          <w:rFonts w:ascii="Times New Roman" w:eastAsia="Times New Roman" w:hAnsi="Times New Roman" w:cs="Times New Roman"/>
-          <w:color w:val="222222"/>
-          <w:sz w:val="24"/>
-          <w:szCs w:val="24"/>
-          <w:shd w:val="clear" w:color="auto" w:fill="FFFFFF"/>
-        </w:rPr>
-        <w:t xml:space="preserve"> </w:t>
-      </w:r>
-    </w:p>
-    <w:p>
-      <w:pPr>
-        <w:rPr>
-          <w:rFonts w:ascii="Times New Roman" w:eastAsia="Times New Roman" w:hAnsi="Times New Roman" w:cs="Times New Roman"/>
-          <w:color w:val="222222"/>
-          <w:sz w:val="24"/>
-          <w:szCs w:val="24"/>
-          <w:shd w:val="clear" w:color="auto" w:fill="FFFFFF"/>
-        </w:rPr>
-      </w:pPr>
-      <w:r>
-        <w:rPr>
-          <w:rFonts w:ascii="Times New Roman" w:eastAsia="Times New Roman" w:hAnsi="Times New Roman" w:cs="Times New Roman"/>
-          <w:color w:val="222222"/>
-          <w:sz w:val="24"/>
-          <w:szCs w:val="24"/>
-          <w:shd w:val="clear" w:color="auto" w:fill="FFFFFF"/>
-        </w:rPr>
-        <w:br w:type="page"/>
-      </w:r>
-    </w:p>
-    <w:p>
-      <w:pPr>
-        <w:spacing w:after="0" w:line="480" w:lineRule="auto"/>
-        <w:rPr>
-          <w:rFonts w:ascii="Times New Roman" w:eastAsia="Times New Roman" w:hAnsi="Times New Roman" w:cs="Times New Roman"/>
-          <w:sz w:val="24"/>
-          <w:szCs w:val="24"/>
-        </w:rPr>
-      </w:pPr>
-      <w:r>
-        <w:rPr>
-          <w:rFonts w:ascii="Times New Roman" w:eastAsia="Times New Roman" w:hAnsi="Times New Roman" w:cs="Times New Roman"/>
-          <w:color w:val="222222"/>
-          <w:sz w:val="24"/>
-          <w:szCs w:val="24"/>
-          <w:shd w:val="clear" w:color="auto" w:fill="FFFFFF"/>
-        </w:rPr>
-        <w:lastRenderedPageBreak/>
+        <w:rPr>
+          <w:rFonts w:ascii="Times New Roman" w:eastAsia="Times New Roman" w:hAnsi="Times New Roman" w:cs="Times New Roman"/>
+          <w:color w:val="222222"/>
+          <w:sz w:val="24"/>
+          <w:szCs w:val="24"/>
+          <w:shd w:val="clear" w:color="auto" w:fill="FFFFFF"/>
+        </w:rPr>
+      </w:pPr>
+    </w:p>
+    <w:p>
+      <w:pPr>
+        <w:spacing w:after="0" w:line="480" w:lineRule="auto"/>
+        <w:rPr>
+          <w:rFonts w:ascii="Times New Roman" w:eastAsia="Times New Roman" w:hAnsi="Times New Roman" w:cs="Times New Roman"/>
+          <w:sz w:val="24"/>
+          <w:szCs w:val="24"/>
+        </w:rPr>
+      </w:pPr>
+      <w:r>
+        <w:rPr>
+          <w:rFonts w:ascii="Times New Roman" w:eastAsia="Times New Roman" w:hAnsi="Times New Roman" w:cs="Times New Roman"/>
+          <w:color w:val="222222"/>
+          <w:sz w:val="24"/>
+          <w:szCs w:val="24"/>
+          <w:shd w:val="clear" w:color="auto" w:fill="FFFFFF"/>
+        </w:rPr>
         <w:t>Use case: Remove from Watchlist</w:t>
       </w:r>
     </w:p>
@@ -15473,6 +13863,58 @@
     </w:p>
     <w:p>
       <w:pPr>
+        <w:numPr>
+          <w:ilvl w:val="0"/>
+          <w:numId w:val="36"/>
+        </w:numPr>
+        <w:shd w:val="clear" w:color="auto" w:fill="FFFFFF"/>
+        <w:spacing w:after="0" w:line="240" w:lineRule="auto"/>
+        <w:textAlignment w:val="baseline"/>
+        <w:rPr>
+          <w:rFonts w:ascii="Times New Roman" w:eastAsia="Times New Roman" w:hAnsi="Times New Roman" w:cs="Times New Roman"/>
+          <w:color w:val="222222"/>
+          <w:sz w:val="24"/>
+          <w:szCs w:val="24"/>
+        </w:rPr>
+      </w:pPr>
+      <w:r>
+        <w:rPr>
+          <w:rFonts w:ascii="Times New Roman" w:eastAsia="Times New Roman" w:hAnsi="Times New Roman" w:cs="Times New Roman"/>
+          <w:color w:val="222222"/>
+          <w:sz w:val="24"/>
+          <w:szCs w:val="24"/>
+        </w:rPr>
+        <w:t xml:space="preserve">Please enter a valid phone number </w:t>
+      </w:r>
+    </w:p>
+    <w:p>
+      <w:pPr>
+        <w:numPr>
+          <w:ilvl w:val="0"/>
+          <w:numId w:val="36"/>
+        </w:numPr>
+        <w:shd w:val="clear" w:color="auto" w:fill="FFFFFF"/>
+        <w:spacing w:after="0" w:line="240" w:lineRule="auto"/>
+        <w:textAlignment w:val="baseline"/>
+        <w:rPr>
+          <w:rFonts w:ascii="Times New Roman" w:eastAsia="Times New Roman" w:hAnsi="Times New Roman" w:cs="Times New Roman"/>
+          <w:color w:val="222222"/>
+          <w:sz w:val="24"/>
+          <w:szCs w:val="24"/>
+        </w:rPr>
+      </w:pPr>
+      <w:r>
+        <w:rPr>
+          <w:rFonts w:ascii="Times New Roman" w:eastAsia="Times New Roman" w:hAnsi="Times New Roman" w:cs="Times New Roman"/>
+          <w:color w:val="222222"/>
+          <w:sz w:val="24"/>
+          <w:szCs w:val="24"/>
+        </w:rPr>
+        <w:t>Please enter a valid name</w:t>
+      </w:r>
+    </w:p>
+    <w:p>
+      <w:pPr>
         <w:shd w:val="clear" w:color="auto" w:fill="FFFFFF"/>
         <w:spacing w:after="0" w:line="240" w:lineRule="auto"/>
         <w:ind w:left="720"/>
@@ -15703,20 +14145,8 @@
           <w:color w:val="222222"/>
           <w:sz w:val="24"/>
           <w:szCs w:val="24"/>
-          <w:shd w:val="clear" w:color="auto" w:fill="FFFFFF"/>
-        </w:rPr>
-        <w:t>Trending stocks: Stock that is doing well and being l</w:t>
-      </w:r>
-      <w:r>
-        <w:rPr>
-          <w:rFonts w:ascii="Times New Roman" w:eastAsia="Times New Roman" w:hAnsi="Times New Roman" w:cs="Times New Roman"/>
-          <w:color w:val="222222"/>
-          <w:sz w:val="24"/>
-          <w:szCs w:val="24"/>
-          <w:shd w:val="clear" w:color="auto" w:fill="FFFFFF"/>
-        </w:rPr>
-        <w:softHyphen/>
-        <w:t>ooked at by many people</w:t>
+        </w:rPr>
+        <w:t>NA</w:t>
       </w:r>
     </w:p>
     <w:p>
@@ -15770,7 +14200,27 @@
           <w:szCs w:val="24"/>
           <w:shd w:val="clear" w:color="auto" w:fill="FFFFFF"/>
         </w:rPr>
-        <w:t>Pane: is the page in which the navigation slider use case encloses.</w:t>
+        <w:t xml:space="preserve">Pane: is the page in which the </w:t>
+      </w:r>
+      <w:r>
+        <w:rPr>
+          <w:rFonts w:ascii="Times New Roman" w:eastAsia="Times New Roman" w:hAnsi="Times New Roman" w:cs="Times New Roman"/>
+          <w:color w:val="222222"/>
+          <w:sz w:val="24"/>
+          <w:szCs w:val="24"/>
+          <w:shd w:val="clear" w:color="auto" w:fill="FFFFFF"/>
+        </w:rPr>
+        <w:t>Webpage</w:t>
+      </w:r>
+      <w:r>
+        <w:rPr>
+          <w:rFonts w:ascii="Times New Roman" w:eastAsia="Times New Roman" w:hAnsi="Times New Roman" w:cs="Times New Roman"/>
+          <w:color w:val="222222"/>
+          <w:sz w:val="24"/>
+          <w:szCs w:val="24"/>
+          <w:shd w:val="clear" w:color="auto" w:fill="FFFFFF"/>
+        </w:rPr>
+        <w:t>.</w:t>
       </w:r>
     </w:p>
     <w:p>
@@ -21661,7 +20111,7 @@
 </file>
 
 <file path=customXml/itemProps2.xml><?xml version="1.0" encoding="utf-8"?>
-<ds:datastoreItem xmlns:ds="http://schemas.openxmlformats.org/officeDocument/2006/customXml" ds:itemID="{7D49205C-69F4-457D-8FAC-AECB9B7B7155}">
+<ds:datastoreItem xmlns:ds="http://schemas.openxmlformats.org/officeDocument/2006/customXml" ds:itemID="{CA9A9D68-813A-49FA-BCC6-24119429B030}">
   <ds:schemaRefs>
     <ds:schemaRef ds:uri="http://schemas.openxmlformats.org/officeDocument/2006/bibliography"/>
   </ds:schemaRefs>

</xml_diff>

<commit_message>
DB- Deleted unnecessary spaces in rad document
</commit_message>
<xml_diff>
--- a/RAD/completed_rad.docx
+++ b/RAD/completed_rad.docx
@@ -1,6 +1,6 @@
 
 <file path=word/document.xml><?xml version="1.0" encoding="utf-8"?>
-<w:document xmlns:wpc="http://schemas.microsoft.com/office/word/2010/wordprocessingCanvas" xmlns:cx="http://schemas.microsoft.com/office/drawing/2014/chartex" xmlns:cx1="http://schemas.microsoft.com/office/drawing/2015/9/8/chartex" xmlns:cx2="http://schemas.microsoft.com/office/drawing/2015/10/21/chartex" xmlns:cx3="http://schemas.microsoft.com/office/drawing/2016/5/9/chartex" xmlns:cx4="http://schemas.microsoft.com/office/drawing/2016/5/10/chartex" xmlns:cx5="http://schemas.microsoft.com/office/drawing/2016/5/11/chartex" xmlns:mc="http://schemas.openxmlformats.org/markup-compatibility/2006" xmlns:o="urn:schemas-microsoft-com:office:office" xmlns:r="http://schemas.openxmlformats.org/officeDocument/2006/relationships" xmlns:m="http://schemas.openxmlformats.org/officeDocument/2006/math" xmlns:v="urn:schemas-microsoft-com:vml" xmlns:wp14="http://schemas.microsoft.com/office/word/2010/wordprocessingDrawing" xmlns:wp="http://schemas.openxmlformats.org/drawingml/2006/wordprocessingDrawing" xmlns:w10="urn:schemas-microsoft-com:office:word" xmlns:w="http://schemas.openxmlformats.org/wordprocessingml/2006/main" xmlns:w14="http://schemas.microsoft.com/office/word/2010/wordml" xmlns:w15="http://schemas.microsoft.com/office/word/2012/wordml" xmlns:w16se="http://schemas.microsoft.com/office/word/2015/wordml/symex" xmlns:wpg="http://schemas.microsoft.com/office/word/2010/wordprocessingGroup" xmlns:wpi="http://schemas.microsoft.com/office/word/2010/wordprocessingInk" xmlns:wne="http://schemas.microsoft.com/office/word/2006/wordml" xmlns:wps="http://schemas.microsoft.com/office/word/2010/wordprocessingShape" mc:Ignorable="w14 w15 w16se wp14">
+<w:document xmlns:wpc="http://schemas.microsoft.com/office/word/2010/wordprocessingCanvas" xmlns:cx="http://schemas.microsoft.com/office/drawing/2014/chartex" xmlns:cx1="http://schemas.microsoft.com/office/drawing/2015/9/8/chartex" xmlns:cx2="http://schemas.microsoft.com/office/drawing/2015/10/21/chartex" xmlns:cx3="http://schemas.microsoft.com/office/drawing/2016/5/9/chartex" xmlns:cx4="http://schemas.microsoft.com/office/drawing/2016/5/10/chartex" xmlns:cx5="http://schemas.microsoft.com/office/drawing/2016/5/11/chartex" xmlns:cx6="http://schemas.microsoft.com/office/drawing/2016/5/12/chartex" xmlns:cx7="http://schemas.microsoft.com/office/drawing/2016/5/13/chartex" xmlns:cx8="http://schemas.microsoft.com/office/drawing/2016/5/14/chartex" xmlns:mc="http://schemas.openxmlformats.org/markup-compatibility/2006" xmlns:aink="http://schemas.microsoft.com/office/drawing/2016/ink" xmlns:am3d="http://schemas.microsoft.com/office/drawing/2017/model3d" xmlns:o="urn:schemas-microsoft-com:office:office" xmlns:r="http://schemas.openxmlformats.org/officeDocument/2006/relationships" xmlns:m="http://schemas.openxmlformats.org/officeDocument/2006/math" xmlns:v="urn:schemas-microsoft-com:vml" xmlns:wp14="http://schemas.microsoft.com/office/word/2010/wordprocessingDrawing" xmlns:wp="http://schemas.openxmlformats.org/drawingml/2006/wordprocessingDrawing" xmlns:w10="urn:schemas-microsoft-com:office:word" xmlns:w="http://schemas.openxmlformats.org/wordprocessingml/2006/main" xmlns:w14="http://schemas.microsoft.com/office/word/2010/wordml" xmlns:w15="http://schemas.microsoft.com/office/word/2012/wordml" xmlns:w16cid="http://schemas.microsoft.com/office/word/2016/wordml/cid" xmlns:w16se="http://schemas.microsoft.com/office/word/2015/wordml/symex" xmlns:wpg="http://schemas.microsoft.com/office/word/2010/wordprocessingGroup" xmlns:wpi="http://schemas.microsoft.com/office/word/2010/wordprocessingInk" xmlns:wne="http://schemas.microsoft.com/office/word/2006/wordml" xmlns:wps="http://schemas.microsoft.com/office/word/2010/wordprocessingShape" mc:Ignorable="w14 w15 w16se w16cid wp14">
   <w:body>
     <w:p>
       <w:pPr>
@@ -127,6 +127,7 @@
                                     <w:dataBinding w:prefixMappings="xmlns:ns0='http://purl.org/dc/elements/1.1/' xmlns:ns1='http://schemas.openxmlformats.org/package/2006/metadata/core-properties' " w:xpath="/ns1:coreProperties[1]/ns0:title[1]" w:storeItemID="{6C3C8BC8-F283-45AE-878A-BAB7291924A1}"/>
                                     <w:text/>
                                   </w:sdtPr>
+                                  <w:sdtEndPr/>
                                   <w:sdtContent>
                                     <w:r>
                                       <w:rPr>
@@ -153,6 +154,7 @@
                                   <w:dataBinding w:prefixMappings="xmlns:ns0='http://purl.org/dc/elements/1.1/' xmlns:ns1='http://schemas.openxmlformats.org/package/2006/metadata/core-properties' " w:xpath="/ns1:coreProperties[1]/ns0:subject[1]" w:storeItemID="{6C3C8BC8-F283-45AE-878A-BAB7291924A1}"/>
                                   <w:text/>
                                 </w:sdtPr>
+                                <w:sdtEndPr/>
                                 <w:sdtContent>
                                   <w:p>
                                     <w:pPr>
@@ -191,6 +193,7 @@
                                   <w:dataBinding w:prefixMappings="xmlns:ns0='http://purl.org/dc/elements/1.1/' xmlns:ns1='http://schemas.openxmlformats.org/package/2006/metadata/core-properties' " w:xpath="/ns1:coreProperties[1]/ns0:creator[1]" w:storeItemID="{6C3C8BC8-F283-45AE-878A-BAB7291924A1}"/>
                                   <w:text/>
                                 </w:sdtPr>
+                                <w:sdtEndPr/>
                                 <w:sdtContent>
                                   <w:p>
                                     <w:pPr>
@@ -449,6 +452,7 @@
                                     <w:calendar w:val="gregorian"/>
                                   </w:date>
                                 </w:sdtPr>
+                                <w:sdtEndPr/>
                                 <w:sdtContent>
                                   <w:p>
                                     <w:pPr>
@@ -621,7 +625,27 @@
           <w:szCs w:val="24"/>
           <w:shd w:val="clear" w:color="auto" w:fill="FFFFFF"/>
         </w:rPr>
-        <w:t>Functional and Non-Functional Requirements ......................................................................... pg 4</w:t>
+        <w:t xml:space="preserve">Functional and Non-Functional Requirements ......................................................................... </w:t>
+      </w:r>
+      <w:proofErr w:type="spellStart"/>
+      <w:r>
+        <w:rPr>
+          <w:rFonts w:ascii="Times New Roman" w:eastAsia="Times New Roman" w:hAnsi="Times New Roman" w:cs="Times New Roman"/>
+          <w:sz w:val="24"/>
+          <w:szCs w:val="24"/>
+          <w:shd w:val="clear" w:color="auto" w:fill="FFFFFF"/>
+        </w:rPr>
+        <w:t>pg</w:t>
+      </w:r>
+      <w:proofErr w:type="spellEnd"/>
+      <w:r>
+        <w:rPr>
+          <w:rFonts w:ascii="Times New Roman" w:eastAsia="Times New Roman" w:hAnsi="Times New Roman" w:cs="Times New Roman"/>
+          <w:sz w:val="24"/>
+          <w:szCs w:val="24"/>
+          <w:shd w:val="clear" w:color="auto" w:fill="FFFFFF"/>
+        </w:rPr>
+        <w:t xml:space="preserve"> 4</w:t>
       </w:r>
     </w:p>
     <w:p>
@@ -659,7 +683,27 @@
           <w:szCs w:val="24"/>
           <w:shd w:val="clear" w:color="auto" w:fill="FFFFFF"/>
         </w:rPr>
-        <w:t>.................. pg 5</w:t>
+        <w:t xml:space="preserve">.................. </w:t>
+      </w:r>
+      <w:proofErr w:type="spellStart"/>
+      <w:r>
+        <w:rPr>
+          <w:rFonts w:ascii="Times New Roman" w:eastAsia="Times New Roman" w:hAnsi="Times New Roman" w:cs="Times New Roman"/>
+          <w:sz w:val="24"/>
+          <w:szCs w:val="24"/>
+          <w:shd w:val="clear" w:color="auto" w:fill="FFFFFF"/>
+        </w:rPr>
+        <w:t>pg</w:t>
+      </w:r>
+      <w:proofErr w:type="spellEnd"/>
+      <w:r>
+        <w:rPr>
+          <w:rFonts w:ascii="Times New Roman" w:eastAsia="Times New Roman" w:hAnsi="Times New Roman" w:cs="Times New Roman"/>
+          <w:sz w:val="24"/>
+          <w:szCs w:val="24"/>
+          <w:shd w:val="clear" w:color="auto" w:fill="FFFFFF"/>
+        </w:rPr>
+        <w:t xml:space="preserve"> 5</w:t>
       </w:r>
     </w:p>
     <w:p>
@@ -716,7 +760,27 @@
           <w:szCs w:val="24"/>
           <w:shd w:val="clear" w:color="auto" w:fill="FFFFFF"/>
         </w:rPr>
-        <w:t xml:space="preserve">.......... pg </w:t>
+        <w:t xml:space="preserve">.......... </w:t>
+      </w:r>
+      <w:proofErr w:type="spellStart"/>
+      <w:r>
+        <w:rPr>
+          <w:rFonts w:ascii="Times New Roman" w:eastAsia="Times New Roman" w:hAnsi="Times New Roman" w:cs="Times New Roman"/>
+          <w:sz w:val="24"/>
+          <w:szCs w:val="24"/>
+          <w:shd w:val="clear" w:color="auto" w:fill="FFFFFF"/>
+        </w:rPr>
+        <w:t>pg</w:t>
+      </w:r>
+      <w:proofErr w:type="spellEnd"/>
+      <w:r>
+        <w:rPr>
+          <w:rFonts w:ascii="Times New Roman" w:eastAsia="Times New Roman" w:hAnsi="Times New Roman" w:cs="Times New Roman"/>
+          <w:sz w:val="24"/>
+          <w:szCs w:val="24"/>
+          <w:shd w:val="clear" w:color="auto" w:fill="FFFFFF"/>
+        </w:rPr>
+        <w:t xml:space="preserve"> </w:t>
       </w:r>
       <w:r>
         <w:rPr>
@@ -763,7 +827,27 @@
           <w:szCs w:val="24"/>
           <w:shd w:val="clear" w:color="auto" w:fill="FFFFFF"/>
         </w:rPr>
-        <w:t xml:space="preserve"> pg </w:t>
+        <w:t xml:space="preserve"> </w:t>
+      </w:r>
+      <w:proofErr w:type="spellStart"/>
+      <w:r>
+        <w:rPr>
+          <w:rFonts w:ascii="Times New Roman" w:eastAsia="Times New Roman" w:hAnsi="Times New Roman" w:cs="Times New Roman"/>
+          <w:sz w:val="24"/>
+          <w:szCs w:val="24"/>
+          <w:shd w:val="clear" w:color="auto" w:fill="FFFFFF"/>
+        </w:rPr>
+        <w:t>pg</w:t>
+      </w:r>
+      <w:proofErr w:type="spellEnd"/>
+      <w:r>
+        <w:rPr>
+          <w:rFonts w:ascii="Times New Roman" w:eastAsia="Times New Roman" w:hAnsi="Times New Roman" w:cs="Times New Roman"/>
+          <w:sz w:val="24"/>
+          <w:szCs w:val="24"/>
+          <w:shd w:val="clear" w:color="auto" w:fill="FFFFFF"/>
+        </w:rPr>
+        <w:t xml:space="preserve"> </w:t>
       </w:r>
       <w:r>
         <w:rPr>
@@ -786,17 +870,26 @@
           <w:shd w:val="clear" w:color="auto" w:fill="FFFFFF"/>
         </w:rPr>
       </w:pPr>
-      <w:bookmarkStart w:id="0" w:name="_GoBack"/>
-      <w:bookmarkEnd w:id="0"/>
-      <w:r>
-        <w:rPr>
-          <w:rFonts w:ascii="Times New Roman" w:eastAsia="Times New Roman" w:hAnsi="Times New Roman" w:cs="Times New Roman"/>
-          <w:sz w:val="24"/>
-          <w:szCs w:val="24"/>
-          <w:shd w:val="clear" w:color="auto" w:fill="FFFFFF"/>
-        </w:rPr>
-        <w:t>Log Out........................................................................................................................ pg</w:t>
-      </w:r>
+      <w:r>
+        <w:rPr>
+          <w:rFonts w:ascii="Times New Roman" w:eastAsia="Times New Roman" w:hAnsi="Times New Roman" w:cs="Times New Roman"/>
+          <w:sz w:val="24"/>
+          <w:szCs w:val="24"/>
+          <w:shd w:val="clear" w:color="auto" w:fill="FFFFFF"/>
+        </w:rPr>
+        <w:t xml:space="preserve">Log Out........................................................................................................................ </w:t>
+      </w:r>
+      <w:proofErr w:type="spellStart"/>
+      <w:r>
+        <w:rPr>
+          <w:rFonts w:ascii="Times New Roman" w:eastAsia="Times New Roman" w:hAnsi="Times New Roman" w:cs="Times New Roman"/>
+          <w:sz w:val="24"/>
+          <w:szCs w:val="24"/>
+          <w:shd w:val="clear" w:color="auto" w:fill="FFFFFF"/>
+        </w:rPr>
+        <w:t>pg</w:t>
+      </w:r>
+      <w:proofErr w:type="spellEnd"/>
       <w:r>
         <w:rPr>
           <w:rFonts w:ascii="Times New Roman" w:eastAsia="Times New Roman" w:hAnsi="Times New Roman" w:cs="Times New Roman"/>
@@ -872,8 +965,19 @@
           <w:szCs w:val="24"/>
           <w:shd w:val="clear" w:color="auto" w:fill="FFFFFF"/>
         </w:rPr>
-        <w:t>View Portfolio Summary............................................................................................. pg</w:t>
-      </w:r>
+        <w:t xml:space="preserve">View Portfolio Summary............................................................................................. </w:t>
+      </w:r>
+      <w:proofErr w:type="spellStart"/>
+      <w:r>
+        <w:rPr>
+          <w:rFonts w:ascii="Times New Roman" w:eastAsia="Times New Roman" w:hAnsi="Times New Roman" w:cs="Times New Roman"/>
+          <w:sz w:val="24"/>
+          <w:szCs w:val="24"/>
+          <w:shd w:val="clear" w:color="auto" w:fill="FFFFFF"/>
+        </w:rPr>
+        <w:t>pg</w:t>
+      </w:r>
+      <w:proofErr w:type="spellEnd"/>
       <w:r>
         <w:rPr>
           <w:rFonts w:ascii="Times New Roman" w:eastAsia="Times New Roman" w:hAnsi="Times New Roman" w:cs="Times New Roman"/>
@@ -902,8 +1006,19 @@
           <w:szCs w:val="24"/>
           <w:shd w:val="clear" w:color="auto" w:fill="FFFFFF"/>
         </w:rPr>
-        <w:t>Edit User Settings........................................................................................................ pg</w:t>
-      </w:r>
+        <w:t xml:space="preserve">Edit User Settings........................................................................................................ </w:t>
+      </w:r>
+      <w:proofErr w:type="spellStart"/>
+      <w:r>
+        <w:rPr>
+          <w:rFonts w:ascii="Times New Roman" w:eastAsia="Times New Roman" w:hAnsi="Times New Roman" w:cs="Times New Roman"/>
+          <w:sz w:val="24"/>
+          <w:szCs w:val="24"/>
+          <w:shd w:val="clear" w:color="auto" w:fill="FFFFFF"/>
+        </w:rPr>
+        <w:t>pg</w:t>
+      </w:r>
+      <w:proofErr w:type="spellEnd"/>
       <w:r>
         <w:rPr>
           <w:rFonts w:ascii="Times New Roman" w:eastAsia="Times New Roman" w:hAnsi="Times New Roman" w:cs="Times New Roman"/>
@@ -932,8 +1047,19 @@
           <w:szCs w:val="24"/>
           <w:shd w:val="clear" w:color="auto" w:fill="FFFFFF"/>
         </w:rPr>
-        <w:t>Search for Stock.......................................................................................................... pg</w:t>
-      </w:r>
+        <w:t xml:space="preserve">Search for Stock.......................................................................................................... </w:t>
+      </w:r>
+      <w:proofErr w:type="spellStart"/>
+      <w:r>
+        <w:rPr>
+          <w:rFonts w:ascii="Times New Roman" w:eastAsia="Times New Roman" w:hAnsi="Times New Roman" w:cs="Times New Roman"/>
+          <w:sz w:val="24"/>
+          <w:szCs w:val="24"/>
+          <w:shd w:val="clear" w:color="auto" w:fill="FFFFFF"/>
+        </w:rPr>
+        <w:t>pg</w:t>
+      </w:r>
+      <w:proofErr w:type="spellEnd"/>
       <w:r>
         <w:rPr>
           <w:rFonts w:ascii="Times New Roman" w:eastAsia="Times New Roman" w:hAnsi="Times New Roman" w:cs="Times New Roman"/>
@@ -989,8 +1115,19 @@
           <w:szCs w:val="24"/>
           <w:shd w:val="clear" w:color="auto" w:fill="FFFFFF"/>
         </w:rPr>
-        <w:t>.................................................................. pg</w:t>
-      </w:r>
+        <w:t xml:space="preserve">.................................................................. </w:t>
+      </w:r>
+      <w:proofErr w:type="spellStart"/>
+      <w:r>
+        <w:rPr>
+          <w:rFonts w:ascii="Times New Roman" w:eastAsia="Times New Roman" w:hAnsi="Times New Roman" w:cs="Times New Roman"/>
+          <w:sz w:val="24"/>
+          <w:szCs w:val="24"/>
+          <w:shd w:val="clear" w:color="auto" w:fill="FFFFFF"/>
+        </w:rPr>
+        <w:t>pg</w:t>
+      </w:r>
+      <w:proofErr w:type="spellEnd"/>
       <w:r>
         <w:rPr>
           <w:rFonts w:ascii="Times New Roman" w:eastAsia="Times New Roman" w:hAnsi="Times New Roman" w:cs="Times New Roman"/>
@@ -1018,8 +1155,19 @@
           <w:szCs w:val="24"/>
           <w:shd w:val="clear" w:color="auto" w:fill="FFFFFF"/>
         </w:rPr>
-        <w:t>Remove from Watchlist.............................................................................................. pg</w:t>
-      </w:r>
+        <w:t xml:space="preserve">Remove from Watchlist.............................................................................................. </w:t>
+      </w:r>
+      <w:proofErr w:type="spellStart"/>
+      <w:r>
+        <w:rPr>
+          <w:rFonts w:ascii="Times New Roman" w:eastAsia="Times New Roman" w:hAnsi="Times New Roman" w:cs="Times New Roman"/>
+          <w:sz w:val="24"/>
+          <w:szCs w:val="24"/>
+          <w:shd w:val="clear" w:color="auto" w:fill="FFFFFF"/>
+        </w:rPr>
+        <w:t>pg</w:t>
+      </w:r>
+      <w:proofErr w:type="spellEnd"/>
       <w:r>
         <w:rPr>
           <w:rFonts w:ascii="Times New Roman" w:eastAsia="Times New Roman" w:hAnsi="Times New Roman" w:cs="Times New Roman"/>
@@ -1066,8 +1214,19 @@
           <w:szCs w:val="24"/>
           <w:shd w:val="clear" w:color="auto" w:fill="FFFFFF"/>
         </w:rPr>
-        <w:t>............................................................................... pg</w:t>
-      </w:r>
+        <w:t xml:space="preserve">............................................................................... </w:t>
+      </w:r>
+      <w:proofErr w:type="spellStart"/>
+      <w:r>
+        <w:rPr>
+          <w:rFonts w:ascii="Times New Roman" w:eastAsia="Times New Roman" w:hAnsi="Times New Roman" w:cs="Times New Roman"/>
+          <w:sz w:val="24"/>
+          <w:szCs w:val="24"/>
+          <w:shd w:val="clear" w:color="auto" w:fill="FFFFFF"/>
+        </w:rPr>
+        <w:t>pg</w:t>
+      </w:r>
+      <w:proofErr w:type="spellEnd"/>
       <w:r>
         <w:rPr>
           <w:rFonts w:ascii="Times New Roman" w:eastAsia="Times New Roman" w:hAnsi="Times New Roman" w:cs="Times New Roman"/>
@@ -1095,8 +1254,19 @@
           <w:szCs w:val="24"/>
           <w:shd w:val="clear" w:color="auto" w:fill="FFFFFF"/>
         </w:rPr>
-        <w:t>View Individual Stock Page....................................................................................... pg</w:t>
-      </w:r>
+        <w:t xml:space="preserve">View Individual Stock Page....................................................................................... </w:t>
+      </w:r>
+      <w:proofErr w:type="spellStart"/>
+      <w:r>
+        <w:rPr>
+          <w:rFonts w:ascii="Times New Roman" w:eastAsia="Times New Roman" w:hAnsi="Times New Roman" w:cs="Times New Roman"/>
+          <w:sz w:val="24"/>
+          <w:szCs w:val="24"/>
+          <w:shd w:val="clear" w:color="auto" w:fill="FFFFFF"/>
+        </w:rPr>
+        <w:t>pg</w:t>
+      </w:r>
+      <w:proofErr w:type="spellEnd"/>
       <w:r>
         <w:rPr>
           <w:rFonts w:ascii="Times New Roman" w:eastAsia="Times New Roman" w:hAnsi="Times New Roman" w:cs="Times New Roman"/>
@@ -1117,6 +1287,53 @@
           <w:szCs w:val="24"/>
         </w:rPr>
       </w:pPr>
+      <w:r>
+        <w:rPr>
+          <w:rFonts w:ascii="Times New Roman" w:eastAsia="Times New Roman" w:hAnsi="Times New Roman" w:cs="Times New Roman"/>
+          <w:sz w:val="24"/>
+          <w:szCs w:val="24"/>
+          <w:shd w:val="clear" w:color="auto" w:fill="FFFFFF"/>
+        </w:rPr>
+        <w:t>Add to Watchlist................................................................................................</w:t>
+      </w:r>
+      <w:r>
+        <w:rPr>
+          <w:rFonts w:ascii="Times New Roman" w:eastAsia="Times New Roman" w:hAnsi="Times New Roman" w:cs="Times New Roman"/>
+          <w:sz w:val="24"/>
+          <w:szCs w:val="24"/>
+          <w:shd w:val="clear" w:color="auto" w:fill="FFFFFF"/>
+        </w:rPr>
+        <w:t>..</w:t>
+      </w:r>
+      <w:r>
+        <w:rPr>
+          <w:rFonts w:ascii="Times New Roman" w:eastAsia="Times New Roman" w:hAnsi="Times New Roman" w:cs="Times New Roman"/>
+          <w:sz w:val="24"/>
+          <w:szCs w:val="24"/>
+          <w:shd w:val="clear" w:color="auto" w:fill="FFFFFF"/>
+        </w:rPr>
+        <w:t xml:space="preserve">........ </w:t>
+      </w:r>
+      <w:proofErr w:type="spellStart"/>
+      <w:r>
+        <w:rPr>
+          <w:rFonts w:ascii="Times New Roman" w:eastAsia="Times New Roman" w:hAnsi="Times New Roman" w:cs="Times New Roman"/>
+          <w:sz w:val="24"/>
+          <w:szCs w:val="24"/>
+          <w:shd w:val="clear" w:color="auto" w:fill="FFFFFF"/>
+        </w:rPr>
+        <w:t>pg</w:t>
+      </w:r>
+      <w:proofErr w:type="spellEnd"/>
+      <w:r>
+        <w:rPr>
+          <w:rFonts w:ascii="Times New Roman" w:eastAsia="Times New Roman" w:hAnsi="Times New Roman" w:cs="Times New Roman"/>
+          <w:sz w:val="24"/>
+          <w:szCs w:val="24"/>
+          <w:shd w:val="clear" w:color="auto" w:fill="FFFFFF"/>
+        </w:rPr>
+        <w:t xml:space="preserve"> 28</w:t>
+      </w:r>
     </w:p>
     <w:p>
       <w:pPr>
@@ -1126,50 +1343,34 @@
           <w:rFonts w:ascii="Times New Roman" w:eastAsia="Times New Roman" w:hAnsi="Times New Roman" w:cs="Times New Roman"/>
           <w:sz w:val="24"/>
           <w:szCs w:val="24"/>
-          <w:shd w:val="clear" w:color="auto" w:fill="FFFFFF"/>
-        </w:rPr>
-      </w:pPr>
-    </w:p>
-    <w:p>
-      <w:pPr>
-        <w:spacing w:after="0" w:line="480" w:lineRule="auto"/>
-        <w:ind w:firstLine="720"/>
-        <w:rPr>
-          <w:rFonts w:ascii="Times New Roman" w:eastAsia="Times New Roman" w:hAnsi="Times New Roman" w:cs="Times New Roman"/>
-          <w:sz w:val="24"/>
-          <w:szCs w:val="24"/>
-        </w:rPr>
-      </w:pPr>
-    </w:p>
-    <w:p>
-      <w:pPr>
-        <w:spacing w:after="0" w:line="480" w:lineRule="auto"/>
-        <w:ind w:firstLine="720"/>
-        <w:rPr>
-          <w:rFonts w:ascii="Times New Roman" w:eastAsia="Times New Roman" w:hAnsi="Times New Roman" w:cs="Times New Roman"/>
-          <w:sz w:val="24"/>
-          <w:szCs w:val="24"/>
-        </w:rPr>
-      </w:pPr>
-    </w:p>
-    <w:p>
-      <w:pPr>
-        <w:spacing w:after="0" w:line="480" w:lineRule="auto"/>
-        <w:ind w:firstLine="720"/>
-        <w:rPr>
-          <w:rFonts w:ascii="Times New Roman" w:eastAsia="Times New Roman" w:hAnsi="Times New Roman" w:cs="Times New Roman"/>
-          <w:sz w:val="24"/>
-          <w:szCs w:val="24"/>
-        </w:rPr>
-      </w:pPr>
-      <w:r>
-        <w:rPr>
-          <w:rFonts w:ascii="Times New Roman" w:eastAsia="Times New Roman" w:hAnsi="Times New Roman" w:cs="Times New Roman"/>
-          <w:sz w:val="24"/>
-          <w:szCs w:val="24"/>
-          <w:shd w:val="clear" w:color="auto" w:fill="FFFFFF"/>
-        </w:rPr>
-        <w:t>Add to Watchlist................................................................................................</w:t>
+        </w:rPr>
+      </w:pPr>
+      <w:r>
+        <w:rPr>
+          <w:rFonts w:ascii="Times New Roman" w:eastAsia="Times New Roman" w:hAnsi="Times New Roman" w:cs="Times New Roman"/>
+          <w:sz w:val="24"/>
+          <w:szCs w:val="24"/>
+          <w:shd w:val="clear" w:color="auto" w:fill="FFFFFF"/>
+        </w:rPr>
+        <w:t xml:space="preserve">Add to </w:t>
+      </w:r>
+      <w:r>
+        <w:rPr>
+          <w:rFonts w:ascii="Times New Roman" w:eastAsia="Times New Roman" w:hAnsi="Times New Roman" w:cs="Times New Roman"/>
+          <w:sz w:val="24"/>
+          <w:szCs w:val="24"/>
+          <w:shd w:val="clear" w:color="auto" w:fill="FFFFFF"/>
+        </w:rPr>
+        <w:t>Stocks Owned List.</w:t>
+      </w:r>
+      <w:r>
+        <w:rPr>
+          <w:rFonts w:ascii="Times New Roman" w:eastAsia="Times New Roman" w:hAnsi="Times New Roman" w:cs="Times New Roman"/>
+          <w:sz w:val="24"/>
+          <w:szCs w:val="24"/>
+          <w:shd w:val="clear" w:color="auto" w:fill="FFFFFF"/>
+        </w:rPr>
+        <w:t>...............................................................................</w:t>
       </w:r>
       <w:r>
         <w:rPr>
@@ -1187,54 +1388,65 @@
           <w:szCs w:val="24"/>
           <w:shd w:val="clear" w:color="auto" w:fill="FFFFFF"/>
         </w:rPr>
-        <w:t>........ pg</w:t>
-      </w:r>
-      <w:r>
-        <w:rPr>
-          <w:rFonts w:ascii="Times New Roman" w:eastAsia="Times New Roman" w:hAnsi="Times New Roman" w:cs="Times New Roman"/>
-          <w:sz w:val="24"/>
-          <w:szCs w:val="24"/>
-          <w:shd w:val="clear" w:color="auto" w:fill="FFFFFF"/>
-        </w:rPr>
-        <w:t xml:space="preserve"> 28</w:t>
-      </w:r>
-    </w:p>
-    <w:p>
-      <w:pPr>
-        <w:spacing w:after="0" w:line="480" w:lineRule="auto"/>
-        <w:ind w:firstLine="720"/>
-        <w:rPr>
-          <w:rFonts w:ascii="Times New Roman" w:eastAsia="Times New Roman" w:hAnsi="Times New Roman" w:cs="Times New Roman"/>
-          <w:sz w:val="24"/>
-          <w:szCs w:val="24"/>
-        </w:rPr>
-      </w:pPr>
-      <w:r>
-        <w:rPr>
-          <w:rFonts w:ascii="Times New Roman" w:eastAsia="Times New Roman" w:hAnsi="Times New Roman" w:cs="Times New Roman"/>
-          <w:sz w:val="24"/>
-          <w:szCs w:val="24"/>
-          <w:shd w:val="clear" w:color="auto" w:fill="FFFFFF"/>
-        </w:rPr>
-        <w:t xml:space="preserve">Add to </w:t>
-      </w:r>
-      <w:r>
-        <w:rPr>
-          <w:rFonts w:ascii="Times New Roman" w:eastAsia="Times New Roman" w:hAnsi="Times New Roman" w:cs="Times New Roman"/>
-          <w:sz w:val="24"/>
-          <w:szCs w:val="24"/>
-          <w:shd w:val="clear" w:color="auto" w:fill="FFFFFF"/>
-        </w:rPr>
-        <w:t>Stocks Owned List.</w:t>
-      </w:r>
-      <w:r>
-        <w:rPr>
-          <w:rFonts w:ascii="Times New Roman" w:eastAsia="Times New Roman" w:hAnsi="Times New Roman" w:cs="Times New Roman"/>
-          <w:sz w:val="24"/>
-          <w:szCs w:val="24"/>
-          <w:shd w:val="clear" w:color="auto" w:fill="FFFFFF"/>
-        </w:rPr>
-        <w:t>...............................................................................</w:t>
+        <w:t xml:space="preserve">......... </w:t>
+      </w:r>
+      <w:proofErr w:type="spellStart"/>
+      <w:r>
+        <w:rPr>
+          <w:rFonts w:ascii="Times New Roman" w:eastAsia="Times New Roman" w:hAnsi="Times New Roman" w:cs="Times New Roman"/>
+          <w:sz w:val="24"/>
+          <w:szCs w:val="24"/>
+          <w:shd w:val="clear" w:color="auto" w:fill="FFFFFF"/>
+        </w:rPr>
+        <w:t>pg</w:t>
+      </w:r>
+      <w:proofErr w:type="spellEnd"/>
+      <w:r>
+        <w:rPr>
+          <w:rFonts w:ascii="Times New Roman" w:eastAsia="Times New Roman" w:hAnsi="Times New Roman" w:cs="Times New Roman"/>
+          <w:sz w:val="24"/>
+          <w:szCs w:val="24"/>
+          <w:shd w:val="clear" w:color="auto" w:fill="FFFFFF"/>
+        </w:rPr>
+        <w:t xml:space="preserve"> </w:t>
+      </w:r>
+      <w:r>
+        <w:rPr>
+          <w:rFonts w:ascii="Times New Roman" w:eastAsia="Times New Roman" w:hAnsi="Times New Roman" w:cs="Times New Roman"/>
+          <w:sz w:val="24"/>
+          <w:szCs w:val="24"/>
+          <w:shd w:val="clear" w:color="auto" w:fill="FFFFFF"/>
+        </w:rPr>
+        <w:t>29</w:t>
+      </w:r>
+    </w:p>
+    <w:p>
+      <w:pPr>
+        <w:spacing w:after="0" w:line="480" w:lineRule="auto"/>
+        <w:ind w:left="720" w:hanging="720"/>
+        <w:rPr>
+          <w:rFonts w:ascii="Times New Roman" w:eastAsia="Times New Roman" w:hAnsi="Times New Roman" w:cs="Times New Roman"/>
+          <w:sz w:val="24"/>
+          <w:szCs w:val="24"/>
+        </w:rPr>
+      </w:pPr>
+      <w:r>
+        <w:rPr>
+          <w:rFonts w:ascii="Times New Roman" w:eastAsia="Times New Roman" w:hAnsi="Times New Roman" w:cs="Times New Roman"/>
+          <w:sz w:val="24"/>
+          <w:szCs w:val="24"/>
+          <w:shd w:val="clear" w:color="auto" w:fill="FFFFFF"/>
+        </w:rPr>
+        <w:t>Schedule Gantt Chart..........................................................................................</w:t>
+      </w:r>
+      <w:r>
+        <w:rPr>
+          <w:rFonts w:ascii="Times New Roman" w:eastAsia="Times New Roman" w:hAnsi="Times New Roman" w:cs="Times New Roman"/>
+          <w:sz w:val="24"/>
+          <w:szCs w:val="24"/>
+          <w:shd w:val="clear" w:color="auto" w:fill="FFFFFF"/>
+        </w:rPr>
+        <w:t>.....</w:t>
       </w:r>
       <w:r>
         <w:rPr>
@@ -1252,45 +1464,64 @@
           <w:szCs w:val="24"/>
           <w:shd w:val="clear" w:color="auto" w:fill="FFFFFF"/>
         </w:rPr>
-        <w:t xml:space="preserve">......... pg </w:t>
-      </w:r>
-      <w:r>
-        <w:rPr>
-          <w:rFonts w:ascii="Times New Roman" w:eastAsia="Times New Roman" w:hAnsi="Times New Roman" w:cs="Times New Roman"/>
-          <w:sz w:val="24"/>
-          <w:szCs w:val="24"/>
-          <w:shd w:val="clear" w:color="auto" w:fill="FFFFFF"/>
-        </w:rPr>
-        <w:t>29</w:t>
-      </w:r>
-    </w:p>
-    <w:p>
-      <w:pPr>
-        <w:spacing w:after="0" w:line="480" w:lineRule="auto"/>
-        <w:ind w:left="720" w:hanging="720"/>
-        <w:rPr>
-          <w:rFonts w:ascii="Times New Roman" w:eastAsia="Times New Roman" w:hAnsi="Times New Roman" w:cs="Times New Roman"/>
-          <w:sz w:val="24"/>
-          <w:szCs w:val="24"/>
-        </w:rPr>
-      </w:pPr>
-      <w:r>
-        <w:rPr>
-          <w:rFonts w:ascii="Times New Roman" w:eastAsia="Times New Roman" w:hAnsi="Times New Roman" w:cs="Times New Roman"/>
-          <w:sz w:val="24"/>
-          <w:szCs w:val="24"/>
-          <w:shd w:val="clear" w:color="auto" w:fill="FFFFFF"/>
-        </w:rPr>
-        <w:t>Schedule Gantt Chart..........................................................................................</w:t>
-      </w:r>
-      <w:r>
-        <w:rPr>
-          <w:rFonts w:ascii="Times New Roman" w:eastAsia="Times New Roman" w:hAnsi="Times New Roman" w:cs="Times New Roman"/>
-          <w:sz w:val="24"/>
-          <w:szCs w:val="24"/>
-          <w:shd w:val="clear" w:color="auto" w:fill="FFFFFF"/>
-        </w:rPr>
-        <w:t>.....</w:t>
+        <w:t>.......</w:t>
+      </w:r>
+      <w:r>
+        <w:rPr>
+          <w:rFonts w:ascii="Times New Roman" w:eastAsia="Times New Roman" w:hAnsi="Times New Roman" w:cs="Times New Roman"/>
+          <w:sz w:val="24"/>
+          <w:szCs w:val="24"/>
+          <w:shd w:val="clear" w:color="auto" w:fill="FFFFFF"/>
+        </w:rPr>
+        <w:t xml:space="preserve">....... </w:t>
+      </w:r>
+      <w:proofErr w:type="spellStart"/>
+      <w:r>
+        <w:rPr>
+          <w:rFonts w:ascii="Times New Roman" w:eastAsia="Times New Roman" w:hAnsi="Times New Roman" w:cs="Times New Roman"/>
+          <w:sz w:val="24"/>
+          <w:szCs w:val="24"/>
+          <w:shd w:val="clear" w:color="auto" w:fill="FFFFFF"/>
+        </w:rPr>
+        <w:t>pg</w:t>
+      </w:r>
+      <w:proofErr w:type="spellEnd"/>
+      <w:r>
+        <w:rPr>
+          <w:rFonts w:ascii="Times New Roman" w:eastAsia="Times New Roman" w:hAnsi="Times New Roman" w:cs="Times New Roman"/>
+          <w:sz w:val="24"/>
+          <w:szCs w:val="24"/>
+          <w:shd w:val="clear" w:color="auto" w:fill="FFFFFF"/>
+        </w:rPr>
+        <w:t xml:space="preserve"> </w:t>
+      </w:r>
+      <w:r>
+        <w:rPr>
+          <w:rFonts w:ascii="Times New Roman" w:eastAsia="Times New Roman" w:hAnsi="Times New Roman" w:cs="Times New Roman"/>
+          <w:sz w:val="24"/>
+          <w:szCs w:val="24"/>
+          <w:shd w:val="clear" w:color="auto" w:fill="FFFFFF"/>
+        </w:rPr>
+        <w:t>31</w:t>
+      </w:r>
+    </w:p>
+    <w:p>
+      <w:pPr>
+        <w:spacing w:after="0" w:line="480" w:lineRule="auto"/>
+        <w:rPr>
+          <w:rFonts w:ascii="Times New Roman" w:eastAsia="Times New Roman" w:hAnsi="Times New Roman" w:cs="Times New Roman"/>
+          <w:sz w:val="24"/>
+          <w:szCs w:val="24"/>
+        </w:rPr>
+      </w:pPr>
+      <w:r>
+        <w:rPr>
+          <w:rFonts w:ascii="Times New Roman" w:eastAsia="Times New Roman" w:hAnsi="Times New Roman" w:cs="Times New Roman"/>
+          <w:sz w:val="24"/>
+          <w:szCs w:val="24"/>
+          <w:shd w:val="clear" w:color="auto" w:fill="FFFFFF"/>
+        </w:rPr>
+        <w:t>Messages to User..................................................................................................</w:t>
       </w:r>
       <w:r>
         <w:rPr>
@@ -1308,159 +1539,144 @@
           <w:szCs w:val="24"/>
           <w:shd w:val="clear" w:color="auto" w:fill="FFFFFF"/>
         </w:rPr>
-        <w:t>.......</w:t>
-      </w:r>
-      <w:r>
-        <w:rPr>
-          <w:rFonts w:ascii="Times New Roman" w:eastAsia="Times New Roman" w:hAnsi="Times New Roman" w:cs="Times New Roman"/>
-          <w:sz w:val="24"/>
-          <w:szCs w:val="24"/>
-          <w:shd w:val="clear" w:color="auto" w:fill="FFFFFF"/>
-        </w:rPr>
-        <w:t xml:space="preserve">....... pg </w:t>
-      </w:r>
-      <w:r>
-        <w:rPr>
-          <w:rFonts w:ascii="Times New Roman" w:eastAsia="Times New Roman" w:hAnsi="Times New Roman" w:cs="Times New Roman"/>
-          <w:sz w:val="24"/>
-          <w:szCs w:val="24"/>
-          <w:shd w:val="clear" w:color="auto" w:fill="FFFFFF"/>
-        </w:rPr>
-        <w:t>31</w:t>
-      </w:r>
-    </w:p>
-    <w:p>
-      <w:pPr>
-        <w:spacing w:after="0" w:line="480" w:lineRule="auto"/>
-        <w:rPr>
-          <w:rFonts w:ascii="Times New Roman" w:eastAsia="Times New Roman" w:hAnsi="Times New Roman" w:cs="Times New Roman"/>
-          <w:sz w:val="24"/>
-          <w:szCs w:val="24"/>
-        </w:rPr>
-      </w:pPr>
-      <w:r>
-        <w:rPr>
-          <w:rFonts w:ascii="Times New Roman" w:eastAsia="Times New Roman" w:hAnsi="Times New Roman" w:cs="Times New Roman"/>
-          <w:sz w:val="24"/>
-          <w:szCs w:val="24"/>
-          <w:shd w:val="clear" w:color="auto" w:fill="FFFFFF"/>
+        <w:t xml:space="preserve">................. </w:t>
+      </w:r>
+      <w:proofErr w:type="spellStart"/>
+      <w:r>
+        <w:rPr>
+          <w:rFonts w:ascii="Times New Roman" w:eastAsia="Times New Roman" w:hAnsi="Times New Roman" w:cs="Times New Roman"/>
+          <w:sz w:val="24"/>
+          <w:szCs w:val="24"/>
+          <w:shd w:val="clear" w:color="auto" w:fill="FFFFFF"/>
+        </w:rPr>
+        <w:t>pg</w:t>
+      </w:r>
+      <w:proofErr w:type="spellEnd"/>
+      <w:r>
+        <w:rPr>
+          <w:rFonts w:ascii="Times New Roman" w:eastAsia="Times New Roman" w:hAnsi="Times New Roman" w:cs="Times New Roman"/>
+          <w:sz w:val="24"/>
+          <w:szCs w:val="24"/>
+          <w:shd w:val="clear" w:color="auto" w:fill="FFFFFF"/>
+        </w:rPr>
+        <w:t xml:space="preserve"> </w:t>
+      </w:r>
+      <w:r>
+        <w:rPr>
+          <w:rFonts w:ascii="Times New Roman" w:eastAsia="Times New Roman" w:hAnsi="Times New Roman" w:cs="Times New Roman"/>
+          <w:sz w:val="24"/>
+          <w:szCs w:val="24"/>
+          <w:shd w:val="clear" w:color="auto" w:fill="FFFFFF"/>
+        </w:rPr>
+        <w:t>32</w:t>
+      </w:r>
+    </w:p>
+    <w:p>
+      <w:pPr>
+        <w:spacing w:after="0" w:line="480" w:lineRule="auto"/>
+        <w:rPr>
+          <w:rFonts w:ascii="Times New Roman" w:eastAsia="Times New Roman" w:hAnsi="Times New Roman" w:cs="Times New Roman"/>
+          <w:sz w:val="24"/>
+          <w:szCs w:val="24"/>
+        </w:rPr>
+      </w:pPr>
+      <w:r>
+        <w:rPr>
+          <w:rFonts w:ascii="Times New Roman" w:eastAsia="Times New Roman" w:hAnsi="Times New Roman" w:cs="Times New Roman"/>
+          <w:sz w:val="24"/>
+          <w:szCs w:val="24"/>
+          <w:shd w:val="clear" w:color="auto" w:fill="FFFFFF"/>
+        </w:rPr>
+        <w:t>Glossary.................................................................................................................</w:t>
+      </w:r>
+      <w:r>
+        <w:rPr>
+          <w:rFonts w:ascii="Times New Roman" w:eastAsia="Times New Roman" w:hAnsi="Times New Roman" w:cs="Times New Roman"/>
+          <w:sz w:val="24"/>
+          <w:szCs w:val="24"/>
+          <w:shd w:val="clear" w:color="auto" w:fill="FFFFFF"/>
+        </w:rPr>
+        <w:t>..</w:t>
+      </w:r>
+      <w:r>
+        <w:rPr>
+          <w:rFonts w:ascii="Times New Roman" w:eastAsia="Times New Roman" w:hAnsi="Times New Roman" w:cs="Times New Roman"/>
+          <w:sz w:val="24"/>
+          <w:szCs w:val="24"/>
+          <w:shd w:val="clear" w:color="auto" w:fill="FFFFFF"/>
+        </w:rPr>
+        <w:t xml:space="preserve">................ </w:t>
+      </w:r>
+      <w:proofErr w:type="spellStart"/>
+      <w:r>
+        <w:rPr>
+          <w:rFonts w:ascii="Times New Roman" w:eastAsia="Times New Roman" w:hAnsi="Times New Roman" w:cs="Times New Roman"/>
+          <w:sz w:val="24"/>
+          <w:szCs w:val="24"/>
+          <w:shd w:val="clear" w:color="auto" w:fill="FFFFFF"/>
+        </w:rPr>
+        <w:t>pg</w:t>
+      </w:r>
+      <w:proofErr w:type="spellEnd"/>
+      <w:r>
+        <w:rPr>
+          <w:rFonts w:ascii="Times New Roman" w:eastAsia="Times New Roman" w:hAnsi="Times New Roman" w:cs="Times New Roman"/>
+          <w:sz w:val="24"/>
+          <w:szCs w:val="24"/>
+          <w:shd w:val="clear" w:color="auto" w:fill="FFFFFF"/>
+        </w:rPr>
+        <w:t xml:space="preserve"> </w:t>
+      </w:r>
+      <w:r>
+        <w:rPr>
+          <w:rFonts w:ascii="Times New Roman" w:eastAsia="Times New Roman" w:hAnsi="Times New Roman" w:cs="Times New Roman"/>
+          <w:sz w:val="24"/>
+          <w:szCs w:val="24"/>
+          <w:shd w:val="clear" w:color="auto" w:fill="FFFFFF"/>
+        </w:rPr>
+        <w:t>33</w:t>
+      </w:r>
+    </w:p>
+    <w:p>
+      <w:pPr>
+        <w:spacing w:after="240" w:line="240" w:lineRule="auto"/>
+        <w:rPr>
+          <w:rFonts w:ascii="Times New Roman" w:eastAsia="Times New Roman" w:hAnsi="Times New Roman" w:cs="Times New Roman"/>
+          <w:sz w:val="24"/>
+          <w:szCs w:val="24"/>
+        </w:rPr>
+      </w:pPr>
+      <w:r>
+        <w:rPr>
+          <w:rFonts w:ascii="Times New Roman" w:eastAsia="Times New Roman" w:hAnsi="Times New Roman" w:cs="Times New Roman"/>
+          <w:sz w:val="24"/>
+          <w:szCs w:val="24"/>
+        </w:rPr>
+        <w:br/>
+      </w:r>
+      <w:r>
+        <w:rPr>
+          <w:rFonts w:ascii="Times New Roman" w:eastAsia="Times New Roman" w:hAnsi="Times New Roman" w:cs="Times New Roman"/>
+          <w:sz w:val="24"/>
+          <w:szCs w:val="24"/>
+        </w:rPr>
+        <w:br/>
+      </w:r>
+      <w:r>
+        <w:rPr>
+          <w:rFonts w:ascii="Times New Roman" w:eastAsia="Times New Roman" w:hAnsi="Times New Roman" w:cs="Times New Roman"/>
+          <w:sz w:val="24"/>
+          <w:szCs w:val="24"/>
+        </w:rPr>
+        <w:br/>
+      </w:r>
+      <w:r>
+        <w:rPr>
+          <w:rFonts w:ascii="Times New Roman" w:eastAsia="Times New Roman" w:hAnsi="Times New Roman" w:cs="Times New Roman"/>
+          <w:sz w:val="24"/>
+          <w:szCs w:val="24"/>
         </w:rPr>
         <w:lastRenderedPageBreak/>
-        <w:t>Messages to User..................................................................................................</w:t>
-      </w:r>
-      <w:r>
-        <w:rPr>
-          <w:rFonts w:ascii="Times New Roman" w:eastAsia="Times New Roman" w:hAnsi="Times New Roman" w:cs="Times New Roman"/>
-          <w:sz w:val="24"/>
-          <w:szCs w:val="24"/>
-          <w:shd w:val="clear" w:color="auto" w:fill="FFFFFF"/>
-        </w:rPr>
-        <w:t>..</w:t>
-      </w:r>
-      <w:r>
-        <w:rPr>
-          <w:rFonts w:ascii="Times New Roman" w:eastAsia="Times New Roman" w:hAnsi="Times New Roman" w:cs="Times New Roman"/>
-          <w:sz w:val="24"/>
-          <w:szCs w:val="24"/>
-          <w:shd w:val="clear" w:color="auto" w:fill="FFFFFF"/>
-        </w:rPr>
-        <w:t xml:space="preserve">................. pg </w:t>
-      </w:r>
-      <w:r>
-        <w:rPr>
-          <w:rFonts w:ascii="Times New Roman" w:eastAsia="Times New Roman" w:hAnsi="Times New Roman" w:cs="Times New Roman"/>
-          <w:sz w:val="24"/>
-          <w:szCs w:val="24"/>
-          <w:shd w:val="clear" w:color="auto" w:fill="FFFFFF"/>
-        </w:rPr>
-        <w:t>32</w:t>
-      </w:r>
-    </w:p>
-    <w:p>
-      <w:pPr>
-        <w:spacing w:after="0" w:line="480" w:lineRule="auto"/>
-        <w:rPr>
-          <w:rFonts w:ascii="Times New Roman" w:eastAsia="Times New Roman" w:hAnsi="Times New Roman" w:cs="Times New Roman"/>
-          <w:sz w:val="24"/>
-          <w:szCs w:val="24"/>
-        </w:rPr>
-      </w:pPr>
-      <w:r>
-        <w:rPr>
-          <w:rFonts w:ascii="Times New Roman" w:eastAsia="Times New Roman" w:hAnsi="Times New Roman" w:cs="Times New Roman"/>
-          <w:sz w:val="24"/>
-          <w:szCs w:val="24"/>
-          <w:shd w:val="clear" w:color="auto" w:fill="FFFFFF"/>
-        </w:rPr>
-        <w:t>Glossary.................................................................................................................</w:t>
-      </w:r>
-      <w:r>
-        <w:rPr>
-          <w:rFonts w:ascii="Times New Roman" w:eastAsia="Times New Roman" w:hAnsi="Times New Roman" w:cs="Times New Roman"/>
-          <w:sz w:val="24"/>
-          <w:szCs w:val="24"/>
-          <w:shd w:val="clear" w:color="auto" w:fill="FFFFFF"/>
-        </w:rPr>
-        <w:t>..</w:t>
-      </w:r>
-      <w:r>
-        <w:rPr>
-          <w:rFonts w:ascii="Times New Roman" w:eastAsia="Times New Roman" w:hAnsi="Times New Roman" w:cs="Times New Roman"/>
-          <w:sz w:val="24"/>
-          <w:szCs w:val="24"/>
-          <w:shd w:val="clear" w:color="auto" w:fill="FFFFFF"/>
-        </w:rPr>
-        <w:t xml:space="preserve">................ pg </w:t>
-      </w:r>
-      <w:r>
-        <w:rPr>
-          <w:rFonts w:ascii="Times New Roman" w:eastAsia="Times New Roman" w:hAnsi="Times New Roman" w:cs="Times New Roman"/>
-          <w:sz w:val="24"/>
-          <w:szCs w:val="24"/>
-          <w:shd w:val="clear" w:color="auto" w:fill="FFFFFF"/>
-        </w:rPr>
-        <w:t>33</w:t>
-      </w:r>
-    </w:p>
-    <w:p>
-      <w:pPr>
-        <w:spacing w:after="240" w:line="240" w:lineRule="auto"/>
-        <w:rPr>
-          <w:rFonts w:ascii="Times New Roman" w:eastAsia="Times New Roman" w:hAnsi="Times New Roman" w:cs="Times New Roman"/>
-          <w:sz w:val="24"/>
-          <w:szCs w:val="24"/>
-        </w:rPr>
-      </w:pPr>
-      <w:r>
-        <w:rPr>
-          <w:rFonts w:ascii="Times New Roman" w:eastAsia="Times New Roman" w:hAnsi="Times New Roman" w:cs="Times New Roman"/>
-          <w:sz w:val="24"/>
-          <w:szCs w:val="24"/>
-        </w:rPr>
-        <w:br/>
-      </w:r>
-      <w:r>
-        <w:rPr>
-          <w:rFonts w:ascii="Times New Roman" w:eastAsia="Times New Roman" w:hAnsi="Times New Roman" w:cs="Times New Roman"/>
-          <w:sz w:val="24"/>
-          <w:szCs w:val="24"/>
-        </w:rPr>
-        <w:br/>
-      </w:r>
-      <w:r>
-        <w:rPr>
-          <w:rFonts w:ascii="Times New Roman" w:eastAsia="Times New Roman" w:hAnsi="Times New Roman" w:cs="Times New Roman"/>
-          <w:sz w:val="24"/>
-          <w:szCs w:val="24"/>
-        </w:rPr>
-        <w:br/>
-      </w:r>
-      <w:r>
-        <w:rPr>
-          <w:rFonts w:ascii="Times New Roman" w:eastAsia="Times New Roman" w:hAnsi="Times New Roman" w:cs="Times New Roman"/>
-          <w:sz w:val="24"/>
-          <w:szCs w:val="24"/>
-        </w:rPr>
         <w:br/>
       </w:r>
       <w:r>
@@ -2080,7 +2296,51 @@
           <w:szCs w:val="24"/>
           <w:shd w:val="clear" w:color="auto" w:fill="FFFFFF"/>
         </w:rPr>
-        <w:t>uses the TextLocal api to send SMS alerts.  </w:t>
+        <w:t xml:space="preserve">uses the </w:t>
+      </w:r>
+      <w:proofErr w:type="spellStart"/>
+      <w:r>
+        <w:rPr>
+          <w:rFonts w:ascii="Times New Roman" w:eastAsia="Times New Roman" w:hAnsi="Times New Roman" w:cs="Times New Roman"/>
+          <w:color w:val="222222"/>
+          <w:sz w:val="24"/>
+          <w:szCs w:val="24"/>
+          <w:shd w:val="clear" w:color="auto" w:fill="FFFFFF"/>
+        </w:rPr>
+        <w:t>TextLocal</w:t>
+      </w:r>
+      <w:proofErr w:type="spellEnd"/>
+      <w:r>
+        <w:rPr>
+          <w:rFonts w:ascii="Times New Roman" w:eastAsia="Times New Roman" w:hAnsi="Times New Roman" w:cs="Times New Roman"/>
+          <w:color w:val="222222"/>
+          <w:sz w:val="24"/>
+          <w:szCs w:val="24"/>
+          <w:shd w:val="clear" w:color="auto" w:fill="FFFFFF"/>
+        </w:rPr>
+        <w:t xml:space="preserve"> </w:t>
+      </w:r>
+      <w:proofErr w:type="spellStart"/>
+      <w:r>
+        <w:rPr>
+          <w:rFonts w:ascii="Times New Roman" w:eastAsia="Times New Roman" w:hAnsi="Times New Roman" w:cs="Times New Roman"/>
+          <w:color w:val="222222"/>
+          <w:sz w:val="24"/>
+          <w:szCs w:val="24"/>
+          <w:shd w:val="clear" w:color="auto" w:fill="FFFFFF"/>
+        </w:rPr>
+        <w:t>api</w:t>
+      </w:r>
+      <w:proofErr w:type="spellEnd"/>
+      <w:r>
+        <w:rPr>
+          <w:rFonts w:ascii="Times New Roman" w:eastAsia="Times New Roman" w:hAnsi="Times New Roman" w:cs="Times New Roman"/>
+          <w:color w:val="222222"/>
+          <w:sz w:val="24"/>
+          <w:szCs w:val="24"/>
+          <w:shd w:val="clear" w:color="auto" w:fill="FFFFFF"/>
+        </w:rPr>
+        <w:t xml:space="preserve"> to send SMS alerts.  </w:t>
       </w:r>
     </w:p>
     <w:p>
@@ -2154,7 +2414,29 @@
           <w:szCs w:val="24"/>
           <w:shd w:val="clear" w:color="auto" w:fill="FFFFFF"/>
         </w:rPr>
-        <w:t>The server-side web crawler will pull the trending stocks from websites every 15 mins via cron to upload to the Firebase database.</w:t>
+        <w:t xml:space="preserve">The server-side web crawler will pull the trending stocks from websites every 15 mins via </w:t>
+      </w:r>
+      <w:proofErr w:type="spellStart"/>
+      <w:r>
+        <w:rPr>
+          <w:rFonts w:ascii="Times New Roman" w:eastAsia="Times New Roman" w:hAnsi="Times New Roman" w:cs="Times New Roman"/>
+          <w:color w:val="222222"/>
+          <w:sz w:val="24"/>
+          <w:szCs w:val="24"/>
+          <w:shd w:val="clear" w:color="auto" w:fill="FFFFFF"/>
+        </w:rPr>
+        <w:t>cron</w:t>
+      </w:r>
+      <w:proofErr w:type="spellEnd"/>
+      <w:r>
+        <w:rPr>
+          <w:rFonts w:ascii="Times New Roman" w:eastAsia="Times New Roman" w:hAnsi="Times New Roman" w:cs="Times New Roman"/>
+          <w:color w:val="222222"/>
+          <w:sz w:val="24"/>
+          <w:szCs w:val="24"/>
+          <w:shd w:val="clear" w:color="auto" w:fill="FFFFFF"/>
+        </w:rPr>
+        <w:t xml:space="preserve"> to upload to the Firebase database.</w:t>
       </w:r>
     </w:p>
     <w:p>
@@ -3181,27 +3463,71 @@
           <w:szCs w:val="24"/>
           <w:shd w:val="clear" w:color="auto" w:fill="FFFFFF"/>
         </w:rPr>
-        <w:t>Frequency of Use: Many times per day</w:t>
-      </w:r>
-    </w:p>
-    <w:p>
-      <w:pPr>
-        <w:spacing w:after="0" w:line="480" w:lineRule="auto"/>
-        <w:rPr>
-          <w:rFonts w:ascii="Times New Roman" w:eastAsia="Times New Roman" w:hAnsi="Times New Roman" w:cs="Times New Roman"/>
-          <w:sz w:val="24"/>
-          <w:szCs w:val="24"/>
-        </w:rPr>
-      </w:pPr>
-      <w:r>
-        <w:rPr>
-          <w:rFonts w:ascii="Times New Roman" w:eastAsia="Times New Roman" w:hAnsi="Times New Roman" w:cs="Times New Roman"/>
-          <w:color w:val="222222"/>
-          <w:sz w:val="24"/>
-          <w:szCs w:val="24"/>
-          <w:shd w:val="clear" w:color="auto" w:fill="FFFFFF"/>
-        </w:rPr>
-        <w:t>Open Issues: No open issues at this time.</w:t>
+        <w:t xml:space="preserve">Frequency of Use: Many </w:t>
+      </w:r>
+      <w:proofErr w:type="gramStart"/>
+      <w:r>
+        <w:rPr>
+          <w:rFonts w:ascii="Times New Roman" w:eastAsia="Times New Roman" w:hAnsi="Times New Roman" w:cs="Times New Roman"/>
+          <w:color w:val="222222"/>
+          <w:sz w:val="24"/>
+          <w:szCs w:val="24"/>
+          <w:shd w:val="clear" w:color="auto" w:fill="FFFFFF"/>
+        </w:rPr>
+        <w:t>times</w:t>
+      </w:r>
+      <w:proofErr w:type="gramEnd"/>
+      <w:r>
+        <w:rPr>
+          <w:rFonts w:ascii="Times New Roman" w:eastAsia="Times New Roman" w:hAnsi="Times New Roman" w:cs="Times New Roman"/>
+          <w:color w:val="222222"/>
+          <w:sz w:val="24"/>
+          <w:szCs w:val="24"/>
+          <w:shd w:val="clear" w:color="auto" w:fill="FFFFFF"/>
+        </w:rPr>
+        <w:t xml:space="preserve"> per day</w:t>
+      </w:r>
+    </w:p>
+    <w:p>
+      <w:pPr>
+        <w:spacing w:after="0" w:line="480" w:lineRule="auto"/>
+        <w:rPr>
+          <w:rFonts w:ascii="Times New Roman" w:eastAsia="Times New Roman" w:hAnsi="Times New Roman" w:cs="Times New Roman"/>
+          <w:sz w:val="24"/>
+          <w:szCs w:val="24"/>
+        </w:rPr>
+      </w:pPr>
+      <w:r>
+        <w:rPr>
+          <w:rFonts w:ascii="Times New Roman" w:eastAsia="Times New Roman" w:hAnsi="Times New Roman" w:cs="Times New Roman"/>
+          <w:color w:val="222222"/>
+          <w:sz w:val="24"/>
+          <w:szCs w:val="24"/>
+          <w:shd w:val="clear" w:color="auto" w:fill="FFFFFF"/>
+        </w:rPr>
+        <w:t xml:space="preserve">Open Issues: No open issues </w:t>
+      </w:r>
+      <w:proofErr w:type="gramStart"/>
+      <w:r>
+        <w:rPr>
+          <w:rFonts w:ascii="Times New Roman" w:eastAsia="Times New Roman" w:hAnsi="Times New Roman" w:cs="Times New Roman"/>
+          <w:color w:val="222222"/>
+          <w:sz w:val="24"/>
+          <w:szCs w:val="24"/>
+          <w:shd w:val="clear" w:color="auto" w:fill="FFFFFF"/>
+        </w:rPr>
+        <w:t>at this time</w:t>
+      </w:r>
+      <w:proofErr w:type="gramEnd"/>
+      <w:r>
+        <w:rPr>
+          <w:rFonts w:ascii="Times New Roman" w:eastAsia="Times New Roman" w:hAnsi="Times New Roman" w:cs="Times New Roman"/>
+          <w:color w:val="222222"/>
+          <w:sz w:val="24"/>
+          <w:szCs w:val="24"/>
+          <w:shd w:val="clear" w:color="auto" w:fill="FFFFFF"/>
+        </w:rPr>
+        <w:t>.</w:t>
       </w:r>
     </w:p>
     <w:p>
@@ -3244,16 +3570,182 @@
           <w:shd w:val="clear" w:color="auto" w:fill="FFFFFF"/>
         </w:rPr>
       </w:pPr>
-      <w:r>
-        <w:rPr>
-          <w:rFonts w:ascii="Times New Roman" w:eastAsia="Times New Roman" w:hAnsi="Times New Roman" w:cs="Times New Roman"/>
-          <w:color w:val="222222"/>
-          <w:sz w:val="24"/>
-          <w:szCs w:val="24"/>
-          <w:shd w:val="clear" w:color="auto" w:fill="FFFFFF"/>
-        </w:rPr>
-        <w:br w:type="page"/>
-      </w:r>
+    </w:p>
+    <w:p>
+      <w:pPr>
+        <w:rPr>
+          <w:rFonts w:ascii="Times New Roman" w:eastAsia="Times New Roman" w:hAnsi="Times New Roman" w:cs="Times New Roman"/>
+          <w:color w:val="222222"/>
+          <w:sz w:val="24"/>
+          <w:szCs w:val="24"/>
+          <w:shd w:val="clear" w:color="auto" w:fill="FFFFFF"/>
+        </w:rPr>
+      </w:pPr>
+    </w:p>
+    <w:p>
+      <w:pPr>
+        <w:rPr>
+          <w:rFonts w:ascii="Times New Roman" w:eastAsia="Times New Roman" w:hAnsi="Times New Roman" w:cs="Times New Roman"/>
+          <w:color w:val="222222"/>
+          <w:sz w:val="24"/>
+          <w:szCs w:val="24"/>
+          <w:shd w:val="clear" w:color="auto" w:fill="FFFFFF"/>
+        </w:rPr>
+      </w:pPr>
+    </w:p>
+    <w:p>
+      <w:pPr>
+        <w:rPr>
+          <w:rFonts w:ascii="Times New Roman" w:eastAsia="Times New Roman" w:hAnsi="Times New Roman" w:cs="Times New Roman"/>
+          <w:color w:val="222222"/>
+          <w:sz w:val="24"/>
+          <w:szCs w:val="24"/>
+          <w:shd w:val="clear" w:color="auto" w:fill="FFFFFF"/>
+        </w:rPr>
+      </w:pPr>
+    </w:p>
+    <w:p>
+      <w:pPr>
+        <w:rPr>
+          <w:rFonts w:ascii="Times New Roman" w:eastAsia="Times New Roman" w:hAnsi="Times New Roman" w:cs="Times New Roman"/>
+          <w:color w:val="222222"/>
+          <w:sz w:val="24"/>
+          <w:szCs w:val="24"/>
+          <w:shd w:val="clear" w:color="auto" w:fill="FFFFFF"/>
+        </w:rPr>
+      </w:pPr>
+    </w:p>
+    <w:p>
+      <w:pPr>
+        <w:rPr>
+          <w:rFonts w:ascii="Times New Roman" w:eastAsia="Times New Roman" w:hAnsi="Times New Roman" w:cs="Times New Roman"/>
+          <w:color w:val="222222"/>
+          <w:sz w:val="24"/>
+          <w:szCs w:val="24"/>
+          <w:shd w:val="clear" w:color="auto" w:fill="FFFFFF"/>
+        </w:rPr>
+      </w:pPr>
+    </w:p>
+    <w:p>
+      <w:pPr>
+        <w:rPr>
+          <w:rFonts w:ascii="Times New Roman" w:eastAsia="Times New Roman" w:hAnsi="Times New Roman" w:cs="Times New Roman"/>
+          <w:color w:val="222222"/>
+          <w:sz w:val="24"/>
+          <w:szCs w:val="24"/>
+          <w:shd w:val="clear" w:color="auto" w:fill="FFFFFF"/>
+        </w:rPr>
+      </w:pPr>
+    </w:p>
+    <w:p>
+      <w:pPr>
+        <w:rPr>
+          <w:rFonts w:ascii="Times New Roman" w:eastAsia="Times New Roman" w:hAnsi="Times New Roman" w:cs="Times New Roman"/>
+          <w:color w:val="222222"/>
+          <w:sz w:val="24"/>
+          <w:szCs w:val="24"/>
+          <w:shd w:val="clear" w:color="auto" w:fill="FFFFFF"/>
+        </w:rPr>
+      </w:pPr>
+    </w:p>
+    <w:p>
+      <w:pPr>
+        <w:rPr>
+          <w:rFonts w:ascii="Times New Roman" w:eastAsia="Times New Roman" w:hAnsi="Times New Roman" w:cs="Times New Roman"/>
+          <w:color w:val="222222"/>
+          <w:sz w:val="24"/>
+          <w:szCs w:val="24"/>
+          <w:shd w:val="clear" w:color="auto" w:fill="FFFFFF"/>
+        </w:rPr>
+      </w:pPr>
+    </w:p>
+    <w:p>
+      <w:pPr>
+        <w:rPr>
+          <w:rFonts w:ascii="Times New Roman" w:eastAsia="Times New Roman" w:hAnsi="Times New Roman" w:cs="Times New Roman"/>
+          <w:color w:val="222222"/>
+          <w:sz w:val="24"/>
+          <w:szCs w:val="24"/>
+          <w:shd w:val="clear" w:color="auto" w:fill="FFFFFF"/>
+        </w:rPr>
+      </w:pPr>
+    </w:p>
+    <w:p>
+      <w:pPr>
+        <w:rPr>
+          <w:rFonts w:ascii="Times New Roman" w:eastAsia="Times New Roman" w:hAnsi="Times New Roman" w:cs="Times New Roman"/>
+          <w:color w:val="222222"/>
+          <w:sz w:val="24"/>
+          <w:szCs w:val="24"/>
+          <w:shd w:val="clear" w:color="auto" w:fill="FFFFFF"/>
+        </w:rPr>
+      </w:pPr>
+    </w:p>
+    <w:p>
+      <w:pPr>
+        <w:rPr>
+          <w:rFonts w:ascii="Times New Roman" w:eastAsia="Times New Roman" w:hAnsi="Times New Roman" w:cs="Times New Roman"/>
+          <w:color w:val="222222"/>
+          <w:sz w:val="24"/>
+          <w:szCs w:val="24"/>
+          <w:shd w:val="clear" w:color="auto" w:fill="FFFFFF"/>
+        </w:rPr>
+      </w:pPr>
+    </w:p>
+    <w:p>
+      <w:pPr>
+        <w:rPr>
+          <w:rFonts w:ascii="Times New Roman" w:eastAsia="Times New Roman" w:hAnsi="Times New Roman" w:cs="Times New Roman"/>
+          <w:color w:val="222222"/>
+          <w:sz w:val="24"/>
+          <w:szCs w:val="24"/>
+          <w:shd w:val="clear" w:color="auto" w:fill="FFFFFF"/>
+        </w:rPr>
+      </w:pPr>
+    </w:p>
+    <w:p>
+      <w:pPr>
+        <w:rPr>
+          <w:rFonts w:ascii="Times New Roman" w:eastAsia="Times New Roman" w:hAnsi="Times New Roman" w:cs="Times New Roman"/>
+          <w:color w:val="222222"/>
+          <w:sz w:val="24"/>
+          <w:szCs w:val="24"/>
+          <w:shd w:val="clear" w:color="auto" w:fill="FFFFFF"/>
+        </w:rPr>
+      </w:pPr>
+    </w:p>
+    <w:p>
+      <w:pPr>
+        <w:rPr>
+          <w:rFonts w:ascii="Times New Roman" w:eastAsia="Times New Roman" w:hAnsi="Times New Roman" w:cs="Times New Roman"/>
+          <w:color w:val="222222"/>
+          <w:sz w:val="24"/>
+          <w:szCs w:val="24"/>
+          <w:shd w:val="clear" w:color="auto" w:fill="FFFFFF"/>
+        </w:rPr>
+      </w:pPr>
+    </w:p>
+    <w:p>
+      <w:pPr>
+        <w:rPr>
+          <w:rFonts w:ascii="Times New Roman" w:eastAsia="Times New Roman" w:hAnsi="Times New Roman" w:cs="Times New Roman"/>
+          <w:color w:val="222222"/>
+          <w:sz w:val="24"/>
+          <w:szCs w:val="24"/>
+          <w:shd w:val="clear" w:color="auto" w:fill="FFFFFF"/>
+        </w:rPr>
+      </w:pPr>
+    </w:p>
+    <w:p>
+      <w:pPr>
+        <w:rPr>
+          <w:rFonts w:ascii="Times New Roman" w:eastAsia="Times New Roman" w:hAnsi="Times New Roman" w:cs="Times New Roman"/>
+          <w:color w:val="222222"/>
+          <w:sz w:val="24"/>
+          <w:szCs w:val="24"/>
+          <w:shd w:val="clear" w:color="auto" w:fill="FFFFFF"/>
+        </w:rPr>
+      </w:pPr>
     </w:p>
     <w:p>
       <w:pPr>
@@ -3748,70 +4240,80 @@
           <w:szCs w:val="24"/>
           <w:shd w:val="clear" w:color="auto" w:fill="FFFFFF"/>
         </w:rPr>
-        <w:t>Frequency of Use: Many times per day</w:t>
-      </w:r>
-    </w:p>
-    <w:p>
-      <w:pPr>
-        <w:spacing w:after="0" w:line="480" w:lineRule="auto"/>
-        <w:rPr>
-          <w:rFonts w:ascii="Times New Roman" w:eastAsia="Times New Roman" w:hAnsi="Times New Roman" w:cs="Times New Roman"/>
-          <w:sz w:val="24"/>
-          <w:szCs w:val="24"/>
-        </w:rPr>
-      </w:pPr>
-      <w:r>
-        <w:rPr>
-          <w:rFonts w:ascii="Times New Roman" w:eastAsia="Times New Roman" w:hAnsi="Times New Roman" w:cs="Times New Roman"/>
-          <w:color w:val="222222"/>
-          <w:sz w:val="24"/>
-          <w:szCs w:val="24"/>
-          <w:shd w:val="clear" w:color="auto" w:fill="FFFFFF"/>
-        </w:rPr>
-        <w:t>Open Issues: No open issues at this time.</w:t>
-      </w:r>
-    </w:p>
-    <w:p>
-      <w:pPr>
-        <w:rPr>
-          <w:rFonts w:ascii="Times New Roman" w:eastAsia="Times New Roman" w:hAnsi="Times New Roman" w:cs="Times New Roman"/>
-          <w:color w:val="222222"/>
-          <w:sz w:val="24"/>
-          <w:szCs w:val="24"/>
-          <w:shd w:val="clear" w:color="auto" w:fill="FFFFFF"/>
-        </w:rPr>
-      </w:pPr>
-      <w:r>
-        <w:rPr>
-          <w:rFonts w:ascii="Times New Roman" w:eastAsia="Times New Roman" w:hAnsi="Times New Roman" w:cs="Times New Roman"/>
-          <w:color w:val="222222"/>
-          <w:sz w:val="24"/>
-          <w:szCs w:val="24"/>
-          <w:shd w:val="clear" w:color="auto" w:fill="FFFFFF"/>
-        </w:rPr>
-        <w:lastRenderedPageBreak/>
-        <w:br w:type="page"/>
-      </w:r>
-    </w:p>
-    <w:p>
-      <w:pPr>
-        <w:rPr>
-          <w:rFonts w:ascii="Times New Roman" w:eastAsia="Times New Roman" w:hAnsi="Times New Roman" w:cs="Times New Roman"/>
-          <w:color w:val="222222"/>
-          <w:sz w:val="24"/>
-          <w:szCs w:val="24"/>
-          <w:shd w:val="clear" w:color="auto" w:fill="FFFFFF"/>
-        </w:rPr>
-      </w:pPr>
-      <w:r>
-        <w:rPr>
-          <w:rFonts w:ascii="Times New Roman" w:eastAsia="Times New Roman" w:hAnsi="Times New Roman" w:cs="Times New Roman"/>
-          <w:color w:val="222222"/>
-          <w:sz w:val="24"/>
-          <w:szCs w:val="24"/>
-          <w:shd w:val="clear" w:color="auto" w:fill="FFFFFF"/>
-        </w:rPr>
-        <w:lastRenderedPageBreak/>
+        <w:t xml:space="preserve">Frequency of Use: Many </w:t>
+      </w:r>
+      <w:proofErr w:type="gramStart"/>
+      <w:r>
+        <w:rPr>
+          <w:rFonts w:ascii="Times New Roman" w:eastAsia="Times New Roman" w:hAnsi="Times New Roman" w:cs="Times New Roman"/>
+          <w:color w:val="222222"/>
+          <w:sz w:val="24"/>
+          <w:szCs w:val="24"/>
+          <w:shd w:val="clear" w:color="auto" w:fill="FFFFFF"/>
+        </w:rPr>
+        <w:t>times</w:t>
+      </w:r>
+      <w:proofErr w:type="gramEnd"/>
+      <w:r>
+        <w:rPr>
+          <w:rFonts w:ascii="Times New Roman" w:eastAsia="Times New Roman" w:hAnsi="Times New Roman" w:cs="Times New Roman"/>
+          <w:color w:val="222222"/>
+          <w:sz w:val="24"/>
+          <w:szCs w:val="24"/>
+          <w:shd w:val="clear" w:color="auto" w:fill="FFFFFF"/>
+        </w:rPr>
+        <w:t xml:space="preserve"> per day</w:t>
+      </w:r>
+    </w:p>
+    <w:p>
+      <w:pPr>
+        <w:spacing w:after="0" w:line="480" w:lineRule="auto"/>
+        <w:rPr>
+          <w:rFonts w:ascii="Times New Roman" w:eastAsia="Times New Roman" w:hAnsi="Times New Roman" w:cs="Times New Roman"/>
+          <w:sz w:val="24"/>
+          <w:szCs w:val="24"/>
+        </w:rPr>
+      </w:pPr>
+      <w:r>
+        <w:rPr>
+          <w:rFonts w:ascii="Times New Roman" w:eastAsia="Times New Roman" w:hAnsi="Times New Roman" w:cs="Times New Roman"/>
+          <w:color w:val="222222"/>
+          <w:sz w:val="24"/>
+          <w:szCs w:val="24"/>
+          <w:shd w:val="clear" w:color="auto" w:fill="FFFFFF"/>
+        </w:rPr>
+        <w:t xml:space="preserve">Open Issues: No open issues </w:t>
+      </w:r>
+      <w:proofErr w:type="gramStart"/>
+      <w:r>
+        <w:rPr>
+          <w:rFonts w:ascii="Times New Roman" w:eastAsia="Times New Roman" w:hAnsi="Times New Roman" w:cs="Times New Roman"/>
+          <w:color w:val="222222"/>
+          <w:sz w:val="24"/>
+          <w:szCs w:val="24"/>
+          <w:shd w:val="clear" w:color="auto" w:fill="FFFFFF"/>
+        </w:rPr>
+        <w:t>at this time</w:t>
+      </w:r>
+      <w:proofErr w:type="gramEnd"/>
+      <w:r>
+        <w:rPr>
+          <w:rFonts w:ascii="Times New Roman" w:eastAsia="Times New Roman" w:hAnsi="Times New Roman" w:cs="Times New Roman"/>
+          <w:color w:val="222222"/>
+          <w:sz w:val="24"/>
+          <w:szCs w:val="24"/>
+          <w:shd w:val="clear" w:color="auto" w:fill="FFFFFF"/>
+        </w:rPr>
+        <w:t>.</w:t>
+      </w:r>
+      <w:r>
+        <w:rPr>
+          <w:rFonts w:ascii="Times New Roman" w:eastAsia="Times New Roman" w:hAnsi="Times New Roman" w:cs="Times New Roman"/>
+          <w:color w:val="222222"/>
+          <w:sz w:val="24"/>
+          <w:szCs w:val="24"/>
+          <w:shd w:val="clear" w:color="auto" w:fill="FFFFFF"/>
+        </w:rPr>
         <w:br w:type="page"/>
       </w:r>
     </w:p>
@@ -3925,15 +4427,27 @@
         </w:rPr>
         <w:t xml:space="preserve">Trigger: User clicks the logout button to exit the application </w:t>
       </w:r>
-      <w:r>
-        <w:rPr>
-          <w:rFonts w:ascii="Times New Roman" w:eastAsia="Times New Roman" w:hAnsi="Times New Roman" w:cs="Times New Roman"/>
-          <w:color w:val="222222"/>
-          <w:sz w:val="24"/>
-          <w:szCs w:val="24"/>
-          <w:shd w:val="clear" w:color="auto" w:fill="FFFFFF"/>
-        </w:rPr>
-        <w:t xml:space="preserve">is located in the </w:t>
+      <w:proofErr w:type="gramStart"/>
+      <w:r>
+        <w:rPr>
+          <w:rFonts w:ascii="Times New Roman" w:eastAsia="Times New Roman" w:hAnsi="Times New Roman" w:cs="Times New Roman"/>
+          <w:color w:val="222222"/>
+          <w:sz w:val="24"/>
+          <w:szCs w:val="24"/>
+          <w:shd w:val="clear" w:color="auto" w:fill="FFFFFF"/>
+        </w:rPr>
+        <w:t>is located in</w:t>
+      </w:r>
+      <w:proofErr w:type="gramEnd"/>
+      <w:r>
+        <w:rPr>
+          <w:rFonts w:ascii="Times New Roman" w:eastAsia="Times New Roman" w:hAnsi="Times New Roman" w:cs="Times New Roman"/>
+          <w:color w:val="222222"/>
+          <w:sz w:val="24"/>
+          <w:szCs w:val="24"/>
+          <w:shd w:val="clear" w:color="auto" w:fill="FFFFFF"/>
+        </w:rPr>
+        <w:t xml:space="preserve"> the </w:t>
       </w:r>
       <w:r>
         <w:rPr>
@@ -4100,7 +4614,7 @@
         </w:rPr>
         <w:t xml:space="preserve">: Ready to leave? Select “Logout” below if you are ready to end your current </w:t>
       </w:r>
-      <w:commentRangeStart w:id="1"/>
+      <w:commentRangeStart w:id="0"/>
       <w:r>
         <w:rPr>
           <w:rFonts w:ascii="Times New Roman" w:eastAsia="Times New Roman" w:hAnsi="Times New Roman" w:cs="Times New Roman"/>
@@ -4111,12 +4625,12 @@
         </w:rPr>
         <w:t>session</w:t>
       </w:r>
-      <w:commentRangeEnd w:id="1"/>
+      <w:commentRangeEnd w:id="0"/>
       <w:r>
         <w:rPr>
           <w:rStyle w:val="CommentReference"/>
         </w:rPr>
-        <w:commentReference w:id="1"/>
+        <w:commentReference w:id="0"/>
       </w:r>
       <w:r>
         <w:rPr>
@@ -4364,7 +4878,29 @@
           <w:szCs w:val="24"/>
           <w:shd w:val="clear" w:color="auto" w:fill="FFFFFF"/>
         </w:rPr>
-        <w:t>Open Issues: No open issues at this time.</w:t>
+        <w:t xml:space="preserve">Open Issues: No open issues </w:t>
+      </w:r>
+      <w:proofErr w:type="gramStart"/>
+      <w:r>
+        <w:rPr>
+          <w:rFonts w:ascii="Times New Roman" w:eastAsia="Times New Roman" w:hAnsi="Times New Roman" w:cs="Times New Roman"/>
+          <w:color w:val="222222"/>
+          <w:sz w:val="24"/>
+          <w:szCs w:val="24"/>
+          <w:shd w:val="clear" w:color="auto" w:fill="FFFFFF"/>
+        </w:rPr>
+        <w:t>at this time</w:t>
+      </w:r>
+      <w:proofErr w:type="gramEnd"/>
+      <w:r>
+        <w:rPr>
+          <w:rFonts w:ascii="Times New Roman" w:eastAsia="Times New Roman" w:hAnsi="Times New Roman" w:cs="Times New Roman"/>
+          <w:color w:val="222222"/>
+          <w:sz w:val="24"/>
+          <w:szCs w:val="24"/>
+          <w:shd w:val="clear" w:color="auto" w:fill="FFFFFF"/>
+        </w:rPr>
+        <w:t>.</w:t>
       </w:r>
     </w:p>
     <w:p>
@@ -4959,7 +5495,27 @@
           <w:sz w:val="24"/>
           <w:szCs w:val="24"/>
         </w:rPr>
-        <w:t xml:space="preserve">User enters a password that does not meet all of the requirements: Message 3 is displayed to the user underneath the password field. </w:t>
+        <w:t xml:space="preserve">User enters a password that does not meet </w:t>
+      </w:r>
+      <w:proofErr w:type="gramStart"/>
+      <w:r>
+        <w:rPr>
+          <w:rFonts w:ascii="Times New Roman" w:eastAsia="Times New Roman" w:hAnsi="Times New Roman" w:cs="Times New Roman"/>
+          <w:color w:val="222222"/>
+          <w:sz w:val="24"/>
+          <w:szCs w:val="24"/>
+        </w:rPr>
+        <w:t>all of</w:t>
+      </w:r>
+      <w:proofErr w:type="gramEnd"/>
+      <w:r>
+        <w:rPr>
+          <w:rFonts w:ascii="Times New Roman" w:eastAsia="Times New Roman" w:hAnsi="Times New Roman" w:cs="Times New Roman"/>
+          <w:color w:val="222222"/>
+          <w:sz w:val="24"/>
+          <w:szCs w:val="24"/>
+        </w:rPr>
+        <w:t xml:space="preserve"> the requirements: Message 3 is displayed to the user underneath the password field. </w:t>
       </w:r>
     </w:p>
     <w:p>
@@ -5040,7 +5596,29 @@
           <w:szCs w:val="24"/>
           <w:shd w:val="clear" w:color="auto" w:fill="FFFFFF"/>
         </w:rPr>
-        <w:t>Open Issues: No open issues at this time.</w:t>
+        <w:t xml:space="preserve">Open Issues: No open issues </w:t>
+      </w:r>
+      <w:proofErr w:type="gramStart"/>
+      <w:r>
+        <w:rPr>
+          <w:rFonts w:ascii="Times New Roman" w:eastAsia="Times New Roman" w:hAnsi="Times New Roman" w:cs="Times New Roman"/>
+          <w:color w:val="222222"/>
+          <w:sz w:val="24"/>
+          <w:szCs w:val="24"/>
+          <w:shd w:val="clear" w:color="auto" w:fill="FFFFFF"/>
+        </w:rPr>
+        <w:t>at this time</w:t>
+      </w:r>
+      <w:proofErr w:type="gramEnd"/>
+      <w:r>
+        <w:rPr>
+          <w:rFonts w:ascii="Times New Roman" w:eastAsia="Times New Roman" w:hAnsi="Times New Roman" w:cs="Times New Roman"/>
+          <w:color w:val="222222"/>
+          <w:sz w:val="24"/>
+          <w:szCs w:val="24"/>
+          <w:shd w:val="clear" w:color="auto" w:fill="FFFFFF"/>
+        </w:rPr>
+        <w:t>.</w:t>
       </w:r>
     </w:p>
     <w:p>
@@ -5096,17 +5674,6 @@
     </w:p>
     <w:p>
       <w:pPr>
-        <w:rPr>
-          <w:rFonts w:ascii="Times New Roman" w:eastAsia="Times New Roman" w:hAnsi="Times New Roman" w:cs="Times New Roman"/>
-          <w:color w:val="222222"/>
-          <w:sz w:val="24"/>
-          <w:szCs w:val="24"/>
-          <w:shd w:val="clear" w:color="auto" w:fill="FFFFFF"/>
-        </w:rPr>
-      </w:pPr>
-    </w:p>
-    <w:p>
-      <w:pPr>
         <w:spacing w:after="0" w:line="240" w:lineRule="auto"/>
         <w:rPr>
           <w:rFonts w:ascii="Times New Roman" w:eastAsia="Times New Roman" w:hAnsi="Times New Roman" w:cs="Times New Roman"/>
@@ -5122,6 +5689,7 @@
           <w:szCs w:val="24"/>
           <w:shd w:val="clear" w:color="auto" w:fill="FFFFFF"/>
         </w:rPr>
+        <w:lastRenderedPageBreak/>
         <w:t xml:space="preserve"> </w:t>
       </w:r>
     </w:p>
@@ -5333,7 +5901,29 @@
           <w:szCs w:val="24"/>
           <w:shd w:val="clear" w:color="auto" w:fill="FFFFFF"/>
         </w:rPr>
-        <w:t>The user observes net worth chart, portfolio growth chart, stock diversity chart, and their stocks owned list. The stocks owned list is a list of stocks where each stock symbol, name, price, and quantity is listed. Each stock in the stock owned list is clickable and will transfer to the user to the Individual Stock. (See View Individual Stock). Each stock also has a button on the right to remove the stock from the list.</w:t>
+        <w:t xml:space="preserve">The user observes net worth chart, portfolio growth chart, stock diversity chart, and their stocks owned list. The stocks owned list is a list of stocks where each stock symbol, name, price, and quantity </w:t>
+      </w:r>
+      <w:proofErr w:type="gramStart"/>
+      <w:r>
+        <w:rPr>
+          <w:rFonts w:ascii="Times New Roman" w:eastAsia="Times New Roman" w:hAnsi="Times New Roman" w:cs="Times New Roman"/>
+          <w:color w:val="222222"/>
+          <w:sz w:val="24"/>
+          <w:szCs w:val="24"/>
+          <w:shd w:val="clear" w:color="auto" w:fill="FFFFFF"/>
+        </w:rPr>
+        <w:t>is</w:t>
+      </w:r>
+      <w:proofErr w:type="gramEnd"/>
+      <w:r>
+        <w:rPr>
+          <w:rFonts w:ascii="Times New Roman" w:eastAsia="Times New Roman" w:hAnsi="Times New Roman" w:cs="Times New Roman"/>
+          <w:color w:val="222222"/>
+          <w:sz w:val="24"/>
+          <w:szCs w:val="24"/>
+          <w:shd w:val="clear" w:color="auto" w:fill="FFFFFF"/>
+        </w:rPr>
+        <w:t xml:space="preserve"> listed. Each stock in the stock owned list is clickable and will transfer to the user to the Individual Stock. (See View Individual Stock). Each stock also has a button on the right to remove the stock from the list.</w:t>
       </w:r>
     </w:p>
     <w:p>
@@ -5458,7 +6048,29 @@
           <w:szCs w:val="24"/>
           <w:shd w:val="clear" w:color="auto" w:fill="FFFFFF"/>
         </w:rPr>
-        <w:t>The user’s portfolio data is pulled from the Firebase database and stock information is pulled from the Iex Trading server.</w:t>
+        <w:t xml:space="preserve">The user’s portfolio data is pulled from the Firebase database and stock information is pulled from the </w:t>
+      </w:r>
+      <w:proofErr w:type="spellStart"/>
+      <w:r>
+        <w:rPr>
+          <w:rFonts w:ascii="Times New Roman" w:eastAsia="Times New Roman" w:hAnsi="Times New Roman" w:cs="Times New Roman"/>
+          <w:color w:val="222222"/>
+          <w:sz w:val="24"/>
+          <w:szCs w:val="24"/>
+          <w:shd w:val="clear" w:color="auto" w:fill="FFFFFF"/>
+        </w:rPr>
+        <w:t>Iex</w:t>
+      </w:r>
+      <w:proofErr w:type="spellEnd"/>
+      <w:r>
+        <w:rPr>
+          <w:rFonts w:ascii="Times New Roman" w:eastAsia="Times New Roman" w:hAnsi="Times New Roman" w:cs="Times New Roman"/>
+          <w:color w:val="222222"/>
+          <w:sz w:val="24"/>
+          <w:szCs w:val="24"/>
+          <w:shd w:val="clear" w:color="auto" w:fill="FFFFFF"/>
+        </w:rPr>
+        <w:t xml:space="preserve"> Trading server.</w:t>
       </w:r>
     </w:p>
     <w:p>
@@ -5544,7 +6156,6 @@
           <w:highlight w:val="yellow"/>
           <w:shd w:val="clear" w:color="auto" w:fill="FFFFFF"/>
         </w:rPr>
-        <w:lastRenderedPageBreak/>
         <w:t xml:space="preserve">The user will observe </w:t>
       </w:r>
       <w:r>
@@ -5614,6 +6225,7 @@
           <w:szCs w:val="24"/>
           <w:highlight w:val="yellow"/>
         </w:rPr>
+        <w:lastRenderedPageBreak/>
         <w:t>The user will observe stock portfolio diversity pie chart.</w:t>
       </w:r>
     </w:p>
@@ -5642,7 +6254,29 @@
           <w:szCs w:val="24"/>
           <w:highlight w:val="yellow"/>
         </w:rPr>
-        <w:t>The user will observe my watchlist which includes the stock, current price, 3-month percent, 6-month percent, 1 year percent, and delete</w:t>
+        <w:t xml:space="preserve">The user will observe my watchlist which includes the stock, current price, 3-month percent, 6-month percent, </w:t>
+      </w:r>
+      <w:proofErr w:type="gramStart"/>
+      <w:r>
+        <w:rPr>
+          <w:rFonts w:ascii="Times New Roman" w:eastAsia="Times New Roman" w:hAnsi="Times New Roman" w:cs="Times New Roman"/>
+          <w:color w:val="222222"/>
+          <w:sz w:val="24"/>
+          <w:szCs w:val="24"/>
+          <w:highlight w:val="yellow"/>
+        </w:rPr>
+        <w:t>1 year</w:t>
+      </w:r>
+      <w:proofErr w:type="gramEnd"/>
+      <w:r>
+        <w:rPr>
+          <w:rFonts w:ascii="Times New Roman" w:eastAsia="Times New Roman" w:hAnsi="Times New Roman" w:cs="Times New Roman"/>
+          <w:color w:val="222222"/>
+          <w:sz w:val="24"/>
+          <w:szCs w:val="24"/>
+          <w:highlight w:val="yellow"/>
+        </w:rPr>
+        <w:t xml:space="preserve"> percent, and delete</w:t>
       </w:r>
     </w:p>
     <w:p>
@@ -6013,7 +6647,7 @@
         </w:rPr>
         <w:t xml:space="preserve">The user has no items in their portfolio: the line graph, bar chart, and the pie chart will not be </w:t>
       </w:r>
-      <w:commentRangeStart w:id="2"/>
+      <w:commentRangeStart w:id="1"/>
       <w:r>
         <w:rPr>
           <w:rFonts w:ascii="Times New Roman" w:eastAsia="Times New Roman" w:hAnsi="Times New Roman" w:cs="Times New Roman"/>
@@ -6024,12 +6658,12 @@
         </w:rPr>
         <w:t>displayed</w:t>
       </w:r>
-      <w:commentRangeEnd w:id="2"/>
+      <w:commentRangeEnd w:id="1"/>
       <w:r>
         <w:rPr>
           <w:rStyle w:val="CommentReference"/>
         </w:rPr>
-        <w:commentReference w:id="2"/>
+        <w:commentReference w:id="1"/>
       </w:r>
       <w:r>
         <w:rPr>
@@ -6119,7 +6753,29 @@
           <w:szCs w:val="24"/>
           <w:shd w:val="clear" w:color="auto" w:fill="FFFFFF"/>
         </w:rPr>
-        <w:t>Open Issues: No open Issues at this time.</w:t>
+        <w:t xml:space="preserve">Open Issues: No open Issues </w:t>
+      </w:r>
+      <w:proofErr w:type="gramStart"/>
+      <w:r>
+        <w:rPr>
+          <w:rFonts w:ascii="Times New Roman" w:eastAsia="Times New Roman" w:hAnsi="Times New Roman" w:cs="Times New Roman"/>
+          <w:color w:val="222222"/>
+          <w:sz w:val="24"/>
+          <w:szCs w:val="24"/>
+          <w:shd w:val="clear" w:color="auto" w:fill="FFFFFF"/>
+        </w:rPr>
+        <w:t>at this time</w:t>
+      </w:r>
+      <w:proofErr w:type="gramEnd"/>
+      <w:r>
+        <w:rPr>
+          <w:rFonts w:ascii="Times New Roman" w:eastAsia="Times New Roman" w:hAnsi="Times New Roman" w:cs="Times New Roman"/>
+          <w:color w:val="222222"/>
+          <w:sz w:val="24"/>
+          <w:szCs w:val="24"/>
+          <w:shd w:val="clear" w:color="auto" w:fill="FFFFFF"/>
+        </w:rPr>
+        <w:t>.</w:t>
       </w:r>
     </w:p>
     <w:p>
@@ -6210,7 +6866,6 @@
           <w:szCs w:val="24"/>
           <w:shd w:val="clear" w:color="auto" w:fill="FFFFFF"/>
         </w:rPr>
-        <w:lastRenderedPageBreak/>
         <w:br w:type="page"/>
       </w:r>
     </w:p>
@@ -6374,15 +7029,27 @@
         </w:rPr>
         <w:t xml:space="preserve">Trigger: User clicks on settings button to view and change settings which </w:t>
       </w:r>
-      <w:r>
-        <w:rPr>
-          <w:rFonts w:ascii="Times New Roman" w:eastAsia="Times New Roman" w:hAnsi="Times New Roman" w:cs="Times New Roman"/>
-          <w:color w:val="222222"/>
-          <w:sz w:val="24"/>
-          <w:szCs w:val="24"/>
-          <w:shd w:val="clear" w:color="auto" w:fill="FFFFFF"/>
-        </w:rPr>
-        <w:t xml:space="preserve">is located in the top right next to the search bar located within the </w:t>
+      <w:proofErr w:type="gramStart"/>
+      <w:r>
+        <w:rPr>
+          <w:rFonts w:ascii="Times New Roman" w:eastAsia="Times New Roman" w:hAnsi="Times New Roman" w:cs="Times New Roman"/>
+          <w:color w:val="222222"/>
+          <w:sz w:val="24"/>
+          <w:szCs w:val="24"/>
+          <w:shd w:val="clear" w:color="auto" w:fill="FFFFFF"/>
+        </w:rPr>
+        <w:t>is located in</w:t>
+      </w:r>
+      <w:proofErr w:type="gramEnd"/>
+      <w:r>
+        <w:rPr>
+          <w:rFonts w:ascii="Times New Roman" w:eastAsia="Times New Roman" w:hAnsi="Times New Roman" w:cs="Times New Roman"/>
+          <w:color w:val="222222"/>
+          <w:sz w:val="24"/>
+          <w:szCs w:val="24"/>
+          <w:shd w:val="clear" w:color="auto" w:fill="FFFFFF"/>
+        </w:rPr>
+        <w:t xml:space="preserve"> the top right next to the search bar located within the </w:t>
       </w:r>
       <w:r>
         <w:rPr>
@@ -6811,12 +7478,33 @@
           <w:szCs w:val="24"/>
           <w:shd w:val="clear" w:color="auto" w:fill="FFFFFF"/>
         </w:rPr>
-        <w:t>Open Issues: None at this time.</w:t>
-      </w:r>
-    </w:p>
-    <w:p>
-      <w:pPr>
-        <w:spacing w:after="0" w:line="240" w:lineRule="auto"/>
+        <w:t xml:space="preserve">Open Issues: None </w:t>
+      </w:r>
+      <w:proofErr w:type="gramStart"/>
+      <w:r>
+        <w:rPr>
+          <w:rFonts w:ascii="Times New Roman" w:eastAsia="Times New Roman" w:hAnsi="Times New Roman" w:cs="Times New Roman"/>
+          <w:color w:val="222222"/>
+          <w:sz w:val="24"/>
+          <w:szCs w:val="24"/>
+          <w:shd w:val="clear" w:color="auto" w:fill="FFFFFF"/>
+        </w:rPr>
+        <w:t>at this time</w:t>
+      </w:r>
+      <w:proofErr w:type="gramEnd"/>
+      <w:r>
+        <w:rPr>
+          <w:rFonts w:ascii="Times New Roman" w:eastAsia="Times New Roman" w:hAnsi="Times New Roman" w:cs="Times New Roman"/>
+          <w:color w:val="222222"/>
+          <w:sz w:val="24"/>
+          <w:szCs w:val="24"/>
+          <w:shd w:val="clear" w:color="auto" w:fill="FFFFFF"/>
+        </w:rPr>
+        <w:t>.</w:t>
+      </w:r>
+    </w:p>
+    <w:p>
+      <w:pPr>
         <w:rPr>
           <w:rFonts w:ascii="Times New Roman" w:eastAsia="Times New Roman" w:hAnsi="Times New Roman" w:cs="Times New Roman"/>
           <w:sz w:val="24"/>
@@ -6833,27 +7521,6 @@
           <w:szCs w:val="24"/>
           <w:u w:val="single"/>
           <w:shd w:val="clear" w:color="auto" w:fill="FFFFFF"/>
-        </w:rPr>
-      </w:pPr>
-      <w:r>
-        <w:rPr>
-          <w:rFonts w:ascii="Times New Roman" w:eastAsia="Times New Roman" w:hAnsi="Times New Roman" w:cs="Times New Roman"/>
-          <w:color w:val="222222"/>
-          <w:sz w:val="24"/>
-          <w:szCs w:val="24"/>
-          <w:u w:val="single"/>
-          <w:shd w:val="clear" w:color="auto" w:fill="FFFFFF"/>
-        </w:rPr>
-        <w:br w:type="page"/>
-      </w:r>
-    </w:p>
-    <w:p>
-      <w:pPr>
-        <w:spacing w:after="240" w:line="240" w:lineRule="auto"/>
-        <w:rPr>
-          <w:rFonts w:ascii="Times New Roman" w:eastAsia="Times New Roman" w:hAnsi="Times New Roman" w:cs="Times New Roman"/>
-          <w:sz w:val="24"/>
-          <w:szCs w:val="24"/>
         </w:rPr>
       </w:pPr>
       <w:r>
@@ -7328,7 +7995,29 @@
           <w:szCs w:val="24"/>
           <w:shd w:val="clear" w:color="auto" w:fill="FFFFFF"/>
         </w:rPr>
-        <w:t>Open issues: No open issues at this time.</w:t>
+        <w:t xml:space="preserve">Open issues: No open issues </w:t>
+      </w:r>
+      <w:proofErr w:type="gramStart"/>
+      <w:r>
+        <w:rPr>
+          <w:rFonts w:ascii="Times New Roman" w:eastAsia="Times New Roman" w:hAnsi="Times New Roman" w:cs="Times New Roman"/>
+          <w:color w:val="222222"/>
+          <w:sz w:val="24"/>
+          <w:szCs w:val="24"/>
+          <w:shd w:val="clear" w:color="auto" w:fill="FFFFFF"/>
+        </w:rPr>
+        <w:t>at this time</w:t>
+      </w:r>
+      <w:proofErr w:type="gramEnd"/>
+      <w:r>
+        <w:rPr>
+          <w:rFonts w:ascii="Times New Roman" w:eastAsia="Times New Roman" w:hAnsi="Times New Roman" w:cs="Times New Roman"/>
+          <w:color w:val="222222"/>
+          <w:sz w:val="24"/>
+          <w:szCs w:val="24"/>
+          <w:shd w:val="clear" w:color="auto" w:fill="FFFFFF"/>
+        </w:rPr>
+        <w:t>.</w:t>
       </w:r>
     </w:p>
     <w:p>
@@ -7366,8 +8055,10 @@
         <w:spacing w:after="0" w:line="480" w:lineRule="auto"/>
         <w:rPr>
           <w:rFonts w:ascii="Times New Roman" w:eastAsia="Times New Roman" w:hAnsi="Times New Roman" w:cs="Times New Roman"/>
-          <w:sz w:val="24"/>
-          <w:szCs w:val="24"/>
+          <w:color w:val="222222"/>
+          <w:sz w:val="24"/>
+          <w:szCs w:val="24"/>
+          <w:shd w:val="clear" w:color="auto" w:fill="FFFFFF"/>
         </w:rPr>
       </w:pPr>
       <w:r>
@@ -7390,14 +8081,25 @@
           <w:szCs w:val="24"/>
         </w:rPr>
       </w:pPr>
-      <w:r>
-        <w:rPr>
-          <w:rFonts w:ascii="Times New Roman" w:eastAsia="Times New Roman" w:hAnsi="Times New Roman" w:cs="Times New Roman"/>
-          <w:color w:val="222222"/>
-          <w:sz w:val="24"/>
-          <w:szCs w:val="24"/>
-          <w:shd w:val="clear" w:color="auto" w:fill="FFFFFF"/>
-        </w:rPr>
+    </w:p>
+    <w:p>
+      <w:pPr>
+        <w:spacing w:after="0" w:line="480" w:lineRule="auto"/>
+        <w:rPr>
+          <w:rFonts w:ascii="Times New Roman" w:eastAsia="Times New Roman" w:hAnsi="Times New Roman" w:cs="Times New Roman"/>
+          <w:sz w:val="24"/>
+          <w:szCs w:val="24"/>
+        </w:rPr>
+      </w:pPr>
+      <w:r>
+        <w:rPr>
+          <w:rFonts w:ascii="Times New Roman" w:eastAsia="Times New Roman" w:hAnsi="Times New Roman" w:cs="Times New Roman"/>
+          <w:color w:val="222222"/>
+          <w:sz w:val="24"/>
+          <w:szCs w:val="24"/>
+          <w:shd w:val="clear" w:color="auto" w:fill="FFFFFF"/>
+        </w:rPr>
+        <w:lastRenderedPageBreak/>
         <w:t>Use case: View Trending Stocks</w:t>
       </w:r>
     </w:p>
@@ -7418,7 +8120,6 @@
           <w:szCs w:val="24"/>
           <w:shd w:val="clear" w:color="auto" w:fill="FFFFFF"/>
         </w:rPr>
-        <w:lastRenderedPageBreak/>
         <w:t>Primary Actor: User</w:t>
       </w:r>
     </w:p>
@@ -7459,7 +8160,29 @@
           <w:szCs w:val="24"/>
           <w:shd w:val="clear" w:color="auto" w:fill="FFFFFF"/>
         </w:rPr>
-        <w:t>Preconditions: The User will have to be connected to the firebase database, and be connected to the internet.</w:t>
+        <w:t xml:space="preserve">Preconditions: The User will have to be connected to the firebase </w:t>
+      </w:r>
+      <w:proofErr w:type="gramStart"/>
+      <w:r>
+        <w:rPr>
+          <w:rFonts w:ascii="Times New Roman" w:eastAsia="Times New Roman" w:hAnsi="Times New Roman" w:cs="Times New Roman"/>
+          <w:color w:val="222222"/>
+          <w:sz w:val="24"/>
+          <w:szCs w:val="24"/>
+          <w:shd w:val="clear" w:color="auto" w:fill="FFFFFF"/>
+        </w:rPr>
+        <w:t>database, and</w:t>
+      </w:r>
+      <w:proofErr w:type="gramEnd"/>
+      <w:r>
+        <w:rPr>
+          <w:rFonts w:ascii="Times New Roman" w:eastAsia="Times New Roman" w:hAnsi="Times New Roman" w:cs="Times New Roman"/>
+          <w:color w:val="222222"/>
+          <w:sz w:val="24"/>
+          <w:szCs w:val="24"/>
+          <w:shd w:val="clear" w:color="auto" w:fill="FFFFFF"/>
+        </w:rPr>
+        <w:t xml:space="preserve"> be connected to the internet.</w:t>
       </w:r>
     </w:p>
     <w:p>
@@ -7611,8 +8334,19 @@
           <w:sz w:val="24"/>
           <w:szCs w:val="24"/>
         </w:rPr>
-        <w:t>Percentage growth that particular day</w:t>
-      </w:r>
+        <w:t xml:space="preserve">Percentage growth that </w:t>
+      </w:r>
+      <w:proofErr w:type="gramStart"/>
+      <w:r>
+        <w:rPr>
+          <w:rFonts w:ascii="Times New Roman" w:eastAsia="Times New Roman" w:hAnsi="Times New Roman" w:cs="Times New Roman"/>
+          <w:color w:val="222222"/>
+          <w:sz w:val="24"/>
+          <w:szCs w:val="24"/>
+        </w:rPr>
+        <w:t>particular day</w:t>
+      </w:r>
+      <w:proofErr w:type="gramEnd"/>
     </w:p>
     <w:p>
       <w:pPr>
@@ -7722,17 +8456,61 @@
           <w:szCs w:val="24"/>
           <w:shd w:val="clear" w:color="auto" w:fill="FFFFFF"/>
         </w:rPr>
-        <w:t xml:space="preserve">The application can not grab the </w:t>
-      </w:r>
-      <w:r>
-        <w:rPr>
-          <w:rFonts w:ascii="Times New Roman" w:eastAsia="Times New Roman" w:hAnsi="Times New Roman" w:cs="Times New Roman"/>
-          <w:color w:val="222222"/>
-          <w:sz w:val="24"/>
-          <w:szCs w:val="24"/>
-          <w:shd w:val="clear" w:color="auto" w:fill="FFFFFF"/>
-        </w:rPr>
-        <w:t>stock information due to the Iex Trading API is down</w:t>
+        <w:t xml:space="preserve">The application </w:t>
+      </w:r>
+      <w:proofErr w:type="spellStart"/>
+      <w:r>
+        <w:rPr>
+          <w:rFonts w:ascii="Times New Roman" w:eastAsia="Times New Roman" w:hAnsi="Times New Roman" w:cs="Times New Roman"/>
+          <w:color w:val="222222"/>
+          <w:sz w:val="24"/>
+          <w:szCs w:val="24"/>
+          <w:shd w:val="clear" w:color="auto" w:fill="FFFFFF"/>
+        </w:rPr>
+        <w:t>can not</w:t>
+      </w:r>
+      <w:proofErr w:type="spellEnd"/>
+      <w:r>
+        <w:rPr>
+          <w:rFonts w:ascii="Times New Roman" w:eastAsia="Times New Roman" w:hAnsi="Times New Roman" w:cs="Times New Roman"/>
+          <w:color w:val="222222"/>
+          <w:sz w:val="24"/>
+          <w:szCs w:val="24"/>
+          <w:shd w:val="clear" w:color="auto" w:fill="FFFFFF"/>
+        </w:rPr>
+        <w:t xml:space="preserve"> grab the </w:t>
+      </w:r>
+      <w:r>
+        <w:rPr>
+          <w:rFonts w:ascii="Times New Roman" w:eastAsia="Times New Roman" w:hAnsi="Times New Roman" w:cs="Times New Roman"/>
+          <w:color w:val="222222"/>
+          <w:sz w:val="24"/>
+          <w:szCs w:val="24"/>
+          <w:shd w:val="clear" w:color="auto" w:fill="FFFFFF"/>
+        </w:rPr>
+        <w:t xml:space="preserve">stock information due to the </w:t>
+      </w:r>
+      <w:proofErr w:type="spellStart"/>
+      <w:r>
+        <w:rPr>
+          <w:rFonts w:ascii="Times New Roman" w:eastAsia="Times New Roman" w:hAnsi="Times New Roman" w:cs="Times New Roman"/>
+          <w:color w:val="222222"/>
+          <w:sz w:val="24"/>
+          <w:szCs w:val="24"/>
+          <w:shd w:val="clear" w:color="auto" w:fill="FFFFFF"/>
+        </w:rPr>
+        <w:t>Iex</w:t>
+      </w:r>
+      <w:proofErr w:type="spellEnd"/>
+      <w:r>
+        <w:rPr>
+          <w:rFonts w:ascii="Times New Roman" w:eastAsia="Times New Roman" w:hAnsi="Times New Roman" w:cs="Times New Roman"/>
+          <w:color w:val="222222"/>
+          <w:sz w:val="24"/>
+          <w:szCs w:val="24"/>
+          <w:shd w:val="clear" w:color="auto" w:fill="FFFFFF"/>
+        </w:rPr>
+        <w:t xml:space="preserve"> Trading API is down</w:t>
       </w:r>
       <w:r>
         <w:rPr>
@@ -7798,7 +8576,27 @@
           <w:sz w:val="24"/>
           <w:szCs w:val="24"/>
         </w:rPr>
-        <w:t>The application can not scrape stock symbol from CNN Money because the web server is down</w:t>
+        <w:t xml:space="preserve">The application </w:t>
+      </w:r>
+      <w:proofErr w:type="spellStart"/>
+      <w:r>
+        <w:rPr>
+          <w:rFonts w:ascii="Times New Roman" w:eastAsia="Times New Roman" w:hAnsi="Times New Roman" w:cs="Times New Roman"/>
+          <w:color w:val="222222"/>
+          <w:sz w:val="24"/>
+          <w:szCs w:val="24"/>
+        </w:rPr>
+        <w:t>can not</w:t>
+      </w:r>
+      <w:proofErr w:type="spellEnd"/>
+      <w:r>
+        <w:rPr>
+          <w:rFonts w:ascii="Times New Roman" w:eastAsia="Times New Roman" w:hAnsi="Times New Roman" w:cs="Times New Roman"/>
+          <w:color w:val="222222"/>
+          <w:sz w:val="24"/>
+          <w:szCs w:val="24"/>
+        </w:rPr>
+        <w:t xml:space="preserve"> scrape stock symbol from CNN Money because the web server is down</w:t>
       </w:r>
       <w:r>
         <w:rPr>
@@ -7842,7 +8640,27 @@
           <w:sz w:val="24"/>
           <w:szCs w:val="24"/>
         </w:rPr>
-        <w:t xml:space="preserve">The application can not scrape stock symbol from Motley Fool </w:t>
+        <w:t xml:space="preserve">The application </w:t>
+      </w:r>
+      <w:proofErr w:type="spellStart"/>
+      <w:r>
+        <w:rPr>
+          <w:rFonts w:ascii="Times New Roman" w:eastAsia="Times New Roman" w:hAnsi="Times New Roman" w:cs="Times New Roman"/>
+          <w:color w:val="222222"/>
+          <w:sz w:val="24"/>
+          <w:szCs w:val="24"/>
+        </w:rPr>
+        <w:t>can not</w:t>
+      </w:r>
+      <w:proofErr w:type="spellEnd"/>
+      <w:r>
+        <w:rPr>
+          <w:rFonts w:ascii="Times New Roman" w:eastAsia="Times New Roman" w:hAnsi="Times New Roman" w:cs="Times New Roman"/>
+          <w:color w:val="222222"/>
+          <w:sz w:val="24"/>
+          <w:szCs w:val="24"/>
+        </w:rPr>
+        <w:t xml:space="preserve"> scrape stock symbol from Motley Fool </w:t>
       </w:r>
       <w:r>
         <w:rPr>
@@ -7860,7 +8678,27 @@
           <w:sz w:val="24"/>
           <w:szCs w:val="24"/>
         </w:rPr>
-        <w:t xml:space="preserve"> the web sever is down</w:t>
+        <w:t xml:space="preserve"> the web </w:t>
+      </w:r>
+      <w:proofErr w:type="spellStart"/>
+      <w:r>
+        <w:rPr>
+          <w:rFonts w:ascii="Times New Roman" w:eastAsia="Times New Roman" w:hAnsi="Times New Roman" w:cs="Times New Roman"/>
+          <w:color w:val="222222"/>
+          <w:sz w:val="24"/>
+          <w:szCs w:val="24"/>
+        </w:rPr>
+        <w:t>sever</w:t>
+      </w:r>
+      <w:proofErr w:type="spellEnd"/>
+      <w:r>
+        <w:rPr>
+          <w:rFonts w:ascii="Times New Roman" w:eastAsia="Times New Roman" w:hAnsi="Times New Roman" w:cs="Times New Roman"/>
+          <w:color w:val="222222"/>
+          <w:sz w:val="24"/>
+          <w:szCs w:val="24"/>
+        </w:rPr>
+        <w:t xml:space="preserve"> is down</w:t>
       </w:r>
       <w:r>
         <w:rPr>
@@ -7904,7 +8742,27 @@
           <w:sz w:val="24"/>
           <w:szCs w:val="24"/>
         </w:rPr>
-        <w:t>The application can not scrape stock symbol from Yahoo Money because the web server is down</w:t>
+        <w:t xml:space="preserve">The application </w:t>
+      </w:r>
+      <w:proofErr w:type="spellStart"/>
+      <w:r>
+        <w:rPr>
+          <w:rFonts w:ascii="Times New Roman" w:eastAsia="Times New Roman" w:hAnsi="Times New Roman" w:cs="Times New Roman"/>
+          <w:color w:val="222222"/>
+          <w:sz w:val="24"/>
+          <w:szCs w:val="24"/>
+        </w:rPr>
+        <w:t>can not</w:t>
+      </w:r>
+      <w:proofErr w:type="spellEnd"/>
+      <w:r>
+        <w:rPr>
+          <w:rFonts w:ascii="Times New Roman" w:eastAsia="Times New Roman" w:hAnsi="Times New Roman" w:cs="Times New Roman"/>
+          <w:color w:val="222222"/>
+          <w:sz w:val="24"/>
+          <w:szCs w:val="24"/>
+        </w:rPr>
+        <w:t xml:space="preserve"> scrape stock symbol from Yahoo Money because the web server is down</w:t>
       </w:r>
       <w:r>
         <w:rPr>
@@ -7942,6 +8800,7 @@
           <w:szCs w:val="24"/>
           <w:shd w:val="clear" w:color="auto" w:fill="FFFFFF"/>
         </w:rPr>
+        <w:lastRenderedPageBreak/>
         <w:t xml:space="preserve">Priority: Medium </w:t>
       </w:r>
     </w:p>
@@ -7962,109 +8821,142 @@
           <w:szCs w:val="24"/>
           <w:shd w:val="clear" w:color="auto" w:fill="FFFFFF"/>
         </w:rPr>
+        <w:t>When Available: Week 1</w:t>
+      </w:r>
+      <w:r>
+        <w:rPr>
+          <w:rFonts w:ascii="Times New Roman" w:eastAsia="Times New Roman" w:hAnsi="Times New Roman" w:cs="Times New Roman"/>
+          <w:color w:val="222222"/>
+          <w:sz w:val="24"/>
+          <w:szCs w:val="24"/>
+          <w:shd w:val="clear" w:color="auto" w:fill="FFFFFF"/>
+        </w:rPr>
+        <w:t>1</w:t>
+      </w:r>
+    </w:p>
+    <w:p>
+      <w:pPr>
+        <w:spacing w:after="0" w:line="480" w:lineRule="auto"/>
+        <w:rPr>
+          <w:rFonts w:ascii="Times New Roman" w:eastAsia="Times New Roman" w:hAnsi="Times New Roman" w:cs="Times New Roman"/>
+          <w:sz w:val="24"/>
+          <w:szCs w:val="24"/>
+        </w:rPr>
+      </w:pPr>
+      <w:r>
+        <w:rPr>
+          <w:rFonts w:ascii="Times New Roman" w:eastAsia="Times New Roman" w:hAnsi="Times New Roman" w:cs="Times New Roman"/>
+          <w:color w:val="222222"/>
+          <w:sz w:val="24"/>
+          <w:szCs w:val="24"/>
+          <w:shd w:val="clear" w:color="auto" w:fill="FFFFFF"/>
+        </w:rPr>
+        <w:t xml:space="preserve">Frequency of Use: Many </w:t>
+      </w:r>
+      <w:proofErr w:type="gramStart"/>
+      <w:r>
+        <w:rPr>
+          <w:rFonts w:ascii="Times New Roman" w:eastAsia="Times New Roman" w:hAnsi="Times New Roman" w:cs="Times New Roman"/>
+          <w:color w:val="222222"/>
+          <w:sz w:val="24"/>
+          <w:szCs w:val="24"/>
+          <w:shd w:val="clear" w:color="auto" w:fill="FFFFFF"/>
+        </w:rPr>
+        <w:t>times</w:t>
+      </w:r>
+      <w:proofErr w:type="gramEnd"/>
+      <w:r>
+        <w:rPr>
+          <w:rFonts w:ascii="Times New Roman" w:eastAsia="Times New Roman" w:hAnsi="Times New Roman" w:cs="Times New Roman"/>
+          <w:color w:val="222222"/>
+          <w:sz w:val="24"/>
+          <w:szCs w:val="24"/>
+          <w:shd w:val="clear" w:color="auto" w:fill="FFFFFF"/>
+        </w:rPr>
+        <w:t xml:space="preserve"> per day</w:t>
+      </w:r>
+    </w:p>
+    <w:p>
+      <w:pPr>
+        <w:spacing w:after="0" w:line="480" w:lineRule="auto"/>
+        <w:rPr>
+          <w:rFonts w:ascii="Times New Roman" w:eastAsia="Times New Roman" w:hAnsi="Times New Roman" w:cs="Times New Roman"/>
+          <w:sz w:val="24"/>
+          <w:szCs w:val="24"/>
+        </w:rPr>
+      </w:pPr>
+      <w:r>
+        <w:rPr>
+          <w:rFonts w:ascii="Times New Roman" w:eastAsia="Times New Roman" w:hAnsi="Times New Roman" w:cs="Times New Roman"/>
+          <w:color w:val="222222"/>
+          <w:sz w:val="24"/>
+          <w:szCs w:val="24"/>
+          <w:shd w:val="clear" w:color="auto" w:fill="FFFFFF"/>
+        </w:rPr>
+        <w:t xml:space="preserve">Open Issues: No open issues </w:t>
+      </w:r>
+      <w:proofErr w:type="gramStart"/>
+      <w:r>
+        <w:rPr>
+          <w:rFonts w:ascii="Times New Roman" w:eastAsia="Times New Roman" w:hAnsi="Times New Roman" w:cs="Times New Roman"/>
+          <w:color w:val="222222"/>
+          <w:sz w:val="24"/>
+          <w:szCs w:val="24"/>
+          <w:shd w:val="clear" w:color="auto" w:fill="FFFFFF"/>
+        </w:rPr>
+        <w:t>at this time</w:t>
+      </w:r>
+      <w:proofErr w:type="gramEnd"/>
+      <w:r>
+        <w:rPr>
+          <w:rFonts w:ascii="Times New Roman" w:eastAsia="Times New Roman" w:hAnsi="Times New Roman" w:cs="Times New Roman"/>
+          <w:color w:val="222222"/>
+          <w:sz w:val="24"/>
+          <w:szCs w:val="24"/>
+          <w:shd w:val="clear" w:color="auto" w:fill="FFFFFF"/>
+        </w:rPr>
+        <w:t>.</w:t>
+      </w:r>
+    </w:p>
+    <w:p>
+      <w:pPr>
+        <w:rPr>
+          <w:rFonts w:ascii="Times New Roman" w:eastAsia="Times New Roman" w:hAnsi="Times New Roman" w:cs="Times New Roman"/>
+          <w:color w:val="222222"/>
+          <w:sz w:val="24"/>
+          <w:szCs w:val="24"/>
+          <w:shd w:val="clear" w:color="auto" w:fill="FFFFFF"/>
+        </w:rPr>
+      </w:pPr>
+      <w:r>
+        <w:rPr>
+          <w:rFonts w:ascii="Times New Roman" w:eastAsia="Times New Roman" w:hAnsi="Times New Roman" w:cs="Times New Roman"/>
+          <w:color w:val="222222"/>
+          <w:sz w:val="24"/>
+          <w:szCs w:val="24"/>
+          <w:shd w:val="clear" w:color="auto" w:fill="FFFFFF"/>
+        </w:rPr>
+        <w:br w:type="page"/>
+      </w:r>
+    </w:p>
+    <w:p>
+      <w:pPr>
+        <w:spacing w:after="0" w:line="480" w:lineRule="auto"/>
+        <w:rPr>
+          <w:rFonts w:ascii="Times New Roman" w:eastAsia="Times New Roman" w:hAnsi="Times New Roman" w:cs="Times New Roman"/>
+          <w:sz w:val="24"/>
+          <w:szCs w:val="24"/>
+        </w:rPr>
+      </w:pPr>
+      <w:r>
+        <w:rPr>
+          <w:rFonts w:ascii="Times New Roman" w:eastAsia="Times New Roman" w:hAnsi="Times New Roman" w:cs="Times New Roman"/>
+          <w:color w:val="222222"/>
+          <w:sz w:val="24"/>
+          <w:szCs w:val="24"/>
+          <w:shd w:val="clear" w:color="auto" w:fill="FFFFFF"/>
+        </w:rPr>
         <w:lastRenderedPageBreak/>
-        <w:t>When Available: Week 1</w:t>
-      </w:r>
-      <w:r>
-        <w:rPr>
-          <w:rFonts w:ascii="Times New Roman" w:eastAsia="Times New Roman" w:hAnsi="Times New Roman" w:cs="Times New Roman"/>
-          <w:color w:val="222222"/>
-          <w:sz w:val="24"/>
-          <w:szCs w:val="24"/>
-          <w:shd w:val="clear" w:color="auto" w:fill="FFFFFF"/>
-        </w:rPr>
-        <w:t>1</w:t>
-      </w:r>
-    </w:p>
-    <w:p>
-      <w:pPr>
-        <w:spacing w:after="0" w:line="480" w:lineRule="auto"/>
-        <w:rPr>
-          <w:rFonts w:ascii="Times New Roman" w:eastAsia="Times New Roman" w:hAnsi="Times New Roman" w:cs="Times New Roman"/>
-          <w:sz w:val="24"/>
-          <w:szCs w:val="24"/>
-        </w:rPr>
-      </w:pPr>
-      <w:r>
-        <w:rPr>
-          <w:rFonts w:ascii="Times New Roman" w:eastAsia="Times New Roman" w:hAnsi="Times New Roman" w:cs="Times New Roman"/>
-          <w:color w:val="222222"/>
-          <w:sz w:val="24"/>
-          <w:szCs w:val="24"/>
-          <w:shd w:val="clear" w:color="auto" w:fill="FFFFFF"/>
-        </w:rPr>
-        <w:t>Frequency of Use: Many times per day</w:t>
-      </w:r>
-    </w:p>
-    <w:p>
-      <w:pPr>
-        <w:spacing w:after="0" w:line="480" w:lineRule="auto"/>
-        <w:rPr>
-          <w:rFonts w:ascii="Times New Roman" w:eastAsia="Times New Roman" w:hAnsi="Times New Roman" w:cs="Times New Roman"/>
-          <w:sz w:val="24"/>
-          <w:szCs w:val="24"/>
-        </w:rPr>
-      </w:pPr>
-      <w:r>
-        <w:rPr>
-          <w:rFonts w:ascii="Times New Roman" w:eastAsia="Times New Roman" w:hAnsi="Times New Roman" w:cs="Times New Roman"/>
-          <w:color w:val="222222"/>
-          <w:sz w:val="24"/>
-          <w:szCs w:val="24"/>
-          <w:shd w:val="clear" w:color="auto" w:fill="FFFFFF"/>
-        </w:rPr>
-        <w:t>Open Issues: No open issues at this time.</w:t>
-      </w:r>
-    </w:p>
-    <w:p>
-      <w:pPr>
-        <w:rPr>
-          <w:rFonts w:ascii="Times New Roman" w:eastAsia="Times New Roman" w:hAnsi="Times New Roman" w:cs="Times New Roman"/>
-          <w:color w:val="222222"/>
-          <w:sz w:val="24"/>
-          <w:szCs w:val="24"/>
-          <w:shd w:val="clear" w:color="auto" w:fill="FFFFFF"/>
-        </w:rPr>
-      </w:pPr>
-      <w:r>
-        <w:rPr>
-          <w:rFonts w:ascii="Times New Roman" w:eastAsia="Times New Roman" w:hAnsi="Times New Roman" w:cs="Times New Roman"/>
-          <w:color w:val="222222"/>
-          <w:sz w:val="24"/>
-          <w:szCs w:val="24"/>
-          <w:shd w:val="clear" w:color="auto" w:fill="FFFFFF"/>
-        </w:rPr>
-        <w:br w:type="page"/>
-      </w:r>
-    </w:p>
-    <w:p>
-      <w:pPr>
-        <w:rPr>
-          <w:rFonts w:ascii="Times New Roman" w:eastAsia="Times New Roman" w:hAnsi="Times New Roman" w:cs="Times New Roman"/>
-          <w:color w:val="222222"/>
-          <w:sz w:val="24"/>
-          <w:szCs w:val="24"/>
-          <w:shd w:val="clear" w:color="auto" w:fill="FFFFFF"/>
-        </w:rPr>
-      </w:pPr>
-    </w:p>
-    <w:p>
-      <w:pPr>
-        <w:spacing w:after="0" w:line="480" w:lineRule="auto"/>
-        <w:rPr>
-          <w:rFonts w:ascii="Times New Roman" w:eastAsia="Times New Roman" w:hAnsi="Times New Roman" w:cs="Times New Roman"/>
-          <w:sz w:val="24"/>
-          <w:szCs w:val="24"/>
-        </w:rPr>
-      </w:pPr>
-      <w:r>
-        <w:rPr>
-          <w:rFonts w:ascii="Times New Roman" w:eastAsia="Times New Roman" w:hAnsi="Times New Roman" w:cs="Times New Roman"/>
-          <w:color w:val="222222"/>
-          <w:sz w:val="24"/>
-          <w:szCs w:val="24"/>
-          <w:shd w:val="clear" w:color="auto" w:fill="FFFFFF"/>
-        </w:rPr>
         <w:t>Use case: Remove from Watchlist</w:t>
       </w:r>
     </w:p>
@@ -8127,7 +9019,29 @@
           <w:szCs w:val="24"/>
           <w:shd w:val="clear" w:color="auto" w:fill="FFFFFF"/>
         </w:rPr>
-        <w:t>Preconditions: The User will have to be connected to the firebase database, and be connected to the internet.</w:t>
+        <w:t xml:space="preserve">Preconditions: The User will have to be connected to the firebase </w:t>
+      </w:r>
+      <w:proofErr w:type="gramStart"/>
+      <w:r>
+        <w:rPr>
+          <w:rFonts w:ascii="Times New Roman" w:eastAsia="Times New Roman" w:hAnsi="Times New Roman" w:cs="Times New Roman"/>
+          <w:color w:val="222222"/>
+          <w:sz w:val="24"/>
+          <w:szCs w:val="24"/>
+          <w:shd w:val="clear" w:color="auto" w:fill="FFFFFF"/>
+        </w:rPr>
+        <w:t>database, and</w:t>
+      </w:r>
+      <w:proofErr w:type="gramEnd"/>
+      <w:r>
+        <w:rPr>
+          <w:rFonts w:ascii="Times New Roman" w:eastAsia="Times New Roman" w:hAnsi="Times New Roman" w:cs="Times New Roman"/>
+          <w:color w:val="222222"/>
+          <w:sz w:val="24"/>
+          <w:szCs w:val="24"/>
+          <w:shd w:val="clear" w:color="auto" w:fill="FFFFFF"/>
+        </w:rPr>
+        <w:t xml:space="preserve"> be connected to the internet.</w:t>
       </w:r>
     </w:p>
     <w:p>
@@ -8513,7 +9427,29 @@
           <w:szCs w:val="24"/>
           <w:shd w:val="clear" w:color="auto" w:fill="FFFFFF"/>
         </w:rPr>
-        <w:t>Open Issues: No open issues at this time.</w:t>
+        <w:t xml:space="preserve">Open Issues: No open issues </w:t>
+      </w:r>
+      <w:proofErr w:type="gramStart"/>
+      <w:r>
+        <w:rPr>
+          <w:rFonts w:ascii="Times New Roman" w:eastAsia="Times New Roman" w:hAnsi="Times New Roman" w:cs="Times New Roman"/>
+          <w:color w:val="222222"/>
+          <w:sz w:val="24"/>
+          <w:szCs w:val="24"/>
+          <w:shd w:val="clear" w:color="auto" w:fill="FFFFFF"/>
+        </w:rPr>
+        <w:t>at this time</w:t>
+      </w:r>
+      <w:proofErr w:type="gramEnd"/>
+      <w:r>
+        <w:rPr>
+          <w:rFonts w:ascii="Times New Roman" w:eastAsia="Times New Roman" w:hAnsi="Times New Roman" w:cs="Times New Roman"/>
+          <w:color w:val="222222"/>
+          <w:sz w:val="24"/>
+          <w:szCs w:val="24"/>
+          <w:shd w:val="clear" w:color="auto" w:fill="FFFFFF"/>
+        </w:rPr>
+        <w:t>.</w:t>
       </w:r>
     </w:p>
     <w:p>
@@ -8675,7 +9611,29 @@
           <w:szCs w:val="24"/>
           <w:shd w:val="clear" w:color="auto" w:fill="FFFFFF"/>
         </w:rPr>
-        <w:t>Preconditions:  The User will have to be connected to the firebase database, and be connected to the internet.</w:t>
+        <w:t xml:space="preserve">Preconditions:  The User will have to be connected to the firebase </w:t>
+      </w:r>
+      <w:proofErr w:type="gramStart"/>
+      <w:r>
+        <w:rPr>
+          <w:rFonts w:ascii="Times New Roman" w:eastAsia="Times New Roman" w:hAnsi="Times New Roman" w:cs="Times New Roman"/>
+          <w:color w:val="222222"/>
+          <w:sz w:val="24"/>
+          <w:szCs w:val="24"/>
+          <w:shd w:val="clear" w:color="auto" w:fill="FFFFFF"/>
+        </w:rPr>
+        <w:t>database, and</w:t>
+      </w:r>
+      <w:proofErr w:type="gramEnd"/>
+      <w:r>
+        <w:rPr>
+          <w:rFonts w:ascii="Times New Roman" w:eastAsia="Times New Roman" w:hAnsi="Times New Roman" w:cs="Times New Roman"/>
+          <w:color w:val="222222"/>
+          <w:sz w:val="24"/>
+          <w:szCs w:val="24"/>
+          <w:shd w:val="clear" w:color="auto" w:fill="FFFFFF"/>
+        </w:rPr>
+        <w:t xml:space="preserve"> be connected to the internet.</w:t>
       </w:r>
     </w:p>
     <w:p>
@@ -9191,7 +10149,29 @@
           <w:szCs w:val="24"/>
           <w:shd w:val="clear" w:color="auto" w:fill="FFFFFF"/>
         </w:rPr>
-        <w:t>Open Issues: No open Issues at this time.</w:t>
+        <w:t xml:space="preserve">Open Issues: No open Issues </w:t>
+      </w:r>
+      <w:proofErr w:type="gramStart"/>
+      <w:r>
+        <w:rPr>
+          <w:rFonts w:ascii="Times New Roman" w:eastAsia="Times New Roman" w:hAnsi="Times New Roman" w:cs="Times New Roman"/>
+          <w:color w:val="222222"/>
+          <w:sz w:val="24"/>
+          <w:szCs w:val="24"/>
+          <w:shd w:val="clear" w:color="auto" w:fill="FFFFFF"/>
+        </w:rPr>
+        <w:t>at this time</w:t>
+      </w:r>
+      <w:proofErr w:type="gramEnd"/>
+      <w:r>
+        <w:rPr>
+          <w:rFonts w:ascii="Times New Roman" w:eastAsia="Times New Roman" w:hAnsi="Times New Roman" w:cs="Times New Roman"/>
+          <w:color w:val="222222"/>
+          <w:sz w:val="24"/>
+          <w:szCs w:val="24"/>
+          <w:shd w:val="clear" w:color="auto" w:fill="FFFFFF"/>
+        </w:rPr>
+        <w:t>.</w:t>
       </w:r>
     </w:p>
     <w:p>
@@ -9283,6 +10263,7 @@
           <w:szCs w:val="24"/>
         </w:rPr>
       </w:pPr>
+      <w:bookmarkStart w:id="2" w:name="_GoBack"/>
       <w:r>
         <w:rPr>
           <w:rFonts w:ascii="Times New Roman" w:eastAsia="Times New Roman" w:hAnsi="Times New Roman" w:cs="Times New Roman"/>
@@ -9305,6 +10286,7 @@
         <w:t>se case: View Individual Stock Page</w:t>
       </w:r>
     </w:p>
+    <w:bookmarkEnd w:id="2"/>
     <w:p>
       <w:pPr>
         <w:spacing w:after="0" w:line="480" w:lineRule="auto"/>
@@ -10093,27 +11075,71 @@
           <w:szCs w:val="24"/>
           <w:shd w:val="clear" w:color="auto" w:fill="FFFFFF"/>
         </w:rPr>
-        <w:t>Frequency of Use: Many times per day</w:t>
-      </w:r>
-    </w:p>
-    <w:p>
-      <w:pPr>
-        <w:spacing w:after="0" w:line="480" w:lineRule="auto"/>
-        <w:rPr>
-          <w:rFonts w:ascii="Times New Roman" w:eastAsia="Times New Roman" w:hAnsi="Times New Roman" w:cs="Times New Roman"/>
-          <w:sz w:val="24"/>
-          <w:szCs w:val="24"/>
-        </w:rPr>
-      </w:pPr>
-      <w:r>
-        <w:rPr>
-          <w:rFonts w:ascii="Times New Roman" w:eastAsia="Times New Roman" w:hAnsi="Times New Roman" w:cs="Times New Roman"/>
-          <w:color w:val="222222"/>
-          <w:sz w:val="24"/>
-          <w:szCs w:val="24"/>
-          <w:shd w:val="clear" w:color="auto" w:fill="FFFFFF"/>
-        </w:rPr>
-        <w:t>Open Issues: No open issues at this time.</w:t>
+        <w:t xml:space="preserve">Frequency of Use: Many </w:t>
+      </w:r>
+      <w:proofErr w:type="gramStart"/>
+      <w:r>
+        <w:rPr>
+          <w:rFonts w:ascii="Times New Roman" w:eastAsia="Times New Roman" w:hAnsi="Times New Roman" w:cs="Times New Roman"/>
+          <w:color w:val="222222"/>
+          <w:sz w:val="24"/>
+          <w:szCs w:val="24"/>
+          <w:shd w:val="clear" w:color="auto" w:fill="FFFFFF"/>
+        </w:rPr>
+        <w:t>times</w:t>
+      </w:r>
+      <w:proofErr w:type="gramEnd"/>
+      <w:r>
+        <w:rPr>
+          <w:rFonts w:ascii="Times New Roman" w:eastAsia="Times New Roman" w:hAnsi="Times New Roman" w:cs="Times New Roman"/>
+          <w:color w:val="222222"/>
+          <w:sz w:val="24"/>
+          <w:szCs w:val="24"/>
+          <w:shd w:val="clear" w:color="auto" w:fill="FFFFFF"/>
+        </w:rPr>
+        <w:t xml:space="preserve"> per day</w:t>
+      </w:r>
+    </w:p>
+    <w:p>
+      <w:pPr>
+        <w:spacing w:after="0" w:line="480" w:lineRule="auto"/>
+        <w:rPr>
+          <w:rFonts w:ascii="Times New Roman" w:eastAsia="Times New Roman" w:hAnsi="Times New Roman" w:cs="Times New Roman"/>
+          <w:sz w:val="24"/>
+          <w:szCs w:val="24"/>
+        </w:rPr>
+      </w:pPr>
+      <w:r>
+        <w:rPr>
+          <w:rFonts w:ascii="Times New Roman" w:eastAsia="Times New Roman" w:hAnsi="Times New Roman" w:cs="Times New Roman"/>
+          <w:color w:val="222222"/>
+          <w:sz w:val="24"/>
+          <w:szCs w:val="24"/>
+          <w:shd w:val="clear" w:color="auto" w:fill="FFFFFF"/>
+        </w:rPr>
+        <w:t xml:space="preserve">Open Issues: No open issues </w:t>
+      </w:r>
+      <w:proofErr w:type="gramStart"/>
+      <w:r>
+        <w:rPr>
+          <w:rFonts w:ascii="Times New Roman" w:eastAsia="Times New Roman" w:hAnsi="Times New Roman" w:cs="Times New Roman"/>
+          <w:color w:val="222222"/>
+          <w:sz w:val="24"/>
+          <w:szCs w:val="24"/>
+          <w:shd w:val="clear" w:color="auto" w:fill="FFFFFF"/>
+        </w:rPr>
+        <w:t>at this time</w:t>
+      </w:r>
+      <w:proofErr w:type="gramEnd"/>
+      <w:r>
+        <w:rPr>
+          <w:rFonts w:ascii="Times New Roman" w:eastAsia="Times New Roman" w:hAnsi="Times New Roman" w:cs="Times New Roman"/>
+          <w:color w:val="222222"/>
+          <w:sz w:val="24"/>
+          <w:szCs w:val="24"/>
+          <w:shd w:val="clear" w:color="auto" w:fill="FFFFFF"/>
+        </w:rPr>
+        <w:t>.</w:t>
       </w:r>
     </w:p>
     <w:p>
@@ -10602,7 +11628,29 @@
           <w:szCs w:val="24"/>
           <w:shd w:val="clear" w:color="auto" w:fill="FFFFFF"/>
         </w:rPr>
-        <w:t>There are no exceptions at this time.</w:t>
+        <w:t xml:space="preserve">There are no exceptions </w:t>
+      </w:r>
+      <w:proofErr w:type="gramStart"/>
+      <w:r>
+        <w:rPr>
+          <w:rFonts w:ascii="Times New Roman" w:eastAsia="Times New Roman" w:hAnsi="Times New Roman" w:cs="Times New Roman"/>
+          <w:color w:val="222222"/>
+          <w:sz w:val="24"/>
+          <w:szCs w:val="24"/>
+          <w:shd w:val="clear" w:color="auto" w:fill="FFFFFF"/>
+        </w:rPr>
+        <w:t>at this time</w:t>
+      </w:r>
+      <w:proofErr w:type="gramEnd"/>
+      <w:r>
+        <w:rPr>
+          <w:rFonts w:ascii="Times New Roman" w:eastAsia="Times New Roman" w:hAnsi="Times New Roman" w:cs="Times New Roman"/>
+          <w:color w:val="222222"/>
+          <w:sz w:val="24"/>
+          <w:szCs w:val="24"/>
+          <w:shd w:val="clear" w:color="auto" w:fill="FFFFFF"/>
+        </w:rPr>
+        <w:t>.</w:t>
       </w:r>
     </w:p>
     <w:p>
@@ -10712,7 +11760,29 @@
           <w:szCs w:val="24"/>
           <w:shd w:val="clear" w:color="auto" w:fill="FFFFFF"/>
         </w:rPr>
-        <w:t>Open Issues: No open issues at this time.</w:t>
+        <w:t xml:space="preserve">Open Issues: No open issues </w:t>
+      </w:r>
+      <w:proofErr w:type="gramStart"/>
+      <w:r>
+        <w:rPr>
+          <w:rFonts w:ascii="Times New Roman" w:eastAsia="Times New Roman" w:hAnsi="Times New Roman" w:cs="Times New Roman"/>
+          <w:color w:val="222222"/>
+          <w:sz w:val="24"/>
+          <w:szCs w:val="24"/>
+          <w:shd w:val="clear" w:color="auto" w:fill="FFFFFF"/>
+        </w:rPr>
+        <w:t>at this time</w:t>
+      </w:r>
+      <w:proofErr w:type="gramEnd"/>
+      <w:r>
+        <w:rPr>
+          <w:rFonts w:ascii="Times New Roman" w:eastAsia="Times New Roman" w:hAnsi="Times New Roman" w:cs="Times New Roman"/>
+          <w:color w:val="222222"/>
+          <w:sz w:val="24"/>
+          <w:szCs w:val="24"/>
+          <w:shd w:val="clear" w:color="auto" w:fill="FFFFFF"/>
+        </w:rPr>
+        <w:t>.</w:t>
       </w:r>
     </w:p>
     <w:p>
@@ -10844,7 +11914,29 @@
           <w:szCs w:val="24"/>
           <w:shd w:val="clear" w:color="auto" w:fill="FFFFFF"/>
         </w:rPr>
-        <w:t xml:space="preserve"> with relational data in regards to the</w:t>
+        <w:t xml:space="preserve"> with relational data </w:t>
+      </w:r>
+      <w:proofErr w:type="gramStart"/>
+      <w:r>
+        <w:rPr>
+          <w:rFonts w:ascii="Times New Roman" w:eastAsia="Times New Roman" w:hAnsi="Times New Roman" w:cs="Times New Roman"/>
+          <w:color w:val="222222"/>
+          <w:sz w:val="24"/>
+          <w:szCs w:val="24"/>
+          <w:shd w:val="clear" w:color="auto" w:fill="FFFFFF"/>
+        </w:rPr>
+        <w:t>in regards to</w:t>
+      </w:r>
+      <w:proofErr w:type="gramEnd"/>
+      <w:r>
+        <w:rPr>
+          <w:rFonts w:ascii="Times New Roman" w:eastAsia="Times New Roman" w:hAnsi="Times New Roman" w:cs="Times New Roman"/>
+          <w:color w:val="222222"/>
+          <w:sz w:val="24"/>
+          <w:szCs w:val="24"/>
+          <w:shd w:val="clear" w:color="auto" w:fill="FFFFFF"/>
+        </w:rPr>
+        <w:t xml:space="preserve"> the</w:t>
       </w:r>
       <w:r>
         <w:rPr>
@@ -10886,7 +11978,29 @@
           <w:szCs w:val="24"/>
           <w:shd w:val="clear" w:color="auto" w:fill="FFFFFF"/>
         </w:rPr>
-        <w:t>Preconditions: The User will have to be connected to the firebase database, and be connected to the internet.</w:t>
+        <w:t xml:space="preserve">Preconditions: The User will have to be connected to the firebase </w:t>
+      </w:r>
+      <w:proofErr w:type="gramStart"/>
+      <w:r>
+        <w:rPr>
+          <w:rFonts w:ascii="Times New Roman" w:eastAsia="Times New Roman" w:hAnsi="Times New Roman" w:cs="Times New Roman"/>
+          <w:color w:val="222222"/>
+          <w:sz w:val="24"/>
+          <w:szCs w:val="24"/>
+          <w:shd w:val="clear" w:color="auto" w:fill="FFFFFF"/>
+        </w:rPr>
+        <w:t>database, and</w:t>
+      </w:r>
+      <w:proofErr w:type="gramEnd"/>
+      <w:r>
+        <w:rPr>
+          <w:rFonts w:ascii="Times New Roman" w:eastAsia="Times New Roman" w:hAnsi="Times New Roman" w:cs="Times New Roman"/>
+          <w:color w:val="222222"/>
+          <w:sz w:val="24"/>
+          <w:szCs w:val="24"/>
+          <w:shd w:val="clear" w:color="auto" w:fill="FFFFFF"/>
+        </w:rPr>
+        <w:t xml:space="preserve"> be connected to the internet.</w:t>
       </w:r>
     </w:p>
     <w:p>
@@ -10926,7 +12040,29 @@
           <w:szCs w:val="24"/>
           <w:shd w:val="clear" w:color="auto" w:fill="FFFFFF"/>
         </w:rPr>
-        <w:t xml:space="preserve"> button that will be viewed with an Individual stock page which will add that particular stock to their </w:t>
+        <w:t xml:space="preserve"> button that will be viewed with an Individual stock page which will add that </w:t>
+      </w:r>
+      <w:proofErr w:type="gramStart"/>
+      <w:r>
+        <w:rPr>
+          <w:rFonts w:ascii="Times New Roman" w:eastAsia="Times New Roman" w:hAnsi="Times New Roman" w:cs="Times New Roman"/>
+          <w:color w:val="222222"/>
+          <w:sz w:val="24"/>
+          <w:szCs w:val="24"/>
+          <w:shd w:val="clear" w:color="auto" w:fill="FFFFFF"/>
+        </w:rPr>
+        <w:t>particular stock</w:t>
+      </w:r>
+      <w:proofErr w:type="gramEnd"/>
+      <w:r>
+        <w:rPr>
+          <w:rFonts w:ascii="Times New Roman" w:eastAsia="Times New Roman" w:hAnsi="Times New Roman" w:cs="Times New Roman"/>
+          <w:color w:val="222222"/>
+          <w:sz w:val="24"/>
+          <w:szCs w:val="24"/>
+          <w:shd w:val="clear" w:color="auto" w:fill="FFFFFF"/>
+        </w:rPr>
+        <w:t xml:space="preserve"> to their </w:t>
       </w:r>
       <w:r>
         <w:rPr>
@@ -11302,8 +12438,20 @@
           <w:szCs w:val="24"/>
           <w:shd w:val="clear" w:color="auto" w:fill="FFFFFF"/>
         </w:rPr>
-        <w:t>There are no exceptions at this time</w:t>
-      </w:r>
+        <w:t xml:space="preserve">There are no exceptions </w:t>
+      </w:r>
+      <w:proofErr w:type="gramStart"/>
+      <w:r>
+        <w:rPr>
+          <w:rFonts w:ascii="Times New Roman" w:eastAsia="Times New Roman" w:hAnsi="Times New Roman" w:cs="Times New Roman"/>
+          <w:color w:val="222222"/>
+          <w:sz w:val="24"/>
+          <w:szCs w:val="24"/>
+          <w:shd w:val="clear" w:color="auto" w:fill="FFFFFF"/>
+        </w:rPr>
+        <w:t>at this time</w:t>
+      </w:r>
+      <w:proofErr w:type="gramEnd"/>
     </w:p>
     <w:p>
       <w:pPr>
@@ -11393,7 +12541,29 @@
           <w:szCs w:val="24"/>
           <w:shd w:val="clear" w:color="auto" w:fill="FFFFFF"/>
         </w:rPr>
-        <w:t>Open Issues: No open issues at this time.</w:t>
+        <w:t xml:space="preserve">Open Issues: No open issues </w:t>
+      </w:r>
+      <w:proofErr w:type="gramStart"/>
+      <w:r>
+        <w:rPr>
+          <w:rFonts w:ascii="Times New Roman" w:eastAsia="Times New Roman" w:hAnsi="Times New Roman" w:cs="Times New Roman"/>
+          <w:color w:val="222222"/>
+          <w:sz w:val="24"/>
+          <w:szCs w:val="24"/>
+          <w:shd w:val="clear" w:color="auto" w:fill="FFFFFF"/>
+        </w:rPr>
+        <w:t>at this time</w:t>
+      </w:r>
+      <w:proofErr w:type="gramEnd"/>
+      <w:r>
+        <w:rPr>
+          <w:rFonts w:ascii="Times New Roman" w:eastAsia="Times New Roman" w:hAnsi="Times New Roman" w:cs="Times New Roman"/>
+          <w:color w:val="222222"/>
+          <w:sz w:val="24"/>
+          <w:szCs w:val="24"/>
+          <w:shd w:val="clear" w:color="auto" w:fill="FFFFFF"/>
+        </w:rPr>
+        <w:t>.</w:t>
       </w:r>
     </w:p>
     <w:p>
@@ -11538,7 +12708,7 @@
                     <pic:cNvPicPr/>
                   </pic:nvPicPr>
                   <pic:blipFill>
-                    <a:blip r:embed="rId12"/>
+                    <a:blip r:embed="rId13"/>
                     <a:stretch>
                       <a:fillRect/>
                     </a:stretch>
@@ -12385,7 +13555,18 @@
           <w:szCs w:val="24"/>
           <w:shd w:val="clear" w:color="auto" w:fill="FFFFFF"/>
         </w:rPr>
-        <w:t>Are you sure you want to logout? Yes or No</w:t>
+        <w:t xml:space="preserve">Are you sure you want to logout? Yes or </w:t>
+      </w:r>
+      <w:proofErr w:type="gramStart"/>
+      <w:r>
+        <w:rPr>
+          <w:rFonts w:ascii="Times New Roman" w:eastAsia="Times New Roman" w:hAnsi="Times New Roman" w:cs="Times New Roman"/>
+          <w:color w:val="222222"/>
+          <w:sz w:val="24"/>
+          <w:szCs w:val="24"/>
+          <w:shd w:val="clear" w:color="auto" w:fill="FFFFFF"/>
+        </w:rPr>
+        <w:t>No</w:t>
       </w:r>
       <w:r>
         <w:rPr>
@@ -12397,6 +13578,7 @@
         </w:rPr>
         <w:t>..</w:t>
       </w:r>
+      <w:proofErr w:type="gramEnd"/>
     </w:p>
     <w:p>
       <w:pPr>
@@ -13146,7 +14328,29 @@
           <w:szCs w:val="24"/>
           <w:shd w:val="clear" w:color="auto" w:fill="FFFFFF"/>
         </w:rPr>
-        <w:t>Stock Watchlist: Stocks that are being added to a list so they can b</w:t>
+        <w:t xml:space="preserve">Stock Watchlist: Stocks that are being added to a </w:t>
+      </w:r>
+      <w:proofErr w:type="gramStart"/>
+      <w:r>
+        <w:rPr>
+          <w:rFonts w:ascii="Times New Roman" w:eastAsia="Times New Roman" w:hAnsi="Times New Roman" w:cs="Times New Roman"/>
+          <w:color w:val="222222"/>
+          <w:sz w:val="24"/>
+          <w:szCs w:val="24"/>
+          <w:shd w:val="clear" w:color="auto" w:fill="FFFFFF"/>
+        </w:rPr>
+        <w:t>list</w:t>
+      </w:r>
+      <w:proofErr w:type="gramEnd"/>
+      <w:r>
+        <w:rPr>
+          <w:rFonts w:ascii="Times New Roman" w:eastAsia="Times New Roman" w:hAnsi="Times New Roman" w:cs="Times New Roman"/>
+          <w:color w:val="222222"/>
+          <w:sz w:val="24"/>
+          <w:szCs w:val="24"/>
+          <w:shd w:val="clear" w:color="auto" w:fill="FFFFFF"/>
+        </w:rPr>
+        <w:t xml:space="preserve"> so they can b</w:t>
       </w:r>
       <w:r>
         <w:rPr>
@@ -13488,7 +14692,7 @@
       </w:pPr>
     </w:p>
     <w:sectPr>
-      <w:headerReference w:type="default" r:id="rId13"/>
+      <w:headerReference w:type="default" r:id="rId14"/>
       <w:pgSz w:w="12240" w:h="15840"/>
       <w:pgMar w:top="1440" w:right="1440" w:bottom="1440" w:left="1440" w:header="720" w:footer="720" w:gutter="0"/>
       <w:pgNumType w:start="1"/>
@@ -13501,8 +14705,8 @@
 </file>
 
 <file path=word/comments.xml><?xml version="1.0" encoding="utf-8"?>
-<w:comments xmlns:wpc="http://schemas.microsoft.com/office/word/2010/wordprocessingCanvas" xmlns:cx="http://schemas.microsoft.com/office/drawing/2014/chartex" xmlns:cx1="http://schemas.microsoft.com/office/drawing/2015/9/8/chartex" xmlns:cx2="http://schemas.microsoft.com/office/drawing/2015/10/21/chartex" xmlns:cx3="http://schemas.microsoft.com/office/drawing/2016/5/9/chartex" xmlns:cx4="http://schemas.microsoft.com/office/drawing/2016/5/10/chartex" xmlns:cx5="http://schemas.microsoft.com/office/drawing/2016/5/11/chartex" xmlns:mc="http://schemas.openxmlformats.org/markup-compatibility/2006" xmlns:o="urn:schemas-microsoft-com:office:office" xmlns:r="http://schemas.openxmlformats.org/officeDocument/2006/relationships" xmlns:m="http://schemas.openxmlformats.org/officeDocument/2006/math" xmlns:v="urn:schemas-microsoft-com:vml" xmlns:wp14="http://schemas.microsoft.com/office/word/2010/wordprocessingDrawing" xmlns:wp="http://schemas.openxmlformats.org/drawingml/2006/wordprocessingDrawing" xmlns:w10="urn:schemas-microsoft-com:office:word" xmlns:w="http://schemas.openxmlformats.org/wordprocessingml/2006/main" xmlns:w14="http://schemas.microsoft.com/office/word/2010/wordml" xmlns:w15="http://schemas.microsoft.com/office/word/2012/wordml" xmlns:w16se="http://schemas.microsoft.com/office/word/2015/wordml/symex" xmlns:wpg="http://schemas.microsoft.com/office/word/2010/wordprocessingGroup" xmlns:wpi="http://schemas.microsoft.com/office/word/2010/wordprocessingInk" xmlns:wne="http://schemas.microsoft.com/office/word/2006/wordml" xmlns:wps="http://schemas.microsoft.com/office/word/2010/wordprocessingShape" mc:Ignorable="w14 w15 w16se wp14">
-  <w:comment w:id="1" w:author="Alyssa" w:date="2018-04-03T17:15:00Z" w:initials="A">
+<w:comments xmlns:wpc="http://schemas.microsoft.com/office/word/2010/wordprocessingCanvas" xmlns:cx="http://schemas.microsoft.com/office/drawing/2014/chartex" xmlns:cx1="http://schemas.microsoft.com/office/drawing/2015/9/8/chartex" xmlns:cx2="http://schemas.microsoft.com/office/drawing/2015/10/21/chartex" xmlns:cx3="http://schemas.microsoft.com/office/drawing/2016/5/9/chartex" xmlns:cx4="http://schemas.microsoft.com/office/drawing/2016/5/10/chartex" xmlns:cx5="http://schemas.microsoft.com/office/drawing/2016/5/11/chartex" xmlns:cx6="http://schemas.microsoft.com/office/drawing/2016/5/12/chartex" xmlns:cx7="http://schemas.microsoft.com/office/drawing/2016/5/13/chartex" xmlns:cx8="http://schemas.microsoft.com/office/drawing/2016/5/14/chartex" xmlns:mc="http://schemas.openxmlformats.org/markup-compatibility/2006" xmlns:aink="http://schemas.microsoft.com/office/drawing/2016/ink" xmlns:am3d="http://schemas.microsoft.com/office/drawing/2017/model3d" xmlns:o="urn:schemas-microsoft-com:office:office" xmlns:r="http://schemas.openxmlformats.org/officeDocument/2006/relationships" xmlns:m="http://schemas.openxmlformats.org/officeDocument/2006/math" xmlns:v="urn:schemas-microsoft-com:vml" xmlns:wp14="http://schemas.microsoft.com/office/word/2010/wordprocessingDrawing" xmlns:wp="http://schemas.openxmlformats.org/drawingml/2006/wordprocessingDrawing" xmlns:w10="urn:schemas-microsoft-com:office:word" xmlns:w="http://schemas.openxmlformats.org/wordprocessingml/2006/main" xmlns:w14="http://schemas.microsoft.com/office/word/2010/wordml" xmlns:w15="http://schemas.microsoft.com/office/word/2012/wordml" xmlns:w16cid="http://schemas.microsoft.com/office/word/2016/wordml/cid" xmlns:w16se="http://schemas.microsoft.com/office/word/2015/wordml/symex" xmlns:wpg="http://schemas.microsoft.com/office/word/2010/wordprocessingGroup" xmlns:wpi="http://schemas.microsoft.com/office/word/2010/wordprocessingInk" xmlns:wne="http://schemas.microsoft.com/office/word/2006/wordml" xmlns:wps="http://schemas.microsoft.com/office/word/2010/wordprocessingShape" mc:Ignorable="w14 w15 w16se w16cid wp14">
+  <w:comment w:id="0" w:author="Alyssa" w:date="2018-04-03T17:15:00Z" w:initials="A">
     <w:p>
       <w:pPr>
         <w:pStyle w:val="CommentText"/>
@@ -13514,11 +14718,19 @@
         <w:annotationRef/>
       </w:r>
       <w:r>
-        <w:t>Are all of the scenarios necessary?</w:t>
+        <w:t xml:space="preserve">Are </w:t>
+      </w:r>
+      <w:proofErr w:type="gramStart"/>
+      <w:r>
+        <w:t>all of</w:t>
+      </w:r>
+      <w:proofErr w:type="gramEnd"/>
+      <w:r>
+        <w:t xml:space="preserve"> the scenarios necessary?</w:t>
       </w:r>
     </w:p>
   </w:comment>
-  <w:comment w:id="2" w:author="Alyssa" w:date="2018-04-03T16:45:00Z" w:initials="A">
+  <w:comment w:id="1" w:author="Alyssa" w:date="2018-04-03T16:45:00Z" w:initials="A">
     <w:p>
       <w:pPr>
         <w:pStyle w:val="CommentText"/>
@@ -13538,14 +14750,21 @@
 </file>
 
 <file path=word/commentsExtended.xml><?xml version="1.0" encoding="utf-8"?>
-<w15:commentsEx xmlns:wpc="http://schemas.microsoft.com/office/word/2010/wordprocessingCanvas" xmlns:cx="http://schemas.microsoft.com/office/drawing/2014/chartex" xmlns:cx1="http://schemas.microsoft.com/office/drawing/2015/9/8/chartex" xmlns:cx2="http://schemas.microsoft.com/office/drawing/2015/10/21/chartex" xmlns:cx3="http://schemas.microsoft.com/office/drawing/2016/5/9/chartex" xmlns:cx4="http://schemas.microsoft.com/office/drawing/2016/5/10/chartex" xmlns:cx5="http://schemas.microsoft.com/office/drawing/2016/5/11/chartex" xmlns:mc="http://schemas.openxmlformats.org/markup-compatibility/2006" xmlns:o="urn:schemas-microsoft-com:office:office" xmlns:r="http://schemas.openxmlformats.org/officeDocument/2006/relationships" xmlns:m="http://schemas.openxmlformats.org/officeDocument/2006/math" xmlns:v="urn:schemas-microsoft-com:vml" xmlns:wp14="http://schemas.microsoft.com/office/word/2010/wordprocessingDrawing" xmlns:wp="http://schemas.openxmlformats.org/drawingml/2006/wordprocessingDrawing" xmlns:w10="urn:schemas-microsoft-com:office:word" xmlns:w="http://schemas.openxmlformats.org/wordprocessingml/2006/main" xmlns:w14="http://schemas.microsoft.com/office/word/2010/wordml" xmlns:w15="http://schemas.microsoft.com/office/word/2012/wordml" xmlns:w16se="http://schemas.microsoft.com/office/word/2015/wordml/symex" xmlns:wpg="http://schemas.microsoft.com/office/word/2010/wordprocessingGroup" xmlns:wpi="http://schemas.microsoft.com/office/word/2010/wordprocessingInk" xmlns:wne="http://schemas.microsoft.com/office/word/2006/wordml" xmlns:wps="http://schemas.microsoft.com/office/word/2010/wordprocessingShape" mc:Ignorable="w14 w15 w16se wp14">
+<w15:commentsEx xmlns:wpc="http://schemas.microsoft.com/office/word/2010/wordprocessingCanvas" xmlns:cx="http://schemas.microsoft.com/office/drawing/2014/chartex" xmlns:cx1="http://schemas.microsoft.com/office/drawing/2015/9/8/chartex" xmlns:cx2="http://schemas.microsoft.com/office/drawing/2015/10/21/chartex" xmlns:cx3="http://schemas.microsoft.com/office/drawing/2016/5/9/chartex" xmlns:cx4="http://schemas.microsoft.com/office/drawing/2016/5/10/chartex" xmlns:cx5="http://schemas.microsoft.com/office/drawing/2016/5/11/chartex" xmlns:cx6="http://schemas.microsoft.com/office/drawing/2016/5/12/chartex" xmlns:cx7="http://schemas.microsoft.com/office/drawing/2016/5/13/chartex" xmlns:cx8="http://schemas.microsoft.com/office/drawing/2016/5/14/chartex" xmlns:mc="http://schemas.openxmlformats.org/markup-compatibility/2006" xmlns:aink="http://schemas.microsoft.com/office/drawing/2016/ink" xmlns:am3d="http://schemas.microsoft.com/office/drawing/2017/model3d" xmlns:o="urn:schemas-microsoft-com:office:office" xmlns:r="http://schemas.openxmlformats.org/officeDocument/2006/relationships" xmlns:m="http://schemas.openxmlformats.org/officeDocument/2006/math" xmlns:v="urn:schemas-microsoft-com:vml" xmlns:wp14="http://schemas.microsoft.com/office/word/2010/wordprocessingDrawing" xmlns:wp="http://schemas.openxmlformats.org/drawingml/2006/wordprocessingDrawing" xmlns:w10="urn:schemas-microsoft-com:office:word" xmlns:w="http://schemas.openxmlformats.org/wordprocessingml/2006/main" xmlns:w14="http://schemas.microsoft.com/office/word/2010/wordml" xmlns:w15="http://schemas.microsoft.com/office/word/2012/wordml" xmlns:w16cid="http://schemas.microsoft.com/office/word/2016/wordml/cid" xmlns:w16se="http://schemas.microsoft.com/office/word/2015/wordml/symex" xmlns:wpg="http://schemas.microsoft.com/office/word/2010/wordprocessingGroup" xmlns:wpi="http://schemas.microsoft.com/office/word/2010/wordprocessingInk" xmlns:wne="http://schemas.microsoft.com/office/word/2006/wordml" xmlns:wps="http://schemas.microsoft.com/office/word/2010/wordprocessingShape" mc:Ignorable="w14 w15 w16se w16cid wp14">
   <w15:commentEx w15:paraId="70042479" w15:done="0"/>
   <w15:commentEx w15:paraId="69F83ACD" w15:done="0"/>
 </w15:commentsEx>
 </file>
 
+<file path=word/commentsIds.xml><?xml version="1.0" encoding="utf-8"?>
+<w16cid:commentsIds xmlns:wpc="http://schemas.microsoft.com/office/word/2010/wordprocessingCanvas" xmlns:cx="http://schemas.microsoft.com/office/drawing/2014/chartex" xmlns:cx1="http://schemas.microsoft.com/office/drawing/2015/9/8/chartex" xmlns:cx2="http://schemas.microsoft.com/office/drawing/2015/10/21/chartex" xmlns:cx3="http://schemas.microsoft.com/office/drawing/2016/5/9/chartex" xmlns:cx4="http://schemas.microsoft.com/office/drawing/2016/5/10/chartex" xmlns:cx5="http://schemas.microsoft.com/office/drawing/2016/5/11/chartex" xmlns:cx6="http://schemas.microsoft.com/office/drawing/2016/5/12/chartex" xmlns:cx7="http://schemas.microsoft.com/office/drawing/2016/5/13/chartex" xmlns:cx8="http://schemas.microsoft.com/office/drawing/2016/5/14/chartex" xmlns:mc="http://schemas.openxmlformats.org/markup-compatibility/2006" xmlns:aink="http://schemas.microsoft.com/office/drawing/2016/ink" xmlns:am3d="http://schemas.microsoft.com/office/drawing/2017/model3d" xmlns:o="urn:schemas-microsoft-com:office:office" xmlns:r="http://schemas.openxmlformats.org/officeDocument/2006/relationships" xmlns:m="http://schemas.openxmlformats.org/officeDocument/2006/math" xmlns:v="urn:schemas-microsoft-com:vml" xmlns:wp14="http://schemas.microsoft.com/office/word/2010/wordprocessingDrawing" xmlns:wp="http://schemas.openxmlformats.org/drawingml/2006/wordprocessingDrawing" xmlns:w10="urn:schemas-microsoft-com:office:word" xmlns:w="http://schemas.openxmlformats.org/wordprocessingml/2006/main" xmlns:w14="http://schemas.microsoft.com/office/word/2010/wordml" xmlns:w15="http://schemas.microsoft.com/office/word/2012/wordml" xmlns:w16cid="http://schemas.microsoft.com/office/word/2016/wordml/cid" xmlns:w16se="http://schemas.microsoft.com/office/word/2015/wordml/symex" xmlns:wpg="http://schemas.microsoft.com/office/word/2010/wordprocessingGroup" xmlns:wpi="http://schemas.microsoft.com/office/word/2010/wordprocessingInk" xmlns:wne="http://schemas.microsoft.com/office/word/2006/wordml" xmlns:wps="http://schemas.microsoft.com/office/word/2010/wordprocessingShape" mc:Ignorable="w14 w15 w16se w16cid wp14">
+  <w16cid:commentId w16cid:paraId="70042479" w16cid:durableId="1E74ED46"/>
+  <w16cid:commentId w16cid:paraId="69F83ACD" w16cid:durableId="1E74ED47"/>
+</w16cid:commentsIds>
+</file>
+
 <file path=word/endnotes.xml><?xml version="1.0" encoding="utf-8"?>
-<w:endnotes xmlns:wpc="http://schemas.microsoft.com/office/word/2010/wordprocessingCanvas" xmlns:cx="http://schemas.microsoft.com/office/drawing/2014/chartex" xmlns:cx1="http://schemas.microsoft.com/office/drawing/2015/9/8/chartex" xmlns:cx2="http://schemas.microsoft.com/office/drawing/2015/10/21/chartex" xmlns:cx3="http://schemas.microsoft.com/office/drawing/2016/5/9/chartex" xmlns:cx4="http://schemas.microsoft.com/office/drawing/2016/5/10/chartex" xmlns:cx5="http://schemas.microsoft.com/office/drawing/2016/5/11/chartex" xmlns:mc="http://schemas.openxmlformats.org/markup-compatibility/2006" xmlns:o="urn:schemas-microsoft-com:office:office" xmlns:r="http://schemas.openxmlformats.org/officeDocument/2006/relationships" xmlns:m="http://schemas.openxmlformats.org/officeDocument/2006/math" xmlns:v="urn:schemas-microsoft-com:vml" xmlns:wp14="http://schemas.microsoft.com/office/word/2010/wordprocessingDrawing" xmlns:wp="http://schemas.openxmlformats.org/drawingml/2006/wordprocessingDrawing" xmlns:w10="urn:schemas-microsoft-com:office:word" xmlns:w="http://schemas.openxmlformats.org/wordprocessingml/2006/main" xmlns:w14="http://schemas.microsoft.com/office/word/2010/wordml" xmlns:w15="http://schemas.microsoft.com/office/word/2012/wordml" xmlns:w16se="http://schemas.microsoft.com/office/word/2015/wordml/symex" xmlns:wpg="http://schemas.microsoft.com/office/word/2010/wordprocessingGroup" xmlns:wpi="http://schemas.microsoft.com/office/word/2010/wordprocessingInk" xmlns:wne="http://schemas.microsoft.com/office/word/2006/wordml" xmlns:wps="http://schemas.microsoft.com/office/word/2010/wordprocessingShape" mc:Ignorable="w14 w15 w16se wp14">
+<w:endnotes xmlns:wpc="http://schemas.microsoft.com/office/word/2010/wordprocessingCanvas" xmlns:cx="http://schemas.microsoft.com/office/drawing/2014/chartex" xmlns:cx1="http://schemas.microsoft.com/office/drawing/2015/9/8/chartex" xmlns:cx2="http://schemas.microsoft.com/office/drawing/2015/10/21/chartex" xmlns:cx3="http://schemas.microsoft.com/office/drawing/2016/5/9/chartex" xmlns:cx4="http://schemas.microsoft.com/office/drawing/2016/5/10/chartex" xmlns:cx5="http://schemas.microsoft.com/office/drawing/2016/5/11/chartex" xmlns:cx6="http://schemas.microsoft.com/office/drawing/2016/5/12/chartex" xmlns:cx7="http://schemas.microsoft.com/office/drawing/2016/5/13/chartex" xmlns:cx8="http://schemas.microsoft.com/office/drawing/2016/5/14/chartex" xmlns:mc="http://schemas.openxmlformats.org/markup-compatibility/2006" xmlns:aink="http://schemas.microsoft.com/office/drawing/2016/ink" xmlns:am3d="http://schemas.microsoft.com/office/drawing/2017/model3d" xmlns:o="urn:schemas-microsoft-com:office:office" xmlns:r="http://schemas.openxmlformats.org/officeDocument/2006/relationships" xmlns:m="http://schemas.openxmlformats.org/officeDocument/2006/math" xmlns:v="urn:schemas-microsoft-com:vml" xmlns:wp14="http://schemas.microsoft.com/office/word/2010/wordprocessingDrawing" xmlns:wp="http://schemas.openxmlformats.org/drawingml/2006/wordprocessingDrawing" xmlns:w10="urn:schemas-microsoft-com:office:word" xmlns:w="http://schemas.openxmlformats.org/wordprocessingml/2006/main" xmlns:w14="http://schemas.microsoft.com/office/word/2010/wordml" xmlns:w15="http://schemas.microsoft.com/office/word/2012/wordml" xmlns:w16cid="http://schemas.microsoft.com/office/word/2016/wordml/cid" xmlns:w16se="http://schemas.microsoft.com/office/word/2015/wordml/symex" xmlns:wpg="http://schemas.microsoft.com/office/word/2010/wordprocessingGroup" xmlns:wpi="http://schemas.microsoft.com/office/word/2010/wordprocessingInk" xmlns:wne="http://schemas.microsoft.com/office/word/2006/wordml" xmlns:wps="http://schemas.microsoft.com/office/word/2010/wordprocessingShape" mc:Ignorable="w14 w15 w16se w16cid wp14">
   <w:endnote w:type="separator" w:id="-1">
     <w:p>
       <w:pPr>
@@ -13570,7 +14789,7 @@
 </file>
 
 <file path=word/footnotes.xml><?xml version="1.0" encoding="utf-8"?>
-<w:footnotes xmlns:wpc="http://schemas.microsoft.com/office/word/2010/wordprocessingCanvas" xmlns:cx="http://schemas.microsoft.com/office/drawing/2014/chartex" xmlns:cx1="http://schemas.microsoft.com/office/drawing/2015/9/8/chartex" xmlns:cx2="http://schemas.microsoft.com/office/drawing/2015/10/21/chartex" xmlns:cx3="http://schemas.microsoft.com/office/drawing/2016/5/9/chartex" xmlns:cx4="http://schemas.microsoft.com/office/drawing/2016/5/10/chartex" xmlns:cx5="http://schemas.microsoft.com/office/drawing/2016/5/11/chartex" xmlns:mc="http://schemas.openxmlformats.org/markup-compatibility/2006" xmlns:o="urn:schemas-microsoft-com:office:office" xmlns:r="http://schemas.openxmlformats.org/officeDocument/2006/relationships" xmlns:m="http://schemas.openxmlformats.org/officeDocument/2006/math" xmlns:v="urn:schemas-microsoft-com:vml" xmlns:wp14="http://schemas.microsoft.com/office/word/2010/wordprocessingDrawing" xmlns:wp="http://schemas.openxmlformats.org/drawingml/2006/wordprocessingDrawing" xmlns:w10="urn:schemas-microsoft-com:office:word" xmlns:w="http://schemas.openxmlformats.org/wordprocessingml/2006/main" xmlns:w14="http://schemas.microsoft.com/office/word/2010/wordml" xmlns:w15="http://schemas.microsoft.com/office/word/2012/wordml" xmlns:w16se="http://schemas.microsoft.com/office/word/2015/wordml/symex" xmlns:wpg="http://schemas.microsoft.com/office/word/2010/wordprocessingGroup" xmlns:wpi="http://schemas.microsoft.com/office/word/2010/wordprocessingInk" xmlns:wne="http://schemas.microsoft.com/office/word/2006/wordml" xmlns:wps="http://schemas.microsoft.com/office/word/2010/wordprocessingShape" mc:Ignorable="w14 w15 w16se wp14">
+<w:footnotes xmlns:wpc="http://schemas.microsoft.com/office/word/2010/wordprocessingCanvas" xmlns:cx="http://schemas.microsoft.com/office/drawing/2014/chartex" xmlns:cx1="http://schemas.microsoft.com/office/drawing/2015/9/8/chartex" xmlns:cx2="http://schemas.microsoft.com/office/drawing/2015/10/21/chartex" xmlns:cx3="http://schemas.microsoft.com/office/drawing/2016/5/9/chartex" xmlns:cx4="http://schemas.microsoft.com/office/drawing/2016/5/10/chartex" xmlns:cx5="http://schemas.microsoft.com/office/drawing/2016/5/11/chartex" xmlns:cx6="http://schemas.microsoft.com/office/drawing/2016/5/12/chartex" xmlns:cx7="http://schemas.microsoft.com/office/drawing/2016/5/13/chartex" xmlns:cx8="http://schemas.microsoft.com/office/drawing/2016/5/14/chartex" xmlns:mc="http://schemas.openxmlformats.org/markup-compatibility/2006" xmlns:aink="http://schemas.microsoft.com/office/drawing/2016/ink" xmlns:am3d="http://schemas.microsoft.com/office/drawing/2017/model3d" xmlns:o="urn:schemas-microsoft-com:office:office" xmlns:r="http://schemas.openxmlformats.org/officeDocument/2006/relationships" xmlns:m="http://schemas.openxmlformats.org/officeDocument/2006/math" xmlns:v="urn:schemas-microsoft-com:vml" xmlns:wp14="http://schemas.microsoft.com/office/word/2010/wordprocessingDrawing" xmlns:wp="http://schemas.openxmlformats.org/drawingml/2006/wordprocessingDrawing" xmlns:w10="urn:schemas-microsoft-com:office:word" xmlns:w="http://schemas.openxmlformats.org/wordprocessingml/2006/main" xmlns:w14="http://schemas.microsoft.com/office/word/2010/wordml" xmlns:w15="http://schemas.microsoft.com/office/word/2012/wordml" xmlns:w16cid="http://schemas.microsoft.com/office/word/2016/wordml/cid" xmlns:w16se="http://schemas.microsoft.com/office/word/2015/wordml/symex" xmlns:wpg="http://schemas.microsoft.com/office/word/2010/wordprocessingGroup" xmlns:wpi="http://schemas.microsoft.com/office/word/2010/wordprocessingInk" xmlns:wne="http://schemas.microsoft.com/office/word/2006/wordml" xmlns:wps="http://schemas.microsoft.com/office/word/2010/wordprocessingShape" mc:Ignorable="w14 w15 w16se w16cid wp14">
   <w:footnote w:type="separator" w:id="-1">
     <w:p>
       <w:pPr>
@@ -13595,7 +14814,7 @@
 </file>
 
 <file path=word/header1.xml><?xml version="1.0" encoding="utf-8"?>
-<w:hdr xmlns:wpc="http://schemas.microsoft.com/office/word/2010/wordprocessingCanvas" xmlns:cx="http://schemas.microsoft.com/office/drawing/2014/chartex" xmlns:cx1="http://schemas.microsoft.com/office/drawing/2015/9/8/chartex" xmlns:cx2="http://schemas.microsoft.com/office/drawing/2015/10/21/chartex" xmlns:cx3="http://schemas.microsoft.com/office/drawing/2016/5/9/chartex" xmlns:cx4="http://schemas.microsoft.com/office/drawing/2016/5/10/chartex" xmlns:cx5="http://schemas.microsoft.com/office/drawing/2016/5/11/chartex" xmlns:mc="http://schemas.openxmlformats.org/markup-compatibility/2006" xmlns:o="urn:schemas-microsoft-com:office:office" xmlns:r="http://schemas.openxmlformats.org/officeDocument/2006/relationships" xmlns:m="http://schemas.openxmlformats.org/officeDocument/2006/math" xmlns:v="urn:schemas-microsoft-com:vml" xmlns:wp14="http://schemas.microsoft.com/office/word/2010/wordprocessingDrawing" xmlns:wp="http://schemas.openxmlformats.org/drawingml/2006/wordprocessingDrawing" xmlns:w10="urn:schemas-microsoft-com:office:word" xmlns:w="http://schemas.openxmlformats.org/wordprocessingml/2006/main" xmlns:w14="http://schemas.microsoft.com/office/word/2010/wordml" xmlns:w15="http://schemas.microsoft.com/office/word/2012/wordml" xmlns:w16se="http://schemas.microsoft.com/office/word/2015/wordml/symex" xmlns:wpg="http://schemas.microsoft.com/office/word/2010/wordprocessingGroup" xmlns:wpi="http://schemas.microsoft.com/office/word/2010/wordprocessingInk" xmlns:wne="http://schemas.microsoft.com/office/word/2006/wordml" xmlns:wps="http://schemas.microsoft.com/office/word/2010/wordprocessingShape" mc:Ignorable="w14 w15 w16se wp14">
+<w:hdr xmlns:wpc="http://schemas.microsoft.com/office/word/2010/wordprocessingCanvas" xmlns:cx="http://schemas.microsoft.com/office/drawing/2014/chartex" xmlns:cx1="http://schemas.microsoft.com/office/drawing/2015/9/8/chartex" xmlns:cx2="http://schemas.microsoft.com/office/drawing/2015/10/21/chartex" xmlns:cx3="http://schemas.microsoft.com/office/drawing/2016/5/9/chartex" xmlns:cx4="http://schemas.microsoft.com/office/drawing/2016/5/10/chartex" xmlns:cx5="http://schemas.microsoft.com/office/drawing/2016/5/11/chartex" xmlns:cx6="http://schemas.microsoft.com/office/drawing/2016/5/12/chartex" xmlns:cx7="http://schemas.microsoft.com/office/drawing/2016/5/13/chartex" xmlns:cx8="http://schemas.microsoft.com/office/drawing/2016/5/14/chartex" xmlns:mc="http://schemas.openxmlformats.org/markup-compatibility/2006" xmlns:aink="http://schemas.microsoft.com/office/drawing/2016/ink" xmlns:am3d="http://schemas.microsoft.com/office/drawing/2017/model3d" xmlns:o="urn:schemas-microsoft-com:office:office" xmlns:r="http://schemas.openxmlformats.org/officeDocument/2006/relationships" xmlns:m="http://schemas.openxmlformats.org/officeDocument/2006/math" xmlns:v="urn:schemas-microsoft-com:vml" xmlns:wp14="http://schemas.microsoft.com/office/word/2010/wordprocessingDrawing" xmlns:wp="http://schemas.openxmlformats.org/drawingml/2006/wordprocessingDrawing" xmlns:w10="urn:schemas-microsoft-com:office:word" xmlns:w="http://schemas.openxmlformats.org/wordprocessingml/2006/main" xmlns:w14="http://schemas.microsoft.com/office/word/2010/wordml" xmlns:w15="http://schemas.microsoft.com/office/word/2012/wordml" xmlns:w16cid="http://schemas.microsoft.com/office/word/2016/wordml/cid" xmlns:w16se="http://schemas.microsoft.com/office/word/2015/wordml/symex" xmlns:wpg="http://schemas.microsoft.com/office/word/2010/wordprocessingGroup" xmlns:wpi="http://schemas.microsoft.com/office/word/2010/wordprocessingInk" xmlns:wne="http://schemas.microsoft.com/office/word/2006/wordml" xmlns:wps="http://schemas.microsoft.com/office/word/2010/wordprocessingShape" mc:Ignorable="w14 w15 w16se w16cid wp14">
   <w:sdt>
     <w:sdtPr>
       <w:id w:val="-270168379"/>
@@ -13648,7 +14867,7 @@
 </file>
 
 <file path=word/numbering.xml><?xml version="1.0" encoding="utf-8"?>
-<w:numbering xmlns:wpc="http://schemas.microsoft.com/office/word/2010/wordprocessingCanvas" xmlns:cx="http://schemas.microsoft.com/office/drawing/2014/chartex" xmlns:cx1="http://schemas.microsoft.com/office/drawing/2015/9/8/chartex" xmlns:cx2="http://schemas.microsoft.com/office/drawing/2015/10/21/chartex" xmlns:cx3="http://schemas.microsoft.com/office/drawing/2016/5/9/chartex" xmlns:cx4="http://schemas.microsoft.com/office/drawing/2016/5/10/chartex" xmlns:cx5="http://schemas.microsoft.com/office/drawing/2016/5/11/chartex" xmlns:mc="http://schemas.openxmlformats.org/markup-compatibility/2006" xmlns:o="urn:schemas-microsoft-com:office:office" xmlns:r="http://schemas.openxmlformats.org/officeDocument/2006/relationships" xmlns:m="http://schemas.openxmlformats.org/officeDocument/2006/math" xmlns:v="urn:schemas-microsoft-com:vml" xmlns:wp14="http://schemas.microsoft.com/office/word/2010/wordprocessingDrawing" xmlns:wp="http://schemas.openxmlformats.org/drawingml/2006/wordprocessingDrawing" xmlns:w10="urn:schemas-microsoft-com:office:word" xmlns:w="http://schemas.openxmlformats.org/wordprocessingml/2006/main" xmlns:w14="http://schemas.microsoft.com/office/word/2010/wordml" xmlns:w15="http://schemas.microsoft.com/office/word/2012/wordml" xmlns:w16se="http://schemas.microsoft.com/office/word/2015/wordml/symex" xmlns:wpg="http://schemas.microsoft.com/office/word/2010/wordprocessingGroup" xmlns:wpi="http://schemas.microsoft.com/office/word/2010/wordprocessingInk" xmlns:wne="http://schemas.microsoft.com/office/word/2006/wordml" xmlns:wps="http://schemas.microsoft.com/office/word/2010/wordprocessingShape" mc:Ignorable="w14 w15 w16se wp14">
+<w:numbering xmlns:wpc="http://schemas.microsoft.com/office/word/2010/wordprocessingCanvas" xmlns:cx="http://schemas.microsoft.com/office/drawing/2014/chartex" xmlns:cx1="http://schemas.microsoft.com/office/drawing/2015/9/8/chartex" xmlns:cx2="http://schemas.microsoft.com/office/drawing/2015/10/21/chartex" xmlns:cx3="http://schemas.microsoft.com/office/drawing/2016/5/9/chartex" xmlns:cx4="http://schemas.microsoft.com/office/drawing/2016/5/10/chartex" xmlns:cx5="http://schemas.microsoft.com/office/drawing/2016/5/11/chartex" xmlns:cx6="http://schemas.microsoft.com/office/drawing/2016/5/12/chartex" xmlns:cx7="http://schemas.microsoft.com/office/drawing/2016/5/13/chartex" xmlns:cx8="http://schemas.microsoft.com/office/drawing/2016/5/14/chartex" xmlns:mc="http://schemas.openxmlformats.org/markup-compatibility/2006" xmlns:aink="http://schemas.microsoft.com/office/drawing/2016/ink" xmlns:am3d="http://schemas.microsoft.com/office/drawing/2017/model3d" xmlns:o="urn:schemas-microsoft-com:office:office" xmlns:r="http://schemas.openxmlformats.org/officeDocument/2006/relationships" xmlns:m="http://schemas.openxmlformats.org/officeDocument/2006/math" xmlns:v="urn:schemas-microsoft-com:vml" xmlns:wp14="http://schemas.microsoft.com/office/word/2010/wordprocessingDrawing" xmlns:wp="http://schemas.openxmlformats.org/drawingml/2006/wordprocessingDrawing" xmlns:w10="urn:schemas-microsoft-com:office:word" xmlns:w="http://schemas.openxmlformats.org/wordprocessingml/2006/main" xmlns:w14="http://schemas.microsoft.com/office/word/2010/wordml" xmlns:w15="http://schemas.microsoft.com/office/word/2012/wordml" xmlns:w16cid="http://schemas.microsoft.com/office/word/2016/wordml/cid" xmlns:w16se="http://schemas.microsoft.com/office/word/2015/wordml/symex" xmlns:wpg="http://schemas.microsoft.com/office/word/2010/wordprocessingGroup" xmlns:wpi="http://schemas.microsoft.com/office/word/2010/wordprocessingInk" xmlns:wne="http://schemas.microsoft.com/office/word/2006/wordml" xmlns:wps="http://schemas.microsoft.com/office/word/2010/wordprocessingShape" mc:Ignorable="w14 w15 w16se w16cid wp14">
   <w:abstractNum w:abstractNumId="0" w15:restartNumberingAfterBreak="0">
     <w:nsid w:val="01C0490B"/>
     <w:multiLevelType w:val="multilevel"/>
@@ -18107,7 +19326,7 @@
 </file>
 
 <file path=word/people.xml><?xml version="1.0" encoding="utf-8"?>
-<w15:people xmlns:wpc="http://schemas.microsoft.com/office/word/2010/wordprocessingCanvas" xmlns:cx="http://schemas.microsoft.com/office/drawing/2014/chartex" xmlns:cx1="http://schemas.microsoft.com/office/drawing/2015/9/8/chartex" xmlns:cx2="http://schemas.microsoft.com/office/drawing/2015/10/21/chartex" xmlns:cx3="http://schemas.microsoft.com/office/drawing/2016/5/9/chartex" xmlns:cx4="http://schemas.microsoft.com/office/drawing/2016/5/10/chartex" xmlns:cx5="http://schemas.microsoft.com/office/drawing/2016/5/11/chartex" xmlns:mc="http://schemas.openxmlformats.org/markup-compatibility/2006" xmlns:o="urn:schemas-microsoft-com:office:office" xmlns:r="http://schemas.openxmlformats.org/officeDocument/2006/relationships" xmlns:m="http://schemas.openxmlformats.org/officeDocument/2006/math" xmlns:v="urn:schemas-microsoft-com:vml" xmlns:wp14="http://schemas.microsoft.com/office/word/2010/wordprocessingDrawing" xmlns:wp="http://schemas.openxmlformats.org/drawingml/2006/wordprocessingDrawing" xmlns:w10="urn:schemas-microsoft-com:office:word" xmlns:w="http://schemas.openxmlformats.org/wordprocessingml/2006/main" xmlns:w14="http://schemas.microsoft.com/office/word/2010/wordml" xmlns:w15="http://schemas.microsoft.com/office/word/2012/wordml" xmlns:w16se="http://schemas.microsoft.com/office/word/2015/wordml/symex" xmlns:wpg="http://schemas.microsoft.com/office/word/2010/wordprocessingGroup" xmlns:wpi="http://schemas.microsoft.com/office/word/2010/wordprocessingInk" xmlns:wne="http://schemas.microsoft.com/office/word/2006/wordml" xmlns:wps="http://schemas.microsoft.com/office/word/2010/wordprocessingShape" mc:Ignorable="w14 w15 w16se wp14">
+<w15:people xmlns:wpc="http://schemas.microsoft.com/office/word/2010/wordprocessingCanvas" xmlns:cx="http://schemas.microsoft.com/office/drawing/2014/chartex" xmlns:cx1="http://schemas.microsoft.com/office/drawing/2015/9/8/chartex" xmlns:cx2="http://schemas.microsoft.com/office/drawing/2015/10/21/chartex" xmlns:cx3="http://schemas.microsoft.com/office/drawing/2016/5/9/chartex" xmlns:cx4="http://schemas.microsoft.com/office/drawing/2016/5/10/chartex" xmlns:cx5="http://schemas.microsoft.com/office/drawing/2016/5/11/chartex" xmlns:cx6="http://schemas.microsoft.com/office/drawing/2016/5/12/chartex" xmlns:cx7="http://schemas.microsoft.com/office/drawing/2016/5/13/chartex" xmlns:cx8="http://schemas.microsoft.com/office/drawing/2016/5/14/chartex" xmlns:mc="http://schemas.openxmlformats.org/markup-compatibility/2006" xmlns:aink="http://schemas.microsoft.com/office/drawing/2016/ink" xmlns:am3d="http://schemas.microsoft.com/office/drawing/2017/model3d" xmlns:o="urn:schemas-microsoft-com:office:office" xmlns:r="http://schemas.openxmlformats.org/officeDocument/2006/relationships" xmlns:m="http://schemas.openxmlformats.org/officeDocument/2006/math" xmlns:v="urn:schemas-microsoft-com:vml" xmlns:wp14="http://schemas.microsoft.com/office/word/2010/wordprocessingDrawing" xmlns:wp="http://schemas.openxmlformats.org/drawingml/2006/wordprocessingDrawing" xmlns:w10="urn:schemas-microsoft-com:office:word" xmlns:w="http://schemas.openxmlformats.org/wordprocessingml/2006/main" xmlns:w14="http://schemas.microsoft.com/office/word/2010/wordml" xmlns:w15="http://schemas.microsoft.com/office/word/2012/wordml" xmlns:w16cid="http://schemas.microsoft.com/office/word/2016/wordml/cid" xmlns:w16se="http://schemas.microsoft.com/office/word/2015/wordml/symex" xmlns:wpg="http://schemas.microsoft.com/office/word/2010/wordprocessingGroup" xmlns:wpi="http://schemas.microsoft.com/office/word/2010/wordprocessingInk" xmlns:wne="http://schemas.microsoft.com/office/word/2006/wordml" xmlns:wps="http://schemas.microsoft.com/office/word/2010/wordprocessingShape" mc:Ignorable="w14 w15 w16se w16cid wp14">
   <w15:person w15:author="Alyssa">
     <w15:presenceInfo w15:providerId="None" w15:userId="Alyssa"/>
   </w15:person>
@@ -18115,7 +19334,7 @@
 </file>
 
 <file path=word/styles.xml><?xml version="1.0" encoding="utf-8"?>
-<w:styles xmlns:mc="http://schemas.openxmlformats.org/markup-compatibility/2006" xmlns:r="http://schemas.openxmlformats.org/officeDocument/2006/relationships" xmlns:w="http://schemas.openxmlformats.org/wordprocessingml/2006/main" xmlns:w14="http://schemas.microsoft.com/office/word/2010/wordml" xmlns:w15="http://schemas.microsoft.com/office/word/2012/wordml" xmlns:w16se="http://schemas.microsoft.com/office/word/2015/wordml/symex" mc:Ignorable="w14 w15 w16se">
+<w:styles xmlns:mc="http://schemas.openxmlformats.org/markup-compatibility/2006" xmlns:r="http://schemas.openxmlformats.org/officeDocument/2006/relationships" xmlns:w="http://schemas.openxmlformats.org/wordprocessingml/2006/main" xmlns:w14="http://schemas.microsoft.com/office/word/2010/wordml" xmlns:w15="http://schemas.microsoft.com/office/word/2012/wordml" xmlns:w16cid="http://schemas.microsoft.com/office/word/2016/wordml/cid" xmlns:w16se="http://schemas.microsoft.com/office/word/2015/wordml/symex" mc:Ignorable="w14 w15 w16se w16cid">
   <w:docDefaults>
     <w:rPrDefault>
       <w:rPr>
@@ -18131,7 +19350,7 @@
       </w:pPr>
     </w:pPrDefault>
   </w:docDefaults>
-  <w:latentStyles w:defLockedState="0" w:defUIPriority="99" w:defSemiHidden="0" w:defUnhideWhenUsed="0" w:defQFormat="0" w:count="374">
+  <w:latentStyles w:defLockedState="0" w:defUIPriority="99" w:defSemiHidden="0" w:defUnhideWhenUsed="0" w:defQFormat="0" w:count="375">
     <w:lsdException w:name="Normal" w:uiPriority="0" w:qFormat="1"/>
     <w:lsdException w:name="heading 1" w:uiPriority="9" w:qFormat="1"/>
     <w:lsdException w:name="heading 2" w:semiHidden="1" w:uiPriority="9" w:unhideWhenUsed="1" w:qFormat="1"/>
@@ -18237,7 +19456,6 @@
     <w:lsdException w:name="HTML Sample" w:semiHidden="1" w:unhideWhenUsed="1"/>
     <w:lsdException w:name="HTML Typewriter" w:semiHidden="1" w:unhideWhenUsed="1"/>
     <w:lsdException w:name="HTML Variable" w:semiHidden="1" w:unhideWhenUsed="1"/>
-    <w:lsdException w:name="Normal Table" w:semiHidden="1" w:unhideWhenUsed="1"/>
     <w:lsdException w:name="annotation subject" w:semiHidden="1" w:unhideWhenUsed="1"/>
     <w:lsdException w:name="No List" w:semiHidden="1" w:unhideWhenUsed="1"/>
     <w:lsdException w:name="Outline List 1" w:semiHidden="1" w:unhideWhenUsed="1"/>
@@ -18284,10 +19502,8 @@
     <w:lsdException w:name="Table Subtle 2" w:semiHidden="1" w:unhideWhenUsed="1"/>
     <w:lsdException w:name="Table Web 1" w:semiHidden="1" w:unhideWhenUsed="1"/>
     <w:lsdException w:name="Table Web 2" w:semiHidden="1" w:unhideWhenUsed="1"/>
-    <w:lsdException w:name="Table Web 3" w:semiHidden="1" w:unhideWhenUsed="1"/>
     <w:lsdException w:name="Balloon Text" w:semiHidden="1" w:unhideWhenUsed="1"/>
     <w:lsdException w:name="Table Grid" w:uiPriority="39"/>
-    <w:lsdException w:name="Table Theme" w:semiHidden="1" w:unhideWhenUsed="1"/>
     <w:lsdException w:name="Placeholder Text" w:semiHidden="1"/>
     <w:lsdException w:name="No Spacing" w:uiPriority="1" w:qFormat="1"/>
     <w:lsdException w:name="Light Shading" w:uiPriority="60"/>
@@ -18506,6 +19722,7 @@
     <w:lsdException w:name="Mention" w:semiHidden="1" w:unhideWhenUsed="1"/>
     <w:lsdException w:name="Smart Hyperlink" w:semiHidden="1" w:unhideWhenUsed="1"/>
     <w:lsdException w:name="Hashtag" w:semiHidden="1" w:unhideWhenUsed="1"/>
+    <w:lsdException w:name="Unresolved Mention" w:semiHidden="1" w:unhideWhenUsed="1"/>
   </w:latentStyles>
   <w:style w:type="paragraph" w:default="1" w:styleId="Normal">
     <w:name w:val="Normal"/>
@@ -19046,7 +20263,7 @@
 </file>
 
 <file path=customXml/itemProps2.xml><?xml version="1.0" encoding="utf-8"?>
-<ds:datastoreItem xmlns:ds="http://schemas.openxmlformats.org/officeDocument/2006/customXml" ds:itemID="{AA096ACF-5D9B-4629-98F3-47FB578C7AF7}">
+<ds:datastoreItem xmlns:ds="http://schemas.openxmlformats.org/officeDocument/2006/customXml" ds:itemID="{FAEFD1D1-0414-4746-8286-01B45910824D}">
   <ds:schemaRefs>
     <ds:schemaRef ds:uri="http://schemas.openxmlformats.org/officeDocument/2006/bibliography"/>
   </ds:schemaRefs>

</xml_diff>

<commit_message>
DB- inserted stock app use case diagram
</commit_message>
<xml_diff>
--- a/RAD/completed_rad.docx
+++ b/RAD/completed_rad.docx
@@ -747,8 +747,6 @@
             </w:r>
           </w:p>
         </w:tc>
-        <w:bookmarkStart w:id="0" w:name="_GoBack"/>
-        <w:bookmarkEnd w:id="0"/>
       </w:tr>
       <w:tr>
         <w:trPr>
@@ -2943,14 +2941,42 @@
         </w:rPr>
       </w:pPr>
       <w:r>
-        <w:rPr>
-          <w:rFonts w:ascii="Times New Roman" w:eastAsia="Times New Roman" w:hAnsi="Times New Roman" w:cs="Times New Roman"/>
-          <w:color w:val="222222"/>
-          <w:sz w:val="24"/>
-          <w:szCs w:val="24"/>
-          <w:shd w:val="clear" w:color="auto" w:fill="FFFFFF"/>
-        </w:rPr>
-        <w:lastRenderedPageBreak/>
+        <w:object w:dxaOrig="11676" w:dyaOrig="13705" w14:anchorId="42DE884C">
+          <v:shapetype id="_x0000_t75" coordsize="21600,21600" o:spt="75" o:preferrelative="t" path="m@4@5l@4@11@9@11@9@5xe" filled="f" stroked="f">
+            <v:stroke joinstyle="miter"/>
+            <v:formulas>
+              <v:f eqn="if lineDrawn pixelLineWidth 0"/>
+              <v:f eqn="sum @0 1 0"/>
+              <v:f eqn="sum 0 0 @1"/>
+              <v:f eqn="prod @2 1 2"/>
+              <v:f eqn="prod @3 21600 pixelWidth"/>
+              <v:f eqn="prod @3 21600 pixelHeight"/>
+              <v:f eqn="sum @0 0 1"/>
+              <v:f eqn="prod @6 1 2"/>
+              <v:f eqn="prod @7 21600 pixelWidth"/>
+              <v:f eqn="sum @8 21600 0"/>
+              <v:f eqn="prod @7 21600 pixelHeight"/>
+              <v:f eqn="sum @10 21600 0"/>
+            </v:formulas>
+            <v:path o:extrusionok="f" gradientshapeok="t" o:connecttype="rect"/>
+            <o:lock v:ext="edit" aspectratio="t"/>
+          </v:shapetype>
+          <v:shape id="_x0000_i1062" type="#_x0000_t75" style="width:467.4pt;height:549pt" o:ole="">
+            <v:imagedata r:id="rId9" o:title=""/>
+          </v:shape>
+          <o:OLEObject Type="Embed" ProgID="Visio.Drawing.15" ShapeID="_x0000_i1062" DrawAspect="Content" ObjectID="_1585901628" r:id="rId10"/>
+        </w:object>
+      </w:r>
+      <w:bookmarkStart w:id="0" w:name="_GoBack"/>
+      <w:bookmarkEnd w:id="0"/>
+      <w:r>
+        <w:rPr>
+          <w:rFonts w:ascii="Times New Roman" w:eastAsia="Times New Roman" w:hAnsi="Times New Roman" w:cs="Times New Roman"/>
+          <w:color w:val="222222"/>
+          <w:sz w:val="24"/>
+          <w:szCs w:val="24"/>
+          <w:shd w:val="clear" w:color="auto" w:fill="FFFFFF"/>
+        </w:rPr>
         <w:br w:type="page"/>
       </w:r>
     </w:p>
@@ -12737,7 +12763,7 @@
                     </pic:cNvPicPr>
                   </pic:nvPicPr>
                   <pic:blipFill>
-                    <a:blip r:embed="rId9" cstate="print">
+                    <a:blip r:embed="rId11" cstate="print">
                       <a:extLst>
                         <a:ext uri="{28A0092B-C50C-407E-A947-70E740481C1C}">
                           <a14:useLocalDpi xmlns:a14="http://schemas.microsoft.com/office/drawing/2010/main" val="0"/>
@@ -16564,8 +16590,8 @@
     </w:p>
     <w:p/>
     <w:sectPr>
-      <w:headerReference w:type="default" r:id="rId10"/>
-      <w:headerReference w:type="first" r:id="rId11"/>
+      <w:headerReference w:type="default" r:id="rId12"/>
+      <w:headerReference w:type="first" r:id="rId13"/>
       <w:pgSz w:w="12240" w:h="15840"/>
       <w:pgMar w:top="1440" w:right="1440" w:bottom="1440" w:left="1440" w:header="720" w:footer="720" w:gutter="0"/>
       <w:pgNumType w:start="1"/>
@@ -20688,7 +20714,7 @@
 </file>
 
 <file path=customXml/itemProps2.xml><?xml version="1.0" encoding="utf-8"?>
-<ds:datastoreItem xmlns:ds="http://schemas.openxmlformats.org/officeDocument/2006/customXml" ds:itemID="{6F64452C-04C6-4F93-8739-DBB010B7DCF0}">
+<ds:datastoreItem xmlns:ds="http://schemas.openxmlformats.org/officeDocument/2006/customXml" ds:itemID="{3519BD7C-4C06-4DDF-AA99-2C2139B3EA32}">
   <ds:schemaRefs>
     <ds:schemaRef ds:uri="http://schemas.openxmlformats.org/officeDocument/2006/bibliography"/>
   </ds:schemaRefs>

</xml_diff>

<commit_message>
DB-stockalytics update (use case diagram)
</commit_message>
<xml_diff>
--- a/RAD/completed_rad.docx
+++ b/RAD/completed_rad.docx
@@ -394,8 +394,86 @@
           <w:szCs w:val="24"/>
           <w:shd w:val="clear" w:color="auto" w:fill="FFFFFF"/>
         </w:rPr>
-        <w:t>Derek Brown, Alyssa Drohan, Horatio Hodge, Jarrett Horton, Isaiah Johnson, Russell Quao, Isaac Silvious, Daniel Gaisberger</w:t>
-      </w:r>
+        <w:t xml:space="preserve">Derek Brown, Alyssa </w:t>
+      </w:r>
+      <w:proofErr w:type="spellStart"/>
+      <w:r>
+        <w:rPr>
+          <w:rFonts w:ascii="Times New Roman" w:eastAsia="Times New Roman" w:hAnsi="Times New Roman" w:cs="Times New Roman"/>
+          <w:color w:val="5B9BD5"/>
+          <w:sz w:val="24"/>
+          <w:szCs w:val="24"/>
+          <w:shd w:val="clear" w:color="auto" w:fill="FFFFFF"/>
+        </w:rPr>
+        <w:t>Drohan</w:t>
+      </w:r>
+      <w:proofErr w:type="spellEnd"/>
+      <w:r>
+        <w:rPr>
+          <w:rFonts w:ascii="Times New Roman" w:eastAsia="Times New Roman" w:hAnsi="Times New Roman" w:cs="Times New Roman"/>
+          <w:color w:val="5B9BD5"/>
+          <w:sz w:val="24"/>
+          <w:szCs w:val="24"/>
+          <w:shd w:val="clear" w:color="auto" w:fill="FFFFFF"/>
+        </w:rPr>
+        <w:t xml:space="preserve">, Horatio Hodge, Jarrett Horton, Isaiah Johnson, Russell </w:t>
+      </w:r>
+      <w:proofErr w:type="spellStart"/>
+      <w:r>
+        <w:rPr>
+          <w:rFonts w:ascii="Times New Roman" w:eastAsia="Times New Roman" w:hAnsi="Times New Roman" w:cs="Times New Roman"/>
+          <w:color w:val="5B9BD5"/>
+          <w:sz w:val="24"/>
+          <w:szCs w:val="24"/>
+          <w:shd w:val="clear" w:color="auto" w:fill="FFFFFF"/>
+        </w:rPr>
+        <w:t>Quao</w:t>
+      </w:r>
+      <w:proofErr w:type="spellEnd"/>
+      <w:r>
+        <w:rPr>
+          <w:rFonts w:ascii="Times New Roman" w:eastAsia="Times New Roman" w:hAnsi="Times New Roman" w:cs="Times New Roman"/>
+          <w:color w:val="5B9BD5"/>
+          <w:sz w:val="24"/>
+          <w:szCs w:val="24"/>
+          <w:shd w:val="clear" w:color="auto" w:fill="FFFFFF"/>
+        </w:rPr>
+        <w:t xml:space="preserve">, Isaac </w:t>
+      </w:r>
+      <w:proofErr w:type="spellStart"/>
+      <w:r>
+        <w:rPr>
+          <w:rFonts w:ascii="Times New Roman" w:eastAsia="Times New Roman" w:hAnsi="Times New Roman" w:cs="Times New Roman"/>
+          <w:color w:val="5B9BD5"/>
+          <w:sz w:val="24"/>
+          <w:szCs w:val="24"/>
+          <w:shd w:val="clear" w:color="auto" w:fill="FFFFFF"/>
+        </w:rPr>
+        <w:t>Silvious</w:t>
+      </w:r>
+      <w:proofErr w:type="spellEnd"/>
+      <w:r>
+        <w:rPr>
+          <w:rFonts w:ascii="Times New Roman" w:eastAsia="Times New Roman" w:hAnsi="Times New Roman" w:cs="Times New Roman"/>
+          <w:color w:val="5B9BD5"/>
+          <w:sz w:val="24"/>
+          <w:szCs w:val="24"/>
+          <w:shd w:val="clear" w:color="auto" w:fill="FFFFFF"/>
+        </w:rPr>
+        <w:t xml:space="preserve">, Daniel </w:t>
+      </w:r>
+      <w:proofErr w:type="spellStart"/>
+      <w:r>
+        <w:rPr>
+          <w:rFonts w:ascii="Times New Roman" w:eastAsia="Times New Roman" w:hAnsi="Times New Roman" w:cs="Times New Roman"/>
+          <w:color w:val="5B9BD5"/>
+          <w:sz w:val="24"/>
+          <w:szCs w:val="24"/>
+          <w:shd w:val="clear" w:color="auto" w:fill="FFFFFF"/>
+        </w:rPr>
+        <w:t>Gaisberger</w:t>
+      </w:r>
+      <w:proofErr w:type="spellEnd"/>
     </w:p>
     <w:p>
       <w:pPr>
@@ -908,8 +986,9 @@
           <w:szCs w:val="24"/>
           <w:shd w:val="clear" w:color="auto" w:fill="FFFFFF"/>
         </w:rPr>
-        <w:t xml:space="preserve">..................................................................................................................... pg </w:t>
-      </w:r>
+        <w:t xml:space="preserve">..................................................................................................................... </w:t>
+      </w:r>
+      <w:proofErr w:type="spellStart"/>
       <w:r>
         <w:rPr>
           <w:rFonts w:ascii="Times New Roman" w:eastAsia="Times New Roman" w:hAnsi="Times New Roman" w:cs="Times New Roman"/>
@@ -918,6 +997,27 @@
           <w:szCs w:val="24"/>
           <w:shd w:val="clear" w:color="auto" w:fill="FFFFFF"/>
         </w:rPr>
+        <w:t>pg</w:t>
+      </w:r>
+      <w:proofErr w:type="spellEnd"/>
+      <w:r>
+        <w:rPr>
+          <w:rFonts w:ascii="Times New Roman" w:eastAsia="Times New Roman" w:hAnsi="Times New Roman" w:cs="Times New Roman"/>
+          <w:color w:val="000000"/>
+          <w:sz w:val="24"/>
+          <w:szCs w:val="24"/>
+          <w:shd w:val="clear" w:color="auto" w:fill="FFFFFF"/>
+        </w:rPr>
+        <w:t xml:space="preserve"> </w:t>
+      </w:r>
+      <w:r>
+        <w:rPr>
+          <w:rFonts w:ascii="Times New Roman" w:eastAsia="Times New Roman" w:hAnsi="Times New Roman" w:cs="Times New Roman"/>
+          <w:color w:val="000000"/>
+          <w:sz w:val="24"/>
+          <w:szCs w:val="24"/>
+          <w:shd w:val="clear" w:color="auto" w:fill="FFFFFF"/>
+        </w:rPr>
         <w:t>1</w:t>
       </w:r>
     </w:p>
@@ -949,8 +1049,9 @@
           <w:szCs w:val="24"/>
           <w:shd w:val="clear" w:color="auto" w:fill="FFFFFF"/>
         </w:rPr>
-        <w:t xml:space="preserve">..................................................................................................................... pg </w:t>
-      </w:r>
+        <w:t xml:space="preserve">..................................................................................................................... </w:t>
+      </w:r>
+      <w:proofErr w:type="spellStart"/>
       <w:r>
         <w:rPr>
           <w:rFonts w:ascii="Times New Roman" w:eastAsia="Times New Roman" w:hAnsi="Times New Roman" w:cs="Times New Roman"/>
@@ -959,6 +1060,27 @@
           <w:szCs w:val="24"/>
           <w:shd w:val="clear" w:color="auto" w:fill="FFFFFF"/>
         </w:rPr>
+        <w:t>pg</w:t>
+      </w:r>
+      <w:proofErr w:type="spellEnd"/>
+      <w:r>
+        <w:rPr>
+          <w:rFonts w:ascii="Times New Roman" w:eastAsia="Times New Roman" w:hAnsi="Times New Roman" w:cs="Times New Roman"/>
+          <w:color w:val="000000"/>
+          <w:sz w:val="24"/>
+          <w:szCs w:val="24"/>
+          <w:shd w:val="clear" w:color="auto" w:fill="FFFFFF"/>
+        </w:rPr>
+        <w:t xml:space="preserve"> </w:t>
+      </w:r>
+      <w:r>
+        <w:rPr>
+          <w:rFonts w:ascii="Times New Roman" w:eastAsia="Times New Roman" w:hAnsi="Times New Roman" w:cs="Times New Roman"/>
+          <w:color w:val="000000"/>
+          <w:sz w:val="24"/>
+          <w:szCs w:val="24"/>
+          <w:shd w:val="clear" w:color="auto" w:fill="FFFFFF"/>
+        </w:rPr>
         <w:t>2</w:t>
       </w:r>
     </w:p>
@@ -980,19 +1102,9 @@
           <w:szCs w:val="24"/>
           <w:shd w:val="clear" w:color="auto" w:fill="FFFFFF"/>
         </w:rPr>
-        <w:t>Functional and Non-Functional Requirements ......................................................................... pg 3</w:t>
-      </w:r>
-    </w:p>
-    <w:p>
-      <w:pPr>
-        <w:shd w:val="clear" w:color="auto" w:fill="FFFFFF"/>
-        <w:spacing w:after="0" w:line="480" w:lineRule="auto"/>
-        <w:rPr>
-          <w:rFonts w:ascii="Times New Roman" w:eastAsia="Times New Roman" w:hAnsi="Times New Roman" w:cs="Times New Roman"/>
-          <w:sz w:val="24"/>
-          <w:szCs w:val="24"/>
-        </w:rPr>
-      </w:pPr>
+        <w:t xml:space="preserve">Functional and Non-Functional Requirements ......................................................................... </w:t>
+      </w:r>
+      <w:proofErr w:type="spellStart"/>
       <w:r>
         <w:rPr>
           <w:rFonts w:ascii="Times New Roman" w:eastAsia="Times New Roman" w:hAnsi="Times New Roman" w:cs="Times New Roman"/>
@@ -1001,6 +1113,38 @@
           <w:szCs w:val="24"/>
           <w:shd w:val="clear" w:color="auto" w:fill="FFFFFF"/>
         </w:rPr>
+        <w:t>pg</w:t>
+      </w:r>
+      <w:proofErr w:type="spellEnd"/>
+      <w:r>
+        <w:rPr>
+          <w:rFonts w:ascii="Times New Roman" w:eastAsia="Times New Roman" w:hAnsi="Times New Roman" w:cs="Times New Roman"/>
+          <w:color w:val="000000"/>
+          <w:sz w:val="24"/>
+          <w:szCs w:val="24"/>
+          <w:shd w:val="clear" w:color="auto" w:fill="FFFFFF"/>
+        </w:rPr>
+        <w:t xml:space="preserve"> 3</w:t>
+      </w:r>
+    </w:p>
+    <w:p>
+      <w:pPr>
+        <w:shd w:val="clear" w:color="auto" w:fill="FFFFFF"/>
+        <w:spacing w:after="0" w:line="480" w:lineRule="auto"/>
+        <w:rPr>
+          <w:rFonts w:ascii="Times New Roman" w:eastAsia="Times New Roman" w:hAnsi="Times New Roman" w:cs="Times New Roman"/>
+          <w:sz w:val="24"/>
+          <w:szCs w:val="24"/>
+        </w:rPr>
+      </w:pPr>
+      <w:r>
+        <w:rPr>
+          <w:rFonts w:ascii="Times New Roman" w:eastAsia="Times New Roman" w:hAnsi="Times New Roman" w:cs="Times New Roman"/>
+          <w:color w:val="000000"/>
+          <w:sz w:val="24"/>
+          <w:szCs w:val="24"/>
+          <w:shd w:val="clear" w:color="auto" w:fill="FFFFFF"/>
+        </w:rPr>
         <w:t>Use Case Diagram</w:t>
       </w:r>
       <w:r>
@@ -1021,8 +1165,9 @@
           <w:szCs w:val="24"/>
           <w:shd w:val="clear" w:color="auto" w:fill="FFFFFF"/>
         </w:rPr>
-        <w:t xml:space="preserve">.................................................................................................................... pg </w:t>
-      </w:r>
+        <w:t xml:space="preserve">.................................................................................................................... </w:t>
+      </w:r>
+      <w:proofErr w:type="spellStart"/>
       <w:r>
         <w:rPr>
           <w:rFonts w:ascii="Times New Roman" w:eastAsia="Times New Roman" w:hAnsi="Times New Roman" w:cs="Times New Roman"/>
@@ -1031,6 +1176,27 @@
           <w:szCs w:val="24"/>
           <w:shd w:val="clear" w:color="auto" w:fill="FFFFFF"/>
         </w:rPr>
+        <w:t>pg</w:t>
+      </w:r>
+      <w:proofErr w:type="spellEnd"/>
+      <w:r>
+        <w:rPr>
+          <w:rFonts w:ascii="Times New Roman" w:eastAsia="Times New Roman" w:hAnsi="Times New Roman" w:cs="Times New Roman"/>
+          <w:color w:val="000000"/>
+          <w:sz w:val="24"/>
+          <w:szCs w:val="24"/>
+          <w:shd w:val="clear" w:color="auto" w:fill="FFFFFF"/>
+        </w:rPr>
+        <w:t xml:space="preserve"> </w:t>
+      </w:r>
+      <w:r>
+        <w:rPr>
+          <w:rFonts w:ascii="Times New Roman" w:eastAsia="Times New Roman" w:hAnsi="Times New Roman" w:cs="Times New Roman"/>
+          <w:color w:val="000000"/>
+          <w:sz w:val="24"/>
+          <w:szCs w:val="24"/>
+          <w:shd w:val="clear" w:color="auto" w:fill="FFFFFF"/>
+        </w:rPr>
         <w:t>4</w:t>
       </w:r>
     </w:p>
@@ -1093,8 +1259,9 @@
           <w:szCs w:val="24"/>
           <w:shd w:val="clear" w:color="auto" w:fill="FFFFFF"/>
         </w:rPr>
-        <w:t xml:space="preserve">..................................................................................................................................... pg </w:t>
-      </w:r>
+        <w:t xml:space="preserve">..................................................................................................................................... </w:t>
+      </w:r>
+      <w:proofErr w:type="spellStart"/>
       <w:r>
         <w:rPr>
           <w:rFonts w:ascii="Times New Roman" w:eastAsia="Times New Roman" w:hAnsi="Times New Roman" w:cs="Times New Roman"/>
@@ -1103,6 +1270,27 @@
           <w:szCs w:val="24"/>
           <w:shd w:val="clear" w:color="auto" w:fill="FFFFFF"/>
         </w:rPr>
+        <w:t>pg</w:t>
+      </w:r>
+      <w:proofErr w:type="spellEnd"/>
+      <w:r>
+        <w:rPr>
+          <w:rFonts w:ascii="Times New Roman" w:eastAsia="Times New Roman" w:hAnsi="Times New Roman" w:cs="Times New Roman"/>
+          <w:color w:val="000000"/>
+          <w:sz w:val="24"/>
+          <w:szCs w:val="24"/>
+          <w:shd w:val="clear" w:color="auto" w:fill="FFFFFF"/>
+        </w:rPr>
+        <w:t xml:space="preserve"> </w:t>
+      </w:r>
+      <w:r>
+        <w:rPr>
+          <w:rFonts w:ascii="Times New Roman" w:eastAsia="Times New Roman" w:hAnsi="Times New Roman" w:cs="Times New Roman"/>
+          <w:color w:val="000000"/>
+          <w:sz w:val="24"/>
+          <w:szCs w:val="24"/>
+          <w:shd w:val="clear" w:color="auto" w:fill="FFFFFF"/>
+        </w:rPr>
         <w:t>5</w:t>
       </w:r>
     </w:p>
@@ -1144,8 +1332,9 @@
           <w:szCs w:val="24"/>
           <w:shd w:val="clear" w:color="auto" w:fill="FFFFFF"/>
         </w:rPr>
-        <w:t xml:space="preserve">........................................................................................................................................ pg </w:t>
-      </w:r>
+        <w:t xml:space="preserve">........................................................................................................................................ </w:t>
+      </w:r>
+      <w:proofErr w:type="spellStart"/>
       <w:r>
         <w:rPr>
           <w:rFonts w:ascii="Times New Roman" w:eastAsia="Times New Roman" w:hAnsi="Times New Roman" w:cs="Times New Roman"/>
@@ -1154,6 +1343,27 @@
           <w:szCs w:val="24"/>
           <w:shd w:val="clear" w:color="auto" w:fill="FFFFFF"/>
         </w:rPr>
+        <w:t>pg</w:t>
+      </w:r>
+      <w:proofErr w:type="spellEnd"/>
+      <w:r>
+        <w:rPr>
+          <w:rFonts w:ascii="Times New Roman" w:eastAsia="Times New Roman" w:hAnsi="Times New Roman" w:cs="Times New Roman"/>
+          <w:color w:val="000000"/>
+          <w:sz w:val="24"/>
+          <w:szCs w:val="24"/>
+          <w:shd w:val="clear" w:color="auto" w:fill="FFFFFF"/>
+        </w:rPr>
+        <w:t xml:space="preserve"> </w:t>
+      </w:r>
+      <w:r>
+        <w:rPr>
+          <w:rFonts w:ascii="Times New Roman" w:eastAsia="Times New Roman" w:hAnsi="Times New Roman" w:cs="Times New Roman"/>
+          <w:color w:val="000000"/>
+          <w:sz w:val="24"/>
+          <w:szCs w:val="24"/>
+          <w:shd w:val="clear" w:color="auto" w:fill="FFFFFF"/>
+        </w:rPr>
         <w:t>7</w:t>
       </w:r>
     </w:p>
@@ -1195,19 +1405,9 @@
           <w:szCs w:val="24"/>
           <w:shd w:val="clear" w:color="auto" w:fill="FFFFFF"/>
         </w:rPr>
-        <w:t>.................................................................................................................................... pg 8</w:t>
-      </w:r>
-    </w:p>
-    <w:p>
-      <w:pPr>
-        <w:shd w:val="clear" w:color="auto" w:fill="FFFFFF"/>
-        <w:spacing w:after="0" w:line="480" w:lineRule="auto"/>
-        <w:rPr>
-          <w:rFonts w:ascii="Times New Roman" w:eastAsia="Times New Roman" w:hAnsi="Times New Roman" w:cs="Times New Roman"/>
-          <w:sz w:val="24"/>
-          <w:szCs w:val="24"/>
-        </w:rPr>
-      </w:pPr>
+        <w:t xml:space="preserve">.................................................................................................................................... </w:t>
+      </w:r>
+      <w:proofErr w:type="spellStart"/>
       <w:r>
         <w:rPr>
           <w:rFonts w:ascii="Times New Roman" w:eastAsia="Times New Roman" w:hAnsi="Times New Roman" w:cs="Times New Roman"/>
@@ -1216,6 +1416,38 @@
           <w:szCs w:val="24"/>
           <w:shd w:val="clear" w:color="auto" w:fill="FFFFFF"/>
         </w:rPr>
+        <w:t>pg</w:t>
+      </w:r>
+      <w:proofErr w:type="spellEnd"/>
+      <w:r>
+        <w:rPr>
+          <w:rFonts w:ascii="Times New Roman" w:eastAsia="Times New Roman" w:hAnsi="Times New Roman" w:cs="Times New Roman"/>
+          <w:color w:val="000000"/>
+          <w:sz w:val="24"/>
+          <w:szCs w:val="24"/>
+          <w:shd w:val="clear" w:color="auto" w:fill="FFFFFF"/>
+        </w:rPr>
+        <w:t xml:space="preserve"> 8</w:t>
+      </w:r>
+    </w:p>
+    <w:p>
+      <w:pPr>
+        <w:shd w:val="clear" w:color="auto" w:fill="FFFFFF"/>
+        <w:spacing w:after="0" w:line="480" w:lineRule="auto"/>
+        <w:rPr>
+          <w:rFonts w:ascii="Times New Roman" w:eastAsia="Times New Roman" w:hAnsi="Times New Roman" w:cs="Times New Roman"/>
+          <w:sz w:val="24"/>
+          <w:szCs w:val="24"/>
+        </w:rPr>
+      </w:pPr>
+      <w:r>
+        <w:rPr>
+          <w:rFonts w:ascii="Times New Roman" w:eastAsia="Times New Roman" w:hAnsi="Times New Roman" w:cs="Times New Roman"/>
+          <w:color w:val="000000"/>
+          <w:sz w:val="24"/>
+          <w:szCs w:val="24"/>
+          <w:shd w:val="clear" w:color="auto" w:fill="FFFFFF"/>
+        </w:rPr>
         <w:t>Reset Password</w:t>
       </w:r>
       <w:r>
@@ -1236,19 +1468,9 @@
           <w:szCs w:val="24"/>
           <w:shd w:val="clear" w:color="auto" w:fill="FFFFFF"/>
         </w:rPr>
-        <w:t>........................................................................................................................ pg 9</w:t>
-      </w:r>
-    </w:p>
-    <w:p>
-      <w:pPr>
-        <w:shd w:val="clear" w:color="auto" w:fill="FFFFFF"/>
-        <w:spacing w:after="0" w:line="480" w:lineRule="auto"/>
-        <w:rPr>
-          <w:rFonts w:ascii="Times New Roman" w:eastAsia="Times New Roman" w:hAnsi="Times New Roman" w:cs="Times New Roman"/>
-          <w:sz w:val="24"/>
-          <w:szCs w:val="24"/>
-        </w:rPr>
-      </w:pPr>
+        <w:t xml:space="preserve">........................................................................................................................ </w:t>
+      </w:r>
+      <w:proofErr w:type="spellStart"/>
       <w:r>
         <w:rPr>
           <w:rFonts w:ascii="Times New Roman" w:eastAsia="Times New Roman" w:hAnsi="Times New Roman" w:cs="Times New Roman"/>
@@ -1257,6 +1479,38 @@
           <w:szCs w:val="24"/>
           <w:shd w:val="clear" w:color="auto" w:fill="FFFFFF"/>
         </w:rPr>
+        <w:t>pg</w:t>
+      </w:r>
+      <w:proofErr w:type="spellEnd"/>
+      <w:r>
+        <w:rPr>
+          <w:rFonts w:ascii="Times New Roman" w:eastAsia="Times New Roman" w:hAnsi="Times New Roman" w:cs="Times New Roman"/>
+          <w:color w:val="000000"/>
+          <w:sz w:val="24"/>
+          <w:szCs w:val="24"/>
+          <w:shd w:val="clear" w:color="auto" w:fill="FFFFFF"/>
+        </w:rPr>
+        <w:t xml:space="preserve"> 9</w:t>
+      </w:r>
+    </w:p>
+    <w:p>
+      <w:pPr>
+        <w:shd w:val="clear" w:color="auto" w:fill="FFFFFF"/>
+        <w:spacing w:after="0" w:line="480" w:lineRule="auto"/>
+        <w:rPr>
+          <w:rFonts w:ascii="Times New Roman" w:eastAsia="Times New Roman" w:hAnsi="Times New Roman" w:cs="Times New Roman"/>
+          <w:sz w:val="24"/>
+          <w:szCs w:val="24"/>
+        </w:rPr>
+      </w:pPr>
+      <w:r>
+        <w:rPr>
+          <w:rFonts w:ascii="Times New Roman" w:eastAsia="Times New Roman" w:hAnsi="Times New Roman" w:cs="Times New Roman"/>
+          <w:color w:val="000000"/>
+          <w:sz w:val="24"/>
+          <w:szCs w:val="24"/>
+          <w:shd w:val="clear" w:color="auto" w:fill="FFFFFF"/>
+        </w:rPr>
         <w:t>View Portfolio Summary</w:t>
       </w:r>
       <w:r>
@@ -1277,19 +1531,9 @@
           <w:szCs w:val="24"/>
           <w:shd w:val="clear" w:color="auto" w:fill="FFFFFF"/>
         </w:rPr>
-        <w:t>........................................................................................................ pg 11</w:t>
-      </w:r>
-    </w:p>
-    <w:p>
-      <w:pPr>
-        <w:shd w:val="clear" w:color="auto" w:fill="FFFFFF"/>
-        <w:spacing w:after="0" w:line="480" w:lineRule="auto"/>
-        <w:rPr>
-          <w:rFonts w:ascii="Times New Roman" w:eastAsia="Times New Roman" w:hAnsi="Times New Roman" w:cs="Times New Roman"/>
-          <w:sz w:val="24"/>
-          <w:szCs w:val="24"/>
-        </w:rPr>
-      </w:pPr>
+        <w:t xml:space="preserve">........................................................................................................ </w:t>
+      </w:r>
+      <w:proofErr w:type="spellStart"/>
       <w:r>
         <w:rPr>
           <w:rFonts w:ascii="Times New Roman" w:eastAsia="Times New Roman" w:hAnsi="Times New Roman" w:cs="Times New Roman"/>
@@ -1298,6 +1542,38 @@
           <w:szCs w:val="24"/>
           <w:shd w:val="clear" w:color="auto" w:fill="FFFFFF"/>
         </w:rPr>
+        <w:t>pg</w:t>
+      </w:r>
+      <w:proofErr w:type="spellEnd"/>
+      <w:r>
+        <w:rPr>
+          <w:rFonts w:ascii="Times New Roman" w:eastAsia="Times New Roman" w:hAnsi="Times New Roman" w:cs="Times New Roman"/>
+          <w:color w:val="000000"/>
+          <w:sz w:val="24"/>
+          <w:szCs w:val="24"/>
+          <w:shd w:val="clear" w:color="auto" w:fill="FFFFFF"/>
+        </w:rPr>
+        <w:t xml:space="preserve"> 11</w:t>
+      </w:r>
+    </w:p>
+    <w:p>
+      <w:pPr>
+        <w:shd w:val="clear" w:color="auto" w:fill="FFFFFF"/>
+        <w:spacing w:after="0" w:line="480" w:lineRule="auto"/>
+        <w:rPr>
+          <w:rFonts w:ascii="Times New Roman" w:eastAsia="Times New Roman" w:hAnsi="Times New Roman" w:cs="Times New Roman"/>
+          <w:sz w:val="24"/>
+          <w:szCs w:val="24"/>
+        </w:rPr>
+      </w:pPr>
+      <w:r>
+        <w:rPr>
+          <w:rFonts w:ascii="Times New Roman" w:eastAsia="Times New Roman" w:hAnsi="Times New Roman" w:cs="Times New Roman"/>
+          <w:color w:val="000000"/>
+          <w:sz w:val="24"/>
+          <w:szCs w:val="24"/>
+          <w:shd w:val="clear" w:color="auto" w:fill="FFFFFF"/>
+        </w:rPr>
         <w:t>Edit User Settings</w:t>
       </w:r>
       <w:r>
@@ -1318,19 +1594,9 @@
           <w:szCs w:val="24"/>
           <w:shd w:val="clear" w:color="auto" w:fill="FFFFFF"/>
         </w:rPr>
-        <w:t>................................................................................................................... pg 13</w:t>
-      </w:r>
-    </w:p>
-    <w:p>
-      <w:pPr>
-        <w:shd w:val="clear" w:color="auto" w:fill="FFFFFF"/>
-        <w:spacing w:after="0" w:line="480" w:lineRule="auto"/>
-        <w:rPr>
-          <w:rFonts w:ascii="Times New Roman" w:eastAsia="Times New Roman" w:hAnsi="Times New Roman" w:cs="Times New Roman"/>
-          <w:sz w:val="24"/>
-          <w:szCs w:val="24"/>
-        </w:rPr>
-      </w:pPr>
+        <w:t xml:space="preserve">................................................................................................................... </w:t>
+      </w:r>
+      <w:proofErr w:type="spellStart"/>
       <w:r>
         <w:rPr>
           <w:rFonts w:ascii="Times New Roman" w:eastAsia="Times New Roman" w:hAnsi="Times New Roman" w:cs="Times New Roman"/>
@@ -1339,6 +1605,38 @@
           <w:szCs w:val="24"/>
           <w:shd w:val="clear" w:color="auto" w:fill="FFFFFF"/>
         </w:rPr>
+        <w:t>pg</w:t>
+      </w:r>
+      <w:proofErr w:type="spellEnd"/>
+      <w:r>
+        <w:rPr>
+          <w:rFonts w:ascii="Times New Roman" w:eastAsia="Times New Roman" w:hAnsi="Times New Roman" w:cs="Times New Roman"/>
+          <w:color w:val="000000"/>
+          <w:sz w:val="24"/>
+          <w:szCs w:val="24"/>
+          <w:shd w:val="clear" w:color="auto" w:fill="FFFFFF"/>
+        </w:rPr>
+        <w:t xml:space="preserve"> 13</w:t>
+      </w:r>
+    </w:p>
+    <w:p>
+      <w:pPr>
+        <w:shd w:val="clear" w:color="auto" w:fill="FFFFFF"/>
+        <w:spacing w:after="0" w:line="480" w:lineRule="auto"/>
+        <w:rPr>
+          <w:rFonts w:ascii="Times New Roman" w:eastAsia="Times New Roman" w:hAnsi="Times New Roman" w:cs="Times New Roman"/>
+          <w:sz w:val="24"/>
+          <w:szCs w:val="24"/>
+        </w:rPr>
+      </w:pPr>
+      <w:r>
+        <w:rPr>
+          <w:rFonts w:ascii="Times New Roman" w:eastAsia="Times New Roman" w:hAnsi="Times New Roman" w:cs="Times New Roman"/>
+          <w:color w:val="000000"/>
+          <w:sz w:val="24"/>
+          <w:szCs w:val="24"/>
+          <w:shd w:val="clear" w:color="auto" w:fill="FFFFFF"/>
+        </w:rPr>
         <w:t>Search for Stock</w:t>
       </w:r>
       <w:r>
@@ -1359,8 +1657,9 @@
           <w:szCs w:val="24"/>
           <w:shd w:val="clear" w:color="auto" w:fill="FFFFFF"/>
         </w:rPr>
-        <w:t>..................................................................................................................... pg 1</w:t>
-      </w:r>
+        <w:t xml:space="preserve">..................................................................................................................... </w:t>
+      </w:r>
+      <w:proofErr w:type="spellStart"/>
       <w:r>
         <w:rPr>
           <w:rFonts w:ascii="Times New Roman" w:eastAsia="Times New Roman" w:hAnsi="Times New Roman" w:cs="Times New Roman"/>
@@ -1369,6 +1668,27 @@
           <w:szCs w:val="24"/>
           <w:shd w:val="clear" w:color="auto" w:fill="FFFFFF"/>
         </w:rPr>
+        <w:t>pg</w:t>
+      </w:r>
+      <w:proofErr w:type="spellEnd"/>
+      <w:r>
+        <w:rPr>
+          <w:rFonts w:ascii="Times New Roman" w:eastAsia="Times New Roman" w:hAnsi="Times New Roman" w:cs="Times New Roman"/>
+          <w:color w:val="000000"/>
+          <w:sz w:val="24"/>
+          <w:szCs w:val="24"/>
+          <w:shd w:val="clear" w:color="auto" w:fill="FFFFFF"/>
+        </w:rPr>
+        <w:t xml:space="preserve"> 1</w:t>
+      </w:r>
+      <w:r>
+        <w:rPr>
+          <w:rFonts w:ascii="Times New Roman" w:eastAsia="Times New Roman" w:hAnsi="Times New Roman" w:cs="Times New Roman"/>
+          <w:color w:val="000000"/>
+          <w:sz w:val="24"/>
+          <w:szCs w:val="24"/>
+          <w:shd w:val="clear" w:color="auto" w:fill="FFFFFF"/>
+        </w:rPr>
         <w:t>5</w:t>
       </w:r>
     </w:p>
@@ -1410,8 +1730,9 @@
           <w:szCs w:val="24"/>
           <w:shd w:val="clear" w:color="auto" w:fill="FFFFFF"/>
         </w:rPr>
-        <w:t>............................................................................................................ pg 1</w:t>
-      </w:r>
+        <w:t xml:space="preserve">............................................................................................................ </w:t>
+      </w:r>
+      <w:proofErr w:type="spellStart"/>
       <w:r>
         <w:rPr>
           <w:rFonts w:ascii="Times New Roman" w:eastAsia="Times New Roman" w:hAnsi="Times New Roman" w:cs="Times New Roman"/>
@@ -1420,6 +1741,27 @@
           <w:szCs w:val="24"/>
           <w:shd w:val="clear" w:color="auto" w:fill="FFFFFF"/>
         </w:rPr>
+        <w:t>pg</w:t>
+      </w:r>
+      <w:proofErr w:type="spellEnd"/>
+      <w:r>
+        <w:rPr>
+          <w:rFonts w:ascii="Times New Roman" w:eastAsia="Times New Roman" w:hAnsi="Times New Roman" w:cs="Times New Roman"/>
+          <w:color w:val="000000"/>
+          <w:sz w:val="24"/>
+          <w:szCs w:val="24"/>
+          <w:shd w:val="clear" w:color="auto" w:fill="FFFFFF"/>
+        </w:rPr>
+        <w:t xml:space="preserve"> 1</w:t>
+      </w:r>
+      <w:r>
+        <w:rPr>
+          <w:rFonts w:ascii="Times New Roman" w:eastAsia="Times New Roman" w:hAnsi="Times New Roman" w:cs="Times New Roman"/>
+          <w:color w:val="000000"/>
+          <w:sz w:val="24"/>
+          <w:szCs w:val="24"/>
+          <w:shd w:val="clear" w:color="auto" w:fill="FFFFFF"/>
+        </w:rPr>
         <w:t>6</w:t>
       </w:r>
     </w:p>
@@ -1461,8 +1803,9 @@
           <w:szCs w:val="24"/>
           <w:shd w:val="clear" w:color="auto" w:fill="FFFFFF"/>
         </w:rPr>
-        <w:t>......................................................................................................... pg 1</w:t>
-      </w:r>
+        <w:t xml:space="preserve">......................................................................................................... </w:t>
+      </w:r>
+      <w:proofErr w:type="spellStart"/>
       <w:r>
         <w:rPr>
           <w:rFonts w:ascii="Times New Roman" w:eastAsia="Times New Roman" w:hAnsi="Times New Roman" w:cs="Times New Roman"/>
@@ -1471,6 +1814,27 @@
           <w:szCs w:val="24"/>
           <w:shd w:val="clear" w:color="auto" w:fill="FFFFFF"/>
         </w:rPr>
+        <w:t>pg</w:t>
+      </w:r>
+      <w:proofErr w:type="spellEnd"/>
+      <w:r>
+        <w:rPr>
+          <w:rFonts w:ascii="Times New Roman" w:eastAsia="Times New Roman" w:hAnsi="Times New Roman" w:cs="Times New Roman"/>
+          <w:color w:val="000000"/>
+          <w:sz w:val="24"/>
+          <w:szCs w:val="24"/>
+          <w:shd w:val="clear" w:color="auto" w:fill="FFFFFF"/>
+        </w:rPr>
+        <w:t xml:space="preserve"> 1</w:t>
+      </w:r>
+      <w:r>
+        <w:rPr>
+          <w:rFonts w:ascii="Times New Roman" w:eastAsia="Times New Roman" w:hAnsi="Times New Roman" w:cs="Times New Roman"/>
+          <w:color w:val="000000"/>
+          <w:sz w:val="24"/>
+          <w:szCs w:val="24"/>
+          <w:shd w:val="clear" w:color="auto" w:fill="FFFFFF"/>
+        </w:rPr>
         <w:t>8</w:t>
       </w:r>
     </w:p>
@@ -1532,8 +1896,9 @@
           <w:szCs w:val="24"/>
           <w:shd w:val="clear" w:color="auto" w:fill="FFFFFF"/>
         </w:rPr>
-        <w:t xml:space="preserve">...... pg </w:t>
-      </w:r>
+        <w:t xml:space="preserve">...... </w:t>
+      </w:r>
+      <w:proofErr w:type="spellStart"/>
       <w:r>
         <w:rPr>
           <w:rFonts w:ascii="Times New Roman" w:eastAsia="Times New Roman" w:hAnsi="Times New Roman" w:cs="Times New Roman"/>
@@ -1542,6 +1907,27 @@
           <w:szCs w:val="24"/>
           <w:shd w:val="clear" w:color="auto" w:fill="FFFFFF"/>
         </w:rPr>
+        <w:t>pg</w:t>
+      </w:r>
+      <w:proofErr w:type="spellEnd"/>
+      <w:r>
+        <w:rPr>
+          <w:rFonts w:ascii="Times New Roman" w:eastAsia="Times New Roman" w:hAnsi="Times New Roman" w:cs="Times New Roman"/>
+          <w:color w:val="000000"/>
+          <w:sz w:val="24"/>
+          <w:szCs w:val="24"/>
+          <w:shd w:val="clear" w:color="auto" w:fill="FFFFFF"/>
+        </w:rPr>
+        <w:t xml:space="preserve"> </w:t>
+      </w:r>
+      <w:r>
+        <w:rPr>
+          <w:rFonts w:ascii="Times New Roman" w:eastAsia="Times New Roman" w:hAnsi="Times New Roman" w:cs="Times New Roman"/>
+          <w:color w:val="000000"/>
+          <w:sz w:val="24"/>
+          <w:szCs w:val="24"/>
+          <w:shd w:val="clear" w:color="auto" w:fill="FFFFFF"/>
+        </w:rPr>
         <w:t>19</w:t>
       </w:r>
     </w:p>
@@ -1583,8 +1969,9 @@
           <w:szCs w:val="24"/>
           <w:shd w:val="clear" w:color="auto" w:fill="FFFFFF"/>
         </w:rPr>
-        <w:t>.................................................................................................. pg 2</w:t>
-      </w:r>
+        <w:t xml:space="preserve">.................................................................................................. </w:t>
+      </w:r>
+      <w:proofErr w:type="spellStart"/>
       <w:r>
         <w:rPr>
           <w:rFonts w:ascii="Times New Roman" w:eastAsia="Times New Roman" w:hAnsi="Times New Roman" w:cs="Times New Roman"/>
@@ -1593,6 +1980,27 @@
           <w:szCs w:val="24"/>
           <w:shd w:val="clear" w:color="auto" w:fill="FFFFFF"/>
         </w:rPr>
+        <w:t>pg</w:t>
+      </w:r>
+      <w:proofErr w:type="spellEnd"/>
+      <w:r>
+        <w:rPr>
+          <w:rFonts w:ascii="Times New Roman" w:eastAsia="Times New Roman" w:hAnsi="Times New Roman" w:cs="Times New Roman"/>
+          <w:color w:val="000000"/>
+          <w:sz w:val="24"/>
+          <w:szCs w:val="24"/>
+          <w:shd w:val="clear" w:color="auto" w:fill="FFFFFF"/>
+        </w:rPr>
+        <w:t xml:space="preserve"> 2</w:t>
+      </w:r>
+      <w:r>
+        <w:rPr>
+          <w:rFonts w:ascii="Times New Roman" w:eastAsia="Times New Roman" w:hAnsi="Times New Roman" w:cs="Times New Roman"/>
+          <w:color w:val="000000"/>
+          <w:sz w:val="24"/>
+          <w:szCs w:val="24"/>
+          <w:shd w:val="clear" w:color="auto" w:fill="FFFFFF"/>
+        </w:rPr>
         <w:t>0</w:t>
       </w:r>
     </w:p>
@@ -1654,8 +2062,9 @@
           <w:szCs w:val="24"/>
           <w:shd w:val="clear" w:color="auto" w:fill="FFFFFF"/>
         </w:rPr>
-        <w:t>..... pg 2</w:t>
-      </w:r>
+        <w:t xml:space="preserve">..... </w:t>
+      </w:r>
+      <w:proofErr w:type="spellStart"/>
       <w:r>
         <w:rPr>
           <w:rFonts w:ascii="Times New Roman" w:eastAsia="Times New Roman" w:hAnsi="Times New Roman" w:cs="Times New Roman"/>
@@ -1664,6 +2073,27 @@
           <w:szCs w:val="24"/>
           <w:shd w:val="clear" w:color="auto" w:fill="FFFFFF"/>
         </w:rPr>
+        <w:t>pg</w:t>
+      </w:r>
+      <w:proofErr w:type="spellEnd"/>
+      <w:r>
+        <w:rPr>
+          <w:rFonts w:ascii="Times New Roman" w:eastAsia="Times New Roman" w:hAnsi="Times New Roman" w:cs="Times New Roman"/>
+          <w:color w:val="000000"/>
+          <w:sz w:val="24"/>
+          <w:szCs w:val="24"/>
+          <w:shd w:val="clear" w:color="auto" w:fill="FFFFFF"/>
+        </w:rPr>
+        <w:t xml:space="preserve"> 2</w:t>
+      </w:r>
+      <w:r>
+        <w:rPr>
+          <w:rFonts w:ascii="Times New Roman" w:eastAsia="Times New Roman" w:hAnsi="Times New Roman" w:cs="Times New Roman"/>
+          <w:color w:val="000000"/>
+          <w:sz w:val="24"/>
+          <w:szCs w:val="24"/>
+          <w:shd w:val="clear" w:color="auto" w:fill="FFFFFF"/>
+        </w:rPr>
         <w:t>2</w:t>
       </w:r>
     </w:p>
@@ -1745,8 +2175,9 @@
           <w:szCs w:val="24"/>
           <w:shd w:val="clear" w:color="auto" w:fill="FFFFFF"/>
         </w:rPr>
-        <w:t>.... pg 2</w:t>
-      </w:r>
+        <w:t xml:space="preserve">.... </w:t>
+      </w:r>
+      <w:proofErr w:type="spellStart"/>
       <w:r>
         <w:rPr>
           <w:rFonts w:ascii="Times New Roman" w:eastAsia="Times New Roman" w:hAnsi="Times New Roman" w:cs="Times New Roman"/>
@@ -1755,6 +2186,27 @@
           <w:szCs w:val="24"/>
           <w:shd w:val="clear" w:color="auto" w:fill="FFFFFF"/>
         </w:rPr>
+        <w:t>pg</w:t>
+      </w:r>
+      <w:proofErr w:type="spellEnd"/>
+      <w:r>
+        <w:rPr>
+          <w:rFonts w:ascii="Times New Roman" w:eastAsia="Times New Roman" w:hAnsi="Times New Roman" w:cs="Times New Roman"/>
+          <w:color w:val="000000"/>
+          <w:sz w:val="24"/>
+          <w:szCs w:val="24"/>
+          <w:shd w:val="clear" w:color="auto" w:fill="FFFFFF"/>
+        </w:rPr>
+        <w:t xml:space="preserve"> 2</w:t>
+      </w:r>
+      <w:r>
+        <w:rPr>
+          <w:rFonts w:ascii="Times New Roman" w:eastAsia="Times New Roman" w:hAnsi="Times New Roman" w:cs="Times New Roman"/>
+          <w:color w:val="000000"/>
+          <w:sz w:val="24"/>
+          <w:szCs w:val="24"/>
+          <w:shd w:val="clear" w:color="auto" w:fill="FFFFFF"/>
+        </w:rPr>
         <w:t>3</w:t>
       </w:r>
     </w:p>
@@ -1836,8 +2288,9 @@
           <w:szCs w:val="24"/>
           <w:shd w:val="clear" w:color="auto" w:fill="FFFFFF"/>
         </w:rPr>
-        <w:t>... pg 2</w:t>
-      </w:r>
+        <w:t xml:space="preserve">... </w:t>
+      </w:r>
+      <w:proofErr w:type="spellStart"/>
       <w:r>
         <w:rPr>
           <w:rFonts w:ascii="Times New Roman" w:eastAsia="Times New Roman" w:hAnsi="Times New Roman" w:cs="Times New Roman"/>
@@ -1846,6 +2299,27 @@
           <w:szCs w:val="24"/>
           <w:shd w:val="clear" w:color="auto" w:fill="FFFFFF"/>
         </w:rPr>
+        <w:t>pg</w:t>
+      </w:r>
+      <w:proofErr w:type="spellEnd"/>
+      <w:r>
+        <w:rPr>
+          <w:rFonts w:ascii="Times New Roman" w:eastAsia="Times New Roman" w:hAnsi="Times New Roman" w:cs="Times New Roman"/>
+          <w:color w:val="000000"/>
+          <w:sz w:val="24"/>
+          <w:szCs w:val="24"/>
+          <w:shd w:val="clear" w:color="auto" w:fill="FFFFFF"/>
+        </w:rPr>
+        <w:t xml:space="preserve"> 2</w:t>
+      </w:r>
+      <w:r>
+        <w:rPr>
+          <w:rFonts w:ascii="Times New Roman" w:eastAsia="Times New Roman" w:hAnsi="Times New Roman" w:cs="Times New Roman"/>
+          <w:color w:val="000000"/>
+          <w:sz w:val="24"/>
+          <w:szCs w:val="24"/>
+          <w:shd w:val="clear" w:color="auto" w:fill="FFFFFF"/>
+        </w:rPr>
         <w:t>5</w:t>
       </w:r>
     </w:p>
@@ -1927,8 +2401,9 @@
           <w:szCs w:val="24"/>
           <w:shd w:val="clear" w:color="auto" w:fill="FFFFFF"/>
         </w:rPr>
-        <w:t>.. pg 2</w:t>
-      </w:r>
+        <w:t xml:space="preserve">.. </w:t>
+      </w:r>
+      <w:proofErr w:type="spellStart"/>
       <w:r>
         <w:rPr>
           <w:rFonts w:ascii="Times New Roman" w:eastAsia="Times New Roman" w:hAnsi="Times New Roman" w:cs="Times New Roman"/>
@@ -1937,6 +2412,27 @@
           <w:szCs w:val="24"/>
           <w:shd w:val="clear" w:color="auto" w:fill="FFFFFF"/>
         </w:rPr>
+        <w:t>pg</w:t>
+      </w:r>
+      <w:proofErr w:type="spellEnd"/>
+      <w:r>
+        <w:rPr>
+          <w:rFonts w:ascii="Times New Roman" w:eastAsia="Times New Roman" w:hAnsi="Times New Roman" w:cs="Times New Roman"/>
+          <w:color w:val="000000"/>
+          <w:sz w:val="24"/>
+          <w:szCs w:val="24"/>
+          <w:shd w:val="clear" w:color="auto" w:fill="FFFFFF"/>
+        </w:rPr>
+        <w:t xml:space="preserve"> 2</w:t>
+      </w:r>
+      <w:r>
+        <w:rPr>
+          <w:rFonts w:ascii="Times New Roman" w:eastAsia="Times New Roman" w:hAnsi="Times New Roman" w:cs="Times New Roman"/>
+          <w:color w:val="000000"/>
+          <w:sz w:val="24"/>
+          <w:szCs w:val="24"/>
+          <w:shd w:val="clear" w:color="auto" w:fill="FFFFFF"/>
+        </w:rPr>
         <w:t>6</w:t>
       </w:r>
     </w:p>
@@ -2018,7 +2514,29 @@
           <w:szCs w:val="24"/>
           <w:shd w:val="clear" w:color="auto" w:fill="FFFFFF"/>
         </w:rPr>
-        <w:t>. pg 2</w:t>
+        <w:t xml:space="preserve">. </w:t>
+      </w:r>
+      <w:proofErr w:type="spellStart"/>
+      <w:r>
+        <w:rPr>
+          <w:rFonts w:ascii="Times New Roman" w:eastAsia="Times New Roman" w:hAnsi="Times New Roman" w:cs="Times New Roman"/>
+          <w:color w:val="000000"/>
+          <w:sz w:val="24"/>
+          <w:szCs w:val="24"/>
+          <w:shd w:val="clear" w:color="auto" w:fill="FFFFFF"/>
+        </w:rPr>
+        <w:t>pg</w:t>
+      </w:r>
+      <w:proofErr w:type="spellEnd"/>
+      <w:r>
+        <w:rPr>
+          <w:rFonts w:ascii="Times New Roman" w:eastAsia="Times New Roman" w:hAnsi="Times New Roman" w:cs="Times New Roman"/>
+          <w:color w:val="000000"/>
+          <w:sz w:val="24"/>
+          <w:szCs w:val="24"/>
+          <w:shd w:val="clear" w:color="auto" w:fill="FFFFFF"/>
+        </w:rPr>
+        <w:t xml:space="preserve"> 2</w:t>
       </w:r>
       <w:r>
         <w:rPr>
@@ -2617,7 +3135,51 @@
           <w:szCs w:val="24"/>
           <w:shd w:val="clear" w:color="auto" w:fill="FFFFFF"/>
         </w:rPr>
-        <w:t>The application uses the TextLocal api to send SMS alerts.  </w:t>
+        <w:t xml:space="preserve">The application uses the </w:t>
+      </w:r>
+      <w:proofErr w:type="spellStart"/>
+      <w:r>
+        <w:rPr>
+          <w:rFonts w:ascii="Times New Roman" w:eastAsia="Times New Roman" w:hAnsi="Times New Roman" w:cs="Times New Roman"/>
+          <w:color w:val="222222"/>
+          <w:sz w:val="24"/>
+          <w:szCs w:val="24"/>
+          <w:shd w:val="clear" w:color="auto" w:fill="FFFFFF"/>
+        </w:rPr>
+        <w:t>TextLocal</w:t>
+      </w:r>
+      <w:proofErr w:type="spellEnd"/>
+      <w:r>
+        <w:rPr>
+          <w:rFonts w:ascii="Times New Roman" w:eastAsia="Times New Roman" w:hAnsi="Times New Roman" w:cs="Times New Roman"/>
+          <w:color w:val="222222"/>
+          <w:sz w:val="24"/>
+          <w:szCs w:val="24"/>
+          <w:shd w:val="clear" w:color="auto" w:fill="FFFFFF"/>
+        </w:rPr>
+        <w:t xml:space="preserve"> </w:t>
+      </w:r>
+      <w:proofErr w:type="spellStart"/>
+      <w:r>
+        <w:rPr>
+          <w:rFonts w:ascii="Times New Roman" w:eastAsia="Times New Roman" w:hAnsi="Times New Roman" w:cs="Times New Roman"/>
+          <w:color w:val="222222"/>
+          <w:sz w:val="24"/>
+          <w:szCs w:val="24"/>
+          <w:shd w:val="clear" w:color="auto" w:fill="FFFFFF"/>
+        </w:rPr>
+        <w:t>api</w:t>
+      </w:r>
+      <w:proofErr w:type="spellEnd"/>
+      <w:r>
+        <w:rPr>
+          <w:rFonts w:ascii="Times New Roman" w:eastAsia="Times New Roman" w:hAnsi="Times New Roman" w:cs="Times New Roman"/>
+          <w:color w:val="222222"/>
+          <w:sz w:val="24"/>
+          <w:szCs w:val="24"/>
+          <w:shd w:val="clear" w:color="auto" w:fill="FFFFFF"/>
+        </w:rPr>
+        <w:t xml:space="preserve"> to send SMS alerts.  </w:t>
       </w:r>
     </w:p>
     <w:p>
@@ -2671,7 +3233,29 @@
           <w:szCs w:val="24"/>
           <w:shd w:val="clear" w:color="auto" w:fill="FFFFFF"/>
         </w:rPr>
-        <w:t>The server-side web crawler will pull the trending stocks from websites every 15 mins via cron to upload to the Firebase database.</w:t>
+        <w:t xml:space="preserve">The server-side web crawler will pull the trending stocks from websites every 15 mins via </w:t>
+      </w:r>
+      <w:proofErr w:type="spellStart"/>
+      <w:r>
+        <w:rPr>
+          <w:rFonts w:ascii="Times New Roman" w:eastAsia="Times New Roman" w:hAnsi="Times New Roman" w:cs="Times New Roman"/>
+          <w:color w:val="222222"/>
+          <w:sz w:val="24"/>
+          <w:szCs w:val="24"/>
+          <w:shd w:val="clear" w:color="auto" w:fill="FFFFFF"/>
+        </w:rPr>
+        <w:t>cron</w:t>
+      </w:r>
+      <w:proofErr w:type="spellEnd"/>
+      <w:r>
+        <w:rPr>
+          <w:rFonts w:ascii="Times New Roman" w:eastAsia="Times New Roman" w:hAnsi="Times New Roman" w:cs="Times New Roman"/>
+          <w:color w:val="222222"/>
+          <w:sz w:val="24"/>
+          <w:szCs w:val="24"/>
+          <w:shd w:val="clear" w:color="auto" w:fill="FFFFFF"/>
+        </w:rPr>
+        <w:t xml:space="preserve"> to upload to the Firebase database.</w:t>
       </w:r>
     </w:p>
     <w:p>
@@ -2941,7 +3525,7 @@
         </w:rPr>
       </w:pPr>
       <w:r>
-        <w:object w:dxaOrig="11676" w:dyaOrig="13705" w14:anchorId="42DE884C">
+        <w:object w:dxaOrig="11676" w:dyaOrig="13705" w14:anchorId="50A99506">
           <v:shapetype id="_x0000_t75" coordsize="21600,21600" o:spt="75" o:preferrelative="t" path="m@4@5l@4@11@9@11@9@5xe" filled="f" stroked="f">
             <v:stroke joinstyle="miter"/>
             <v:formulas>
@@ -2961,10 +3545,10 @@
             <v:path o:extrusionok="f" gradientshapeok="t" o:connecttype="rect"/>
             <o:lock v:ext="edit" aspectratio="t"/>
           </v:shapetype>
-          <v:shape id="_x0000_i1062" type="#_x0000_t75" style="width:467.4pt;height:549pt" o:ole="">
+          <v:shape id="_x0000_i1028" type="#_x0000_t75" style="width:467.45pt;height:548.75pt" o:ole="">
             <v:imagedata r:id="rId9" o:title=""/>
           </v:shape>
-          <o:OLEObject Type="Embed" ProgID="Visio.Drawing.15" ShapeID="_x0000_i1062" DrawAspect="Content" ObjectID="_1585901628" r:id="rId10"/>
+          <o:OLEObject Type="Embed" ProgID="Visio.Drawing.15" ShapeID="_x0000_i1028" DrawAspect="Content" ObjectID="_1585930920" r:id="rId10"/>
         </w:object>
       </w:r>
       <w:bookmarkStart w:id="0" w:name="_GoBack"/>
@@ -3535,7 +4119,29 @@
           <w:szCs w:val="24"/>
           <w:shd w:val="clear" w:color="auto" w:fill="FFFFFF"/>
         </w:rPr>
-        <w:t>Please enter a valid email address: Message 3 is displayed underneath the email field stating ‘please enter a valid email address’.</w:t>
+        <w:t xml:space="preserve">Please enter a valid email address: Message 3 is displayed underneath the email field </w:t>
+      </w:r>
+      <w:proofErr w:type="gramStart"/>
+      <w:r>
+        <w:rPr>
+          <w:rFonts w:ascii="Times New Roman" w:eastAsia="Times New Roman" w:hAnsi="Times New Roman" w:cs="Times New Roman"/>
+          <w:color w:val="222222"/>
+          <w:sz w:val="24"/>
+          <w:szCs w:val="24"/>
+          <w:shd w:val="clear" w:color="auto" w:fill="FFFFFF"/>
+        </w:rPr>
+        <w:t>stating</w:t>
+      </w:r>
+      <w:proofErr w:type="gramEnd"/>
+      <w:r>
+        <w:rPr>
+          <w:rFonts w:ascii="Times New Roman" w:eastAsia="Times New Roman" w:hAnsi="Times New Roman" w:cs="Times New Roman"/>
+          <w:color w:val="222222"/>
+          <w:sz w:val="24"/>
+          <w:szCs w:val="24"/>
+          <w:shd w:val="clear" w:color="auto" w:fill="FFFFFF"/>
+        </w:rPr>
+        <w:t xml:space="preserve"> ‘please enter a valid email address’.</w:t>
       </w:r>
     </w:p>
     <w:p>
@@ -3562,7 +4168,29 @@
           <w:szCs w:val="24"/>
           <w:shd w:val="clear" w:color="auto" w:fill="FFFFFF"/>
         </w:rPr>
-        <w:t>Please enter a valid password: Message 2 is displayed underneath the email field stating ‘please enter a valid password’.</w:t>
+        <w:t xml:space="preserve">Please enter a valid password: Message 2 is displayed underneath the email field </w:t>
+      </w:r>
+      <w:proofErr w:type="gramStart"/>
+      <w:r>
+        <w:rPr>
+          <w:rFonts w:ascii="Times New Roman" w:eastAsia="Times New Roman" w:hAnsi="Times New Roman" w:cs="Times New Roman"/>
+          <w:color w:val="222222"/>
+          <w:sz w:val="24"/>
+          <w:szCs w:val="24"/>
+          <w:shd w:val="clear" w:color="auto" w:fill="FFFFFF"/>
+        </w:rPr>
+        <w:t>stating</w:t>
+      </w:r>
+      <w:proofErr w:type="gramEnd"/>
+      <w:r>
+        <w:rPr>
+          <w:rFonts w:ascii="Times New Roman" w:eastAsia="Times New Roman" w:hAnsi="Times New Roman" w:cs="Times New Roman"/>
+          <w:color w:val="222222"/>
+          <w:sz w:val="24"/>
+          <w:szCs w:val="24"/>
+          <w:shd w:val="clear" w:color="auto" w:fill="FFFFFF"/>
+        </w:rPr>
+        <w:t xml:space="preserve"> ‘please enter a valid password’.</w:t>
       </w:r>
     </w:p>
     <w:p>
@@ -3589,7 +4217,29 @@
           <w:szCs w:val="24"/>
           <w:shd w:val="clear" w:color="auto" w:fill="FFFFFF"/>
         </w:rPr>
-        <w:t>Please enter a valid phone number: Message 24 is displayed underneath the phone number field stating ‘please enter a valid phone number’.</w:t>
+        <w:t xml:space="preserve">Please enter a valid phone number: Message 24 is displayed underneath the phone number field </w:t>
+      </w:r>
+      <w:proofErr w:type="gramStart"/>
+      <w:r>
+        <w:rPr>
+          <w:rFonts w:ascii="Times New Roman" w:eastAsia="Times New Roman" w:hAnsi="Times New Roman" w:cs="Times New Roman"/>
+          <w:color w:val="222222"/>
+          <w:sz w:val="24"/>
+          <w:szCs w:val="24"/>
+          <w:shd w:val="clear" w:color="auto" w:fill="FFFFFF"/>
+        </w:rPr>
+        <w:t>stating</w:t>
+      </w:r>
+      <w:proofErr w:type="gramEnd"/>
+      <w:r>
+        <w:rPr>
+          <w:rFonts w:ascii="Times New Roman" w:eastAsia="Times New Roman" w:hAnsi="Times New Roman" w:cs="Times New Roman"/>
+          <w:color w:val="222222"/>
+          <w:sz w:val="24"/>
+          <w:szCs w:val="24"/>
+          <w:shd w:val="clear" w:color="auto" w:fill="FFFFFF"/>
+        </w:rPr>
+        <w:t xml:space="preserve"> ‘please enter a valid phone number’.</w:t>
       </w:r>
     </w:p>
     <w:p>
@@ -3706,28 +4356,72 @@
           <w:szCs w:val="24"/>
           <w:shd w:val="clear" w:color="auto" w:fill="FFFFFF"/>
         </w:rPr>
-        <w:t>Frequency of Use: Many times per day</w:t>
-      </w:r>
-    </w:p>
-    <w:p>
-      <w:pPr>
-        <w:shd w:val="clear" w:color="auto" w:fill="FFFFFF"/>
-        <w:spacing w:after="0" w:line="480" w:lineRule="auto"/>
-        <w:rPr>
-          <w:rFonts w:ascii="Times New Roman" w:eastAsia="Times New Roman" w:hAnsi="Times New Roman" w:cs="Times New Roman"/>
-          <w:sz w:val="24"/>
-          <w:szCs w:val="24"/>
-        </w:rPr>
-      </w:pPr>
-      <w:r>
-        <w:rPr>
-          <w:rFonts w:ascii="Times New Roman" w:eastAsia="Times New Roman" w:hAnsi="Times New Roman" w:cs="Times New Roman"/>
-          <w:color w:val="222222"/>
-          <w:sz w:val="24"/>
-          <w:szCs w:val="24"/>
-          <w:shd w:val="clear" w:color="auto" w:fill="FFFFFF"/>
-        </w:rPr>
-        <w:t>Open Issues: No open issues at this time.</w:t>
+        <w:t xml:space="preserve">Frequency of Use: Many </w:t>
+      </w:r>
+      <w:proofErr w:type="gramStart"/>
+      <w:r>
+        <w:rPr>
+          <w:rFonts w:ascii="Times New Roman" w:eastAsia="Times New Roman" w:hAnsi="Times New Roman" w:cs="Times New Roman"/>
+          <w:color w:val="222222"/>
+          <w:sz w:val="24"/>
+          <w:szCs w:val="24"/>
+          <w:shd w:val="clear" w:color="auto" w:fill="FFFFFF"/>
+        </w:rPr>
+        <w:t>times</w:t>
+      </w:r>
+      <w:proofErr w:type="gramEnd"/>
+      <w:r>
+        <w:rPr>
+          <w:rFonts w:ascii="Times New Roman" w:eastAsia="Times New Roman" w:hAnsi="Times New Roman" w:cs="Times New Roman"/>
+          <w:color w:val="222222"/>
+          <w:sz w:val="24"/>
+          <w:szCs w:val="24"/>
+          <w:shd w:val="clear" w:color="auto" w:fill="FFFFFF"/>
+        </w:rPr>
+        <w:t xml:space="preserve"> per day</w:t>
+      </w:r>
+    </w:p>
+    <w:p>
+      <w:pPr>
+        <w:shd w:val="clear" w:color="auto" w:fill="FFFFFF"/>
+        <w:spacing w:after="0" w:line="480" w:lineRule="auto"/>
+        <w:rPr>
+          <w:rFonts w:ascii="Times New Roman" w:eastAsia="Times New Roman" w:hAnsi="Times New Roman" w:cs="Times New Roman"/>
+          <w:sz w:val="24"/>
+          <w:szCs w:val="24"/>
+        </w:rPr>
+      </w:pPr>
+      <w:r>
+        <w:rPr>
+          <w:rFonts w:ascii="Times New Roman" w:eastAsia="Times New Roman" w:hAnsi="Times New Roman" w:cs="Times New Roman"/>
+          <w:color w:val="222222"/>
+          <w:sz w:val="24"/>
+          <w:szCs w:val="24"/>
+          <w:shd w:val="clear" w:color="auto" w:fill="FFFFFF"/>
+        </w:rPr>
+        <w:t xml:space="preserve">Open Issues: No open issues </w:t>
+      </w:r>
+      <w:proofErr w:type="gramStart"/>
+      <w:r>
+        <w:rPr>
+          <w:rFonts w:ascii="Times New Roman" w:eastAsia="Times New Roman" w:hAnsi="Times New Roman" w:cs="Times New Roman"/>
+          <w:color w:val="222222"/>
+          <w:sz w:val="24"/>
+          <w:szCs w:val="24"/>
+          <w:shd w:val="clear" w:color="auto" w:fill="FFFFFF"/>
+        </w:rPr>
+        <w:t>at this time</w:t>
+      </w:r>
+      <w:proofErr w:type="gramEnd"/>
+      <w:r>
+        <w:rPr>
+          <w:rFonts w:ascii="Times New Roman" w:eastAsia="Times New Roman" w:hAnsi="Times New Roman" w:cs="Times New Roman"/>
+          <w:color w:val="222222"/>
+          <w:sz w:val="24"/>
+          <w:szCs w:val="24"/>
+          <w:shd w:val="clear" w:color="auto" w:fill="FFFFFF"/>
+        </w:rPr>
+        <w:t>.</w:t>
       </w:r>
     </w:p>
     <w:p>
@@ -4224,29 +4918,63 @@
           <w:szCs w:val="24"/>
           <w:shd w:val="clear" w:color="auto" w:fill="FFFFFF"/>
         </w:rPr>
-        <w:t>Frequency of Use: Many times per day</w:t>
-      </w:r>
-    </w:p>
-    <w:p>
-      <w:pPr>
-        <w:shd w:val="clear" w:color="auto" w:fill="FFFFFF"/>
-        <w:spacing w:after="0" w:line="480" w:lineRule="auto"/>
-        <w:rPr>
-          <w:rFonts w:ascii="Times New Roman" w:eastAsia="Times New Roman" w:hAnsi="Times New Roman" w:cs="Times New Roman"/>
-          <w:sz w:val="24"/>
-          <w:szCs w:val="24"/>
-        </w:rPr>
-      </w:pPr>
-      <w:r>
-        <w:rPr>
-          <w:rFonts w:ascii="Times New Roman" w:eastAsia="Times New Roman" w:hAnsi="Times New Roman" w:cs="Times New Roman"/>
-          <w:color w:val="222222"/>
-          <w:sz w:val="24"/>
-          <w:szCs w:val="24"/>
-          <w:shd w:val="clear" w:color="auto" w:fill="FFFFFF"/>
-        </w:rPr>
-        <w:t>Open Issues: No open issues at this time</w:t>
-      </w:r>
+        <w:t xml:space="preserve">Frequency of Use: Many </w:t>
+      </w:r>
+      <w:proofErr w:type="gramStart"/>
+      <w:r>
+        <w:rPr>
+          <w:rFonts w:ascii="Times New Roman" w:eastAsia="Times New Roman" w:hAnsi="Times New Roman" w:cs="Times New Roman"/>
+          <w:color w:val="222222"/>
+          <w:sz w:val="24"/>
+          <w:szCs w:val="24"/>
+          <w:shd w:val="clear" w:color="auto" w:fill="FFFFFF"/>
+        </w:rPr>
+        <w:t>times</w:t>
+      </w:r>
+      <w:proofErr w:type="gramEnd"/>
+      <w:r>
+        <w:rPr>
+          <w:rFonts w:ascii="Times New Roman" w:eastAsia="Times New Roman" w:hAnsi="Times New Roman" w:cs="Times New Roman"/>
+          <w:color w:val="222222"/>
+          <w:sz w:val="24"/>
+          <w:szCs w:val="24"/>
+          <w:shd w:val="clear" w:color="auto" w:fill="FFFFFF"/>
+        </w:rPr>
+        <w:t xml:space="preserve"> per day</w:t>
+      </w:r>
+    </w:p>
+    <w:p>
+      <w:pPr>
+        <w:shd w:val="clear" w:color="auto" w:fill="FFFFFF"/>
+        <w:spacing w:after="0" w:line="480" w:lineRule="auto"/>
+        <w:rPr>
+          <w:rFonts w:ascii="Times New Roman" w:eastAsia="Times New Roman" w:hAnsi="Times New Roman" w:cs="Times New Roman"/>
+          <w:sz w:val="24"/>
+          <w:szCs w:val="24"/>
+        </w:rPr>
+      </w:pPr>
+      <w:r>
+        <w:rPr>
+          <w:rFonts w:ascii="Times New Roman" w:eastAsia="Times New Roman" w:hAnsi="Times New Roman" w:cs="Times New Roman"/>
+          <w:color w:val="222222"/>
+          <w:sz w:val="24"/>
+          <w:szCs w:val="24"/>
+          <w:shd w:val="clear" w:color="auto" w:fill="FFFFFF"/>
+        </w:rPr>
+        <w:t xml:space="preserve">Open Issues: No open issues </w:t>
+      </w:r>
+      <w:proofErr w:type="gramStart"/>
+      <w:r>
+        <w:rPr>
+          <w:rFonts w:ascii="Times New Roman" w:eastAsia="Times New Roman" w:hAnsi="Times New Roman" w:cs="Times New Roman"/>
+          <w:color w:val="222222"/>
+          <w:sz w:val="24"/>
+          <w:szCs w:val="24"/>
+          <w:shd w:val="clear" w:color="auto" w:fill="FFFFFF"/>
+        </w:rPr>
+        <w:t>at this time</w:t>
+      </w:r>
+      <w:proofErr w:type="gramEnd"/>
       <w:r>
         <w:rPr>
           <w:rFonts w:ascii="Times New Roman" w:eastAsia="Times New Roman" w:hAnsi="Times New Roman" w:cs="Times New Roman"/>
@@ -4361,7 +5089,29 @@
           <w:szCs w:val="24"/>
           <w:shd w:val="clear" w:color="auto" w:fill="FFFFFF"/>
         </w:rPr>
-        <w:t>Trigger: User clicks the logout button to exit the application is located in the Webpage.</w:t>
+        <w:t xml:space="preserve">Trigger: User clicks the logout button to exit the application </w:t>
+      </w:r>
+      <w:proofErr w:type="gramStart"/>
+      <w:r>
+        <w:rPr>
+          <w:rFonts w:ascii="Times New Roman" w:eastAsia="Times New Roman" w:hAnsi="Times New Roman" w:cs="Times New Roman"/>
+          <w:color w:val="222222"/>
+          <w:sz w:val="24"/>
+          <w:szCs w:val="24"/>
+          <w:shd w:val="clear" w:color="auto" w:fill="FFFFFF"/>
+        </w:rPr>
+        <w:t>is located in</w:t>
+      </w:r>
+      <w:proofErr w:type="gramEnd"/>
+      <w:r>
+        <w:rPr>
+          <w:rFonts w:ascii="Times New Roman" w:eastAsia="Times New Roman" w:hAnsi="Times New Roman" w:cs="Times New Roman"/>
+          <w:color w:val="222222"/>
+          <w:sz w:val="24"/>
+          <w:szCs w:val="24"/>
+          <w:shd w:val="clear" w:color="auto" w:fill="FFFFFF"/>
+        </w:rPr>
+        <w:t xml:space="preserve"> the Webpage.</w:t>
       </w:r>
     </w:p>
     <w:p>
@@ -4446,7 +5196,18 @@
           <w:szCs w:val="16"/>
           <w:shd w:val="clear" w:color="auto" w:fill="FFFFFF"/>
         </w:rPr>
-        <w:t xml:space="preserve">[A1] </w:t>
+        <w:t>[A1</w:t>
+      </w:r>
+      <w:proofErr w:type="gramStart"/>
+      <w:r>
+        <w:rPr>
+          <w:rFonts w:ascii="Times New Roman" w:eastAsia="Times New Roman" w:hAnsi="Times New Roman" w:cs="Times New Roman"/>
+          <w:color w:val="222222"/>
+          <w:sz w:val="16"/>
+          <w:szCs w:val="16"/>
+          <w:shd w:val="clear" w:color="auto" w:fill="FFFFFF"/>
+        </w:rPr>
+        <w:t xml:space="preserve">] </w:t>
       </w:r>
       <w:r>
         <w:rPr>
@@ -4458,6 +5219,7 @@
         </w:rPr>
         <w:t>.</w:t>
       </w:r>
+      <w:proofErr w:type="gramEnd"/>
     </w:p>
     <w:p>
       <w:pPr>
@@ -4669,7 +5431,29 @@
           <w:szCs w:val="24"/>
           <w:shd w:val="clear" w:color="auto" w:fill="FFFFFF"/>
         </w:rPr>
-        <w:t>Open Issues: No open issues at this time.</w:t>
+        <w:t xml:space="preserve">Open Issues: No open issues </w:t>
+      </w:r>
+      <w:proofErr w:type="gramStart"/>
+      <w:r>
+        <w:rPr>
+          <w:rFonts w:ascii="Times New Roman" w:eastAsia="Times New Roman" w:hAnsi="Times New Roman" w:cs="Times New Roman"/>
+          <w:color w:val="222222"/>
+          <w:sz w:val="24"/>
+          <w:szCs w:val="24"/>
+          <w:shd w:val="clear" w:color="auto" w:fill="FFFFFF"/>
+        </w:rPr>
+        <w:t>at this time</w:t>
+      </w:r>
+      <w:proofErr w:type="gramEnd"/>
+      <w:r>
+        <w:rPr>
+          <w:rFonts w:ascii="Times New Roman" w:eastAsia="Times New Roman" w:hAnsi="Times New Roman" w:cs="Times New Roman"/>
+          <w:color w:val="222222"/>
+          <w:sz w:val="24"/>
+          <w:szCs w:val="24"/>
+          <w:shd w:val="clear" w:color="auto" w:fill="FFFFFF"/>
+        </w:rPr>
+        <w:t>.</w:t>
       </w:r>
     </w:p>
     <w:p>
@@ -4955,7 +5739,29 @@
           <w:szCs w:val="24"/>
           <w:shd w:val="clear" w:color="auto" w:fill="FFFF00"/>
         </w:rPr>
-        <w:t>1.     “Forgot your password? Enter your email address and we will send you instructions on how to reset your password” is displayed.</w:t>
+        <w:t>1.  </w:t>
+      </w:r>
+      <w:proofErr w:type="gramStart"/>
+      <w:r>
+        <w:rPr>
+          <w:rFonts w:ascii="Times New Roman" w:eastAsia="Times New Roman" w:hAnsi="Times New Roman" w:cs="Times New Roman"/>
+          <w:color w:val="222222"/>
+          <w:sz w:val="24"/>
+          <w:szCs w:val="24"/>
+          <w:shd w:val="clear" w:color="auto" w:fill="FFFF00"/>
+        </w:rPr>
+        <w:t>   “</w:t>
+      </w:r>
+      <w:proofErr w:type="gramEnd"/>
+      <w:r>
+        <w:rPr>
+          <w:rFonts w:ascii="Times New Roman" w:eastAsia="Times New Roman" w:hAnsi="Times New Roman" w:cs="Times New Roman"/>
+          <w:color w:val="222222"/>
+          <w:sz w:val="24"/>
+          <w:szCs w:val="24"/>
+          <w:shd w:val="clear" w:color="auto" w:fill="FFFF00"/>
+        </w:rPr>
+        <w:t>Forgot your password? Enter your email address and we will send you instructions on how to reset your password” is displayed.</w:t>
       </w:r>
     </w:p>
     <w:p>
@@ -5284,7 +6090,29 @@
           <w:szCs w:val="24"/>
           <w:shd w:val="clear" w:color="auto" w:fill="FFFFFF"/>
         </w:rPr>
-        <w:t>User enters a password that does not meet all of the requirements: Message 3 is displayed to the user underneath the password field.</w:t>
+        <w:t xml:space="preserve">User enters a password that does not meet </w:t>
+      </w:r>
+      <w:proofErr w:type="gramStart"/>
+      <w:r>
+        <w:rPr>
+          <w:rFonts w:ascii="Times New Roman" w:eastAsia="Times New Roman" w:hAnsi="Times New Roman" w:cs="Times New Roman"/>
+          <w:color w:val="222222"/>
+          <w:sz w:val="24"/>
+          <w:szCs w:val="24"/>
+          <w:shd w:val="clear" w:color="auto" w:fill="FFFFFF"/>
+        </w:rPr>
+        <w:t>all of</w:t>
+      </w:r>
+      <w:proofErr w:type="gramEnd"/>
+      <w:r>
+        <w:rPr>
+          <w:rFonts w:ascii="Times New Roman" w:eastAsia="Times New Roman" w:hAnsi="Times New Roman" w:cs="Times New Roman"/>
+          <w:color w:val="222222"/>
+          <w:sz w:val="24"/>
+          <w:szCs w:val="24"/>
+          <w:shd w:val="clear" w:color="auto" w:fill="FFFFFF"/>
+        </w:rPr>
+        <w:t xml:space="preserve"> the requirements: Message 3 is displayed to the user underneath the password field.</w:t>
       </w:r>
     </w:p>
     <w:p>
@@ -5368,7 +6196,29 @@
           <w:szCs w:val="24"/>
           <w:shd w:val="clear" w:color="auto" w:fill="FFFFFF"/>
         </w:rPr>
-        <w:t>Open Issues: No open issues at this time.</w:t>
+        <w:t xml:space="preserve">Open Issues: No open issues </w:t>
+      </w:r>
+      <w:proofErr w:type="gramStart"/>
+      <w:r>
+        <w:rPr>
+          <w:rFonts w:ascii="Times New Roman" w:eastAsia="Times New Roman" w:hAnsi="Times New Roman" w:cs="Times New Roman"/>
+          <w:color w:val="222222"/>
+          <w:sz w:val="24"/>
+          <w:szCs w:val="24"/>
+          <w:shd w:val="clear" w:color="auto" w:fill="FFFFFF"/>
+        </w:rPr>
+        <w:t>at this time</w:t>
+      </w:r>
+      <w:proofErr w:type="gramEnd"/>
+      <w:r>
+        <w:rPr>
+          <w:rFonts w:ascii="Times New Roman" w:eastAsia="Times New Roman" w:hAnsi="Times New Roman" w:cs="Times New Roman"/>
+          <w:color w:val="222222"/>
+          <w:sz w:val="24"/>
+          <w:szCs w:val="24"/>
+          <w:shd w:val="clear" w:color="auto" w:fill="FFFFFF"/>
+        </w:rPr>
+        <w:t>.</w:t>
       </w:r>
     </w:p>
     <w:p>
@@ -6013,7 +6863,29 @@
           <w:szCs w:val="24"/>
           <w:shd w:val="clear" w:color="auto" w:fill="FFFFFF"/>
         </w:rPr>
-        <w:t xml:space="preserve"> The user observes net worth chart, portfolio growth chart, stock diversity chart, and their stocks owned list. The stocks owned list is a list of stocks where each stock symbol, name, price, and quantity is listed. Each stock in the stock owned list is clickable and will transfer to the user to the Individual Stock. (See View Individual Stock). Each stock also has a button on the right to remove the stock from the list.</w:t>
+        <w:t xml:space="preserve"> The user observes net worth chart, portfolio growth chart, stock diversity chart, and their stocks owned list. The stocks owned list is a list of stocks where each stock symbol, name, price, and quantity </w:t>
+      </w:r>
+      <w:proofErr w:type="gramStart"/>
+      <w:r>
+        <w:rPr>
+          <w:rFonts w:ascii="Times New Roman" w:eastAsia="Times New Roman" w:hAnsi="Times New Roman" w:cs="Times New Roman"/>
+          <w:color w:val="222222"/>
+          <w:sz w:val="24"/>
+          <w:szCs w:val="24"/>
+          <w:shd w:val="clear" w:color="auto" w:fill="FFFFFF"/>
+        </w:rPr>
+        <w:t>is</w:t>
+      </w:r>
+      <w:proofErr w:type="gramEnd"/>
+      <w:r>
+        <w:rPr>
+          <w:rFonts w:ascii="Times New Roman" w:eastAsia="Times New Roman" w:hAnsi="Times New Roman" w:cs="Times New Roman"/>
+          <w:color w:val="222222"/>
+          <w:sz w:val="24"/>
+          <w:szCs w:val="24"/>
+          <w:shd w:val="clear" w:color="auto" w:fill="FFFFFF"/>
+        </w:rPr>
+        <w:t xml:space="preserve"> listed. Each stock in the stock owned list is clickable and will transfer to the user to the Individual Stock. (See View Individual Stock). Each stock also has a button on the right to remove the stock from the list.</w:t>
       </w:r>
     </w:p>
     <w:p>
@@ -6050,7 +6922,29 @@
           <w:szCs w:val="24"/>
           <w:shd w:val="clear" w:color="auto" w:fill="FFFFFF"/>
         </w:rPr>
-        <w:t xml:space="preserve"> The user’s portfolio data is pulled from the Firebase database and stock information is pulled from the Iex Trading server.</w:t>
+        <w:t xml:space="preserve"> The user’s portfolio data is pulled from the Firebase database and stock information is pulled from the </w:t>
+      </w:r>
+      <w:proofErr w:type="spellStart"/>
+      <w:r>
+        <w:rPr>
+          <w:rFonts w:ascii="Times New Roman" w:eastAsia="Times New Roman" w:hAnsi="Times New Roman" w:cs="Times New Roman"/>
+          <w:color w:val="222222"/>
+          <w:sz w:val="24"/>
+          <w:szCs w:val="24"/>
+          <w:shd w:val="clear" w:color="auto" w:fill="FFFFFF"/>
+        </w:rPr>
+        <w:t>Iex</w:t>
+      </w:r>
+      <w:proofErr w:type="spellEnd"/>
+      <w:r>
+        <w:rPr>
+          <w:rFonts w:ascii="Times New Roman" w:eastAsia="Times New Roman" w:hAnsi="Times New Roman" w:cs="Times New Roman"/>
+          <w:color w:val="222222"/>
+          <w:sz w:val="24"/>
+          <w:szCs w:val="24"/>
+          <w:shd w:val="clear" w:color="auto" w:fill="FFFFFF"/>
+        </w:rPr>
+        <w:t xml:space="preserve"> Trading server.</w:t>
       </w:r>
     </w:p>
     <w:p>
@@ -6179,7 +7073,29 @@
           <w:shd w:val="clear" w:color="auto" w:fill="FFFF00"/>
         </w:rPr>
         <w:lastRenderedPageBreak/>
-        <w:t>The user will observe my watchlist which includes the stock, current price, 3-month percent, 6-month percent, 1 year percent, and delete</w:t>
+        <w:t xml:space="preserve">The user will observe my watchlist which includes the stock, current price, 3-month percent, 6-month percent, </w:t>
+      </w:r>
+      <w:proofErr w:type="gramStart"/>
+      <w:r>
+        <w:rPr>
+          <w:rFonts w:ascii="Times New Roman" w:eastAsia="Times New Roman" w:hAnsi="Times New Roman" w:cs="Times New Roman"/>
+          <w:color w:val="222222"/>
+          <w:sz w:val="24"/>
+          <w:szCs w:val="24"/>
+          <w:shd w:val="clear" w:color="auto" w:fill="FFFF00"/>
+        </w:rPr>
+        <w:t>1 year</w:t>
+      </w:r>
+      <w:proofErr w:type="gramEnd"/>
+      <w:r>
+        <w:rPr>
+          <w:rFonts w:ascii="Times New Roman" w:eastAsia="Times New Roman" w:hAnsi="Times New Roman" w:cs="Times New Roman"/>
+          <w:color w:val="222222"/>
+          <w:sz w:val="24"/>
+          <w:szCs w:val="24"/>
+          <w:shd w:val="clear" w:color="auto" w:fill="FFFF00"/>
+        </w:rPr>
+        <w:t xml:space="preserve"> percent, and delete</w:t>
       </w:r>
     </w:p>
     <w:p>
@@ -6372,7 +7288,18 @@
           <w:szCs w:val="16"/>
           <w:shd w:val="clear" w:color="auto" w:fill="FFFFFF"/>
         </w:rPr>
-        <w:t xml:space="preserve">[A2] </w:t>
+        <w:t>[A2</w:t>
+      </w:r>
+      <w:proofErr w:type="gramStart"/>
+      <w:r>
+        <w:rPr>
+          <w:rFonts w:ascii="Times New Roman" w:eastAsia="Times New Roman" w:hAnsi="Times New Roman" w:cs="Times New Roman"/>
+          <w:color w:val="222222"/>
+          <w:sz w:val="16"/>
+          <w:szCs w:val="16"/>
+          <w:shd w:val="clear" w:color="auto" w:fill="FFFFFF"/>
+        </w:rPr>
+        <w:t xml:space="preserve">] </w:t>
       </w:r>
       <w:r>
         <w:rPr>
@@ -6384,6 +7311,7 @@
         </w:rPr>
         <w:t>.</w:t>
       </w:r>
+      <w:proofErr w:type="gramEnd"/>
     </w:p>
     <w:p>
       <w:pPr>
@@ -6466,7 +7394,29 @@
           <w:szCs w:val="24"/>
           <w:shd w:val="clear" w:color="auto" w:fill="FFFFFF"/>
         </w:rPr>
-        <w:t>Open Issues: No open Issues at this time.</w:t>
+        <w:t xml:space="preserve">Open Issues: No open Issues </w:t>
+      </w:r>
+      <w:proofErr w:type="gramStart"/>
+      <w:r>
+        <w:rPr>
+          <w:rFonts w:ascii="Times New Roman" w:eastAsia="Times New Roman" w:hAnsi="Times New Roman" w:cs="Times New Roman"/>
+          <w:color w:val="222222"/>
+          <w:sz w:val="24"/>
+          <w:szCs w:val="24"/>
+          <w:shd w:val="clear" w:color="auto" w:fill="FFFFFF"/>
+        </w:rPr>
+        <w:t>at this time</w:t>
+      </w:r>
+      <w:proofErr w:type="gramEnd"/>
+      <w:r>
+        <w:rPr>
+          <w:rFonts w:ascii="Times New Roman" w:eastAsia="Times New Roman" w:hAnsi="Times New Roman" w:cs="Times New Roman"/>
+          <w:color w:val="222222"/>
+          <w:sz w:val="24"/>
+          <w:szCs w:val="24"/>
+          <w:shd w:val="clear" w:color="auto" w:fill="FFFFFF"/>
+        </w:rPr>
+        <w:t>.</w:t>
       </w:r>
     </w:p>
     <w:p>
@@ -7505,8 +8455,20 @@
           <w:shd w:val="clear" w:color="auto" w:fill="FFFFFF"/>
         </w:rPr>
         <w:br/>
-        <w:t>Open Issues: None at this time</w:t>
-      </w:r>
+        <w:t xml:space="preserve">Open Issues: None </w:t>
+      </w:r>
+      <w:proofErr w:type="gramStart"/>
+      <w:r>
+        <w:rPr>
+          <w:rFonts w:ascii="Times New Roman" w:eastAsia="Times New Roman" w:hAnsi="Times New Roman" w:cs="Times New Roman"/>
+          <w:color w:val="222222"/>
+          <w:sz w:val="24"/>
+          <w:szCs w:val="24"/>
+          <w:shd w:val="clear" w:color="auto" w:fill="FFFFFF"/>
+        </w:rPr>
+        <w:t>at this time</w:t>
+      </w:r>
+      <w:proofErr w:type="gramEnd"/>
       <w:r>
         <w:rPr>
           <w:rFonts w:ascii="Times New Roman" w:eastAsia="Times New Roman" w:hAnsi="Times New Roman" w:cs="Times New Roman"/>
@@ -7893,7 +8855,29 @@
           <w:szCs w:val="24"/>
           <w:shd w:val="clear" w:color="auto" w:fill="FFFFFF"/>
         </w:rPr>
-        <w:t>Open issues: No open issues at this time.</w:t>
+        <w:t xml:space="preserve">Open issues: No open issues </w:t>
+      </w:r>
+      <w:proofErr w:type="gramStart"/>
+      <w:r>
+        <w:rPr>
+          <w:rFonts w:ascii="Times New Roman" w:eastAsia="Times New Roman" w:hAnsi="Times New Roman" w:cs="Times New Roman"/>
+          <w:color w:val="222222"/>
+          <w:sz w:val="24"/>
+          <w:szCs w:val="24"/>
+          <w:shd w:val="clear" w:color="auto" w:fill="FFFFFF"/>
+        </w:rPr>
+        <w:t>at this time</w:t>
+      </w:r>
+      <w:proofErr w:type="gramEnd"/>
+      <w:r>
+        <w:rPr>
+          <w:rFonts w:ascii="Times New Roman" w:eastAsia="Times New Roman" w:hAnsi="Times New Roman" w:cs="Times New Roman"/>
+          <w:color w:val="222222"/>
+          <w:sz w:val="24"/>
+          <w:szCs w:val="24"/>
+          <w:shd w:val="clear" w:color="auto" w:fill="FFFFFF"/>
+        </w:rPr>
+        <w:t>.</w:t>
       </w:r>
     </w:p>
     <w:p>
@@ -8079,7 +9063,29 @@
           <w:szCs w:val="24"/>
           <w:shd w:val="clear" w:color="auto" w:fill="FFFFFF"/>
         </w:rPr>
-        <w:t>Preconditions: The User will have to be connected to the firebase database, and be connected to the internet.</w:t>
+        <w:t xml:space="preserve">Preconditions: The User will have to be connected to the firebase </w:t>
+      </w:r>
+      <w:proofErr w:type="gramStart"/>
+      <w:r>
+        <w:rPr>
+          <w:rFonts w:ascii="Times New Roman" w:eastAsia="Times New Roman" w:hAnsi="Times New Roman" w:cs="Times New Roman"/>
+          <w:color w:val="222222"/>
+          <w:sz w:val="24"/>
+          <w:szCs w:val="24"/>
+          <w:shd w:val="clear" w:color="auto" w:fill="FFFFFF"/>
+        </w:rPr>
+        <w:t>database, and</w:t>
+      </w:r>
+      <w:proofErr w:type="gramEnd"/>
+      <w:r>
+        <w:rPr>
+          <w:rFonts w:ascii="Times New Roman" w:eastAsia="Times New Roman" w:hAnsi="Times New Roman" w:cs="Times New Roman"/>
+          <w:color w:val="222222"/>
+          <w:sz w:val="24"/>
+          <w:szCs w:val="24"/>
+          <w:shd w:val="clear" w:color="auto" w:fill="FFFFFF"/>
+        </w:rPr>
+        <w:t xml:space="preserve"> be connected to the internet.</w:t>
       </w:r>
     </w:p>
     <w:p>
@@ -8194,7 +9200,29 @@
           <w:szCs w:val="24"/>
           <w:shd w:val="clear" w:color="auto" w:fill="FFFFFF"/>
         </w:rPr>
-        <w:t xml:space="preserve">                          i.      Stock Symbol with price</w:t>
+        <w:t xml:space="preserve">                          </w:t>
+      </w:r>
+      <w:proofErr w:type="spellStart"/>
+      <w:r>
+        <w:rPr>
+          <w:rFonts w:ascii="Times New Roman" w:eastAsia="Times New Roman" w:hAnsi="Times New Roman" w:cs="Times New Roman"/>
+          <w:color w:val="222222"/>
+          <w:sz w:val="24"/>
+          <w:szCs w:val="24"/>
+          <w:shd w:val="clear" w:color="auto" w:fill="FFFFFF"/>
+        </w:rPr>
+        <w:t>i</w:t>
+      </w:r>
+      <w:proofErr w:type="spellEnd"/>
+      <w:r>
+        <w:rPr>
+          <w:rFonts w:ascii="Times New Roman" w:eastAsia="Times New Roman" w:hAnsi="Times New Roman" w:cs="Times New Roman"/>
+          <w:color w:val="222222"/>
+          <w:sz w:val="24"/>
+          <w:szCs w:val="24"/>
+          <w:shd w:val="clear" w:color="auto" w:fill="FFFFFF"/>
+        </w:rPr>
+        <w:t>.      Stock Symbol with price</w:t>
       </w:r>
     </w:p>
     <w:p>
@@ -8216,7 +9244,29 @@
           <w:szCs w:val="24"/>
           <w:shd w:val="clear" w:color="auto" w:fill="FFFFFF"/>
         </w:rPr>
-        <w:t>ii.      Percentage growth that particular day with edited time</w:t>
+        <w:t xml:space="preserve">ii.      Percentage growth that </w:t>
+      </w:r>
+      <w:proofErr w:type="gramStart"/>
+      <w:r>
+        <w:rPr>
+          <w:rFonts w:ascii="Times New Roman" w:eastAsia="Times New Roman" w:hAnsi="Times New Roman" w:cs="Times New Roman"/>
+          <w:color w:val="222222"/>
+          <w:sz w:val="24"/>
+          <w:szCs w:val="24"/>
+          <w:shd w:val="clear" w:color="auto" w:fill="FFFFFF"/>
+        </w:rPr>
+        <w:t>particular day</w:t>
+      </w:r>
+      <w:proofErr w:type="gramEnd"/>
+      <w:r>
+        <w:rPr>
+          <w:rFonts w:ascii="Times New Roman" w:eastAsia="Times New Roman" w:hAnsi="Times New Roman" w:cs="Times New Roman"/>
+          <w:color w:val="222222"/>
+          <w:sz w:val="24"/>
+          <w:szCs w:val="24"/>
+          <w:shd w:val="clear" w:color="auto" w:fill="FFFFFF"/>
+        </w:rPr>
+        <w:t xml:space="preserve"> with edited time</w:t>
       </w:r>
     </w:p>
     <w:p>
@@ -8274,15 +9324,27 @@
           <w:szCs w:val="24"/>
         </w:rPr>
       </w:pPr>
-      <w:r>
-        <w:rPr>
-          <w:rFonts w:ascii="Times New Roman" w:eastAsia="Times New Roman" w:hAnsi="Times New Roman" w:cs="Times New Roman"/>
-          <w:color w:val="222222"/>
-          <w:sz w:val="24"/>
-          <w:szCs w:val="24"/>
-          <w:shd w:val="clear" w:color="auto" w:fill="FFFFFF"/>
-        </w:rPr>
-        <w:t>i.      Stock Symbol with price</w:t>
+      <w:proofErr w:type="spellStart"/>
+      <w:r>
+        <w:rPr>
+          <w:rFonts w:ascii="Times New Roman" w:eastAsia="Times New Roman" w:hAnsi="Times New Roman" w:cs="Times New Roman"/>
+          <w:color w:val="222222"/>
+          <w:sz w:val="24"/>
+          <w:szCs w:val="24"/>
+          <w:shd w:val="clear" w:color="auto" w:fill="FFFFFF"/>
+        </w:rPr>
+        <w:t>i</w:t>
+      </w:r>
+      <w:proofErr w:type="spellEnd"/>
+      <w:r>
+        <w:rPr>
+          <w:rFonts w:ascii="Times New Roman" w:eastAsia="Times New Roman" w:hAnsi="Times New Roman" w:cs="Times New Roman"/>
+          <w:color w:val="222222"/>
+          <w:sz w:val="24"/>
+          <w:szCs w:val="24"/>
+          <w:shd w:val="clear" w:color="auto" w:fill="FFFFFF"/>
+        </w:rPr>
+        <w:t>.      Stock Symbol with price</w:t>
       </w:r>
     </w:p>
     <w:p>
@@ -8304,7 +9366,29 @@
           <w:szCs w:val="24"/>
           <w:shd w:val="clear" w:color="auto" w:fill="FFFFFF"/>
         </w:rPr>
-        <w:t>ii.      Percentage growth that particular day with edited time</w:t>
+        <w:t xml:space="preserve">ii.      Percentage growth that </w:t>
+      </w:r>
+      <w:proofErr w:type="gramStart"/>
+      <w:r>
+        <w:rPr>
+          <w:rFonts w:ascii="Times New Roman" w:eastAsia="Times New Roman" w:hAnsi="Times New Roman" w:cs="Times New Roman"/>
+          <w:color w:val="222222"/>
+          <w:sz w:val="24"/>
+          <w:szCs w:val="24"/>
+          <w:shd w:val="clear" w:color="auto" w:fill="FFFFFF"/>
+        </w:rPr>
+        <w:t>particular day</w:t>
+      </w:r>
+      <w:proofErr w:type="gramEnd"/>
+      <w:r>
+        <w:rPr>
+          <w:rFonts w:ascii="Times New Roman" w:eastAsia="Times New Roman" w:hAnsi="Times New Roman" w:cs="Times New Roman"/>
+          <w:color w:val="222222"/>
+          <w:sz w:val="24"/>
+          <w:szCs w:val="24"/>
+          <w:shd w:val="clear" w:color="auto" w:fill="FFFFFF"/>
+        </w:rPr>
+        <w:t xml:space="preserve"> with edited time</w:t>
       </w:r>
     </w:p>
     <w:p>
@@ -8462,7 +9546,51 @@
           <w:szCs w:val="24"/>
           <w:shd w:val="clear" w:color="auto" w:fill="FFFFFF"/>
         </w:rPr>
-        <w:t>The application can not grab the stock information due to the Iex Trading API is down: See Message 20.</w:t>
+        <w:t xml:space="preserve">The application </w:t>
+      </w:r>
+      <w:proofErr w:type="spellStart"/>
+      <w:r>
+        <w:rPr>
+          <w:rFonts w:ascii="Times New Roman" w:eastAsia="Times New Roman" w:hAnsi="Times New Roman" w:cs="Times New Roman"/>
+          <w:color w:val="222222"/>
+          <w:sz w:val="24"/>
+          <w:szCs w:val="24"/>
+          <w:shd w:val="clear" w:color="auto" w:fill="FFFFFF"/>
+        </w:rPr>
+        <w:t>can not</w:t>
+      </w:r>
+      <w:proofErr w:type="spellEnd"/>
+      <w:r>
+        <w:rPr>
+          <w:rFonts w:ascii="Times New Roman" w:eastAsia="Times New Roman" w:hAnsi="Times New Roman" w:cs="Times New Roman"/>
+          <w:color w:val="222222"/>
+          <w:sz w:val="24"/>
+          <w:szCs w:val="24"/>
+          <w:shd w:val="clear" w:color="auto" w:fill="FFFFFF"/>
+        </w:rPr>
+        <w:t xml:space="preserve"> grab the stock information due to the </w:t>
+      </w:r>
+      <w:proofErr w:type="spellStart"/>
+      <w:r>
+        <w:rPr>
+          <w:rFonts w:ascii="Times New Roman" w:eastAsia="Times New Roman" w:hAnsi="Times New Roman" w:cs="Times New Roman"/>
+          <w:color w:val="222222"/>
+          <w:sz w:val="24"/>
+          <w:szCs w:val="24"/>
+          <w:shd w:val="clear" w:color="auto" w:fill="FFFFFF"/>
+        </w:rPr>
+        <w:t>Iex</w:t>
+      </w:r>
+      <w:proofErr w:type="spellEnd"/>
+      <w:r>
+        <w:rPr>
+          <w:rFonts w:ascii="Times New Roman" w:eastAsia="Times New Roman" w:hAnsi="Times New Roman" w:cs="Times New Roman"/>
+          <w:color w:val="222222"/>
+          <w:sz w:val="24"/>
+          <w:szCs w:val="24"/>
+          <w:shd w:val="clear" w:color="auto" w:fill="FFFFFF"/>
+        </w:rPr>
+        <w:t xml:space="preserve"> Trading API is down: See Message 20.</w:t>
       </w:r>
     </w:p>
     <w:p>
@@ -8489,7 +9617,29 @@
           <w:szCs w:val="24"/>
           <w:shd w:val="clear" w:color="auto" w:fill="FFFFFF"/>
         </w:rPr>
-        <w:t>The application can not scrape stock symbol from CNN Money because the web server is down: See Message 21</w:t>
+        <w:t xml:space="preserve">The application </w:t>
+      </w:r>
+      <w:proofErr w:type="spellStart"/>
+      <w:r>
+        <w:rPr>
+          <w:rFonts w:ascii="Times New Roman" w:eastAsia="Times New Roman" w:hAnsi="Times New Roman" w:cs="Times New Roman"/>
+          <w:color w:val="222222"/>
+          <w:sz w:val="24"/>
+          <w:szCs w:val="24"/>
+          <w:shd w:val="clear" w:color="auto" w:fill="FFFFFF"/>
+        </w:rPr>
+        <w:t>can not</w:t>
+      </w:r>
+      <w:proofErr w:type="spellEnd"/>
+      <w:r>
+        <w:rPr>
+          <w:rFonts w:ascii="Times New Roman" w:eastAsia="Times New Roman" w:hAnsi="Times New Roman" w:cs="Times New Roman"/>
+          <w:color w:val="222222"/>
+          <w:sz w:val="24"/>
+          <w:szCs w:val="24"/>
+          <w:shd w:val="clear" w:color="auto" w:fill="FFFFFF"/>
+        </w:rPr>
+        <w:t xml:space="preserve"> scrape stock symbol from CNN Money because the web server is down: See Message 21</w:t>
       </w:r>
     </w:p>
     <w:p>
@@ -8516,7 +9666,51 @@
           <w:szCs w:val="24"/>
           <w:shd w:val="clear" w:color="auto" w:fill="FFFFFF"/>
         </w:rPr>
-        <w:t>The application can not scrape stock symbol from Motley Fool because the web sever is down: See Message 22.</w:t>
+        <w:t xml:space="preserve">The application </w:t>
+      </w:r>
+      <w:proofErr w:type="spellStart"/>
+      <w:r>
+        <w:rPr>
+          <w:rFonts w:ascii="Times New Roman" w:eastAsia="Times New Roman" w:hAnsi="Times New Roman" w:cs="Times New Roman"/>
+          <w:color w:val="222222"/>
+          <w:sz w:val="24"/>
+          <w:szCs w:val="24"/>
+          <w:shd w:val="clear" w:color="auto" w:fill="FFFFFF"/>
+        </w:rPr>
+        <w:t>can not</w:t>
+      </w:r>
+      <w:proofErr w:type="spellEnd"/>
+      <w:r>
+        <w:rPr>
+          <w:rFonts w:ascii="Times New Roman" w:eastAsia="Times New Roman" w:hAnsi="Times New Roman" w:cs="Times New Roman"/>
+          <w:color w:val="222222"/>
+          <w:sz w:val="24"/>
+          <w:szCs w:val="24"/>
+          <w:shd w:val="clear" w:color="auto" w:fill="FFFFFF"/>
+        </w:rPr>
+        <w:t xml:space="preserve"> scrape stock symbol from Motley Fool because the web </w:t>
+      </w:r>
+      <w:proofErr w:type="spellStart"/>
+      <w:r>
+        <w:rPr>
+          <w:rFonts w:ascii="Times New Roman" w:eastAsia="Times New Roman" w:hAnsi="Times New Roman" w:cs="Times New Roman"/>
+          <w:color w:val="222222"/>
+          <w:sz w:val="24"/>
+          <w:szCs w:val="24"/>
+          <w:shd w:val="clear" w:color="auto" w:fill="FFFFFF"/>
+        </w:rPr>
+        <w:t>sever</w:t>
+      </w:r>
+      <w:proofErr w:type="spellEnd"/>
+      <w:r>
+        <w:rPr>
+          <w:rFonts w:ascii="Times New Roman" w:eastAsia="Times New Roman" w:hAnsi="Times New Roman" w:cs="Times New Roman"/>
+          <w:color w:val="222222"/>
+          <w:sz w:val="24"/>
+          <w:szCs w:val="24"/>
+          <w:shd w:val="clear" w:color="auto" w:fill="FFFFFF"/>
+        </w:rPr>
+        <w:t xml:space="preserve"> is down: See Message 22.</w:t>
       </w:r>
     </w:p>
     <w:p>
@@ -8543,7 +9737,29 @@
           <w:szCs w:val="24"/>
           <w:shd w:val="clear" w:color="auto" w:fill="FFFFFF"/>
         </w:rPr>
-        <w:t>The application can not scrape stock symbol from Yahoo Money because the web server is down: See Message 23.</w:t>
+        <w:t xml:space="preserve">The application </w:t>
+      </w:r>
+      <w:proofErr w:type="spellStart"/>
+      <w:r>
+        <w:rPr>
+          <w:rFonts w:ascii="Times New Roman" w:eastAsia="Times New Roman" w:hAnsi="Times New Roman" w:cs="Times New Roman"/>
+          <w:color w:val="222222"/>
+          <w:sz w:val="24"/>
+          <w:szCs w:val="24"/>
+          <w:shd w:val="clear" w:color="auto" w:fill="FFFFFF"/>
+        </w:rPr>
+        <w:t>can not</w:t>
+      </w:r>
+      <w:proofErr w:type="spellEnd"/>
+      <w:r>
+        <w:rPr>
+          <w:rFonts w:ascii="Times New Roman" w:eastAsia="Times New Roman" w:hAnsi="Times New Roman" w:cs="Times New Roman"/>
+          <w:color w:val="222222"/>
+          <w:sz w:val="24"/>
+          <w:szCs w:val="24"/>
+          <w:shd w:val="clear" w:color="auto" w:fill="FFFFFF"/>
+        </w:rPr>
+        <w:t xml:space="preserve"> scrape stock symbol from Yahoo Money because the web server is down: See Message 23.</w:t>
       </w:r>
     </w:p>
     <w:p>
@@ -8606,28 +9822,72 @@
           <w:szCs w:val="24"/>
           <w:shd w:val="clear" w:color="auto" w:fill="FFFFFF"/>
         </w:rPr>
-        <w:t>Frequency of Use: Many times per day</w:t>
-      </w:r>
-    </w:p>
-    <w:p>
-      <w:pPr>
-        <w:shd w:val="clear" w:color="auto" w:fill="FFFFFF"/>
-        <w:spacing w:after="0" w:line="480" w:lineRule="auto"/>
-        <w:rPr>
-          <w:rFonts w:ascii="Times New Roman" w:eastAsia="Times New Roman" w:hAnsi="Times New Roman" w:cs="Times New Roman"/>
-          <w:sz w:val="24"/>
-          <w:szCs w:val="24"/>
-        </w:rPr>
-      </w:pPr>
-      <w:r>
-        <w:rPr>
-          <w:rFonts w:ascii="Times New Roman" w:eastAsia="Times New Roman" w:hAnsi="Times New Roman" w:cs="Times New Roman"/>
-          <w:color w:val="222222"/>
-          <w:sz w:val="24"/>
-          <w:szCs w:val="24"/>
-          <w:shd w:val="clear" w:color="auto" w:fill="FFFFFF"/>
-        </w:rPr>
-        <w:t>Open Issues: No open issues at this time.</w:t>
+        <w:t xml:space="preserve">Frequency of Use: Many </w:t>
+      </w:r>
+      <w:proofErr w:type="gramStart"/>
+      <w:r>
+        <w:rPr>
+          <w:rFonts w:ascii="Times New Roman" w:eastAsia="Times New Roman" w:hAnsi="Times New Roman" w:cs="Times New Roman"/>
+          <w:color w:val="222222"/>
+          <w:sz w:val="24"/>
+          <w:szCs w:val="24"/>
+          <w:shd w:val="clear" w:color="auto" w:fill="FFFFFF"/>
+        </w:rPr>
+        <w:t>times</w:t>
+      </w:r>
+      <w:proofErr w:type="gramEnd"/>
+      <w:r>
+        <w:rPr>
+          <w:rFonts w:ascii="Times New Roman" w:eastAsia="Times New Roman" w:hAnsi="Times New Roman" w:cs="Times New Roman"/>
+          <w:color w:val="222222"/>
+          <w:sz w:val="24"/>
+          <w:szCs w:val="24"/>
+          <w:shd w:val="clear" w:color="auto" w:fill="FFFFFF"/>
+        </w:rPr>
+        <w:t xml:space="preserve"> per day</w:t>
+      </w:r>
+    </w:p>
+    <w:p>
+      <w:pPr>
+        <w:shd w:val="clear" w:color="auto" w:fill="FFFFFF"/>
+        <w:spacing w:after="0" w:line="480" w:lineRule="auto"/>
+        <w:rPr>
+          <w:rFonts w:ascii="Times New Roman" w:eastAsia="Times New Roman" w:hAnsi="Times New Roman" w:cs="Times New Roman"/>
+          <w:sz w:val="24"/>
+          <w:szCs w:val="24"/>
+        </w:rPr>
+      </w:pPr>
+      <w:r>
+        <w:rPr>
+          <w:rFonts w:ascii="Times New Roman" w:eastAsia="Times New Roman" w:hAnsi="Times New Roman" w:cs="Times New Roman"/>
+          <w:color w:val="222222"/>
+          <w:sz w:val="24"/>
+          <w:szCs w:val="24"/>
+          <w:shd w:val="clear" w:color="auto" w:fill="FFFFFF"/>
+        </w:rPr>
+        <w:t xml:space="preserve">Open Issues: No open issues </w:t>
+      </w:r>
+      <w:proofErr w:type="gramStart"/>
+      <w:r>
+        <w:rPr>
+          <w:rFonts w:ascii="Times New Roman" w:eastAsia="Times New Roman" w:hAnsi="Times New Roman" w:cs="Times New Roman"/>
+          <w:color w:val="222222"/>
+          <w:sz w:val="24"/>
+          <w:szCs w:val="24"/>
+          <w:shd w:val="clear" w:color="auto" w:fill="FFFFFF"/>
+        </w:rPr>
+        <w:t>at this time</w:t>
+      </w:r>
+      <w:proofErr w:type="gramEnd"/>
+      <w:r>
+        <w:rPr>
+          <w:rFonts w:ascii="Times New Roman" w:eastAsia="Times New Roman" w:hAnsi="Times New Roman" w:cs="Times New Roman"/>
+          <w:color w:val="222222"/>
+          <w:sz w:val="24"/>
+          <w:szCs w:val="24"/>
+          <w:shd w:val="clear" w:color="auto" w:fill="FFFFFF"/>
+        </w:rPr>
+        <w:t>.</w:t>
       </w:r>
     </w:p>
     <w:p>
@@ -9062,7 +10322,29 @@
           <w:szCs w:val="24"/>
           <w:shd w:val="clear" w:color="auto" w:fill="FFFFFF"/>
         </w:rPr>
-        <w:t>Preconditions: The User will have to be connected to the firebase database, and be connected to the internet.</w:t>
+        <w:t xml:space="preserve">Preconditions: The User will have to be connected to the firebase </w:t>
+      </w:r>
+      <w:proofErr w:type="gramStart"/>
+      <w:r>
+        <w:rPr>
+          <w:rFonts w:ascii="Times New Roman" w:eastAsia="Times New Roman" w:hAnsi="Times New Roman" w:cs="Times New Roman"/>
+          <w:color w:val="222222"/>
+          <w:sz w:val="24"/>
+          <w:szCs w:val="24"/>
+          <w:shd w:val="clear" w:color="auto" w:fill="FFFFFF"/>
+        </w:rPr>
+        <w:t>database, and</w:t>
+      </w:r>
+      <w:proofErr w:type="gramEnd"/>
+      <w:r>
+        <w:rPr>
+          <w:rFonts w:ascii="Times New Roman" w:eastAsia="Times New Roman" w:hAnsi="Times New Roman" w:cs="Times New Roman"/>
+          <w:color w:val="222222"/>
+          <w:sz w:val="24"/>
+          <w:szCs w:val="24"/>
+          <w:shd w:val="clear" w:color="auto" w:fill="FFFFFF"/>
+        </w:rPr>
+        <w:t xml:space="preserve"> be connected to the internet.</w:t>
       </w:r>
     </w:p>
     <w:p>
@@ -9309,7 +10591,29 @@
           <w:szCs w:val="24"/>
           <w:shd w:val="clear" w:color="auto" w:fill="FFFFFF"/>
         </w:rPr>
-        <w:t>Open Issues: No open issues at this time.</w:t>
+        <w:t xml:space="preserve">Open Issues: No open issues </w:t>
+      </w:r>
+      <w:proofErr w:type="gramStart"/>
+      <w:r>
+        <w:rPr>
+          <w:rFonts w:ascii="Times New Roman" w:eastAsia="Times New Roman" w:hAnsi="Times New Roman" w:cs="Times New Roman"/>
+          <w:color w:val="222222"/>
+          <w:sz w:val="24"/>
+          <w:szCs w:val="24"/>
+          <w:shd w:val="clear" w:color="auto" w:fill="FFFFFF"/>
+        </w:rPr>
+        <w:t>at this time</w:t>
+      </w:r>
+      <w:proofErr w:type="gramEnd"/>
+      <w:r>
+        <w:rPr>
+          <w:rFonts w:ascii="Times New Roman" w:eastAsia="Times New Roman" w:hAnsi="Times New Roman" w:cs="Times New Roman"/>
+          <w:color w:val="222222"/>
+          <w:sz w:val="24"/>
+          <w:szCs w:val="24"/>
+          <w:shd w:val="clear" w:color="auto" w:fill="FFFFFF"/>
+        </w:rPr>
+        <w:t>.</w:t>
       </w:r>
     </w:p>
     <w:p>
@@ -9606,7 +10910,29 @@
           <w:szCs w:val="24"/>
           <w:shd w:val="clear" w:color="auto" w:fill="FFFFFF"/>
         </w:rPr>
-        <w:t>Preconditions:  The User will have to be connected to the firebase database, and be connected to the internet.</w:t>
+        <w:t xml:space="preserve">Preconditions:  The User will have to be connected to the firebase </w:t>
+      </w:r>
+      <w:proofErr w:type="gramStart"/>
+      <w:r>
+        <w:rPr>
+          <w:rFonts w:ascii="Times New Roman" w:eastAsia="Times New Roman" w:hAnsi="Times New Roman" w:cs="Times New Roman"/>
+          <w:color w:val="222222"/>
+          <w:sz w:val="24"/>
+          <w:szCs w:val="24"/>
+          <w:shd w:val="clear" w:color="auto" w:fill="FFFFFF"/>
+        </w:rPr>
+        <w:t>database, and</w:t>
+      </w:r>
+      <w:proofErr w:type="gramEnd"/>
+      <w:r>
+        <w:rPr>
+          <w:rFonts w:ascii="Times New Roman" w:eastAsia="Times New Roman" w:hAnsi="Times New Roman" w:cs="Times New Roman"/>
+          <w:color w:val="222222"/>
+          <w:sz w:val="24"/>
+          <w:szCs w:val="24"/>
+          <w:shd w:val="clear" w:color="auto" w:fill="FFFFFF"/>
+        </w:rPr>
+        <w:t xml:space="preserve"> be connected to the internet.</w:t>
       </w:r>
     </w:p>
     <w:p>
@@ -9853,7 +11179,29 @@
           <w:szCs w:val="24"/>
           <w:shd w:val="clear" w:color="auto" w:fill="FFFFFF"/>
         </w:rPr>
-        <w:t>Open Issues: No open Issues at this time.</w:t>
+        <w:t xml:space="preserve">Open Issues: No open Issues </w:t>
+      </w:r>
+      <w:proofErr w:type="gramStart"/>
+      <w:r>
+        <w:rPr>
+          <w:rFonts w:ascii="Times New Roman" w:eastAsia="Times New Roman" w:hAnsi="Times New Roman" w:cs="Times New Roman"/>
+          <w:color w:val="222222"/>
+          <w:sz w:val="24"/>
+          <w:szCs w:val="24"/>
+          <w:shd w:val="clear" w:color="auto" w:fill="FFFFFF"/>
+        </w:rPr>
+        <w:t>at this time</w:t>
+      </w:r>
+      <w:proofErr w:type="gramEnd"/>
+      <w:r>
+        <w:rPr>
+          <w:rFonts w:ascii="Times New Roman" w:eastAsia="Times New Roman" w:hAnsi="Times New Roman" w:cs="Times New Roman"/>
+          <w:color w:val="222222"/>
+          <w:sz w:val="24"/>
+          <w:szCs w:val="24"/>
+          <w:shd w:val="clear" w:color="auto" w:fill="FFFFFF"/>
+        </w:rPr>
+        <w:t>.</w:t>
       </w:r>
     </w:p>
     <w:p>
@@ -10410,7 +11758,29 @@
           <w:szCs w:val="24"/>
           <w:shd w:val="clear" w:color="auto" w:fill="FFFFFF"/>
         </w:rPr>
-        <w:t xml:space="preserve">                                                    i. </w:t>
+        <w:t xml:space="preserve">                                                    </w:t>
+      </w:r>
+      <w:proofErr w:type="spellStart"/>
+      <w:r>
+        <w:rPr>
+          <w:rFonts w:ascii="Times New Roman" w:eastAsia="Times New Roman" w:hAnsi="Times New Roman" w:cs="Times New Roman"/>
+          <w:color w:val="000000"/>
+          <w:sz w:val="24"/>
+          <w:szCs w:val="24"/>
+          <w:shd w:val="clear" w:color="auto" w:fill="FFFFFF"/>
+        </w:rPr>
+        <w:t>i</w:t>
+      </w:r>
+      <w:proofErr w:type="spellEnd"/>
+      <w:r>
+        <w:rPr>
+          <w:rFonts w:ascii="Times New Roman" w:eastAsia="Times New Roman" w:hAnsi="Times New Roman" w:cs="Times New Roman"/>
+          <w:color w:val="000000"/>
+          <w:sz w:val="24"/>
+          <w:szCs w:val="24"/>
+          <w:shd w:val="clear" w:color="auto" w:fill="FFFFFF"/>
+        </w:rPr>
+        <w:t xml:space="preserve">. </w:t>
       </w:r>
       <w:r>
         <w:rPr>
@@ -10794,28 +12164,72 @@
           <w:szCs w:val="24"/>
           <w:shd w:val="clear" w:color="auto" w:fill="FFFFFF"/>
         </w:rPr>
-        <w:t>Frequency of Use: Many times per day</w:t>
-      </w:r>
-    </w:p>
-    <w:p>
-      <w:pPr>
-        <w:shd w:val="clear" w:color="auto" w:fill="FFFFFF"/>
-        <w:spacing w:after="0" w:line="480" w:lineRule="auto"/>
-        <w:rPr>
-          <w:rFonts w:ascii="Times New Roman" w:eastAsia="Times New Roman" w:hAnsi="Times New Roman" w:cs="Times New Roman"/>
-          <w:sz w:val="24"/>
-          <w:szCs w:val="24"/>
-        </w:rPr>
-      </w:pPr>
-      <w:r>
-        <w:rPr>
-          <w:rFonts w:ascii="Times New Roman" w:eastAsia="Times New Roman" w:hAnsi="Times New Roman" w:cs="Times New Roman"/>
-          <w:color w:val="222222"/>
-          <w:sz w:val="24"/>
-          <w:szCs w:val="24"/>
-          <w:shd w:val="clear" w:color="auto" w:fill="FFFFFF"/>
-        </w:rPr>
-        <w:t>Open Issues: No open issues at this time.</w:t>
+        <w:t xml:space="preserve">Frequency of Use: Many </w:t>
+      </w:r>
+      <w:proofErr w:type="gramStart"/>
+      <w:r>
+        <w:rPr>
+          <w:rFonts w:ascii="Times New Roman" w:eastAsia="Times New Roman" w:hAnsi="Times New Roman" w:cs="Times New Roman"/>
+          <w:color w:val="222222"/>
+          <w:sz w:val="24"/>
+          <w:szCs w:val="24"/>
+          <w:shd w:val="clear" w:color="auto" w:fill="FFFFFF"/>
+        </w:rPr>
+        <w:t>times</w:t>
+      </w:r>
+      <w:proofErr w:type="gramEnd"/>
+      <w:r>
+        <w:rPr>
+          <w:rFonts w:ascii="Times New Roman" w:eastAsia="Times New Roman" w:hAnsi="Times New Roman" w:cs="Times New Roman"/>
+          <w:color w:val="222222"/>
+          <w:sz w:val="24"/>
+          <w:szCs w:val="24"/>
+          <w:shd w:val="clear" w:color="auto" w:fill="FFFFFF"/>
+        </w:rPr>
+        <w:t xml:space="preserve"> per day</w:t>
+      </w:r>
+    </w:p>
+    <w:p>
+      <w:pPr>
+        <w:shd w:val="clear" w:color="auto" w:fill="FFFFFF"/>
+        <w:spacing w:after="0" w:line="480" w:lineRule="auto"/>
+        <w:rPr>
+          <w:rFonts w:ascii="Times New Roman" w:eastAsia="Times New Roman" w:hAnsi="Times New Roman" w:cs="Times New Roman"/>
+          <w:sz w:val="24"/>
+          <w:szCs w:val="24"/>
+        </w:rPr>
+      </w:pPr>
+      <w:r>
+        <w:rPr>
+          <w:rFonts w:ascii="Times New Roman" w:eastAsia="Times New Roman" w:hAnsi="Times New Roman" w:cs="Times New Roman"/>
+          <w:color w:val="222222"/>
+          <w:sz w:val="24"/>
+          <w:szCs w:val="24"/>
+          <w:shd w:val="clear" w:color="auto" w:fill="FFFFFF"/>
+        </w:rPr>
+        <w:t xml:space="preserve">Open Issues: No open issues </w:t>
+      </w:r>
+      <w:proofErr w:type="gramStart"/>
+      <w:r>
+        <w:rPr>
+          <w:rFonts w:ascii="Times New Roman" w:eastAsia="Times New Roman" w:hAnsi="Times New Roman" w:cs="Times New Roman"/>
+          <w:color w:val="222222"/>
+          <w:sz w:val="24"/>
+          <w:szCs w:val="24"/>
+          <w:shd w:val="clear" w:color="auto" w:fill="FFFFFF"/>
+        </w:rPr>
+        <w:t>at this time</w:t>
+      </w:r>
+      <w:proofErr w:type="gramEnd"/>
+      <w:r>
+        <w:rPr>
+          <w:rFonts w:ascii="Times New Roman" w:eastAsia="Times New Roman" w:hAnsi="Times New Roman" w:cs="Times New Roman"/>
+          <w:color w:val="222222"/>
+          <w:sz w:val="24"/>
+          <w:szCs w:val="24"/>
+          <w:shd w:val="clear" w:color="auto" w:fill="FFFFFF"/>
+        </w:rPr>
+        <w:t>.</w:t>
       </w:r>
     </w:p>
     <w:p>
@@ -11407,7 +12821,29 @@
           <w:szCs w:val="24"/>
           <w:shd w:val="clear" w:color="auto" w:fill="FFFFFF"/>
         </w:rPr>
-        <w:t>There are no exceptions at this time.</w:t>
+        <w:t xml:space="preserve">There are no exceptions </w:t>
+      </w:r>
+      <w:proofErr w:type="gramStart"/>
+      <w:r>
+        <w:rPr>
+          <w:rFonts w:ascii="Times New Roman" w:eastAsia="Times New Roman" w:hAnsi="Times New Roman" w:cs="Times New Roman"/>
+          <w:color w:val="222222"/>
+          <w:sz w:val="24"/>
+          <w:szCs w:val="24"/>
+          <w:shd w:val="clear" w:color="auto" w:fill="FFFFFF"/>
+        </w:rPr>
+        <w:t>at this time</w:t>
+      </w:r>
+      <w:proofErr w:type="gramEnd"/>
+      <w:r>
+        <w:rPr>
+          <w:rFonts w:ascii="Times New Roman" w:eastAsia="Times New Roman" w:hAnsi="Times New Roman" w:cs="Times New Roman"/>
+          <w:color w:val="222222"/>
+          <w:sz w:val="24"/>
+          <w:szCs w:val="24"/>
+          <w:shd w:val="clear" w:color="auto" w:fill="FFFFFF"/>
+        </w:rPr>
+        <w:t>.</w:t>
       </w:r>
     </w:p>
     <w:p>
@@ -11491,7 +12927,29 @@
           <w:szCs w:val="24"/>
           <w:shd w:val="clear" w:color="auto" w:fill="FFFFFF"/>
         </w:rPr>
-        <w:t>Open Issues: No open issues at this time.</w:t>
+        <w:t xml:space="preserve">Open Issues: No open issues </w:t>
+      </w:r>
+      <w:proofErr w:type="gramStart"/>
+      <w:r>
+        <w:rPr>
+          <w:rFonts w:ascii="Times New Roman" w:eastAsia="Times New Roman" w:hAnsi="Times New Roman" w:cs="Times New Roman"/>
+          <w:color w:val="222222"/>
+          <w:sz w:val="24"/>
+          <w:szCs w:val="24"/>
+          <w:shd w:val="clear" w:color="auto" w:fill="FFFFFF"/>
+        </w:rPr>
+        <w:t>at this time</w:t>
+      </w:r>
+      <w:proofErr w:type="gramEnd"/>
+      <w:r>
+        <w:rPr>
+          <w:rFonts w:ascii="Times New Roman" w:eastAsia="Times New Roman" w:hAnsi="Times New Roman" w:cs="Times New Roman"/>
+          <w:color w:val="222222"/>
+          <w:sz w:val="24"/>
+          <w:szCs w:val="24"/>
+          <w:shd w:val="clear" w:color="auto" w:fill="FFFFFF"/>
+        </w:rPr>
+        <w:t>.</w:t>
       </w:r>
     </w:p>
     <w:p>
@@ -11731,7 +13189,29 @@
           <w:szCs w:val="24"/>
           <w:shd w:val="clear" w:color="auto" w:fill="FFFFFF"/>
         </w:rPr>
-        <w:t>Goal Context: The Add to Portfolio List feature will allow the user to be able to add individual stocks to their portfolio list with relational data in regards to the</w:t>
+        <w:t xml:space="preserve">Goal Context: The Add to Portfolio List feature will allow the user to be able to add individual stocks to their portfolio list with relational data </w:t>
+      </w:r>
+      <w:proofErr w:type="gramStart"/>
+      <w:r>
+        <w:rPr>
+          <w:rFonts w:ascii="Times New Roman" w:eastAsia="Times New Roman" w:hAnsi="Times New Roman" w:cs="Times New Roman"/>
+          <w:color w:val="222222"/>
+          <w:sz w:val="24"/>
+          <w:szCs w:val="24"/>
+          <w:shd w:val="clear" w:color="auto" w:fill="FFFFFF"/>
+        </w:rPr>
+        <w:t>in regards to</w:t>
+      </w:r>
+      <w:proofErr w:type="gramEnd"/>
+      <w:r>
+        <w:rPr>
+          <w:rFonts w:ascii="Times New Roman" w:eastAsia="Times New Roman" w:hAnsi="Times New Roman" w:cs="Times New Roman"/>
+          <w:color w:val="222222"/>
+          <w:sz w:val="24"/>
+          <w:szCs w:val="24"/>
+          <w:shd w:val="clear" w:color="auto" w:fill="FFFFFF"/>
+        </w:rPr>
+        <w:t xml:space="preserve"> the</w:t>
       </w:r>
       <w:r>
         <w:rPr>
@@ -11772,28 +13252,72 @@
           <w:szCs w:val="24"/>
           <w:shd w:val="clear" w:color="auto" w:fill="FFFFFF"/>
         </w:rPr>
-        <w:t>Preconditions: The User will have to be connected to the firebase database, and be connected to the internet.</w:t>
-      </w:r>
-    </w:p>
-    <w:p>
-      <w:pPr>
-        <w:shd w:val="clear" w:color="auto" w:fill="FFFFFF"/>
-        <w:spacing w:after="0" w:line="480" w:lineRule="auto"/>
-        <w:rPr>
-          <w:rFonts w:ascii="Times New Roman" w:eastAsia="Times New Roman" w:hAnsi="Times New Roman" w:cs="Times New Roman"/>
-          <w:sz w:val="24"/>
-          <w:szCs w:val="24"/>
-        </w:rPr>
-      </w:pPr>
-      <w:r>
-        <w:rPr>
-          <w:rFonts w:ascii="Times New Roman" w:eastAsia="Times New Roman" w:hAnsi="Times New Roman" w:cs="Times New Roman"/>
-          <w:color w:val="222222"/>
-          <w:sz w:val="24"/>
-          <w:szCs w:val="24"/>
-          <w:shd w:val="clear" w:color="auto" w:fill="FFFFFF"/>
-        </w:rPr>
-        <w:t>Trigger: User selects the Add to Portfolio List button that will be viewed with an Individual stock page which will add that particular stock to their owned list.</w:t>
+        <w:t xml:space="preserve">Preconditions: The User will have to be connected to the firebase </w:t>
+      </w:r>
+      <w:proofErr w:type="gramStart"/>
+      <w:r>
+        <w:rPr>
+          <w:rFonts w:ascii="Times New Roman" w:eastAsia="Times New Roman" w:hAnsi="Times New Roman" w:cs="Times New Roman"/>
+          <w:color w:val="222222"/>
+          <w:sz w:val="24"/>
+          <w:szCs w:val="24"/>
+          <w:shd w:val="clear" w:color="auto" w:fill="FFFFFF"/>
+        </w:rPr>
+        <w:t>database, and</w:t>
+      </w:r>
+      <w:proofErr w:type="gramEnd"/>
+      <w:r>
+        <w:rPr>
+          <w:rFonts w:ascii="Times New Roman" w:eastAsia="Times New Roman" w:hAnsi="Times New Roman" w:cs="Times New Roman"/>
+          <w:color w:val="222222"/>
+          <w:sz w:val="24"/>
+          <w:szCs w:val="24"/>
+          <w:shd w:val="clear" w:color="auto" w:fill="FFFFFF"/>
+        </w:rPr>
+        <w:t xml:space="preserve"> be connected to the internet.</w:t>
+      </w:r>
+    </w:p>
+    <w:p>
+      <w:pPr>
+        <w:shd w:val="clear" w:color="auto" w:fill="FFFFFF"/>
+        <w:spacing w:after="0" w:line="480" w:lineRule="auto"/>
+        <w:rPr>
+          <w:rFonts w:ascii="Times New Roman" w:eastAsia="Times New Roman" w:hAnsi="Times New Roman" w:cs="Times New Roman"/>
+          <w:sz w:val="24"/>
+          <w:szCs w:val="24"/>
+        </w:rPr>
+      </w:pPr>
+      <w:r>
+        <w:rPr>
+          <w:rFonts w:ascii="Times New Roman" w:eastAsia="Times New Roman" w:hAnsi="Times New Roman" w:cs="Times New Roman"/>
+          <w:color w:val="222222"/>
+          <w:sz w:val="24"/>
+          <w:szCs w:val="24"/>
+          <w:shd w:val="clear" w:color="auto" w:fill="FFFFFF"/>
+        </w:rPr>
+        <w:t xml:space="preserve">Trigger: User selects the Add to Portfolio List button that will be viewed with an Individual stock page which will add that </w:t>
+      </w:r>
+      <w:proofErr w:type="gramStart"/>
+      <w:r>
+        <w:rPr>
+          <w:rFonts w:ascii="Times New Roman" w:eastAsia="Times New Roman" w:hAnsi="Times New Roman" w:cs="Times New Roman"/>
+          <w:color w:val="222222"/>
+          <w:sz w:val="24"/>
+          <w:szCs w:val="24"/>
+          <w:shd w:val="clear" w:color="auto" w:fill="FFFFFF"/>
+        </w:rPr>
+        <w:t>particular stock</w:t>
+      </w:r>
+      <w:proofErr w:type="gramEnd"/>
+      <w:r>
+        <w:rPr>
+          <w:rFonts w:ascii="Times New Roman" w:eastAsia="Times New Roman" w:hAnsi="Times New Roman" w:cs="Times New Roman"/>
+          <w:color w:val="222222"/>
+          <w:sz w:val="24"/>
+          <w:szCs w:val="24"/>
+          <w:shd w:val="clear" w:color="auto" w:fill="FFFFFF"/>
+        </w:rPr>
+        <w:t xml:space="preserve"> to their owned list.</w:t>
       </w:r>
     </w:p>
     <w:p>
@@ -12078,8 +13602,20 @@
           <w:szCs w:val="24"/>
           <w:shd w:val="clear" w:color="auto" w:fill="FFFFFF"/>
         </w:rPr>
-        <w:t>There are no exceptions at this time</w:t>
-      </w:r>
+        <w:t xml:space="preserve">There are no exceptions </w:t>
+      </w:r>
+      <w:proofErr w:type="gramStart"/>
+      <w:r>
+        <w:rPr>
+          <w:rFonts w:ascii="Times New Roman" w:eastAsia="Times New Roman" w:hAnsi="Times New Roman" w:cs="Times New Roman"/>
+          <w:color w:val="222222"/>
+          <w:sz w:val="24"/>
+          <w:szCs w:val="24"/>
+          <w:shd w:val="clear" w:color="auto" w:fill="FFFFFF"/>
+        </w:rPr>
+        <w:t>at this time</w:t>
+      </w:r>
+      <w:proofErr w:type="gramEnd"/>
     </w:p>
     <w:p>
       <w:pPr>
@@ -12163,7 +13699,29 @@
           <w:szCs w:val="24"/>
           <w:shd w:val="clear" w:color="auto" w:fill="FFFFFF"/>
         </w:rPr>
-        <w:t>Open Issues: No open issues at this time.</w:t>
+        <w:t xml:space="preserve">Open Issues: No open issues </w:t>
+      </w:r>
+      <w:proofErr w:type="gramStart"/>
+      <w:r>
+        <w:rPr>
+          <w:rFonts w:ascii="Times New Roman" w:eastAsia="Times New Roman" w:hAnsi="Times New Roman" w:cs="Times New Roman"/>
+          <w:color w:val="222222"/>
+          <w:sz w:val="24"/>
+          <w:szCs w:val="24"/>
+          <w:shd w:val="clear" w:color="auto" w:fill="FFFFFF"/>
+        </w:rPr>
+        <w:t>at this time</w:t>
+      </w:r>
+      <w:proofErr w:type="gramEnd"/>
+      <w:r>
+        <w:rPr>
+          <w:rFonts w:ascii="Times New Roman" w:eastAsia="Times New Roman" w:hAnsi="Times New Roman" w:cs="Times New Roman"/>
+          <w:color w:val="222222"/>
+          <w:sz w:val="24"/>
+          <w:szCs w:val="24"/>
+          <w:shd w:val="clear" w:color="auto" w:fill="FFFFFF"/>
+        </w:rPr>
+        <w:t>.</w:t>
       </w:r>
     </w:p>
     <w:p>
@@ -13534,8 +15092,20 @@
           <w:szCs w:val="24"/>
           <w:shd w:val="clear" w:color="auto" w:fill="FFFFFF"/>
         </w:rPr>
-        <w:t>Are you sure you want to logout? Yes or No..</w:t>
-      </w:r>
+        <w:t xml:space="preserve">Are you sure you want to logout? Yes or </w:t>
+      </w:r>
+      <w:proofErr w:type="gramStart"/>
+      <w:r>
+        <w:rPr>
+          <w:rFonts w:ascii="Times New Roman" w:eastAsia="Times New Roman" w:hAnsi="Times New Roman" w:cs="Times New Roman"/>
+          <w:color w:val="222222"/>
+          <w:sz w:val="24"/>
+          <w:szCs w:val="24"/>
+          <w:shd w:val="clear" w:color="auto" w:fill="FFFFFF"/>
+        </w:rPr>
+        <w:t>No..</w:t>
+      </w:r>
+      <w:proofErr w:type="gramEnd"/>
     </w:p>
     <w:p>
       <w:pPr>
@@ -14741,7 +16311,29 @@
           <w:szCs w:val="24"/>
           <w:shd w:val="clear" w:color="auto" w:fill="FFFFFF"/>
         </w:rPr>
-        <w:t>: Stocks that are being added to a list so they can be tracked for the users interest.</w:t>
+        <w:t xml:space="preserve">: Stocks that are being added to a </w:t>
+      </w:r>
+      <w:proofErr w:type="gramStart"/>
+      <w:r>
+        <w:rPr>
+          <w:rFonts w:ascii="Times New Roman" w:eastAsia="Times New Roman" w:hAnsi="Times New Roman" w:cs="Times New Roman"/>
+          <w:color w:val="222222"/>
+          <w:sz w:val="24"/>
+          <w:szCs w:val="24"/>
+          <w:shd w:val="clear" w:color="auto" w:fill="FFFFFF"/>
+        </w:rPr>
+        <w:t>list</w:t>
+      </w:r>
+      <w:proofErr w:type="gramEnd"/>
+      <w:r>
+        <w:rPr>
+          <w:rFonts w:ascii="Times New Roman" w:eastAsia="Times New Roman" w:hAnsi="Times New Roman" w:cs="Times New Roman"/>
+          <w:color w:val="222222"/>
+          <w:sz w:val="24"/>
+          <w:szCs w:val="24"/>
+          <w:shd w:val="clear" w:color="auto" w:fill="FFFFFF"/>
+        </w:rPr>
+        <w:t xml:space="preserve"> so they can be tracked for the users interest.</w:t>
       </w:r>
     </w:p>
     <w:p>
@@ -15300,7 +16892,29 @@
           <w:szCs w:val="24"/>
           <w:shd w:val="clear" w:color="auto" w:fill="FFFFFF"/>
         </w:rPr>
-        <w:t>: the profit a company makes after deducting costs associated with making and selling its products</w:t>
+        <w:t xml:space="preserve">: the </w:t>
+      </w:r>
+      <w:proofErr w:type="spellStart"/>
+      <w:r>
+        <w:rPr>
+          <w:rFonts w:ascii="Times New Roman" w:eastAsia="Times New Roman" w:hAnsi="Times New Roman" w:cs="Times New Roman"/>
+          <w:color w:val="222222"/>
+          <w:sz w:val="24"/>
+          <w:szCs w:val="24"/>
+          <w:shd w:val="clear" w:color="auto" w:fill="FFFFFF"/>
+        </w:rPr>
+        <w:t>profit</w:t>
+      </w:r>
+      <w:proofErr w:type="spellEnd"/>
+      <w:r>
+        <w:rPr>
+          <w:rFonts w:ascii="Times New Roman" w:eastAsia="Times New Roman" w:hAnsi="Times New Roman" w:cs="Times New Roman"/>
+          <w:color w:val="222222"/>
+          <w:sz w:val="24"/>
+          <w:szCs w:val="24"/>
+          <w:shd w:val="clear" w:color="auto" w:fill="FFFFFF"/>
+        </w:rPr>
+        <w:t xml:space="preserve"> a company makes after deducting costs associated with making and selling its products</w:t>
       </w:r>
     </w:p>
     <w:p>
@@ -16335,7 +17949,7 @@
           <w:shd w:val="clear" w:color="auto" w:fill="FFFFFF"/>
         </w:rPr>
         <w:pict w14:anchorId="5B0C19C4">
-          <v:rect id="_x0000_i1059" style="width:0;height:1.5pt" o:hralign="center" o:hrstd="t" o:hr="t" fillcolor="#a0a0a0" stroked="f"/>
+          <v:rect id="_x0000_i1026" style="width:0;height:1.5pt" o:hralign="center" o:hrstd="t" o:hr="t" fillcolor="#a0a0a0" stroked="f"/>
         </w:pict>
       </w:r>
     </w:p>
@@ -16358,17 +17972,39 @@
           <w:szCs w:val="16"/>
           <w:shd w:val="clear" w:color="auto" w:fill="FFFFFF"/>
         </w:rPr>
-        <w:t xml:space="preserve"> [A1]</w:t>
-      </w:r>
+        <w:t xml:space="preserve"> [A</w:t>
+      </w:r>
+      <w:proofErr w:type="gramStart"/>
       <w:r>
         <w:rPr>
           <w:rFonts w:ascii="Times New Roman" w:eastAsia="Times New Roman" w:hAnsi="Times New Roman" w:cs="Times New Roman"/>
           <w:color w:val="000000"/>
-          <w:sz w:val="24"/>
-          <w:szCs w:val="24"/>
-          <w:shd w:val="clear" w:color="auto" w:fill="FFFFFF"/>
-        </w:rPr>
-        <w:t>Are all of the scenarios necessary?</w:t>
+          <w:sz w:val="16"/>
+          <w:szCs w:val="16"/>
+          <w:shd w:val="clear" w:color="auto" w:fill="FFFFFF"/>
+        </w:rPr>
+        <w:t>1]</w:t>
+      </w:r>
+      <w:r>
+        <w:rPr>
+          <w:rFonts w:ascii="Times New Roman" w:eastAsia="Times New Roman" w:hAnsi="Times New Roman" w:cs="Times New Roman"/>
+          <w:color w:val="000000"/>
+          <w:sz w:val="24"/>
+          <w:szCs w:val="24"/>
+          <w:shd w:val="clear" w:color="auto" w:fill="FFFFFF"/>
+        </w:rPr>
+        <w:t>Are</w:t>
+      </w:r>
+      <w:proofErr w:type="gramEnd"/>
+      <w:r>
+        <w:rPr>
+          <w:rFonts w:ascii="Times New Roman" w:eastAsia="Times New Roman" w:hAnsi="Times New Roman" w:cs="Times New Roman"/>
+          <w:color w:val="000000"/>
+          <w:sz w:val="24"/>
+          <w:szCs w:val="24"/>
+          <w:shd w:val="clear" w:color="auto" w:fill="FFFFFF"/>
+        </w:rPr>
+        <w:t xml:space="preserve"> all of the scenarios necessary?</w:t>
       </w:r>
     </w:p>
     <w:p>
@@ -20714,7 +22350,7 @@
 </file>
 
 <file path=customXml/itemProps2.xml><?xml version="1.0" encoding="utf-8"?>
-<ds:datastoreItem xmlns:ds="http://schemas.openxmlformats.org/officeDocument/2006/customXml" ds:itemID="{3519BD7C-4C06-4DDF-AA99-2C2139B3EA32}">
+<ds:datastoreItem xmlns:ds="http://schemas.openxmlformats.org/officeDocument/2006/customXml" ds:itemID="{C08CB6F2-13D3-4EF8-8A19-281E1ACDD61A}">
   <ds:schemaRefs>
     <ds:schemaRef ds:uri="http://schemas.openxmlformats.org/officeDocument/2006/bibliography"/>
   </ds:schemaRefs>

</xml_diff>

<commit_message>
DB-names in alphabetical order, changed all the outlyig stock names to stockalytics, changed numbering format
</commit_message>
<xml_diff>
--- a/RAD/completed_rad.docx
+++ b/RAD/completed_rad.docx
@@ -372,7 +372,17 @@
           <w:szCs w:val="28"/>
           <w:shd w:val="clear" w:color="auto" w:fill="FFFFFF"/>
         </w:rPr>
-        <w:t>Stock Application</w:t>
+        <w:t>Stock</w:t>
+      </w:r>
+      <w:r>
+        <w:rPr>
+          <w:rFonts w:ascii="Times New Roman" w:eastAsia="Times New Roman" w:hAnsi="Times New Roman" w:cs="Times New Roman"/>
+          <w:color w:val="1F4E79"/>
+          <w:sz w:val="28"/>
+          <w:szCs w:val="28"/>
+          <w:shd w:val="clear" w:color="auto" w:fill="FFFFFF"/>
+        </w:rPr>
+        <w:t xml:space="preserve">alytics </w:t>
       </w:r>
     </w:p>
     <w:p>
@@ -394,9 +404,8 @@
           <w:szCs w:val="24"/>
           <w:shd w:val="clear" w:color="auto" w:fill="FFFFFF"/>
         </w:rPr>
-        <w:t xml:space="preserve">Derek Brown, Alyssa </w:t>
-      </w:r>
-      <w:proofErr w:type="spellStart"/>
+        <w:t>Derek Brown, Alyssa Drohan,</w:t>
+      </w:r>
       <w:r>
         <w:rPr>
           <w:rFonts w:ascii="Times New Roman" w:eastAsia="Times New Roman" w:hAnsi="Times New Roman" w:cs="Times New Roman"/>
@@ -405,9 +414,8 @@
           <w:szCs w:val="24"/>
           <w:shd w:val="clear" w:color="auto" w:fill="FFFFFF"/>
         </w:rPr>
-        <w:t>Drohan</w:t>
-      </w:r>
-      <w:proofErr w:type="spellEnd"/>
+        <w:t xml:space="preserve"> </w:t>
+      </w:r>
       <w:r>
         <w:rPr>
           <w:rFonts w:ascii="Times New Roman" w:eastAsia="Times New Roman" w:hAnsi="Times New Roman" w:cs="Times New Roman"/>
@@ -416,9 +424,8 @@
           <w:szCs w:val="24"/>
           <w:shd w:val="clear" w:color="auto" w:fill="FFFFFF"/>
         </w:rPr>
-        <w:t xml:space="preserve">, Horatio Hodge, Jarrett Horton, Isaiah Johnson, Russell </w:t>
-      </w:r>
-      <w:proofErr w:type="spellStart"/>
+        <w:t>Daniel Gaisberger</w:t>
+      </w:r>
       <w:r>
         <w:rPr>
           <w:rFonts w:ascii="Times New Roman" w:eastAsia="Times New Roman" w:hAnsi="Times New Roman" w:cs="Times New Roman"/>
@@ -427,53 +434,8 @@
           <w:szCs w:val="24"/>
           <w:shd w:val="clear" w:color="auto" w:fill="FFFFFF"/>
         </w:rPr>
-        <w:t>Quao</w:t>
-      </w:r>
-      <w:proofErr w:type="spellEnd"/>
-      <w:r>
-        <w:rPr>
-          <w:rFonts w:ascii="Times New Roman" w:eastAsia="Times New Roman" w:hAnsi="Times New Roman" w:cs="Times New Roman"/>
-          <w:color w:val="5B9BD5"/>
-          <w:sz w:val="24"/>
-          <w:szCs w:val="24"/>
-          <w:shd w:val="clear" w:color="auto" w:fill="FFFFFF"/>
-        </w:rPr>
-        <w:t xml:space="preserve">, Isaac </w:t>
-      </w:r>
-      <w:proofErr w:type="spellStart"/>
-      <w:r>
-        <w:rPr>
-          <w:rFonts w:ascii="Times New Roman" w:eastAsia="Times New Roman" w:hAnsi="Times New Roman" w:cs="Times New Roman"/>
-          <w:color w:val="5B9BD5"/>
-          <w:sz w:val="24"/>
-          <w:szCs w:val="24"/>
-          <w:shd w:val="clear" w:color="auto" w:fill="FFFFFF"/>
-        </w:rPr>
-        <w:t>Silvious</w:t>
-      </w:r>
-      <w:proofErr w:type="spellEnd"/>
-      <w:r>
-        <w:rPr>
-          <w:rFonts w:ascii="Times New Roman" w:eastAsia="Times New Roman" w:hAnsi="Times New Roman" w:cs="Times New Roman"/>
-          <w:color w:val="5B9BD5"/>
-          <w:sz w:val="24"/>
-          <w:szCs w:val="24"/>
-          <w:shd w:val="clear" w:color="auto" w:fill="FFFFFF"/>
-        </w:rPr>
-        <w:t xml:space="preserve">, Daniel </w:t>
-      </w:r>
-      <w:proofErr w:type="spellStart"/>
-      <w:r>
-        <w:rPr>
-          <w:rFonts w:ascii="Times New Roman" w:eastAsia="Times New Roman" w:hAnsi="Times New Roman" w:cs="Times New Roman"/>
-          <w:color w:val="5B9BD5"/>
-          <w:sz w:val="24"/>
-          <w:szCs w:val="24"/>
-          <w:shd w:val="clear" w:color="auto" w:fill="FFFFFF"/>
-        </w:rPr>
-        <w:t>Gaisberger</w:t>
-      </w:r>
-      <w:proofErr w:type="spellEnd"/>
+        <w:t xml:space="preserve"> Horatio Hodge, Jarrett Horton, Isaiah Johnson, Russell Quao, Isaac Silvious, </w:t>
+      </w:r>
     </w:p>
     <w:p>
       <w:pPr>
@@ -998,8 +960,6 @@
         </w:rPr>
         <w:t>.</w:t>
       </w:r>
-      <w:bookmarkStart w:id="0" w:name="_GoBack"/>
-      <w:bookmarkEnd w:id="0"/>
       <w:r>
         <w:rPr>
           <w:rFonts w:ascii="Times New Roman" w:eastAsia="Times New Roman" w:hAnsi="Times New Roman" w:cs="Times New Roman"/>
@@ -1008,9 +968,8 @@
           <w:szCs w:val="24"/>
           <w:shd w:val="clear" w:color="auto" w:fill="FFFFFF"/>
         </w:rPr>
-        <w:t xml:space="preserve">................ </w:t>
-      </w:r>
-      <w:proofErr w:type="spellStart"/>
+        <w:t xml:space="preserve">................ pg </w:t>
+      </w:r>
       <w:r>
         <w:rPr>
           <w:rFonts w:ascii="Times New Roman" w:eastAsia="Times New Roman" w:hAnsi="Times New Roman" w:cs="Times New Roman"/>
@@ -1019,9 +978,19 @@
           <w:szCs w:val="24"/>
           <w:shd w:val="clear" w:color="auto" w:fill="FFFFFF"/>
         </w:rPr>
-        <w:t>pg</w:t>
-      </w:r>
-      <w:proofErr w:type="spellEnd"/>
+        <w:t>1</w:t>
+      </w:r>
+    </w:p>
+    <w:p>
+      <w:pPr>
+        <w:shd w:val="clear" w:color="auto" w:fill="FFFFFF"/>
+        <w:spacing w:after="0" w:line="480" w:lineRule="auto"/>
+        <w:rPr>
+          <w:rFonts w:ascii="Times New Roman" w:eastAsia="Times New Roman" w:hAnsi="Times New Roman" w:cs="Times New Roman"/>
+          <w:sz w:val="24"/>
+          <w:szCs w:val="24"/>
+        </w:rPr>
+      </w:pPr>
       <w:r>
         <w:rPr>
           <w:rFonts w:ascii="Times New Roman" w:eastAsia="Times New Roman" w:hAnsi="Times New Roman" w:cs="Times New Roman"/>
@@ -1030,6 +999,78 @@
           <w:szCs w:val="24"/>
           <w:shd w:val="clear" w:color="auto" w:fill="FFFFFF"/>
         </w:rPr>
+        <w:t xml:space="preserve">Table of Contents </w:t>
+      </w:r>
+      <w:r>
+        <w:rPr>
+          <w:rFonts w:ascii="Times New Roman" w:eastAsia="Times New Roman" w:hAnsi="Times New Roman" w:cs="Times New Roman"/>
+          <w:color w:val="000000"/>
+          <w:sz w:val="24"/>
+          <w:szCs w:val="24"/>
+          <w:shd w:val="clear" w:color="auto" w:fill="FFFFFF"/>
+        </w:rPr>
+        <w:t xml:space="preserve">..................................................................................................................... pg </w:t>
+      </w:r>
+      <w:r>
+        <w:rPr>
+          <w:rFonts w:ascii="Times New Roman" w:eastAsia="Times New Roman" w:hAnsi="Times New Roman" w:cs="Times New Roman"/>
+          <w:color w:val="000000"/>
+          <w:sz w:val="24"/>
+          <w:szCs w:val="24"/>
+          <w:shd w:val="clear" w:color="auto" w:fill="FFFFFF"/>
+        </w:rPr>
+        <w:t>2</w:t>
+      </w:r>
+    </w:p>
+    <w:p>
+      <w:pPr>
+        <w:shd w:val="clear" w:color="auto" w:fill="FFFFFF"/>
+        <w:spacing w:after="0" w:line="480" w:lineRule="auto"/>
+        <w:rPr>
+          <w:rFonts w:ascii="Times New Roman" w:eastAsia="Times New Roman" w:hAnsi="Times New Roman" w:cs="Times New Roman"/>
+          <w:sz w:val="24"/>
+          <w:szCs w:val="24"/>
+        </w:rPr>
+      </w:pPr>
+      <w:r>
+        <w:rPr>
+          <w:rFonts w:ascii="Times New Roman" w:eastAsia="Times New Roman" w:hAnsi="Times New Roman" w:cs="Times New Roman"/>
+          <w:color w:val="000000"/>
+          <w:sz w:val="24"/>
+          <w:szCs w:val="24"/>
+          <w:shd w:val="clear" w:color="auto" w:fill="FFFFFF"/>
+        </w:rPr>
+        <w:t>Functional and Non-Functional Requirements ......................................................................... pg 3</w:t>
+      </w:r>
+    </w:p>
+    <w:p>
+      <w:pPr>
+        <w:shd w:val="clear" w:color="auto" w:fill="FFFFFF"/>
+        <w:spacing w:after="0" w:line="480" w:lineRule="auto"/>
+        <w:rPr>
+          <w:rFonts w:ascii="Times New Roman" w:eastAsia="Times New Roman" w:hAnsi="Times New Roman" w:cs="Times New Roman"/>
+          <w:sz w:val="24"/>
+          <w:szCs w:val="24"/>
+        </w:rPr>
+      </w:pPr>
+      <w:r>
+        <w:rPr>
+          <w:rFonts w:ascii="Times New Roman" w:eastAsia="Times New Roman" w:hAnsi="Times New Roman" w:cs="Times New Roman"/>
+          <w:color w:val="000000"/>
+          <w:sz w:val="24"/>
+          <w:szCs w:val="24"/>
+          <w:shd w:val="clear" w:color="auto" w:fill="FFFFFF"/>
+        </w:rPr>
+        <w:t>Use Case Diagram</w:t>
+      </w:r>
+      <w:r>
+        <w:rPr>
+          <w:rFonts w:ascii="Times New Roman" w:eastAsia="Times New Roman" w:hAnsi="Times New Roman" w:cs="Times New Roman"/>
+          <w:color w:val="000000"/>
+          <w:sz w:val="24"/>
+          <w:szCs w:val="24"/>
+          <w:shd w:val="clear" w:color="auto" w:fill="FFFFFF"/>
+        </w:rPr>
         <w:t xml:space="preserve"> </w:t>
       </w:r>
       <w:r>
@@ -1040,19 +1081,8 @@
           <w:szCs w:val="24"/>
           <w:shd w:val="clear" w:color="auto" w:fill="FFFFFF"/>
         </w:rPr>
-        <w:t>1</w:t>
-      </w:r>
-    </w:p>
-    <w:p>
-      <w:pPr>
-        <w:shd w:val="clear" w:color="auto" w:fill="FFFFFF"/>
-        <w:spacing w:after="0" w:line="480" w:lineRule="auto"/>
-        <w:rPr>
-          <w:rFonts w:ascii="Times New Roman" w:eastAsia="Times New Roman" w:hAnsi="Times New Roman" w:cs="Times New Roman"/>
-          <w:sz w:val="24"/>
-          <w:szCs w:val="24"/>
-        </w:rPr>
-      </w:pPr>
+        <w:t xml:space="preserve">.................................................................................................................... pg </w:t>
+      </w:r>
       <w:r>
         <w:rPr>
           <w:rFonts w:ascii="Times New Roman" w:eastAsia="Times New Roman" w:hAnsi="Times New Roman" w:cs="Times New Roman"/>
@@ -1061,8 +1091,19 @@
           <w:szCs w:val="24"/>
           <w:shd w:val="clear" w:color="auto" w:fill="FFFFFF"/>
         </w:rPr>
-        <w:t xml:space="preserve">Table of Contents </w:t>
-      </w:r>
+        <w:t>4</w:t>
+      </w:r>
+    </w:p>
+    <w:p>
+      <w:pPr>
+        <w:shd w:val="clear" w:color="auto" w:fill="FFFFFF"/>
+        <w:spacing w:after="0" w:line="480" w:lineRule="auto"/>
+        <w:rPr>
+          <w:rFonts w:ascii="Times New Roman" w:eastAsia="Times New Roman" w:hAnsi="Times New Roman" w:cs="Times New Roman"/>
+          <w:sz w:val="24"/>
+          <w:szCs w:val="24"/>
+        </w:rPr>
+      </w:pPr>
       <w:r>
         <w:rPr>
           <w:rFonts w:ascii="Times New Roman" w:eastAsia="Times New Roman" w:hAnsi="Times New Roman" w:cs="Times New Roman"/>
@@ -1071,9 +1112,19 @@
           <w:szCs w:val="24"/>
           <w:shd w:val="clear" w:color="auto" w:fill="FFFFFF"/>
         </w:rPr>
-        <w:t xml:space="preserve">..................................................................................................................... </w:t>
-      </w:r>
-      <w:proofErr w:type="spellStart"/>
+        <w:t>Use cases:</w:t>
+      </w:r>
+    </w:p>
+    <w:p>
+      <w:pPr>
+        <w:shd w:val="clear" w:color="auto" w:fill="FFFFFF"/>
+        <w:spacing w:after="0" w:line="480" w:lineRule="auto"/>
+        <w:rPr>
+          <w:rFonts w:ascii="Times New Roman" w:eastAsia="Times New Roman" w:hAnsi="Times New Roman" w:cs="Times New Roman"/>
+          <w:sz w:val="24"/>
+          <w:szCs w:val="24"/>
+        </w:rPr>
+      </w:pPr>
       <w:r>
         <w:rPr>
           <w:rFonts w:ascii="Times New Roman" w:eastAsia="Times New Roman" w:hAnsi="Times New Roman" w:cs="Times New Roman"/>
@@ -1082,9 +1133,8 @@
           <w:szCs w:val="24"/>
           <w:shd w:val="clear" w:color="auto" w:fill="FFFFFF"/>
         </w:rPr>
-        <w:t>pg</w:t>
-      </w:r>
-      <w:proofErr w:type="spellEnd"/>
+        <w:t>Register</w:t>
+      </w:r>
       <w:r>
         <w:rPr>
           <w:rFonts w:ascii="Times New Roman" w:eastAsia="Times New Roman" w:hAnsi="Times New Roman" w:cs="Times New Roman"/>
@@ -1103,6 +1153,577 @@
           <w:szCs w:val="24"/>
           <w:shd w:val="clear" w:color="auto" w:fill="FFFFFF"/>
         </w:rPr>
+        <w:t xml:space="preserve">..................................................................................................................................... pg </w:t>
+      </w:r>
+      <w:r>
+        <w:rPr>
+          <w:rFonts w:ascii="Times New Roman" w:eastAsia="Times New Roman" w:hAnsi="Times New Roman" w:cs="Times New Roman"/>
+          <w:color w:val="000000"/>
+          <w:sz w:val="24"/>
+          <w:szCs w:val="24"/>
+          <w:shd w:val="clear" w:color="auto" w:fill="FFFFFF"/>
+        </w:rPr>
+        <w:t>5</w:t>
+      </w:r>
+    </w:p>
+    <w:p>
+      <w:pPr>
+        <w:shd w:val="clear" w:color="auto" w:fill="FFFFFF"/>
+        <w:spacing w:after="0" w:line="480" w:lineRule="auto"/>
+        <w:rPr>
+          <w:rFonts w:ascii="Times New Roman" w:eastAsia="Times New Roman" w:hAnsi="Times New Roman" w:cs="Times New Roman"/>
+          <w:sz w:val="24"/>
+          <w:szCs w:val="24"/>
+        </w:rPr>
+      </w:pPr>
+      <w:r>
+        <w:rPr>
+          <w:rFonts w:ascii="Times New Roman" w:eastAsia="Times New Roman" w:hAnsi="Times New Roman" w:cs="Times New Roman"/>
+          <w:color w:val="000000"/>
+          <w:sz w:val="24"/>
+          <w:szCs w:val="24"/>
+          <w:shd w:val="clear" w:color="auto" w:fill="FFFFFF"/>
+        </w:rPr>
+        <w:t>Login</w:t>
+      </w:r>
+      <w:r>
+        <w:rPr>
+          <w:rFonts w:ascii="Times New Roman" w:eastAsia="Times New Roman" w:hAnsi="Times New Roman" w:cs="Times New Roman"/>
+          <w:color w:val="000000"/>
+          <w:sz w:val="24"/>
+          <w:szCs w:val="24"/>
+          <w:shd w:val="clear" w:color="auto" w:fill="FFFFFF"/>
+        </w:rPr>
+        <w:t xml:space="preserve"> </w:t>
+      </w:r>
+      <w:r>
+        <w:rPr>
+          <w:rFonts w:ascii="Times New Roman" w:eastAsia="Times New Roman" w:hAnsi="Times New Roman" w:cs="Times New Roman"/>
+          <w:color w:val="000000"/>
+          <w:sz w:val="24"/>
+          <w:szCs w:val="24"/>
+          <w:shd w:val="clear" w:color="auto" w:fill="FFFFFF"/>
+        </w:rPr>
+        <w:t xml:space="preserve">........................................................................................................................................ pg </w:t>
+      </w:r>
+      <w:r>
+        <w:rPr>
+          <w:rFonts w:ascii="Times New Roman" w:eastAsia="Times New Roman" w:hAnsi="Times New Roman" w:cs="Times New Roman"/>
+          <w:color w:val="000000"/>
+          <w:sz w:val="24"/>
+          <w:szCs w:val="24"/>
+          <w:shd w:val="clear" w:color="auto" w:fill="FFFFFF"/>
+        </w:rPr>
+        <w:t>7</w:t>
+      </w:r>
+    </w:p>
+    <w:p>
+      <w:pPr>
+        <w:shd w:val="clear" w:color="auto" w:fill="FFFFFF"/>
+        <w:spacing w:after="0" w:line="480" w:lineRule="auto"/>
+        <w:rPr>
+          <w:rFonts w:ascii="Times New Roman" w:eastAsia="Times New Roman" w:hAnsi="Times New Roman" w:cs="Times New Roman"/>
+          <w:sz w:val="24"/>
+          <w:szCs w:val="24"/>
+        </w:rPr>
+      </w:pPr>
+      <w:r>
+        <w:rPr>
+          <w:rFonts w:ascii="Times New Roman" w:eastAsia="Times New Roman" w:hAnsi="Times New Roman" w:cs="Times New Roman"/>
+          <w:color w:val="000000"/>
+          <w:sz w:val="24"/>
+          <w:szCs w:val="24"/>
+          <w:shd w:val="clear" w:color="auto" w:fill="FFFFFF"/>
+        </w:rPr>
+        <w:t>Log Out</w:t>
+      </w:r>
+      <w:r>
+        <w:rPr>
+          <w:rFonts w:ascii="Times New Roman" w:eastAsia="Times New Roman" w:hAnsi="Times New Roman" w:cs="Times New Roman"/>
+          <w:color w:val="000000"/>
+          <w:sz w:val="24"/>
+          <w:szCs w:val="24"/>
+          <w:shd w:val="clear" w:color="auto" w:fill="FFFFFF"/>
+        </w:rPr>
+        <w:t xml:space="preserve"> </w:t>
+      </w:r>
+      <w:r>
+        <w:rPr>
+          <w:rFonts w:ascii="Times New Roman" w:eastAsia="Times New Roman" w:hAnsi="Times New Roman" w:cs="Times New Roman"/>
+          <w:color w:val="000000"/>
+          <w:sz w:val="24"/>
+          <w:szCs w:val="24"/>
+          <w:shd w:val="clear" w:color="auto" w:fill="FFFFFF"/>
+        </w:rPr>
+        <w:t>.................................................................................................................................... pg 8</w:t>
+      </w:r>
+    </w:p>
+    <w:p>
+      <w:pPr>
+        <w:shd w:val="clear" w:color="auto" w:fill="FFFFFF"/>
+        <w:spacing w:after="0" w:line="480" w:lineRule="auto"/>
+        <w:rPr>
+          <w:rFonts w:ascii="Times New Roman" w:eastAsia="Times New Roman" w:hAnsi="Times New Roman" w:cs="Times New Roman"/>
+          <w:sz w:val="24"/>
+          <w:szCs w:val="24"/>
+        </w:rPr>
+      </w:pPr>
+      <w:r>
+        <w:rPr>
+          <w:rFonts w:ascii="Times New Roman" w:eastAsia="Times New Roman" w:hAnsi="Times New Roman" w:cs="Times New Roman"/>
+          <w:color w:val="000000"/>
+          <w:sz w:val="24"/>
+          <w:szCs w:val="24"/>
+          <w:shd w:val="clear" w:color="auto" w:fill="FFFFFF"/>
+        </w:rPr>
+        <w:t>Reset Password</w:t>
+      </w:r>
+      <w:r>
+        <w:rPr>
+          <w:rFonts w:ascii="Times New Roman" w:eastAsia="Times New Roman" w:hAnsi="Times New Roman" w:cs="Times New Roman"/>
+          <w:color w:val="000000"/>
+          <w:sz w:val="24"/>
+          <w:szCs w:val="24"/>
+          <w:shd w:val="clear" w:color="auto" w:fill="FFFFFF"/>
+        </w:rPr>
+        <w:t xml:space="preserve"> </w:t>
+      </w:r>
+      <w:r>
+        <w:rPr>
+          <w:rFonts w:ascii="Times New Roman" w:eastAsia="Times New Roman" w:hAnsi="Times New Roman" w:cs="Times New Roman"/>
+          <w:color w:val="000000"/>
+          <w:sz w:val="24"/>
+          <w:szCs w:val="24"/>
+          <w:shd w:val="clear" w:color="auto" w:fill="FFFFFF"/>
+        </w:rPr>
+        <w:t>........................................................................................................................ pg 9</w:t>
+      </w:r>
+    </w:p>
+    <w:p>
+      <w:pPr>
+        <w:shd w:val="clear" w:color="auto" w:fill="FFFFFF"/>
+        <w:spacing w:after="0" w:line="480" w:lineRule="auto"/>
+        <w:rPr>
+          <w:rFonts w:ascii="Times New Roman" w:eastAsia="Times New Roman" w:hAnsi="Times New Roman" w:cs="Times New Roman"/>
+          <w:sz w:val="24"/>
+          <w:szCs w:val="24"/>
+        </w:rPr>
+      </w:pPr>
+      <w:r>
+        <w:rPr>
+          <w:rFonts w:ascii="Times New Roman" w:eastAsia="Times New Roman" w:hAnsi="Times New Roman" w:cs="Times New Roman"/>
+          <w:color w:val="000000"/>
+          <w:sz w:val="24"/>
+          <w:szCs w:val="24"/>
+          <w:shd w:val="clear" w:color="auto" w:fill="FFFFFF"/>
+        </w:rPr>
+        <w:t>View Portfolio Summary</w:t>
+      </w:r>
+      <w:r>
+        <w:rPr>
+          <w:rFonts w:ascii="Times New Roman" w:eastAsia="Times New Roman" w:hAnsi="Times New Roman" w:cs="Times New Roman"/>
+          <w:color w:val="000000"/>
+          <w:sz w:val="24"/>
+          <w:szCs w:val="24"/>
+          <w:shd w:val="clear" w:color="auto" w:fill="FFFFFF"/>
+        </w:rPr>
+        <w:t xml:space="preserve"> </w:t>
+      </w:r>
+      <w:r>
+        <w:rPr>
+          <w:rFonts w:ascii="Times New Roman" w:eastAsia="Times New Roman" w:hAnsi="Times New Roman" w:cs="Times New Roman"/>
+          <w:color w:val="000000"/>
+          <w:sz w:val="24"/>
+          <w:szCs w:val="24"/>
+          <w:shd w:val="clear" w:color="auto" w:fill="FFFFFF"/>
+        </w:rPr>
+        <w:t>........................................................................................................ pg 11</w:t>
+      </w:r>
+    </w:p>
+    <w:p>
+      <w:pPr>
+        <w:shd w:val="clear" w:color="auto" w:fill="FFFFFF"/>
+        <w:spacing w:after="0" w:line="480" w:lineRule="auto"/>
+        <w:rPr>
+          <w:rFonts w:ascii="Times New Roman" w:eastAsia="Times New Roman" w:hAnsi="Times New Roman" w:cs="Times New Roman"/>
+          <w:sz w:val="24"/>
+          <w:szCs w:val="24"/>
+        </w:rPr>
+      </w:pPr>
+      <w:r>
+        <w:rPr>
+          <w:rFonts w:ascii="Times New Roman" w:eastAsia="Times New Roman" w:hAnsi="Times New Roman" w:cs="Times New Roman"/>
+          <w:color w:val="000000"/>
+          <w:sz w:val="24"/>
+          <w:szCs w:val="24"/>
+          <w:shd w:val="clear" w:color="auto" w:fill="FFFFFF"/>
+        </w:rPr>
+        <w:t>Edit User Settings</w:t>
+      </w:r>
+      <w:r>
+        <w:rPr>
+          <w:rFonts w:ascii="Times New Roman" w:eastAsia="Times New Roman" w:hAnsi="Times New Roman" w:cs="Times New Roman"/>
+          <w:color w:val="000000"/>
+          <w:sz w:val="24"/>
+          <w:szCs w:val="24"/>
+          <w:shd w:val="clear" w:color="auto" w:fill="FFFFFF"/>
+        </w:rPr>
+        <w:t xml:space="preserve"> </w:t>
+      </w:r>
+      <w:r>
+        <w:rPr>
+          <w:rFonts w:ascii="Times New Roman" w:eastAsia="Times New Roman" w:hAnsi="Times New Roman" w:cs="Times New Roman"/>
+          <w:color w:val="000000"/>
+          <w:sz w:val="24"/>
+          <w:szCs w:val="24"/>
+          <w:shd w:val="clear" w:color="auto" w:fill="FFFFFF"/>
+        </w:rPr>
+        <w:t>................................................................................................................... pg 13</w:t>
+      </w:r>
+    </w:p>
+    <w:p>
+      <w:pPr>
+        <w:shd w:val="clear" w:color="auto" w:fill="FFFFFF"/>
+        <w:spacing w:after="0" w:line="480" w:lineRule="auto"/>
+        <w:rPr>
+          <w:rFonts w:ascii="Times New Roman" w:eastAsia="Times New Roman" w:hAnsi="Times New Roman" w:cs="Times New Roman"/>
+          <w:sz w:val="24"/>
+          <w:szCs w:val="24"/>
+        </w:rPr>
+      </w:pPr>
+      <w:r>
+        <w:rPr>
+          <w:rFonts w:ascii="Times New Roman" w:eastAsia="Times New Roman" w:hAnsi="Times New Roman" w:cs="Times New Roman"/>
+          <w:color w:val="000000"/>
+          <w:sz w:val="24"/>
+          <w:szCs w:val="24"/>
+          <w:shd w:val="clear" w:color="auto" w:fill="FFFFFF"/>
+        </w:rPr>
+        <w:t>Search for Stock</w:t>
+      </w:r>
+      <w:r>
+        <w:rPr>
+          <w:rFonts w:ascii="Times New Roman" w:eastAsia="Times New Roman" w:hAnsi="Times New Roman" w:cs="Times New Roman"/>
+          <w:color w:val="000000"/>
+          <w:sz w:val="24"/>
+          <w:szCs w:val="24"/>
+          <w:shd w:val="clear" w:color="auto" w:fill="FFFFFF"/>
+        </w:rPr>
+        <w:t xml:space="preserve"> </w:t>
+      </w:r>
+      <w:r>
+        <w:rPr>
+          <w:rFonts w:ascii="Times New Roman" w:eastAsia="Times New Roman" w:hAnsi="Times New Roman" w:cs="Times New Roman"/>
+          <w:color w:val="000000"/>
+          <w:sz w:val="24"/>
+          <w:szCs w:val="24"/>
+          <w:shd w:val="clear" w:color="auto" w:fill="FFFFFF"/>
+        </w:rPr>
+        <w:t>..................................................................................................................... pg 1</w:t>
+      </w:r>
+      <w:r>
+        <w:rPr>
+          <w:rFonts w:ascii="Times New Roman" w:eastAsia="Times New Roman" w:hAnsi="Times New Roman" w:cs="Times New Roman"/>
+          <w:color w:val="000000"/>
+          <w:sz w:val="24"/>
+          <w:szCs w:val="24"/>
+          <w:shd w:val="clear" w:color="auto" w:fill="FFFFFF"/>
+        </w:rPr>
+        <w:t>5</w:t>
+      </w:r>
+    </w:p>
+    <w:p>
+      <w:pPr>
+        <w:shd w:val="clear" w:color="auto" w:fill="FFFFFF"/>
+        <w:spacing w:after="0" w:line="480" w:lineRule="auto"/>
+        <w:rPr>
+          <w:rFonts w:ascii="Times New Roman" w:eastAsia="Times New Roman" w:hAnsi="Times New Roman" w:cs="Times New Roman"/>
+          <w:sz w:val="24"/>
+          <w:szCs w:val="24"/>
+        </w:rPr>
+      </w:pPr>
+      <w:r>
+        <w:rPr>
+          <w:rFonts w:ascii="Times New Roman" w:eastAsia="Times New Roman" w:hAnsi="Times New Roman" w:cs="Times New Roman"/>
+          <w:color w:val="000000"/>
+          <w:sz w:val="24"/>
+          <w:szCs w:val="24"/>
+          <w:shd w:val="clear" w:color="auto" w:fill="FFFFFF"/>
+        </w:rPr>
+        <w:t>View Trending Stocks</w:t>
+      </w:r>
+      <w:r>
+        <w:rPr>
+          <w:rFonts w:ascii="Times New Roman" w:eastAsia="Times New Roman" w:hAnsi="Times New Roman" w:cs="Times New Roman"/>
+          <w:color w:val="000000"/>
+          <w:sz w:val="24"/>
+          <w:szCs w:val="24"/>
+          <w:shd w:val="clear" w:color="auto" w:fill="FFFFFF"/>
+        </w:rPr>
+        <w:t xml:space="preserve"> </w:t>
+      </w:r>
+      <w:r>
+        <w:rPr>
+          <w:rFonts w:ascii="Times New Roman" w:eastAsia="Times New Roman" w:hAnsi="Times New Roman" w:cs="Times New Roman"/>
+          <w:color w:val="000000"/>
+          <w:sz w:val="24"/>
+          <w:szCs w:val="24"/>
+          <w:shd w:val="clear" w:color="auto" w:fill="FFFFFF"/>
+        </w:rPr>
+        <w:t>............................................................................................................ pg 1</w:t>
+      </w:r>
+      <w:r>
+        <w:rPr>
+          <w:rFonts w:ascii="Times New Roman" w:eastAsia="Times New Roman" w:hAnsi="Times New Roman" w:cs="Times New Roman"/>
+          <w:color w:val="000000"/>
+          <w:sz w:val="24"/>
+          <w:szCs w:val="24"/>
+          <w:shd w:val="clear" w:color="auto" w:fill="FFFFFF"/>
+        </w:rPr>
+        <w:t>6</w:t>
+      </w:r>
+    </w:p>
+    <w:p>
+      <w:pPr>
+        <w:shd w:val="clear" w:color="auto" w:fill="FFFFFF"/>
+        <w:spacing w:after="0" w:line="480" w:lineRule="auto"/>
+        <w:rPr>
+          <w:rFonts w:ascii="Times New Roman" w:eastAsia="Times New Roman" w:hAnsi="Times New Roman" w:cs="Times New Roman"/>
+          <w:sz w:val="24"/>
+          <w:szCs w:val="24"/>
+        </w:rPr>
+      </w:pPr>
+      <w:r>
+        <w:rPr>
+          <w:rFonts w:ascii="Times New Roman" w:eastAsia="Times New Roman" w:hAnsi="Times New Roman" w:cs="Times New Roman"/>
+          <w:color w:val="000000"/>
+          <w:sz w:val="24"/>
+          <w:szCs w:val="24"/>
+          <w:shd w:val="clear" w:color="auto" w:fill="FFFFFF"/>
+        </w:rPr>
+        <w:t>Remove from Watchlist</w:t>
+      </w:r>
+      <w:r>
+        <w:rPr>
+          <w:rFonts w:ascii="Times New Roman" w:eastAsia="Times New Roman" w:hAnsi="Times New Roman" w:cs="Times New Roman"/>
+          <w:color w:val="000000"/>
+          <w:sz w:val="24"/>
+          <w:szCs w:val="24"/>
+          <w:shd w:val="clear" w:color="auto" w:fill="FFFFFF"/>
+        </w:rPr>
+        <w:t xml:space="preserve"> </w:t>
+      </w:r>
+      <w:r>
+        <w:rPr>
+          <w:rFonts w:ascii="Times New Roman" w:eastAsia="Times New Roman" w:hAnsi="Times New Roman" w:cs="Times New Roman"/>
+          <w:color w:val="000000"/>
+          <w:sz w:val="24"/>
+          <w:szCs w:val="24"/>
+          <w:shd w:val="clear" w:color="auto" w:fill="FFFFFF"/>
+        </w:rPr>
+        <w:t>......................................................................................................... pg 1</w:t>
+      </w:r>
+      <w:r>
+        <w:rPr>
+          <w:rFonts w:ascii="Times New Roman" w:eastAsia="Times New Roman" w:hAnsi="Times New Roman" w:cs="Times New Roman"/>
+          <w:color w:val="000000"/>
+          <w:sz w:val="24"/>
+          <w:szCs w:val="24"/>
+          <w:shd w:val="clear" w:color="auto" w:fill="FFFFFF"/>
+        </w:rPr>
+        <w:t>8</w:t>
+      </w:r>
+    </w:p>
+    <w:p>
+      <w:pPr>
+        <w:shd w:val="clear" w:color="auto" w:fill="FFFFFF"/>
+        <w:spacing w:after="0" w:line="480" w:lineRule="auto"/>
+        <w:rPr>
+          <w:rFonts w:ascii="Times New Roman" w:eastAsia="Times New Roman" w:hAnsi="Times New Roman" w:cs="Times New Roman"/>
+          <w:sz w:val="24"/>
+          <w:szCs w:val="24"/>
+        </w:rPr>
+      </w:pPr>
+      <w:r>
+        <w:rPr>
+          <w:rFonts w:ascii="Times New Roman" w:eastAsia="Times New Roman" w:hAnsi="Times New Roman" w:cs="Times New Roman"/>
+          <w:color w:val="000000"/>
+          <w:sz w:val="24"/>
+          <w:szCs w:val="24"/>
+          <w:shd w:val="clear" w:color="auto" w:fill="FFFFFF"/>
+        </w:rPr>
+        <w:t>Remove from Portfolio List</w:t>
+      </w:r>
+      <w:r>
+        <w:rPr>
+          <w:rFonts w:ascii="Times New Roman" w:eastAsia="Times New Roman" w:hAnsi="Times New Roman" w:cs="Times New Roman"/>
+          <w:color w:val="000000"/>
+          <w:sz w:val="24"/>
+          <w:szCs w:val="24"/>
+          <w:shd w:val="clear" w:color="auto" w:fill="FFFFFF"/>
+        </w:rPr>
+        <w:t xml:space="preserve"> </w:t>
+      </w:r>
+      <w:r>
+        <w:rPr>
+          <w:rFonts w:ascii="Times New Roman" w:eastAsia="Times New Roman" w:hAnsi="Times New Roman" w:cs="Times New Roman"/>
+          <w:color w:val="000000"/>
+          <w:sz w:val="24"/>
+          <w:szCs w:val="24"/>
+          <w:shd w:val="clear" w:color="auto" w:fill="FFFFFF"/>
+        </w:rPr>
+        <w:t>............................................................................................</w:t>
+      </w:r>
+      <w:r>
+        <w:rPr>
+          <w:rFonts w:ascii="Times New Roman" w:eastAsia="Times New Roman" w:hAnsi="Times New Roman" w:cs="Times New Roman"/>
+          <w:color w:val="000000"/>
+          <w:sz w:val="24"/>
+          <w:szCs w:val="24"/>
+          <w:shd w:val="clear" w:color="auto" w:fill="FFFFFF"/>
+        </w:rPr>
+        <w:t>.</w:t>
+      </w:r>
+      <w:r>
+        <w:rPr>
+          <w:rFonts w:ascii="Times New Roman" w:eastAsia="Times New Roman" w:hAnsi="Times New Roman" w:cs="Times New Roman"/>
+          <w:color w:val="000000"/>
+          <w:sz w:val="24"/>
+          <w:szCs w:val="24"/>
+          <w:shd w:val="clear" w:color="auto" w:fill="FFFFFF"/>
+        </w:rPr>
+        <w:t xml:space="preserve">...... pg </w:t>
+      </w:r>
+      <w:r>
+        <w:rPr>
+          <w:rFonts w:ascii="Times New Roman" w:eastAsia="Times New Roman" w:hAnsi="Times New Roman" w:cs="Times New Roman"/>
+          <w:color w:val="000000"/>
+          <w:sz w:val="24"/>
+          <w:szCs w:val="24"/>
+          <w:shd w:val="clear" w:color="auto" w:fill="FFFFFF"/>
+        </w:rPr>
+        <w:t>19</w:t>
+      </w:r>
+    </w:p>
+    <w:p>
+      <w:pPr>
+        <w:shd w:val="clear" w:color="auto" w:fill="FFFFFF"/>
+        <w:spacing w:after="0" w:line="480" w:lineRule="auto"/>
+        <w:rPr>
+          <w:rFonts w:ascii="Times New Roman" w:eastAsia="Times New Roman" w:hAnsi="Times New Roman" w:cs="Times New Roman"/>
+          <w:sz w:val="24"/>
+          <w:szCs w:val="24"/>
+        </w:rPr>
+      </w:pPr>
+      <w:r>
+        <w:rPr>
+          <w:rFonts w:ascii="Times New Roman" w:eastAsia="Times New Roman" w:hAnsi="Times New Roman" w:cs="Times New Roman"/>
+          <w:color w:val="000000"/>
+          <w:sz w:val="24"/>
+          <w:szCs w:val="24"/>
+          <w:shd w:val="clear" w:color="auto" w:fill="FFFFFF"/>
+        </w:rPr>
+        <w:t>View Individual Stock Page</w:t>
+      </w:r>
+      <w:r>
+        <w:rPr>
+          <w:rFonts w:ascii="Times New Roman" w:eastAsia="Times New Roman" w:hAnsi="Times New Roman" w:cs="Times New Roman"/>
+          <w:color w:val="000000"/>
+          <w:sz w:val="24"/>
+          <w:szCs w:val="24"/>
+          <w:shd w:val="clear" w:color="auto" w:fill="FFFFFF"/>
+        </w:rPr>
+        <w:t xml:space="preserve"> </w:t>
+      </w:r>
+      <w:r>
+        <w:rPr>
+          <w:rFonts w:ascii="Times New Roman" w:eastAsia="Times New Roman" w:hAnsi="Times New Roman" w:cs="Times New Roman"/>
+          <w:color w:val="000000"/>
+          <w:sz w:val="24"/>
+          <w:szCs w:val="24"/>
+          <w:shd w:val="clear" w:color="auto" w:fill="FFFFFF"/>
+        </w:rPr>
+        <w:t>.................................................................................................. pg 2</w:t>
+      </w:r>
+      <w:r>
+        <w:rPr>
+          <w:rFonts w:ascii="Times New Roman" w:eastAsia="Times New Roman" w:hAnsi="Times New Roman" w:cs="Times New Roman"/>
+          <w:color w:val="000000"/>
+          <w:sz w:val="24"/>
+          <w:szCs w:val="24"/>
+          <w:shd w:val="clear" w:color="auto" w:fill="FFFFFF"/>
+        </w:rPr>
+        <w:t>0</w:t>
+      </w:r>
+    </w:p>
+    <w:p>
+      <w:pPr>
+        <w:shd w:val="clear" w:color="auto" w:fill="FFFFFF"/>
+        <w:spacing w:after="0" w:line="480" w:lineRule="auto"/>
+        <w:rPr>
+          <w:rFonts w:ascii="Times New Roman" w:eastAsia="Times New Roman" w:hAnsi="Times New Roman" w:cs="Times New Roman"/>
+          <w:sz w:val="24"/>
+          <w:szCs w:val="24"/>
+        </w:rPr>
+      </w:pPr>
+      <w:r>
+        <w:rPr>
+          <w:rFonts w:ascii="Times New Roman" w:eastAsia="Times New Roman" w:hAnsi="Times New Roman" w:cs="Times New Roman"/>
+          <w:color w:val="000000"/>
+          <w:sz w:val="24"/>
+          <w:szCs w:val="24"/>
+          <w:shd w:val="clear" w:color="auto" w:fill="FFFFFF"/>
+        </w:rPr>
+        <w:t>Add to Watchlist</w:t>
+      </w:r>
+      <w:r>
+        <w:rPr>
+          <w:rFonts w:ascii="Times New Roman" w:eastAsia="Times New Roman" w:hAnsi="Times New Roman" w:cs="Times New Roman"/>
+          <w:color w:val="000000"/>
+          <w:sz w:val="24"/>
+          <w:szCs w:val="24"/>
+          <w:shd w:val="clear" w:color="auto" w:fill="FFFFFF"/>
+        </w:rPr>
+        <w:t xml:space="preserve"> </w:t>
+      </w:r>
+      <w:r>
+        <w:rPr>
+          <w:rFonts w:ascii="Times New Roman" w:eastAsia="Times New Roman" w:hAnsi="Times New Roman" w:cs="Times New Roman"/>
+          <w:color w:val="000000"/>
+          <w:sz w:val="24"/>
+          <w:szCs w:val="24"/>
+          <w:shd w:val="clear" w:color="auto" w:fill="FFFFFF"/>
+        </w:rPr>
+        <w:t>..............................................................................................................</w:t>
+      </w:r>
+      <w:r>
+        <w:rPr>
+          <w:rFonts w:ascii="Times New Roman" w:eastAsia="Times New Roman" w:hAnsi="Times New Roman" w:cs="Times New Roman"/>
+          <w:color w:val="000000"/>
+          <w:sz w:val="24"/>
+          <w:szCs w:val="24"/>
+          <w:shd w:val="clear" w:color="auto" w:fill="FFFFFF"/>
+        </w:rPr>
+        <w:t>.</w:t>
+      </w:r>
+      <w:r>
+        <w:rPr>
+          <w:rFonts w:ascii="Times New Roman" w:eastAsia="Times New Roman" w:hAnsi="Times New Roman" w:cs="Times New Roman"/>
+          <w:color w:val="000000"/>
+          <w:sz w:val="24"/>
+          <w:szCs w:val="24"/>
+          <w:shd w:val="clear" w:color="auto" w:fill="FFFFFF"/>
+        </w:rPr>
+        <w:t>..... pg 2</w:t>
+      </w:r>
+      <w:r>
+        <w:rPr>
+          <w:rFonts w:ascii="Times New Roman" w:eastAsia="Times New Roman" w:hAnsi="Times New Roman" w:cs="Times New Roman"/>
+          <w:color w:val="000000"/>
+          <w:sz w:val="24"/>
+          <w:szCs w:val="24"/>
+          <w:shd w:val="clear" w:color="auto" w:fill="FFFFFF"/>
+        </w:rPr>
         <w:t>2</w:t>
       </w:r>
     </w:p>
@@ -1124,9 +1745,8 @@
           <w:szCs w:val="24"/>
           <w:shd w:val="clear" w:color="auto" w:fill="FFFFFF"/>
         </w:rPr>
-        <w:t xml:space="preserve">Functional and Non-Functional Requirements ......................................................................... </w:t>
-      </w:r>
-      <w:proofErr w:type="spellStart"/>
+        <w:t>Add to Portfolio List</w:t>
+      </w:r>
       <w:r>
         <w:rPr>
           <w:rFonts w:ascii="Times New Roman" w:eastAsia="Times New Roman" w:hAnsi="Times New Roman" w:cs="Times New Roman"/>
@@ -1135,9 +1755,8 @@
           <w:szCs w:val="24"/>
           <w:shd w:val="clear" w:color="auto" w:fill="FFFFFF"/>
         </w:rPr>
-        <w:t>pg</w:t>
-      </w:r>
-      <w:proofErr w:type="spellEnd"/>
+        <w:t xml:space="preserve"> </w:t>
+      </w:r>
       <w:r>
         <w:rPr>
           <w:rFonts w:ascii="Times New Roman" w:eastAsia="Times New Roman" w:hAnsi="Times New Roman" w:cs="Times New Roman"/>
@@ -1146,19 +1765,8 @@
           <w:szCs w:val="24"/>
           <w:shd w:val="clear" w:color="auto" w:fill="FFFFFF"/>
         </w:rPr>
-        <w:t xml:space="preserve"> 3</w:t>
-      </w:r>
-    </w:p>
-    <w:p>
-      <w:pPr>
-        <w:shd w:val="clear" w:color="auto" w:fill="FFFFFF"/>
-        <w:spacing w:after="0" w:line="480" w:lineRule="auto"/>
-        <w:rPr>
-          <w:rFonts w:ascii="Times New Roman" w:eastAsia="Times New Roman" w:hAnsi="Times New Roman" w:cs="Times New Roman"/>
-          <w:sz w:val="24"/>
-          <w:szCs w:val="24"/>
-        </w:rPr>
-      </w:pPr>
+        <w:t>......................................................................................................</w:t>
+      </w:r>
       <w:r>
         <w:rPr>
           <w:rFonts w:ascii="Times New Roman" w:eastAsia="Times New Roman" w:hAnsi="Times New Roman" w:cs="Times New Roman"/>
@@ -1167,7 +1775,7 @@
           <w:szCs w:val="24"/>
           <w:shd w:val="clear" w:color="auto" w:fill="FFFFFF"/>
         </w:rPr>
-        <w:t>Use Case Diagram</w:t>
+        <w:t>.</w:t>
       </w:r>
       <w:r>
         <w:rPr>
@@ -1177,6 +1785,67 @@
           <w:szCs w:val="24"/>
           <w:shd w:val="clear" w:color="auto" w:fill="FFFFFF"/>
         </w:rPr>
+        <w:t>..</w:t>
+      </w:r>
+      <w:r>
+        <w:rPr>
+          <w:rFonts w:ascii="Times New Roman" w:eastAsia="Times New Roman" w:hAnsi="Times New Roman" w:cs="Times New Roman"/>
+          <w:color w:val="000000"/>
+          <w:sz w:val="24"/>
+          <w:szCs w:val="24"/>
+          <w:shd w:val="clear" w:color="auto" w:fill="FFFFFF"/>
+        </w:rPr>
+        <w:t>.</w:t>
+      </w:r>
+      <w:r>
+        <w:rPr>
+          <w:rFonts w:ascii="Times New Roman" w:eastAsia="Times New Roman" w:hAnsi="Times New Roman" w:cs="Times New Roman"/>
+          <w:color w:val="000000"/>
+          <w:sz w:val="24"/>
+          <w:szCs w:val="24"/>
+          <w:shd w:val="clear" w:color="auto" w:fill="FFFFFF"/>
+        </w:rPr>
+        <w:t>.... pg 2</w:t>
+      </w:r>
+      <w:r>
+        <w:rPr>
+          <w:rFonts w:ascii="Times New Roman" w:eastAsia="Times New Roman" w:hAnsi="Times New Roman" w:cs="Times New Roman"/>
+          <w:color w:val="000000"/>
+          <w:sz w:val="24"/>
+          <w:szCs w:val="24"/>
+          <w:shd w:val="clear" w:color="auto" w:fill="FFFFFF"/>
+        </w:rPr>
+        <w:t>3</w:t>
+      </w:r>
+    </w:p>
+    <w:p>
+      <w:pPr>
+        <w:shd w:val="clear" w:color="auto" w:fill="FFFFFF"/>
+        <w:spacing w:after="0" w:line="480" w:lineRule="auto"/>
+        <w:rPr>
+          <w:rFonts w:ascii="Times New Roman" w:eastAsia="Times New Roman" w:hAnsi="Times New Roman" w:cs="Times New Roman"/>
+          <w:sz w:val="24"/>
+          <w:szCs w:val="24"/>
+        </w:rPr>
+      </w:pPr>
+      <w:r>
+        <w:rPr>
+          <w:rFonts w:ascii="Times New Roman" w:eastAsia="Times New Roman" w:hAnsi="Times New Roman" w:cs="Times New Roman"/>
+          <w:color w:val="000000"/>
+          <w:sz w:val="24"/>
+          <w:szCs w:val="24"/>
+          <w:shd w:val="clear" w:color="auto" w:fill="FFFFFF"/>
+        </w:rPr>
+        <w:t>Schedule Gantt Chart</w:t>
+      </w:r>
+      <w:r>
+        <w:rPr>
+          <w:rFonts w:ascii="Times New Roman" w:eastAsia="Times New Roman" w:hAnsi="Times New Roman" w:cs="Times New Roman"/>
+          <w:color w:val="000000"/>
+          <w:sz w:val="24"/>
+          <w:szCs w:val="24"/>
+          <w:shd w:val="clear" w:color="auto" w:fill="FFFFFF"/>
+        </w:rPr>
         <w:t xml:space="preserve"> </w:t>
       </w:r>
       <w:r>
@@ -1187,9 +1856,8 @@
           <w:szCs w:val="24"/>
           <w:shd w:val="clear" w:color="auto" w:fill="FFFFFF"/>
         </w:rPr>
-        <w:t xml:space="preserve">.................................................................................................................... </w:t>
-      </w:r>
-      <w:proofErr w:type="spellStart"/>
+        <w:t>......................................................................................................</w:t>
+      </w:r>
       <w:r>
         <w:rPr>
           <w:rFonts w:ascii="Times New Roman" w:eastAsia="Times New Roman" w:hAnsi="Times New Roman" w:cs="Times New Roman"/>
@@ -1198,9 +1866,8 @@
           <w:szCs w:val="24"/>
           <w:shd w:val="clear" w:color="auto" w:fill="FFFFFF"/>
         </w:rPr>
-        <w:t>pg</w:t>
-      </w:r>
-      <w:proofErr w:type="spellEnd"/>
+        <w:t>.</w:t>
+      </w:r>
       <w:r>
         <w:rPr>
           <w:rFonts w:ascii="Times New Roman" w:eastAsia="Times New Roman" w:hAnsi="Times New Roman" w:cs="Times New Roman"/>
@@ -1209,6 +1876,67 @@
           <w:szCs w:val="24"/>
           <w:shd w:val="clear" w:color="auto" w:fill="FFFFFF"/>
         </w:rPr>
+        <w:t>..</w:t>
+      </w:r>
+      <w:r>
+        <w:rPr>
+          <w:rFonts w:ascii="Times New Roman" w:eastAsia="Times New Roman" w:hAnsi="Times New Roman" w:cs="Times New Roman"/>
+          <w:color w:val="000000"/>
+          <w:sz w:val="24"/>
+          <w:szCs w:val="24"/>
+          <w:shd w:val="clear" w:color="auto" w:fill="FFFFFF"/>
+        </w:rPr>
+        <w:t>.</w:t>
+      </w:r>
+      <w:r>
+        <w:rPr>
+          <w:rFonts w:ascii="Times New Roman" w:eastAsia="Times New Roman" w:hAnsi="Times New Roman" w:cs="Times New Roman"/>
+          <w:color w:val="000000"/>
+          <w:sz w:val="24"/>
+          <w:szCs w:val="24"/>
+          <w:shd w:val="clear" w:color="auto" w:fill="FFFFFF"/>
+        </w:rPr>
+        <w:t>... pg 2</w:t>
+      </w:r>
+      <w:r>
+        <w:rPr>
+          <w:rFonts w:ascii="Times New Roman" w:eastAsia="Times New Roman" w:hAnsi="Times New Roman" w:cs="Times New Roman"/>
+          <w:color w:val="000000"/>
+          <w:sz w:val="24"/>
+          <w:szCs w:val="24"/>
+          <w:shd w:val="clear" w:color="auto" w:fill="FFFFFF"/>
+        </w:rPr>
+        <w:t>5</w:t>
+      </w:r>
+    </w:p>
+    <w:p>
+      <w:pPr>
+        <w:shd w:val="clear" w:color="auto" w:fill="FFFFFF"/>
+        <w:spacing w:after="0" w:line="480" w:lineRule="auto"/>
+        <w:rPr>
+          <w:rFonts w:ascii="Times New Roman" w:eastAsia="Times New Roman" w:hAnsi="Times New Roman" w:cs="Times New Roman"/>
+          <w:sz w:val="24"/>
+          <w:szCs w:val="24"/>
+        </w:rPr>
+      </w:pPr>
+      <w:r>
+        <w:rPr>
+          <w:rFonts w:ascii="Times New Roman" w:eastAsia="Times New Roman" w:hAnsi="Times New Roman" w:cs="Times New Roman"/>
+          <w:color w:val="000000"/>
+          <w:sz w:val="24"/>
+          <w:szCs w:val="24"/>
+          <w:shd w:val="clear" w:color="auto" w:fill="FFFFFF"/>
+        </w:rPr>
+        <w:t>Messages to User</w:t>
+      </w:r>
+      <w:r>
+        <w:rPr>
+          <w:rFonts w:ascii="Times New Roman" w:eastAsia="Times New Roman" w:hAnsi="Times New Roman" w:cs="Times New Roman"/>
+          <w:color w:val="000000"/>
+          <w:sz w:val="24"/>
+          <w:szCs w:val="24"/>
+          <w:shd w:val="clear" w:color="auto" w:fill="FFFFFF"/>
+        </w:rPr>
         <w:t xml:space="preserve"> </w:t>
       </w:r>
       <w:r>
@@ -1219,19 +1947,8 @@
           <w:szCs w:val="24"/>
           <w:shd w:val="clear" w:color="auto" w:fill="FFFFFF"/>
         </w:rPr>
-        <w:t>4</w:t>
-      </w:r>
-    </w:p>
-    <w:p>
-      <w:pPr>
-        <w:shd w:val="clear" w:color="auto" w:fill="FFFFFF"/>
-        <w:spacing w:after="0" w:line="480" w:lineRule="auto"/>
-        <w:rPr>
-          <w:rFonts w:ascii="Times New Roman" w:eastAsia="Times New Roman" w:hAnsi="Times New Roman" w:cs="Times New Roman"/>
-          <w:sz w:val="24"/>
-          <w:szCs w:val="24"/>
-        </w:rPr>
-      </w:pPr>
+        <w:t>.............................................................................................................</w:t>
+      </w:r>
       <w:r>
         <w:rPr>
           <w:rFonts w:ascii="Times New Roman" w:eastAsia="Times New Roman" w:hAnsi="Times New Roman" w:cs="Times New Roman"/>
@@ -1240,19 +1957,8 @@
           <w:szCs w:val="24"/>
           <w:shd w:val="clear" w:color="auto" w:fill="FFFFFF"/>
         </w:rPr>
-        <w:t>Use cases:</w:t>
-      </w:r>
-    </w:p>
-    <w:p>
-      <w:pPr>
-        <w:shd w:val="clear" w:color="auto" w:fill="FFFFFF"/>
-        <w:spacing w:after="0" w:line="480" w:lineRule="auto"/>
-        <w:rPr>
-          <w:rFonts w:ascii="Times New Roman" w:eastAsia="Times New Roman" w:hAnsi="Times New Roman" w:cs="Times New Roman"/>
-          <w:sz w:val="24"/>
-          <w:szCs w:val="24"/>
-        </w:rPr>
-      </w:pPr>
+        <w:t>.</w:t>
+      </w:r>
       <w:r>
         <w:rPr>
           <w:rFonts w:ascii="Times New Roman" w:eastAsia="Times New Roman" w:hAnsi="Times New Roman" w:cs="Times New Roman"/>
@@ -1261,7 +1967,7 @@
           <w:szCs w:val="24"/>
           <w:shd w:val="clear" w:color="auto" w:fill="FFFFFF"/>
         </w:rPr>
-        <w:t>Register</w:t>
+        <w:t>..</w:t>
       </w:r>
       <w:r>
         <w:rPr>
@@ -1271,6 +1977,57 @@
           <w:szCs w:val="24"/>
           <w:shd w:val="clear" w:color="auto" w:fill="FFFFFF"/>
         </w:rPr>
+        <w:t>.</w:t>
+      </w:r>
+      <w:r>
+        <w:rPr>
+          <w:rFonts w:ascii="Times New Roman" w:eastAsia="Times New Roman" w:hAnsi="Times New Roman" w:cs="Times New Roman"/>
+          <w:color w:val="000000"/>
+          <w:sz w:val="24"/>
+          <w:szCs w:val="24"/>
+          <w:shd w:val="clear" w:color="auto" w:fill="FFFFFF"/>
+        </w:rPr>
+        <w:t>.. pg 2</w:t>
+      </w:r>
+      <w:r>
+        <w:rPr>
+          <w:rFonts w:ascii="Times New Roman" w:eastAsia="Times New Roman" w:hAnsi="Times New Roman" w:cs="Times New Roman"/>
+          <w:color w:val="000000"/>
+          <w:sz w:val="24"/>
+          <w:szCs w:val="24"/>
+          <w:shd w:val="clear" w:color="auto" w:fill="FFFFFF"/>
+        </w:rPr>
+        <w:t>6</w:t>
+      </w:r>
+    </w:p>
+    <w:p>
+      <w:pPr>
+        <w:shd w:val="clear" w:color="auto" w:fill="FFFFFF"/>
+        <w:spacing w:after="0" w:line="480" w:lineRule="auto"/>
+        <w:rPr>
+          <w:rFonts w:ascii="Times New Roman" w:eastAsia="Times New Roman" w:hAnsi="Times New Roman" w:cs="Times New Roman"/>
+          <w:sz w:val="24"/>
+          <w:szCs w:val="24"/>
+        </w:rPr>
+      </w:pPr>
+      <w:r>
+        <w:rPr>
+          <w:rFonts w:ascii="Times New Roman" w:eastAsia="Times New Roman" w:hAnsi="Times New Roman" w:cs="Times New Roman"/>
+          <w:color w:val="000000"/>
+          <w:sz w:val="24"/>
+          <w:szCs w:val="24"/>
+          <w:shd w:val="clear" w:color="auto" w:fill="FFFFFF"/>
+        </w:rPr>
+        <w:t>Glossary</w:t>
+      </w:r>
+      <w:r>
+        <w:rPr>
+          <w:rFonts w:ascii="Times New Roman" w:eastAsia="Times New Roman" w:hAnsi="Times New Roman" w:cs="Times New Roman"/>
+          <w:color w:val="000000"/>
+          <w:sz w:val="24"/>
+          <w:szCs w:val="24"/>
+          <w:shd w:val="clear" w:color="auto" w:fill="FFFFFF"/>
+        </w:rPr>
         <w:t xml:space="preserve"> </w:t>
       </w:r>
       <w:r>
@@ -1281,9 +2038,8 @@
           <w:szCs w:val="24"/>
           <w:shd w:val="clear" w:color="auto" w:fill="FFFFFF"/>
         </w:rPr>
-        <w:t xml:space="preserve">..................................................................................................................................... </w:t>
-      </w:r>
-      <w:proofErr w:type="spellStart"/>
+        <w:t>............................................................................................................................</w:t>
+      </w:r>
       <w:r>
         <w:rPr>
           <w:rFonts w:ascii="Times New Roman" w:eastAsia="Times New Roman" w:hAnsi="Times New Roman" w:cs="Times New Roman"/>
@@ -1292,9 +2048,8 @@
           <w:szCs w:val="24"/>
           <w:shd w:val="clear" w:color="auto" w:fill="FFFFFF"/>
         </w:rPr>
-        <w:t>pg</w:t>
-      </w:r>
-      <w:proofErr w:type="spellEnd"/>
+        <w:t>.</w:t>
+      </w:r>
       <w:r>
         <w:rPr>
           <w:rFonts w:ascii="Times New Roman" w:eastAsia="Times New Roman" w:hAnsi="Times New Roman" w:cs="Times New Roman"/>
@@ -1303,7 +2058,7 @@
           <w:szCs w:val="24"/>
           <w:shd w:val="clear" w:color="auto" w:fill="FFFFFF"/>
         </w:rPr>
-        <w:t xml:space="preserve"> </w:t>
+        <w:t>..</w:t>
       </w:r>
       <w:r>
         <w:rPr>
@@ -1313,19 +2068,8 @@
           <w:szCs w:val="24"/>
           <w:shd w:val="clear" w:color="auto" w:fill="FFFFFF"/>
         </w:rPr>
-        <w:t>5</w:t>
-      </w:r>
-    </w:p>
-    <w:p>
-      <w:pPr>
-        <w:shd w:val="clear" w:color="auto" w:fill="FFFFFF"/>
-        <w:spacing w:after="0" w:line="480" w:lineRule="auto"/>
-        <w:rPr>
-          <w:rFonts w:ascii="Times New Roman" w:eastAsia="Times New Roman" w:hAnsi="Times New Roman" w:cs="Times New Roman"/>
-          <w:sz w:val="24"/>
-          <w:szCs w:val="24"/>
-        </w:rPr>
-      </w:pPr>
+        <w:t>.</w:t>
+      </w:r>
       <w:r>
         <w:rPr>
           <w:rFonts w:ascii="Times New Roman" w:eastAsia="Times New Roman" w:hAnsi="Times New Roman" w:cs="Times New Roman"/>
@@ -1334,1231 +2078,7 @@
           <w:szCs w:val="24"/>
           <w:shd w:val="clear" w:color="auto" w:fill="FFFFFF"/>
         </w:rPr>
-        <w:t>Login</w:t>
-      </w:r>
-      <w:r>
-        <w:rPr>
-          <w:rFonts w:ascii="Times New Roman" w:eastAsia="Times New Roman" w:hAnsi="Times New Roman" w:cs="Times New Roman"/>
-          <w:color w:val="000000"/>
-          <w:sz w:val="24"/>
-          <w:szCs w:val="24"/>
-          <w:shd w:val="clear" w:color="auto" w:fill="FFFFFF"/>
-        </w:rPr>
-        <w:t xml:space="preserve"> </w:t>
-      </w:r>
-      <w:r>
-        <w:rPr>
-          <w:rFonts w:ascii="Times New Roman" w:eastAsia="Times New Roman" w:hAnsi="Times New Roman" w:cs="Times New Roman"/>
-          <w:color w:val="000000"/>
-          <w:sz w:val="24"/>
-          <w:szCs w:val="24"/>
-          <w:shd w:val="clear" w:color="auto" w:fill="FFFFFF"/>
-        </w:rPr>
-        <w:t xml:space="preserve">........................................................................................................................................ </w:t>
-      </w:r>
-      <w:proofErr w:type="spellStart"/>
-      <w:r>
-        <w:rPr>
-          <w:rFonts w:ascii="Times New Roman" w:eastAsia="Times New Roman" w:hAnsi="Times New Roman" w:cs="Times New Roman"/>
-          <w:color w:val="000000"/>
-          <w:sz w:val="24"/>
-          <w:szCs w:val="24"/>
-          <w:shd w:val="clear" w:color="auto" w:fill="FFFFFF"/>
-        </w:rPr>
-        <w:t>pg</w:t>
-      </w:r>
-      <w:proofErr w:type="spellEnd"/>
-      <w:r>
-        <w:rPr>
-          <w:rFonts w:ascii="Times New Roman" w:eastAsia="Times New Roman" w:hAnsi="Times New Roman" w:cs="Times New Roman"/>
-          <w:color w:val="000000"/>
-          <w:sz w:val="24"/>
-          <w:szCs w:val="24"/>
-          <w:shd w:val="clear" w:color="auto" w:fill="FFFFFF"/>
-        </w:rPr>
-        <w:t xml:space="preserve"> </w:t>
-      </w:r>
-      <w:r>
-        <w:rPr>
-          <w:rFonts w:ascii="Times New Roman" w:eastAsia="Times New Roman" w:hAnsi="Times New Roman" w:cs="Times New Roman"/>
-          <w:color w:val="000000"/>
-          <w:sz w:val="24"/>
-          <w:szCs w:val="24"/>
-          <w:shd w:val="clear" w:color="auto" w:fill="FFFFFF"/>
-        </w:rPr>
-        <w:t>7</w:t>
-      </w:r>
-    </w:p>
-    <w:p>
-      <w:pPr>
-        <w:shd w:val="clear" w:color="auto" w:fill="FFFFFF"/>
-        <w:spacing w:after="0" w:line="480" w:lineRule="auto"/>
-        <w:rPr>
-          <w:rFonts w:ascii="Times New Roman" w:eastAsia="Times New Roman" w:hAnsi="Times New Roman" w:cs="Times New Roman"/>
-          <w:sz w:val="24"/>
-          <w:szCs w:val="24"/>
-        </w:rPr>
-      </w:pPr>
-      <w:r>
-        <w:rPr>
-          <w:rFonts w:ascii="Times New Roman" w:eastAsia="Times New Roman" w:hAnsi="Times New Roman" w:cs="Times New Roman"/>
-          <w:color w:val="000000"/>
-          <w:sz w:val="24"/>
-          <w:szCs w:val="24"/>
-          <w:shd w:val="clear" w:color="auto" w:fill="FFFFFF"/>
-        </w:rPr>
-        <w:t>Log Out</w:t>
-      </w:r>
-      <w:r>
-        <w:rPr>
-          <w:rFonts w:ascii="Times New Roman" w:eastAsia="Times New Roman" w:hAnsi="Times New Roman" w:cs="Times New Roman"/>
-          <w:color w:val="000000"/>
-          <w:sz w:val="24"/>
-          <w:szCs w:val="24"/>
-          <w:shd w:val="clear" w:color="auto" w:fill="FFFFFF"/>
-        </w:rPr>
-        <w:t xml:space="preserve"> </w:t>
-      </w:r>
-      <w:r>
-        <w:rPr>
-          <w:rFonts w:ascii="Times New Roman" w:eastAsia="Times New Roman" w:hAnsi="Times New Roman" w:cs="Times New Roman"/>
-          <w:color w:val="000000"/>
-          <w:sz w:val="24"/>
-          <w:szCs w:val="24"/>
-          <w:shd w:val="clear" w:color="auto" w:fill="FFFFFF"/>
-        </w:rPr>
-        <w:t xml:space="preserve">.................................................................................................................................... </w:t>
-      </w:r>
-      <w:proofErr w:type="spellStart"/>
-      <w:r>
-        <w:rPr>
-          <w:rFonts w:ascii="Times New Roman" w:eastAsia="Times New Roman" w:hAnsi="Times New Roman" w:cs="Times New Roman"/>
-          <w:color w:val="000000"/>
-          <w:sz w:val="24"/>
-          <w:szCs w:val="24"/>
-          <w:shd w:val="clear" w:color="auto" w:fill="FFFFFF"/>
-        </w:rPr>
-        <w:t>pg</w:t>
-      </w:r>
-      <w:proofErr w:type="spellEnd"/>
-      <w:r>
-        <w:rPr>
-          <w:rFonts w:ascii="Times New Roman" w:eastAsia="Times New Roman" w:hAnsi="Times New Roman" w:cs="Times New Roman"/>
-          <w:color w:val="000000"/>
-          <w:sz w:val="24"/>
-          <w:szCs w:val="24"/>
-          <w:shd w:val="clear" w:color="auto" w:fill="FFFFFF"/>
-        </w:rPr>
-        <w:t xml:space="preserve"> 8</w:t>
-      </w:r>
-    </w:p>
-    <w:p>
-      <w:pPr>
-        <w:shd w:val="clear" w:color="auto" w:fill="FFFFFF"/>
-        <w:spacing w:after="0" w:line="480" w:lineRule="auto"/>
-        <w:rPr>
-          <w:rFonts w:ascii="Times New Roman" w:eastAsia="Times New Roman" w:hAnsi="Times New Roman" w:cs="Times New Roman"/>
-          <w:sz w:val="24"/>
-          <w:szCs w:val="24"/>
-        </w:rPr>
-      </w:pPr>
-      <w:r>
-        <w:rPr>
-          <w:rFonts w:ascii="Times New Roman" w:eastAsia="Times New Roman" w:hAnsi="Times New Roman" w:cs="Times New Roman"/>
-          <w:color w:val="000000"/>
-          <w:sz w:val="24"/>
-          <w:szCs w:val="24"/>
-          <w:shd w:val="clear" w:color="auto" w:fill="FFFFFF"/>
-        </w:rPr>
-        <w:t>Reset Password</w:t>
-      </w:r>
-      <w:r>
-        <w:rPr>
-          <w:rFonts w:ascii="Times New Roman" w:eastAsia="Times New Roman" w:hAnsi="Times New Roman" w:cs="Times New Roman"/>
-          <w:color w:val="000000"/>
-          <w:sz w:val="24"/>
-          <w:szCs w:val="24"/>
-          <w:shd w:val="clear" w:color="auto" w:fill="FFFFFF"/>
-        </w:rPr>
-        <w:t xml:space="preserve"> </w:t>
-      </w:r>
-      <w:r>
-        <w:rPr>
-          <w:rFonts w:ascii="Times New Roman" w:eastAsia="Times New Roman" w:hAnsi="Times New Roman" w:cs="Times New Roman"/>
-          <w:color w:val="000000"/>
-          <w:sz w:val="24"/>
-          <w:szCs w:val="24"/>
-          <w:shd w:val="clear" w:color="auto" w:fill="FFFFFF"/>
-        </w:rPr>
-        <w:t xml:space="preserve">........................................................................................................................ </w:t>
-      </w:r>
-      <w:proofErr w:type="spellStart"/>
-      <w:r>
-        <w:rPr>
-          <w:rFonts w:ascii="Times New Roman" w:eastAsia="Times New Roman" w:hAnsi="Times New Roman" w:cs="Times New Roman"/>
-          <w:color w:val="000000"/>
-          <w:sz w:val="24"/>
-          <w:szCs w:val="24"/>
-          <w:shd w:val="clear" w:color="auto" w:fill="FFFFFF"/>
-        </w:rPr>
-        <w:t>pg</w:t>
-      </w:r>
-      <w:proofErr w:type="spellEnd"/>
-      <w:r>
-        <w:rPr>
-          <w:rFonts w:ascii="Times New Roman" w:eastAsia="Times New Roman" w:hAnsi="Times New Roman" w:cs="Times New Roman"/>
-          <w:color w:val="000000"/>
-          <w:sz w:val="24"/>
-          <w:szCs w:val="24"/>
-          <w:shd w:val="clear" w:color="auto" w:fill="FFFFFF"/>
-        </w:rPr>
-        <w:t xml:space="preserve"> 9</w:t>
-      </w:r>
-    </w:p>
-    <w:p>
-      <w:pPr>
-        <w:shd w:val="clear" w:color="auto" w:fill="FFFFFF"/>
-        <w:spacing w:after="0" w:line="480" w:lineRule="auto"/>
-        <w:rPr>
-          <w:rFonts w:ascii="Times New Roman" w:eastAsia="Times New Roman" w:hAnsi="Times New Roman" w:cs="Times New Roman"/>
-          <w:sz w:val="24"/>
-          <w:szCs w:val="24"/>
-        </w:rPr>
-      </w:pPr>
-      <w:r>
-        <w:rPr>
-          <w:rFonts w:ascii="Times New Roman" w:eastAsia="Times New Roman" w:hAnsi="Times New Roman" w:cs="Times New Roman"/>
-          <w:color w:val="000000"/>
-          <w:sz w:val="24"/>
-          <w:szCs w:val="24"/>
-          <w:shd w:val="clear" w:color="auto" w:fill="FFFFFF"/>
-        </w:rPr>
-        <w:t>View Portfolio Summary</w:t>
-      </w:r>
-      <w:r>
-        <w:rPr>
-          <w:rFonts w:ascii="Times New Roman" w:eastAsia="Times New Roman" w:hAnsi="Times New Roman" w:cs="Times New Roman"/>
-          <w:color w:val="000000"/>
-          <w:sz w:val="24"/>
-          <w:szCs w:val="24"/>
-          <w:shd w:val="clear" w:color="auto" w:fill="FFFFFF"/>
-        </w:rPr>
-        <w:t xml:space="preserve"> </w:t>
-      </w:r>
-      <w:r>
-        <w:rPr>
-          <w:rFonts w:ascii="Times New Roman" w:eastAsia="Times New Roman" w:hAnsi="Times New Roman" w:cs="Times New Roman"/>
-          <w:color w:val="000000"/>
-          <w:sz w:val="24"/>
-          <w:szCs w:val="24"/>
-          <w:shd w:val="clear" w:color="auto" w:fill="FFFFFF"/>
-        </w:rPr>
-        <w:t xml:space="preserve">........................................................................................................ </w:t>
-      </w:r>
-      <w:proofErr w:type="spellStart"/>
-      <w:r>
-        <w:rPr>
-          <w:rFonts w:ascii="Times New Roman" w:eastAsia="Times New Roman" w:hAnsi="Times New Roman" w:cs="Times New Roman"/>
-          <w:color w:val="000000"/>
-          <w:sz w:val="24"/>
-          <w:szCs w:val="24"/>
-          <w:shd w:val="clear" w:color="auto" w:fill="FFFFFF"/>
-        </w:rPr>
-        <w:t>pg</w:t>
-      </w:r>
-      <w:proofErr w:type="spellEnd"/>
-      <w:r>
-        <w:rPr>
-          <w:rFonts w:ascii="Times New Roman" w:eastAsia="Times New Roman" w:hAnsi="Times New Roman" w:cs="Times New Roman"/>
-          <w:color w:val="000000"/>
-          <w:sz w:val="24"/>
-          <w:szCs w:val="24"/>
-          <w:shd w:val="clear" w:color="auto" w:fill="FFFFFF"/>
-        </w:rPr>
-        <w:t xml:space="preserve"> 11</w:t>
-      </w:r>
-    </w:p>
-    <w:p>
-      <w:pPr>
-        <w:shd w:val="clear" w:color="auto" w:fill="FFFFFF"/>
-        <w:spacing w:after="0" w:line="480" w:lineRule="auto"/>
-        <w:rPr>
-          <w:rFonts w:ascii="Times New Roman" w:eastAsia="Times New Roman" w:hAnsi="Times New Roman" w:cs="Times New Roman"/>
-          <w:sz w:val="24"/>
-          <w:szCs w:val="24"/>
-        </w:rPr>
-      </w:pPr>
-      <w:r>
-        <w:rPr>
-          <w:rFonts w:ascii="Times New Roman" w:eastAsia="Times New Roman" w:hAnsi="Times New Roman" w:cs="Times New Roman"/>
-          <w:color w:val="000000"/>
-          <w:sz w:val="24"/>
-          <w:szCs w:val="24"/>
-          <w:shd w:val="clear" w:color="auto" w:fill="FFFFFF"/>
-        </w:rPr>
-        <w:t>Edit User Settings</w:t>
-      </w:r>
-      <w:r>
-        <w:rPr>
-          <w:rFonts w:ascii="Times New Roman" w:eastAsia="Times New Roman" w:hAnsi="Times New Roman" w:cs="Times New Roman"/>
-          <w:color w:val="000000"/>
-          <w:sz w:val="24"/>
-          <w:szCs w:val="24"/>
-          <w:shd w:val="clear" w:color="auto" w:fill="FFFFFF"/>
-        </w:rPr>
-        <w:t xml:space="preserve"> </w:t>
-      </w:r>
-      <w:r>
-        <w:rPr>
-          <w:rFonts w:ascii="Times New Roman" w:eastAsia="Times New Roman" w:hAnsi="Times New Roman" w:cs="Times New Roman"/>
-          <w:color w:val="000000"/>
-          <w:sz w:val="24"/>
-          <w:szCs w:val="24"/>
-          <w:shd w:val="clear" w:color="auto" w:fill="FFFFFF"/>
-        </w:rPr>
-        <w:t xml:space="preserve">................................................................................................................... </w:t>
-      </w:r>
-      <w:proofErr w:type="spellStart"/>
-      <w:r>
-        <w:rPr>
-          <w:rFonts w:ascii="Times New Roman" w:eastAsia="Times New Roman" w:hAnsi="Times New Roman" w:cs="Times New Roman"/>
-          <w:color w:val="000000"/>
-          <w:sz w:val="24"/>
-          <w:szCs w:val="24"/>
-          <w:shd w:val="clear" w:color="auto" w:fill="FFFFFF"/>
-        </w:rPr>
-        <w:t>pg</w:t>
-      </w:r>
-      <w:proofErr w:type="spellEnd"/>
-      <w:r>
-        <w:rPr>
-          <w:rFonts w:ascii="Times New Roman" w:eastAsia="Times New Roman" w:hAnsi="Times New Roman" w:cs="Times New Roman"/>
-          <w:color w:val="000000"/>
-          <w:sz w:val="24"/>
-          <w:szCs w:val="24"/>
-          <w:shd w:val="clear" w:color="auto" w:fill="FFFFFF"/>
-        </w:rPr>
-        <w:t xml:space="preserve"> 13</w:t>
-      </w:r>
-    </w:p>
-    <w:p>
-      <w:pPr>
-        <w:shd w:val="clear" w:color="auto" w:fill="FFFFFF"/>
-        <w:spacing w:after="0" w:line="480" w:lineRule="auto"/>
-        <w:rPr>
-          <w:rFonts w:ascii="Times New Roman" w:eastAsia="Times New Roman" w:hAnsi="Times New Roman" w:cs="Times New Roman"/>
-          <w:sz w:val="24"/>
-          <w:szCs w:val="24"/>
-        </w:rPr>
-      </w:pPr>
-      <w:r>
-        <w:rPr>
-          <w:rFonts w:ascii="Times New Roman" w:eastAsia="Times New Roman" w:hAnsi="Times New Roman" w:cs="Times New Roman"/>
-          <w:color w:val="000000"/>
-          <w:sz w:val="24"/>
-          <w:szCs w:val="24"/>
-          <w:shd w:val="clear" w:color="auto" w:fill="FFFFFF"/>
-        </w:rPr>
-        <w:t>Search for Stock</w:t>
-      </w:r>
-      <w:r>
-        <w:rPr>
-          <w:rFonts w:ascii="Times New Roman" w:eastAsia="Times New Roman" w:hAnsi="Times New Roman" w:cs="Times New Roman"/>
-          <w:color w:val="000000"/>
-          <w:sz w:val="24"/>
-          <w:szCs w:val="24"/>
-          <w:shd w:val="clear" w:color="auto" w:fill="FFFFFF"/>
-        </w:rPr>
-        <w:t xml:space="preserve"> </w:t>
-      </w:r>
-      <w:r>
-        <w:rPr>
-          <w:rFonts w:ascii="Times New Roman" w:eastAsia="Times New Roman" w:hAnsi="Times New Roman" w:cs="Times New Roman"/>
-          <w:color w:val="000000"/>
-          <w:sz w:val="24"/>
-          <w:szCs w:val="24"/>
-          <w:shd w:val="clear" w:color="auto" w:fill="FFFFFF"/>
-        </w:rPr>
-        <w:t xml:space="preserve">..................................................................................................................... </w:t>
-      </w:r>
-      <w:proofErr w:type="spellStart"/>
-      <w:r>
-        <w:rPr>
-          <w:rFonts w:ascii="Times New Roman" w:eastAsia="Times New Roman" w:hAnsi="Times New Roman" w:cs="Times New Roman"/>
-          <w:color w:val="000000"/>
-          <w:sz w:val="24"/>
-          <w:szCs w:val="24"/>
-          <w:shd w:val="clear" w:color="auto" w:fill="FFFFFF"/>
-        </w:rPr>
-        <w:t>pg</w:t>
-      </w:r>
-      <w:proofErr w:type="spellEnd"/>
-      <w:r>
-        <w:rPr>
-          <w:rFonts w:ascii="Times New Roman" w:eastAsia="Times New Roman" w:hAnsi="Times New Roman" w:cs="Times New Roman"/>
-          <w:color w:val="000000"/>
-          <w:sz w:val="24"/>
-          <w:szCs w:val="24"/>
-          <w:shd w:val="clear" w:color="auto" w:fill="FFFFFF"/>
-        </w:rPr>
-        <w:t xml:space="preserve"> 1</w:t>
-      </w:r>
-      <w:r>
-        <w:rPr>
-          <w:rFonts w:ascii="Times New Roman" w:eastAsia="Times New Roman" w:hAnsi="Times New Roman" w:cs="Times New Roman"/>
-          <w:color w:val="000000"/>
-          <w:sz w:val="24"/>
-          <w:szCs w:val="24"/>
-          <w:shd w:val="clear" w:color="auto" w:fill="FFFFFF"/>
-        </w:rPr>
-        <w:t>5</w:t>
-      </w:r>
-    </w:p>
-    <w:p>
-      <w:pPr>
-        <w:shd w:val="clear" w:color="auto" w:fill="FFFFFF"/>
-        <w:spacing w:after="0" w:line="480" w:lineRule="auto"/>
-        <w:rPr>
-          <w:rFonts w:ascii="Times New Roman" w:eastAsia="Times New Roman" w:hAnsi="Times New Roman" w:cs="Times New Roman"/>
-          <w:sz w:val="24"/>
-          <w:szCs w:val="24"/>
-        </w:rPr>
-      </w:pPr>
-      <w:r>
-        <w:rPr>
-          <w:rFonts w:ascii="Times New Roman" w:eastAsia="Times New Roman" w:hAnsi="Times New Roman" w:cs="Times New Roman"/>
-          <w:color w:val="000000"/>
-          <w:sz w:val="24"/>
-          <w:szCs w:val="24"/>
-          <w:shd w:val="clear" w:color="auto" w:fill="FFFFFF"/>
-        </w:rPr>
-        <w:t>View Trending Stocks</w:t>
-      </w:r>
-      <w:r>
-        <w:rPr>
-          <w:rFonts w:ascii="Times New Roman" w:eastAsia="Times New Roman" w:hAnsi="Times New Roman" w:cs="Times New Roman"/>
-          <w:color w:val="000000"/>
-          <w:sz w:val="24"/>
-          <w:szCs w:val="24"/>
-          <w:shd w:val="clear" w:color="auto" w:fill="FFFFFF"/>
-        </w:rPr>
-        <w:t xml:space="preserve"> </w:t>
-      </w:r>
-      <w:r>
-        <w:rPr>
-          <w:rFonts w:ascii="Times New Roman" w:eastAsia="Times New Roman" w:hAnsi="Times New Roman" w:cs="Times New Roman"/>
-          <w:color w:val="000000"/>
-          <w:sz w:val="24"/>
-          <w:szCs w:val="24"/>
-          <w:shd w:val="clear" w:color="auto" w:fill="FFFFFF"/>
-        </w:rPr>
-        <w:t xml:space="preserve">............................................................................................................ </w:t>
-      </w:r>
-      <w:proofErr w:type="spellStart"/>
-      <w:r>
-        <w:rPr>
-          <w:rFonts w:ascii="Times New Roman" w:eastAsia="Times New Roman" w:hAnsi="Times New Roman" w:cs="Times New Roman"/>
-          <w:color w:val="000000"/>
-          <w:sz w:val="24"/>
-          <w:szCs w:val="24"/>
-          <w:shd w:val="clear" w:color="auto" w:fill="FFFFFF"/>
-        </w:rPr>
-        <w:t>pg</w:t>
-      </w:r>
-      <w:proofErr w:type="spellEnd"/>
-      <w:r>
-        <w:rPr>
-          <w:rFonts w:ascii="Times New Roman" w:eastAsia="Times New Roman" w:hAnsi="Times New Roman" w:cs="Times New Roman"/>
-          <w:color w:val="000000"/>
-          <w:sz w:val="24"/>
-          <w:szCs w:val="24"/>
-          <w:shd w:val="clear" w:color="auto" w:fill="FFFFFF"/>
-        </w:rPr>
-        <w:t xml:space="preserve"> 1</w:t>
-      </w:r>
-      <w:r>
-        <w:rPr>
-          <w:rFonts w:ascii="Times New Roman" w:eastAsia="Times New Roman" w:hAnsi="Times New Roman" w:cs="Times New Roman"/>
-          <w:color w:val="000000"/>
-          <w:sz w:val="24"/>
-          <w:szCs w:val="24"/>
-          <w:shd w:val="clear" w:color="auto" w:fill="FFFFFF"/>
-        </w:rPr>
-        <w:t>6</w:t>
-      </w:r>
-    </w:p>
-    <w:p>
-      <w:pPr>
-        <w:shd w:val="clear" w:color="auto" w:fill="FFFFFF"/>
-        <w:spacing w:after="0" w:line="480" w:lineRule="auto"/>
-        <w:rPr>
-          <w:rFonts w:ascii="Times New Roman" w:eastAsia="Times New Roman" w:hAnsi="Times New Roman" w:cs="Times New Roman"/>
-          <w:sz w:val="24"/>
-          <w:szCs w:val="24"/>
-        </w:rPr>
-      </w:pPr>
-      <w:r>
-        <w:rPr>
-          <w:rFonts w:ascii="Times New Roman" w:eastAsia="Times New Roman" w:hAnsi="Times New Roman" w:cs="Times New Roman"/>
-          <w:color w:val="000000"/>
-          <w:sz w:val="24"/>
-          <w:szCs w:val="24"/>
-          <w:shd w:val="clear" w:color="auto" w:fill="FFFFFF"/>
-        </w:rPr>
-        <w:t>Remove from Watchlist</w:t>
-      </w:r>
-      <w:r>
-        <w:rPr>
-          <w:rFonts w:ascii="Times New Roman" w:eastAsia="Times New Roman" w:hAnsi="Times New Roman" w:cs="Times New Roman"/>
-          <w:color w:val="000000"/>
-          <w:sz w:val="24"/>
-          <w:szCs w:val="24"/>
-          <w:shd w:val="clear" w:color="auto" w:fill="FFFFFF"/>
-        </w:rPr>
-        <w:t xml:space="preserve"> </w:t>
-      </w:r>
-      <w:r>
-        <w:rPr>
-          <w:rFonts w:ascii="Times New Roman" w:eastAsia="Times New Roman" w:hAnsi="Times New Roman" w:cs="Times New Roman"/>
-          <w:color w:val="000000"/>
-          <w:sz w:val="24"/>
-          <w:szCs w:val="24"/>
-          <w:shd w:val="clear" w:color="auto" w:fill="FFFFFF"/>
-        </w:rPr>
-        <w:t xml:space="preserve">......................................................................................................... </w:t>
-      </w:r>
-      <w:proofErr w:type="spellStart"/>
-      <w:r>
-        <w:rPr>
-          <w:rFonts w:ascii="Times New Roman" w:eastAsia="Times New Roman" w:hAnsi="Times New Roman" w:cs="Times New Roman"/>
-          <w:color w:val="000000"/>
-          <w:sz w:val="24"/>
-          <w:szCs w:val="24"/>
-          <w:shd w:val="clear" w:color="auto" w:fill="FFFFFF"/>
-        </w:rPr>
-        <w:t>pg</w:t>
-      </w:r>
-      <w:proofErr w:type="spellEnd"/>
-      <w:r>
-        <w:rPr>
-          <w:rFonts w:ascii="Times New Roman" w:eastAsia="Times New Roman" w:hAnsi="Times New Roman" w:cs="Times New Roman"/>
-          <w:color w:val="000000"/>
-          <w:sz w:val="24"/>
-          <w:szCs w:val="24"/>
-          <w:shd w:val="clear" w:color="auto" w:fill="FFFFFF"/>
-        </w:rPr>
-        <w:t xml:space="preserve"> 1</w:t>
-      </w:r>
-      <w:r>
-        <w:rPr>
-          <w:rFonts w:ascii="Times New Roman" w:eastAsia="Times New Roman" w:hAnsi="Times New Roman" w:cs="Times New Roman"/>
-          <w:color w:val="000000"/>
-          <w:sz w:val="24"/>
-          <w:szCs w:val="24"/>
-          <w:shd w:val="clear" w:color="auto" w:fill="FFFFFF"/>
-        </w:rPr>
-        <w:t>8</w:t>
-      </w:r>
-    </w:p>
-    <w:p>
-      <w:pPr>
-        <w:shd w:val="clear" w:color="auto" w:fill="FFFFFF"/>
-        <w:spacing w:after="0" w:line="480" w:lineRule="auto"/>
-        <w:rPr>
-          <w:rFonts w:ascii="Times New Roman" w:eastAsia="Times New Roman" w:hAnsi="Times New Roman" w:cs="Times New Roman"/>
-          <w:sz w:val="24"/>
-          <w:szCs w:val="24"/>
-        </w:rPr>
-      </w:pPr>
-      <w:r>
-        <w:rPr>
-          <w:rFonts w:ascii="Times New Roman" w:eastAsia="Times New Roman" w:hAnsi="Times New Roman" w:cs="Times New Roman"/>
-          <w:color w:val="000000"/>
-          <w:sz w:val="24"/>
-          <w:szCs w:val="24"/>
-          <w:shd w:val="clear" w:color="auto" w:fill="FFFFFF"/>
-        </w:rPr>
-        <w:t>Remove from Portfolio List</w:t>
-      </w:r>
-      <w:r>
-        <w:rPr>
-          <w:rFonts w:ascii="Times New Roman" w:eastAsia="Times New Roman" w:hAnsi="Times New Roman" w:cs="Times New Roman"/>
-          <w:color w:val="000000"/>
-          <w:sz w:val="24"/>
-          <w:szCs w:val="24"/>
-          <w:shd w:val="clear" w:color="auto" w:fill="FFFFFF"/>
-        </w:rPr>
-        <w:t xml:space="preserve"> </w:t>
-      </w:r>
-      <w:r>
-        <w:rPr>
-          <w:rFonts w:ascii="Times New Roman" w:eastAsia="Times New Roman" w:hAnsi="Times New Roman" w:cs="Times New Roman"/>
-          <w:color w:val="000000"/>
-          <w:sz w:val="24"/>
-          <w:szCs w:val="24"/>
-          <w:shd w:val="clear" w:color="auto" w:fill="FFFFFF"/>
-        </w:rPr>
-        <w:t>............................................................................................</w:t>
-      </w:r>
-      <w:r>
-        <w:rPr>
-          <w:rFonts w:ascii="Times New Roman" w:eastAsia="Times New Roman" w:hAnsi="Times New Roman" w:cs="Times New Roman"/>
-          <w:color w:val="000000"/>
-          <w:sz w:val="24"/>
-          <w:szCs w:val="24"/>
-          <w:shd w:val="clear" w:color="auto" w:fill="FFFFFF"/>
-        </w:rPr>
-        <w:t>.</w:t>
-      </w:r>
-      <w:r>
-        <w:rPr>
-          <w:rFonts w:ascii="Times New Roman" w:eastAsia="Times New Roman" w:hAnsi="Times New Roman" w:cs="Times New Roman"/>
-          <w:color w:val="000000"/>
-          <w:sz w:val="24"/>
-          <w:szCs w:val="24"/>
-          <w:shd w:val="clear" w:color="auto" w:fill="FFFFFF"/>
-        </w:rPr>
-        <w:t xml:space="preserve">...... </w:t>
-      </w:r>
-      <w:proofErr w:type="spellStart"/>
-      <w:r>
-        <w:rPr>
-          <w:rFonts w:ascii="Times New Roman" w:eastAsia="Times New Roman" w:hAnsi="Times New Roman" w:cs="Times New Roman"/>
-          <w:color w:val="000000"/>
-          <w:sz w:val="24"/>
-          <w:szCs w:val="24"/>
-          <w:shd w:val="clear" w:color="auto" w:fill="FFFFFF"/>
-        </w:rPr>
-        <w:t>pg</w:t>
-      </w:r>
-      <w:proofErr w:type="spellEnd"/>
-      <w:r>
-        <w:rPr>
-          <w:rFonts w:ascii="Times New Roman" w:eastAsia="Times New Roman" w:hAnsi="Times New Roman" w:cs="Times New Roman"/>
-          <w:color w:val="000000"/>
-          <w:sz w:val="24"/>
-          <w:szCs w:val="24"/>
-          <w:shd w:val="clear" w:color="auto" w:fill="FFFFFF"/>
-        </w:rPr>
-        <w:t xml:space="preserve"> </w:t>
-      </w:r>
-      <w:r>
-        <w:rPr>
-          <w:rFonts w:ascii="Times New Roman" w:eastAsia="Times New Roman" w:hAnsi="Times New Roman" w:cs="Times New Roman"/>
-          <w:color w:val="000000"/>
-          <w:sz w:val="24"/>
-          <w:szCs w:val="24"/>
-          <w:shd w:val="clear" w:color="auto" w:fill="FFFFFF"/>
-        </w:rPr>
-        <w:t>19</w:t>
-      </w:r>
-    </w:p>
-    <w:p>
-      <w:pPr>
-        <w:shd w:val="clear" w:color="auto" w:fill="FFFFFF"/>
-        <w:spacing w:after="0" w:line="480" w:lineRule="auto"/>
-        <w:rPr>
-          <w:rFonts w:ascii="Times New Roman" w:eastAsia="Times New Roman" w:hAnsi="Times New Roman" w:cs="Times New Roman"/>
-          <w:sz w:val="24"/>
-          <w:szCs w:val="24"/>
-        </w:rPr>
-      </w:pPr>
-      <w:r>
-        <w:rPr>
-          <w:rFonts w:ascii="Times New Roman" w:eastAsia="Times New Roman" w:hAnsi="Times New Roman" w:cs="Times New Roman"/>
-          <w:color w:val="000000"/>
-          <w:sz w:val="24"/>
-          <w:szCs w:val="24"/>
-          <w:shd w:val="clear" w:color="auto" w:fill="FFFFFF"/>
-        </w:rPr>
-        <w:t>View Individual Stock Page</w:t>
-      </w:r>
-      <w:r>
-        <w:rPr>
-          <w:rFonts w:ascii="Times New Roman" w:eastAsia="Times New Roman" w:hAnsi="Times New Roman" w:cs="Times New Roman"/>
-          <w:color w:val="000000"/>
-          <w:sz w:val="24"/>
-          <w:szCs w:val="24"/>
-          <w:shd w:val="clear" w:color="auto" w:fill="FFFFFF"/>
-        </w:rPr>
-        <w:t xml:space="preserve"> </w:t>
-      </w:r>
-      <w:r>
-        <w:rPr>
-          <w:rFonts w:ascii="Times New Roman" w:eastAsia="Times New Roman" w:hAnsi="Times New Roman" w:cs="Times New Roman"/>
-          <w:color w:val="000000"/>
-          <w:sz w:val="24"/>
-          <w:szCs w:val="24"/>
-          <w:shd w:val="clear" w:color="auto" w:fill="FFFFFF"/>
-        </w:rPr>
-        <w:t xml:space="preserve">.................................................................................................. </w:t>
-      </w:r>
-      <w:proofErr w:type="spellStart"/>
-      <w:r>
-        <w:rPr>
-          <w:rFonts w:ascii="Times New Roman" w:eastAsia="Times New Roman" w:hAnsi="Times New Roman" w:cs="Times New Roman"/>
-          <w:color w:val="000000"/>
-          <w:sz w:val="24"/>
-          <w:szCs w:val="24"/>
-          <w:shd w:val="clear" w:color="auto" w:fill="FFFFFF"/>
-        </w:rPr>
-        <w:t>pg</w:t>
-      </w:r>
-      <w:proofErr w:type="spellEnd"/>
-      <w:r>
-        <w:rPr>
-          <w:rFonts w:ascii="Times New Roman" w:eastAsia="Times New Roman" w:hAnsi="Times New Roman" w:cs="Times New Roman"/>
-          <w:color w:val="000000"/>
-          <w:sz w:val="24"/>
-          <w:szCs w:val="24"/>
-          <w:shd w:val="clear" w:color="auto" w:fill="FFFFFF"/>
-        </w:rPr>
-        <w:t xml:space="preserve"> 2</w:t>
-      </w:r>
-      <w:r>
-        <w:rPr>
-          <w:rFonts w:ascii="Times New Roman" w:eastAsia="Times New Roman" w:hAnsi="Times New Roman" w:cs="Times New Roman"/>
-          <w:color w:val="000000"/>
-          <w:sz w:val="24"/>
-          <w:szCs w:val="24"/>
-          <w:shd w:val="clear" w:color="auto" w:fill="FFFFFF"/>
-        </w:rPr>
-        <w:t>0</w:t>
-      </w:r>
-    </w:p>
-    <w:p>
-      <w:pPr>
-        <w:shd w:val="clear" w:color="auto" w:fill="FFFFFF"/>
-        <w:spacing w:after="0" w:line="480" w:lineRule="auto"/>
-        <w:rPr>
-          <w:rFonts w:ascii="Times New Roman" w:eastAsia="Times New Roman" w:hAnsi="Times New Roman" w:cs="Times New Roman"/>
-          <w:sz w:val="24"/>
-          <w:szCs w:val="24"/>
-        </w:rPr>
-      </w:pPr>
-      <w:r>
-        <w:rPr>
-          <w:rFonts w:ascii="Times New Roman" w:eastAsia="Times New Roman" w:hAnsi="Times New Roman" w:cs="Times New Roman"/>
-          <w:color w:val="000000"/>
-          <w:sz w:val="24"/>
-          <w:szCs w:val="24"/>
-          <w:shd w:val="clear" w:color="auto" w:fill="FFFFFF"/>
-        </w:rPr>
-        <w:t>Add to Watchlist</w:t>
-      </w:r>
-      <w:r>
-        <w:rPr>
-          <w:rFonts w:ascii="Times New Roman" w:eastAsia="Times New Roman" w:hAnsi="Times New Roman" w:cs="Times New Roman"/>
-          <w:color w:val="000000"/>
-          <w:sz w:val="24"/>
-          <w:szCs w:val="24"/>
-          <w:shd w:val="clear" w:color="auto" w:fill="FFFFFF"/>
-        </w:rPr>
-        <w:t xml:space="preserve"> </w:t>
-      </w:r>
-      <w:r>
-        <w:rPr>
-          <w:rFonts w:ascii="Times New Roman" w:eastAsia="Times New Roman" w:hAnsi="Times New Roman" w:cs="Times New Roman"/>
-          <w:color w:val="000000"/>
-          <w:sz w:val="24"/>
-          <w:szCs w:val="24"/>
-          <w:shd w:val="clear" w:color="auto" w:fill="FFFFFF"/>
-        </w:rPr>
-        <w:t>..............................................................................................................</w:t>
-      </w:r>
-      <w:r>
-        <w:rPr>
-          <w:rFonts w:ascii="Times New Roman" w:eastAsia="Times New Roman" w:hAnsi="Times New Roman" w:cs="Times New Roman"/>
-          <w:color w:val="000000"/>
-          <w:sz w:val="24"/>
-          <w:szCs w:val="24"/>
-          <w:shd w:val="clear" w:color="auto" w:fill="FFFFFF"/>
-        </w:rPr>
-        <w:t>.</w:t>
-      </w:r>
-      <w:r>
-        <w:rPr>
-          <w:rFonts w:ascii="Times New Roman" w:eastAsia="Times New Roman" w:hAnsi="Times New Roman" w:cs="Times New Roman"/>
-          <w:color w:val="000000"/>
-          <w:sz w:val="24"/>
-          <w:szCs w:val="24"/>
-          <w:shd w:val="clear" w:color="auto" w:fill="FFFFFF"/>
-        </w:rPr>
-        <w:t xml:space="preserve">..... </w:t>
-      </w:r>
-      <w:proofErr w:type="spellStart"/>
-      <w:r>
-        <w:rPr>
-          <w:rFonts w:ascii="Times New Roman" w:eastAsia="Times New Roman" w:hAnsi="Times New Roman" w:cs="Times New Roman"/>
-          <w:color w:val="000000"/>
-          <w:sz w:val="24"/>
-          <w:szCs w:val="24"/>
-          <w:shd w:val="clear" w:color="auto" w:fill="FFFFFF"/>
-        </w:rPr>
-        <w:t>pg</w:t>
-      </w:r>
-      <w:proofErr w:type="spellEnd"/>
-      <w:r>
-        <w:rPr>
-          <w:rFonts w:ascii="Times New Roman" w:eastAsia="Times New Roman" w:hAnsi="Times New Roman" w:cs="Times New Roman"/>
-          <w:color w:val="000000"/>
-          <w:sz w:val="24"/>
-          <w:szCs w:val="24"/>
-          <w:shd w:val="clear" w:color="auto" w:fill="FFFFFF"/>
-        </w:rPr>
-        <w:t xml:space="preserve"> 2</w:t>
-      </w:r>
-      <w:r>
-        <w:rPr>
-          <w:rFonts w:ascii="Times New Roman" w:eastAsia="Times New Roman" w:hAnsi="Times New Roman" w:cs="Times New Roman"/>
-          <w:color w:val="000000"/>
-          <w:sz w:val="24"/>
-          <w:szCs w:val="24"/>
-          <w:shd w:val="clear" w:color="auto" w:fill="FFFFFF"/>
-        </w:rPr>
-        <w:t>2</w:t>
-      </w:r>
-    </w:p>
-    <w:p>
-      <w:pPr>
-        <w:shd w:val="clear" w:color="auto" w:fill="FFFFFF"/>
-        <w:spacing w:after="0" w:line="480" w:lineRule="auto"/>
-        <w:rPr>
-          <w:rFonts w:ascii="Times New Roman" w:eastAsia="Times New Roman" w:hAnsi="Times New Roman" w:cs="Times New Roman"/>
-          <w:sz w:val="24"/>
-          <w:szCs w:val="24"/>
-        </w:rPr>
-      </w:pPr>
-      <w:r>
-        <w:rPr>
-          <w:rFonts w:ascii="Times New Roman" w:eastAsia="Times New Roman" w:hAnsi="Times New Roman" w:cs="Times New Roman"/>
-          <w:color w:val="000000"/>
-          <w:sz w:val="24"/>
-          <w:szCs w:val="24"/>
-          <w:shd w:val="clear" w:color="auto" w:fill="FFFFFF"/>
-        </w:rPr>
-        <w:t>Add to Portfolio List</w:t>
-      </w:r>
-      <w:r>
-        <w:rPr>
-          <w:rFonts w:ascii="Times New Roman" w:eastAsia="Times New Roman" w:hAnsi="Times New Roman" w:cs="Times New Roman"/>
-          <w:color w:val="000000"/>
-          <w:sz w:val="24"/>
-          <w:szCs w:val="24"/>
-          <w:shd w:val="clear" w:color="auto" w:fill="FFFFFF"/>
-        </w:rPr>
-        <w:t xml:space="preserve"> </w:t>
-      </w:r>
-      <w:r>
-        <w:rPr>
-          <w:rFonts w:ascii="Times New Roman" w:eastAsia="Times New Roman" w:hAnsi="Times New Roman" w:cs="Times New Roman"/>
-          <w:color w:val="000000"/>
-          <w:sz w:val="24"/>
-          <w:szCs w:val="24"/>
-          <w:shd w:val="clear" w:color="auto" w:fill="FFFFFF"/>
-        </w:rPr>
-        <w:t>......................................................................................................</w:t>
-      </w:r>
-      <w:r>
-        <w:rPr>
-          <w:rFonts w:ascii="Times New Roman" w:eastAsia="Times New Roman" w:hAnsi="Times New Roman" w:cs="Times New Roman"/>
-          <w:color w:val="000000"/>
-          <w:sz w:val="24"/>
-          <w:szCs w:val="24"/>
-          <w:shd w:val="clear" w:color="auto" w:fill="FFFFFF"/>
-        </w:rPr>
-        <w:t>.</w:t>
-      </w:r>
-      <w:r>
-        <w:rPr>
-          <w:rFonts w:ascii="Times New Roman" w:eastAsia="Times New Roman" w:hAnsi="Times New Roman" w:cs="Times New Roman"/>
-          <w:color w:val="000000"/>
-          <w:sz w:val="24"/>
-          <w:szCs w:val="24"/>
-          <w:shd w:val="clear" w:color="auto" w:fill="FFFFFF"/>
-        </w:rPr>
-        <w:t>..</w:t>
-      </w:r>
-      <w:r>
-        <w:rPr>
-          <w:rFonts w:ascii="Times New Roman" w:eastAsia="Times New Roman" w:hAnsi="Times New Roman" w:cs="Times New Roman"/>
-          <w:color w:val="000000"/>
-          <w:sz w:val="24"/>
-          <w:szCs w:val="24"/>
-          <w:shd w:val="clear" w:color="auto" w:fill="FFFFFF"/>
-        </w:rPr>
-        <w:t>.</w:t>
-      </w:r>
-      <w:r>
-        <w:rPr>
-          <w:rFonts w:ascii="Times New Roman" w:eastAsia="Times New Roman" w:hAnsi="Times New Roman" w:cs="Times New Roman"/>
-          <w:color w:val="000000"/>
-          <w:sz w:val="24"/>
-          <w:szCs w:val="24"/>
-          <w:shd w:val="clear" w:color="auto" w:fill="FFFFFF"/>
-        </w:rPr>
-        <w:t xml:space="preserve">.... </w:t>
-      </w:r>
-      <w:proofErr w:type="spellStart"/>
-      <w:r>
-        <w:rPr>
-          <w:rFonts w:ascii="Times New Roman" w:eastAsia="Times New Roman" w:hAnsi="Times New Roman" w:cs="Times New Roman"/>
-          <w:color w:val="000000"/>
-          <w:sz w:val="24"/>
-          <w:szCs w:val="24"/>
-          <w:shd w:val="clear" w:color="auto" w:fill="FFFFFF"/>
-        </w:rPr>
-        <w:t>pg</w:t>
-      </w:r>
-      <w:proofErr w:type="spellEnd"/>
-      <w:r>
-        <w:rPr>
-          <w:rFonts w:ascii="Times New Roman" w:eastAsia="Times New Roman" w:hAnsi="Times New Roman" w:cs="Times New Roman"/>
-          <w:color w:val="000000"/>
-          <w:sz w:val="24"/>
-          <w:szCs w:val="24"/>
-          <w:shd w:val="clear" w:color="auto" w:fill="FFFFFF"/>
-        </w:rPr>
-        <w:t xml:space="preserve"> 2</w:t>
-      </w:r>
-      <w:r>
-        <w:rPr>
-          <w:rFonts w:ascii="Times New Roman" w:eastAsia="Times New Roman" w:hAnsi="Times New Roman" w:cs="Times New Roman"/>
-          <w:color w:val="000000"/>
-          <w:sz w:val="24"/>
-          <w:szCs w:val="24"/>
-          <w:shd w:val="clear" w:color="auto" w:fill="FFFFFF"/>
-        </w:rPr>
-        <w:t>3</w:t>
-      </w:r>
-    </w:p>
-    <w:p>
-      <w:pPr>
-        <w:shd w:val="clear" w:color="auto" w:fill="FFFFFF"/>
-        <w:spacing w:after="0" w:line="480" w:lineRule="auto"/>
-        <w:rPr>
-          <w:rFonts w:ascii="Times New Roman" w:eastAsia="Times New Roman" w:hAnsi="Times New Roman" w:cs="Times New Roman"/>
-          <w:sz w:val="24"/>
-          <w:szCs w:val="24"/>
-        </w:rPr>
-      </w:pPr>
-      <w:r>
-        <w:rPr>
-          <w:rFonts w:ascii="Times New Roman" w:eastAsia="Times New Roman" w:hAnsi="Times New Roman" w:cs="Times New Roman"/>
-          <w:color w:val="000000"/>
-          <w:sz w:val="24"/>
-          <w:szCs w:val="24"/>
-          <w:shd w:val="clear" w:color="auto" w:fill="FFFFFF"/>
-        </w:rPr>
-        <w:t>Schedule Gantt Chart</w:t>
-      </w:r>
-      <w:r>
-        <w:rPr>
-          <w:rFonts w:ascii="Times New Roman" w:eastAsia="Times New Roman" w:hAnsi="Times New Roman" w:cs="Times New Roman"/>
-          <w:color w:val="000000"/>
-          <w:sz w:val="24"/>
-          <w:szCs w:val="24"/>
-          <w:shd w:val="clear" w:color="auto" w:fill="FFFFFF"/>
-        </w:rPr>
-        <w:t xml:space="preserve"> </w:t>
-      </w:r>
-      <w:r>
-        <w:rPr>
-          <w:rFonts w:ascii="Times New Roman" w:eastAsia="Times New Roman" w:hAnsi="Times New Roman" w:cs="Times New Roman"/>
-          <w:color w:val="000000"/>
-          <w:sz w:val="24"/>
-          <w:szCs w:val="24"/>
-          <w:shd w:val="clear" w:color="auto" w:fill="FFFFFF"/>
-        </w:rPr>
-        <w:t>......................................................................................................</w:t>
-      </w:r>
-      <w:r>
-        <w:rPr>
-          <w:rFonts w:ascii="Times New Roman" w:eastAsia="Times New Roman" w:hAnsi="Times New Roman" w:cs="Times New Roman"/>
-          <w:color w:val="000000"/>
-          <w:sz w:val="24"/>
-          <w:szCs w:val="24"/>
-          <w:shd w:val="clear" w:color="auto" w:fill="FFFFFF"/>
-        </w:rPr>
-        <w:t>.</w:t>
-      </w:r>
-      <w:r>
-        <w:rPr>
-          <w:rFonts w:ascii="Times New Roman" w:eastAsia="Times New Roman" w:hAnsi="Times New Roman" w:cs="Times New Roman"/>
-          <w:color w:val="000000"/>
-          <w:sz w:val="24"/>
-          <w:szCs w:val="24"/>
-          <w:shd w:val="clear" w:color="auto" w:fill="FFFFFF"/>
-        </w:rPr>
-        <w:t>..</w:t>
-      </w:r>
-      <w:r>
-        <w:rPr>
-          <w:rFonts w:ascii="Times New Roman" w:eastAsia="Times New Roman" w:hAnsi="Times New Roman" w:cs="Times New Roman"/>
-          <w:color w:val="000000"/>
-          <w:sz w:val="24"/>
-          <w:szCs w:val="24"/>
-          <w:shd w:val="clear" w:color="auto" w:fill="FFFFFF"/>
-        </w:rPr>
-        <w:t>.</w:t>
-      </w:r>
-      <w:r>
-        <w:rPr>
-          <w:rFonts w:ascii="Times New Roman" w:eastAsia="Times New Roman" w:hAnsi="Times New Roman" w:cs="Times New Roman"/>
-          <w:color w:val="000000"/>
-          <w:sz w:val="24"/>
-          <w:szCs w:val="24"/>
-          <w:shd w:val="clear" w:color="auto" w:fill="FFFFFF"/>
-        </w:rPr>
-        <w:t xml:space="preserve">... </w:t>
-      </w:r>
-      <w:proofErr w:type="spellStart"/>
-      <w:r>
-        <w:rPr>
-          <w:rFonts w:ascii="Times New Roman" w:eastAsia="Times New Roman" w:hAnsi="Times New Roman" w:cs="Times New Roman"/>
-          <w:color w:val="000000"/>
-          <w:sz w:val="24"/>
-          <w:szCs w:val="24"/>
-          <w:shd w:val="clear" w:color="auto" w:fill="FFFFFF"/>
-        </w:rPr>
-        <w:t>pg</w:t>
-      </w:r>
-      <w:proofErr w:type="spellEnd"/>
-      <w:r>
-        <w:rPr>
-          <w:rFonts w:ascii="Times New Roman" w:eastAsia="Times New Roman" w:hAnsi="Times New Roman" w:cs="Times New Roman"/>
-          <w:color w:val="000000"/>
-          <w:sz w:val="24"/>
-          <w:szCs w:val="24"/>
-          <w:shd w:val="clear" w:color="auto" w:fill="FFFFFF"/>
-        </w:rPr>
-        <w:t xml:space="preserve"> 2</w:t>
-      </w:r>
-      <w:r>
-        <w:rPr>
-          <w:rFonts w:ascii="Times New Roman" w:eastAsia="Times New Roman" w:hAnsi="Times New Roman" w:cs="Times New Roman"/>
-          <w:color w:val="000000"/>
-          <w:sz w:val="24"/>
-          <w:szCs w:val="24"/>
-          <w:shd w:val="clear" w:color="auto" w:fill="FFFFFF"/>
-        </w:rPr>
-        <w:t>5</w:t>
-      </w:r>
-    </w:p>
-    <w:p>
-      <w:pPr>
-        <w:shd w:val="clear" w:color="auto" w:fill="FFFFFF"/>
-        <w:spacing w:after="0" w:line="480" w:lineRule="auto"/>
-        <w:rPr>
-          <w:rFonts w:ascii="Times New Roman" w:eastAsia="Times New Roman" w:hAnsi="Times New Roman" w:cs="Times New Roman"/>
-          <w:sz w:val="24"/>
-          <w:szCs w:val="24"/>
-        </w:rPr>
-      </w:pPr>
-      <w:r>
-        <w:rPr>
-          <w:rFonts w:ascii="Times New Roman" w:eastAsia="Times New Roman" w:hAnsi="Times New Roman" w:cs="Times New Roman"/>
-          <w:color w:val="000000"/>
-          <w:sz w:val="24"/>
-          <w:szCs w:val="24"/>
-          <w:shd w:val="clear" w:color="auto" w:fill="FFFFFF"/>
-        </w:rPr>
-        <w:t>Messages to User</w:t>
-      </w:r>
-      <w:r>
-        <w:rPr>
-          <w:rFonts w:ascii="Times New Roman" w:eastAsia="Times New Roman" w:hAnsi="Times New Roman" w:cs="Times New Roman"/>
-          <w:color w:val="000000"/>
-          <w:sz w:val="24"/>
-          <w:szCs w:val="24"/>
-          <w:shd w:val="clear" w:color="auto" w:fill="FFFFFF"/>
-        </w:rPr>
-        <w:t xml:space="preserve"> </w:t>
-      </w:r>
-      <w:r>
-        <w:rPr>
-          <w:rFonts w:ascii="Times New Roman" w:eastAsia="Times New Roman" w:hAnsi="Times New Roman" w:cs="Times New Roman"/>
-          <w:color w:val="000000"/>
-          <w:sz w:val="24"/>
-          <w:szCs w:val="24"/>
-          <w:shd w:val="clear" w:color="auto" w:fill="FFFFFF"/>
-        </w:rPr>
-        <w:t>.............................................................................................................</w:t>
-      </w:r>
-      <w:r>
-        <w:rPr>
-          <w:rFonts w:ascii="Times New Roman" w:eastAsia="Times New Roman" w:hAnsi="Times New Roman" w:cs="Times New Roman"/>
-          <w:color w:val="000000"/>
-          <w:sz w:val="24"/>
-          <w:szCs w:val="24"/>
-          <w:shd w:val="clear" w:color="auto" w:fill="FFFFFF"/>
-        </w:rPr>
-        <w:t>.</w:t>
-      </w:r>
-      <w:r>
-        <w:rPr>
-          <w:rFonts w:ascii="Times New Roman" w:eastAsia="Times New Roman" w:hAnsi="Times New Roman" w:cs="Times New Roman"/>
-          <w:color w:val="000000"/>
-          <w:sz w:val="24"/>
-          <w:szCs w:val="24"/>
-          <w:shd w:val="clear" w:color="auto" w:fill="FFFFFF"/>
-        </w:rPr>
-        <w:t>..</w:t>
-      </w:r>
-      <w:r>
-        <w:rPr>
-          <w:rFonts w:ascii="Times New Roman" w:eastAsia="Times New Roman" w:hAnsi="Times New Roman" w:cs="Times New Roman"/>
-          <w:color w:val="000000"/>
-          <w:sz w:val="24"/>
-          <w:szCs w:val="24"/>
-          <w:shd w:val="clear" w:color="auto" w:fill="FFFFFF"/>
-        </w:rPr>
-        <w:t>.</w:t>
-      </w:r>
-      <w:r>
-        <w:rPr>
-          <w:rFonts w:ascii="Times New Roman" w:eastAsia="Times New Roman" w:hAnsi="Times New Roman" w:cs="Times New Roman"/>
-          <w:color w:val="000000"/>
-          <w:sz w:val="24"/>
-          <w:szCs w:val="24"/>
-          <w:shd w:val="clear" w:color="auto" w:fill="FFFFFF"/>
-        </w:rPr>
-        <w:t xml:space="preserve">.. </w:t>
-      </w:r>
-      <w:proofErr w:type="spellStart"/>
-      <w:r>
-        <w:rPr>
-          <w:rFonts w:ascii="Times New Roman" w:eastAsia="Times New Roman" w:hAnsi="Times New Roman" w:cs="Times New Roman"/>
-          <w:color w:val="000000"/>
-          <w:sz w:val="24"/>
-          <w:szCs w:val="24"/>
-          <w:shd w:val="clear" w:color="auto" w:fill="FFFFFF"/>
-        </w:rPr>
-        <w:t>pg</w:t>
-      </w:r>
-      <w:proofErr w:type="spellEnd"/>
-      <w:r>
-        <w:rPr>
-          <w:rFonts w:ascii="Times New Roman" w:eastAsia="Times New Roman" w:hAnsi="Times New Roman" w:cs="Times New Roman"/>
-          <w:color w:val="000000"/>
-          <w:sz w:val="24"/>
-          <w:szCs w:val="24"/>
-          <w:shd w:val="clear" w:color="auto" w:fill="FFFFFF"/>
-        </w:rPr>
-        <w:t xml:space="preserve"> 2</w:t>
-      </w:r>
-      <w:r>
-        <w:rPr>
-          <w:rFonts w:ascii="Times New Roman" w:eastAsia="Times New Roman" w:hAnsi="Times New Roman" w:cs="Times New Roman"/>
-          <w:color w:val="000000"/>
-          <w:sz w:val="24"/>
-          <w:szCs w:val="24"/>
-          <w:shd w:val="clear" w:color="auto" w:fill="FFFFFF"/>
-        </w:rPr>
-        <w:t>6</w:t>
-      </w:r>
-    </w:p>
-    <w:p>
-      <w:pPr>
-        <w:shd w:val="clear" w:color="auto" w:fill="FFFFFF"/>
-        <w:spacing w:after="0" w:line="480" w:lineRule="auto"/>
-        <w:rPr>
-          <w:rFonts w:ascii="Times New Roman" w:eastAsia="Times New Roman" w:hAnsi="Times New Roman" w:cs="Times New Roman"/>
-          <w:sz w:val="24"/>
-          <w:szCs w:val="24"/>
-        </w:rPr>
-      </w:pPr>
-      <w:r>
-        <w:rPr>
-          <w:rFonts w:ascii="Times New Roman" w:eastAsia="Times New Roman" w:hAnsi="Times New Roman" w:cs="Times New Roman"/>
-          <w:color w:val="000000"/>
-          <w:sz w:val="24"/>
-          <w:szCs w:val="24"/>
-          <w:shd w:val="clear" w:color="auto" w:fill="FFFFFF"/>
-        </w:rPr>
-        <w:t>Glossary</w:t>
-      </w:r>
-      <w:r>
-        <w:rPr>
-          <w:rFonts w:ascii="Times New Roman" w:eastAsia="Times New Roman" w:hAnsi="Times New Roman" w:cs="Times New Roman"/>
-          <w:color w:val="000000"/>
-          <w:sz w:val="24"/>
-          <w:szCs w:val="24"/>
-          <w:shd w:val="clear" w:color="auto" w:fill="FFFFFF"/>
-        </w:rPr>
-        <w:t xml:space="preserve"> </w:t>
-      </w:r>
-      <w:r>
-        <w:rPr>
-          <w:rFonts w:ascii="Times New Roman" w:eastAsia="Times New Roman" w:hAnsi="Times New Roman" w:cs="Times New Roman"/>
-          <w:color w:val="000000"/>
-          <w:sz w:val="24"/>
-          <w:szCs w:val="24"/>
-          <w:shd w:val="clear" w:color="auto" w:fill="FFFFFF"/>
-        </w:rPr>
-        <w:t>............................................................................................................................</w:t>
-      </w:r>
-      <w:r>
-        <w:rPr>
-          <w:rFonts w:ascii="Times New Roman" w:eastAsia="Times New Roman" w:hAnsi="Times New Roman" w:cs="Times New Roman"/>
-          <w:color w:val="000000"/>
-          <w:sz w:val="24"/>
-          <w:szCs w:val="24"/>
-          <w:shd w:val="clear" w:color="auto" w:fill="FFFFFF"/>
-        </w:rPr>
-        <w:t>.</w:t>
-      </w:r>
-      <w:r>
-        <w:rPr>
-          <w:rFonts w:ascii="Times New Roman" w:eastAsia="Times New Roman" w:hAnsi="Times New Roman" w:cs="Times New Roman"/>
-          <w:color w:val="000000"/>
-          <w:sz w:val="24"/>
-          <w:szCs w:val="24"/>
-          <w:shd w:val="clear" w:color="auto" w:fill="FFFFFF"/>
-        </w:rPr>
-        <w:t>..</w:t>
-      </w:r>
-      <w:r>
-        <w:rPr>
-          <w:rFonts w:ascii="Times New Roman" w:eastAsia="Times New Roman" w:hAnsi="Times New Roman" w:cs="Times New Roman"/>
-          <w:color w:val="000000"/>
-          <w:sz w:val="24"/>
-          <w:szCs w:val="24"/>
-          <w:shd w:val="clear" w:color="auto" w:fill="FFFFFF"/>
-        </w:rPr>
-        <w:t>.</w:t>
-      </w:r>
-      <w:r>
-        <w:rPr>
-          <w:rFonts w:ascii="Times New Roman" w:eastAsia="Times New Roman" w:hAnsi="Times New Roman" w:cs="Times New Roman"/>
-          <w:color w:val="000000"/>
-          <w:sz w:val="24"/>
-          <w:szCs w:val="24"/>
-          <w:shd w:val="clear" w:color="auto" w:fill="FFFFFF"/>
-        </w:rPr>
-        <w:t xml:space="preserve">. </w:t>
-      </w:r>
-      <w:proofErr w:type="spellStart"/>
-      <w:r>
-        <w:rPr>
-          <w:rFonts w:ascii="Times New Roman" w:eastAsia="Times New Roman" w:hAnsi="Times New Roman" w:cs="Times New Roman"/>
-          <w:color w:val="000000"/>
-          <w:sz w:val="24"/>
-          <w:szCs w:val="24"/>
-          <w:shd w:val="clear" w:color="auto" w:fill="FFFFFF"/>
-        </w:rPr>
-        <w:t>pg</w:t>
-      </w:r>
-      <w:proofErr w:type="spellEnd"/>
-      <w:r>
-        <w:rPr>
-          <w:rFonts w:ascii="Times New Roman" w:eastAsia="Times New Roman" w:hAnsi="Times New Roman" w:cs="Times New Roman"/>
-          <w:color w:val="000000"/>
-          <w:sz w:val="24"/>
-          <w:szCs w:val="24"/>
-          <w:shd w:val="clear" w:color="auto" w:fill="FFFFFF"/>
-        </w:rPr>
-        <w:t xml:space="preserve"> 2</w:t>
+        <w:t>. pg 2</w:t>
       </w:r>
       <w:r>
         <w:rPr>
@@ -3157,51 +2677,7 @@
           <w:szCs w:val="24"/>
           <w:shd w:val="clear" w:color="auto" w:fill="FFFFFF"/>
         </w:rPr>
-        <w:t xml:space="preserve">The application uses the </w:t>
-      </w:r>
-      <w:proofErr w:type="spellStart"/>
-      <w:r>
-        <w:rPr>
-          <w:rFonts w:ascii="Times New Roman" w:eastAsia="Times New Roman" w:hAnsi="Times New Roman" w:cs="Times New Roman"/>
-          <w:color w:val="222222"/>
-          <w:sz w:val="24"/>
-          <w:szCs w:val="24"/>
-          <w:shd w:val="clear" w:color="auto" w:fill="FFFFFF"/>
-        </w:rPr>
-        <w:t>TextLocal</w:t>
-      </w:r>
-      <w:proofErr w:type="spellEnd"/>
-      <w:r>
-        <w:rPr>
-          <w:rFonts w:ascii="Times New Roman" w:eastAsia="Times New Roman" w:hAnsi="Times New Roman" w:cs="Times New Roman"/>
-          <w:color w:val="222222"/>
-          <w:sz w:val="24"/>
-          <w:szCs w:val="24"/>
-          <w:shd w:val="clear" w:color="auto" w:fill="FFFFFF"/>
-        </w:rPr>
-        <w:t xml:space="preserve"> </w:t>
-      </w:r>
-      <w:proofErr w:type="spellStart"/>
-      <w:r>
-        <w:rPr>
-          <w:rFonts w:ascii="Times New Roman" w:eastAsia="Times New Roman" w:hAnsi="Times New Roman" w:cs="Times New Roman"/>
-          <w:color w:val="222222"/>
-          <w:sz w:val="24"/>
-          <w:szCs w:val="24"/>
-          <w:shd w:val="clear" w:color="auto" w:fill="FFFFFF"/>
-        </w:rPr>
-        <w:t>api</w:t>
-      </w:r>
-      <w:proofErr w:type="spellEnd"/>
-      <w:r>
-        <w:rPr>
-          <w:rFonts w:ascii="Times New Roman" w:eastAsia="Times New Roman" w:hAnsi="Times New Roman" w:cs="Times New Roman"/>
-          <w:color w:val="222222"/>
-          <w:sz w:val="24"/>
-          <w:szCs w:val="24"/>
-          <w:shd w:val="clear" w:color="auto" w:fill="FFFFFF"/>
-        </w:rPr>
-        <w:t xml:space="preserve"> to send SMS alerts.  </w:t>
+        <w:t>The application uses the TextLocal api to send SMS alerts.  </w:t>
       </w:r>
     </w:p>
     <w:p>
@@ -3255,29 +2731,7 @@
           <w:szCs w:val="24"/>
           <w:shd w:val="clear" w:color="auto" w:fill="FFFFFF"/>
         </w:rPr>
-        <w:t xml:space="preserve">The server-side web crawler will pull the trending stocks from websites every 15 mins via </w:t>
-      </w:r>
-      <w:proofErr w:type="spellStart"/>
-      <w:r>
-        <w:rPr>
-          <w:rFonts w:ascii="Times New Roman" w:eastAsia="Times New Roman" w:hAnsi="Times New Roman" w:cs="Times New Roman"/>
-          <w:color w:val="222222"/>
-          <w:sz w:val="24"/>
-          <w:szCs w:val="24"/>
-          <w:shd w:val="clear" w:color="auto" w:fill="FFFFFF"/>
-        </w:rPr>
-        <w:t>cron</w:t>
-      </w:r>
-      <w:proofErr w:type="spellEnd"/>
-      <w:r>
-        <w:rPr>
-          <w:rFonts w:ascii="Times New Roman" w:eastAsia="Times New Roman" w:hAnsi="Times New Roman" w:cs="Times New Roman"/>
-          <w:color w:val="222222"/>
-          <w:sz w:val="24"/>
-          <w:szCs w:val="24"/>
-          <w:shd w:val="clear" w:color="auto" w:fill="FFFFFF"/>
-        </w:rPr>
-        <w:t xml:space="preserve"> to upload to the Firebase database.</w:t>
+        <w:t>The server-side web crawler will pull the trending stocks from websites every 15 mins via cron to upload to the Firebase database.</w:t>
       </w:r>
     </w:p>
     <w:p>
@@ -3570,7 +3024,7 @@
           <v:shape id="_x0000_i1028" type="#_x0000_t75" style="width:467.45pt;height:548.75pt" o:ole="">
             <v:imagedata r:id="rId9" o:title=""/>
           </v:shape>
-          <o:OLEObject Type="Embed" ProgID="Visio.Drawing.15" ShapeID="_x0000_i1028" DrawAspect="Content" ObjectID="_1585931080" r:id="rId10"/>
+          <o:OLEObject Type="Embed" ProgID="Visio.Drawing.15" ShapeID="_x0000_i1028" DrawAspect="Content" ObjectID="_1585932413" r:id="rId10"/>
         </w:object>
       </w:r>
       <w:r>
@@ -3743,78 +3197,178 @@
         </w:rPr>
         <w:t>User sees a form that includes:</w:t>
       </w:r>
-    </w:p>
-    <w:p>
-      <w:pPr>
-        <w:shd w:val="clear" w:color="auto" w:fill="FFFFFF"/>
-        <w:spacing w:after="0" w:line="480" w:lineRule="auto"/>
-        <w:ind w:left="360" w:hanging="360"/>
-        <w:rPr>
-          <w:rFonts w:ascii="Times New Roman" w:eastAsia="Times New Roman" w:hAnsi="Times New Roman" w:cs="Times New Roman"/>
-          <w:sz w:val="24"/>
-          <w:szCs w:val="24"/>
-        </w:rPr>
-      </w:pPr>
-      <w:r>
-        <w:rPr>
-          <w:rFonts w:ascii="Times New Roman" w:eastAsia="Times New Roman" w:hAnsi="Times New Roman" w:cs="Times New Roman"/>
-          <w:color w:val="222222"/>
-          <w:sz w:val="24"/>
-          <w:szCs w:val="24"/>
-          <w:shd w:val="clear" w:color="auto" w:fill="FFFFFF"/>
-        </w:rPr>
-        <w:t>a.                   first name</w:t>
-      </w:r>
-    </w:p>
-    <w:p>
-      <w:pPr>
-        <w:shd w:val="clear" w:color="auto" w:fill="FFFFFF"/>
-        <w:spacing w:after="0" w:line="480" w:lineRule="auto"/>
-        <w:ind w:left="360" w:hanging="360"/>
-        <w:rPr>
-          <w:rFonts w:ascii="Times New Roman" w:eastAsia="Times New Roman" w:hAnsi="Times New Roman" w:cs="Times New Roman"/>
-          <w:sz w:val="24"/>
-          <w:szCs w:val="24"/>
-        </w:rPr>
-      </w:pPr>
-      <w:r>
-        <w:rPr>
-          <w:rFonts w:ascii="Times New Roman" w:eastAsia="Times New Roman" w:hAnsi="Times New Roman" w:cs="Times New Roman"/>
-          <w:color w:val="222222"/>
-          <w:sz w:val="24"/>
-          <w:szCs w:val="24"/>
-          <w:shd w:val="clear" w:color="auto" w:fill="FFFFFF"/>
-        </w:rPr>
-        <w:t>b.                  last name</w:t>
-      </w:r>
-    </w:p>
-    <w:p>
-      <w:pPr>
-        <w:shd w:val="clear" w:color="auto" w:fill="FFFFFF"/>
-        <w:spacing w:after="0" w:line="480" w:lineRule="auto"/>
-        <w:ind w:left="360" w:hanging="360"/>
-        <w:rPr>
-          <w:rFonts w:ascii="Times New Roman" w:eastAsia="Times New Roman" w:hAnsi="Times New Roman" w:cs="Times New Roman"/>
-          <w:sz w:val="24"/>
-          <w:szCs w:val="24"/>
-        </w:rPr>
-      </w:pPr>
-      <w:r>
-        <w:rPr>
-          <w:rFonts w:ascii="Times New Roman" w:eastAsia="Times New Roman" w:hAnsi="Times New Roman" w:cs="Times New Roman"/>
-          <w:color w:val="222222"/>
-          <w:sz w:val="24"/>
-          <w:szCs w:val="24"/>
-          <w:shd w:val="clear" w:color="auto" w:fill="FFFFFF"/>
-        </w:rPr>
-        <w:t>c.                   email</w:t>
-      </w:r>
-    </w:p>
-    <w:p>
-      <w:pPr>
-        <w:shd w:val="clear" w:color="auto" w:fill="FFFFFF"/>
-        <w:spacing w:after="0" w:line="480" w:lineRule="auto"/>
-        <w:ind w:left="360" w:hanging="360"/>
+      <w:r>
+        <w:rPr>
+          <w:rFonts w:ascii="Times New Roman" w:eastAsia="Times New Roman" w:hAnsi="Times New Roman" w:cs="Times New Roman"/>
+          <w:color w:val="222222"/>
+          <w:sz w:val="24"/>
+          <w:szCs w:val="24"/>
+          <w:shd w:val="clear" w:color="auto" w:fill="FFFFFF"/>
+        </w:rPr>
+        <w:tab/>
+      </w:r>
+      <w:r>
+        <w:rPr>
+          <w:rFonts w:ascii="Times New Roman" w:eastAsia="Times New Roman" w:hAnsi="Times New Roman" w:cs="Times New Roman"/>
+          <w:color w:val="222222"/>
+          <w:sz w:val="24"/>
+          <w:szCs w:val="24"/>
+          <w:shd w:val="clear" w:color="auto" w:fill="FFFFFF"/>
+        </w:rPr>
+        <w:tab/>
+      </w:r>
+      <w:r>
+        <w:rPr>
+          <w:rFonts w:ascii="Times New Roman" w:eastAsia="Times New Roman" w:hAnsi="Times New Roman" w:cs="Times New Roman"/>
+          <w:color w:val="222222"/>
+          <w:sz w:val="24"/>
+          <w:szCs w:val="24"/>
+          <w:shd w:val="clear" w:color="auto" w:fill="FFFFFF"/>
+        </w:rPr>
+        <w:tab/>
+      </w:r>
+      <w:r>
+        <w:rPr>
+          <w:rFonts w:ascii="Times New Roman" w:eastAsia="Times New Roman" w:hAnsi="Times New Roman" w:cs="Times New Roman"/>
+          <w:color w:val="222222"/>
+          <w:sz w:val="24"/>
+          <w:szCs w:val="24"/>
+          <w:shd w:val="clear" w:color="auto" w:fill="FFFFFF"/>
+        </w:rPr>
+        <w:tab/>
+      </w:r>
+      <w:r>
+        <w:rPr>
+          <w:rFonts w:ascii="Times New Roman" w:eastAsia="Times New Roman" w:hAnsi="Times New Roman" w:cs="Times New Roman"/>
+          <w:color w:val="222222"/>
+          <w:sz w:val="24"/>
+          <w:szCs w:val="24"/>
+          <w:shd w:val="clear" w:color="auto" w:fill="FFFFFF"/>
+        </w:rPr>
+        <w:tab/>
+      </w:r>
+      <w:r>
+        <w:rPr>
+          <w:rFonts w:ascii="Times New Roman" w:eastAsia="Times New Roman" w:hAnsi="Times New Roman" w:cs="Times New Roman"/>
+          <w:color w:val="222222"/>
+          <w:sz w:val="24"/>
+          <w:szCs w:val="24"/>
+          <w:shd w:val="clear" w:color="auto" w:fill="FFFFFF"/>
+        </w:rPr>
+        <w:tab/>
+      </w:r>
+      <w:r>
+        <w:rPr>
+          <w:rFonts w:ascii="Times New Roman" w:eastAsia="Times New Roman" w:hAnsi="Times New Roman" w:cs="Times New Roman"/>
+          <w:color w:val="222222"/>
+          <w:sz w:val="24"/>
+          <w:szCs w:val="24"/>
+          <w:shd w:val="clear" w:color="auto" w:fill="FFFFFF"/>
+        </w:rPr>
+        <w:tab/>
+      </w:r>
+      <w:r>
+        <w:rPr>
+          <w:rFonts w:ascii="Times New Roman" w:eastAsia="Times New Roman" w:hAnsi="Times New Roman" w:cs="Times New Roman"/>
+          <w:color w:val="222222"/>
+          <w:sz w:val="24"/>
+          <w:szCs w:val="24"/>
+          <w:shd w:val="clear" w:color="auto" w:fill="FFFFFF"/>
+        </w:rPr>
+        <w:tab/>
+      </w:r>
+    </w:p>
+    <w:p>
+      <w:pPr>
+        <w:shd w:val="clear" w:color="auto" w:fill="FFFFFF"/>
+        <w:spacing w:after="0" w:line="480" w:lineRule="auto"/>
+        <w:ind w:left="720" w:firstLine="720"/>
+        <w:rPr>
+          <w:rFonts w:ascii="Times New Roman" w:eastAsia="Times New Roman" w:hAnsi="Times New Roman" w:cs="Times New Roman"/>
+          <w:sz w:val="24"/>
+          <w:szCs w:val="24"/>
+        </w:rPr>
+      </w:pPr>
+      <w:r>
+        <w:rPr>
+          <w:rFonts w:ascii="Times New Roman" w:eastAsia="Times New Roman" w:hAnsi="Times New Roman" w:cs="Times New Roman"/>
+          <w:color w:val="222222"/>
+          <w:sz w:val="24"/>
+          <w:szCs w:val="24"/>
+          <w:shd w:val="clear" w:color="auto" w:fill="FFFFFF"/>
+        </w:rPr>
+        <w:t>a.                  first name</w:t>
+      </w:r>
+    </w:p>
+    <w:p>
+      <w:pPr>
+        <w:shd w:val="clear" w:color="auto" w:fill="FFFFFF"/>
+        <w:spacing w:after="0" w:line="480" w:lineRule="auto"/>
+        <w:ind w:left="720" w:firstLine="720"/>
+        <w:rPr>
+          <w:rFonts w:ascii="Times New Roman" w:eastAsia="Times New Roman" w:hAnsi="Times New Roman" w:cs="Times New Roman"/>
+          <w:sz w:val="24"/>
+          <w:szCs w:val="24"/>
+        </w:rPr>
+      </w:pPr>
+      <w:r>
+        <w:rPr>
+          <w:rFonts w:ascii="Times New Roman" w:eastAsia="Times New Roman" w:hAnsi="Times New Roman" w:cs="Times New Roman"/>
+          <w:color w:val="222222"/>
+          <w:sz w:val="24"/>
+          <w:szCs w:val="24"/>
+          <w:shd w:val="clear" w:color="auto" w:fill="FFFFFF"/>
+        </w:rPr>
+        <w:t>b.                 </w:t>
+      </w:r>
+      <w:r>
+        <w:rPr>
+          <w:rFonts w:ascii="Times New Roman" w:eastAsia="Times New Roman" w:hAnsi="Times New Roman" w:cs="Times New Roman"/>
+          <w:color w:val="222222"/>
+          <w:sz w:val="24"/>
+          <w:szCs w:val="24"/>
+          <w:shd w:val="clear" w:color="auto" w:fill="FFFFFF"/>
+        </w:rPr>
+        <w:t xml:space="preserve"> </w:t>
+      </w:r>
+      <w:r>
+        <w:rPr>
+          <w:rFonts w:ascii="Times New Roman" w:eastAsia="Times New Roman" w:hAnsi="Times New Roman" w:cs="Times New Roman"/>
+          <w:color w:val="222222"/>
+          <w:sz w:val="24"/>
+          <w:szCs w:val="24"/>
+          <w:shd w:val="clear" w:color="auto" w:fill="FFFFFF"/>
+        </w:rPr>
+        <w:t>last name</w:t>
+      </w:r>
+    </w:p>
+    <w:p>
+      <w:pPr>
+        <w:shd w:val="clear" w:color="auto" w:fill="FFFFFF"/>
+        <w:spacing w:after="0" w:line="480" w:lineRule="auto"/>
+        <w:ind w:left="1080" w:firstLine="360"/>
+        <w:rPr>
+          <w:rFonts w:ascii="Times New Roman" w:eastAsia="Times New Roman" w:hAnsi="Times New Roman" w:cs="Times New Roman"/>
+          <w:sz w:val="24"/>
+          <w:szCs w:val="24"/>
+        </w:rPr>
+      </w:pPr>
+      <w:r>
+        <w:rPr>
+          <w:rFonts w:ascii="Times New Roman" w:eastAsia="Times New Roman" w:hAnsi="Times New Roman" w:cs="Times New Roman"/>
+          <w:color w:val="222222"/>
+          <w:sz w:val="24"/>
+          <w:szCs w:val="24"/>
+          <w:shd w:val="clear" w:color="auto" w:fill="FFFFFF"/>
+        </w:rPr>
+        <w:t>c.                  email</w:t>
+      </w:r>
+    </w:p>
+    <w:p>
+      <w:pPr>
+        <w:shd w:val="clear" w:color="auto" w:fill="FFFFFF"/>
+        <w:spacing w:after="0" w:line="480" w:lineRule="auto"/>
+        <w:ind w:left="720" w:firstLine="720"/>
         <w:rPr>
           <w:rFonts w:ascii="Times New Roman" w:eastAsia="Times New Roman" w:hAnsi="Times New Roman" w:cs="Times New Roman"/>
           <w:sz w:val="24"/>
@@ -3836,7 +3390,7 @@
       <w:pPr>
         <w:shd w:val="clear" w:color="auto" w:fill="FFFFFF"/>
         <w:spacing w:after="0" w:line="480" w:lineRule="auto"/>
-        <w:ind w:left="360" w:hanging="360"/>
+        <w:ind w:left="1080" w:firstLine="360"/>
         <w:rPr>
           <w:rFonts w:ascii="Times New Roman" w:eastAsia="Times New Roman" w:hAnsi="Times New Roman" w:cs="Times New Roman"/>
           <w:sz w:val="24"/>
@@ -3858,22 +3412,22 @@
       <w:pPr>
         <w:shd w:val="clear" w:color="auto" w:fill="FFFFFF"/>
         <w:spacing w:after="0" w:line="480" w:lineRule="auto"/>
-        <w:ind w:left="360" w:hanging="360"/>
-        <w:rPr>
-          <w:rFonts w:ascii="Times New Roman" w:eastAsia="Times New Roman" w:hAnsi="Times New Roman" w:cs="Times New Roman"/>
-          <w:sz w:val="24"/>
-          <w:szCs w:val="24"/>
-        </w:rPr>
-      </w:pPr>
-      <w:r>
-        <w:rPr>
-          <w:rFonts w:ascii="Times New Roman" w:eastAsia="Times New Roman" w:hAnsi="Times New Roman" w:cs="Times New Roman"/>
-          <w:color w:val="222222"/>
-          <w:sz w:val="24"/>
-          <w:szCs w:val="24"/>
-          <w:shd w:val="clear" w:color="auto" w:fill="FFFFFF"/>
-        </w:rPr>
-        <w:t>f.                    confirmation password fields.</w:t>
+        <w:ind w:left="720" w:firstLine="720"/>
+        <w:rPr>
+          <w:rFonts w:ascii="Times New Roman" w:eastAsia="Times New Roman" w:hAnsi="Times New Roman" w:cs="Times New Roman"/>
+          <w:sz w:val="24"/>
+          <w:szCs w:val="24"/>
+        </w:rPr>
+      </w:pPr>
+      <w:r>
+        <w:rPr>
+          <w:rFonts w:ascii="Times New Roman" w:eastAsia="Times New Roman" w:hAnsi="Times New Roman" w:cs="Times New Roman"/>
+          <w:color w:val="222222"/>
+          <w:sz w:val="24"/>
+          <w:szCs w:val="24"/>
+          <w:shd w:val="clear" w:color="auto" w:fill="FFFFFF"/>
+        </w:rPr>
+        <w:t>f.                   confirmation password fields.</w:t>
       </w:r>
     </w:p>
     <w:p>
@@ -4141,18 +3695,16 @@
         </w:rPr>
         <w:t xml:space="preserve">Please enter a valid email address: Message 3 is displayed underneath the email field </w:t>
       </w:r>
-      <w:proofErr w:type="gramStart"/>
-      <w:r>
-        <w:rPr>
-          <w:rFonts w:ascii="Times New Roman" w:eastAsia="Times New Roman" w:hAnsi="Times New Roman" w:cs="Times New Roman"/>
-          <w:color w:val="222222"/>
-          <w:sz w:val="24"/>
-          <w:szCs w:val="24"/>
-          <w:shd w:val="clear" w:color="auto" w:fill="FFFFFF"/>
-        </w:rPr>
-        <w:t>stating</w:t>
-      </w:r>
-      <w:proofErr w:type="gramEnd"/>
+      <w:r>
+        <w:rPr>
+          <w:rFonts w:ascii="Times New Roman" w:eastAsia="Times New Roman" w:hAnsi="Times New Roman" w:cs="Times New Roman"/>
+          <w:color w:val="222222"/>
+          <w:sz w:val="24"/>
+          <w:szCs w:val="24"/>
+          <w:shd w:val="clear" w:color="auto" w:fill="FFFFFF"/>
+        </w:rPr>
+        <w:t>stating,</w:t>
+      </w:r>
       <w:r>
         <w:rPr>
           <w:rFonts w:ascii="Times New Roman" w:eastAsia="Times New Roman" w:hAnsi="Times New Roman" w:cs="Times New Roman"/>
@@ -4190,18 +3742,16 @@
         </w:rPr>
         <w:t xml:space="preserve">Please enter a valid password: Message 2 is displayed underneath the email field </w:t>
       </w:r>
-      <w:proofErr w:type="gramStart"/>
-      <w:r>
-        <w:rPr>
-          <w:rFonts w:ascii="Times New Roman" w:eastAsia="Times New Roman" w:hAnsi="Times New Roman" w:cs="Times New Roman"/>
-          <w:color w:val="222222"/>
-          <w:sz w:val="24"/>
-          <w:szCs w:val="24"/>
-          <w:shd w:val="clear" w:color="auto" w:fill="FFFFFF"/>
-        </w:rPr>
-        <w:t>stating</w:t>
-      </w:r>
-      <w:proofErr w:type="gramEnd"/>
+      <w:r>
+        <w:rPr>
+          <w:rFonts w:ascii="Times New Roman" w:eastAsia="Times New Roman" w:hAnsi="Times New Roman" w:cs="Times New Roman"/>
+          <w:color w:val="222222"/>
+          <w:sz w:val="24"/>
+          <w:szCs w:val="24"/>
+          <w:shd w:val="clear" w:color="auto" w:fill="FFFFFF"/>
+        </w:rPr>
+        <w:t>stating,</w:t>
+      </w:r>
       <w:r>
         <w:rPr>
           <w:rFonts w:ascii="Times New Roman" w:eastAsia="Times New Roman" w:hAnsi="Times New Roman" w:cs="Times New Roman"/>
@@ -4239,18 +3789,16 @@
         </w:rPr>
         <w:t xml:space="preserve">Please enter a valid phone number: Message 24 is displayed underneath the phone number field </w:t>
       </w:r>
-      <w:proofErr w:type="gramStart"/>
-      <w:r>
-        <w:rPr>
-          <w:rFonts w:ascii="Times New Roman" w:eastAsia="Times New Roman" w:hAnsi="Times New Roman" w:cs="Times New Roman"/>
-          <w:color w:val="222222"/>
-          <w:sz w:val="24"/>
-          <w:szCs w:val="24"/>
-          <w:shd w:val="clear" w:color="auto" w:fill="FFFFFF"/>
-        </w:rPr>
-        <w:t>stating</w:t>
-      </w:r>
-      <w:proofErr w:type="gramEnd"/>
+      <w:r>
+        <w:rPr>
+          <w:rFonts w:ascii="Times New Roman" w:eastAsia="Times New Roman" w:hAnsi="Times New Roman" w:cs="Times New Roman"/>
+          <w:color w:val="222222"/>
+          <w:sz w:val="24"/>
+          <w:szCs w:val="24"/>
+          <w:shd w:val="clear" w:color="auto" w:fill="FFFFFF"/>
+        </w:rPr>
+        <w:t>stating,</w:t>
+      </w:r>
       <w:r>
         <w:rPr>
           <w:rFonts w:ascii="Times New Roman" w:eastAsia="Times New Roman" w:hAnsi="Times New Roman" w:cs="Times New Roman"/>
@@ -4378,18 +3926,16 @@
         </w:rPr>
         <w:t xml:space="preserve">Frequency of Use: Many </w:t>
       </w:r>
-      <w:proofErr w:type="gramStart"/>
-      <w:r>
-        <w:rPr>
-          <w:rFonts w:ascii="Times New Roman" w:eastAsia="Times New Roman" w:hAnsi="Times New Roman" w:cs="Times New Roman"/>
-          <w:color w:val="222222"/>
-          <w:sz w:val="24"/>
-          <w:szCs w:val="24"/>
-          <w:shd w:val="clear" w:color="auto" w:fill="FFFFFF"/>
-        </w:rPr>
-        <w:t>times</w:t>
-      </w:r>
-      <w:proofErr w:type="gramEnd"/>
+      <w:r>
+        <w:rPr>
+          <w:rFonts w:ascii="Times New Roman" w:eastAsia="Times New Roman" w:hAnsi="Times New Roman" w:cs="Times New Roman"/>
+          <w:color w:val="222222"/>
+          <w:sz w:val="24"/>
+          <w:szCs w:val="24"/>
+          <w:shd w:val="clear" w:color="auto" w:fill="FFFFFF"/>
+        </w:rPr>
+        <w:t>times,</w:t>
+      </w:r>
       <w:r>
         <w:rPr>
           <w:rFonts w:ascii="Times New Roman" w:eastAsia="Times New Roman" w:hAnsi="Times New Roman" w:cs="Times New Roman"/>
@@ -4421,18 +3967,16 @@
         </w:rPr>
         <w:t xml:space="preserve">Open Issues: No open issues </w:t>
       </w:r>
-      <w:proofErr w:type="gramStart"/>
-      <w:r>
-        <w:rPr>
-          <w:rFonts w:ascii="Times New Roman" w:eastAsia="Times New Roman" w:hAnsi="Times New Roman" w:cs="Times New Roman"/>
-          <w:color w:val="222222"/>
-          <w:sz w:val="24"/>
-          <w:szCs w:val="24"/>
-          <w:shd w:val="clear" w:color="auto" w:fill="FFFFFF"/>
-        </w:rPr>
-        <w:t>at this time</w:t>
-      </w:r>
-      <w:proofErr w:type="gramEnd"/>
+      <w:r>
+        <w:rPr>
+          <w:rFonts w:ascii="Times New Roman" w:eastAsia="Times New Roman" w:hAnsi="Times New Roman" w:cs="Times New Roman"/>
+          <w:color w:val="222222"/>
+          <w:sz w:val="24"/>
+          <w:szCs w:val="24"/>
+          <w:shd w:val="clear" w:color="auto" w:fill="FFFFFF"/>
+        </w:rPr>
+        <w:t>currently</w:t>
+      </w:r>
       <w:r>
         <w:rPr>
           <w:rFonts w:ascii="Times New Roman" w:eastAsia="Times New Roman" w:hAnsi="Times New Roman" w:cs="Times New Roman"/>
@@ -4875,7 +4419,27 @@
           <w:szCs w:val="24"/>
           <w:shd w:val="clear" w:color="auto" w:fill="FFFFFF"/>
         </w:rPr>
-        <w:t>Please enter valid credentials: Message 4 is displayed if user enters the wrong username or password into the Stock App and an error is displayed asking user to re-enter username or password. If the user gets the username or password wrong five times, they are asked to enter email to reset the password.</w:t>
+        <w:t>Please enter valid credentials: Message 4 is displayed if user enters the wrong username or password into the Stock</w:t>
+      </w:r>
+      <w:r>
+        <w:rPr>
+          <w:rFonts w:ascii="Times New Roman" w:eastAsia="Times New Roman" w:hAnsi="Times New Roman" w:cs="Times New Roman"/>
+          <w:color w:val="222222"/>
+          <w:sz w:val="24"/>
+          <w:szCs w:val="24"/>
+          <w:shd w:val="clear" w:color="auto" w:fill="FFFFFF"/>
+        </w:rPr>
+        <w:t xml:space="preserve">alytics </w:t>
+      </w:r>
+      <w:r>
+        <w:rPr>
+          <w:rFonts w:ascii="Times New Roman" w:eastAsia="Times New Roman" w:hAnsi="Times New Roman" w:cs="Times New Roman"/>
+          <w:color w:val="222222"/>
+          <w:sz w:val="24"/>
+          <w:szCs w:val="24"/>
+          <w:shd w:val="clear" w:color="auto" w:fill="FFFFFF"/>
+        </w:rPr>
+        <w:t>and an error is displayed asking user to re-enter username or password. If the user gets the username or password wrong five times, they are asked to enter email to reset the password.</w:t>
       </w:r>
     </w:p>
     <w:p>
@@ -4940,18 +4504,16 @@
         </w:rPr>
         <w:t xml:space="preserve">Frequency of Use: Many </w:t>
       </w:r>
-      <w:proofErr w:type="gramStart"/>
-      <w:r>
-        <w:rPr>
-          <w:rFonts w:ascii="Times New Roman" w:eastAsia="Times New Roman" w:hAnsi="Times New Roman" w:cs="Times New Roman"/>
-          <w:color w:val="222222"/>
-          <w:sz w:val="24"/>
-          <w:szCs w:val="24"/>
-          <w:shd w:val="clear" w:color="auto" w:fill="FFFFFF"/>
-        </w:rPr>
-        <w:t>times</w:t>
-      </w:r>
-      <w:proofErr w:type="gramEnd"/>
+      <w:r>
+        <w:rPr>
+          <w:rFonts w:ascii="Times New Roman" w:eastAsia="Times New Roman" w:hAnsi="Times New Roman" w:cs="Times New Roman"/>
+          <w:color w:val="222222"/>
+          <w:sz w:val="24"/>
+          <w:szCs w:val="24"/>
+          <w:shd w:val="clear" w:color="auto" w:fill="FFFFFF"/>
+        </w:rPr>
+        <w:t>times,</w:t>
+      </w:r>
       <w:r>
         <w:rPr>
           <w:rFonts w:ascii="Times New Roman" w:eastAsia="Times New Roman" w:hAnsi="Times New Roman" w:cs="Times New Roman"/>
@@ -4983,18 +4545,16 @@
         </w:rPr>
         <w:t xml:space="preserve">Open Issues: No open issues </w:t>
       </w:r>
-      <w:proofErr w:type="gramStart"/>
-      <w:r>
-        <w:rPr>
-          <w:rFonts w:ascii="Times New Roman" w:eastAsia="Times New Roman" w:hAnsi="Times New Roman" w:cs="Times New Roman"/>
-          <w:color w:val="222222"/>
-          <w:sz w:val="24"/>
-          <w:szCs w:val="24"/>
-          <w:shd w:val="clear" w:color="auto" w:fill="FFFFFF"/>
-        </w:rPr>
-        <w:t>at this time</w:t>
-      </w:r>
-      <w:proofErr w:type="gramEnd"/>
+      <w:r>
+        <w:rPr>
+          <w:rFonts w:ascii="Times New Roman" w:eastAsia="Times New Roman" w:hAnsi="Times New Roman" w:cs="Times New Roman"/>
+          <w:color w:val="222222"/>
+          <w:sz w:val="24"/>
+          <w:szCs w:val="24"/>
+          <w:shd w:val="clear" w:color="auto" w:fill="FFFFFF"/>
+        </w:rPr>
+        <w:t>currently</w:t>
+      </w:r>
       <w:r>
         <w:rPr>
           <w:rFonts w:ascii="Times New Roman" w:eastAsia="Times New Roman" w:hAnsi="Times New Roman" w:cs="Times New Roman"/>
@@ -5111,18 +4671,16 @@
         </w:rPr>
         <w:t xml:space="preserve">Trigger: User clicks the logout button to exit the application </w:t>
       </w:r>
-      <w:proofErr w:type="gramStart"/>
-      <w:r>
-        <w:rPr>
-          <w:rFonts w:ascii="Times New Roman" w:eastAsia="Times New Roman" w:hAnsi="Times New Roman" w:cs="Times New Roman"/>
-          <w:color w:val="222222"/>
-          <w:sz w:val="24"/>
-          <w:szCs w:val="24"/>
-          <w:shd w:val="clear" w:color="auto" w:fill="FFFFFF"/>
-        </w:rPr>
-        <w:t>is located in</w:t>
-      </w:r>
-      <w:proofErr w:type="gramEnd"/>
+      <w:r>
+        <w:rPr>
+          <w:rFonts w:ascii="Times New Roman" w:eastAsia="Times New Roman" w:hAnsi="Times New Roman" w:cs="Times New Roman"/>
+          <w:color w:val="222222"/>
+          <w:sz w:val="24"/>
+          <w:szCs w:val="24"/>
+          <w:shd w:val="clear" w:color="auto" w:fill="FFFFFF"/>
+        </w:rPr>
+        <w:t>is in</w:t>
+      </w:r>
       <w:r>
         <w:rPr>
           <w:rFonts w:ascii="Times New Roman" w:eastAsia="Times New Roman" w:hAnsi="Times New Roman" w:cs="Times New Roman"/>
@@ -5218,7 +4776,6 @@
         </w:rPr>
         <w:t>[A1</w:t>
       </w:r>
-      <w:proofErr w:type="gramStart"/>
       <w:r>
         <w:rPr>
           <w:rFonts w:ascii="Times New Roman" w:eastAsia="Times New Roman" w:hAnsi="Times New Roman" w:cs="Times New Roman"/>
@@ -5227,19 +4784,8 @@
           <w:szCs w:val="16"/>
           <w:shd w:val="clear" w:color="auto" w:fill="FFFFFF"/>
         </w:rPr>
-        <w:t xml:space="preserve">] </w:t>
-      </w:r>
-      <w:r>
-        <w:rPr>
-          <w:rFonts w:ascii="Times New Roman" w:eastAsia="Times New Roman" w:hAnsi="Times New Roman" w:cs="Times New Roman"/>
-          <w:color w:val="222222"/>
-          <w:sz w:val="24"/>
-          <w:szCs w:val="24"/>
-          <w:shd w:val="clear" w:color="auto" w:fill="FFFF00"/>
-        </w:rPr>
-        <w:t>.</w:t>
-      </w:r>
-      <w:proofErr w:type="gramEnd"/>
+        <w:t>].</w:t>
+      </w:r>
     </w:p>
     <w:p>
       <w:pPr>
@@ -5453,18 +4999,16 @@
         </w:rPr>
         <w:t xml:space="preserve">Open Issues: No open issues </w:t>
       </w:r>
-      <w:proofErr w:type="gramStart"/>
-      <w:r>
-        <w:rPr>
-          <w:rFonts w:ascii="Times New Roman" w:eastAsia="Times New Roman" w:hAnsi="Times New Roman" w:cs="Times New Roman"/>
-          <w:color w:val="222222"/>
-          <w:sz w:val="24"/>
-          <w:szCs w:val="24"/>
-          <w:shd w:val="clear" w:color="auto" w:fill="FFFFFF"/>
-        </w:rPr>
-        <w:t>at this time</w:t>
-      </w:r>
-      <w:proofErr w:type="gramEnd"/>
+      <w:r>
+        <w:rPr>
+          <w:rFonts w:ascii="Times New Roman" w:eastAsia="Times New Roman" w:hAnsi="Times New Roman" w:cs="Times New Roman"/>
+          <w:color w:val="222222"/>
+          <w:sz w:val="24"/>
+          <w:szCs w:val="24"/>
+          <w:shd w:val="clear" w:color="auto" w:fill="FFFFFF"/>
+        </w:rPr>
+        <w:t>currently</w:t>
+      </w:r>
       <w:r>
         <w:rPr>
           <w:rFonts w:ascii="Times New Roman" w:eastAsia="Times New Roman" w:hAnsi="Times New Roman" w:cs="Times New Roman"/>
@@ -5759,20 +5303,8 @@
           <w:szCs w:val="24"/>
           <w:shd w:val="clear" w:color="auto" w:fill="FFFF00"/>
         </w:rPr>
-        <w:t>1.  </w:t>
-      </w:r>
-      <w:proofErr w:type="gramStart"/>
-      <w:r>
-        <w:rPr>
-          <w:rFonts w:ascii="Times New Roman" w:eastAsia="Times New Roman" w:hAnsi="Times New Roman" w:cs="Times New Roman"/>
-          <w:color w:val="222222"/>
-          <w:sz w:val="24"/>
-          <w:szCs w:val="24"/>
-          <w:shd w:val="clear" w:color="auto" w:fill="FFFF00"/>
-        </w:rPr>
-        <w:t>   “</w:t>
-      </w:r>
-      <w:proofErr w:type="gramEnd"/>
+        <w:t>1. “</w:t>
+      </w:r>
       <w:r>
         <w:rPr>
           <w:rFonts w:ascii="Times New Roman" w:eastAsia="Times New Roman" w:hAnsi="Times New Roman" w:cs="Times New Roman"/>
@@ -6112,18 +5644,16 @@
         </w:rPr>
         <w:t xml:space="preserve">User enters a password that does not meet </w:t>
       </w:r>
-      <w:proofErr w:type="gramStart"/>
-      <w:r>
-        <w:rPr>
-          <w:rFonts w:ascii="Times New Roman" w:eastAsia="Times New Roman" w:hAnsi="Times New Roman" w:cs="Times New Roman"/>
-          <w:color w:val="222222"/>
-          <w:sz w:val="24"/>
-          <w:szCs w:val="24"/>
-          <w:shd w:val="clear" w:color="auto" w:fill="FFFFFF"/>
-        </w:rPr>
-        <w:t>all of</w:t>
-      </w:r>
-      <w:proofErr w:type="gramEnd"/>
+      <w:r>
+        <w:rPr>
+          <w:rFonts w:ascii="Times New Roman" w:eastAsia="Times New Roman" w:hAnsi="Times New Roman" w:cs="Times New Roman"/>
+          <w:color w:val="222222"/>
+          <w:sz w:val="24"/>
+          <w:szCs w:val="24"/>
+          <w:shd w:val="clear" w:color="auto" w:fill="FFFFFF"/>
+        </w:rPr>
+        <w:t>all</w:t>
+      </w:r>
       <w:r>
         <w:rPr>
           <w:rFonts w:ascii="Times New Roman" w:eastAsia="Times New Roman" w:hAnsi="Times New Roman" w:cs="Times New Roman"/>
@@ -6218,18 +5748,16 @@
         </w:rPr>
         <w:t xml:space="preserve">Open Issues: No open issues </w:t>
       </w:r>
-      <w:proofErr w:type="gramStart"/>
-      <w:r>
-        <w:rPr>
-          <w:rFonts w:ascii="Times New Roman" w:eastAsia="Times New Roman" w:hAnsi="Times New Roman" w:cs="Times New Roman"/>
-          <w:color w:val="222222"/>
-          <w:sz w:val="24"/>
-          <w:szCs w:val="24"/>
-          <w:shd w:val="clear" w:color="auto" w:fill="FFFFFF"/>
-        </w:rPr>
-        <w:t>at this time</w:t>
-      </w:r>
-      <w:proofErr w:type="gramEnd"/>
+      <w:r>
+        <w:rPr>
+          <w:rFonts w:ascii="Times New Roman" w:eastAsia="Times New Roman" w:hAnsi="Times New Roman" w:cs="Times New Roman"/>
+          <w:color w:val="222222"/>
+          <w:sz w:val="24"/>
+          <w:szCs w:val="24"/>
+          <w:shd w:val="clear" w:color="auto" w:fill="FFFFFF"/>
+        </w:rPr>
+        <w:t>currently</w:t>
+      </w:r>
       <w:r>
         <w:rPr>
           <w:rFonts w:ascii="Times New Roman" w:eastAsia="Times New Roman" w:hAnsi="Times New Roman" w:cs="Times New Roman"/>
@@ -6885,27 +6413,45 @@
         </w:rPr>
         <w:t xml:space="preserve"> The user observes net worth chart, portfolio growth chart, stock diversity chart, and their stocks owned list. The stocks owned list is a list of stocks where each stock symbol, name, price, and quantity </w:t>
       </w:r>
-      <w:proofErr w:type="gramStart"/>
-      <w:r>
-        <w:rPr>
-          <w:rFonts w:ascii="Times New Roman" w:eastAsia="Times New Roman" w:hAnsi="Times New Roman" w:cs="Times New Roman"/>
-          <w:color w:val="222222"/>
-          <w:sz w:val="24"/>
-          <w:szCs w:val="24"/>
-          <w:shd w:val="clear" w:color="auto" w:fill="FFFFFF"/>
-        </w:rPr>
-        <w:t>is</w:t>
-      </w:r>
-      <w:proofErr w:type="gramEnd"/>
-      <w:r>
-        <w:rPr>
-          <w:rFonts w:ascii="Times New Roman" w:eastAsia="Times New Roman" w:hAnsi="Times New Roman" w:cs="Times New Roman"/>
-          <w:color w:val="222222"/>
-          <w:sz w:val="24"/>
-          <w:szCs w:val="24"/>
-          <w:shd w:val="clear" w:color="auto" w:fill="FFFFFF"/>
-        </w:rPr>
-        <w:t xml:space="preserve"> listed. Each stock in the stock owned list is clickable and will transfer to the user to the Individual Stock. (See View Individual Stock). Each stock also has a button on the right to remove the stock from the list.</w:t>
+      <w:r>
+        <w:rPr>
+          <w:rFonts w:ascii="Times New Roman" w:eastAsia="Times New Roman" w:hAnsi="Times New Roman" w:cs="Times New Roman"/>
+          <w:color w:val="222222"/>
+          <w:sz w:val="24"/>
+          <w:szCs w:val="24"/>
+          <w:shd w:val="clear" w:color="auto" w:fill="FFFFFF"/>
+        </w:rPr>
+        <w:t>are</w:t>
+      </w:r>
+      <w:r>
+        <w:rPr>
+          <w:rFonts w:ascii="Times New Roman" w:eastAsia="Times New Roman" w:hAnsi="Times New Roman" w:cs="Times New Roman"/>
+          <w:color w:val="222222"/>
+          <w:sz w:val="24"/>
+          <w:szCs w:val="24"/>
+          <w:shd w:val="clear" w:color="auto" w:fill="FFFFFF"/>
+        </w:rPr>
+        <w:t xml:space="preserve"> listed. Each stock in the </w:t>
+      </w:r>
+      <w:r>
+        <w:rPr>
+          <w:rFonts w:ascii="Times New Roman" w:eastAsia="Times New Roman" w:hAnsi="Times New Roman" w:cs="Times New Roman"/>
+          <w:color w:val="222222"/>
+          <w:sz w:val="24"/>
+          <w:szCs w:val="24"/>
+          <w:shd w:val="clear" w:color="auto" w:fill="FFFFFF"/>
+        </w:rPr>
+        <w:t>portfolio</w:t>
+      </w:r>
+      <w:r>
+        <w:rPr>
+          <w:rFonts w:ascii="Times New Roman" w:eastAsia="Times New Roman" w:hAnsi="Times New Roman" w:cs="Times New Roman"/>
+          <w:color w:val="222222"/>
+          <w:sz w:val="24"/>
+          <w:szCs w:val="24"/>
+          <w:shd w:val="clear" w:color="auto" w:fill="FFFFFF"/>
+        </w:rPr>
+        <w:t xml:space="preserve"> is clickable and will transfer to the user to the Individual Stock. (See View Individual Stock). Each stock also has a button on the right to remove the stock from the list.</w:t>
       </w:r>
     </w:p>
     <w:p>
@@ -6942,29 +6488,7 @@
           <w:szCs w:val="24"/>
           <w:shd w:val="clear" w:color="auto" w:fill="FFFFFF"/>
         </w:rPr>
-        <w:t xml:space="preserve"> The user’s portfolio data is pulled from the Firebase database and stock information is pulled from the </w:t>
-      </w:r>
-      <w:proofErr w:type="spellStart"/>
-      <w:r>
-        <w:rPr>
-          <w:rFonts w:ascii="Times New Roman" w:eastAsia="Times New Roman" w:hAnsi="Times New Roman" w:cs="Times New Roman"/>
-          <w:color w:val="222222"/>
-          <w:sz w:val="24"/>
-          <w:szCs w:val="24"/>
-          <w:shd w:val="clear" w:color="auto" w:fill="FFFFFF"/>
-        </w:rPr>
-        <w:t>Iex</w:t>
-      </w:r>
-      <w:proofErr w:type="spellEnd"/>
-      <w:r>
-        <w:rPr>
-          <w:rFonts w:ascii="Times New Roman" w:eastAsia="Times New Roman" w:hAnsi="Times New Roman" w:cs="Times New Roman"/>
-          <w:color w:val="222222"/>
-          <w:sz w:val="24"/>
-          <w:szCs w:val="24"/>
-          <w:shd w:val="clear" w:color="auto" w:fill="FFFFFF"/>
-        </w:rPr>
-        <w:t xml:space="preserve"> Trading server.</w:t>
+        <w:t xml:space="preserve"> The user’s portfolio data is pulled from the Firebase database and stock information is pulled from the Iex Trading server.</w:t>
       </w:r>
     </w:p>
     <w:p>
@@ -7038,7 +6562,27 @@
           <w:szCs w:val="24"/>
           <w:shd w:val="clear" w:color="auto" w:fill="FFFFFF"/>
         </w:rPr>
-        <w:t>. Below the stock owned list is the watchlist which houses a list of stocks that is in the users watchlist.</w:t>
+        <w:t xml:space="preserve">. Below the </w:t>
+      </w:r>
+      <w:r>
+        <w:rPr>
+          <w:rFonts w:ascii="Times New Roman" w:eastAsia="Times New Roman" w:hAnsi="Times New Roman" w:cs="Times New Roman"/>
+          <w:color w:val="222222"/>
+          <w:sz w:val="24"/>
+          <w:szCs w:val="24"/>
+          <w:shd w:val="clear" w:color="auto" w:fill="FFFFFF"/>
+        </w:rPr>
+        <w:t>portfolio</w:t>
+      </w:r>
+      <w:r>
+        <w:rPr>
+          <w:rFonts w:ascii="Times New Roman" w:eastAsia="Times New Roman" w:hAnsi="Times New Roman" w:cs="Times New Roman"/>
+          <w:color w:val="222222"/>
+          <w:sz w:val="24"/>
+          <w:szCs w:val="24"/>
+          <w:shd w:val="clear" w:color="auto" w:fill="FFFFFF"/>
+        </w:rPr>
+        <w:t xml:space="preserve"> is the watchlist which houses a list of stocks that is in the users watchlist.</w:t>
       </w:r>
     </w:p>
     <w:p>
@@ -7065,7 +6609,7 @@
           <w:szCs w:val="24"/>
           <w:shd w:val="clear" w:color="auto" w:fill="FFFF00"/>
         </w:rPr>
-        <w:t>The user will observe stock portfolio diversity pie chart.</w:t>
+        <w:t>The user will observe portfolio diversity pie chart.</w:t>
       </w:r>
     </w:p>
     <w:p>
@@ -7095,7 +6639,6 @@
         <w:lastRenderedPageBreak/>
         <w:t xml:space="preserve">The user will observe my watchlist which includes the stock, current price, 3-month percent, 6-month percent, </w:t>
       </w:r>
-      <w:proofErr w:type="gramStart"/>
       <w:r>
         <w:rPr>
           <w:rFonts w:ascii="Times New Roman" w:eastAsia="Times New Roman" w:hAnsi="Times New Roman" w:cs="Times New Roman"/>
@@ -7104,9 +6647,8 @@
           <w:szCs w:val="24"/>
           <w:shd w:val="clear" w:color="auto" w:fill="FFFF00"/>
         </w:rPr>
-        <w:t>1 year</w:t>
-      </w:r>
-      <w:proofErr w:type="gramEnd"/>
+        <w:t>1-year</w:t>
+      </w:r>
       <w:r>
         <w:rPr>
           <w:rFonts w:ascii="Times New Roman" w:eastAsia="Times New Roman" w:hAnsi="Times New Roman" w:cs="Times New Roman"/>
@@ -7310,7 +6852,6 @@
         </w:rPr>
         <w:t>[A2</w:t>
       </w:r>
-      <w:proofErr w:type="gramStart"/>
       <w:r>
         <w:rPr>
           <w:rFonts w:ascii="Times New Roman" w:eastAsia="Times New Roman" w:hAnsi="Times New Roman" w:cs="Times New Roman"/>
@@ -7319,19 +6860,8 @@
           <w:szCs w:val="16"/>
           <w:shd w:val="clear" w:color="auto" w:fill="FFFFFF"/>
         </w:rPr>
-        <w:t xml:space="preserve">] </w:t>
-      </w:r>
-      <w:r>
-        <w:rPr>
-          <w:rFonts w:ascii="Times New Roman" w:eastAsia="Times New Roman" w:hAnsi="Times New Roman" w:cs="Times New Roman"/>
-          <w:color w:val="222222"/>
-          <w:sz w:val="24"/>
-          <w:szCs w:val="24"/>
-          <w:shd w:val="clear" w:color="auto" w:fill="FFFF00"/>
-        </w:rPr>
-        <w:t>.</w:t>
-      </w:r>
-      <w:proofErr w:type="gramEnd"/>
+        <w:t>].</w:t>
+      </w:r>
     </w:p>
     <w:p>
       <w:pPr>
@@ -7416,18 +6946,16 @@
         </w:rPr>
         <w:t xml:space="preserve">Open Issues: No open Issues </w:t>
       </w:r>
-      <w:proofErr w:type="gramStart"/>
-      <w:r>
-        <w:rPr>
-          <w:rFonts w:ascii="Times New Roman" w:eastAsia="Times New Roman" w:hAnsi="Times New Roman" w:cs="Times New Roman"/>
-          <w:color w:val="222222"/>
-          <w:sz w:val="24"/>
-          <w:szCs w:val="24"/>
-          <w:shd w:val="clear" w:color="auto" w:fill="FFFFFF"/>
-        </w:rPr>
-        <w:t>at this time</w:t>
-      </w:r>
-      <w:proofErr w:type="gramEnd"/>
+      <w:r>
+        <w:rPr>
+          <w:rFonts w:ascii="Times New Roman" w:eastAsia="Times New Roman" w:hAnsi="Times New Roman" w:cs="Times New Roman"/>
+          <w:color w:val="222222"/>
+          <w:sz w:val="24"/>
+          <w:szCs w:val="24"/>
+          <w:shd w:val="clear" w:color="auto" w:fill="FFFFFF"/>
+        </w:rPr>
+        <w:t>currently</w:t>
+      </w:r>
       <w:r>
         <w:rPr>
           <w:rFonts w:ascii="Times New Roman" w:eastAsia="Times New Roman" w:hAnsi="Times New Roman" w:cs="Times New Roman"/>
@@ -8477,18 +8005,16 @@
         <w:br/>
         <w:t xml:space="preserve">Open Issues: None </w:t>
       </w:r>
-      <w:proofErr w:type="gramStart"/>
-      <w:r>
-        <w:rPr>
-          <w:rFonts w:ascii="Times New Roman" w:eastAsia="Times New Roman" w:hAnsi="Times New Roman" w:cs="Times New Roman"/>
-          <w:color w:val="222222"/>
-          <w:sz w:val="24"/>
-          <w:szCs w:val="24"/>
-          <w:shd w:val="clear" w:color="auto" w:fill="FFFFFF"/>
-        </w:rPr>
-        <w:t>at this time</w:t>
-      </w:r>
-      <w:proofErr w:type="gramEnd"/>
+      <w:r>
+        <w:rPr>
+          <w:rFonts w:ascii="Times New Roman" w:eastAsia="Times New Roman" w:hAnsi="Times New Roman" w:cs="Times New Roman"/>
+          <w:color w:val="222222"/>
+          <w:sz w:val="24"/>
+          <w:szCs w:val="24"/>
+          <w:shd w:val="clear" w:color="auto" w:fill="FFFFFF"/>
+        </w:rPr>
+        <w:t>currently</w:t>
+      </w:r>
       <w:r>
         <w:rPr>
           <w:rFonts w:ascii="Times New Roman" w:eastAsia="Times New Roman" w:hAnsi="Times New Roman" w:cs="Times New Roman"/>
@@ -8572,7 +8098,27 @@
           <w:szCs w:val="24"/>
           <w:shd w:val="clear" w:color="auto" w:fill="FFFFFF"/>
         </w:rPr>
-        <w:t>Goal in Context: The goal of this use case is to search for stocks in the search bar. Once the user has searched for a stock, the user will be transferred to the view individual stock use case to view information about that given stock.</w:t>
+        <w:t xml:space="preserve">Goal in Context: The goal of this use case is to search for stocks in the search bar. Once the user has searched for a stock, the user will be transferred to the </w:t>
+      </w:r>
+      <w:r>
+        <w:rPr>
+          <w:rFonts w:ascii="Times New Roman" w:eastAsia="Times New Roman" w:hAnsi="Times New Roman" w:cs="Times New Roman"/>
+          <w:color w:val="222222"/>
+          <w:sz w:val="24"/>
+          <w:szCs w:val="24"/>
+          <w:shd w:val="clear" w:color="auto" w:fill="FFFFFF"/>
+        </w:rPr>
+        <w:t>start application</w:t>
+      </w:r>
+      <w:r>
+        <w:rPr>
+          <w:rFonts w:ascii="Times New Roman" w:eastAsia="Times New Roman" w:hAnsi="Times New Roman" w:cs="Times New Roman"/>
+          <w:color w:val="222222"/>
+          <w:sz w:val="24"/>
+          <w:szCs w:val="24"/>
+          <w:shd w:val="clear" w:color="auto" w:fill="FFFFFF"/>
+        </w:rPr>
+        <w:t xml:space="preserve"> use case to view information about that given stock.</w:t>
       </w:r>
     </w:p>
     <w:p>
@@ -8877,18 +8423,16 @@
         </w:rPr>
         <w:t xml:space="preserve">Open issues: No open issues </w:t>
       </w:r>
-      <w:proofErr w:type="gramStart"/>
-      <w:r>
-        <w:rPr>
-          <w:rFonts w:ascii="Times New Roman" w:eastAsia="Times New Roman" w:hAnsi="Times New Roman" w:cs="Times New Roman"/>
-          <w:color w:val="222222"/>
-          <w:sz w:val="24"/>
-          <w:szCs w:val="24"/>
-          <w:shd w:val="clear" w:color="auto" w:fill="FFFFFF"/>
-        </w:rPr>
-        <w:t>at this time</w:t>
-      </w:r>
-      <w:proofErr w:type="gramEnd"/>
+      <w:r>
+        <w:rPr>
+          <w:rFonts w:ascii="Times New Roman" w:eastAsia="Times New Roman" w:hAnsi="Times New Roman" w:cs="Times New Roman"/>
+          <w:color w:val="222222"/>
+          <w:sz w:val="24"/>
+          <w:szCs w:val="24"/>
+          <w:shd w:val="clear" w:color="auto" w:fill="FFFFFF"/>
+        </w:rPr>
+        <w:t>currently</w:t>
+      </w:r>
       <w:r>
         <w:rPr>
           <w:rFonts w:ascii="Times New Roman" w:eastAsia="Times New Roman" w:hAnsi="Times New Roman" w:cs="Times New Roman"/>
@@ -9085,18 +8629,16 @@
         </w:rPr>
         <w:t xml:space="preserve">Preconditions: The User will have to be connected to the firebase </w:t>
       </w:r>
-      <w:proofErr w:type="gramStart"/>
-      <w:r>
-        <w:rPr>
-          <w:rFonts w:ascii="Times New Roman" w:eastAsia="Times New Roman" w:hAnsi="Times New Roman" w:cs="Times New Roman"/>
-          <w:color w:val="222222"/>
-          <w:sz w:val="24"/>
-          <w:szCs w:val="24"/>
-          <w:shd w:val="clear" w:color="auto" w:fill="FFFFFF"/>
-        </w:rPr>
-        <w:t>database, and</w:t>
-      </w:r>
-      <w:proofErr w:type="gramEnd"/>
+      <w:r>
+        <w:rPr>
+          <w:rFonts w:ascii="Times New Roman" w:eastAsia="Times New Roman" w:hAnsi="Times New Roman" w:cs="Times New Roman"/>
+          <w:color w:val="222222"/>
+          <w:sz w:val="24"/>
+          <w:szCs w:val="24"/>
+          <w:shd w:val="clear" w:color="auto" w:fill="FFFFFF"/>
+        </w:rPr>
+        <w:t>database and</w:t>
+      </w:r>
       <w:r>
         <w:rPr>
           <w:rFonts w:ascii="Times New Roman" w:eastAsia="Times New Roman" w:hAnsi="Times New Roman" w:cs="Times New Roman"/>
@@ -9220,29 +8762,7 @@
           <w:szCs w:val="24"/>
           <w:shd w:val="clear" w:color="auto" w:fill="FFFFFF"/>
         </w:rPr>
-        <w:t xml:space="preserve">                          </w:t>
-      </w:r>
-      <w:proofErr w:type="spellStart"/>
-      <w:r>
-        <w:rPr>
-          <w:rFonts w:ascii="Times New Roman" w:eastAsia="Times New Roman" w:hAnsi="Times New Roman" w:cs="Times New Roman"/>
-          <w:color w:val="222222"/>
-          <w:sz w:val="24"/>
-          <w:szCs w:val="24"/>
-          <w:shd w:val="clear" w:color="auto" w:fill="FFFFFF"/>
-        </w:rPr>
-        <w:t>i</w:t>
-      </w:r>
-      <w:proofErr w:type="spellEnd"/>
-      <w:r>
-        <w:rPr>
-          <w:rFonts w:ascii="Times New Roman" w:eastAsia="Times New Roman" w:hAnsi="Times New Roman" w:cs="Times New Roman"/>
-          <w:color w:val="222222"/>
-          <w:sz w:val="24"/>
-          <w:szCs w:val="24"/>
-          <w:shd w:val="clear" w:color="auto" w:fill="FFFFFF"/>
-        </w:rPr>
-        <w:t>.      Stock Symbol with price</w:t>
+        <w:t xml:space="preserve">                          i.      Stock Symbol with price</w:t>
       </w:r>
     </w:p>
     <w:p>
@@ -9266,18 +8786,16 @@
         </w:rPr>
         <w:t xml:space="preserve">ii.      Percentage growth that </w:t>
       </w:r>
-      <w:proofErr w:type="gramStart"/>
-      <w:r>
-        <w:rPr>
-          <w:rFonts w:ascii="Times New Roman" w:eastAsia="Times New Roman" w:hAnsi="Times New Roman" w:cs="Times New Roman"/>
-          <w:color w:val="222222"/>
-          <w:sz w:val="24"/>
-          <w:szCs w:val="24"/>
-          <w:shd w:val="clear" w:color="auto" w:fill="FFFFFF"/>
-        </w:rPr>
-        <w:t>particular day</w:t>
-      </w:r>
-      <w:proofErr w:type="gramEnd"/>
+      <w:r>
+        <w:rPr>
+          <w:rFonts w:ascii="Times New Roman" w:eastAsia="Times New Roman" w:hAnsi="Times New Roman" w:cs="Times New Roman"/>
+          <w:color w:val="222222"/>
+          <w:sz w:val="24"/>
+          <w:szCs w:val="24"/>
+          <w:shd w:val="clear" w:color="auto" w:fill="FFFFFF"/>
+        </w:rPr>
+        <w:t>day</w:t>
+      </w:r>
       <w:r>
         <w:rPr>
           <w:rFonts w:ascii="Times New Roman" w:eastAsia="Times New Roman" w:hAnsi="Times New Roman" w:cs="Times New Roman"/>
@@ -9344,27 +8862,15 @@
           <w:szCs w:val="24"/>
         </w:rPr>
       </w:pPr>
-      <w:proofErr w:type="spellStart"/>
-      <w:r>
-        <w:rPr>
-          <w:rFonts w:ascii="Times New Roman" w:eastAsia="Times New Roman" w:hAnsi="Times New Roman" w:cs="Times New Roman"/>
-          <w:color w:val="222222"/>
-          <w:sz w:val="24"/>
-          <w:szCs w:val="24"/>
-          <w:shd w:val="clear" w:color="auto" w:fill="FFFFFF"/>
-        </w:rPr>
-        <w:t>i</w:t>
-      </w:r>
-      <w:proofErr w:type="spellEnd"/>
-      <w:r>
-        <w:rPr>
-          <w:rFonts w:ascii="Times New Roman" w:eastAsia="Times New Roman" w:hAnsi="Times New Roman" w:cs="Times New Roman"/>
-          <w:color w:val="222222"/>
-          <w:sz w:val="24"/>
-          <w:szCs w:val="24"/>
-          <w:shd w:val="clear" w:color="auto" w:fill="FFFFFF"/>
-        </w:rPr>
-        <w:t>.      Stock Symbol with price</w:t>
+      <w:r>
+        <w:rPr>
+          <w:rFonts w:ascii="Times New Roman" w:eastAsia="Times New Roman" w:hAnsi="Times New Roman" w:cs="Times New Roman"/>
+          <w:color w:val="222222"/>
+          <w:sz w:val="24"/>
+          <w:szCs w:val="24"/>
+          <w:shd w:val="clear" w:color="auto" w:fill="FFFFFF"/>
+        </w:rPr>
+        <w:t>i.      Stock Symbol with price</w:t>
       </w:r>
     </w:p>
     <w:p>
@@ -9388,18 +8894,16 @@
         </w:rPr>
         <w:t xml:space="preserve">ii.      Percentage growth that </w:t>
       </w:r>
-      <w:proofErr w:type="gramStart"/>
-      <w:r>
-        <w:rPr>
-          <w:rFonts w:ascii="Times New Roman" w:eastAsia="Times New Roman" w:hAnsi="Times New Roman" w:cs="Times New Roman"/>
-          <w:color w:val="222222"/>
-          <w:sz w:val="24"/>
-          <w:szCs w:val="24"/>
-          <w:shd w:val="clear" w:color="auto" w:fill="FFFFFF"/>
-        </w:rPr>
-        <w:t>particular day</w:t>
-      </w:r>
-      <w:proofErr w:type="gramEnd"/>
+      <w:r>
+        <w:rPr>
+          <w:rFonts w:ascii="Times New Roman" w:eastAsia="Times New Roman" w:hAnsi="Times New Roman" w:cs="Times New Roman"/>
+          <w:color w:val="222222"/>
+          <w:sz w:val="24"/>
+          <w:szCs w:val="24"/>
+          <w:shd w:val="clear" w:color="auto" w:fill="FFFFFF"/>
+        </w:rPr>
+        <w:t>day</w:t>
+      </w:r>
       <w:r>
         <w:rPr>
           <w:rFonts w:ascii="Times New Roman" w:eastAsia="Times New Roman" w:hAnsi="Times New Roman" w:cs="Times New Roman"/>
@@ -9568,49 +9072,25 @@
         </w:rPr>
         <w:t xml:space="preserve">The application </w:t>
       </w:r>
-      <w:proofErr w:type="spellStart"/>
-      <w:r>
-        <w:rPr>
-          <w:rFonts w:ascii="Times New Roman" w:eastAsia="Times New Roman" w:hAnsi="Times New Roman" w:cs="Times New Roman"/>
-          <w:color w:val="222222"/>
-          <w:sz w:val="24"/>
-          <w:szCs w:val="24"/>
-          <w:shd w:val="clear" w:color="auto" w:fill="FFFFFF"/>
-        </w:rPr>
-        <w:t>can not</w:t>
-      </w:r>
-      <w:proofErr w:type="spellEnd"/>
-      <w:r>
-        <w:rPr>
-          <w:rFonts w:ascii="Times New Roman" w:eastAsia="Times New Roman" w:hAnsi="Times New Roman" w:cs="Times New Roman"/>
-          <w:color w:val="222222"/>
-          <w:sz w:val="24"/>
-          <w:szCs w:val="24"/>
-          <w:shd w:val="clear" w:color="auto" w:fill="FFFFFF"/>
-        </w:rPr>
-        <w:t xml:space="preserve"> grab the stock information due to the </w:t>
-      </w:r>
-      <w:proofErr w:type="spellStart"/>
-      <w:r>
-        <w:rPr>
-          <w:rFonts w:ascii="Times New Roman" w:eastAsia="Times New Roman" w:hAnsi="Times New Roman" w:cs="Times New Roman"/>
-          <w:color w:val="222222"/>
-          <w:sz w:val="24"/>
-          <w:szCs w:val="24"/>
-          <w:shd w:val="clear" w:color="auto" w:fill="FFFFFF"/>
-        </w:rPr>
-        <w:t>Iex</w:t>
-      </w:r>
-      <w:proofErr w:type="spellEnd"/>
-      <w:r>
-        <w:rPr>
-          <w:rFonts w:ascii="Times New Roman" w:eastAsia="Times New Roman" w:hAnsi="Times New Roman" w:cs="Times New Roman"/>
-          <w:color w:val="222222"/>
-          <w:sz w:val="24"/>
-          <w:szCs w:val="24"/>
-          <w:shd w:val="clear" w:color="auto" w:fill="FFFFFF"/>
-        </w:rPr>
-        <w:t xml:space="preserve"> Trading API is down: See Message 20.</w:t>
+      <w:r>
+        <w:rPr>
+          <w:rFonts w:ascii="Times New Roman" w:eastAsia="Times New Roman" w:hAnsi="Times New Roman" w:cs="Times New Roman"/>
+          <w:color w:val="222222"/>
+          <w:sz w:val="24"/>
+          <w:szCs w:val="24"/>
+          <w:shd w:val="clear" w:color="auto" w:fill="FFFFFF"/>
+        </w:rPr>
+        <w:t>cannot</w:t>
+      </w:r>
+      <w:r>
+        <w:rPr>
+          <w:rFonts w:ascii="Times New Roman" w:eastAsia="Times New Roman" w:hAnsi="Times New Roman" w:cs="Times New Roman"/>
+          <w:color w:val="222222"/>
+          <w:sz w:val="24"/>
+          <w:szCs w:val="24"/>
+          <w:shd w:val="clear" w:color="auto" w:fill="FFFFFF"/>
+        </w:rPr>
+        <w:t xml:space="preserve"> grab the stock information due to the Iex Trading API is down: See Message 20.</w:t>
       </w:r>
     </w:p>
     <w:p>
@@ -9639,18 +9119,16 @@
         </w:rPr>
         <w:t xml:space="preserve">The application </w:t>
       </w:r>
-      <w:proofErr w:type="spellStart"/>
-      <w:r>
-        <w:rPr>
-          <w:rFonts w:ascii="Times New Roman" w:eastAsia="Times New Roman" w:hAnsi="Times New Roman" w:cs="Times New Roman"/>
-          <w:color w:val="222222"/>
-          <w:sz w:val="24"/>
-          <w:szCs w:val="24"/>
-          <w:shd w:val="clear" w:color="auto" w:fill="FFFFFF"/>
-        </w:rPr>
-        <w:t>can not</w:t>
-      </w:r>
-      <w:proofErr w:type="spellEnd"/>
+      <w:r>
+        <w:rPr>
+          <w:rFonts w:ascii="Times New Roman" w:eastAsia="Times New Roman" w:hAnsi="Times New Roman" w:cs="Times New Roman"/>
+          <w:color w:val="222222"/>
+          <w:sz w:val="24"/>
+          <w:szCs w:val="24"/>
+          <w:shd w:val="clear" w:color="auto" w:fill="FFFFFF"/>
+        </w:rPr>
+        <w:t>cannot</w:t>
+      </w:r>
       <w:r>
         <w:rPr>
           <w:rFonts w:ascii="Times New Roman" w:eastAsia="Times New Roman" w:hAnsi="Times New Roman" w:cs="Times New Roman"/>
@@ -9688,18 +9166,16 @@
         </w:rPr>
         <w:t xml:space="preserve">The application </w:t>
       </w:r>
-      <w:proofErr w:type="spellStart"/>
-      <w:r>
-        <w:rPr>
-          <w:rFonts w:ascii="Times New Roman" w:eastAsia="Times New Roman" w:hAnsi="Times New Roman" w:cs="Times New Roman"/>
-          <w:color w:val="222222"/>
-          <w:sz w:val="24"/>
-          <w:szCs w:val="24"/>
-          <w:shd w:val="clear" w:color="auto" w:fill="FFFFFF"/>
-        </w:rPr>
-        <w:t>can not</w:t>
-      </w:r>
-      <w:proofErr w:type="spellEnd"/>
+      <w:r>
+        <w:rPr>
+          <w:rFonts w:ascii="Times New Roman" w:eastAsia="Times New Roman" w:hAnsi="Times New Roman" w:cs="Times New Roman"/>
+          <w:color w:val="222222"/>
+          <w:sz w:val="24"/>
+          <w:szCs w:val="24"/>
+          <w:shd w:val="clear" w:color="auto" w:fill="FFFFFF"/>
+        </w:rPr>
+        <w:t>cannot</w:t>
+      </w:r>
       <w:r>
         <w:rPr>
           <w:rFonts w:ascii="Times New Roman" w:eastAsia="Times New Roman" w:hAnsi="Times New Roman" w:cs="Times New Roman"/>
@@ -9710,18 +9186,16 @@
         </w:rPr>
         <w:t xml:space="preserve"> scrape stock symbol from Motley Fool because the web </w:t>
       </w:r>
-      <w:proofErr w:type="spellStart"/>
-      <w:r>
-        <w:rPr>
-          <w:rFonts w:ascii="Times New Roman" w:eastAsia="Times New Roman" w:hAnsi="Times New Roman" w:cs="Times New Roman"/>
-          <w:color w:val="222222"/>
-          <w:sz w:val="24"/>
-          <w:szCs w:val="24"/>
-          <w:shd w:val="clear" w:color="auto" w:fill="FFFFFF"/>
-        </w:rPr>
-        <w:t>sever</w:t>
-      </w:r>
-      <w:proofErr w:type="spellEnd"/>
+      <w:r>
+        <w:rPr>
+          <w:rFonts w:ascii="Times New Roman" w:eastAsia="Times New Roman" w:hAnsi="Times New Roman" w:cs="Times New Roman"/>
+          <w:color w:val="222222"/>
+          <w:sz w:val="24"/>
+          <w:szCs w:val="24"/>
+          <w:shd w:val="clear" w:color="auto" w:fill="FFFFFF"/>
+        </w:rPr>
+        <w:t>server</w:t>
+      </w:r>
       <w:r>
         <w:rPr>
           <w:rFonts w:ascii="Times New Roman" w:eastAsia="Times New Roman" w:hAnsi="Times New Roman" w:cs="Times New Roman"/>
@@ -9759,18 +9233,16 @@
         </w:rPr>
         <w:t xml:space="preserve">The application </w:t>
       </w:r>
-      <w:proofErr w:type="spellStart"/>
-      <w:r>
-        <w:rPr>
-          <w:rFonts w:ascii="Times New Roman" w:eastAsia="Times New Roman" w:hAnsi="Times New Roman" w:cs="Times New Roman"/>
-          <w:color w:val="222222"/>
-          <w:sz w:val="24"/>
-          <w:szCs w:val="24"/>
-          <w:shd w:val="clear" w:color="auto" w:fill="FFFFFF"/>
-        </w:rPr>
-        <w:t>can not</w:t>
-      </w:r>
-      <w:proofErr w:type="spellEnd"/>
+      <w:r>
+        <w:rPr>
+          <w:rFonts w:ascii="Times New Roman" w:eastAsia="Times New Roman" w:hAnsi="Times New Roman" w:cs="Times New Roman"/>
+          <w:color w:val="222222"/>
+          <w:sz w:val="24"/>
+          <w:szCs w:val="24"/>
+          <w:shd w:val="clear" w:color="auto" w:fill="FFFFFF"/>
+        </w:rPr>
+        <w:t>cannot</w:t>
+      </w:r>
       <w:r>
         <w:rPr>
           <w:rFonts w:ascii="Times New Roman" w:eastAsia="Times New Roman" w:hAnsi="Times New Roman" w:cs="Times New Roman"/>
@@ -9844,18 +9316,16 @@
         </w:rPr>
         <w:t xml:space="preserve">Frequency of Use: Many </w:t>
       </w:r>
-      <w:proofErr w:type="gramStart"/>
-      <w:r>
-        <w:rPr>
-          <w:rFonts w:ascii="Times New Roman" w:eastAsia="Times New Roman" w:hAnsi="Times New Roman" w:cs="Times New Roman"/>
-          <w:color w:val="222222"/>
-          <w:sz w:val="24"/>
-          <w:szCs w:val="24"/>
-          <w:shd w:val="clear" w:color="auto" w:fill="FFFFFF"/>
-        </w:rPr>
-        <w:t>times</w:t>
-      </w:r>
-      <w:proofErr w:type="gramEnd"/>
+      <w:r>
+        <w:rPr>
+          <w:rFonts w:ascii="Times New Roman" w:eastAsia="Times New Roman" w:hAnsi="Times New Roman" w:cs="Times New Roman"/>
+          <w:color w:val="222222"/>
+          <w:sz w:val="24"/>
+          <w:szCs w:val="24"/>
+          <w:shd w:val="clear" w:color="auto" w:fill="FFFFFF"/>
+        </w:rPr>
+        <w:t>times,</w:t>
+      </w:r>
       <w:r>
         <w:rPr>
           <w:rFonts w:ascii="Times New Roman" w:eastAsia="Times New Roman" w:hAnsi="Times New Roman" w:cs="Times New Roman"/>
@@ -9887,18 +9357,16 @@
         </w:rPr>
         <w:t xml:space="preserve">Open Issues: No open issues </w:t>
       </w:r>
-      <w:proofErr w:type="gramStart"/>
-      <w:r>
-        <w:rPr>
-          <w:rFonts w:ascii="Times New Roman" w:eastAsia="Times New Roman" w:hAnsi="Times New Roman" w:cs="Times New Roman"/>
-          <w:color w:val="222222"/>
-          <w:sz w:val="24"/>
-          <w:szCs w:val="24"/>
-          <w:shd w:val="clear" w:color="auto" w:fill="FFFFFF"/>
-        </w:rPr>
-        <w:t>at this time</w:t>
-      </w:r>
-      <w:proofErr w:type="gramEnd"/>
+      <w:r>
+        <w:rPr>
+          <w:rFonts w:ascii="Times New Roman" w:eastAsia="Times New Roman" w:hAnsi="Times New Roman" w:cs="Times New Roman"/>
+          <w:color w:val="222222"/>
+          <w:sz w:val="24"/>
+          <w:szCs w:val="24"/>
+          <w:shd w:val="clear" w:color="auto" w:fill="FFFFFF"/>
+        </w:rPr>
+        <w:t>currently</w:t>
+      </w:r>
       <w:r>
         <w:rPr>
           <w:rFonts w:ascii="Times New Roman" w:eastAsia="Times New Roman" w:hAnsi="Times New Roman" w:cs="Times New Roman"/>
@@ -10344,18 +9812,16 @@
         </w:rPr>
         <w:t xml:space="preserve">Preconditions: The User will have to be connected to the firebase </w:t>
       </w:r>
-      <w:proofErr w:type="gramStart"/>
-      <w:r>
-        <w:rPr>
-          <w:rFonts w:ascii="Times New Roman" w:eastAsia="Times New Roman" w:hAnsi="Times New Roman" w:cs="Times New Roman"/>
-          <w:color w:val="222222"/>
-          <w:sz w:val="24"/>
-          <w:szCs w:val="24"/>
-          <w:shd w:val="clear" w:color="auto" w:fill="FFFFFF"/>
-        </w:rPr>
-        <w:t>database, and</w:t>
-      </w:r>
-      <w:proofErr w:type="gramEnd"/>
+      <w:r>
+        <w:rPr>
+          <w:rFonts w:ascii="Times New Roman" w:eastAsia="Times New Roman" w:hAnsi="Times New Roman" w:cs="Times New Roman"/>
+          <w:color w:val="222222"/>
+          <w:sz w:val="24"/>
+          <w:szCs w:val="24"/>
+          <w:shd w:val="clear" w:color="auto" w:fill="FFFFFF"/>
+        </w:rPr>
+        <w:t>database and</w:t>
+      </w:r>
       <w:r>
         <w:rPr>
           <w:rFonts w:ascii="Times New Roman" w:eastAsia="Times New Roman" w:hAnsi="Times New Roman" w:cs="Times New Roman"/>
@@ -10613,18 +10079,16 @@
         </w:rPr>
         <w:t xml:space="preserve">Open Issues: No open issues </w:t>
       </w:r>
-      <w:proofErr w:type="gramStart"/>
-      <w:r>
-        <w:rPr>
-          <w:rFonts w:ascii="Times New Roman" w:eastAsia="Times New Roman" w:hAnsi="Times New Roman" w:cs="Times New Roman"/>
-          <w:color w:val="222222"/>
-          <w:sz w:val="24"/>
-          <w:szCs w:val="24"/>
-          <w:shd w:val="clear" w:color="auto" w:fill="FFFFFF"/>
-        </w:rPr>
-        <w:t>at this time</w:t>
-      </w:r>
-      <w:proofErr w:type="gramEnd"/>
+      <w:r>
+        <w:rPr>
+          <w:rFonts w:ascii="Times New Roman" w:eastAsia="Times New Roman" w:hAnsi="Times New Roman" w:cs="Times New Roman"/>
+          <w:color w:val="222222"/>
+          <w:sz w:val="24"/>
+          <w:szCs w:val="24"/>
+          <w:shd w:val="clear" w:color="auto" w:fill="FFFFFF"/>
+        </w:rPr>
+        <w:t>currently</w:t>
+      </w:r>
       <w:r>
         <w:rPr>
           <w:rFonts w:ascii="Times New Roman" w:eastAsia="Times New Roman" w:hAnsi="Times New Roman" w:cs="Times New Roman"/>
@@ -10932,18 +10396,16 @@
         </w:rPr>
         <w:t xml:space="preserve">Preconditions:  The User will have to be connected to the firebase </w:t>
       </w:r>
-      <w:proofErr w:type="gramStart"/>
-      <w:r>
-        <w:rPr>
-          <w:rFonts w:ascii="Times New Roman" w:eastAsia="Times New Roman" w:hAnsi="Times New Roman" w:cs="Times New Roman"/>
-          <w:color w:val="222222"/>
-          <w:sz w:val="24"/>
-          <w:szCs w:val="24"/>
-          <w:shd w:val="clear" w:color="auto" w:fill="FFFFFF"/>
-        </w:rPr>
-        <w:t>database, and</w:t>
-      </w:r>
-      <w:proofErr w:type="gramEnd"/>
+      <w:r>
+        <w:rPr>
+          <w:rFonts w:ascii="Times New Roman" w:eastAsia="Times New Roman" w:hAnsi="Times New Roman" w:cs="Times New Roman"/>
+          <w:color w:val="222222"/>
+          <w:sz w:val="24"/>
+          <w:szCs w:val="24"/>
+          <w:shd w:val="clear" w:color="auto" w:fill="FFFFFF"/>
+        </w:rPr>
+        <w:t>database and</w:t>
+      </w:r>
       <w:r>
         <w:rPr>
           <w:rFonts w:ascii="Times New Roman" w:eastAsia="Times New Roman" w:hAnsi="Times New Roman" w:cs="Times New Roman"/>
@@ -11201,18 +10663,16 @@
         </w:rPr>
         <w:t xml:space="preserve">Open Issues: No open Issues </w:t>
       </w:r>
-      <w:proofErr w:type="gramStart"/>
-      <w:r>
-        <w:rPr>
-          <w:rFonts w:ascii="Times New Roman" w:eastAsia="Times New Roman" w:hAnsi="Times New Roman" w:cs="Times New Roman"/>
-          <w:color w:val="222222"/>
-          <w:sz w:val="24"/>
-          <w:szCs w:val="24"/>
-          <w:shd w:val="clear" w:color="auto" w:fill="FFFFFF"/>
-        </w:rPr>
-        <w:t>at this time</w:t>
-      </w:r>
-      <w:proofErr w:type="gramEnd"/>
+      <w:r>
+        <w:rPr>
+          <w:rFonts w:ascii="Times New Roman" w:eastAsia="Times New Roman" w:hAnsi="Times New Roman" w:cs="Times New Roman"/>
+          <w:color w:val="222222"/>
+          <w:sz w:val="24"/>
+          <w:szCs w:val="24"/>
+          <w:shd w:val="clear" w:color="auto" w:fill="FFFFFF"/>
+        </w:rPr>
+        <w:t>currently</w:t>
+      </w:r>
       <w:r>
         <w:rPr>
           <w:rFonts w:ascii="Times New Roman" w:eastAsia="Times New Roman" w:hAnsi="Times New Roman" w:cs="Times New Roman"/>
@@ -11554,6 +11014,7 @@
       <w:pPr>
         <w:shd w:val="clear" w:color="auto" w:fill="FFFFFF"/>
         <w:spacing w:after="0" w:line="480" w:lineRule="auto"/>
+        <w:ind w:left="1440" w:firstLine="720"/>
         <w:rPr>
           <w:rFonts w:ascii="Times New Roman" w:eastAsia="Times New Roman" w:hAnsi="Times New Roman" w:cs="Times New Roman"/>
           <w:sz w:val="24"/>
@@ -11596,6 +11057,7 @@
       <w:pPr>
         <w:shd w:val="clear" w:color="auto" w:fill="FFFFFF"/>
         <w:spacing w:after="0" w:line="480" w:lineRule="auto"/>
+        <w:ind w:left="1440" w:firstLine="720"/>
         <w:rPr>
           <w:rFonts w:ascii="Times New Roman" w:eastAsia="Times New Roman" w:hAnsi="Times New Roman" w:cs="Times New Roman"/>
           <w:sz w:val="24"/>
@@ -11638,6 +11100,7 @@
       <w:pPr>
         <w:shd w:val="clear" w:color="auto" w:fill="FFFFFF"/>
         <w:spacing w:after="0" w:line="480" w:lineRule="auto"/>
+        <w:ind w:left="1440" w:firstLine="720"/>
         <w:rPr>
           <w:rFonts w:ascii="Times New Roman" w:eastAsia="Times New Roman" w:hAnsi="Times New Roman" w:cs="Times New Roman"/>
           <w:sz w:val="24"/>
@@ -11680,6 +11143,7 @@
       <w:pPr>
         <w:shd w:val="clear" w:color="auto" w:fill="FFFFFF"/>
         <w:spacing w:after="0" w:line="480" w:lineRule="auto"/>
+        <w:ind w:left="1440" w:firstLine="720"/>
         <w:rPr>
           <w:rFonts w:ascii="Times New Roman" w:eastAsia="Times New Roman" w:hAnsi="Times New Roman" w:cs="Times New Roman"/>
           <w:sz w:val="24"/>
@@ -11722,6 +11186,7 @@
       <w:pPr>
         <w:shd w:val="clear" w:color="auto" w:fill="FFFFFF"/>
         <w:spacing w:after="0" w:line="480" w:lineRule="auto"/>
+        <w:ind w:left="1440" w:firstLine="720"/>
         <w:rPr>
           <w:rFonts w:ascii="Times New Roman" w:eastAsia="Times New Roman" w:hAnsi="Times New Roman" w:cs="Times New Roman"/>
           <w:sz w:val="24"/>
@@ -11778,29 +11243,7 @@
           <w:szCs w:val="24"/>
           <w:shd w:val="clear" w:color="auto" w:fill="FFFFFF"/>
         </w:rPr>
-        <w:t xml:space="preserve">                                                    </w:t>
-      </w:r>
-      <w:proofErr w:type="spellStart"/>
-      <w:r>
-        <w:rPr>
-          <w:rFonts w:ascii="Times New Roman" w:eastAsia="Times New Roman" w:hAnsi="Times New Roman" w:cs="Times New Roman"/>
-          <w:color w:val="000000"/>
-          <w:sz w:val="24"/>
-          <w:szCs w:val="24"/>
-          <w:shd w:val="clear" w:color="auto" w:fill="FFFFFF"/>
-        </w:rPr>
-        <w:t>i</w:t>
-      </w:r>
-      <w:proofErr w:type="spellEnd"/>
-      <w:r>
-        <w:rPr>
-          <w:rFonts w:ascii="Times New Roman" w:eastAsia="Times New Roman" w:hAnsi="Times New Roman" w:cs="Times New Roman"/>
-          <w:color w:val="000000"/>
-          <w:sz w:val="24"/>
-          <w:szCs w:val="24"/>
-          <w:shd w:val="clear" w:color="auto" w:fill="FFFFFF"/>
-        </w:rPr>
-        <w:t xml:space="preserve">. </w:t>
+        <w:t xml:space="preserve">                                                  i. </w:t>
       </w:r>
       <w:r>
         <w:rPr>
@@ -11884,7 +11327,27 @@
           <w:szCs w:val="24"/>
           <w:shd w:val="clear" w:color="auto" w:fill="FFFFFF"/>
         </w:rPr>
-        <w:t xml:space="preserve">                                                iii. </w:t>
+        <w:t xml:space="preserve">                                                </w:t>
+      </w:r>
+      <w:r>
+        <w:rPr>
+          <w:rFonts w:ascii="Times New Roman" w:eastAsia="Times New Roman" w:hAnsi="Times New Roman" w:cs="Times New Roman"/>
+          <w:color w:val="000000"/>
+          <w:sz w:val="24"/>
+          <w:szCs w:val="24"/>
+          <w:shd w:val="clear" w:color="auto" w:fill="FFFFFF"/>
+        </w:rPr>
+        <w:t xml:space="preserve">  </w:t>
+      </w:r>
+      <w:r>
+        <w:rPr>
+          <w:rFonts w:ascii="Times New Roman" w:eastAsia="Times New Roman" w:hAnsi="Times New Roman" w:cs="Times New Roman"/>
+          <w:color w:val="000000"/>
+          <w:sz w:val="24"/>
+          <w:szCs w:val="24"/>
+          <w:shd w:val="clear" w:color="auto" w:fill="FFFFFF"/>
+        </w:rPr>
+        <w:t xml:space="preserve">iii. </w:t>
       </w:r>
       <w:r>
         <w:rPr>
@@ -11926,7 +11389,27 @@
           <w:szCs w:val="24"/>
           <w:shd w:val="clear" w:color="auto" w:fill="FFFFFF"/>
         </w:rPr>
-        <w:t xml:space="preserve">                                                iv. </w:t>
+        <w:t xml:space="preserve">                                               </w:t>
+      </w:r>
+      <w:r>
+        <w:rPr>
+          <w:rFonts w:ascii="Times New Roman" w:eastAsia="Times New Roman" w:hAnsi="Times New Roman" w:cs="Times New Roman"/>
+          <w:color w:val="000000"/>
+          <w:sz w:val="24"/>
+          <w:szCs w:val="24"/>
+          <w:shd w:val="clear" w:color="auto" w:fill="FFFFFF"/>
+        </w:rPr>
+        <w:t xml:space="preserve">  </w:t>
+      </w:r>
+      <w:r>
+        <w:rPr>
+          <w:rFonts w:ascii="Times New Roman" w:eastAsia="Times New Roman" w:hAnsi="Times New Roman" w:cs="Times New Roman"/>
+          <w:color w:val="000000"/>
+          <w:sz w:val="24"/>
+          <w:szCs w:val="24"/>
+          <w:shd w:val="clear" w:color="auto" w:fill="FFFFFF"/>
+        </w:rPr>
+        <w:t xml:space="preserve"> iv. </w:t>
       </w:r>
       <w:r>
         <w:rPr>
@@ -11996,6 +11479,7 @@
       <w:pPr>
         <w:shd w:val="clear" w:color="auto" w:fill="FFFFFF"/>
         <w:spacing w:after="0" w:line="480" w:lineRule="auto"/>
+        <w:ind w:left="1440" w:firstLine="720"/>
         <w:rPr>
           <w:rFonts w:ascii="Times New Roman" w:eastAsia="Times New Roman" w:hAnsi="Times New Roman" w:cs="Times New Roman"/>
           <w:sz w:val="24"/>
@@ -12186,18 +11670,16 @@
         </w:rPr>
         <w:t xml:space="preserve">Frequency of Use: Many </w:t>
       </w:r>
-      <w:proofErr w:type="gramStart"/>
-      <w:r>
-        <w:rPr>
-          <w:rFonts w:ascii="Times New Roman" w:eastAsia="Times New Roman" w:hAnsi="Times New Roman" w:cs="Times New Roman"/>
-          <w:color w:val="222222"/>
-          <w:sz w:val="24"/>
-          <w:szCs w:val="24"/>
-          <w:shd w:val="clear" w:color="auto" w:fill="FFFFFF"/>
-        </w:rPr>
-        <w:t>times</w:t>
-      </w:r>
-      <w:proofErr w:type="gramEnd"/>
+      <w:r>
+        <w:rPr>
+          <w:rFonts w:ascii="Times New Roman" w:eastAsia="Times New Roman" w:hAnsi="Times New Roman" w:cs="Times New Roman"/>
+          <w:color w:val="222222"/>
+          <w:sz w:val="24"/>
+          <w:szCs w:val="24"/>
+          <w:shd w:val="clear" w:color="auto" w:fill="FFFFFF"/>
+        </w:rPr>
+        <w:t>times,</w:t>
+      </w:r>
       <w:r>
         <w:rPr>
           <w:rFonts w:ascii="Times New Roman" w:eastAsia="Times New Roman" w:hAnsi="Times New Roman" w:cs="Times New Roman"/>
@@ -12229,18 +11711,16 @@
         </w:rPr>
         <w:t xml:space="preserve">Open Issues: No open issues </w:t>
       </w:r>
-      <w:proofErr w:type="gramStart"/>
-      <w:r>
-        <w:rPr>
-          <w:rFonts w:ascii="Times New Roman" w:eastAsia="Times New Roman" w:hAnsi="Times New Roman" w:cs="Times New Roman"/>
-          <w:color w:val="222222"/>
-          <w:sz w:val="24"/>
-          <w:szCs w:val="24"/>
-          <w:shd w:val="clear" w:color="auto" w:fill="FFFFFF"/>
-        </w:rPr>
-        <w:t>at this time</w:t>
-      </w:r>
-      <w:proofErr w:type="gramEnd"/>
+      <w:r>
+        <w:rPr>
+          <w:rFonts w:ascii="Times New Roman" w:eastAsia="Times New Roman" w:hAnsi="Times New Roman" w:cs="Times New Roman"/>
+          <w:color w:val="222222"/>
+          <w:sz w:val="24"/>
+          <w:szCs w:val="24"/>
+          <w:shd w:val="clear" w:color="auto" w:fill="FFFFFF"/>
+        </w:rPr>
+        <w:t>currently</w:t>
+      </w:r>
       <w:r>
         <w:rPr>
           <w:rFonts w:ascii="Times New Roman" w:eastAsia="Times New Roman" w:hAnsi="Times New Roman" w:cs="Times New Roman"/>
@@ -12843,18 +12323,16 @@
         </w:rPr>
         <w:t xml:space="preserve">There are no exceptions </w:t>
       </w:r>
-      <w:proofErr w:type="gramStart"/>
-      <w:r>
-        <w:rPr>
-          <w:rFonts w:ascii="Times New Roman" w:eastAsia="Times New Roman" w:hAnsi="Times New Roman" w:cs="Times New Roman"/>
-          <w:color w:val="222222"/>
-          <w:sz w:val="24"/>
-          <w:szCs w:val="24"/>
-          <w:shd w:val="clear" w:color="auto" w:fill="FFFFFF"/>
-        </w:rPr>
-        <w:t>at this time</w:t>
-      </w:r>
-      <w:proofErr w:type="gramEnd"/>
+      <w:r>
+        <w:rPr>
+          <w:rFonts w:ascii="Times New Roman" w:eastAsia="Times New Roman" w:hAnsi="Times New Roman" w:cs="Times New Roman"/>
+          <w:color w:val="222222"/>
+          <w:sz w:val="24"/>
+          <w:szCs w:val="24"/>
+          <w:shd w:val="clear" w:color="auto" w:fill="FFFFFF"/>
+        </w:rPr>
+        <w:t>currently</w:t>
+      </w:r>
       <w:r>
         <w:rPr>
           <w:rFonts w:ascii="Times New Roman" w:eastAsia="Times New Roman" w:hAnsi="Times New Roman" w:cs="Times New Roman"/>
@@ -12949,18 +12427,16 @@
         </w:rPr>
         <w:t xml:space="preserve">Open Issues: No open issues </w:t>
       </w:r>
-      <w:proofErr w:type="gramStart"/>
-      <w:r>
-        <w:rPr>
-          <w:rFonts w:ascii="Times New Roman" w:eastAsia="Times New Roman" w:hAnsi="Times New Roman" w:cs="Times New Roman"/>
-          <w:color w:val="222222"/>
-          <w:sz w:val="24"/>
-          <w:szCs w:val="24"/>
-          <w:shd w:val="clear" w:color="auto" w:fill="FFFFFF"/>
-        </w:rPr>
-        <w:t>at this time</w:t>
-      </w:r>
-      <w:proofErr w:type="gramEnd"/>
+      <w:r>
+        <w:rPr>
+          <w:rFonts w:ascii="Times New Roman" w:eastAsia="Times New Roman" w:hAnsi="Times New Roman" w:cs="Times New Roman"/>
+          <w:color w:val="222222"/>
+          <w:sz w:val="24"/>
+          <w:szCs w:val="24"/>
+          <w:shd w:val="clear" w:color="auto" w:fill="FFFFFF"/>
+        </w:rPr>
+        <w:t>currently</w:t>
+      </w:r>
       <w:r>
         <w:rPr>
           <w:rFonts w:ascii="Times New Roman" w:eastAsia="Times New Roman" w:hAnsi="Times New Roman" w:cs="Times New Roman"/>
@@ -13211,18 +12687,16 @@
         </w:rPr>
         <w:t xml:space="preserve">Goal Context: The Add to Portfolio List feature will allow the user to be able to add individual stocks to their portfolio list with relational data </w:t>
       </w:r>
-      <w:proofErr w:type="gramStart"/>
-      <w:r>
-        <w:rPr>
-          <w:rFonts w:ascii="Times New Roman" w:eastAsia="Times New Roman" w:hAnsi="Times New Roman" w:cs="Times New Roman"/>
-          <w:color w:val="222222"/>
-          <w:sz w:val="24"/>
-          <w:szCs w:val="24"/>
-          <w:shd w:val="clear" w:color="auto" w:fill="FFFFFF"/>
-        </w:rPr>
-        <w:t>in regards to</w:t>
-      </w:r>
-      <w:proofErr w:type="gramEnd"/>
+      <w:r>
+        <w:rPr>
+          <w:rFonts w:ascii="Times New Roman" w:eastAsia="Times New Roman" w:hAnsi="Times New Roman" w:cs="Times New Roman"/>
+          <w:color w:val="222222"/>
+          <w:sz w:val="24"/>
+          <w:szCs w:val="24"/>
+          <w:shd w:val="clear" w:color="auto" w:fill="FFFFFF"/>
+        </w:rPr>
+        <w:t>regarding</w:t>
+      </w:r>
       <w:r>
         <w:rPr>
           <w:rFonts w:ascii="Times New Roman" w:eastAsia="Times New Roman" w:hAnsi="Times New Roman" w:cs="Times New Roman"/>
@@ -13274,18 +12748,16 @@
         </w:rPr>
         <w:t xml:space="preserve">Preconditions: The User will have to be connected to the firebase </w:t>
       </w:r>
-      <w:proofErr w:type="gramStart"/>
-      <w:r>
-        <w:rPr>
-          <w:rFonts w:ascii="Times New Roman" w:eastAsia="Times New Roman" w:hAnsi="Times New Roman" w:cs="Times New Roman"/>
-          <w:color w:val="222222"/>
-          <w:sz w:val="24"/>
-          <w:szCs w:val="24"/>
-          <w:shd w:val="clear" w:color="auto" w:fill="FFFFFF"/>
-        </w:rPr>
-        <w:t>database, and</w:t>
-      </w:r>
-      <w:proofErr w:type="gramEnd"/>
+      <w:r>
+        <w:rPr>
+          <w:rFonts w:ascii="Times New Roman" w:eastAsia="Times New Roman" w:hAnsi="Times New Roman" w:cs="Times New Roman"/>
+          <w:color w:val="222222"/>
+          <w:sz w:val="24"/>
+          <w:szCs w:val="24"/>
+          <w:shd w:val="clear" w:color="auto" w:fill="FFFFFF"/>
+        </w:rPr>
+        <w:t>database and</w:t>
+      </w:r>
       <w:r>
         <w:rPr>
           <w:rFonts w:ascii="Times New Roman" w:eastAsia="Times New Roman" w:hAnsi="Times New Roman" w:cs="Times New Roman"/>
@@ -13317,18 +12789,16 @@
         </w:rPr>
         <w:t xml:space="preserve">Trigger: User selects the Add to Portfolio List button that will be viewed with an Individual stock page which will add that </w:t>
       </w:r>
-      <w:proofErr w:type="gramStart"/>
-      <w:r>
-        <w:rPr>
-          <w:rFonts w:ascii="Times New Roman" w:eastAsia="Times New Roman" w:hAnsi="Times New Roman" w:cs="Times New Roman"/>
-          <w:color w:val="222222"/>
-          <w:sz w:val="24"/>
-          <w:szCs w:val="24"/>
-          <w:shd w:val="clear" w:color="auto" w:fill="FFFFFF"/>
-        </w:rPr>
-        <w:t>particular stock</w:t>
-      </w:r>
-      <w:proofErr w:type="gramEnd"/>
+      <w:r>
+        <w:rPr>
+          <w:rFonts w:ascii="Times New Roman" w:eastAsia="Times New Roman" w:hAnsi="Times New Roman" w:cs="Times New Roman"/>
+          <w:color w:val="222222"/>
+          <w:sz w:val="24"/>
+          <w:szCs w:val="24"/>
+          <w:shd w:val="clear" w:color="auto" w:fill="FFFFFF"/>
+        </w:rPr>
+        <w:t>stock</w:t>
+      </w:r>
       <w:r>
         <w:rPr>
           <w:rFonts w:ascii="Times New Roman" w:eastAsia="Times New Roman" w:hAnsi="Times New Roman" w:cs="Times New Roman"/>
@@ -13624,18 +13094,16 @@
         </w:rPr>
         <w:t xml:space="preserve">There are no exceptions </w:t>
       </w:r>
-      <w:proofErr w:type="gramStart"/>
-      <w:r>
-        <w:rPr>
-          <w:rFonts w:ascii="Times New Roman" w:eastAsia="Times New Roman" w:hAnsi="Times New Roman" w:cs="Times New Roman"/>
-          <w:color w:val="222222"/>
-          <w:sz w:val="24"/>
-          <w:szCs w:val="24"/>
-          <w:shd w:val="clear" w:color="auto" w:fill="FFFFFF"/>
-        </w:rPr>
-        <w:t>at this time</w:t>
-      </w:r>
-      <w:proofErr w:type="gramEnd"/>
+      <w:r>
+        <w:rPr>
+          <w:rFonts w:ascii="Times New Roman" w:eastAsia="Times New Roman" w:hAnsi="Times New Roman" w:cs="Times New Roman"/>
+          <w:color w:val="222222"/>
+          <w:sz w:val="24"/>
+          <w:szCs w:val="24"/>
+          <w:shd w:val="clear" w:color="auto" w:fill="FFFFFF"/>
+        </w:rPr>
+        <w:t>currently</w:t>
+      </w:r>
     </w:p>
     <w:p>
       <w:pPr>
@@ -13721,18 +13189,16 @@
         </w:rPr>
         <w:t xml:space="preserve">Open Issues: No open issues </w:t>
       </w:r>
-      <w:proofErr w:type="gramStart"/>
-      <w:r>
-        <w:rPr>
-          <w:rFonts w:ascii="Times New Roman" w:eastAsia="Times New Roman" w:hAnsi="Times New Roman" w:cs="Times New Roman"/>
-          <w:color w:val="222222"/>
-          <w:sz w:val="24"/>
-          <w:szCs w:val="24"/>
-          <w:shd w:val="clear" w:color="auto" w:fill="FFFFFF"/>
-        </w:rPr>
-        <w:t>at this time</w:t>
-      </w:r>
-      <w:proofErr w:type="gramEnd"/>
+      <w:r>
+        <w:rPr>
+          <w:rFonts w:ascii="Times New Roman" w:eastAsia="Times New Roman" w:hAnsi="Times New Roman" w:cs="Times New Roman"/>
+          <w:color w:val="222222"/>
+          <w:sz w:val="24"/>
+          <w:szCs w:val="24"/>
+          <w:shd w:val="clear" w:color="auto" w:fill="FFFFFF"/>
+        </w:rPr>
+        <w:t>currently</w:t>
+      </w:r>
       <w:r>
         <w:rPr>
           <w:rFonts w:ascii="Times New Roman" w:eastAsia="Times New Roman" w:hAnsi="Times New Roman" w:cs="Times New Roman"/>
@@ -15114,18 +14580,16 @@
         </w:rPr>
         <w:t xml:space="preserve">Are you sure you want to logout? Yes or </w:t>
       </w:r>
-      <w:proofErr w:type="gramStart"/>
-      <w:r>
-        <w:rPr>
-          <w:rFonts w:ascii="Times New Roman" w:eastAsia="Times New Roman" w:hAnsi="Times New Roman" w:cs="Times New Roman"/>
-          <w:color w:val="222222"/>
-          <w:sz w:val="24"/>
-          <w:szCs w:val="24"/>
-          <w:shd w:val="clear" w:color="auto" w:fill="FFFFFF"/>
-        </w:rPr>
-        <w:t>No..</w:t>
-      </w:r>
-      <w:proofErr w:type="gramEnd"/>
+      <w:r>
+        <w:rPr>
+          <w:rFonts w:ascii="Times New Roman" w:eastAsia="Times New Roman" w:hAnsi="Times New Roman" w:cs="Times New Roman"/>
+          <w:color w:val="222222"/>
+          <w:sz w:val="24"/>
+          <w:szCs w:val="24"/>
+          <w:shd w:val="clear" w:color="auto" w:fill="FFFFFF"/>
+        </w:rPr>
+        <w:t>No.</w:t>
+      </w:r>
     </w:p>
     <w:p>
       <w:pPr>
@@ -16333,27 +15797,45 @@
         </w:rPr>
         <w:t xml:space="preserve">: Stocks that are being added to a </w:t>
       </w:r>
-      <w:proofErr w:type="gramStart"/>
-      <w:r>
-        <w:rPr>
-          <w:rFonts w:ascii="Times New Roman" w:eastAsia="Times New Roman" w:hAnsi="Times New Roman" w:cs="Times New Roman"/>
-          <w:color w:val="222222"/>
-          <w:sz w:val="24"/>
-          <w:szCs w:val="24"/>
-          <w:shd w:val="clear" w:color="auto" w:fill="FFFFFF"/>
-        </w:rPr>
-        <w:t>list</w:t>
-      </w:r>
-      <w:proofErr w:type="gramEnd"/>
-      <w:r>
-        <w:rPr>
-          <w:rFonts w:ascii="Times New Roman" w:eastAsia="Times New Roman" w:hAnsi="Times New Roman" w:cs="Times New Roman"/>
-          <w:color w:val="222222"/>
-          <w:sz w:val="24"/>
-          <w:szCs w:val="24"/>
-          <w:shd w:val="clear" w:color="auto" w:fill="FFFFFF"/>
-        </w:rPr>
-        <w:t xml:space="preserve"> so they can be tracked for the users interest.</w:t>
+      <w:r>
+        <w:rPr>
+          <w:rFonts w:ascii="Times New Roman" w:eastAsia="Times New Roman" w:hAnsi="Times New Roman" w:cs="Times New Roman"/>
+          <w:color w:val="222222"/>
+          <w:sz w:val="24"/>
+          <w:szCs w:val="24"/>
+          <w:shd w:val="clear" w:color="auto" w:fill="FFFFFF"/>
+        </w:rPr>
+        <w:t>list,</w:t>
+      </w:r>
+      <w:r>
+        <w:rPr>
+          <w:rFonts w:ascii="Times New Roman" w:eastAsia="Times New Roman" w:hAnsi="Times New Roman" w:cs="Times New Roman"/>
+          <w:color w:val="222222"/>
+          <w:sz w:val="24"/>
+          <w:szCs w:val="24"/>
+          <w:shd w:val="clear" w:color="auto" w:fill="FFFFFF"/>
+        </w:rPr>
+        <w:t xml:space="preserve"> so they can be tracked for the </w:t>
+      </w:r>
+      <w:r>
+        <w:rPr>
+          <w:rFonts w:ascii="Times New Roman" w:eastAsia="Times New Roman" w:hAnsi="Times New Roman" w:cs="Times New Roman"/>
+          <w:color w:val="222222"/>
+          <w:sz w:val="24"/>
+          <w:szCs w:val="24"/>
+          <w:shd w:val="clear" w:color="auto" w:fill="FFFFFF"/>
+        </w:rPr>
+        <w:t>user’s</w:t>
+      </w:r>
+      <w:r>
+        <w:rPr>
+          <w:rFonts w:ascii="Times New Roman" w:eastAsia="Times New Roman" w:hAnsi="Times New Roman" w:cs="Times New Roman"/>
+          <w:color w:val="222222"/>
+          <w:sz w:val="24"/>
+          <w:szCs w:val="24"/>
+          <w:shd w:val="clear" w:color="auto" w:fill="FFFFFF"/>
+        </w:rPr>
+        <w:t xml:space="preserve"> interest.</w:t>
       </w:r>
     </w:p>
     <w:p>
@@ -16912,29 +16394,7 @@
           <w:szCs w:val="24"/>
           <w:shd w:val="clear" w:color="auto" w:fill="FFFFFF"/>
         </w:rPr>
-        <w:t xml:space="preserve">: the </w:t>
-      </w:r>
-      <w:proofErr w:type="spellStart"/>
-      <w:r>
-        <w:rPr>
-          <w:rFonts w:ascii="Times New Roman" w:eastAsia="Times New Roman" w:hAnsi="Times New Roman" w:cs="Times New Roman"/>
-          <w:color w:val="222222"/>
-          <w:sz w:val="24"/>
-          <w:szCs w:val="24"/>
-          <w:shd w:val="clear" w:color="auto" w:fill="FFFFFF"/>
-        </w:rPr>
-        <w:t>profit</w:t>
-      </w:r>
-      <w:proofErr w:type="spellEnd"/>
-      <w:r>
-        <w:rPr>
-          <w:rFonts w:ascii="Times New Roman" w:eastAsia="Times New Roman" w:hAnsi="Times New Roman" w:cs="Times New Roman"/>
-          <w:color w:val="222222"/>
-          <w:sz w:val="24"/>
-          <w:szCs w:val="24"/>
-          <w:shd w:val="clear" w:color="auto" w:fill="FFFFFF"/>
-        </w:rPr>
-        <w:t xml:space="preserve"> a company makes after deducting costs associated with making and selling its products</w:t>
+        <w:t>: the profit a company makes after deducting costs associated with making and selling its products</w:t>
       </w:r>
     </w:p>
     <w:p>
@@ -17321,7 +16781,19 @@
           <w:szCs w:val="24"/>
           <w:shd w:val="clear" w:color="auto" w:fill="FFFFFF"/>
         </w:rPr>
-        <w:t>: a stock market list of the worst performing stocks within the past day</w:t>
+        <w:t xml:space="preserve">: a stock </w:t>
+      </w:r>
+      <w:bookmarkStart w:id="0" w:name="_GoBack"/>
+      <w:bookmarkEnd w:id="0"/>
+      <w:r>
+        <w:rPr>
+          <w:rFonts w:ascii="Times New Roman" w:eastAsia="Times New Roman" w:hAnsi="Times New Roman" w:cs="Times New Roman"/>
+          <w:color w:val="222222"/>
+          <w:sz w:val="24"/>
+          <w:szCs w:val="24"/>
+          <w:shd w:val="clear" w:color="auto" w:fill="FFFFFF"/>
+        </w:rPr>
+        <w:t>market list of the worst performing stocks within the past day</w:t>
       </w:r>
     </w:p>
     <w:p>
@@ -17994,7 +17466,6 @@
         </w:rPr>
         <w:t xml:space="preserve"> [A</w:t>
       </w:r>
-      <w:proofErr w:type="gramStart"/>
       <w:r>
         <w:rPr>
           <w:rFonts w:ascii="Times New Roman" w:eastAsia="Times New Roman" w:hAnsi="Times New Roman" w:cs="Times New Roman"/>
@@ -18013,9 +17484,8 @@
           <w:szCs w:val="24"/>
           <w:shd w:val="clear" w:color="auto" w:fill="FFFFFF"/>
         </w:rPr>
-        <w:t>Are</w:t>
-      </w:r>
-      <w:proofErr w:type="gramEnd"/>
+        <w:t xml:space="preserve"> Are</w:t>
+      </w:r>
       <w:r>
         <w:rPr>
           <w:rFonts w:ascii="Times New Roman" w:eastAsia="Times New Roman" w:hAnsi="Times New Roman" w:cs="Times New Roman"/>
@@ -18024,7 +17494,27 @@
           <w:szCs w:val="24"/>
           <w:shd w:val="clear" w:color="auto" w:fill="FFFFFF"/>
         </w:rPr>
-        <w:t xml:space="preserve"> all of the scenarios necessary?</w:t>
+        <w:t xml:space="preserve"> </w:t>
+      </w:r>
+      <w:r>
+        <w:rPr>
+          <w:rFonts w:ascii="Times New Roman" w:eastAsia="Times New Roman" w:hAnsi="Times New Roman" w:cs="Times New Roman"/>
+          <w:color w:val="000000"/>
+          <w:sz w:val="24"/>
+          <w:szCs w:val="24"/>
+          <w:shd w:val="clear" w:color="auto" w:fill="FFFFFF"/>
+        </w:rPr>
+        <w:t>all</w:t>
+      </w:r>
+      <w:r>
+        <w:rPr>
+          <w:rFonts w:ascii="Times New Roman" w:eastAsia="Times New Roman" w:hAnsi="Times New Roman" w:cs="Times New Roman"/>
+          <w:color w:val="000000"/>
+          <w:sz w:val="24"/>
+          <w:szCs w:val="24"/>
+          <w:shd w:val="clear" w:color="auto" w:fill="FFFFFF"/>
+        </w:rPr>
+        <w:t xml:space="preserve"> the scenarios necessary?</w:t>
       </w:r>
     </w:p>
     <w:p>
@@ -22370,7 +21860,7 @@
 </file>
 
 <file path=customXml/itemProps2.xml><?xml version="1.0" encoding="utf-8"?>
-<ds:datastoreItem xmlns:ds="http://schemas.openxmlformats.org/officeDocument/2006/customXml" ds:itemID="{B1EF84E7-8B9F-4694-86CE-D1CE091E0962}">
+<ds:datastoreItem xmlns:ds="http://schemas.openxmlformats.org/officeDocument/2006/customXml" ds:itemID="{DF78D1EF-3524-427D-AC02-07CE02FE1645}">
   <ds:schemaRefs>
     <ds:schemaRef ds:uri="http://schemas.openxmlformats.org/officeDocument/2006/bibliography"/>
   </ds:schemaRefs>

</xml_diff>

<commit_message>
DB-Change name for RAD, made pdf, also made a lot more gramatical changes and editing format
</commit_message>
<xml_diff>
--- a/RAD/completed_rad.docx
+++ b/RAD/completed_rad.docx
@@ -3021,10 +3021,10 @@
             <v:path o:extrusionok="f" gradientshapeok="t" o:connecttype="rect"/>
             <o:lock v:ext="edit" aspectratio="t"/>
           </v:shapetype>
-          <v:shape id="_x0000_i1028" type="#_x0000_t75" style="width:467.45pt;height:548.75pt" o:ole="">
+          <v:shape id="_x0000_i1028" type="#_x0000_t75" style="width:467.4pt;height:549pt" o:ole="">
             <v:imagedata r:id="rId9" o:title=""/>
           </v:shape>
-          <o:OLEObject Type="Embed" ProgID="Visio.Drawing.15" ShapeID="_x0000_i1028" DrawAspect="Content" ObjectID="_1585932413" r:id="rId10"/>
+          <o:OLEObject Type="Embed" ProgID="Visio.Drawing.15" ShapeID="_x0000_i1028" DrawAspect="Content" ObjectID="_1585933634" r:id="rId10"/>
         </w:object>
       </w:r>
       <w:r>
@@ -4762,29 +4762,8 @@
           <w:color w:val="222222"/>
           <w:sz w:val="24"/>
           <w:szCs w:val="24"/>
-          <w:shd w:val="clear" w:color="auto" w:fill="FFFF00"/>
-        </w:rPr>
-        <w:t>When the user clicks on the logout button message 18 will be displayed: Ready to leave? Select “Logout” below if you are ready to end your current session</w:t>
-      </w:r>
-      <w:r>
-        <w:rPr>
-          <w:rFonts w:ascii="Times New Roman" w:eastAsia="Times New Roman" w:hAnsi="Times New Roman" w:cs="Times New Roman"/>
-          <w:color w:val="222222"/>
-          <w:sz w:val="16"/>
-          <w:szCs w:val="16"/>
-          <w:shd w:val="clear" w:color="auto" w:fill="FFFFFF"/>
-        </w:rPr>
-        <w:t>[A1</w:t>
-      </w:r>
-      <w:r>
-        <w:rPr>
-          <w:rFonts w:ascii="Times New Roman" w:eastAsia="Times New Roman" w:hAnsi="Times New Roman" w:cs="Times New Roman"/>
-          <w:color w:val="222222"/>
-          <w:sz w:val="16"/>
-          <w:szCs w:val="16"/>
-          <w:shd w:val="clear" w:color="auto" w:fill="FFFFFF"/>
-        </w:rPr>
-        <w:t>].</w:t>
+        </w:rPr>
+        <w:t>When the user clicks on the logout button message 18 will be displayed: Ready to leave? Select “Logout” below if you are ready to end your current session.</w:t>
       </w:r>
     </w:p>
     <w:p>
@@ -5287,39 +5266,33 @@
     </w:p>
     <w:p>
       <w:pPr>
-        <w:shd w:val="clear" w:color="auto" w:fill="FFFFFF"/>
-        <w:spacing w:after="0" w:line="480" w:lineRule="auto"/>
-        <w:rPr>
-          <w:rFonts w:ascii="Times New Roman" w:eastAsia="Times New Roman" w:hAnsi="Times New Roman" w:cs="Times New Roman"/>
-          <w:sz w:val="24"/>
-          <w:szCs w:val="24"/>
-        </w:rPr>
-      </w:pPr>
-      <w:r>
-        <w:rPr>
-          <w:rFonts w:ascii="Times New Roman" w:eastAsia="Times New Roman" w:hAnsi="Times New Roman" w:cs="Times New Roman"/>
-          <w:color w:val="222222"/>
-          <w:sz w:val="24"/>
-          <w:szCs w:val="24"/>
-          <w:shd w:val="clear" w:color="auto" w:fill="FFFF00"/>
-        </w:rPr>
-        <w:t>1. “</w:t>
-      </w:r>
-      <w:r>
-        <w:rPr>
-          <w:rFonts w:ascii="Times New Roman" w:eastAsia="Times New Roman" w:hAnsi="Times New Roman" w:cs="Times New Roman"/>
-          <w:color w:val="222222"/>
-          <w:sz w:val="24"/>
-          <w:szCs w:val="24"/>
-          <w:shd w:val="clear" w:color="auto" w:fill="FFFF00"/>
-        </w:rPr>
-        <w:t>Forgot your password? Enter your email address and we will send you instructions on how to reset your password” is displayed.</w:t>
-      </w:r>
-    </w:p>
-    <w:p>
-      <w:pPr>
-        <w:shd w:val="clear" w:color="auto" w:fill="FFFFFF"/>
-        <w:spacing w:after="0" w:line="480" w:lineRule="auto"/>
+        <w:pStyle w:val="ListParagraph"/>
+        <w:numPr>
+          <w:ilvl w:val="0"/>
+          <w:numId w:val="28"/>
+        </w:numPr>
+        <w:shd w:val="clear" w:color="auto" w:fill="FFFFFF"/>
+        <w:spacing w:after="0" w:line="480" w:lineRule="auto"/>
+        <w:rPr>
+          <w:rFonts w:ascii="Times New Roman" w:eastAsia="Times New Roman" w:hAnsi="Times New Roman" w:cs="Times New Roman"/>
+          <w:sz w:val="24"/>
+          <w:szCs w:val="24"/>
+        </w:rPr>
+      </w:pPr>
+      <w:r>
+        <w:rPr>
+          <w:rFonts w:ascii="Times New Roman" w:eastAsia="Times New Roman" w:hAnsi="Times New Roman" w:cs="Times New Roman"/>
+          <w:sz w:val="24"/>
+          <w:szCs w:val="24"/>
+        </w:rPr>
+        <w:t>“Forgot your password? Enter your email address and we will send you instructions on how to reset your password” is displayed.</w:t>
+      </w:r>
+    </w:p>
+    <w:p>
+      <w:pPr>
+        <w:shd w:val="clear" w:color="auto" w:fill="FFFFFF"/>
+        <w:spacing w:after="0" w:line="480" w:lineRule="auto"/>
+        <w:ind w:left="720"/>
         <w:rPr>
           <w:rFonts w:ascii="Times New Roman" w:eastAsia="Times New Roman" w:hAnsi="Times New Roman" w:cs="Times New Roman"/>
           <w:sz w:val="24"/>
@@ -5562,6 +5535,7 @@
           <w:szCs w:val="24"/>
           <w:shd w:val="clear" w:color="auto" w:fill="FFFFFF"/>
         </w:rPr>
+        <w:lastRenderedPageBreak/>
         <w:t>Exceptions:</w:t>
       </w:r>
     </w:p>
@@ -5587,7 +5561,6 @@
           <w:szCs w:val="24"/>
           <w:shd w:val="clear" w:color="auto" w:fill="FFFFFF"/>
         </w:rPr>
-        <w:lastRenderedPageBreak/>
         <w:t>User’s input for the new password and confirm new password field does not match: Message 4 is displayed to the user underneath the password field.</w:t>
       </w:r>
     </w:p>
@@ -6258,7 +6231,6 @@
           <w:u w:val="single"/>
           <w:shd w:val="clear" w:color="auto" w:fill="FFFFFF"/>
         </w:rPr>
-        <w:lastRenderedPageBreak/>
         <w:t>U</w:t>
       </w:r>
       <w:r>
@@ -6399,19 +6371,18 @@
           <w:color w:val="222222"/>
           <w:sz w:val="24"/>
           <w:szCs w:val="24"/>
-          <w:shd w:val="clear" w:color="auto" w:fill="FFFF00"/>
-        </w:rPr>
-        <w:t>The user will observe four card that consists of stock name, and price in the first four items of your portfolio.</w:t>
-      </w:r>
-      <w:r>
-        <w:rPr>
-          <w:rFonts w:ascii="Times New Roman" w:eastAsia="Times New Roman" w:hAnsi="Times New Roman" w:cs="Times New Roman"/>
-          <w:color w:val="222222"/>
-          <w:sz w:val="24"/>
-          <w:szCs w:val="24"/>
-          <w:shd w:val="clear" w:color="auto" w:fill="FFFFFF"/>
-        </w:rPr>
-        <w:t xml:space="preserve"> The user observes net worth chart, portfolio growth chart, stock diversity chart, and their stocks owned list. The stocks owned list is a list of stocks where each stock symbol, name, price, and quantity </w:t>
+        </w:rPr>
+        <w:t xml:space="preserve">The user will observe four card that consists of stock name, and price in the first four items of your portfolio. </w:t>
+      </w:r>
+      <w:r>
+        <w:rPr>
+          <w:rFonts w:ascii="Times New Roman" w:eastAsia="Times New Roman" w:hAnsi="Times New Roman" w:cs="Times New Roman"/>
+          <w:color w:val="222222"/>
+          <w:sz w:val="24"/>
+          <w:szCs w:val="24"/>
+          <w:shd w:val="clear" w:color="auto" w:fill="FFFFFF"/>
+        </w:rPr>
+        <w:t xml:space="preserve">The user observes net worth chart, portfolio growth chart, stock diversity chart, and their stocks owned list. The stocks owned list is a list of stocks where each stock symbol, name, price, and quantity </w:t>
       </w:r>
       <w:r>
         <w:rPr>
@@ -6476,19 +6447,18 @@
           <w:color w:val="222222"/>
           <w:sz w:val="24"/>
           <w:szCs w:val="24"/>
-          <w:shd w:val="clear" w:color="auto" w:fill="FFFF00"/>
-        </w:rPr>
-        <w:t>The user will see the “my portfolio” page that displays stock, date purchased, purchase price, current price, quantity, purchase equity, current equity, profit, after tax profit, current percent change, delete.</w:t>
-      </w:r>
-      <w:r>
-        <w:rPr>
-          <w:rFonts w:ascii="Times New Roman" w:eastAsia="Times New Roman" w:hAnsi="Times New Roman" w:cs="Times New Roman"/>
-          <w:color w:val="222222"/>
-          <w:sz w:val="24"/>
-          <w:szCs w:val="24"/>
-          <w:shd w:val="clear" w:color="auto" w:fill="FFFFFF"/>
-        </w:rPr>
-        <w:t xml:space="preserve"> The user’s portfolio data is pulled from the Firebase database and stock information is pulled from the Iex Trading server.</w:t>
+        </w:rPr>
+        <w:t xml:space="preserve">The user will see the “my portfolio” page that displays stock, date purchased, purchase price, current price, quantity, purchase equity, current equity, profit, after tax profit, current percent change, delete. </w:t>
+      </w:r>
+      <w:r>
+        <w:rPr>
+          <w:rFonts w:ascii="Times New Roman" w:eastAsia="Times New Roman" w:hAnsi="Times New Roman" w:cs="Times New Roman"/>
+          <w:color w:val="222222"/>
+          <w:sz w:val="24"/>
+          <w:szCs w:val="24"/>
+          <w:shd w:val="clear" w:color="auto" w:fill="FFFFFF"/>
+        </w:rPr>
+        <w:t>The user’s portfolio data is pulled from the Firebase database and stock information is pulled from the Iex Trading server.</w:t>
       </w:r>
     </w:p>
     <w:p>
@@ -6513,19 +6483,18 @@
           <w:color w:val="222222"/>
           <w:sz w:val="24"/>
           <w:szCs w:val="24"/>
-          <w:shd w:val="clear" w:color="auto" w:fill="FFFF00"/>
-        </w:rPr>
-        <w:t>The user will observe current portfolio equity line graph</w:t>
-      </w:r>
-      <w:r>
-        <w:rPr>
-          <w:rFonts w:ascii="Times New Roman" w:eastAsia="Times New Roman" w:hAnsi="Times New Roman" w:cs="Times New Roman"/>
-          <w:color w:val="222222"/>
-          <w:sz w:val="24"/>
-          <w:szCs w:val="24"/>
-          <w:shd w:val="clear" w:color="auto" w:fill="FFFFFF"/>
-        </w:rPr>
-        <w:t>. The user’s net worth is calculated and displayed in a bar chart, portfolio growth in a bar chart, and stock diversity in a pie chart.</w:t>
+        </w:rPr>
+        <w:t xml:space="preserve">The user will observe current portfolio equity line graph. </w:t>
+      </w:r>
+      <w:r>
+        <w:rPr>
+          <w:rFonts w:ascii="Times New Roman" w:eastAsia="Times New Roman" w:hAnsi="Times New Roman" w:cs="Times New Roman"/>
+          <w:color w:val="222222"/>
+          <w:sz w:val="24"/>
+          <w:szCs w:val="24"/>
+          <w:shd w:val="clear" w:color="auto" w:fill="FFFFFF"/>
+        </w:rPr>
+        <w:t>The user’s net worth is calculated and displayed in a bar chart, portfolio growth in a bar chart, and stock diversity in a pie chart.</w:t>
       </w:r>
     </w:p>
     <w:p>
@@ -6550,19 +6519,18 @@
           <w:color w:val="222222"/>
           <w:sz w:val="24"/>
           <w:szCs w:val="24"/>
-          <w:shd w:val="clear" w:color="auto" w:fill="FFFF00"/>
-        </w:rPr>
-        <w:t>The user will observe percentage change bar chart as well as the total purchase equity, total current equity, profit, and after-tax profit</w:t>
-      </w:r>
-      <w:r>
-        <w:rPr>
-          <w:rFonts w:ascii="Times New Roman" w:eastAsia="Times New Roman" w:hAnsi="Times New Roman" w:cs="Times New Roman"/>
-          <w:color w:val="222222"/>
-          <w:sz w:val="24"/>
-          <w:szCs w:val="24"/>
-          <w:shd w:val="clear" w:color="auto" w:fill="FFFFFF"/>
-        </w:rPr>
-        <w:t xml:space="preserve">. Below the </w:t>
+        </w:rPr>
+        <w:t xml:space="preserve">The user will observe percentage change bar chart as well as the total purchase equity, total current equity, profit, and after-tax profit. </w:t>
+      </w:r>
+      <w:r>
+        <w:rPr>
+          <w:rFonts w:ascii="Times New Roman" w:eastAsia="Times New Roman" w:hAnsi="Times New Roman" w:cs="Times New Roman"/>
+          <w:color w:val="222222"/>
+          <w:sz w:val="24"/>
+          <w:szCs w:val="24"/>
+          <w:shd w:val="clear" w:color="auto" w:fill="FFFFFF"/>
+        </w:rPr>
+        <w:t xml:space="preserve">Below the </w:t>
       </w:r>
       <w:r>
         <w:rPr>
@@ -6607,9 +6575,9 @@
           <w:color w:val="222222"/>
           <w:sz w:val="24"/>
           <w:szCs w:val="24"/>
-          <w:shd w:val="clear" w:color="auto" w:fill="FFFF00"/>
-        </w:rPr>
-        <w:t>The user will observe portfolio diversity pie chart.</w:t>
+        </w:rPr>
+        <w:lastRenderedPageBreak/>
+        <w:t>The user observes portfolio diversity pie chart.</w:t>
       </w:r>
     </w:p>
     <w:p>
@@ -6634,30 +6602,17 @@
           <w:color w:val="222222"/>
           <w:sz w:val="24"/>
           <w:szCs w:val="24"/>
-          <w:shd w:val="clear" w:color="auto" w:fill="FFFF00"/>
-        </w:rPr>
-        <w:lastRenderedPageBreak/>
-        <w:t xml:space="preserve">The user will observe my watchlist which includes the stock, current price, 3-month percent, 6-month percent, </w:t>
-      </w:r>
-      <w:r>
-        <w:rPr>
-          <w:rFonts w:ascii="Times New Roman" w:eastAsia="Times New Roman" w:hAnsi="Times New Roman" w:cs="Times New Roman"/>
-          <w:color w:val="222222"/>
-          <w:sz w:val="24"/>
-          <w:szCs w:val="24"/>
-          <w:shd w:val="clear" w:color="auto" w:fill="FFFF00"/>
-        </w:rPr>
-        <w:t>1-year</w:t>
-      </w:r>
-      <w:r>
-        <w:rPr>
-          <w:rFonts w:ascii="Times New Roman" w:eastAsia="Times New Roman" w:hAnsi="Times New Roman" w:cs="Times New Roman"/>
-          <w:color w:val="222222"/>
-          <w:sz w:val="24"/>
-          <w:szCs w:val="24"/>
-          <w:shd w:val="clear" w:color="auto" w:fill="FFFF00"/>
-        </w:rPr>
-        <w:t xml:space="preserve"> percent, and delete</w:t>
+        </w:rPr>
+        <w:t>The user will observe my watchlist which includes the stock, current price, 3-month percent, 6-month percent, 1-year percent, and delete</w:t>
+      </w:r>
+      <w:r>
+        <w:rPr>
+          <w:rFonts w:ascii="Times New Roman" w:eastAsia="Times New Roman" w:hAnsi="Times New Roman" w:cs="Times New Roman"/>
+          <w:color w:val="222222"/>
+          <w:sz w:val="24"/>
+          <w:szCs w:val="24"/>
+        </w:rPr>
+        <w:t xml:space="preserve">. </w:t>
       </w:r>
     </w:p>
     <w:p>
@@ -6741,7 +6696,6 @@
           <w:ilvl w:val="0"/>
           <w:numId w:val="12"/>
         </w:numPr>
-        <w:shd w:val="clear" w:color="auto" w:fill="FFFFFF"/>
         <w:spacing w:after="0" w:line="480" w:lineRule="auto"/>
         <w:textAlignment w:val="baseline"/>
         <w:rPr>
@@ -6757,9 +6711,8 @@
           <w:color w:val="222222"/>
           <w:sz w:val="24"/>
           <w:szCs w:val="24"/>
-          <w:shd w:val="clear" w:color="auto" w:fill="FFFF00"/>
-        </w:rPr>
-        <w:t>The user has no items in their portfolio: message 26 is displayed.</w:t>
+        </w:rPr>
+        <w:t xml:space="preserve">The use has no items in their portfolio: message 26 is displayed. </w:t>
       </w:r>
     </w:p>
     <w:p>
@@ -6768,7 +6721,6 @@
           <w:ilvl w:val="0"/>
           <w:numId w:val="12"/>
         </w:numPr>
-        <w:shd w:val="clear" w:color="auto" w:fill="FFFFFF"/>
         <w:spacing w:after="0" w:line="480" w:lineRule="auto"/>
         <w:textAlignment w:val="baseline"/>
         <w:rPr>
@@ -6784,9 +6736,8 @@
           <w:color w:val="222222"/>
           <w:sz w:val="24"/>
           <w:szCs w:val="24"/>
-          <w:shd w:val="clear" w:color="auto" w:fill="FFFF00"/>
-        </w:rPr>
-        <w:t>The user does not have four items in their portfolio: message 26 is displayed.</w:t>
+        </w:rPr>
+        <w:t xml:space="preserve">The user does not have four items in their portfolio: message 26 is displayed. </w:t>
       </w:r>
     </w:p>
     <w:p>
@@ -6795,7 +6746,6 @@
           <w:ilvl w:val="0"/>
           <w:numId w:val="12"/>
         </w:numPr>
-        <w:shd w:val="clear" w:color="auto" w:fill="FFFFFF"/>
         <w:spacing w:after="0" w:line="480" w:lineRule="auto"/>
         <w:textAlignment w:val="baseline"/>
         <w:rPr>
@@ -6811,7 +6761,6 @@
           <w:color w:val="222222"/>
           <w:sz w:val="24"/>
           <w:szCs w:val="24"/>
-          <w:shd w:val="clear" w:color="auto" w:fill="FFFF00"/>
         </w:rPr>
         <w:t>The user has no items in their portfolio: the portfolio equity line graph will not be displayed.</w:t>
       </w:r>
@@ -6822,7 +6771,6 @@
           <w:ilvl w:val="0"/>
           <w:numId w:val="12"/>
         </w:numPr>
-        <w:shd w:val="clear" w:color="auto" w:fill="FFFFFF"/>
         <w:spacing w:after="0" w:line="480" w:lineRule="auto"/>
         <w:textAlignment w:val="baseline"/>
         <w:rPr>
@@ -6838,29 +6786,8 @@
           <w:color w:val="222222"/>
           <w:sz w:val="24"/>
           <w:szCs w:val="24"/>
-          <w:shd w:val="clear" w:color="auto" w:fill="FFFF00"/>
-        </w:rPr>
-        <w:t>The user has no items in their portfolio: the line graph, bar chart, and the pie chart will not be displayed</w:t>
-      </w:r>
-      <w:r>
-        <w:rPr>
-          <w:rFonts w:ascii="Times New Roman" w:eastAsia="Times New Roman" w:hAnsi="Times New Roman" w:cs="Times New Roman"/>
-          <w:color w:val="222222"/>
-          <w:sz w:val="16"/>
-          <w:szCs w:val="16"/>
-          <w:shd w:val="clear" w:color="auto" w:fill="FFFFFF"/>
-        </w:rPr>
-        <w:t>[A2</w:t>
-      </w:r>
-      <w:r>
-        <w:rPr>
-          <w:rFonts w:ascii="Times New Roman" w:eastAsia="Times New Roman" w:hAnsi="Times New Roman" w:cs="Times New Roman"/>
-          <w:color w:val="222222"/>
-          <w:sz w:val="16"/>
-          <w:szCs w:val="16"/>
-          <w:shd w:val="clear" w:color="auto" w:fill="FFFFFF"/>
-        </w:rPr>
-        <w:t>].</w:t>
+        </w:rPr>
+        <w:t>The user has no items in their portfolio: the line graph, bar chart, and the pie chart will not be displayed.</w:t>
       </w:r>
     </w:p>
     <w:p>
@@ -8877,13 +8804,23 @@
       <w:pPr>
         <w:shd w:val="clear" w:color="auto" w:fill="FFFFFF"/>
         <w:spacing w:after="0" w:line="480" w:lineRule="auto"/>
-        <w:ind w:left="1900"/>
-        <w:rPr>
-          <w:rFonts w:ascii="Times New Roman" w:eastAsia="Times New Roman" w:hAnsi="Times New Roman" w:cs="Times New Roman"/>
-          <w:sz w:val="24"/>
-          <w:szCs w:val="24"/>
-        </w:rPr>
-      </w:pPr>
+        <w:ind w:left="720" w:firstLine="720"/>
+        <w:rPr>
+          <w:rFonts w:ascii="Times New Roman" w:eastAsia="Times New Roman" w:hAnsi="Times New Roman" w:cs="Times New Roman"/>
+          <w:sz w:val="24"/>
+          <w:szCs w:val="24"/>
+        </w:rPr>
+      </w:pPr>
+      <w:r>
+        <w:rPr>
+          <w:rFonts w:ascii="Times New Roman" w:eastAsia="Times New Roman" w:hAnsi="Times New Roman" w:cs="Times New Roman"/>
+          <w:color w:val="222222"/>
+          <w:sz w:val="24"/>
+          <w:szCs w:val="24"/>
+          <w:shd w:val="clear" w:color="auto" w:fill="FFFFFF"/>
+        </w:rPr>
+        <w:t xml:space="preserve">  </w:t>
+      </w:r>
       <w:r>
         <w:rPr>
           <w:rFonts w:ascii="Times New Roman" w:eastAsia="Times New Roman" w:hAnsi="Times New Roman" w:cs="Times New Roman"/>
@@ -8978,7 +8915,7 @@
           <w:szCs w:val="24"/>
           <w:shd w:val="clear" w:color="auto" w:fill="FFFFFF"/>
         </w:rPr>
-        <w:t xml:space="preserve"> </w:t>
+        <w:t>1.      The user has the option to select one of the presented stocks within the Gainer/Loser tables to view individual information about that given stock and the user is then sent to the selected stock page. (See Individual Stock use case).</w:t>
       </w:r>
     </w:p>
     <w:p>
@@ -8995,12 +8932,10 @@
       <w:r>
         <w:rPr>
           <w:rFonts w:ascii="Times New Roman" w:eastAsia="Times New Roman" w:hAnsi="Times New Roman" w:cs="Times New Roman"/>
-          <w:color w:val="222222"/>
-          <w:sz w:val="24"/>
-          <w:szCs w:val="24"/>
-          <w:shd w:val="clear" w:color="auto" w:fill="FFFFFF"/>
-        </w:rPr>
-        <w:t>1.      The user has the option to select one of the presented stocks within the Gainer/Loser tables to view individual information about that given stock and the user is then sent to the selected stock page. (See Individual Stock use case).</w:t>
+          <w:sz w:val="24"/>
+          <w:szCs w:val="24"/>
+        </w:rPr>
+        <w:t> </w:t>
       </w:r>
     </w:p>
     <w:p>
@@ -9014,14 +8949,8 @@
           <w:szCs w:val="24"/>
         </w:rPr>
       </w:pPr>
-      <w:r>
-        <w:rPr>
-          <w:rFonts w:ascii="Times New Roman" w:eastAsia="Times New Roman" w:hAnsi="Times New Roman" w:cs="Times New Roman"/>
-          <w:sz w:val="24"/>
-          <w:szCs w:val="24"/>
-        </w:rPr>
-        <w:t> </w:t>
-      </w:r>
+      <w:bookmarkStart w:id="0" w:name="_GoBack"/>
+      <w:bookmarkEnd w:id="0"/>
     </w:p>
     <w:p>
       <w:pPr>
@@ -14640,7 +14569,6 @@
           <w:color w:val="222222"/>
           <w:sz w:val="24"/>
           <w:szCs w:val="24"/>
-          <w:shd w:val="clear" w:color="auto" w:fill="FFFF00"/>
         </w:rPr>
         <w:t>Ready to leave?</w:t>
       </w:r>
@@ -14856,10 +14784,22 @@
           <w:color w:val="222222"/>
           <w:sz w:val="24"/>
           <w:szCs w:val="24"/>
-          <w:shd w:val="clear" w:color="auto" w:fill="FFFF00"/>
-        </w:rPr>
-        <w:t>Add items to your portfolio.</w:t>
-      </w:r>
+        </w:rPr>
+        <w:t xml:space="preserve">Add items to your portfolio </w:t>
+      </w:r>
+    </w:p>
+    <w:p>
+      <w:pPr>
+        <w:shd w:val="clear" w:color="auto" w:fill="FFFFFF"/>
+        <w:spacing w:after="0" w:line="240" w:lineRule="auto"/>
+        <w:ind w:left="720"/>
+        <w:textAlignment w:val="baseline"/>
+        <w:rPr>
+          <w:rFonts w:ascii="Times New Roman" w:eastAsia="Times New Roman" w:hAnsi="Times New Roman" w:cs="Times New Roman"/>
+          <w:sz w:val="24"/>
+          <w:szCs w:val="24"/>
+        </w:rPr>
+      </w:pPr>
     </w:p>
     <w:p>
       <w:pPr>
@@ -15123,7 +15063,6 @@
           <w:szCs w:val="24"/>
           <w:shd w:val="clear" w:color="auto" w:fill="FFFFFF"/>
         </w:rPr>
-        <w:lastRenderedPageBreak/>
         <w:t>Glossary:</w:t>
       </w:r>
     </w:p>
@@ -16781,19 +16720,7 @@
           <w:szCs w:val="24"/>
           <w:shd w:val="clear" w:color="auto" w:fill="FFFFFF"/>
         </w:rPr>
-        <w:t xml:space="preserve">: a stock </w:t>
-      </w:r>
-      <w:bookmarkStart w:id="0" w:name="_GoBack"/>
-      <w:bookmarkEnd w:id="0"/>
-      <w:r>
-        <w:rPr>
-          <w:rFonts w:ascii="Times New Roman" w:eastAsia="Times New Roman" w:hAnsi="Times New Roman" w:cs="Times New Roman"/>
-          <w:color w:val="222222"/>
-          <w:sz w:val="24"/>
-          <w:szCs w:val="24"/>
-          <w:shd w:val="clear" w:color="auto" w:fill="FFFFFF"/>
-        </w:rPr>
-        <w:t>market list of the worst performing stocks within the past day</w:t>
+        <w:t>: a stock market list of the worst performing stocks within the past day</w:t>
       </w:r>
     </w:p>
     <w:p>
@@ -17419,134 +17346,6 @@
           <w:shd w:val="clear" w:color="auto" w:fill="FFFFFF"/>
         </w:rPr>
         <w:t xml:space="preserve"> </w:t>
-      </w:r>
-    </w:p>
-    <w:p>
-      <w:pPr>
-        <w:spacing w:after="0" w:line="240" w:lineRule="auto"/>
-        <w:rPr>
-          <w:rFonts w:ascii="Times New Roman" w:eastAsia="Times New Roman" w:hAnsi="Times New Roman" w:cs="Times New Roman"/>
-          <w:color w:val="000000"/>
-          <w:sz w:val="24"/>
-          <w:szCs w:val="24"/>
-          <w:shd w:val="clear" w:color="auto" w:fill="FFFFFF"/>
-        </w:rPr>
-      </w:pPr>
-      <w:r>
-        <w:rPr>
-          <w:rFonts w:ascii="Times New Roman" w:eastAsia="Times New Roman" w:hAnsi="Times New Roman" w:cs="Times New Roman"/>
-          <w:color w:val="000000"/>
-          <w:sz w:val="24"/>
-          <w:szCs w:val="24"/>
-          <w:shd w:val="clear" w:color="auto" w:fill="FFFFFF"/>
-        </w:rPr>
-        <w:pict w14:anchorId="5B0C19C4">
-          <v:rect id="_x0000_i1026" style="width:0;height:1.5pt" o:hralign="center" o:hrstd="t" o:hr="t" fillcolor="#a0a0a0" stroked="f"/>
-        </w:pict>
-      </w:r>
-    </w:p>
-    <w:p>
-      <w:pPr>
-        <w:shd w:val="clear" w:color="auto" w:fill="FFFFFF"/>
-        <w:spacing w:after="0" w:line="240" w:lineRule="auto"/>
-        <w:rPr>
-          <w:rFonts w:ascii="Times New Roman" w:eastAsia="Times New Roman" w:hAnsi="Times New Roman" w:cs="Times New Roman"/>
-          <w:sz w:val="24"/>
-          <w:szCs w:val="24"/>
-          <w:shd w:val="clear" w:color="auto" w:fill="FFFFFF"/>
-        </w:rPr>
-      </w:pPr>
-      <w:r>
-        <w:rPr>
-          <w:rFonts w:ascii="Times New Roman" w:eastAsia="Times New Roman" w:hAnsi="Times New Roman" w:cs="Times New Roman"/>
-          <w:color w:val="000000"/>
-          <w:sz w:val="16"/>
-          <w:szCs w:val="16"/>
-          <w:shd w:val="clear" w:color="auto" w:fill="FFFFFF"/>
-        </w:rPr>
-        <w:t xml:space="preserve"> [A</w:t>
-      </w:r>
-      <w:r>
-        <w:rPr>
-          <w:rFonts w:ascii="Times New Roman" w:eastAsia="Times New Roman" w:hAnsi="Times New Roman" w:cs="Times New Roman"/>
-          <w:color w:val="000000"/>
-          <w:sz w:val="16"/>
-          <w:szCs w:val="16"/>
-          <w:shd w:val="clear" w:color="auto" w:fill="FFFFFF"/>
-        </w:rPr>
-        <w:t>1]</w:t>
-      </w:r>
-      <w:r>
-        <w:rPr>
-          <w:rFonts w:ascii="Times New Roman" w:eastAsia="Times New Roman" w:hAnsi="Times New Roman" w:cs="Times New Roman"/>
-          <w:color w:val="000000"/>
-          <w:sz w:val="24"/>
-          <w:szCs w:val="24"/>
-          <w:shd w:val="clear" w:color="auto" w:fill="FFFFFF"/>
-        </w:rPr>
-        <w:t xml:space="preserve"> Are</w:t>
-      </w:r>
-      <w:r>
-        <w:rPr>
-          <w:rFonts w:ascii="Times New Roman" w:eastAsia="Times New Roman" w:hAnsi="Times New Roman" w:cs="Times New Roman"/>
-          <w:color w:val="000000"/>
-          <w:sz w:val="24"/>
-          <w:szCs w:val="24"/>
-          <w:shd w:val="clear" w:color="auto" w:fill="FFFFFF"/>
-        </w:rPr>
-        <w:t xml:space="preserve"> </w:t>
-      </w:r>
-      <w:r>
-        <w:rPr>
-          <w:rFonts w:ascii="Times New Roman" w:eastAsia="Times New Roman" w:hAnsi="Times New Roman" w:cs="Times New Roman"/>
-          <w:color w:val="000000"/>
-          <w:sz w:val="24"/>
-          <w:szCs w:val="24"/>
-          <w:shd w:val="clear" w:color="auto" w:fill="FFFFFF"/>
-        </w:rPr>
-        <w:t>all</w:t>
-      </w:r>
-      <w:r>
-        <w:rPr>
-          <w:rFonts w:ascii="Times New Roman" w:eastAsia="Times New Roman" w:hAnsi="Times New Roman" w:cs="Times New Roman"/>
-          <w:color w:val="000000"/>
-          <w:sz w:val="24"/>
-          <w:szCs w:val="24"/>
-          <w:shd w:val="clear" w:color="auto" w:fill="FFFFFF"/>
-        </w:rPr>
-        <w:t xml:space="preserve"> the scenarios necessary?</w:t>
-      </w:r>
-    </w:p>
-    <w:p>
-      <w:pPr>
-        <w:shd w:val="clear" w:color="auto" w:fill="FFFFFF"/>
-        <w:spacing w:after="0" w:line="240" w:lineRule="auto"/>
-        <w:rPr>
-          <w:rFonts w:ascii="Times New Roman" w:eastAsia="Times New Roman" w:hAnsi="Times New Roman" w:cs="Times New Roman"/>
-          <w:sz w:val="24"/>
-          <w:szCs w:val="24"/>
-          <w:shd w:val="clear" w:color="auto" w:fill="FFFFFF"/>
-        </w:rPr>
-      </w:pPr>
-      <w:r>
-        <w:rPr>
-          <w:rFonts w:ascii="Times New Roman" w:eastAsia="Times New Roman" w:hAnsi="Times New Roman" w:cs="Times New Roman"/>
-          <w:color w:val="000000"/>
-          <w:sz w:val="16"/>
-          <w:szCs w:val="16"/>
-          <w:shd w:val="clear" w:color="auto" w:fill="FFFFFF"/>
-        </w:rPr>
-        <w:t xml:space="preserve"> [A2]</w:t>
-      </w:r>
-      <w:r>
-        <w:rPr>
-          <w:rFonts w:ascii="Times New Roman" w:eastAsia="Times New Roman" w:hAnsi="Times New Roman" w:cs="Times New Roman"/>
-          <w:color w:val="000000"/>
-          <w:sz w:val="24"/>
-          <w:szCs w:val="24"/>
-          <w:shd w:val="clear" w:color="auto" w:fill="FFFFFF"/>
-        </w:rPr>
-        <w:t>5 and 6 repetitive</w:t>
       </w:r>
     </w:p>
     <w:p>
@@ -18925,6 +18724,92 @@
     </w:lvl>
   </w:abstractNum>
   <w:abstractNum w:abstractNumId="9" w15:restartNumberingAfterBreak="0">
+    <w:nsid w:val="1BBB7C84"/>
+    <w:multiLevelType w:val="hybridMultilevel"/>
+    <w:tmpl w:val="5BFA1500"/>
+    <w:lvl w:ilvl="0" w:tplc="0409000F">
+      <w:start w:val="1"/>
+      <w:numFmt w:val="decimal"/>
+      <w:lvlText w:val="%1."/>
+      <w:lvlJc w:val="left"/>
+      <w:pPr>
+        <w:ind w:left="720" w:hanging="360"/>
+      </w:pPr>
+    </w:lvl>
+    <w:lvl w:ilvl="1" w:tplc="04090019" w:tentative="1">
+      <w:start w:val="1"/>
+      <w:numFmt w:val="lowerLetter"/>
+      <w:lvlText w:val="%2."/>
+      <w:lvlJc w:val="left"/>
+      <w:pPr>
+        <w:ind w:left="1440" w:hanging="360"/>
+      </w:pPr>
+    </w:lvl>
+    <w:lvl w:ilvl="2" w:tplc="0409001B" w:tentative="1">
+      <w:start w:val="1"/>
+      <w:numFmt w:val="lowerRoman"/>
+      <w:lvlText w:val="%3."/>
+      <w:lvlJc w:val="right"/>
+      <w:pPr>
+        <w:ind w:left="2160" w:hanging="180"/>
+      </w:pPr>
+    </w:lvl>
+    <w:lvl w:ilvl="3" w:tplc="0409000F" w:tentative="1">
+      <w:start w:val="1"/>
+      <w:numFmt w:val="decimal"/>
+      <w:lvlText w:val="%4."/>
+      <w:lvlJc w:val="left"/>
+      <w:pPr>
+        <w:ind w:left="2880" w:hanging="360"/>
+      </w:pPr>
+    </w:lvl>
+    <w:lvl w:ilvl="4" w:tplc="04090019" w:tentative="1">
+      <w:start w:val="1"/>
+      <w:numFmt w:val="lowerLetter"/>
+      <w:lvlText w:val="%5."/>
+      <w:lvlJc w:val="left"/>
+      <w:pPr>
+        <w:ind w:left="3600" w:hanging="360"/>
+      </w:pPr>
+    </w:lvl>
+    <w:lvl w:ilvl="5" w:tplc="0409001B" w:tentative="1">
+      <w:start w:val="1"/>
+      <w:numFmt w:val="lowerRoman"/>
+      <w:lvlText w:val="%6."/>
+      <w:lvlJc w:val="right"/>
+      <w:pPr>
+        <w:ind w:left="4320" w:hanging="180"/>
+      </w:pPr>
+    </w:lvl>
+    <w:lvl w:ilvl="6" w:tplc="0409000F" w:tentative="1">
+      <w:start w:val="1"/>
+      <w:numFmt w:val="decimal"/>
+      <w:lvlText w:val="%7."/>
+      <w:lvlJc w:val="left"/>
+      <w:pPr>
+        <w:ind w:left="5040" w:hanging="360"/>
+      </w:pPr>
+    </w:lvl>
+    <w:lvl w:ilvl="7" w:tplc="04090019" w:tentative="1">
+      <w:start w:val="1"/>
+      <w:numFmt w:val="lowerLetter"/>
+      <w:lvlText w:val="%8."/>
+      <w:lvlJc w:val="left"/>
+      <w:pPr>
+        <w:ind w:left="5760" w:hanging="360"/>
+      </w:pPr>
+    </w:lvl>
+    <w:lvl w:ilvl="8" w:tplc="0409001B" w:tentative="1">
+      <w:start w:val="1"/>
+      <w:numFmt w:val="lowerRoman"/>
+      <w:lvlText w:val="%9."/>
+      <w:lvlJc w:val="right"/>
+      <w:pPr>
+        <w:ind w:left="6480" w:hanging="180"/>
+      </w:pPr>
+    </w:lvl>
+  </w:abstractNum>
+  <w:abstractNum w:abstractNumId="10" w15:restartNumberingAfterBreak="0">
     <w:nsid w:val="21B42AF2"/>
     <w:multiLevelType w:val="multilevel"/>
     <w:tmpl w:val="74E04706"/>
@@ -19037,7 +18922,7 @@
       </w:pPr>
     </w:lvl>
   </w:abstractNum>
-  <w:abstractNum w:abstractNumId="10" w15:restartNumberingAfterBreak="0">
+  <w:abstractNum w:abstractNumId="11" w15:restartNumberingAfterBreak="0">
     <w:nsid w:val="24C542A9"/>
     <w:multiLevelType w:val="multilevel"/>
     <w:tmpl w:val="22D220AE"/>
@@ -19150,7 +19035,7 @@
       </w:pPr>
     </w:lvl>
   </w:abstractNum>
-  <w:abstractNum w:abstractNumId="11" w15:restartNumberingAfterBreak="0">
+  <w:abstractNum w:abstractNumId="12" w15:restartNumberingAfterBreak="0">
     <w:nsid w:val="27E00133"/>
     <w:multiLevelType w:val="multilevel"/>
     <w:tmpl w:val="6EA88858"/>
@@ -19263,7 +19148,7 @@
       </w:pPr>
     </w:lvl>
   </w:abstractNum>
-  <w:abstractNum w:abstractNumId="12" w15:restartNumberingAfterBreak="0">
+  <w:abstractNum w:abstractNumId="13" w15:restartNumberingAfterBreak="0">
     <w:nsid w:val="2B3E329F"/>
     <w:multiLevelType w:val="multilevel"/>
     <w:tmpl w:val="65ACCCFA"/>
@@ -19376,7 +19261,7 @@
       </w:pPr>
     </w:lvl>
   </w:abstractNum>
-  <w:abstractNum w:abstractNumId="13" w15:restartNumberingAfterBreak="0">
+  <w:abstractNum w:abstractNumId="14" w15:restartNumberingAfterBreak="0">
     <w:nsid w:val="2D6A02BB"/>
     <w:multiLevelType w:val="multilevel"/>
     <w:tmpl w:val="C29A1C2A"/>
@@ -19489,7 +19374,7 @@
       </w:pPr>
     </w:lvl>
   </w:abstractNum>
-  <w:abstractNum w:abstractNumId="14" w15:restartNumberingAfterBreak="0">
+  <w:abstractNum w:abstractNumId="15" w15:restartNumberingAfterBreak="0">
     <w:nsid w:val="34A978A9"/>
     <w:multiLevelType w:val="multilevel"/>
     <w:tmpl w:val="57C474AE"/>
@@ -19602,7 +19487,7 @@
       </w:pPr>
     </w:lvl>
   </w:abstractNum>
-  <w:abstractNum w:abstractNumId="15" w15:restartNumberingAfterBreak="0">
+  <w:abstractNum w:abstractNumId="16" w15:restartNumberingAfterBreak="0">
     <w:nsid w:val="36906B21"/>
     <w:multiLevelType w:val="multilevel"/>
     <w:tmpl w:val="5226EDEE"/>
@@ -19715,7 +19600,93 @@
       </w:pPr>
     </w:lvl>
   </w:abstractNum>
-  <w:abstractNum w:abstractNumId="16" w15:restartNumberingAfterBreak="0">
+  <w:abstractNum w:abstractNumId="17" w15:restartNumberingAfterBreak="0">
+    <w:nsid w:val="41215898"/>
+    <w:multiLevelType w:val="hybridMultilevel"/>
+    <w:tmpl w:val="0D1407FC"/>
+    <w:lvl w:ilvl="0" w:tplc="0409000F">
+      <w:start w:val="1"/>
+      <w:numFmt w:val="decimal"/>
+      <w:lvlText w:val="%1."/>
+      <w:lvlJc w:val="left"/>
+      <w:pPr>
+        <w:ind w:left="720" w:hanging="360"/>
+      </w:pPr>
+    </w:lvl>
+    <w:lvl w:ilvl="1" w:tplc="04090019" w:tentative="1">
+      <w:start w:val="1"/>
+      <w:numFmt w:val="lowerLetter"/>
+      <w:lvlText w:val="%2."/>
+      <w:lvlJc w:val="left"/>
+      <w:pPr>
+        <w:ind w:left="1440" w:hanging="360"/>
+      </w:pPr>
+    </w:lvl>
+    <w:lvl w:ilvl="2" w:tplc="0409001B" w:tentative="1">
+      <w:start w:val="1"/>
+      <w:numFmt w:val="lowerRoman"/>
+      <w:lvlText w:val="%3."/>
+      <w:lvlJc w:val="right"/>
+      <w:pPr>
+        <w:ind w:left="2160" w:hanging="180"/>
+      </w:pPr>
+    </w:lvl>
+    <w:lvl w:ilvl="3" w:tplc="0409000F" w:tentative="1">
+      <w:start w:val="1"/>
+      <w:numFmt w:val="decimal"/>
+      <w:lvlText w:val="%4."/>
+      <w:lvlJc w:val="left"/>
+      <w:pPr>
+        <w:ind w:left="2880" w:hanging="360"/>
+      </w:pPr>
+    </w:lvl>
+    <w:lvl w:ilvl="4" w:tplc="04090019" w:tentative="1">
+      <w:start w:val="1"/>
+      <w:numFmt w:val="lowerLetter"/>
+      <w:lvlText w:val="%5."/>
+      <w:lvlJc w:val="left"/>
+      <w:pPr>
+        <w:ind w:left="3600" w:hanging="360"/>
+      </w:pPr>
+    </w:lvl>
+    <w:lvl w:ilvl="5" w:tplc="0409001B" w:tentative="1">
+      <w:start w:val="1"/>
+      <w:numFmt w:val="lowerRoman"/>
+      <w:lvlText w:val="%6."/>
+      <w:lvlJc w:val="right"/>
+      <w:pPr>
+        <w:ind w:left="4320" w:hanging="180"/>
+      </w:pPr>
+    </w:lvl>
+    <w:lvl w:ilvl="6" w:tplc="0409000F" w:tentative="1">
+      <w:start w:val="1"/>
+      <w:numFmt w:val="decimal"/>
+      <w:lvlText w:val="%7."/>
+      <w:lvlJc w:val="left"/>
+      <w:pPr>
+        <w:ind w:left="5040" w:hanging="360"/>
+      </w:pPr>
+    </w:lvl>
+    <w:lvl w:ilvl="7" w:tplc="04090019" w:tentative="1">
+      <w:start w:val="1"/>
+      <w:numFmt w:val="lowerLetter"/>
+      <w:lvlText w:val="%8."/>
+      <w:lvlJc w:val="left"/>
+      <w:pPr>
+        <w:ind w:left="5760" w:hanging="360"/>
+      </w:pPr>
+    </w:lvl>
+    <w:lvl w:ilvl="8" w:tplc="0409001B" w:tentative="1">
+      <w:start w:val="1"/>
+      <w:numFmt w:val="lowerRoman"/>
+      <w:lvlText w:val="%9."/>
+      <w:lvlJc w:val="right"/>
+      <w:pPr>
+        <w:ind w:left="6480" w:hanging="180"/>
+      </w:pPr>
+    </w:lvl>
+  </w:abstractNum>
+  <w:abstractNum w:abstractNumId="18" w15:restartNumberingAfterBreak="0">
     <w:nsid w:val="438D42BD"/>
     <w:multiLevelType w:val="multilevel"/>
     <w:tmpl w:val="1D3AA374"/>
@@ -19828,7 +19799,7 @@
       </w:pPr>
     </w:lvl>
   </w:abstractNum>
-  <w:abstractNum w:abstractNumId="17" w15:restartNumberingAfterBreak="0">
+  <w:abstractNum w:abstractNumId="19" w15:restartNumberingAfterBreak="0">
     <w:nsid w:val="4844285C"/>
     <w:multiLevelType w:val="multilevel"/>
     <w:tmpl w:val="25F0ED10"/>
@@ -19941,7 +19912,7 @@
       </w:pPr>
     </w:lvl>
   </w:abstractNum>
-  <w:abstractNum w:abstractNumId="18" w15:restartNumberingAfterBreak="0">
+  <w:abstractNum w:abstractNumId="20" w15:restartNumberingAfterBreak="0">
     <w:nsid w:val="4A920650"/>
     <w:multiLevelType w:val="multilevel"/>
     <w:tmpl w:val="B2AE73BC"/>
@@ -20054,7 +20025,7 @@
       </w:pPr>
     </w:lvl>
   </w:abstractNum>
-  <w:abstractNum w:abstractNumId="19" w15:restartNumberingAfterBreak="0">
+  <w:abstractNum w:abstractNumId="21" w15:restartNumberingAfterBreak="0">
     <w:nsid w:val="4B02490B"/>
     <w:multiLevelType w:val="multilevel"/>
     <w:tmpl w:val="EB94388A"/>
@@ -20167,7 +20138,7 @@
       </w:pPr>
     </w:lvl>
   </w:abstractNum>
-  <w:abstractNum w:abstractNumId="20" w15:restartNumberingAfterBreak="0">
+  <w:abstractNum w:abstractNumId="22" w15:restartNumberingAfterBreak="0">
     <w:nsid w:val="4F0B3198"/>
     <w:multiLevelType w:val="multilevel"/>
     <w:tmpl w:val="B164B66A"/>
@@ -20280,7 +20251,7 @@
       </w:pPr>
     </w:lvl>
   </w:abstractNum>
-  <w:abstractNum w:abstractNumId="21" w15:restartNumberingAfterBreak="0">
+  <w:abstractNum w:abstractNumId="23" w15:restartNumberingAfterBreak="0">
     <w:nsid w:val="5092397C"/>
     <w:multiLevelType w:val="multilevel"/>
     <w:tmpl w:val="2D22FB7E"/>
@@ -20393,7 +20364,7 @@
       </w:pPr>
     </w:lvl>
   </w:abstractNum>
-  <w:abstractNum w:abstractNumId="22" w15:restartNumberingAfterBreak="0">
+  <w:abstractNum w:abstractNumId="24" w15:restartNumberingAfterBreak="0">
     <w:nsid w:val="578C516A"/>
     <w:multiLevelType w:val="multilevel"/>
     <w:tmpl w:val="1FF8B062"/>
@@ -20506,7 +20477,7 @@
       </w:pPr>
     </w:lvl>
   </w:abstractNum>
-  <w:abstractNum w:abstractNumId="23" w15:restartNumberingAfterBreak="0">
+  <w:abstractNum w:abstractNumId="25" w15:restartNumberingAfterBreak="0">
     <w:nsid w:val="5E3431D7"/>
     <w:multiLevelType w:val="multilevel"/>
     <w:tmpl w:val="67E0881C"/>
@@ -20619,7 +20590,7 @@
       </w:pPr>
     </w:lvl>
   </w:abstractNum>
-  <w:abstractNum w:abstractNumId="24" w15:restartNumberingAfterBreak="0">
+  <w:abstractNum w:abstractNumId="26" w15:restartNumberingAfterBreak="0">
     <w:nsid w:val="6A1D21C0"/>
     <w:multiLevelType w:val="multilevel"/>
     <w:tmpl w:val="0D8050CE"/>
@@ -20732,7 +20703,7 @@
       </w:pPr>
     </w:lvl>
   </w:abstractNum>
-  <w:abstractNum w:abstractNumId="25" w15:restartNumberingAfterBreak="0">
+  <w:abstractNum w:abstractNumId="27" w15:restartNumberingAfterBreak="0">
     <w:nsid w:val="7C82524B"/>
     <w:multiLevelType w:val="multilevel"/>
     <w:tmpl w:val="8A1E22E8"/>
@@ -20846,64 +20817,64 @@
     </w:lvl>
   </w:abstractNum>
   <w:num w:numId="1">
-    <w:abstractNumId w:val="18"/>
+    <w:abstractNumId w:val="20"/>
   </w:num>
   <w:num w:numId="2">
-    <w:abstractNumId w:val="11"/>
+    <w:abstractNumId w:val="12"/>
   </w:num>
   <w:num w:numId="3">
-    <w:abstractNumId w:val="25"/>
+    <w:abstractNumId w:val="27"/>
   </w:num>
   <w:num w:numId="4">
-    <w:abstractNumId w:val="14"/>
+    <w:abstractNumId w:val="15"/>
   </w:num>
   <w:num w:numId="5">
-    <w:abstractNumId w:val="20"/>
+    <w:abstractNumId w:val="22"/>
   </w:num>
   <w:num w:numId="6">
-    <w:abstractNumId w:val="22"/>
+    <w:abstractNumId w:val="24"/>
   </w:num>
   <w:num w:numId="7">
-    <w:abstractNumId w:val="9"/>
+    <w:abstractNumId w:val="10"/>
   </w:num>
   <w:num w:numId="8">
     <w:abstractNumId w:val="6"/>
   </w:num>
   <w:num w:numId="9">
-    <w:abstractNumId w:val="19"/>
+    <w:abstractNumId w:val="21"/>
   </w:num>
   <w:num w:numId="10">
-    <w:abstractNumId w:val="16"/>
+    <w:abstractNumId w:val="18"/>
   </w:num>
   <w:num w:numId="11">
     <w:abstractNumId w:val="0"/>
   </w:num>
   <w:num w:numId="12">
-    <w:abstractNumId w:val="13"/>
+    <w:abstractNumId w:val="14"/>
   </w:num>
   <w:num w:numId="13">
-    <w:abstractNumId w:val="23"/>
+    <w:abstractNumId w:val="25"/>
   </w:num>
   <w:num w:numId="14">
     <w:abstractNumId w:val="3"/>
   </w:num>
   <w:num w:numId="15">
-    <w:abstractNumId w:val="15"/>
+    <w:abstractNumId w:val="16"/>
   </w:num>
   <w:num w:numId="16">
-    <w:abstractNumId w:val="12"/>
+    <w:abstractNumId w:val="13"/>
   </w:num>
   <w:num w:numId="17">
     <w:abstractNumId w:val="2"/>
   </w:num>
   <w:num w:numId="18">
-    <w:abstractNumId w:val="21"/>
+    <w:abstractNumId w:val="23"/>
   </w:num>
   <w:num w:numId="19">
-    <w:abstractNumId w:val="24"/>
+    <w:abstractNumId w:val="26"/>
   </w:num>
   <w:num w:numId="20">
-    <w:abstractNumId w:val="10"/>
+    <w:abstractNumId w:val="11"/>
   </w:num>
   <w:num w:numId="21">
     <w:abstractNumId w:val="5"/>
@@ -20912,7 +20883,7 @@
     <w:abstractNumId w:val="8"/>
   </w:num>
   <w:num w:numId="23">
-    <w:abstractNumId w:val="17"/>
+    <w:abstractNumId w:val="19"/>
   </w:num>
   <w:num w:numId="24">
     <w:abstractNumId w:val="7"/>
@@ -20922,6 +20893,12 @@
   </w:num>
   <w:num w:numId="26">
     <w:abstractNumId w:val="4"/>
+  </w:num>
+  <w:num w:numId="27">
+    <w:abstractNumId w:val="17"/>
+  </w:num>
+  <w:num w:numId="28">
+    <w:abstractNumId w:val="9"/>
   </w:num>
   <w:numIdMacAtCleanup w:val="26"/>
 </w:numbering>
@@ -21860,7 +21837,7 @@
 </file>
 
 <file path=customXml/itemProps2.xml><?xml version="1.0" encoding="utf-8"?>
-<ds:datastoreItem xmlns:ds="http://schemas.openxmlformats.org/officeDocument/2006/customXml" ds:itemID="{DF78D1EF-3524-427D-AC02-07CE02FE1645}">
+<ds:datastoreItem xmlns:ds="http://schemas.openxmlformats.org/officeDocument/2006/customXml" ds:itemID="{3C06492D-E1BA-44FA-A8FF-97BDC7B670A8}">
   <ds:schemaRefs>
     <ds:schemaRef ds:uri="http://schemas.openxmlformats.org/officeDocument/2006/bibliography"/>
   </ds:schemaRefs>

</xml_diff>

<commit_message>
DB-Ghant chart update in the RAD
</commit_message>
<xml_diff>
--- a/RAD/completed_rad.docx
+++ b/RAD/completed_rad.docx
@@ -3024,7 +3024,7 @@
           <v:shape id="_x0000_i1028" type="#_x0000_t75" style="width:467.4pt;height:549pt" o:ole="">
             <v:imagedata r:id="rId9" o:title=""/>
           </v:shape>
-          <o:OLEObject Type="Embed" ProgID="Visio.Drawing.15" ShapeID="_x0000_i1028" DrawAspect="Content" ObjectID="_1585933634" r:id="rId10"/>
+          <o:OLEObject Type="Embed" ProgID="Visio.Drawing.15" ShapeID="_x0000_i1028" DrawAspect="Content" ObjectID="_1585933875" r:id="rId10"/>
         </w:object>
       </w:r>
       <w:r>
@@ -8949,8 +8949,6 @@
           <w:szCs w:val="24"/>
         </w:rPr>
       </w:pPr>
-      <w:bookmarkStart w:id="0" w:name="_GoBack"/>
-      <w:bookmarkEnd w:id="0"/>
     </w:p>
     <w:p>
       <w:pPr>
@@ -13709,6 +13707,14 @@
         </w:rPr>
       </w:pPr>
       <w:r>
+        <w:object w:dxaOrig="20160" w:dyaOrig="8292" w14:anchorId="70D23DDD">
+          <v:shape id="_x0000_i1036" type="#_x0000_t75" style="width:511.2pt;height:210pt" o:ole="">
+            <v:imagedata r:id="rId11" o:title=""/>
+          </v:shape>
+          <o:OLEObject Type="Embed" ProgID="Visio.Drawing.15" ShapeID="_x0000_i1036" DrawAspect="Content" ObjectID="_1585933876" r:id="rId12"/>
+        </w:object>
+      </w:r>
+      <w:r>
         <w:rPr>
           <w:rFonts w:ascii="Times New Roman" w:eastAsia="Times New Roman" w:hAnsi="Times New Roman" w:cs="Times New Roman"/>
           <w:noProof/>
@@ -13717,55 +13723,7 @@
           <w:szCs w:val="24"/>
           <w:shd w:val="clear" w:color="auto" w:fill="FFFFFF"/>
         </w:rPr>
-        <w:lastRenderedPageBreak/>
-        <w:drawing>
-          <wp:inline distT="0" distB="0" distL="0" distR="0" wp14:anchorId="4279F07F" wp14:editId="57221171">
-            <wp:extent cx="6591300" cy="2849880"/>
-            <wp:effectExtent l="0" t="0" r="0" b="7620"/>
-            <wp:docPr id="3" name="Picture 3" descr="https://lh4.googleusercontent.com/nw7dhBFyf3-be26arHW3L9OyM8Wz-FGBHfmQFEBJYZ006LySbMz0ktc7w7-fI-SfRnzKfkQA3_iwZgJIuEZjdEujG4Wor3GkoW45hDXmb-93oqk-vIu931km-oq2-vdZTttzemm1"/>
-            <wp:cNvGraphicFramePr>
-              <a:graphicFrameLocks xmlns:a="http://schemas.openxmlformats.org/drawingml/2006/main" noChangeAspect="1"/>
-            </wp:cNvGraphicFramePr>
-            <a:graphic xmlns:a="http://schemas.openxmlformats.org/drawingml/2006/main">
-              <a:graphicData uri="http://schemas.openxmlformats.org/drawingml/2006/picture">
-                <pic:pic xmlns:pic="http://schemas.openxmlformats.org/drawingml/2006/picture">
-                  <pic:nvPicPr>
-                    <pic:cNvPr id="0" name="Picture 34" descr="https://lh4.googleusercontent.com/nw7dhBFyf3-be26arHW3L9OyM8Wz-FGBHfmQFEBJYZ006LySbMz0ktc7w7-fI-SfRnzKfkQA3_iwZgJIuEZjdEujG4Wor3GkoW45hDXmb-93oqk-vIu931km-oq2-vdZTttzemm1"/>
-                    <pic:cNvPicPr>
-                      <a:picLocks noChangeAspect="1" noChangeArrowheads="1"/>
-                    </pic:cNvPicPr>
-                  </pic:nvPicPr>
-                  <pic:blipFill>
-                    <a:blip r:embed="rId11" cstate="print">
-                      <a:extLst>
-                        <a:ext uri="{28A0092B-C50C-407E-A947-70E740481C1C}">
-                          <a14:useLocalDpi xmlns:a14="http://schemas.microsoft.com/office/drawing/2010/main" val="0"/>
-                        </a:ext>
-                      </a:extLst>
-                    </a:blip>
-                    <a:srcRect/>
-                    <a:stretch>
-                      <a:fillRect/>
-                    </a:stretch>
-                  </pic:blipFill>
-                  <pic:spPr bwMode="auto">
-                    <a:xfrm>
-                      <a:off x="0" y="0"/>
-                      <a:ext cx="6591300" cy="2849880"/>
-                    </a:xfrm>
-                    <a:prstGeom prst="rect">
-                      <a:avLst/>
-                    </a:prstGeom>
-                    <a:noFill/>
-                    <a:ln>
-                      <a:noFill/>
-                    </a:ln>
-                  </pic:spPr>
-                </pic:pic>
-              </a:graphicData>
-            </a:graphic>
-          </wp:inline>
-        </w:drawing>
+        <w:t xml:space="preserve"> </w:t>
       </w:r>
     </w:p>
     <w:p>
@@ -13786,6 +13744,8 @@
         </w:rPr>
         <w:t> </w:t>
       </w:r>
+      <w:bookmarkStart w:id="0" w:name="_GoBack"/>
+      <w:bookmarkEnd w:id="0"/>
     </w:p>
     <w:p>
       <w:pPr>
@@ -17535,8 +17495,8 @@
     </w:p>
     <w:p/>
     <w:sectPr>
-      <w:headerReference w:type="default" r:id="rId12"/>
-      <w:headerReference w:type="first" r:id="rId13"/>
+      <w:headerReference w:type="default" r:id="rId13"/>
+      <w:headerReference w:type="first" r:id="rId14"/>
       <w:pgSz w:w="12240" w:h="15840"/>
       <w:pgMar w:top="1440" w:right="1440" w:bottom="1440" w:left="1440" w:header="720" w:footer="720" w:gutter="0"/>
       <w:pgNumType w:start="1"/>
@@ -21837,7 +21797,7 @@
 </file>
 
 <file path=customXml/itemProps2.xml><?xml version="1.0" encoding="utf-8"?>
-<ds:datastoreItem xmlns:ds="http://schemas.openxmlformats.org/officeDocument/2006/customXml" ds:itemID="{3C06492D-E1BA-44FA-A8FF-97BDC7B670A8}">
+<ds:datastoreItem xmlns:ds="http://schemas.openxmlformats.org/officeDocument/2006/customXml" ds:itemID="{4CE693F0-28DC-4015-A382-FB4BF1A85C25}">
   <ds:schemaRefs>
     <ds:schemaRef ds:uri="http://schemas.openxmlformats.org/officeDocument/2006/bibliography"/>
   </ds:schemaRefs>

</xml_diff>